<commit_message>
add jodatimedemo for datetime operate
</commit_message>
<xml_diff>
--- a/vskeddemos/documents/demo工程列表说明.docx
+++ b/vskeddemos/documents/demo工程列表说明.docx
@@ -2569,11 +2569,6 @@
       <w:proofErr w:type="gramEnd"/>
     </w:p>
     <w:p>
-      <w:pPr>
-        <w:rPr>
-          <w:rFonts w:hint="eastAsia"/>
-        </w:rPr>
-      </w:pPr>
       <w:r>
         <w:rPr>
           <w:rFonts w:hint="eastAsia"/>
@@ -2599,30 +2594,15 @@
         <w:t>单独使用</w:t>
       </w:r>
     </w:p>
-    <w:p>
-      <w:pPr>
-        <w:rPr>
-          <w:rFonts w:hint="eastAsia"/>
-        </w:rPr>
-      </w:pPr>
-    </w:p>
-    <w:p>
-      <w:pPr>
-        <w:rPr>
-          <w:rFonts w:hint="eastAsia"/>
-        </w:rPr>
-      </w:pPr>
-    </w:p>
-    <w:p>
-      <w:pPr>
-        <w:pStyle w:val="2"/>
-        <w:numPr>
-          <w:ilvl w:val="0"/>
-          <w:numId w:val="1"/>
-        </w:numPr>
-        <w:rPr>
-          <w:rFonts w:hint="eastAsia"/>
-        </w:rPr>
+    <w:p/>
+    <w:p/>
+    <w:p>
+      <w:pPr>
+        <w:pStyle w:val="2"/>
+        <w:numPr>
+          <w:ilvl w:val="0"/>
+          <w:numId w:val="1"/>
+        </w:numPr>
       </w:pPr>
       <w:proofErr w:type="spellStart"/>
       <w:proofErr w:type="gramStart"/>
@@ -2633,11 +2613,6 @@
       <w:proofErr w:type="gramEnd"/>
     </w:p>
     <w:p>
-      <w:pPr>
-        <w:rPr>
-          <w:rFonts w:hint="eastAsia"/>
-        </w:rPr>
-      </w:pPr>
       <w:r>
         <w:rPr>
           <w:rFonts w:hint="eastAsia"/>
@@ -2669,30 +2644,99 @@
           <w:rFonts w:hint="eastAsia"/>
         </w:rPr>
         <w:t>区别是地址改变了</w:t>
+      </w:r>
+    </w:p>
+    <w:p>
+      <w:pPr>
+        <w:rPr>
+          <w:rFonts w:hint="eastAsia"/>
+        </w:rPr>
+      </w:pPr>
+      <w:r>
+        <w:rPr>
+          <w:rFonts w:hint="eastAsia"/>
+        </w:rPr>
+        <w:t>需要</w:t>
+      </w:r>
+      <w:r>
+        <w:rPr>
+          <w:rFonts w:hint="eastAsia"/>
+        </w:rPr>
+        <w:t>html5</w:t>
+      </w:r>
+      <w:r>
+        <w:rPr>
+          <w:rFonts w:hint="eastAsia"/>
+        </w:rPr>
+        <w:t>支持</w:t>
+      </w:r>
+    </w:p>
+    <w:p>
+      <w:pPr>
+        <w:rPr>
+          <w:rFonts w:hint="eastAsia"/>
+        </w:rPr>
+      </w:pPr>
+    </w:p>
+    <w:p>
+      <w:pPr>
+        <w:pStyle w:val="2"/>
+        <w:numPr>
+          <w:ilvl w:val="0"/>
+          <w:numId w:val="1"/>
+        </w:numPr>
+        <w:rPr>
+          <w:rFonts w:hint="eastAsia"/>
+        </w:rPr>
+      </w:pPr>
+      <w:proofErr w:type="spellStart"/>
+      <w:r>
+        <w:t>Jodatimedemo</w:t>
+      </w:r>
+      <w:proofErr w:type="spellEnd"/>
+    </w:p>
+    <w:p>
+      <w:pPr>
+        <w:rPr>
+          <w:rFonts w:hint="eastAsia"/>
+        </w:rPr>
+      </w:pPr>
+      <w:r>
+        <w:rPr>
+          <w:rFonts w:hint="eastAsia"/>
+        </w:rPr>
+        <w:t>日期时间处理类相比</w:t>
+      </w:r>
+      <w:proofErr w:type="spellStart"/>
+      <w:r>
+        <w:rPr>
+          <w:rFonts w:hint="eastAsia"/>
+        </w:rPr>
+        <w:t>jdk</w:t>
+      </w:r>
+      <w:proofErr w:type="spellEnd"/>
+      <w:r>
+        <w:rPr>
+          <w:rFonts w:hint="eastAsia"/>
+        </w:rPr>
+        <w:t>中日期处理更简洁</w:t>
+      </w:r>
+      <w:r>
+        <w:rPr>
+          <w:rFonts w:hint="eastAsia"/>
+        </w:rPr>
+        <w:t>.</w:t>
+      </w:r>
+      <w:r>
+        <w:rPr>
+          <w:rFonts w:hint="eastAsia"/>
+        </w:rPr>
+        <w:t>更安全</w:t>
       </w:r>
       <w:bookmarkStart w:id="0" w:name="_GoBack"/>
       <w:bookmarkEnd w:id="0"/>
     </w:p>
-    <w:p>
-      <w:r>
-        <w:rPr>
-          <w:rFonts w:hint="eastAsia"/>
-        </w:rPr>
-        <w:t>需要</w:t>
-      </w:r>
-      <w:r>
-        <w:rPr>
-          <w:rFonts w:hint="eastAsia"/>
-        </w:rPr>
-        <w:t>html5</w:t>
-      </w:r>
-      <w:r>
-        <w:rPr>
-          <w:rFonts w:hint="eastAsia"/>
-        </w:rPr>
-        <w:t>支持</w:t>
-      </w:r>
-    </w:p>
+    <w:p/>
     <w:sectPr>
       <w:pgSz w:w="11906" w:h="16838"/>
       <w:pgMar w:top="1440" w:right="1800" w:bottom="1440" w:left="1800" w:header="851" w:footer="992" w:gutter="0"/>
@@ -3615,7 +3659,7 @@
 </file>
 
 <file path=customXml/itemProps1.xml><?xml version="1.0" encoding="utf-8"?>
-<ds:datastoreItem xmlns:ds="http://schemas.openxmlformats.org/officeDocument/2006/customXml" ds:itemID="{F4E37198-1F63-4D19-A692-8B93AC50463B}">
+<ds:datastoreItem xmlns:ds="http://schemas.openxmlformats.org/officeDocument/2006/customXml" ds:itemID="{8C2639B6-67F5-4A5F-B6B3-2C0654E94349}">
   <ds:schemaRefs>
     <ds:schemaRef ds:uri="http://schemas.openxmlformats.org/officeDocument/2006/bibliography"/>
   </ds:schemaRefs>

</xml_diff>

<commit_message>
add dbcp1 and dbcp2 demo
</commit_message>
<xml_diff>
--- a/vskeddemos/documents/demo工程列表说明.docx
+++ b/vskeddemos/documents/demo工程列表说明.docx
@@ -2647,11 +2647,6 @@
       </w:r>
     </w:p>
     <w:p>
-      <w:pPr>
-        <w:rPr>
-          <w:rFonts w:hint="eastAsia"/>
-        </w:rPr>
-      </w:pPr>
       <w:r>
         <w:rPr>
           <w:rFonts w:hint="eastAsia"/>
@@ -2671,23 +2666,14 @@
         <w:t>支持</w:t>
       </w:r>
     </w:p>
-    <w:p>
-      <w:pPr>
-        <w:rPr>
-          <w:rFonts w:hint="eastAsia"/>
-        </w:rPr>
-      </w:pPr>
-    </w:p>
-    <w:p>
-      <w:pPr>
-        <w:pStyle w:val="2"/>
-        <w:numPr>
-          <w:ilvl w:val="0"/>
-          <w:numId w:val="1"/>
-        </w:numPr>
-        <w:rPr>
-          <w:rFonts w:hint="eastAsia"/>
-        </w:rPr>
+    <w:p/>
+    <w:p>
+      <w:pPr>
+        <w:pStyle w:val="2"/>
+        <w:numPr>
+          <w:ilvl w:val="0"/>
+          <w:numId w:val="1"/>
+        </w:numPr>
       </w:pPr>
       <w:proofErr w:type="spellStart"/>
       <w:r>
@@ -2696,11 +2682,6 @@
       <w:proofErr w:type="spellEnd"/>
     </w:p>
     <w:p>
-      <w:pPr>
-        <w:rPr>
-          <w:rFonts w:hint="eastAsia"/>
-        </w:rPr>
-      </w:pPr>
       <w:r>
         <w:rPr>
           <w:rFonts w:hint="eastAsia"/>
@@ -2732,11 +2713,77 @@
           <w:rFonts w:hint="eastAsia"/>
         </w:rPr>
         <w:t>更安全</w:t>
+      </w:r>
+    </w:p>
+    <w:p>
+      <w:pPr>
+        <w:rPr>
+          <w:rFonts w:hint="eastAsia"/>
+        </w:rPr>
+      </w:pPr>
+    </w:p>
+    <w:p>
+      <w:pPr>
+        <w:pStyle w:val="2"/>
+        <w:numPr>
+          <w:ilvl w:val="0"/>
+          <w:numId w:val="1"/>
+        </w:numPr>
+        <w:rPr>
+          <w:rFonts w:hint="eastAsia"/>
+        </w:rPr>
+      </w:pPr>
+      <w:proofErr w:type="spellStart"/>
+      <w:r>
+        <w:t>Dbcpdemo</w:t>
+      </w:r>
+      <w:proofErr w:type="spellEnd"/>
+    </w:p>
+    <w:p>
+      <w:proofErr w:type="spellStart"/>
+      <w:r>
+        <w:t>D</w:t>
+      </w:r>
+      <w:r>
+        <w:rPr>
+          <w:rFonts w:hint="eastAsia"/>
+        </w:rPr>
+        <w:t>bcp</w:t>
+      </w:r>
+      <w:proofErr w:type="spellEnd"/>
+      <w:r>
+        <w:rPr>
+          <w:rFonts w:hint="eastAsia"/>
+        </w:rPr>
+        <w:t>数据库连接池</w:t>
+      </w:r>
+      <w:r>
+        <w:rPr>
+          <w:rFonts w:hint="eastAsia"/>
+        </w:rPr>
+        <w:t>1</w:t>
+      </w:r>
+      <w:r>
+        <w:rPr>
+          <w:rFonts w:hint="eastAsia"/>
+        </w:rPr>
+        <w:t>与</w:t>
+      </w:r>
+      <w:r>
+        <w:rPr>
+          <w:rFonts w:hint="eastAsia"/>
+        </w:rPr>
+        <w:t>2</w:t>
+      </w:r>
+      <w:r>
+        <w:rPr>
+          <w:rFonts w:hint="eastAsia"/>
+        </w:rPr>
+        <w:t>使用</w:t>
       </w:r>
       <w:bookmarkStart w:id="0" w:name="_GoBack"/>
       <w:bookmarkEnd w:id="0"/>
     </w:p>
-    <w:p/>
     <w:sectPr>
       <w:pgSz w:w="11906" w:h="16838"/>
       <w:pgMar w:top="1440" w:right="1800" w:bottom="1440" w:left="1800" w:header="851" w:footer="992" w:gutter="0"/>
@@ -3659,7 +3706,7 @@
 </file>
 
 <file path=customXml/itemProps1.xml><?xml version="1.0" encoding="utf-8"?>
-<ds:datastoreItem xmlns:ds="http://schemas.openxmlformats.org/officeDocument/2006/customXml" ds:itemID="{8C2639B6-67F5-4A5F-B6B3-2C0654E94349}">
+<ds:datastoreItem xmlns:ds="http://schemas.openxmlformats.org/officeDocument/2006/customXml" ds:itemID="{CCC2F645-AC04-4628-AA19-D81DC08C4474}">
   <ds:schemaRefs>
     <ds:schemaRef ds:uri="http://schemas.openxmlformats.org/officeDocument/2006/bibliography"/>
   </ds:schemaRefs>

</xml_diff>

<commit_message>
fixed document for log4jdemo
</commit_message>
<xml_diff>
--- a/vskeddemos/documents/demo工程列表说明.docx
+++ b/vskeddemos/documents/demo工程列表说明.docx
@@ -310,7 +310,13 @@
         <w:rPr>
           <w:rFonts w:hint="eastAsia"/>
         </w:rPr>
-        <w:t>og4j1demo</w:t>
+        <w:t>og4j</w:t>
+      </w:r>
+      <w:r>
+        <w:rPr>
+          <w:rFonts w:hint="eastAsia"/>
+        </w:rPr>
+        <w:t>demo</w:t>
       </w:r>
     </w:p>
     <w:p>
@@ -322,6 +328,11 @@
       </w:r>
     </w:p>
     <w:p>
+      <w:pPr>
+        <w:rPr>
+          <w:rFonts w:hint="eastAsia"/>
+        </w:rPr>
+      </w:pPr>
       <w:r>
         <w:t>L</w:t>
       </w:r>
@@ -337,6 +348,103 @@
         </w:rPr>
         <w:t>的用法</w:t>
       </w:r>
+      <w:r>
+        <w:rPr>
+          <w:rFonts w:hint="eastAsia"/>
+        </w:rPr>
+        <w:t>使用</w:t>
+      </w:r>
+      <w:r>
+        <w:rPr>
+          <w:rFonts w:hint="eastAsia"/>
+        </w:rPr>
+        <w:t>properties</w:t>
+      </w:r>
+      <w:r>
+        <w:rPr>
+          <w:rFonts w:hint="eastAsia"/>
+        </w:rPr>
+        <w:t>配置</w:t>
+      </w:r>
+    </w:p>
+    <w:p>
+      <w:pPr>
+        <w:rPr>
+          <w:rFonts w:hint="eastAsia"/>
+        </w:rPr>
+      </w:pPr>
+      <w:r>
+        <w:rPr>
+          <w:rFonts w:hint="eastAsia"/>
+        </w:rPr>
+        <w:t>Log4j2</w:t>
+      </w:r>
+      <w:r>
+        <w:rPr>
+          <w:rFonts w:hint="eastAsia"/>
+        </w:rPr>
+        <w:t>的用法</w:t>
+      </w:r>
+      <w:r>
+        <w:rPr>
+          <w:rFonts w:hint="eastAsia"/>
+        </w:rPr>
+        <w:t>使用</w:t>
+      </w:r>
+      <w:r>
+        <w:rPr>
+          <w:rFonts w:hint="eastAsia"/>
+        </w:rPr>
+        <w:t>xml</w:t>
+      </w:r>
+      <w:r>
+        <w:rPr>
+          <w:rFonts w:hint="eastAsia"/>
+        </w:rPr>
+        <w:t>配置</w:t>
+      </w:r>
+      <w:bookmarkStart w:id="0" w:name="_GoBack"/>
+      <w:bookmarkEnd w:id="0"/>
+    </w:p>
+    <w:p>
+      <w:r>
+        <w:t>L</w:t>
+      </w:r>
+      <w:r>
+        <w:rPr>
+          <w:rFonts w:hint="eastAsia"/>
+        </w:rPr>
+        <w:t>og4j1</w:t>
+      </w:r>
+      <w:r>
+        <w:rPr>
+          <w:rFonts w:hint="eastAsia"/>
+        </w:rPr>
+        <w:t>写入数据库与文件</w:t>
+      </w:r>
+    </w:p>
+    <w:p>
+      <w:r>
+        <w:t>L</w:t>
+      </w:r>
+      <w:r>
+        <w:rPr>
+          <w:rFonts w:hint="eastAsia"/>
+        </w:rPr>
+        <w:t>og4j</w:t>
+      </w:r>
+      <w:r>
+        <w:rPr>
+          <w:rFonts w:hint="eastAsia"/>
+        </w:rPr>
+        <w:t>2</w:t>
+      </w:r>
+      <w:r>
+        <w:rPr>
+          <w:rFonts w:hint="eastAsia"/>
+        </w:rPr>
+        <w:t>写入数据库与文件</w:t>
+      </w:r>
     </w:p>
     <w:p/>
     <w:p>
@@ -444,6 +552,7 @@
       </w:pPr>
       <w:proofErr w:type="spellStart"/>
       <w:r>
+        <w:lastRenderedPageBreak/>
         <w:t>Httpclientdemo</w:t>
       </w:r>
       <w:proofErr w:type="spellEnd"/>
@@ -475,7 +584,6 @@
         <w:rPr>
           <w:rFonts w:hint="eastAsia"/>
         </w:rPr>
-        <w:lastRenderedPageBreak/>
         <w:t>使用</w:t>
       </w:r>
       <w:r>
@@ -1031,6 +1139,7 @@
       </w:pPr>
       <w:proofErr w:type="spellStart"/>
       <w:r>
+        <w:lastRenderedPageBreak/>
         <w:t>U</w:t>
       </w:r>
       <w:r>
@@ -1131,7 +1240,6 @@
       </w:pPr>
       <w:proofErr w:type="spellStart"/>
       <w:r>
-        <w:lastRenderedPageBreak/>
         <w:t>S</w:t>
       </w:r>
       <w:r>
@@ -1527,6 +1635,7 @@
         <w:rPr>
           <w:rFonts w:hint="eastAsia"/>
         </w:rPr>
+        <w:lastRenderedPageBreak/>
         <w:t>使用</w:t>
       </w:r>
       <w:proofErr w:type="spellStart"/>
@@ -1924,6 +2033,7 @@
         </w:numPr>
       </w:pPr>
       <w:r>
+        <w:lastRenderedPageBreak/>
         <w:t>struts2demo</w:t>
       </w:r>
     </w:p>
@@ -1989,282 +2099,790 @@
         </w:numPr>
       </w:pPr>
       <w:r>
+        <w:t>disruptor3demo</w:t>
+      </w:r>
+    </w:p>
+    <w:p>
+      <w:r>
+        <w:rPr>
+          <w:rFonts w:hint="eastAsia"/>
+        </w:rPr>
+        <w:t>并发框架</w:t>
+      </w:r>
+      <w:r>
+        <w:rPr>
+          <w:rFonts w:hint="eastAsia"/>
+        </w:rPr>
+        <w:t>disruptor3.2.1</w:t>
+      </w:r>
+      <w:r>
+        <w:rPr>
+          <w:rFonts w:hint="eastAsia"/>
+        </w:rPr>
+        <w:t>最简单的使用</w:t>
+      </w:r>
+    </w:p>
+    <w:p/>
+    <w:p>
+      <w:pPr>
+        <w:pStyle w:val="2"/>
+        <w:numPr>
+          <w:ilvl w:val="0"/>
+          <w:numId w:val="1"/>
+        </w:numPr>
+      </w:pPr>
+      <w:proofErr w:type="spellStart"/>
+      <w:r>
+        <w:t>Jogampdemo</w:t>
+      </w:r>
+      <w:proofErr w:type="spellEnd"/>
+    </w:p>
+    <w:p>
+      <w:r>
+        <w:t>J</w:t>
+      </w:r>
+      <w:r>
+        <w:rPr>
+          <w:rFonts w:hint="eastAsia"/>
+        </w:rPr>
+        <w:t>ava</w:t>
+      </w:r>
+      <w:r>
+        <w:rPr>
+          <w:rFonts w:hint="eastAsia"/>
+        </w:rPr>
+        <w:t>地</w:t>
+      </w:r>
+      <w:proofErr w:type="spellStart"/>
+      <w:r>
+        <w:rPr>
+          <w:rFonts w:hint="eastAsia"/>
+        </w:rPr>
+        <w:t>opengl,openal,opencl</w:t>
+      </w:r>
+      <w:proofErr w:type="spellEnd"/>
+      <w:r>
+        <w:rPr>
+          <w:rFonts w:hint="eastAsia"/>
+        </w:rPr>
+        <w:t>的绑定示例以</w:t>
+      </w:r>
+      <w:r>
+        <w:rPr>
+          <w:rFonts w:hint="eastAsia"/>
+        </w:rPr>
+        <w:t>java</w:t>
+      </w:r>
+      <w:r>
+        <w:rPr>
+          <w:rFonts w:hint="eastAsia"/>
+        </w:rPr>
+        <w:t>对</w:t>
+      </w:r>
+      <w:proofErr w:type="spellStart"/>
+      <w:r>
+        <w:rPr>
+          <w:rFonts w:hint="eastAsia"/>
+        </w:rPr>
+        <w:t>opengl</w:t>
+      </w:r>
+      <w:proofErr w:type="spellEnd"/>
+      <w:r>
+        <w:rPr>
+          <w:rFonts w:hint="eastAsia"/>
+        </w:rPr>
+        <w:t>绑定为主</w:t>
+      </w:r>
+    </w:p>
+    <w:p>
+      <w:r>
+        <w:rPr>
+          <w:rFonts w:hint="eastAsia"/>
+        </w:rPr>
+        <w:t>Lesson1</w:t>
+      </w:r>
+      <w:r>
+        <w:rPr>
+          <w:rFonts w:hint="eastAsia"/>
+        </w:rPr>
+        <w:t>显示了一个</w:t>
+      </w:r>
+      <w:proofErr w:type="spellStart"/>
+      <w:r>
+        <w:rPr>
+          <w:rFonts w:hint="eastAsia"/>
+        </w:rPr>
+        <w:t>opengl</w:t>
+      </w:r>
+      <w:proofErr w:type="spellEnd"/>
+      <w:r>
+        <w:rPr>
+          <w:rFonts w:hint="eastAsia"/>
+        </w:rPr>
+        <w:t>窗口</w:t>
+      </w:r>
+    </w:p>
+    <w:p>
+      <w:r>
+        <w:t>L</w:t>
+      </w:r>
+      <w:r>
+        <w:rPr>
+          <w:rFonts w:hint="eastAsia"/>
+        </w:rPr>
+        <w:t>esson2</w:t>
+      </w:r>
+      <w:r>
+        <w:rPr>
+          <w:rFonts w:hint="eastAsia"/>
+        </w:rPr>
+        <w:t>画了一个三角与一个</w:t>
+      </w:r>
+      <w:r>
+        <w:rPr>
+          <w:rFonts w:hint="eastAsia"/>
+        </w:rPr>
+        <w:t>方形</w:t>
+      </w:r>
+    </w:p>
+    <w:p>
+      <w:r>
+        <w:t>L</w:t>
+      </w:r>
+      <w:r>
+        <w:rPr>
+          <w:rFonts w:hint="eastAsia"/>
+        </w:rPr>
+        <w:t>esson3</w:t>
+      </w:r>
+      <w:r>
+        <w:rPr>
+          <w:rFonts w:hint="eastAsia"/>
+        </w:rPr>
+        <w:t>画了一个红色三角与一个绿色方形</w:t>
+      </w:r>
+    </w:p>
+    <w:p/>
+    <w:p>
+      <w:pPr>
+        <w:pStyle w:val="2"/>
+        <w:numPr>
+          <w:ilvl w:val="0"/>
+          <w:numId w:val="1"/>
+        </w:numPr>
+      </w:pPr>
+      <w:proofErr w:type="spellStart"/>
+      <w:r>
+        <w:t>Swingdemo</w:t>
+      </w:r>
+      <w:proofErr w:type="spellEnd"/>
+    </w:p>
+    <w:p>
+      <w:proofErr w:type="spellStart"/>
+      <w:r>
+        <w:t>TestFileChooser</w:t>
+      </w:r>
+      <w:proofErr w:type="spellEnd"/>
+      <w:r>
+        <w:rPr>
+          <w:rFonts w:hint="eastAsia"/>
+        </w:rPr>
+        <w:t>展示了一个文件选择器与自定义文件扩展名过滤器示例</w:t>
+      </w:r>
+    </w:p>
+    <w:p>
+      <w:proofErr w:type="spellStart"/>
+      <w:r>
+        <w:t>CustomFileFilter</w:t>
+      </w:r>
+      <w:proofErr w:type="spellEnd"/>
+      <w:r>
+        <w:rPr>
+          <w:rFonts w:hint="eastAsia"/>
+        </w:rPr>
+        <w:t>为自定义扩展名过滤器</w:t>
+      </w:r>
+      <w:r>
+        <w:rPr>
+          <w:rFonts w:hint="eastAsia"/>
+        </w:rPr>
+        <w:t>可重用</w:t>
+      </w:r>
+    </w:p>
+    <w:p/>
+    <w:p>
+      <w:pPr>
+        <w:pStyle w:val="2"/>
+        <w:numPr>
+          <w:ilvl w:val="0"/>
+          <w:numId w:val="1"/>
+        </w:numPr>
+      </w:pPr>
+      <w:proofErr w:type="spellStart"/>
+      <w:r>
+        <w:t>Itextdemo</w:t>
+      </w:r>
+      <w:proofErr w:type="spellEnd"/>
+    </w:p>
+    <w:p>
+      <w:r>
+        <w:rPr>
+          <w:rFonts w:hint="eastAsia"/>
+        </w:rPr>
+        <w:t>使用</w:t>
+      </w:r>
+      <w:proofErr w:type="spellStart"/>
+      <w:r>
+        <w:rPr>
+          <w:rFonts w:hint="eastAsia"/>
+        </w:rPr>
+        <w:t>itext</w:t>
+      </w:r>
+      <w:proofErr w:type="spellEnd"/>
+      <w:r>
+        <w:rPr>
+          <w:rFonts w:hint="eastAsia"/>
+        </w:rPr>
+        <w:t>来导出</w:t>
+      </w:r>
+      <w:proofErr w:type="spellStart"/>
+      <w:r>
+        <w:rPr>
+          <w:rFonts w:hint="eastAsia"/>
+        </w:rPr>
+        <w:t>pdf</w:t>
+      </w:r>
+      <w:proofErr w:type="spellEnd"/>
+      <w:r>
+        <w:rPr>
+          <w:rFonts w:hint="eastAsia"/>
+        </w:rPr>
+        <w:t>文件示例</w:t>
+      </w:r>
+    </w:p>
+    <w:p/>
+    <w:p>
+      <w:pPr>
+        <w:pStyle w:val="2"/>
+        <w:numPr>
+          <w:ilvl w:val="0"/>
+          <w:numId w:val="1"/>
+        </w:numPr>
+      </w:pPr>
+      <w:r>
+        <w:t>hibernate4demo</w:t>
+      </w:r>
+    </w:p>
+    <w:p>
+      <w:r>
+        <w:rPr>
+          <w:rFonts w:hint="eastAsia"/>
+        </w:rPr>
+        <w:t>使用</w:t>
+      </w:r>
+      <w:r>
+        <w:rPr>
+          <w:rFonts w:hint="eastAsia"/>
+        </w:rPr>
+        <w:t>hibernate4</w:t>
+      </w:r>
+      <w:r>
+        <w:rPr>
+          <w:rFonts w:hint="eastAsia"/>
+        </w:rPr>
+        <w:t>全注解方式单表操作</w:t>
+      </w:r>
+    </w:p>
+    <w:p/>
+    <w:p>
+      <w:pPr>
+        <w:pStyle w:val="2"/>
+        <w:numPr>
+          <w:ilvl w:val="0"/>
+          <w:numId w:val="1"/>
+        </w:numPr>
+      </w:pPr>
+      <w:proofErr w:type="spellStart"/>
+      <w:r>
+        <w:t>Maildemo</w:t>
+      </w:r>
+      <w:proofErr w:type="spellEnd"/>
+    </w:p>
+    <w:p>
+      <w:r>
+        <w:rPr>
+          <w:rFonts w:hint="eastAsia"/>
+        </w:rPr>
+        <w:t>发送邮件示例</w:t>
+      </w:r>
+    </w:p>
+    <w:p/>
+    <w:p>
+      <w:pPr>
+        <w:pStyle w:val="2"/>
+        <w:numPr>
+          <w:ilvl w:val="0"/>
+          <w:numId w:val="1"/>
+        </w:numPr>
+      </w:pPr>
+      <w:proofErr w:type="spellStart"/>
+      <w:r>
         <w:lastRenderedPageBreak/>
-        <w:t>disruptor3demo</w:t>
-      </w:r>
-    </w:p>
-    <w:p>
-      <w:r>
-        <w:rPr>
-          <w:rFonts w:hint="eastAsia"/>
-        </w:rPr>
-        <w:t>并发框架</w:t>
-      </w:r>
-      <w:r>
-        <w:rPr>
-          <w:rFonts w:hint="eastAsia"/>
-        </w:rPr>
-        <w:t>disruptor3.2.1</w:t>
-      </w:r>
-      <w:r>
-        <w:rPr>
-          <w:rFonts w:hint="eastAsia"/>
-        </w:rPr>
-        <w:t>最简单的使用</w:t>
-      </w:r>
-    </w:p>
-    <w:p/>
-    <w:p>
-      <w:pPr>
-        <w:pStyle w:val="2"/>
-        <w:numPr>
-          <w:ilvl w:val="0"/>
-          <w:numId w:val="1"/>
-        </w:numPr>
-      </w:pPr>
-      <w:proofErr w:type="spellStart"/>
-      <w:r>
-        <w:t>Jogampdemo</w:t>
-      </w:r>
-      <w:proofErr w:type="spellEnd"/>
-    </w:p>
-    <w:p>
-      <w:r>
-        <w:t>J</w:t>
-      </w:r>
-      <w:r>
-        <w:rPr>
-          <w:rFonts w:hint="eastAsia"/>
-        </w:rPr>
-        <w:t>ava</w:t>
-      </w:r>
-      <w:r>
-        <w:rPr>
-          <w:rFonts w:hint="eastAsia"/>
-        </w:rPr>
-        <w:t>地</w:t>
-      </w:r>
-      <w:proofErr w:type="spellStart"/>
-      <w:r>
-        <w:rPr>
-          <w:rFonts w:hint="eastAsia"/>
-        </w:rPr>
-        <w:t>opengl,openal,opencl</w:t>
-      </w:r>
-      <w:proofErr w:type="spellEnd"/>
-      <w:r>
-        <w:rPr>
-          <w:rFonts w:hint="eastAsia"/>
-        </w:rPr>
-        <w:t>的绑定示例以</w:t>
-      </w:r>
-      <w:r>
-        <w:rPr>
-          <w:rFonts w:hint="eastAsia"/>
-        </w:rPr>
-        <w:t>java</w:t>
-      </w:r>
-      <w:r>
-        <w:rPr>
-          <w:rFonts w:hint="eastAsia"/>
-        </w:rPr>
-        <w:t>对</w:t>
-      </w:r>
-      <w:proofErr w:type="spellStart"/>
-      <w:r>
-        <w:rPr>
-          <w:rFonts w:hint="eastAsia"/>
-        </w:rPr>
-        <w:t>opengl</w:t>
-      </w:r>
-      <w:proofErr w:type="spellEnd"/>
-      <w:r>
-        <w:rPr>
-          <w:rFonts w:hint="eastAsia"/>
-        </w:rPr>
-        <w:t>绑定为主</w:t>
-      </w:r>
-    </w:p>
-    <w:p>
-      <w:r>
-        <w:rPr>
-          <w:rFonts w:hint="eastAsia"/>
-        </w:rPr>
-        <w:t>Lesson1</w:t>
-      </w:r>
-      <w:r>
-        <w:rPr>
-          <w:rFonts w:hint="eastAsia"/>
-        </w:rPr>
-        <w:t>显示了一个</w:t>
-      </w:r>
-      <w:proofErr w:type="spellStart"/>
-      <w:r>
-        <w:rPr>
-          <w:rFonts w:hint="eastAsia"/>
-        </w:rPr>
-        <w:t>opengl</w:t>
-      </w:r>
-      <w:proofErr w:type="spellEnd"/>
-      <w:r>
-        <w:rPr>
-          <w:rFonts w:hint="eastAsia"/>
-        </w:rPr>
-        <w:t>窗口</w:t>
-      </w:r>
-    </w:p>
-    <w:p>
-      <w:r>
-        <w:t>L</w:t>
-      </w:r>
-      <w:r>
-        <w:rPr>
-          <w:rFonts w:hint="eastAsia"/>
-        </w:rPr>
-        <w:t>esson2</w:t>
-      </w:r>
-      <w:r>
-        <w:rPr>
-          <w:rFonts w:hint="eastAsia"/>
-        </w:rPr>
-        <w:t>画了一个三角与一个</w:t>
-      </w:r>
-      <w:r>
-        <w:rPr>
-          <w:rFonts w:hint="eastAsia"/>
-        </w:rPr>
-        <w:t>方形</w:t>
-      </w:r>
-    </w:p>
-    <w:p>
-      <w:r>
-        <w:t>L</w:t>
-      </w:r>
-      <w:r>
-        <w:rPr>
-          <w:rFonts w:hint="eastAsia"/>
-        </w:rPr>
-        <w:t>esson3</w:t>
-      </w:r>
-      <w:r>
-        <w:rPr>
-          <w:rFonts w:hint="eastAsia"/>
-        </w:rPr>
-        <w:t>画了一个红色三角与一个绿色方形</w:t>
-      </w:r>
-    </w:p>
-    <w:p/>
-    <w:p>
-      <w:pPr>
-        <w:pStyle w:val="2"/>
-        <w:numPr>
-          <w:ilvl w:val="0"/>
-          <w:numId w:val="1"/>
-        </w:numPr>
-      </w:pPr>
-      <w:proofErr w:type="spellStart"/>
-      <w:r>
-        <w:t>Swingdemo</w:t>
-      </w:r>
-      <w:proofErr w:type="spellEnd"/>
-    </w:p>
-    <w:p>
-      <w:proofErr w:type="spellStart"/>
-      <w:r>
-        <w:t>TestFileChooser</w:t>
-      </w:r>
-      <w:proofErr w:type="spellEnd"/>
-      <w:r>
-        <w:rPr>
-          <w:rFonts w:hint="eastAsia"/>
-        </w:rPr>
-        <w:t>展示了一个文件选择器与自定义文件扩展名过滤器示例</w:t>
-      </w:r>
-    </w:p>
-    <w:p>
-      <w:proofErr w:type="spellStart"/>
-      <w:r>
-        <w:t>CustomFileFilter</w:t>
-      </w:r>
-      <w:proofErr w:type="spellEnd"/>
-      <w:r>
-        <w:rPr>
-          <w:rFonts w:hint="eastAsia"/>
-        </w:rPr>
-        <w:t>为自定义扩展名过滤器</w:t>
-      </w:r>
-      <w:r>
-        <w:rPr>
-          <w:rFonts w:hint="eastAsia"/>
-        </w:rPr>
-        <w:t>可重用</w:t>
-      </w:r>
-    </w:p>
-    <w:p/>
-    <w:p>
-      <w:pPr>
-        <w:pStyle w:val="2"/>
-        <w:numPr>
-          <w:ilvl w:val="0"/>
-          <w:numId w:val="1"/>
-        </w:numPr>
-      </w:pPr>
-      <w:proofErr w:type="spellStart"/>
-      <w:r>
-        <w:t>Itextdemo</w:t>
-      </w:r>
-      <w:proofErr w:type="spellEnd"/>
-    </w:p>
-    <w:p>
+        <w:t>S</w:t>
+      </w:r>
+      <w:r>
+        <w:rPr>
+          <w:rFonts w:hint="eastAsia"/>
+        </w:rPr>
+        <w:t>hirodemo</w:t>
+      </w:r>
+      <w:proofErr w:type="spellEnd"/>
+    </w:p>
+    <w:p>
+      <w:r>
+        <w:t>shirodemo1</w:t>
+      </w:r>
+      <w:r>
+        <w:rPr>
+          <w:rFonts w:hint="eastAsia"/>
+        </w:rPr>
+        <w:t>从</w:t>
+      </w:r>
+      <w:proofErr w:type="spellStart"/>
+      <w:r>
+        <w:rPr>
+          <w:rFonts w:hint="eastAsia"/>
+        </w:rPr>
+        <w:t>ini</w:t>
+      </w:r>
+      <w:proofErr w:type="spellEnd"/>
+      <w:r>
+        <w:rPr>
+          <w:rFonts w:hint="eastAsia"/>
+        </w:rPr>
+        <w:t>文件中验证用户名与密码</w:t>
+      </w:r>
+    </w:p>
+    <w:p>
+      <w:proofErr w:type="spellStart"/>
+      <w:r>
+        <w:t>jdbcrealmdemo</w:t>
+      </w:r>
+      <w:proofErr w:type="spellEnd"/>
+      <w:r>
+        <w:rPr>
+          <w:rFonts w:hint="eastAsia"/>
+        </w:rPr>
+        <w:t>从数据库中验证用户名与密码</w:t>
+      </w:r>
+    </w:p>
+    <w:p>
+      <w:proofErr w:type="spellStart"/>
+      <w:r>
+        <w:t>springmvcmybatisshirodemo</w:t>
+      </w:r>
+      <w:proofErr w:type="spellEnd"/>
+      <w:r>
+        <w:rPr>
+          <w:rFonts w:hint="eastAsia"/>
+        </w:rPr>
+        <w:t>角色权限资源示例</w:t>
+      </w:r>
+      <w:proofErr w:type="spellStart"/>
+      <w:r>
+        <w:rPr>
+          <w:rFonts w:hint="eastAsia"/>
+        </w:rPr>
+        <w:t>mybatis</w:t>
+      </w:r>
+      <w:proofErr w:type="spellEnd"/>
+      <w:r>
+        <w:rPr>
+          <w:rFonts w:hint="eastAsia"/>
+        </w:rPr>
+        <w:t>版本</w:t>
+      </w:r>
+      <w:r>
+        <w:rPr>
+          <w:rFonts w:hint="eastAsia"/>
+        </w:rPr>
+        <w:t>并带有前台标签示例</w:t>
+      </w:r>
+    </w:p>
+    <w:p/>
+    <w:p>
+      <w:pPr>
+        <w:pStyle w:val="2"/>
+        <w:numPr>
+          <w:ilvl w:val="0"/>
+          <w:numId w:val="1"/>
+        </w:numPr>
+      </w:pPr>
+      <w:r>
+        <w:t>spring4struts2h4</w:t>
+      </w:r>
+    </w:p>
+    <w:p>
+      <w:proofErr w:type="spellStart"/>
+      <w:r>
+        <w:rPr>
+          <w:rFonts w:hint="eastAsia"/>
+        </w:rPr>
+        <w:t>ssh</w:t>
+      </w:r>
+      <w:proofErr w:type="spellEnd"/>
+      <w:r>
+        <w:rPr>
+          <w:rFonts w:hint="eastAsia"/>
+        </w:rPr>
+        <w:t>整合</w:t>
+      </w:r>
+      <w:r>
+        <w:rPr>
+          <w:rFonts w:hint="eastAsia"/>
+        </w:rPr>
+        <w:t>jar</w:t>
+      </w:r>
+      <w:proofErr w:type="gramStart"/>
+      <w:r>
+        <w:rPr>
+          <w:rFonts w:hint="eastAsia"/>
+        </w:rPr>
+        <w:t>包并演示</w:t>
+      </w:r>
+      <w:proofErr w:type="gramEnd"/>
+      <w:r>
+        <w:rPr>
+          <w:rFonts w:hint="eastAsia"/>
+        </w:rPr>
+        <w:t>了一个登陆</w:t>
+      </w:r>
+    </w:p>
+    <w:p/>
+    <w:p>
+      <w:pPr>
+        <w:pStyle w:val="2"/>
+        <w:numPr>
+          <w:ilvl w:val="0"/>
+          <w:numId w:val="1"/>
+        </w:numPr>
+      </w:pPr>
+      <w:r>
+        <w:t>jpa2demo</w:t>
+      </w:r>
+    </w:p>
+    <w:p>
+      <w:r>
+        <w:t>jpademo1</w:t>
+      </w:r>
       <w:r>
         <w:rPr>
           <w:rFonts w:hint="eastAsia"/>
         </w:rPr>
         <w:t>使用</w:t>
       </w:r>
-      <w:proofErr w:type="spellStart"/>
-      <w:r>
-        <w:rPr>
-          <w:rFonts w:hint="eastAsia"/>
-        </w:rPr>
-        <w:t>itext</w:t>
-      </w:r>
-      <w:proofErr w:type="spellEnd"/>
-      <w:r>
-        <w:rPr>
-          <w:rFonts w:hint="eastAsia"/>
-        </w:rPr>
-        <w:t>来导出</w:t>
-      </w:r>
-      <w:proofErr w:type="spellStart"/>
-      <w:r>
-        <w:rPr>
-          <w:rFonts w:hint="eastAsia"/>
-        </w:rPr>
-        <w:t>pdf</w:t>
-      </w:r>
-      <w:proofErr w:type="spellEnd"/>
-      <w:r>
-        <w:rPr>
-          <w:rFonts w:hint="eastAsia"/>
-        </w:rPr>
-        <w:t>文件示例</w:t>
-      </w:r>
-    </w:p>
-    <w:p/>
-    <w:p>
-      <w:pPr>
-        <w:pStyle w:val="2"/>
-        <w:numPr>
-          <w:ilvl w:val="0"/>
-          <w:numId w:val="1"/>
-        </w:numPr>
-      </w:pPr>
-      <w:r>
-        <w:t>hibernate4demo</w:t>
-      </w:r>
-    </w:p>
-    <w:p>
+      <w:r>
+        <w:rPr>
+          <w:rFonts w:hint="eastAsia"/>
+        </w:rPr>
+        <w:t>hibernate</w:t>
+      </w:r>
+      <w:r>
+        <w:rPr>
+          <w:rFonts w:hint="eastAsia"/>
+        </w:rPr>
+        <w:t>实现的</w:t>
+      </w:r>
+      <w:proofErr w:type="spellStart"/>
+      <w:r>
+        <w:rPr>
+          <w:rFonts w:hint="eastAsia"/>
+        </w:rPr>
+        <w:t>jpa</w:t>
+      </w:r>
+      <w:proofErr w:type="spellEnd"/>
+      <w:r>
+        <w:rPr>
+          <w:rFonts w:hint="eastAsia"/>
+        </w:rPr>
+        <w:t>单表操作</w:t>
+      </w:r>
+    </w:p>
+    <w:p/>
+    <w:p>
+      <w:pPr>
+        <w:pStyle w:val="2"/>
+        <w:numPr>
+          <w:ilvl w:val="0"/>
+          <w:numId w:val="1"/>
+        </w:numPr>
+      </w:pPr>
+      <w:proofErr w:type="spellStart"/>
+      <w:proofErr w:type="gramStart"/>
+      <w:r>
+        <w:t>pagehelperdemo</w:t>
+      </w:r>
+      <w:proofErr w:type="spellEnd"/>
+      <w:proofErr w:type="gramEnd"/>
+    </w:p>
+    <w:p>
+      <w:r>
+        <w:rPr>
+          <w:rFonts w:hint="eastAsia"/>
+        </w:rPr>
+        <w:t>在</w:t>
+      </w:r>
+      <w:proofErr w:type="spellStart"/>
+      <w:r>
+        <w:rPr>
+          <w:rFonts w:hint="eastAsia"/>
+        </w:rPr>
+        <w:t>mybatis</w:t>
+      </w:r>
+      <w:proofErr w:type="spellEnd"/>
+      <w:r>
+        <w:rPr>
+          <w:rFonts w:hint="eastAsia"/>
+        </w:rPr>
+        <w:t>中使用注解并且使用</w:t>
+      </w:r>
+      <w:proofErr w:type="spellStart"/>
+      <w:r>
+        <w:rPr>
+          <w:rFonts w:hint="eastAsia"/>
+        </w:rPr>
+        <w:t>pagehelper</w:t>
+      </w:r>
+      <w:proofErr w:type="spellEnd"/>
+      <w:r>
+        <w:rPr>
+          <w:rFonts w:hint="eastAsia"/>
+        </w:rPr>
+        <w:t>插件分页</w:t>
+      </w:r>
+    </w:p>
+    <w:p/>
+    <w:p>
+      <w:pPr>
+        <w:pStyle w:val="2"/>
+        <w:numPr>
+          <w:ilvl w:val="0"/>
+          <w:numId w:val="1"/>
+        </w:numPr>
+      </w:pPr>
+      <w:proofErr w:type="spellStart"/>
+      <w:proofErr w:type="gramStart"/>
+      <w:r>
+        <w:t>tilesdemo</w:t>
+      </w:r>
+      <w:proofErr w:type="spellEnd"/>
+      <w:proofErr w:type="gramEnd"/>
+    </w:p>
+    <w:p>
+      <w:r>
+        <w:rPr>
+          <w:rFonts w:hint="eastAsia"/>
+        </w:rPr>
+        <w:t>tilesdemo1</w:t>
+      </w:r>
+      <w:r>
+        <w:rPr>
+          <w:rFonts w:hint="eastAsia"/>
+        </w:rPr>
+        <w:t>演示了可复用模板</w:t>
+      </w:r>
+      <w:r>
+        <w:rPr>
+          <w:rFonts w:hint="eastAsia"/>
+        </w:rPr>
+        <w:t>tiles</w:t>
+      </w:r>
+      <w:r>
+        <w:rPr>
+          <w:rFonts w:hint="eastAsia"/>
+        </w:rPr>
+        <w:t>单独使用</w:t>
+      </w:r>
+    </w:p>
+    <w:p/>
+    <w:p/>
+    <w:p>
+      <w:pPr>
+        <w:pStyle w:val="2"/>
+        <w:numPr>
+          <w:ilvl w:val="0"/>
+          <w:numId w:val="1"/>
+        </w:numPr>
+      </w:pPr>
+      <w:proofErr w:type="spellStart"/>
+      <w:proofErr w:type="gramStart"/>
+      <w:r>
+        <w:t>pjaxdemo</w:t>
+      </w:r>
+      <w:proofErr w:type="spellEnd"/>
+      <w:proofErr w:type="gramEnd"/>
+    </w:p>
+    <w:p>
+      <w:r>
+        <w:rPr>
+          <w:rFonts w:hint="eastAsia"/>
+        </w:rPr>
+        <w:t>将网页的内容刷新到层里</w:t>
+      </w:r>
+      <w:r>
+        <w:rPr>
+          <w:rFonts w:hint="eastAsia"/>
+        </w:rPr>
+        <w:t>不刷新全部页面只改变部分内容</w:t>
+      </w:r>
+      <w:r>
+        <w:rPr>
+          <w:rFonts w:hint="eastAsia"/>
+        </w:rPr>
+        <w:t>与</w:t>
+      </w:r>
+      <w:proofErr w:type="spellStart"/>
+      <w:r>
+        <w:rPr>
+          <w:rFonts w:hint="eastAsia"/>
+        </w:rPr>
+        <w:t>ajax</w:t>
+      </w:r>
+      <w:proofErr w:type="spellEnd"/>
+      <w:r>
+        <w:rPr>
+          <w:rFonts w:hint="eastAsia"/>
+        </w:rPr>
+        <w:t>区别是地址改变了</w:t>
+      </w:r>
+    </w:p>
+    <w:p>
+      <w:r>
+        <w:rPr>
+          <w:rFonts w:hint="eastAsia"/>
+        </w:rPr>
+        <w:t>需要</w:t>
+      </w:r>
+      <w:r>
+        <w:rPr>
+          <w:rFonts w:hint="eastAsia"/>
+        </w:rPr>
+        <w:t>html5</w:t>
+      </w:r>
+      <w:r>
+        <w:rPr>
+          <w:rFonts w:hint="eastAsia"/>
+        </w:rPr>
+        <w:t>支持</w:t>
+      </w:r>
+    </w:p>
+    <w:p/>
+    <w:p>
+      <w:pPr>
+        <w:pStyle w:val="2"/>
+        <w:numPr>
+          <w:ilvl w:val="0"/>
+          <w:numId w:val="1"/>
+        </w:numPr>
+      </w:pPr>
+      <w:proofErr w:type="spellStart"/>
+      <w:r>
+        <w:t>Jodatimedemo</w:t>
+      </w:r>
+      <w:proofErr w:type="spellEnd"/>
+    </w:p>
+    <w:p>
+      <w:r>
+        <w:rPr>
+          <w:rFonts w:hint="eastAsia"/>
+        </w:rPr>
+        <w:t>日期时间处理类相比</w:t>
+      </w:r>
+      <w:proofErr w:type="spellStart"/>
+      <w:r>
+        <w:rPr>
+          <w:rFonts w:hint="eastAsia"/>
+        </w:rPr>
+        <w:t>jdk</w:t>
+      </w:r>
+      <w:proofErr w:type="spellEnd"/>
+      <w:r>
+        <w:rPr>
+          <w:rFonts w:hint="eastAsia"/>
+        </w:rPr>
+        <w:t>中日期处理更简洁</w:t>
+      </w:r>
+      <w:r>
+        <w:rPr>
+          <w:rFonts w:hint="eastAsia"/>
+        </w:rPr>
+        <w:t>.</w:t>
+      </w:r>
+      <w:r>
+        <w:rPr>
+          <w:rFonts w:hint="eastAsia"/>
+        </w:rPr>
+        <w:t>更安全</w:t>
+      </w:r>
+    </w:p>
+    <w:p/>
+    <w:p>
+      <w:pPr>
+        <w:pStyle w:val="2"/>
+        <w:numPr>
+          <w:ilvl w:val="0"/>
+          <w:numId w:val="1"/>
+        </w:numPr>
+      </w:pPr>
+      <w:proofErr w:type="spellStart"/>
+      <w:r>
+        <w:lastRenderedPageBreak/>
+        <w:t>Dbcpdemo</w:t>
+      </w:r>
+      <w:proofErr w:type="spellEnd"/>
+    </w:p>
+    <w:p>
+      <w:proofErr w:type="spellStart"/>
+      <w:r>
+        <w:t>D</w:t>
+      </w:r>
+      <w:r>
+        <w:rPr>
+          <w:rFonts w:hint="eastAsia"/>
+        </w:rPr>
+        <w:t>bcp</w:t>
+      </w:r>
+      <w:proofErr w:type="spellEnd"/>
+      <w:r>
+        <w:rPr>
+          <w:rFonts w:hint="eastAsia"/>
+        </w:rPr>
+        <w:t>数据库连接池</w:t>
+      </w:r>
+      <w:r>
+        <w:rPr>
+          <w:rFonts w:hint="eastAsia"/>
+        </w:rPr>
+        <w:t>1</w:t>
+      </w:r>
+      <w:r>
+        <w:rPr>
+          <w:rFonts w:hint="eastAsia"/>
+        </w:rPr>
+        <w:t>与</w:t>
+      </w:r>
+      <w:r>
+        <w:rPr>
+          <w:rFonts w:hint="eastAsia"/>
+        </w:rPr>
+        <w:t>2</w:t>
+      </w:r>
+      <w:r>
+        <w:rPr>
+          <w:rFonts w:hint="eastAsia"/>
+        </w:rPr>
+        <w:t>单独</w:t>
+      </w:r>
       <w:r>
         <w:rPr>
           <w:rFonts w:hint="eastAsia"/>
@@ -2275,557 +2893,21 @@
         <w:rPr>
           <w:rFonts w:hint="eastAsia"/>
         </w:rPr>
-        <w:t>hibernate4</w:t>
-      </w:r>
-      <w:r>
-        <w:rPr>
-          <w:rFonts w:hint="eastAsia"/>
-        </w:rPr>
-        <w:t>全注解方式单表操作</w:t>
-      </w:r>
-    </w:p>
-    <w:p/>
-    <w:p>
-      <w:pPr>
-        <w:pStyle w:val="2"/>
-        <w:numPr>
-          <w:ilvl w:val="0"/>
-          <w:numId w:val="1"/>
-        </w:numPr>
-      </w:pPr>
-      <w:proofErr w:type="spellStart"/>
-      <w:r>
-        <w:t>Maildemo</w:t>
-      </w:r>
-      <w:proofErr w:type="spellEnd"/>
-    </w:p>
-    <w:p>
-      <w:r>
-        <w:rPr>
-          <w:rFonts w:hint="eastAsia"/>
-        </w:rPr>
-        <w:t>发送邮件示例</w:t>
-      </w:r>
-    </w:p>
-    <w:p/>
-    <w:p>
-      <w:pPr>
-        <w:pStyle w:val="2"/>
-        <w:numPr>
-          <w:ilvl w:val="0"/>
-          <w:numId w:val="1"/>
-        </w:numPr>
-      </w:pPr>
-      <w:proofErr w:type="spellStart"/>
-      <w:r>
-        <w:t>S</w:t>
-      </w:r>
-      <w:r>
-        <w:rPr>
-          <w:rFonts w:hint="eastAsia"/>
-        </w:rPr>
-        <w:t>hirodemo</w:t>
-      </w:r>
-      <w:proofErr w:type="spellEnd"/>
-    </w:p>
-    <w:p>
-      <w:r>
-        <w:t>shirodemo1</w:t>
-      </w:r>
-      <w:r>
-        <w:rPr>
-          <w:rFonts w:hint="eastAsia"/>
-        </w:rPr>
-        <w:t>从</w:t>
-      </w:r>
-      <w:proofErr w:type="spellStart"/>
-      <w:r>
-        <w:rPr>
-          <w:rFonts w:hint="eastAsia"/>
-        </w:rPr>
-        <w:t>ini</w:t>
-      </w:r>
-      <w:proofErr w:type="spellEnd"/>
-      <w:r>
-        <w:rPr>
-          <w:rFonts w:hint="eastAsia"/>
-        </w:rPr>
-        <w:t>文件中验证用户名与密码</w:t>
-      </w:r>
-    </w:p>
-    <w:p>
-      <w:proofErr w:type="spellStart"/>
-      <w:r>
-        <w:t>jdbcrealmdemo</w:t>
-      </w:r>
-      <w:proofErr w:type="spellEnd"/>
-      <w:r>
-        <w:rPr>
-          <w:rFonts w:hint="eastAsia"/>
-        </w:rPr>
-        <w:t>从数据库中验证用户名与密码</w:t>
-      </w:r>
-    </w:p>
-    <w:p>
-      <w:proofErr w:type="spellStart"/>
-      <w:r>
-        <w:t>springmvcmybatisshirodemo</w:t>
-      </w:r>
-      <w:proofErr w:type="spellEnd"/>
-      <w:r>
-        <w:rPr>
-          <w:rFonts w:hint="eastAsia"/>
-        </w:rPr>
-        <w:t>角色权限资源示例</w:t>
-      </w:r>
-      <w:proofErr w:type="spellStart"/>
-      <w:r>
-        <w:rPr>
-          <w:rFonts w:hint="eastAsia"/>
-        </w:rPr>
-        <w:t>mybatis</w:t>
-      </w:r>
-      <w:proofErr w:type="spellEnd"/>
-      <w:r>
-        <w:rPr>
-          <w:rFonts w:hint="eastAsia"/>
-        </w:rPr>
-        <w:t>版本</w:t>
-      </w:r>
-      <w:r>
-        <w:rPr>
-          <w:rFonts w:hint="eastAsia"/>
-        </w:rPr>
-        <w:t>并带有前台标签示例</w:t>
-      </w:r>
-    </w:p>
-    <w:p/>
-    <w:p>
-      <w:pPr>
-        <w:pStyle w:val="2"/>
-        <w:numPr>
-          <w:ilvl w:val="0"/>
-          <w:numId w:val="1"/>
-        </w:numPr>
-      </w:pPr>
-      <w:r>
-        <w:t>spring4struts2h4</w:t>
-      </w:r>
-    </w:p>
-    <w:p>
-      <w:proofErr w:type="spellStart"/>
-      <w:r>
-        <w:rPr>
-          <w:rFonts w:hint="eastAsia"/>
-        </w:rPr>
-        <w:t>ssh</w:t>
-      </w:r>
-      <w:proofErr w:type="spellEnd"/>
-      <w:r>
-        <w:rPr>
-          <w:rFonts w:hint="eastAsia"/>
-        </w:rPr>
-        <w:t>整合</w:t>
-      </w:r>
-      <w:r>
-        <w:rPr>
-          <w:rFonts w:hint="eastAsia"/>
-        </w:rPr>
-        <w:t>jar</w:t>
-      </w:r>
-      <w:proofErr w:type="gramStart"/>
-      <w:r>
-        <w:rPr>
-          <w:rFonts w:hint="eastAsia"/>
-        </w:rPr>
-        <w:t>包并演示</w:t>
-      </w:r>
-      <w:proofErr w:type="gramEnd"/>
-      <w:r>
-        <w:rPr>
-          <w:rFonts w:hint="eastAsia"/>
-        </w:rPr>
-        <w:t>了一个登陆</w:t>
-      </w:r>
-    </w:p>
-    <w:p/>
-    <w:p>
-      <w:pPr>
-        <w:pStyle w:val="2"/>
-        <w:numPr>
-          <w:ilvl w:val="0"/>
-          <w:numId w:val="1"/>
-        </w:numPr>
-      </w:pPr>
-      <w:r>
-        <w:t>jpa2demo</w:t>
-      </w:r>
-    </w:p>
-    <w:p>
-      <w:r>
-        <w:t>jpademo1</w:t>
-      </w:r>
-      <w:r>
-        <w:rPr>
-          <w:rFonts w:hint="eastAsia"/>
-        </w:rPr>
-        <w:t>使用</w:t>
-      </w:r>
-      <w:r>
-        <w:rPr>
-          <w:rFonts w:hint="eastAsia"/>
-        </w:rPr>
-        <w:t>hibernate</w:t>
-      </w:r>
-      <w:r>
-        <w:rPr>
-          <w:rFonts w:hint="eastAsia"/>
-        </w:rPr>
-        <w:t>实现的</w:t>
-      </w:r>
-      <w:proofErr w:type="spellStart"/>
-      <w:r>
-        <w:rPr>
-          <w:rFonts w:hint="eastAsia"/>
-        </w:rPr>
-        <w:t>jpa</w:t>
-      </w:r>
-      <w:proofErr w:type="spellEnd"/>
-      <w:r>
-        <w:rPr>
-          <w:rFonts w:hint="eastAsia"/>
-        </w:rPr>
-        <w:t>单表操作</w:t>
-      </w:r>
-    </w:p>
-    <w:p/>
-    <w:p>
-      <w:pPr>
-        <w:pStyle w:val="2"/>
-        <w:numPr>
-          <w:ilvl w:val="0"/>
-          <w:numId w:val="1"/>
-        </w:numPr>
-      </w:pPr>
-      <w:proofErr w:type="spellStart"/>
-      <w:proofErr w:type="gramStart"/>
-      <w:r>
-        <w:t>pagehelperdemo</w:t>
-      </w:r>
-      <w:proofErr w:type="spellEnd"/>
-      <w:proofErr w:type="gramEnd"/>
-    </w:p>
-    <w:p>
-      <w:r>
-        <w:rPr>
-          <w:rFonts w:hint="eastAsia"/>
-        </w:rPr>
-        <w:t>在</w:t>
-      </w:r>
-      <w:proofErr w:type="spellStart"/>
-      <w:r>
-        <w:rPr>
-          <w:rFonts w:hint="eastAsia"/>
-        </w:rPr>
-        <w:t>mybatis</w:t>
-      </w:r>
-      <w:proofErr w:type="spellEnd"/>
-      <w:r>
-        <w:rPr>
-          <w:rFonts w:hint="eastAsia"/>
-        </w:rPr>
-        <w:t>中使用注解并且使用</w:t>
-      </w:r>
-      <w:proofErr w:type="spellStart"/>
-      <w:r>
-        <w:rPr>
-          <w:rFonts w:hint="eastAsia"/>
-        </w:rPr>
-        <w:t>pagehelper</w:t>
-      </w:r>
-      <w:proofErr w:type="spellEnd"/>
-      <w:r>
-        <w:rPr>
-          <w:rFonts w:hint="eastAsia"/>
-        </w:rPr>
-        <w:t>插件分页</w:t>
-      </w:r>
-    </w:p>
-    <w:p/>
-    <w:p>
-      <w:pPr>
-        <w:pStyle w:val="2"/>
-        <w:numPr>
-          <w:ilvl w:val="0"/>
-          <w:numId w:val="1"/>
-        </w:numPr>
-      </w:pPr>
-      <w:proofErr w:type="spellStart"/>
-      <w:proofErr w:type="gramStart"/>
-      <w:r>
-        <w:t>tilesdemo</w:t>
-      </w:r>
-      <w:proofErr w:type="spellEnd"/>
-      <w:proofErr w:type="gramEnd"/>
-    </w:p>
-    <w:p>
-      <w:r>
-        <w:rPr>
-          <w:rFonts w:hint="eastAsia"/>
-        </w:rPr>
-        <w:t>tilesdemo1</w:t>
-      </w:r>
-      <w:r>
-        <w:rPr>
-          <w:rFonts w:hint="eastAsia"/>
-        </w:rPr>
-        <w:t>演示了可复用模板</w:t>
-      </w:r>
-      <w:r>
-        <w:rPr>
-          <w:rFonts w:hint="eastAsia"/>
-        </w:rPr>
-        <w:t>tiles</w:t>
-      </w:r>
-      <w:r>
-        <w:rPr>
-          <w:rFonts w:hint="eastAsia"/>
-        </w:rPr>
-        <w:t>单独使用</w:t>
-      </w:r>
-    </w:p>
-    <w:p/>
-    <w:p/>
-    <w:p>
-      <w:pPr>
-        <w:pStyle w:val="2"/>
-        <w:numPr>
-          <w:ilvl w:val="0"/>
-          <w:numId w:val="1"/>
-        </w:numPr>
-      </w:pPr>
-      <w:proofErr w:type="spellStart"/>
-      <w:proofErr w:type="gramStart"/>
-      <w:r>
-        <w:t>pjaxdemo</w:t>
-      </w:r>
-      <w:proofErr w:type="spellEnd"/>
-      <w:proofErr w:type="gramEnd"/>
-    </w:p>
-    <w:p>
-      <w:r>
-        <w:rPr>
-          <w:rFonts w:hint="eastAsia"/>
-        </w:rPr>
-        <w:t>将网页的内容刷新到层里</w:t>
-      </w:r>
-      <w:r>
-        <w:rPr>
-          <w:rFonts w:hint="eastAsia"/>
-        </w:rPr>
-        <w:t>不刷新全部页面只改变部分内容</w:t>
-      </w:r>
-      <w:r>
-        <w:rPr>
-          <w:rFonts w:hint="eastAsia"/>
-        </w:rPr>
-        <w:t>与</w:t>
-      </w:r>
-      <w:proofErr w:type="spellStart"/>
-      <w:r>
-        <w:rPr>
-          <w:rFonts w:hint="eastAsia"/>
-        </w:rPr>
-        <w:t>ajax</w:t>
-      </w:r>
-      <w:proofErr w:type="spellEnd"/>
-      <w:r>
-        <w:rPr>
-          <w:rFonts w:hint="eastAsia"/>
-        </w:rPr>
-        <w:t>区别是地址改变了</w:t>
-      </w:r>
-    </w:p>
-    <w:p>
-      <w:r>
-        <w:rPr>
-          <w:rFonts w:hint="eastAsia"/>
-        </w:rPr>
-        <w:t>需要</w:t>
-      </w:r>
-      <w:r>
-        <w:rPr>
-          <w:rFonts w:hint="eastAsia"/>
-        </w:rPr>
-        <w:t>html5</w:t>
-      </w:r>
-      <w:r>
-        <w:rPr>
-          <w:rFonts w:hint="eastAsia"/>
-        </w:rPr>
-        <w:t>支持</w:t>
-      </w:r>
-    </w:p>
-    <w:p/>
-    <w:p>
-      <w:pPr>
-        <w:pStyle w:val="2"/>
-        <w:numPr>
-          <w:ilvl w:val="0"/>
-          <w:numId w:val="1"/>
-        </w:numPr>
-      </w:pPr>
-      <w:proofErr w:type="spellStart"/>
-      <w:r>
-        <w:t>Jodatimedemo</w:t>
-      </w:r>
-      <w:proofErr w:type="spellEnd"/>
-    </w:p>
-    <w:p>
-      <w:r>
-        <w:rPr>
-          <w:rFonts w:hint="eastAsia"/>
-        </w:rPr>
-        <w:t>日期时间处理类相比</w:t>
-      </w:r>
-      <w:proofErr w:type="spellStart"/>
-      <w:r>
-        <w:rPr>
-          <w:rFonts w:hint="eastAsia"/>
-        </w:rPr>
-        <w:t>jdk</w:t>
-      </w:r>
-      <w:proofErr w:type="spellEnd"/>
-      <w:r>
-        <w:rPr>
-          <w:rFonts w:hint="eastAsia"/>
-        </w:rPr>
-        <w:t>中日期处理更简洁</w:t>
-      </w:r>
-      <w:r>
-        <w:rPr>
-          <w:rFonts w:hint="eastAsia"/>
-        </w:rPr>
-        <w:t>.</w:t>
-      </w:r>
-      <w:r>
-        <w:rPr>
-          <w:rFonts w:hint="eastAsia"/>
-        </w:rPr>
-        <w:t>更安全</w:t>
-      </w:r>
-    </w:p>
-    <w:p/>
-    <w:p>
-      <w:pPr>
-        <w:pStyle w:val="2"/>
-        <w:numPr>
-          <w:ilvl w:val="0"/>
-          <w:numId w:val="1"/>
-        </w:numPr>
-      </w:pPr>
-      <w:proofErr w:type="spellStart"/>
-      <w:r>
-        <w:t>Dbcpdemo</w:t>
-      </w:r>
-      <w:proofErr w:type="spellEnd"/>
-    </w:p>
-    <w:p>
-      <w:pPr>
-        <w:rPr>
-          <w:rFonts w:hint="eastAsia"/>
-        </w:rPr>
-      </w:pPr>
-      <w:proofErr w:type="spellStart"/>
-      <w:r>
-        <w:t>D</w:t>
-      </w:r>
-      <w:r>
-        <w:rPr>
-          <w:rFonts w:hint="eastAsia"/>
-        </w:rPr>
-        <w:t>bcp</w:t>
-      </w:r>
-      <w:proofErr w:type="spellEnd"/>
-      <w:r>
-        <w:rPr>
-          <w:rFonts w:hint="eastAsia"/>
-        </w:rPr>
-        <w:t>数据库连接池</w:t>
-      </w:r>
-      <w:r>
-        <w:rPr>
-          <w:rFonts w:hint="eastAsia"/>
-        </w:rPr>
-        <w:t>1</w:t>
-      </w:r>
-      <w:r>
-        <w:rPr>
-          <w:rFonts w:hint="eastAsia"/>
-        </w:rPr>
-        <w:t>与</w:t>
-      </w:r>
-      <w:r>
-        <w:rPr>
-          <w:rFonts w:hint="eastAsia"/>
-        </w:rPr>
-        <w:t>2</w:t>
-      </w:r>
-      <w:r>
-        <w:rPr>
-          <w:rFonts w:hint="eastAsia"/>
-        </w:rPr>
-        <w:t>单独</w:t>
-      </w:r>
-      <w:r>
-        <w:rPr>
-          <w:rFonts w:hint="eastAsia"/>
-        </w:rPr>
-        <w:t>使用</w:t>
-      </w:r>
-      <w:r>
-        <w:rPr>
-          <w:rFonts w:hint="eastAsia"/>
-        </w:rPr>
         <w:t>示例</w:t>
       </w:r>
-      <w:bookmarkStart w:id="0" w:name="_GoBack"/>
-      <w:bookmarkEnd w:id="0"/>
-    </w:p>
-    <w:p>
-      <w:pPr>
-        <w:rPr>
-          <w:rFonts w:hint="eastAsia"/>
-        </w:rPr>
-      </w:pPr>
-    </w:p>
-    <w:p>
-      <w:pPr>
-        <w:rPr>
-          <w:rFonts w:hint="eastAsia"/>
-        </w:rPr>
-      </w:pPr>
-    </w:p>
-    <w:p>
-      <w:pPr>
-        <w:rPr>
-          <w:rFonts w:hint="eastAsia"/>
-        </w:rPr>
-      </w:pPr>
-    </w:p>
-    <w:p>
-      <w:pPr>
-        <w:pStyle w:val="2"/>
-        <w:numPr>
-          <w:ilvl w:val="0"/>
-          <w:numId w:val="1"/>
-        </w:numPr>
-        <w:rPr>
-          <w:rFonts w:hint="eastAsia"/>
-        </w:rPr>
-      </w:pPr>
-      <w:r>
-        <w:lastRenderedPageBreak/>
+    </w:p>
+    <w:p/>
+    <w:p/>
+    <w:p/>
+    <w:p>
+      <w:pPr>
+        <w:pStyle w:val="2"/>
+        <w:numPr>
+          <w:ilvl w:val="0"/>
+          <w:numId w:val="1"/>
+        </w:numPr>
+      </w:pPr>
+      <w:r>
         <w:t>c3p0demo</w:t>
       </w:r>
     </w:p>
@@ -3765,7 +3847,7 @@
 </file>
 
 <file path=customXml/itemProps1.xml><?xml version="1.0" encoding="utf-8"?>
-<ds:datastoreItem xmlns:ds="http://schemas.openxmlformats.org/officeDocument/2006/customXml" ds:itemID="{1EA5F0EC-4722-4639-9496-A5B0921F2583}">
+<ds:datastoreItem xmlns:ds="http://schemas.openxmlformats.org/officeDocument/2006/customXml" ds:itemID="{8A6FED25-B143-42C8-81E1-597ACF3B5589}">
   <ds:schemaRefs>
     <ds:schemaRef ds:uri="http://schemas.openxmlformats.org/officeDocument/2006/bibliography"/>
   </ds:schemaRefs>

</xml_diff>

<commit_message>
add commonsio read and write file demo
</commit_message>
<xml_diff>
--- a/vskeddemos/documents/demo工程列表说明.docx
+++ b/vskeddemos/documents/demo工程列表说明.docx
@@ -69,240 +69,245 @@
         <w:rPr>
           <w:rFonts w:hint="eastAsia"/>
         </w:rPr>
-        <w:t>+</w:t>
-      </w:r>
-      <w:proofErr w:type="spellStart"/>
+        <w:t>+demo</w:t>
+      </w:r>
+      <w:r>
+        <w:rPr>
+          <w:rFonts w:hint="eastAsia"/>
+        </w:rPr>
+        <w:t>,demo</w:t>
+      </w:r>
+      <w:r>
+        <w:rPr>
+          <w:rFonts w:hint="eastAsia"/>
+        </w:rPr>
+        <w:t>工程统一建立为</w:t>
+      </w:r>
+      <w:r>
+        <w:rPr>
+          <w:rFonts w:hint="eastAsia"/>
+        </w:rPr>
+        <w:t>web</w:t>
+      </w:r>
+      <w:r>
+        <w:rPr>
+          <w:rFonts w:hint="eastAsia"/>
+        </w:rPr>
+        <w:t>工程</w:t>
+      </w:r>
+    </w:p>
+    <w:p>
+      <w:pPr>
+        <w:pStyle w:val="2"/>
+        <w:numPr>
+          <w:ilvl w:val="0"/>
+          <w:numId w:val="1"/>
+        </w:numPr>
+      </w:pPr>
+      <w:r>
+        <w:t>G</w:t>
+      </w:r>
+      <w:r>
+        <w:rPr>
+          <w:rFonts w:hint="eastAsia"/>
+        </w:rPr>
+        <w:t>sondemo</w:t>
+      </w:r>
+    </w:p>
+    <w:p>
+      <w:pPr>
+        <w:jc w:val="left"/>
+      </w:pPr>
+      <w:r>
+        <w:t>J</w:t>
+      </w:r>
+      <w:r>
+        <w:rPr>
+          <w:rFonts w:hint="eastAsia"/>
+        </w:rPr>
+        <w:t>son</w:t>
+      </w:r>
+      <w:r>
+        <w:rPr>
+          <w:rFonts w:hint="eastAsia"/>
+        </w:rPr>
+        <w:t>转换框架</w:t>
+      </w:r>
+    </w:p>
+    <w:p>
+      <w:pPr>
+        <w:jc w:val="left"/>
+      </w:pPr>
+      <w:r>
+        <w:t>G</w:t>
+      </w:r>
+      <w:r>
+        <w:rPr>
+          <w:rFonts w:hint="eastAsia"/>
+        </w:rPr>
+        <w:t>son</w:t>
+      </w:r>
+      <w:r>
+        <w:rPr>
+          <w:rFonts w:hint="eastAsia"/>
+        </w:rPr>
+        <w:t>将</w:t>
+      </w:r>
+      <w:r>
+        <w:rPr>
+          <w:rFonts w:hint="eastAsia"/>
+        </w:rPr>
+        <w:t>json</w:t>
+      </w:r>
+      <w:r>
+        <w:rPr>
+          <w:rFonts w:hint="eastAsia"/>
+        </w:rPr>
+        <w:t>转换为对象</w:t>
+      </w:r>
+      <w:r>
+        <w:rPr>
+          <w:rFonts w:hint="eastAsia"/>
+        </w:rPr>
+        <w:t>,</w:t>
+      </w:r>
+      <w:r>
+        <w:rPr>
+          <w:rFonts w:hint="eastAsia"/>
+        </w:rPr>
+        <w:t>对象转换为</w:t>
+      </w:r>
+      <w:r>
+        <w:rPr>
+          <w:rFonts w:hint="eastAsia"/>
+        </w:rPr>
+        <w:t>json</w:t>
+      </w:r>
+      <w:r>
+        <w:rPr>
+          <w:rFonts w:hint="eastAsia"/>
+        </w:rPr>
+        <w:t>以及</w:t>
+      </w:r>
+      <w:r>
+        <w:rPr>
+          <w:rFonts w:hint="eastAsia"/>
+        </w:rPr>
+        <w:t>list</w:t>
+      </w:r>
+      <w:r>
+        <w:rPr>
+          <w:rFonts w:hint="eastAsia"/>
+        </w:rPr>
+        <w:t>与</w:t>
+      </w:r>
+      <w:r>
+        <w:rPr>
+          <w:rFonts w:hint="eastAsia"/>
+        </w:rPr>
+        <w:t>map</w:t>
+      </w:r>
+      <w:r>
+        <w:rPr>
+          <w:rFonts w:hint="eastAsia"/>
+        </w:rPr>
+        <w:t>与</w:t>
+      </w:r>
+      <w:r>
+        <w:rPr>
+          <w:rFonts w:hint="eastAsia"/>
+        </w:rPr>
+        <w:t>json</w:t>
+      </w:r>
+      <w:r>
+        <w:rPr>
+          <w:rFonts w:hint="eastAsia"/>
+        </w:rPr>
+        <w:t>互相转换</w:t>
+      </w:r>
+    </w:p>
+    <w:p>
+      <w:pPr>
+        <w:jc w:val="left"/>
+      </w:pPr>
+    </w:p>
+    <w:p>
+      <w:pPr>
+        <w:pStyle w:val="2"/>
+        <w:numPr>
+          <w:ilvl w:val="0"/>
+          <w:numId w:val="1"/>
+        </w:numPr>
+      </w:pPr>
+      <w:r>
+        <w:t>J</w:t>
+      </w:r>
+      <w:r>
+        <w:rPr>
+          <w:rFonts w:hint="eastAsia"/>
+        </w:rPr>
+        <w:t>unit4demo</w:t>
+      </w:r>
+    </w:p>
+    <w:p>
+      <w:r>
+        <w:rPr>
+          <w:rFonts w:hint="eastAsia"/>
+        </w:rPr>
+        <w:t>单元测试框架</w:t>
+      </w:r>
+    </w:p>
+    <w:p>
+      <w:r>
+        <w:t>J</w:t>
+      </w:r>
+      <w:r>
+        <w:rPr>
+          <w:rFonts w:hint="eastAsia"/>
+        </w:rPr>
+        <w:t>unit4</w:t>
+      </w:r>
+      <w:r>
+        <w:rPr>
+          <w:rFonts w:hint="eastAsia"/>
+        </w:rPr>
+        <w:t>测试用例及注解</w:t>
+      </w:r>
+    </w:p>
+    <w:p/>
+    <w:p>
+      <w:pPr>
+        <w:pStyle w:val="2"/>
+        <w:numPr>
+          <w:ilvl w:val="0"/>
+          <w:numId w:val="1"/>
+        </w:numPr>
+      </w:pPr>
+      <w:r>
+        <w:t>L</w:t>
+      </w:r>
+      <w:r>
+        <w:rPr>
+          <w:rFonts w:hint="eastAsia"/>
+        </w:rPr>
+        <w:t>og4j</w:t>
+      </w:r>
       <w:r>
         <w:rPr>
           <w:rFonts w:hint="eastAsia"/>
         </w:rPr>
         <w:t>demo</w:t>
       </w:r>
-      <w:r>
-        <w:rPr>
-          <w:rFonts w:hint="eastAsia"/>
-        </w:rPr>
-        <w:t>,demo</w:t>
-      </w:r>
-      <w:proofErr w:type="spellEnd"/>
-      <w:r>
-        <w:rPr>
-          <w:rFonts w:hint="eastAsia"/>
-        </w:rPr>
-        <w:t>工程统一建立为</w:t>
-      </w:r>
-      <w:r>
-        <w:rPr>
-          <w:rFonts w:hint="eastAsia"/>
-        </w:rPr>
-        <w:t>web</w:t>
-      </w:r>
-      <w:r>
-        <w:rPr>
-          <w:rFonts w:hint="eastAsia"/>
-        </w:rPr>
-        <w:t>工程</w:t>
-      </w:r>
-    </w:p>
-    <w:p>
-      <w:pPr>
-        <w:pStyle w:val="2"/>
-        <w:numPr>
-          <w:ilvl w:val="0"/>
-          <w:numId w:val="1"/>
-        </w:numPr>
-      </w:pPr>
-      <w:proofErr w:type="spellStart"/>
-      <w:r>
-        <w:t>G</w:t>
-      </w:r>
-      <w:r>
-        <w:rPr>
-          <w:rFonts w:hint="eastAsia"/>
-        </w:rPr>
-        <w:t>sondemo</w:t>
-      </w:r>
-      <w:proofErr w:type="spellEnd"/>
-    </w:p>
-    <w:p>
-      <w:pPr>
-        <w:jc w:val="left"/>
-      </w:pPr>
-      <w:proofErr w:type="spellStart"/>
-      <w:r>
-        <w:t>J</w:t>
-      </w:r>
-      <w:r>
-        <w:rPr>
-          <w:rFonts w:hint="eastAsia"/>
-        </w:rPr>
-        <w:t>son</w:t>
-      </w:r>
-      <w:proofErr w:type="spellEnd"/>
-      <w:r>
-        <w:rPr>
-          <w:rFonts w:hint="eastAsia"/>
-        </w:rPr>
-        <w:t>转换框架</w:t>
-      </w:r>
-    </w:p>
-    <w:p>
-      <w:pPr>
-        <w:jc w:val="left"/>
-      </w:pPr>
-      <w:proofErr w:type="spellStart"/>
-      <w:r>
-        <w:t>G</w:t>
-      </w:r>
-      <w:r>
-        <w:rPr>
-          <w:rFonts w:hint="eastAsia"/>
-        </w:rPr>
-        <w:t>son</w:t>
-      </w:r>
-      <w:proofErr w:type="spellEnd"/>
-      <w:r>
-        <w:rPr>
-          <w:rFonts w:hint="eastAsia"/>
-        </w:rPr>
-        <w:t>将</w:t>
-      </w:r>
-      <w:proofErr w:type="spellStart"/>
-      <w:r>
-        <w:rPr>
-          <w:rFonts w:hint="eastAsia"/>
-        </w:rPr>
-        <w:t>json</w:t>
-      </w:r>
-      <w:proofErr w:type="spellEnd"/>
-      <w:r>
-        <w:rPr>
-          <w:rFonts w:hint="eastAsia"/>
-        </w:rPr>
-        <w:t>转换为对象</w:t>
-      </w:r>
-      <w:r>
-        <w:rPr>
-          <w:rFonts w:hint="eastAsia"/>
-        </w:rPr>
-        <w:t>,</w:t>
-      </w:r>
-      <w:r>
-        <w:rPr>
-          <w:rFonts w:hint="eastAsia"/>
-        </w:rPr>
-        <w:t>对象转换为</w:t>
-      </w:r>
-      <w:proofErr w:type="spellStart"/>
-      <w:r>
-        <w:rPr>
-          <w:rFonts w:hint="eastAsia"/>
-        </w:rPr>
-        <w:t>json</w:t>
-      </w:r>
-      <w:proofErr w:type="spellEnd"/>
-      <w:r>
-        <w:rPr>
-          <w:rFonts w:hint="eastAsia"/>
-        </w:rPr>
-        <w:t>以及</w:t>
-      </w:r>
-      <w:r>
-        <w:rPr>
-          <w:rFonts w:hint="eastAsia"/>
-        </w:rPr>
-        <w:t>list</w:t>
-      </w:r>
-      <w:r>
-        <w:rPr>
-          <w:rFonts w:hint="eastAsia"/>
-        </w:rPr>
-        <w:t>与</w:t>
-      </w:r>
-      <w:r>
-        <w:rPr>
-          <w:rFonts w:hint="eastAsia"/>
-        </w:rPr>
-        <w:t>map</w:t>
-      </w:r>
-      <w:r>
-        <w:rPr>
-          <w:rFonts w:hint="eastAsia"/>
-        </w:rPr>
-        <w:t>与</w:t>
-      </w:r>
-      <w:proofErr w:type="spellStart"/>
-      <w:r>
-        <w:rPr>
-          <w:rFonts w:hint="eastAsia"/>
-        </w:rPr>
-        <w:t>json</w:t>
-      </w:r>
-      <w:proofErr w:type="spellEnd"/>
-      <w:r>
-        <w:rPr>
-          <w:rFonts w:hint="eastAsia"/>
-        </w:rPr>
-        <w:t>互相转换</w:t>
-      </w:r>
-    </w:p>
-    <w:p>
-      <w:pPr>
-        <w:jc w:val="left"/>
-      </w:pPr>
-    </w:p>
-    <w:p>
-      <w:pPr>
-        <w:pStyle w:val="2"/>
-        <w:numPr>
-          <w:ilvl w:val="0"/>
-          <w:numId w:val="1"/>
-        </w:numPr>
-      </w:pPr>
-      <w:r>
-        <w:t>J</w:t>
-      </w:r>
-      <w:r>
-        <w:rPr>
-          <w:rFonts w:hint="eastAsia"/>
-        </w:rPr>
-        <w:t>unit4demo</w:t>
-      </w:r>
-    </w:p>
-    <w:p>
-      <w:r>
-        <w:rPr>
-          <w:rFonts w:hint="eastAsia"/>
-        </w:rPr>
-        <w:t>单元测试框架</w:t>
-      </w:r>
-    </w:p>
-    <w:p>
-      <w:r>
-        <w:t>J</w:t>
-      </w:r>
-      <w:r>
-        <w:rPr>
-          <w:rFonts w:hint="eastAsia"/>
-        </w:rPr>
-        <w:t>unit4</w:t>
-      </w:r>
-      <w:r>
-        <w:rPr>
-          <w:rFonts w:hint="eastAsia"/>
-        </w:rPr>
-        <w:t>测试用例及注解</w:t>
-      </w:r>
-    </w:p>
-    <w:p/>
-    <w:p>
-      <w:pPr>
-        <w:pStyle w:val="2"/>
-        <w:numPr>
-          <w:ilvl w:val="0"/>
-          <w:numId w:val="1"/>
-        </w:numPr>
-      </w:pPr>
+    </w:p>
+    <w:p>
+      <w:r>
+        <w:rPr>
+          <w:rFonts w:hint="eastAsia"/>
+        </w:rPr>
+        <w:t>日志记录框架</w:t>
+      </w:r>
+    </w:p>
+    <w:p>
       <w:r>
         <w:t>L</w:t>
       </w:r>
@@ -310,44 +315,159 @@
         <w:rPr>
           <w:rFonts w:hint="eastAsia"/>
         </w:rPr>
+        <w:t>og4j1</w:t>
+      </w:r>
+      <w:r>
+        <w:rPr>
+          <w:rFonts w:hint="eastAsia"/>
+        </w:rPr>
+        <w:t>的用法</w:t>
+      </w:r>
+      <w:r>
+        <w:rPr>
+          <w:rFonts w:hint="eastAsia"/>
+        </w:rPr>
+        <w:t>使用</w:t>
+      </w:r>
+      <w:r>
+        <w:rPr>
+          <w:rFonts w:hint="eastAsia"/>
+        </w:rPr>
+        <w:t>properties</w:t>
+      </w:r>
+      <w:r>
+        <w:rPr>
+          <w:rFonts w:hint="eastAsia"/>
+        </w:rPr>
+        <w:t>配置</w:t>
+      </w:r>
+    </w:p>
+    <w:p>
+      <w:r>
+        <w:rPr>
+          <w:rFonts w:hint="eastAsia"/>
+        </w:rPr>
+        <w:t>Log4j2</w:t>
+      </w:r>
+      <w:r>
+        <w:rPr>
+          <w:rFonts w:hint="eastAsia"/>
+        </w:rPr>
+        <w:t>的用法</w:t>
+      </w:r>
+      <w:r>
+        <w:rPr>
+          <w:rFonts w:hint="eastAsia"/>
+        </w:rPr>
+        <w:t>使用</w:t>
+      </w:r>
+      <w:r>
+        <w:rPr>
+          <w:rFonts w:hint="eastAsia"/>
+        </w:rPr>
+        <w:t>xml</w:t>
+      </w:r>
+      <w:r>
+        <w:rPr>
+          <w:rFonts w:hint="eastAsia"/>
+        </w:rPr>
+        <w:t>配置</w:t>
+      </w:r>
+    </w:p>
+    <w:p>
+      <w:r>
+        <w:t>L</w:t>
+      </w:r>
+      <w:r>
+        <w:rPr>
+          <w:rFonts w:hint="eastAsia"/>
+        </w:rPr>
+        <w:t>og4j1</w:t>
+      </w:r>
+      <w:r>
+        <w:rPr>
+          <w:rFonts w:hint="eastAsia"/>
+        </w:rPr>
+        <w:t>写入数据库与文件</w:t>
+      </w:r>
+    </w:p>
+    <w:p>
+      <w:r>
+        <w:t>L</w:t>
+      </w:r>
+      <w:r>
+        <w:rPr>
+          <w:rFonts w:hint="eastAsia"/>
+        </w:rPr>
         <w:t>og4j</w:t>
       </w:r>
       <w:r>
         <w:rPr>
           <w:rFonts w:hint="eastAsia"/>
         </w:rPr>
-        <w:t>demo</w:t>
-      </w:r>
-    </w:p>
-    <w:p>
-      <w:r>
-        <w:rPr>
-          <w:rFonts w:hint="eastAsia"/>
-        </w:rPr>
-        <w:t>日志记录框架</w:t>
-      </w:r>
-    </w:p>
-    <w:p>
-      <w:pPr>
-        <w:rPr>
-          <w:rFonts w:hint="eastAsia"/>
-        </w:rPr>
-      </w:pPr>
-      <w:r>
-        <w:t>L</w:t>
-      </w:r>
-      <w:r>
-        <w:rPr>
-          <w:rFonts w:hint="eastAsia"/>
-        </w:rPr>
-        <w:t>og4j1</w:t>
-      </w:r>
-      <w:r>
-        <w:rPr>
-          <w:rFonts w:hint="eastAsia"/>
-        </w:rPr>
-        <w:t>的用法</w:t>
-      </w:r>
+        <w:t>2</w:t>
+      </w:r>
+      <w:r>
+        <w:rPr>
+          <w:rFonts w:hint="eastAsia"/>
+        </w:rPr>
+        <w:t>写入数据库与文件</w:t>
+      </w:r>
+    </w:p>
+    <w:p/>
+    <w:p>
+      <w:pPr>
+        <w:pStyle w:val="2"/>
+        <w:numPr>
+          <w:ilvl w:val="0"/>
+          <w:numId w:val="1"/>
+        </w:numPr>
+      </w:pPr>
+      <w:r>
+        <w:rPr>
+          <w:rFonts w:hint="eastAsia"/>
+        </w:rPr>
+        <w:t>testExams</w:t>
+      </w:r>
+    </w:p>
+    <w:p>
+      <w:r>
+        <w:rPr>
+          <w:rFonts w:hint="eastAsia"/>
+        </w:rPr>
+        <w:t>示例代码</w:t>
+      </w:r>
+    </w:p>
+    <w:p>
+      <w:r>
+        <w:rPr>
+          <w:rFonts w:hint="eastAsia"/>
+        </w:rPr>
+        <w:t>冒泡排序</w:t>
+      </w:r>
+    </w:p>
+    <w:p/>
+    <w:p>
+      <w:pPr>
+        <w:pStyle w:val="2"/>
+        <w:numPr>
+          <w:ilvl w:val="0"/>
+          <w:numId w:val="1"/>
+        </w:numPr>
+      </w:pPr>
+      <w:r>
+        <w:t>Commonfileuploaddemo</w:t>
+      </w:r>
+    </w:p>
+    <w:p>
+      <w:r>
+        <w:rPr>
+          <w:rFonts w:hint="eastAsia"/>
+        </w:rPr>
+        <w:t>文件上传</w:t>
+      </w:r>
+    </w:p>
+    <w:p>
       <w:r>
         <w:rPr>
           <w:rFonts w:hint="eastAsia"/>
@@ -358,204 +478,40 @@
         <w:rPr>
           <w:rFonts w:hint="eastAsia"/>
         </w:rPr>
-        <w:t>properties</w:t>
-      </w:r>
-      <w:r>
-        <w:rPr>
-          <w:rFonts w:hint="eastAsia"/>
-        </w:rPr>
-        <w:t>配置</w:t>
-      </w:r>
-    </w:p>
-    <w:p>
-      <w:pPr>
-        <w:rPr>
-          <w:rFonts w:hint="eastAsia"/>
-        </w:rPr>
-      </w:pPr>
-      <w:r>
-        <w:rPr>
-          <w:rFonts w:hint="eastAsia"/>
-        </w:rPr>
-        <w:t>Log4j2</w:t>
-      </w:r>
-      <w:r>
-        <w:rPr>
-          <w:rFonts w:hint="eastAsia"/>
-        </w:rPr>
-        <w:t>的用法</w:t>
-      </w:r>
-      <w:r>
-        <w:rPr>
-          <w:rFonts w:hint="eastAsia"/>
-        </w:rPr>
-        <w:t>使用</w:t>
-      </w:r>
-      <w:r>
-        <w:rPr>
-          <w:rFonts w:hint="eastAsia"/>
-        </w:rPr>
-        <w:t>xml</w:t>
-      </w:r>
-      <w:r>
-        <w:rPr>
-          <w:rFonts w:hint="eastAsia"/>
-        </w:rPr>
-        <w:t>配置</w:t>
-      </w:r>
-      <w:bookmarkStart w:id="0" w:name="_GoBack"/>
-      <w:bookmarkEnd w:id="0"/>
-    </w:p>
-    <w:p>
-      <w:r>
-        <w:t>L</w:t>
-      </w:r>
-      <w:r>
-        <w:rPr>
-          <w:rFonts w:hint="eastAsia"/>
-        </w:rPr>
-        <w:t>og4j1</w:t>
-      </w:r>
-      <w:r>
-        <w:rPr>
-          <w:rFonts w:hint="eastAsia"/>
-        </w:rPr>
-        <w:t>写入数据库与文件</w:t>
-      </w:r>
-    </w:p>
-    <w:p>
-      <w:r>
-        <w:t>L</w:t>
-      </w:r>
-      <w:r>
-        <w:rPr>
-          <w:rFonts w:hint="eastAsia"/>
-        </w:rPr>
-        <w:t>og4j</w:t>
-      </w:r>
-      <w:r>
-        <w:rPr>
-          <w:rFonts w:hint="eastAsia"/>
-        </w:rPr>
-        <w:t>2</w:t>
-      </w:r>
-      <w:r>
-        <w:rPr>
-          <w:rFonts w:hint="eastAsia"/>
-        </w:rPr>
-        <w:t>写入数据库与文件</w:t>
-      </w:r>
-    </w:p>
-    <w:p/>
-    <w:p>
-      <w:pPr>
-        <w:pStyle w:val="2"/>
-        <w:numPr>
-          <w:ilvl w:val="0"/>
-          <w:numId w:val="1"/>
-        </w:numPr>
-      </w:pPr>
-      <w:proofErr w:type="spellStart"/>
-      <w:proofErr w:type="gramStart"/>
-      <w:r>
-        <w:rPr>
-          <w:rFonts w:hint="eastAsia"/>
-        </w:rPr>
-        <w:t>testExams</w:t>
-      </w:r>
-      <w:proofErr w:type="spellEnd"/>
-      <w:proofErr w:type="gramEnd"/>
-    </w:p>
-    <w:p>
-      <w:r>
-        <w:rPr>
-          <w:rFonts w:hint="eastAsia"/>
-        </w:rPr>
-        <w:t>示例代码</w:t>
-      </w:r>
-    </w:p>
-    <w:p>
-      <w:r>
-        <w:rPr>
-          <w:rFonts w:hint="eastAsia"/>
-        </w:rPr>
-        <w:t>冒泡排序</w:t>
-      </w:r>
-    </w:p>
-    <w:p/>
-    <w:p>
-      <w:pPr>
-        <w:pStyle w:val="2"/>
-        <w:numPr>
-          <w:ilvl w:val="0"/>
-          <w:numId w:val="1"/>
-        </w:numPr>
-      </w:pPr>
-      <w:proofErr w:type="spellStart"/>
-      <w:r>
-        <w:t>Commonfileuploaddemo</w:t>
-      </w:r>
-      <w:proofErr w:type="spellEnd"/>
-    </w:p>
-    <w:p>
+        <w:t>commonfileupload</w:t>
+      </w:r>
       <w:r>
         <w:rPr>
           <w:rFonts w:hint="eastAsia"/>
         </w:rPr>
         <w:t>文件上传</w:t>
       </w:r>
-    </w:p>
-    <w:p>
-      <w:r>
-        <w:rPr>
-          <w:rFonts w:hint="eastAsia"/>
-        </w:rPr>
-        <w:t>使用</w:t>
-      </w:r>
-      <w:proofErr w:type="spellStart"/>
-      <w:r>
-        <w:rPr>
-          <w:rFonts w:hint="eastAsia"/>
-        </w:rPr>
-        <w:t>commonfileupload</w:t>
-      </w:r>
-      <w:proofErr w:type="spellEnd"/>
-      <w:r>
-        <w:rPr>
-          <w:rFonts w:hint="eastAsia"/>
-        </w:rPr>
-        <w:t>文件上传</w:t>
-      </w:r>
       <w:r>
         <w:rPr>
           <w:rFonts w:hint="eastAsia"/>
         </w:rPr>
         <w:t>依赖于</w:t>
       </w:r>
-      <w:proofErr w:type="spellStart"/>
       <w:r>
         <w:rPr>
           <w:rFonts w:hint="eastAsia"/>
         </w:rPr>
         <w:t>commonio</w:t>
       </w:r>
-      <w:proofErr w:type="spellEnd"/>
-    </w:p>
-    <w:p/>
-    <w:p>
-      <w:pPr>
-        <w:pStyle w:val="2"/>
-        <w:numPr>
-          <w:ilvl w:val="0"/>
-          <w:numId w:val="1"/>
-        </w:numPr>
-      </w:pPr>
-      <w:proofErr w:type="spellStart"/>
+    </w:p>
+    <w:p/>
+    <w:p>
+      <w:pPr>
+        <w:pStyle w:val="2"/>
+        <w:numPr>
+          <w:ilvl w:val="0"/>
+          <w:numId w:val="1"/>
+        </w:numPr>
+      </w:pPr>
       <w:r>
         <w:lastRenderedPageBreak/>
         <w:t>Httpclientdemo</w:t>
       </w:r>
-      <w:proofErr w:type="spellEnd"/>
     </w:p>
     <w:p>
       <w:r>
@@ -592,7 +548,6 @@
         </w:rPr>
         <w:t xml:space="preserve">apache </w:t>
       </w:r>
-      <w:proofErr w:type="spellStart"/>
       <w:r>
         <w:rPr>
           <w:rFonts w:ascii="Arial" w:hAnsi="Arial" w:cs="Arial"/>
@@ -600,18 +555,72 @@
           <w:sz w:val="20"/>
           <w:szCs w:val="20"/>
         </w:rPr>
-        <w:t>HttpComponents</w:t>
-      </w:r>
-      <w:proofErr w:type="spellEnd"/>
-      <w:r>
+        <w:t>HttpComponents Client</w:t>
+      </w:r>
+      <w:r>
+        <w:rPr>
+          <w:rFonts w:ascii="Arial" w:hAnsi="Arial" w:cs="Arial" w:hint="eastAsia"/>
+          <w:color w:val="000000"/>
+          <w:sz w:val="20"/>
+          <w:szCs w:val="20"/>
+        </w:rPr>
+        <w:t xml:space="preserve"> </w:t>
+      </w:r>
+      <w:r>
+        <w:rPr>
+          <w:rFonts w:ascii="Arial" w:hAnsi="Arial" w:cs="Arial" w:hint="eastAsia"/>
+          <w:color w:val="000000"/>
+          <w:sz w:val="20"/>
+          <w:szCs w:val="20"/>
+        </w:rPr>
+        <w:t>进行</w:t>
+      </w:r>
+      <w:r>
+        <w:rPr>
+          <w:rFonts w:ascii="Arial" w:hAnsi="Arial" w:cs="Arial" w:hint="eastAsia"/>
+          <w:color w:val="000000"/>
+          <w:sz w:val="20"/>
+          <w:szCs w:val="20"/>
+        </w:rPr>
+        <w:t>get</w:t>
+      </w:r>
+      <w:r>
+        <w:rPr>
+          <w:rFonts w:ascii="Arial" w:hAnsi="Arial" w:cs="Arial" w:hint="eastAsia"/>
+          <w:color w:val="000000"/>
+          <w:sz w:val="20"/>
+          <w:szCs w:val="20"/>
+        </w:rPr>
+        <w:t>或</w:t>
+      </w:r>
+      <w:r>
+        <w:rPr>
+          <w:rFonts w:ascii="Arial" w:hAnsi="Arial" w:cs="Arial" w:hint="eastAsia"/>
+          <w:color w:val="000000"/>
+          <w:sz w:val="20"/>
+          <w:szCs w:val="20"/>
+        </w:rPr>
+        <w:t>post</w:t>
+      </w:r>
+      <w:r>
+        <w:rPr>
+          <w:rFonts w:ascii="Arial" w:hAnsi="Arial" w:cs="Arial" w:hint="eastAsia"/>
+          <w:color w:val="000000"/>
+          <w:sz w:val="20"/>
+          <w:szCs w:val="20"/>
+        </w:rPr>
+        <w:t>提交</w:t>
+      </w:r>
+    </w:p>
+    <w:p>
+      <w:pPr>
         <w:rPr>
           <w:rFonts w:ascii="Arial" w:hAnsi="Arial" w:cs="Arial"/>
           <w:color w:val="000000"/>
           <w:sz w:val="20"/>
           <w:szCs w:val="20"/>
         </w:rPr>
-        <w:t xml:space="preserve"> Client</w:t>
-      </w:r>
+      </w:pPr>
       <w:r>
         <w:rPr>
           <w:rFonts w:ascii="Arial" w:hAnsi="Arial" w:cs="Arial" w:hint="eastAsia"/>
@@ -619,7 +628,7 @@
           <w:sz w:val="20"/>
           <w:szCs w:val="20"/>
         </w:rPr>
-        <w:t xml:space="preserve"> </w:t>
+        <w:t>新添加使用</w:t>
       </w:r>
       <w:r>
         <w:rPr>
@@ -628,7 +637,7 @@
           <w:sz w:val="20"/>
           <w:szCs w:val="20"/>
         </w:rPr>
-        <w:t>进行</w:t>
+        <w:t>java</w:t>
       </w:r>
       <w:r>
         <w:rPr>
@@ -637,7 +646,7 @@
           <w:sz w:val="20"/>
           <w:szCs w:val="20"/>
         </w:rPr>
-        <w:t>get</w:t>
+        <w:t>原生代码进行</w:t>
       </w:r>
       <w:r>
         <w:rPr>
@@ -646,7 +655,7 @@
           <w:sz w:val="20"/>
           <w:szCs w:val="20"/>
         </w:rPr>
-        <w:t>或</w:t>
+        <w:t>get</w:t>
       </w:r>
       <w:r>
         <w:rPr>
@@ -655,7 +664,7 @@
           <w:sz w:val="20"/>
           <w:szCs w:val="20"/>
         </w:rPr>
-        <w:t>post</w:t>
+        <w:t>与</w:t>
       </w:r>
       <w:r>
         <w:rPr>
@@ -664,7 +673,16 @@
           <w:sz w:val="20"/>
           <w:szCs w:val="20"/>
         </w:rPr>
-        <w:t>提交</w:t>
+        <w:t>post</w:t>
+      </w:r>
+      <w:r>
+        <w:rPr>
+          <w:rFonts w:ascii="Arial" w:hAnsi="Arial" w:cs="Arial" w:hint="eastAsia"/>
+          <w:color w:val="000000"/>
+          <w:sz w:val="20"/>
+          <w:szCs w:val="20"/>
+        </w:rPr>
+        <w:t>方式的提交</w:t>
       </w:r>
     </w:p>
     <w:p>
@@ -676,451 +694,354 @@
           <w:szCs w:val="20"/>
         </w:rPr>
       </w:pPr>
-      <w:r>
-        <w:rPr>
-          <w:rFonts w:ascii="Arial" w:hAnsi="Arial" w:cs="Arial" w:hint="eastAsia"/>
-          <w:color w:val="000000"/>
-          <w:sz w:val="20"/>
-          <w:szCs w:val="20"/>
-        </w:rPr>
-        <w:t>新添加使用</w:t>
-      </w:r>
-      <w:r>
-        <w:rPr>
-          <w:rFonts w:ascii="Arial" w:hAnsi="Arial" w:cs="Arial" w:hint="eastAsia"/>
-          <w:color w:val="000000"/>
-          <w:sz w:val="20"/>
-          <w:szCs w:val="20"/>
+    </w:p>
+    <w:p>
+      <w:pPr>
+        <w:pStyle w:val="2"/>
+        <w:numPr>
+          <w:ilvl w:val="0"/>
+          <w:numId w:val="1"/>
+        </w:numPr>
+      </w:pPr>
+      <w:r>
+        <w:t>Mybatisdemo</w:t>
+      </w:r>
+    </w:p>
+    <w:p>
+      <w:r>
+        <w:rPr>
+          <w:rFonts w:hint="eastAsia"/>
+        </w:rPr>
+        <w:t>半自动</w:t>
+      </w:r>
+      <w:r>
+        <w:rPr>
+          <w:rFonts w:hint="eastAsia"/>
+        </w:rPr>
+        <w:t>ORM</w:t>
+      </w:r>
+      <w:r>
+        <w:rPr>
+          <w:rFonts w:hint="eastAsia"/>
+        </w:rPr>
+        <w:t>框架类似</w:t>
+      </w:r>
+      <w:r>
+        <w:rPr>
+          <w:rFonts w:hint="eastAsia"/>
+        </w:rPr>
+        <w:t>hibernate</w:t>
+      </w:r>
+      <w:r>
+        <w:rPr>
+          <w:rFonts w:hint="eastAsia"/>
+        </w:rPr>
+        <w:t>映射数据库与实体类及进行操作</w:t>
+      </w:r>
+    </w:p>
+    <w:p>
+      <w:r>
+        <w:rPr>
+          <w:rFonts w:hint="eastAsia"/>
+        </w:rPr>
+        <w:t>Logs</w:t>
+      </w:r>
+      <w:r>
+        <w:rPr>
+          <w:rFonts w:hint="eastAsia"/>
+        </w:rPr>
+        <w:t>为实体直接映射</w:t>
+      </w:r>
+      <w:r>
+        <w:rPr>
+          <w:rFonts w:hint="eastAsia"/>
+        </w:rPr>
+        <w:t>,Comment</w:t>
+      </w:r>
+      <w:r>
+        <w:rPr>
+          <w:rFonts w:hint="eastAsia"/>
+        </w:rPr>
+        <w:t>为接口映射示例</w:t>
+      </w:r>
+    </w:p>
+    <w:p/>
+    <w:p>
+      <w:pPr>
+        <w:pStyle w:val="2"/>
+        <w:numPr>
+          <w:ilvl w:val="0"/>
+          <w:numId w:val="1"/>
+        </w:numPr>
+      </w:pPr>
+      <w:r>
+        <w:t>Redisdemo</w:t>
+      </w:r>
+    </w:p>
+    <w:p>
+      <w:r>
+        <w:rPr>
+          <w:rFonts w:hint="eastAsia"/>
+        </w:rPr>
+        <w:t>内存数据库</w:t>
+      </w:r>
+    </w:p>
+    <w:p>
+      <w:r>
+        <w:t>J</w:t>
+      </w:r>
+      <w:r>
+        <w:rPr>
+          <w:rFonts w:hint="eastAsia"/>
+        </w:rPr>
+        <w:t>ava</w:t>
+      </w:r>
+      <w:r>
+        <w:rPr>
+          <w:rFonts w:hint="eastAsia"/>
+        </w:rPr>
+        <w:t>连接</w:t>
+      </w:r>
+      <w:r>
+        <w:rPr>
+          <w:rFonts w:hint="eastAsia"/>
+        </w:rPr>
+        <w:t>redis</w:t>
+      </w:r>
+      <w:r>
+        <w:rPr>
+          <w:rFonts w:hint="eastAsia"/>
+        </w:rPr>
+        <w:t>并对</w:t>
+      </w:r>
+      <w:r>
+        <w:rPr>
+          <w:rFonts w:hint="eastAsia"/>
+        </w:rPr>
+        <w:t>redis</w:t>
+      </w:r>
+      <w:r>
+        <w:rPr>
+          <w:rFonts w:hint="eastAsia"/>
+        </w:rPr>
+        <w:t>进行操作</w:t>
+      </w:r>
+    </w:p>
+    <w:p/>
+    <w:p>
+      <w:pPr>
+        <w:pStyle w:val="2"/>
+        <w:numPr>
+          <w:ilvl w:val="0"/>
+          <w:numId w:val="1"/>
+        </w:numPr>
+      </w:pPr>
+      <w:r>
+        <w:t>J</w:t>
+      </w:r>
+      <w:r>
+        <w:t>acksondemo</w:t>
+      </w:r>
+    </w:p>
+    <w:p>
+      <w:r>
+        <w:t>J</w:t>
+      </w:r>
+      <w:r>
+        <w:rPr>
+          <w:rFonts w:hint="eastAsia"/>
+        </w:rPr>
+        <w:t>son</w:t>
+      </w:r>
+      <w:r>
+        <w:rPr>
+          <w:rFonts w:hint="eastAsia"/>
+        </w:rPr>
+        <w:t>操作</w:t>
+      </w:r>
+      <w:r>
+        <w:rPr>
+          <w:rFonts w:hint="eastAsia"/>
+        </w:rPr>
+        <w:t>类似</w:t>
+      </w:r>
+      <w:r>
+        <w:rPr>
+          <w:rFonts w:hint="eastAsia"/>
+        </w:rPr>
+        <w:t>gson</w:t>
+      </w:r>
+    </w:p>
+    <w:p>
+      <w:r>
+        <w:rPr>
+          <w:rFonts w:hint="eastAsia"/>
+        </w:rPr>
+        <w:t>使用</w:t>
+      </w:r>
+      <w:r>
+        <w:rPr>
+          <w:rFonts w:hint="eastAsia"/>
+        </w:rPr>
+        <w:t>jackson</w:t>
+      </w:r>
+      <w:r>
+        <w:rPr>
+          <w:rFonts w:hint="eastAsia"/>
+        </w:rPr>
+        <w:t>对</w:t>
+      </w:r>
+      <w:r>
+        <w:rPr>
+          <w:rFonts w:hint="eastAsia"/>
+        </w:rPr>
+        <w:t>json</w:t>
+      </w:r>
+      <w:r>
+        <w:rPr>
+          <w:rFonts w:hint="eastAsia"/>
+        </w:rPr>
+        <w:t>进行操作的例子</w:t>
+      </w:r>
+    </w:p>
+    <w:p/>
+    <w:p>
+      <w:pPr>
+        <w:pStyle w:val="2"/>
+        <w:numPr>
+          <w:ilvl w:val="0"/>
+          <w:numId w:val="1"/>
+        </w:numPr>
+      </w:pPr>
+      <w:r>
+        <w:t>H</w:t>
+      </w:r>
+      <w:r>
+        <w:rPr>
+          <w:rFonts w:hint="eastAsia"/>
+        </w:rPr>
+        <w:t>ellospring</w:t>
+      </w:r>
+    </w:p>
+    <w:p>
+      <w:r>
+        <w:rPr>
+          <w:rFonts w:hint="eastAsia"/>
+        </w:rPr>
+        <w:t>AOP</w:t>
+      </w:r>
+      <w:r>
+        <w:rPr>
+          <w:rFonts w:hint="eastAsia"/>
+        </w:rPr>
+        <w:t>框架</w:t>
+      </w:r>
+      <w:r>
+        <w:rPr>
+          <w:rFonts w:hint="eastAsia"/>
+        </w:rPr>
+        <w:t>DI</w:t>
+      </w:r>
+      <w:r>
+        <w:rPr>
+          <w:rFonts w:hint="eastAsia"/>
+        </w:rPr>
+        <w:t>依赖注入</w:t>
+      </w:r>
+      <w:r>
+        <w:rPr>
+          <w:rFonts w:hint="eastAsia"/>
+        </w:rPr>
+        <w:t xml:space="preserve"> IOC</w:t>
+      </w:r>
+      <w:r>
+        <w:rPr>
+          <w:rFonts w:hint="eastAsia"/>
+        </w:rPr>
+        <w:t>控制反转</w:t>
+      </w:r>
+    </w:p>
+    <w:p>
+      <w:r>
+        <w:t>S</w:t>
+      </w:r>
+      <w:r>
+        <w:rPr>
+          <w:rFonts w:hint="eastAsia"/>
+        </w:rPr>
+        <w:t>pring4.0</w:t>
+      </w:r>
+      <w:r>
+        <w:rPr>
+          <w:rFonts w:hint="eastAsia"/>
+        </w:rPr>
+        <w:t>简单入门</w:t>
+      </w:r>
+    </w:p>
+    <w:p/>
+    <w:p>
+      <w:pPr>
+        <w:pStyle w:val="2"/>
+        <w:numPr>
+          <w:ilvl w:val="0"/>
+          <w:numId w:val="1"/>
+        </w:numPr>
+      </w:pPr>
+      <w:r>
+        <w:t>Springaspectdemo</w:t>
+      </w:r>
+    </w:p>
+    <w:p>
+      <w:r>
+        <w:rPr>
+          <w:rFonts w:hint="eastAsia"/>
+        </w:rPr>
+        <w:t>AOP</w:t>
+      </w:r>
+      <w:r>
+        <w:rPr>
+          <w:rFonts w:hint="eastAsia"/>
+        </w:rPr>
+        <w:t>面向切面编程示例</w:t>
+      </w:r>
+    </w:p>
+    <w:p>
+      <w:r>
+        <w:rPr>
+          <w:rFonts w:hint="eastAsia"/>
+        </w:rPr>
+        <w:t>在</w:t>
+      </w:r>
+      <w:r>
+        <w:rPr>
+          <w:rFonts w:hint="eastAsia"/>
+        </w:rPr>
+        <w:t>Spring</w:t>
+      </w:r>
+      <w:r>
+        <w:rPr>
+          <w:rFonts w:hint="eastAsia"/>
+        </w:rPr>
+        <w:t>中面向切面编程，</w:t>
+      </w:r>
+      <w:r>
+        <w:rPr>
+          <w:rFonts w:hint="eastAsia"/>
         </w:rPr>
         <w:t>java</w:t>
       </w:r>
       <w:r>
         <w:rPr>
-          <w:rFonts w:ascii="Arial" w:hAnsi="Arial" w:cs="Arial" w:hint="eastAsia"/>
-          <w:color w:val="000000"/>
-          <w:sz w:val="20"/>
-          <w:szCs w:val="20"/>
-        </w:rPr>
-        <w:t>原生代码进行</w:t>
-      </w:r>
-      <w:r>
-        <w:rPr>
-          <w:rFonts w:ascii="Arial" w:hAnsi="Arial" w:cs="Arial" w:hint="eastAsia"/>
-          <w:color w:val="000000"/>
-          <w:sz w:val="20"/>
-          <w:szCs w:val="20"/>
-        </w:rPr>
-        <w:t>get</w:t>
-      </w:r>
-      <w:r>
-        <w:rPr>
-          <w:rFonts w:ascii="Arial" w:hAnsi="Arial" w:cs="Arial" w:hint="eastAsia"/>
-          <w:color w:val="000000"/>
-          <w:sz w:val="20"/>
-          <w:szCs w:val="20"/>
-        </w:rPr>
-        <w:t>与</w:t>
-      </w:r>
-      <w:r>
-        <w:rPr>
-          <w:rFonts w:ascii="Arial" w:hAnsi="Arial" w:cs="Arial" w:hint="eastAsia"/>
-          <w:color w:val="000000"/>
-          <w:sz w:val="20"/>
-          <w:szCs w:val="20"/>
-        </w:rPr>
-        <w:t>post</w:t>
-      </w:r>
-      <w:r>
-        <w:rPr>
-          <w:rFonts w:ascii="Arial" w:hAnsi="Arial" w:cs="Arial" w:hint="eastAsia"/>
-          <w:color w:val="000000"/>
-          <w:sz w:val="20"/>
-          <w:szCs w:val="20"/>
-        </w:rPr>
-        <w:t>方式的提交</w:t>
-      </w:r>
-    </w:p>
-    <w:p>
-      <w:pPr>
-        <w:rPr>
-          <w:rFonts w:ascii="Arial" w:hAnsi="Arial" w:cs="Arial"/>
-          <w:color w:val="000000"/>
-          <w:sz w:val="20"/>
-          <w:szCs w:val="20"/>
-        </w:rPr>
-      </w:pPr>
-    </w:p>
-    <w:p>
-      <w:pPr>
-        <w:pStyle w:val="2"/>
-        <w:numPr>
-          <w:ilvl w:val="0"/>
-          <w:numId w:val="1"/>
-        </w:numPr>
-      </w:pPr>
-      <w:proofErr w:type="spellStart"/>
-      <w:r>
-        <w:t>Mybatisdemo</w:t>
-      </w:r>
-      <w:proofErr w:type="spellEnd"/>
-    </w:p>
-    <w:p>
-      <w:r>
-        <w:rPr>
-          <w:rFonts w:hint="eastAsia"/>
-        </w:rPr>
-        <w:t>半自动</w:t>
-      </w:r>
-      <w:r>
-        <w:rPr>
-          <w:rFonts w:hint="eastAsia"/>
-        </w:rPr>
-        <w:t>ORM</w:t>
-      </w:r>
-      <w:r>
-        <w:rPr>
-          <w:rFonts w:hint="eastAsia"/>
-        </w:rPr>
-        <w:t>框架类似</w:t>
-      </w:r>
-      <w:r>
-        <w:rPr>
-          <w:rFonts w:hint="eastAsia"/>
-        </w:rPr>
-        <w:t>hibernate</w:t>
-      </w:r>
-      <w:r>
-        <w:rPr>
-          <w:rFonts w:hint="eastAsia"/>
-        </w:rPr>
-        <w:t>映射数据库与实体类及进行操作</w:t>
-      </w:r>
-    </w:p>
-    <w:p>
-      <w:r>
-        <w:rPr>
-          <w:rFonts w:hint="eastAsia"/>
-        </w:rPr>
-        <w:t>Logs</w:t>
-      </w:r>
-      <w:r>
-        <w:rPr>
-          <w:rFonts w:hint="eastAsia"/>
-        </w:rPr>
-        <w:t>为实体直接映射</w:t>
-      </w:r>
-      <w:r>
-        <w:rPr>
-          <w:rFonts w:hint="eastAsia"/>
-        </w:rPr>
-        <w:t>,Comment</w:t>
-      </w:r>
-      <w:r>
-        <w:rPr>
-          <w:rFonts w:hint="eastAsia"/>
-        </w:rPr>
-        <w:t>为接口映射示例</w:t>
-      </w:r>
-    </w:p>
-    <w:p/>
-    <w:p>
-      <w:pPr>
-        <w:pStyle w:val="2"/>
-        <w:numPr>
-          <w:ilvl w:val="0"/>
-          <w:numId w:val="1"/>
-        </w:numPr>
-      </w:pPr>
-      <w:proofErr w:type="spellStart"/>
-      <w:r>
-        <w:t>Redisdemo</w:t>
-      </w:r>
-      <w:proofErr w:type="spellEnd"/>
-    </w:p>
-    <w:p>
-      <w:r>
-        <w:rPr>
-          <w:rFonts w:hint="eastAsia"/>
-        </w:rPr>
-        <w:t>内存数据库</w:t>
-      </w:r>
-    </w:p>
-    <w:p>
-      <w:r>
-        <w:t>J</w:t>
-      </w:r>
-      <w:r>
-        <w:rPr>
-          <w:rFonts w:hint="eastAsia"/>
-        </w:rPr>
-        <w:t>ava</w:t>
-      </w:r>
-      <w:r>
-        <w:rPr>
-          <w:rFonts w:hint="eastAsia"/>
-        </w:rPr>
-        <w:t>连接</w:t>
-      </w:r>
-      <w:proofErr w:type="spellStart"/>
-      <w:r>
-        <w:rPr>
-          <w:rFonts w:hint="eastAsia"/>
-        </w:rPr>
-        <w:t>redis</w:t>
-      </w:r>
-      <w:proofErr w:type="spellEnd"/>
-      <w:r>
-        <w:rPr>
-          <w:rFonts w:hint="eastAsia"/>
-        </w:rPr>
-        <w:t>并对</w:t>
-      </w:r>
-      <w:proofErr w:type="spellStart"/>
-      <w:r>
-        <w:rPr>
-          <w:rFonts w:hint="eastAsia"/>
-        </w:rPr>
-        <w:t>redis</w:t>
-      </w:r>
-      <w:proofErr w:type="spellEnd"/>
-      <w:r>
-        <w:rPr>
-          <w:rFonts w:hint="eastAsia"/>
-        </w:rPr>
-        <w:t>进行操作</w:t>
-      </w:r>
-    </w:p>
-    <w:p/>
-    <w:p>
-      <w:pPr>
-        <w:pStyle w:val="2"/>
-        <w:numPr>
-          <w:ilvl w:val="0"/>
-          <w:numId w:val="1"/>
-        </w:numPr>
-      </w:pPr>
-      <w:proofErr w:type="spellStart"/>
-      <w:r>
-        <w:t>J</w:t>
-      </w:r>
-      <w:r>
-        <w:t>acksondemo</w:t>
-      </w:r>
-      <w:proofErr w:type="spellEnd"/>
-    </w:p>
-    <w:p>
-      <w:proofErr w:type="spellStart"/>
-      <w:r>
-        <w:t>J</w:t>
-      </w:r>
-      <w:r>
-        <w:rPr>
-          <w:rFonts w:hint="eastAsia"/>
-        </w:rPr>
-        <w:t>son</w:t>
-      </w:r>
-      <w:proofErr w:type="spellEnd"/>
-      <w:r>
-        <w:rPr>
-          <w:rFonts w:hint="eastAsia"/>
-        </w:rPr>
-        <w:t>操作</w:t>
-      </w:r>
-      <w:r>
-        <w:rPr>
-          <w:rFonts w:hint="eastAsia"/>
-        </w:rPr>
-        <w:t>类似</w:t>
-      </w:r>
-      <w:proofErr w:type="spellStart"/>
-      <w:r>
-        <w:rPr>
-          <w:rFonts w:hint="eastAsia"/>
-        </w:rPr>
-        <w:t>gson</w:t>
-      </w:r>
-      <w:proofErr w:type="spellEnd"/>
-    </w:p>
-    <w:p>
-      <w:r>
-        <w:rPr>
-          <w:rFonts w:hint="eastAsia"/>
-        </w:rPr>
-        <w:t>使用</w:t>
-      </w:r>
-      <w:proofErr w:type="spellStart"/>
-      <w:r>
-        <w:rPr>
-          <w:rFonts w:hint="eastAsia"/>
-        </w:rPr>
-        <w:t>jackson</w:t>
-      </w:r>
-      <w:proofErr w:type="spellEnd"/>
-      <w:r>
-        <w:rPr>
-          <w:rFonts w:hint="eastAsia"/>
-        </w:rPr>
-        <w:t>对</w:t>
-      </w:r>
-      <w:proofErr w:type="spellStart"/>
-      <w:r>
-        <w:rPr>
-          <w:rFonts w:hint="eastAsia"/>
-        </w:rPr>
-        <w:t>json</w:t>
-      </w:r>
-      <w:proofErr w:type="spellEnd"/>
-      <w:r>
-        <w:rPr>
-          <w:rFonts w:hint="eastAsia"/>
-        </w:rPr>
-        <w:t>进行操作的例子</w:t>
-      </w:r>
-    </w:p>
-    <w:p/>
-    <w:p>
-      <w:pPr>
-        <w:pStyle w:val="2"/>
-        <w:numPr>
-          <w:ilvl w:val="0"/>
-          <w:numId w:val="1"/>
-        </w:numPr>
-      </w:pPr>
-      <w:proofErr w:type="spellStart"/>
-      <w:r>
-        <w:t>H</w:t>
-      </w:r>
-      <w:r>
-        <w:rPr>
-          <w:rFonts w:hint="eastAsia"/>
-        </w:rPr>
-        <w:t>ellospring</w:t>
-      </w:r>
-      <w:proofErr w:type="spellEnd"/>
-    </w:p>
-    <w:p>
-      <w:r>
-        <w:rPr>
-          <w:rFonts w:hint="eastAsia"/>
-        </w:rPr>
-        <w:t>AOP</w:t>
-      </w:r>
-      <w:r>
-        <w:rPr>
-          <w:rFonts w:hint="eastAsia"/>
-        </w:rPr>
-        <w:t>框架</w:t>
-      </w:r>
-      <w:r>
-        <w:rPr>
-          <w:rFonts w:hint="eastAsia"/>
-        </w:rPr>
-        <w:t>DI</w:t>
-      </w:r>
-      <w:r>
-        <w:rPr>
-          <w:rFonts w:hint="eastAsia"/>
-        </w:rPr>
-        <w:t>依赖注入</w:t>
-      </w:r>
-      <w:r>
-        <w:rPr>
-          <w:rFonts w:hint="eastAsia"/>
-        </w:rPr>
-        <w:t xml:space="preserve"> IOC</w:t>
-      </w:r>
-      <w:r>
-        <w:rPr>
-          <w:rFonts w:hint="eastAsia"/>
-        </w:rPr>
-        <w:t>控制反转</w:t>
-      </w:r>
-    </w:p>
-    <w:p>
-      <w:r>
-        <w:t>S</w:t>
-      </w:r>
-      <w:r>
-        <w:rPr>
-          <w:rFonts w:hint="eastAsia"/>
-        </w:rPr>
-        <w:t>pring4.0</w:t>
-      </w:r>
-      <w:r>
-        <w:rPr>
-          <w:rFonts w:hint="eastAsia"/>
-        </w:rPr>
-        <w:t>简单入门</w:t>
-      </w:r>
-    </w:p>
-    <w:p/>
-    <w:p>
-      <w:pPr>
-        <w:pStyle w:val="2"/>
-        <w:numPr>
-          <w:ilvl w:val="0"/>
-          <w:numId w:val="1"/>
-        </w:numPr>
-      </w:pPr>
-      <w:proofErr w:type="spellStart"/>
-      <w:r>
-        <w:t>Springaspectdemo</w:t>
-      </w:r>
-      <w:proofErr w:type="spellEnd"/>
-    </w:p>
-    <w:p>
-      <w:r>
-        <w:rPr>
-          <w:rFonts w:hint="eastAsia"/>
-        </w:rPr>
-        <w:t>AOP</w:t>
-      </w:r>
-      <w:r>
-        <w:rPr>
-          <w:rFonts w:hint="eastAsia"/>
-        </w:rPr>
-        <w:t>面向切面编程示例</w:t>
-      </w:r>
-    </w:p>
-    <w:p>
-      <w:r>
-        <w:rPr>
-          <w:rFonts w:hint="eastAsia"/>
-        </w:rPr>
-        <w:t>在</w:t>
-      </w:r>
-      <w:r>
-        <w:rPr>
-          <w:rFonts w:hint="eastAsia"/>
-        </w:rPr>
-        <w:t>Spring</w:t>
-      </w:r>
-      <w:r>
-        <w:rPr>
-          <w:rFonts w:hint="eastAsia"/>
-        </w:rPr>
-        <w:t>中面向切面编程，</w:t>
-      </w:r>
-      <w:r>
-        <w:rPr>
-          <w:rFonts w:hint="eastAsia"/>
-        </w:rPr>
-        <w:t>java</w:t>
-      </w:r>
-      <w:r>
-        <w:rPr>
           <w:rFonts w:hint="eastAsia"/>
         </w:rPr>
         <w:t>中注解与反射的使用</w:t>
       </w:r>
-      <w:proofErr w:type="spellStart"/>
       <w:r>
         <w:rPr>
           <w:rFonts w:hint="eastAsia"/>
         </w:rPr>
         <w:t>SpringAOP</w:t>
       </w:r>
-      <w:proofErr w:type="spellEnd"/>
       <w:r>
         <w:rPr>
           <w:rFonts w:hint="eastAsia"/>
@@ -1137,7 +1058,6 @@
           <w:numId w:val="1"/>
         </w:numPr>
       </w:pPr>
-      <w:proofErr w:type="spellStart"/>
       <w:r>
         <w:lastRenderedPageBreak/>
         <w:t>U</w:t>
@@ -1145,17 +1065,14 @@
       <w:r>
         <w:t>rlrewritedemo</w:t>
       </w:r>
-      <w:proofErr w:type="spellEnd"/>
-    </w:p>
-    <w:p>
-      <w:proofErr w:type="spellStart"/>
+    </w:p>
+    <w:p>
       <w:r>
         <w:rPr>
           <w:rFonts w:hint="eastAsia"/>
         </w:rPr>
         <w:t>url</w:t>
       </w:r>
-      <w:proofErr w:type="spellEnd"/>
       <w:r>
         <w:rPr>
           <w:rFonts w:hint="eastAsia"/>
@@ -1204,48 +1121,30 @@
         <w:rPr>
           <w:rFonts w:hint="eastAsia"/>
         </w:rPr>
-        <w:t>文件</w:t>
-      </w:r>
-      <w:proofErr w:type="gramStart"/>
-      <w:r>
-        <w:rPr>
-          <w:rFonts w:hint="eastAsia"/>
-        </w:rPr>
-        <w:t>实际访问</w:t>
-      </w:r>
-      <w:proofErr w:type="gramEnd"/>
-      <w:r>
-        <w:rPr>
-          <w:rFonts w:hint="eastAsia"/>
-        </w:rPr>
-        <w:t>的是</w:t>
-      </w:r>
-      <w:proofErr w:type="spellStart"/>
+        <w:t>文件实际访问的是</w:t>
+      </w:r>
       <w:r>
         <w:rPr>
           <w:rFonts w:hint="eastAsia"/>
         </w:rPr>
         <w:t>jsp</w:t>
       </w:r>
-      <w:proofErr w:type="spellEnd"/>
-    </w:p>
-    <w:p/>
-    <w:p>
-      <w:pPr>
-        <w:pStyle w:val="2"/>
-        <w:numPr>
-          <w:ilvl w:val="0"/>
-          <w:numId w:val="1"/>
-        </w:numPr>
-      </w:pPr>
-      <w:proofErr w:type="spellStart"/>
+    </w:p>
+    <w:p/>
+    <w:p>
+      <w:pPr>
+        <w:pStyle w:val="2"/>
+        <w:numPr>
+          <w:ilvl w:val="0"/>
+          <w:numId w:val="1"/>
+        </w:numPr>
+      </w:pPr>
       <w:r>
         <w:t>S</w:t>
       </w:r>
       <w:r>
         <w:t>pringmvcdemo</w:t>
       </w:r>
-      <w:proofErr w:type="spellEnd"/>
     </w:p>
     <w:p>
       <w:r>
@@ -1262,14 +1161,12 @@
       </w:r>
     </w:p>
     <w:p>
-      <w:proofErr w:type="spellStart"/>
       <w:r>
         <w:rPr>
           <w:rFonts w:hint="eastAsia"/>
         </w:rPr>
         <w:t>springmvc</w:t>
       </w:r>
-      <w:proofErr w:type="spellEnd"/>
       <w:r>
         <w:rPr>
           <w:rFonts w:hint="eastAsia"/>
@@ -1288,14 +1185,12 @@
         </w:rPr>
         <w:t>风格的</w:t>
       </w:r>
-      <w:proofErr w:type="spellStart"/>
       <w:r>
         <w:rPr>
           <w:rFonts w:hint="eastAsia"/>
         </w:rPr>
         <w:t>helloworld</w:t>
       </w:r>
-      <w:proofErr w:type="spellEnd"/>
       <w:r>
         <w:rPr>
           <w:rFonts w:hint="eastAsia"/>
@@ -1324,13 +1219,9 @@
           <w:numId w:val="1"/>
         </w:numPr>
       </w:pPr>
-      <w:proofErr w:type="spellStart"/>
-      <w:proofErr w:type="gramStart"/>
       <w:r>
         <w:t>springmvcjdbctemplatedemo</w:t>
       </w:r>
-      <w:proofErr w:type="spellEnd"/>
-      <w:proofErr w:type="gramEnd"/>
     </w:p>
     <w:p>
       <w:r>
@@ -1347,28 +1238,24 @@
       </w:r>
     </w:p>
     <w:p>
-      <w:proofErr w:type="spellStart"/>
       <w:r>
         <w:rPr>
           <w:rFonts w:hint="eastAsia"/>
         </w:rPr>
         <w:t>springmvc</w:t>
       </w:r>
-      <w:proofErr w:type="spellEnd"/>
       <w:r>
         <w:rPr>
           <w:rFonts w:hint="eastAsia"/>
         </w:rPr>
         <w:t>中使用</w:t>
       </w:r>
-      <w:proofErr w:type="spellStart"/>
       <w:r>
         <w:rPr>
           <w:rFonts w:hint="eastAsia"/>
         </w:rPr>
         <w:t>jdbctemplate</w:t>
       </w:r>
-      <w:proofErr w:type="spellEnd"/>
       <w:r>
         <w:rPr>
           <w:rFonts w:hint="eastAsia"/>
@@ -1399,13 +1286,9 @@
           <w:numId w:val="1"/>
         </w:numPr>
       </w:pPr>
-      <w:proofErr w:type="spellStart"/>
-      <w:proofErr w:type="gramStart"/>
       <w:r>
         <w:t>druiddemo</w:t>
       </w:r>
-      <w:proofErr w:type="spellEnd"/>
-      <w:proofErr w:type="gramEnd"/>
     </w:p>
     <w:p>
       <w:r>
@@ -1432,11 +1315,9 @@
           <w:numId w:val="1"/>
         </w:numPr>
       </w:pPr>
-      <w:proofErr w:type="spellStart"/>
       <w:r>
         <w:t>Javajdbcdemo</w:t>
       </w:r>
-      <w:proofErr w:type="spellEnd"/>
     </w:p>
     <w:p>
       <w:pPr>
@@ -1465,28 +1346,24 @@
         </w:rPr>
         <w:t>使用</w:t>
       </w:r>
-      <w:proofErr w:type="spellStart"/>
       <w:r>
         <w:rPr>
           <w:rFonts w:hint="eastAsia"/>
         </w:rPr>
         <w:t>javajdbc</w:t>
       </w:r>
-      <w:proofErr w:type="spellEnd"/>
       <w:r>
         <w:rPr>
           <w:rFonts w:hint="eastAsia"/>
         </w:rPr>
         <w:t>连接</w:t>
       </w:r>
-      <w:proofErr w:type="spellStart"/>
       <w:r>
         <w:rPr>
           <w:rFonts w:hint="eastAsia"/>
         </w:rPr>
         <w:t>mysql</w:t>
       </w:r>
-      <w:proofErr w:type="spellEnd"/>
       <w:r>
         <w:rPr>
           <w:rFonts w:hint="eastAsia"/>
@@ -1515,11 +1392,9 @@
           <w:numId w:val="1"/>
         </w:numPr>
       </w:pPr>
-      <w:proofErr w:type="spellStart"/>
       <w:r>
         <w:t>Poidemo</w:t>
       </w:r>
-      <w:proofErr w:type="spellEnd"/>
     </w:p>
     <w:p>
       <w:pPr>
@@ -1537,14 +1412,12 @@
         </w:rPr>
         <w:t>使用</w:t>
       </w:r>
-      <w:proofErr w:type="spellStart"/>
       <w:r>
         <w:rPr>
           <w:rFonts w:hint="eastAsia"/>
         </w:rPr>
         <w:t>apachePOI</w:t>
       </w:r>
-      <w:proofErr w:type="spellEnd"/>
       <w:r>
         <w:rPr>
           <w:rFonts w:hint="eastAsia"/>
@@ -1563,14 +1436,12 @@
         </w:rPr>
         <w:t>文件并拼装成</w:t>
       </w:r>
-      <w:proofErr w:type="spellStart"/>
       <w:r>
         <w:rPr>
           <w:rFonts w:hint="eastAsia"/>
         </w:rPr>
         <w:t>sql</w:t>
       </w:r>
-      <w:proofErr w:type="spellEnd"/>
       <w:r>
         <w:rPr>
           <w:rFonts w:hint="eastAsia"/>
@@ -1583,7 +1454,6 @@
         </w:rPr>
         <w:t>这里使用的是</w:t>
       </w:r>
-      <w:proofErr w:type="spellStart"/>
       <w:r>
         <w:rPr>
           <w:rFonts w:ascii="Consolas" w:hAnsi="Consolas" w:cs="Consolas" w:hint="eastAsia"/>
@@ -1594,7 +1464,6 @@
         </w:rPr>
         <w:t>xssf</w:t>
       </w:r>
-      <w:proofErr w:type="spellEnd"/>
       <w:r>
         <w:rPr>
           <w:rFonts w:ascii="Consolas" w:hAnsi="Consolas" w:cs="Consolas" w:hint="eastAsia"/>
@@ -1638,14 +1507,12 @@
         <w:lastRenderedPageBreak/>
         <w:t>使用</w:t>
       </w:r>
-      <w:proofErr w:type="spellStart"/>
       <w:r>
         <w:rPr>
           <w:rFonts w:hint="eastAsia"/>
         </w:rPr>
         <w:t>springmvc</w:t>
       </w:r>
-      <w:proofErr w:type="spellEnd"/>
       <w:r>
         <w:rPr>
           <w:rFonts w:hint="eastAsia"/>
@@ -1674,17 +1541,14 @@
           <w:numId w:val="1"/>
         </w:numPr>
       </w:pPr>
-      <w:proofErr w:type="spellStart"/>
       <w:r>
         <w:t>S</w:t>
       </w:r>
       <w:r>
         <w:t>pringmvctransactiondemo</w:t>
       </w:r>
-      <w:proofErr w:type="spellEnd"/>
-    </w:p>
-    <w:p>
-      <w:proofErr w:type="spellStart"/>
+    </w:p>
+    <w:p>
       <w:r>
         <w:t>S</w:t>
       </w:r>
@@ -1694,21 +1558,18 @@
         </w:rPr>
         <w:t>pring+springmvc</w:t>
       </w:r>
-      <w:proofErr w:type="spellEnd"/>
       <w:r>
         <w:rPr>
           <w:rFonts w:hint="eastAsia"/>
         </w:rPr>
         <w:t>在</w:t>
       </w:r>
-      <w:proofErr w:type="spellStart"/>
       <w:r>
         <w:rPr>
           <w:rFonts w:hint="eastAsia"/>
         </w:rPr>
         <w:t>mysql</w:t>
       </w:r>
-      <w:proofErr w:type="spellEnd"/>
       <w:r>
         <w:rPr>
           <w:rFonts w:hint="eastAsia"/>
@@ -1725,8 +1586,6 @@
           <w:numId w:val="1"/>
         </w:numPr>
       </w:pPr>
-      <w:proofErr w:type="spellStart"/>
-      <w:proofErr w:type="gramStart"/>
       <w:r>
         <w:rPr>
           <w:rFonts w:hint="eastAsia"/>
@@ -1736,8 +1595,6 @@
       <w:r>
         <w:t>demo</w:t>
       </w:r>
-      <w:proofErr w:type="spellEnd"/>
-      <w:proofErr w:type="gramEnd"/>
     </w:p>
     <w:p>
       <w:r>
@@ -1750,63 +1607,21 @@
         <w:rPr>
           <w:rFonts w:hint="eastAsia"/>
         </w:rPr>
-        <w:t>客户端与服务端示例，先</w:t>
-      </w:r>
-      <w:proofErr w:type="gramStart"/>
-      <w:r>
-        <w:rPr>
-          <w:rFonts w:hint="eastAsia"/>
-        </w:rPr>
-        <w:t>启服务端</w:t>
-      </w:r>
-      <w:proofErr w:type="gramEnd"/>
-      <w:r>
-        <w:rPr>
-          <w:rFonts w:hint="eastAsia"/>
-        </w:rPr>
-        <w:t>再启客户端，服务</w:t>
-      </w:r>
-      <w:proofErr w:type="gramStart"/>
-      <w:r>
-        <w:rPr>
-          <w:rFonts w:hint="eastAsia"/>
-        </w:rPr>
-        <w:t>端接受</w:t>
-      </w:r>
-      <w:proofErr w:type="gramEnd"/>
-      <w:r>
-        <w:rPr>
-          <w:rFonts w:hint="eastAsia"/>
-        </w:rPr>
-        <w:t>客户端发送的消息</w:t>
-      </w:r>
-    </w:p>
-    <w:p>
-      <w:r>
-        <w:rPr>
-          <w:rFonts w:hint="eastAsia"/>
-        </w:rPr>
-        <w:t>lesson</w:t>
-      </w:r>
-      <w:proofErr w:type="gramStart"/>
-      <w:r>
-        <w:rPr>
-          <w:rFonts w:hint="eastAsia"/>
-        </w:rPr>
-        <w:t>2</w:t>
-      </w:r>
-      <w:r>
-        <w:rPr>
-          <w:rFonts w:hint="eastAsia"/>
-        </w:rPr>
-        <w:t>多个</w:t>
-      </w:r>
-      <w:proofErr w:type="gramEnd"/>
-      <w:r>
-        <w:rPr>
-          <w:rFonts w:hint="eastAsia"/>
-        </w:rPr>
-        <w:t>客户端一个服务端示例</w:t>
+        <w:t>客户端与服务端示例，先启服务端再启客户端，服务端接受客户端发送的消息</w:t>
+      </w:r>
+    </w:p>
+    <w:p>
+      <w:r>
+        <w:rPr>
+          <w:rFonts w:hint="eastAsia"/>
+        </w:rPr>
+        <w:t>lesson2</w:t>
+      </w:r>
+      <w:r>
+        <w:rPr>
+          <w:rFonts w:hint="eastAsia"/>
+        </w:rPr>
+        <w:t>多个客户端一个服务端示例</w:t>
       </w:r>
     </w:p>
     <w:p>
@@ -1846,13 +1661,9 @@
           <w:numId w:val="1"/>
         </w:numPr>
       </w:pPr>
-      <w:proofErr w:type="spellStart"/>
-      <w:proofErr w:type="gramStart"/>
       <w:r>
         <w:t>hessiandemo</w:t>
       </w:r>
-      <w:proofErr w:type="spellEnd"/>
-      <w:proofErr w:type="gramEnd"/>
     </w:p>
     <w:p>
       <w:r>
@@ -1871,8 +1682,6 @@
           <w:numId w:val="1"/>
         </w:numPr>
       </w:pPr>
-      <w:proofErr w:type="spellStart"/>
-      <w:proofErr w:type="gramStart"/>
       <w:r>
         <w:rPr>
           <w:rFonts w:hint="eastAsia"/>
@@ -1882,8 +1691,6 @@
       <w:r>
         <w:t>uartzdemo</w:t>
       </w:r>
-      <w:proofErr w:type="spellEnd"/>
-      <w:proofErr w:type="gramEnd"/>
     </w:p>
     <w:p>
       <w:r>
@@ -1914,7 +1721,6 @@
           <w:numId w:val="1"/>
         </w:numPr>
       </w:pPr>
-      <w:proofErr w:type="spellStart"/>
       <w:r>
         <w:t>T</w:t>
       </w:r>
@@ -1924,7 +1730,6 @@
         </w:rPr>
         <w:t>askdemo</w:t>
       </w:r>
-      <w:proofErr w:type="spellEnd"/>
     </w:p>
     <w:p>
       <w:r>
@@ -1987,11 +1792,9 @@
           <w:numId w:val="1"/>
         </w:numPr>
       </w:pPr>
-      <w:proofErr w:type="spellStart"/>
       <w:r>
         <w:t>Nettydemo</w:t>
       </w:r>
-      <w:proofErr w:type="spellEnd"/>
     </w:p>
     <w:p>
       <w:r>
@@ -2000,14 +1803,12 @@
         </w:rPr>
         <w:t>网络通信框架</w:t>
       </w:r>
-      <w:proofErr w:type="spellStart"/>
       <w:r>
         <w:rPr>
           <w:rFonts w:hint="eastAsia"/>
         </w:rPr>
         <w:t>nettydemo</w:t>
       </w:r>
-      <w:proofErr w:type="spellEnd"/>
     </w:p>
     <w:p>
       <w:r>
@@ -2131,11 +1932,9 @@
           <w:numId w:val="1"/>
         </w:numPr>
       </w:pPr>
-      <w:proofErr w:type="spellStart"/>
       <w:r>
         <w:t>Jogampdemo</w:t>
       </w:r>
-      <w:proofErr w:type="spellEnd"/>
     </w:p>
     <w:p>
       <w:r>
@@ -2153,14 +1952,12 @@
         </w:rPr>
         <w:t>地</w:t>
       </w:r>
-      <w:proofErr w:type="spellStart"/>
       <w:r>
         <w:rPr>
           <w:rFonts w:hint="eastAsia"/>
         </w:rPr>
         <w:t>opengl,openal,opencl</w:t>
       </w:r>
-      <w:proofErr w:type="spellEnd"/>
       <w:r>
         <w:rPr>
           <w:rFonts w:hint="eastAsia"/>
@@ -2179,14 +1976,12 @@
         </w:rPr>
         <w:t>对</w:t>
       </w:r>
-      <w:proofErr w:type="spellStart"/>
       <w:r>
         <w:rPr>
           <w:rFonts w:hint="eastAsia"/>
         </w:rPr>
         <w:t>opengl</w:t>
       </w:r>
-      <w:proofErr w:type="spellEnd"/>
       <w:r>
         <w:rPr>
           <w:rFonts w:hint="eastAsia"/>
@@ -2207,14 +2002,12 @@
         </w:rPr>
         <w:t>显示了一个</w:t>
       </w:r>
-      <w:proofErr w:type="spellStart"/>
       <w:r>
         <w:rPr>
           <w:rFonts w:hint="eastAsia"/>
         </w:rPr>
         <w:t>opengl</w:t>
       </w:r>
-      <w:proofErr w:type="spellEnd"/>
       <w:r>
         <w:rPr>
           <w:rFonts w:hint="eastAsia"/>
@@ -2271,18 +2064,14 @@
           <w:numId w:val="1"/>
         </w:numPr>
       </w:pPr>
-      <w:proofErr w:type="spellStart"/>
       <w:r>
         <w:t>Swingdemo</w:t>
       </w:r>
-      <w:proofErr w:type="spellEnd"/>
-    </w:p>
-    <w:p>
-      <w:proofErr w:type="spellStart"/>
+    </w:p>
+    <w:p>
       <w:r>
         <w:t>TestFileChooser</w:t>
       </w:r>
-      <w:proofErr w:type="spellEnd"/>
       <w:r>
         <w:rPr>
           <w:rFonts w:hint="eastAsia"/>
@@ -2291,11 +2080,9 @@
       </w:r>
     </w:p>
     <w:p>
-      <w:proofErr w:type="spellStart"/>
       <w:r>
         <w:t>CustomFileFilter</w:t>
       </w:r>
-      <w:proofErr w:type="spellEnd"/>
       <w:r>
         <w:rPr>
           <w:rFonts w:hint="eastAsia"/>
@@ -2318,11 +2105,9 @@
           <w:numId w:val="1"/>
         </w:numPr>
       </w:pPr>
-      <w:proofErr w:type="spellStart"/>
       <w:r>
         <w:t>Itextdemo</w:t>
       </w:r>
-      <w:proofErr w:type="spellEnd"/>
     </w:p>
     <w:p>
       <w:r>
@@ -2331,28 +2116,24 @@
         </w:rPr>
         <w:t>使用</w:t>
       </w:r>
-      <w:proofErr w:type="spellStart"/>
       <w:r>
         <w:rPr>
           <w:rFonts w:hint="eastAsia"/>
         </w:rPr>
         <w:t>itext</w:t>
       </w:r>
-      <w:proofErr w:type="spellEnd"/>
       <w:r>
         <w:rPr>
           <w:rFonts w:hint="eastAsia"/>
         </w:rPr>
         <w:t>来导出</w:t>
       </w:r>
-      <w:proofErr w:type="spellStart"/>
       <w:r>
         <w:rPr>
           <w:rFonts w:hint="eastAsia"/>
         </w:rPr>
         <w:t>pdf</w:t>
       </w:r>
-      <w:proofErr w:type="spellEnd"/>
       <w:r>
         <w:rPr>
           <w:rFonts w:hint="eastAsia"/>
@@ -2402,11 +2183,9 @@
           <w:numId w:val="1"/>
         </w:numPr>
       </w:pPr>
-      <w:proofErr w:type="spellStart"/>
       <w:r>
         <w:t>Maildemo</w:t>
       </w:r>
-      <w:proofErr w:type="spellEnd"/>
     </w:p>
     <w:p>
       <w:r>
@@ -2425,7 +2204,6 @@
           <w:numId w:val="1"/>
         </w:numPr>
       </w:pPr>
-      <w:proofErr w:type="spellStart"/>
       <w:r>
         <w:lastRenderedPageBreak/>
         <w:t>S</w:t>
@@ -2436,7 +2214,6 @@
         </w:rPr>
         <w:t>hirodemo</w:t>
       </w:r>
-      <w:proofErr w:type="spellEnd"/>
     </w:p>
     <w:p>
       <w:r>
@@ -2448,14 +2225,12 @@
         </w:rPr>
         <w:t>从</w:t>
       </w:r>
-      <w:proofErr w:type="spellStart"/>
       <w:r>
         <w:rPr>
           <w:rFonts w:hint="eastAsia"/>
         </w:rPr>
         <w:t>ini</w:t>
       </w:r>
-      <w:proofErr w:type="spellEnd"/>
       <w:r>
         <w:rPr>
           <w:rFonts w:hint="eastAsia"/>
@@ -2464,11 +2239,9 @@
       </w:r>
     </w:p>
     <w:p>
-      <w:proofErr w:type="spellStart"/>
       <w:r>
         <w:t>jdbcrealmdemo</w:t>
       </w:r>
-      <w:proofErr w:type="spellEnd"/>
       <w:r>
         <w:rPr>
           <w:rFonts w:hint="eastAsia"/>
@@ -2477,25 +2250,21 @@
       </w:r>
     </w:p>
     <w:p>
-      <w:proofErr w:type="spellStart"/>
       <w:r>
         <w:t>springmvcmybatisshirodemo</w:t>
       </w:r>
-      <w:proofErr w:type="spellEnd"/>
       <w:r>
         <w:rPr>
           <w:rFonts w:hint="eastAsia"/>
         </w:rPr>
         <w:t>角色权限资源示例</w:t>
       </w:r>
-      <w:proofErr w:type="spellStart"/>
       <w:r>
         <w:rPr>
           <w:rFonts w:hint="eastAsia"/>
         </w:rPr>
         <w:t>mybatis</w:t>
       </w:r>
-      <w:proofErr w:type="spellEnd"/>
       <w:r>
         <w:rPr>
           <w:rFonts w:hint="eastAsia"/>
@@ -2523,14 +2292,12 @@
       </w:r>
     </w:p>
     <w:p>
-      <w:proofErr w:type="spellStart"/>
       <w:r>
         <w:rPr>
           <w:rFonts w:hint="eastAsia"/>
         </w:rPr>
         <w:t>ssh</w:t>
       </w:r>
-      <w:proofErr w:type="spellEnd"/>
       <w:r>
         <w:rPr>
           <w:rFonts w:hint="eastAsia"/>
@@ -2543,19 +2310,11 @@
         </w:rPr>
         <w:t>jar</w:t>
       </w:r>
-      <w:proofErr w:type="gramStart"/>
-      <w:r>
-        <w:rPr>
-          <w:rFonts w:hint="eastAsia"/>
-        </w:rPr>
-        <w:t>包并演示</w:t>
-      </w:r>
-      <w:proofErr w:type="gramEnd"/>
-      <w:r>
-        <w:rPr>
-          <w:rFonts w:hint="eastAsia"/>
-        </w:rPr>
-        <w:t>了一个登陆</w:t>
+      <w:r>
+        <w:rPr>
+          <w:rFonts w:hint="eastAsia"/>
+        </w:rPr>
+        <w:t>包并演示了一个登陆</w:t>
       </w:r>
     </w:p>
     <w:p/>
@@ -2593,14 +2352,12 @@
         </w:rPr>
         <w:t>实现的</w:t>
       </w:r>
-      <w:proofErr w:type="spellStart"/>
       <w:r>
         <w:rPr>
           <w:rFonts w:hint="eastAsia"/>
         </w:rPr>
         <w:t>jpa</w:t>
       </w:r>
-      <w:proofErr w:type="spellEnd"/>
       <w:r>
         <w:rPr>
           <w:rFonts w:hint="eastAsia"/>
@@ -2617,13 +2374,9 @@
           <w:numId w:val="1"/>
         </w:numPr>
       </w:pPr>
-      <w:proofErr w:type="spellStart"/>
-      <w:proofErr w:type="gramStart"/>
       <w:r>
         <w:t>pagehelperdemo</w:t>
       </w:r>
-      <w:proofErr w:type="spellEnd"/>
-      <w:proofErr w:type="gramEnd"/>
     </w:p>
     <w:p>
       <w:r>
@@ -2632,28 +2385,24 @@
         </w:rPr>
         <w:t>在</w:t>
       </w:r>
-      <w:proofErr w:type="spellStart"/>
       <w:r>
         <w:rPr>
           <w:rFonts w:hint="eastAsia"/>
         </w:rPr>
         <w:t>mybatis</w:t>
       </w:r>
-      <w:proofErr w:type="spellEnd"/>
       <w:r>
         <w:rPr>
           <w:rFonts w:hint="eastAsia"/>
         </w:rPr>
         <w:t>中使用注解并且使用</w:t>
       </w:r>
-      <w:proofErr w:type="spellStart"/>
       <w:r>
         <w:rPr>
           <w:rFonts w:hint="eastAsia"/>
         </w:rPr>
         <w:t>pagehelper</w:t>
       </w:r>
-      <w:proofErr w:type="spellEnd"/>
       <w:r>
         <w:rPr>
           <w:rFonts w:hint="eastAsia"/>
@@ -2670,13 +2419,9 @@
           <w:numId w:val="1"/>
         </w:numPr>
       </w:pPr>
-      <w:proofErr w:type="spellStart"/>
-      <w:proofErr w:type="gramStart"/>
       <w:r>
         <w:t>tilesdemo</w:t>
       </w:r>
-      <w:proofErr w:type="spellEnd"/>
-      <w:proofErr w:type="gramEnd"/>
     </w:p>
     <w:p>
       <w:r>
@@ -2714,13 +2459,9 @@
           <w:numId w:val="1"/>
         </w:numPr>
       </w:pPr>
-      <w:proofErr w:type="spellStart"/>
-      <w:proofErr w:type="gramStart"/>
       <w:r>
         <w:t>pjaxdemo</w:t>
       </w:r>
-      <w:proofErr w:type="spellEnd"/>
-      <w:proofErr w:type="gramEnd"/>
     </w:p>
     <w:p>
       <w:r>
@@ -2741,14 +2482,12 @@
         </w:rPr>
         <w:t>与</w:t>
       </w:r>
-      <w:proofErr w:type="spellStart"/>
       <w:r>
         <w:rPr>
           <w:rFonts w:hint="eastAsia"/>
         </w:rPr>
         <w:t>ajax</w:t>
       </w:r>
-      <w:proofErr w:type="spellEnd"/>
       <w:r>
         <w:rPr>
           <w:rFonts w:hint="eastAsia"/>
@@ -2785,11 +2524,9 @@
           <w:numId w:val="1"/>
         </w:numPr>
       </w:pPr>
-      <w:proofErr w:type="spellStart"/>
       <w:r>
         <w:t>Jodatimedemo</w:t>
       </w:r>
-      <w:proofErr w:type="spellEnd"/>
     </w:p>
     <w:p>
       <w:r>
@@ -2798,14 +2535,12 @@
         </w:rPr>
         <w:t>日期时间处理类相比</w:t>
       </w:r>
-      <w:proofErr w:type="spellStart"/>
       <w:r>
         <w:rPr>
           <w:rFonts w:hint="eastAsia"/>
         </w:rPr>
         <w:t>jdk</w:t>
       </w:r>
-      <w:proofErr w:type="spellEnd"/>
       <w:r>
         <w:rPr>
           <w:rFonts w:hint="eastAsia"/>
@@ -2834,15 +2569,12 @@
           <w:numId w:val="1"/>
         </w:numPr>
       </w:pPr>
-      <w:proofErr w:type="spellStart"/>
       <w:r>
         <w:lastRenderedPageBreak/>
         <w:t>Dbcpdemo</w:t>
       </w:r>
-      <w:proofErr w:type="spellEnd"/>
-    </w:p>
-    <w:p>
-      <w:proofErr w:type="spellStart"/>
+    </w:p>
+    <w:p>
       <w:r>
         <w:t>D</w:t>
       </w:r>
@@ -2852,7 +2584,6 @@
         </w:rPr>
         <w:t>bcp</w:t>
       </w:r>
-      <w:proofErr w:type="spellEnd"/>
       <w:r>
         <w:rPr>
           <w:rFonts w:hint="eastAsia"/>
@@ -2912,6 +2643,11 @@
       </w:r>
     </w:p>
     <w:p>
+      <w:pPr>
+        <w:rPr>
+          <w:rFonts w:hint="eastAsia"/>
+        </w:rPr>
+      </w:pPr>
       <w:r>
         <w:rPr>
           <w:rFonts w:hint="eastAsia"/>
@@ -2924,6 +2660,60 @@
         </w:rPr>
         <w:t>数据库连接池单独使用示例</w:t>
       </w:r>
+    </w:p>
+    <w:p>
+      <w:pPr>
+        <w:rPr>
+          <w:rFonts w:hint="eastAsia"/>
+        </w:rPr>
+      </w:pPr>
+    </w:p>
+    <w:p>
+      <w:pPr>
+        <w:rPr>
+          <w:rFonts w:hint="eastAsia"/>
+        </w:rPr>
+      </w:pPr>
+    </w:p>
+    <w:p>
+      <w:pPr>
+        <w:pStyle w:val="2"/>
+        <w:numPr>
+          <w:ilvl w:val="0"/>
+          <w:numId w:val="1"/>
+        </w:numPr>
+        <w:rPr>
+          <w:rFonts w:hint="eastAsia"/>
+        </w:rPr>
+      </w:pPr>
+      <w:r>
+        <w:t>commoniodemo</w:t>
+      </w:r>
+    </w:p>
+    <w:p>
+      <w:r>
+        <w:rPr>
+          <w:rFonts w:hint="eastAsia"/>
+        </w:rPr>
+        <w:t>使用</w:t>
+      </w:r>
+      <w:r>
+        <w:rPr>
+          <w:rFonts w:hint="eastAsia"/>
+        </w:rPr>
+        <w:t>commonsio</w:t>
+      </w:r>
+      <w:r>
+        <w:rPr>
+          <w:rFonts w:hint="eastAsia"/>
+        </w:rPr>
+        <w:t>读取文件与写入文件示例</w:t>
+      </w:r>
+    </w:p>
+    <w:p/>
+    <w:p>
+      <w:bookmarkStart w:id="0" w:name="_GoBack"/>
+      <w:bookmarkEnd w:id="0"/>
     </w:p>
     <w:sectPr>
       <w:pgSz w:w="11906" w:h="16838"/>
@@ -3847,7 +3637,7 @@
 </file>
 
 <file path=customXml/itemProps1.xml><?xml version="1.0" encoding="utf-8"?>
-<ds:datastoreItem xmlns:ds="http://schemas.openxmlformats.org/officeDocument/2006/customXml" ds:itemID="{8A6FED25-B143-42C8-81E1-597ACF3B5589}">
+<ds:datastoreItem xmlns:ds="http://schemas.openxmlformats.org/officeDocument/2006/customXml" ds:itemID="{8D9628B5-5877-42A9-B82B-5332FD39539D}">
   <ds:schemaRefs>
     <ds:schemaRef ds:uri="http://schemas.openxmlformats.org/officeDocument/2006/bibliography"/>
   </ds:schemaRefs>

</xml_diff>

<commit_message>
delete all class files
</commit_message>
<xml_diff>
--- a/vskeddemos/documents/demo工程列表说明.docx
+++ b/vskeddemos/documents/demo工程列表说明.docx
@@ -2643,11 +2643,6 @@
       </w:r>
     </w:p>
     <w:p>
-      <w:pPr>
-        <w:rPr>
-          <w:rFonts w:hint="eastAsia"/>
-        </w:rPr>
-      </w:pPr>
       <w:r>
         <w:rPr>
           <w:rFonts w:hint="eastAsia"/>
@@ -2661,30 +2656,15 @@
         <w:t>数据库连接池单独使用示例</w:t>
       </w:r>
     </w:p>
-    <w:p>
-      <w:pPr>
-        <w:rPr>
-          <w:rFonts w:hint="eastAsia"/>
-        </w:rPr>
-      </w:pPr>
-    </w:p>
-    <w:p>
-      <w:pPr>
-        <w:rPr>
-          <w:rFonts w:hint="eastAsia"/>
-        </w:rPr>
-      </w:pPr>
-    </w:p>
-    <w:p>
-      <w:pPr>
-        <w:pStyle w:val="2"/>
-        <w:numPr>
-          <w:ilvl w:val="0"/>
-          <w:numId w:val="1"/>
-        </w:numPr>
-        <w:rPr>
-          <w:rFonts w:hint="eastAsia"/>
-        </w:rPr>
+    <w:p/>
+    <w:p/>
+    <w:p>
+      <w:pPr>
+        <w:pStyle w:val="2"/>
+        <w:numPr>
+          <w:ilvl w:val="0"/>
+          <w:numId w:val="1"/>
+        </w:numPr>
       </w:pPr>
       <w:r>
         <w:t>commoniodemo</w:t>
@@ -2711,6 +2691,97 @@
       </w:r>
     </w:p>
     <w:p/>
+    <w:p>
+      <w:pPr>
+        <w:rPr>
+          <w:rFonts w:hint="eastAsia"/>
+        </w:rPr>
+      </w:pPr>
+    </w:p>
+    <w:p>
+      <w:pPr>
+        <w:pStyle w:val="2"/>
+        <w:numPr>
+          <w:ilvl w:val="0"/>
+          <w:numId w:val="1"/>
+        </w:numPr>
+        <w:rPr>
+          <w:rFonts w:hint="eastAsia"/>
+        </w:rPr>
+      </w:pPr>
+      <w:r>
+        <w:t>springmybatisdemo</w:t>
+      </w:r>
+    </w:p>
+    <w:p>
+      <w:pPr>
+        <w:rPr>
+          <w:rFonts w:hint="eastAsia"/>
+        </w:rPr>
+      </w:pPr>
+      <w:r>
+        <w:rPr>
+          <w:rFonts w:hint="eastAsia"/>
+        </w:rPr>
+        <w:t>spring</w:t>
+      </w:r>
+      <w:r>
+        <w:rPr>
+          <w:rFonts w:hint="eastAsia"/>
+        </w:rPr>
+        <w:t>结合</w:t>
+      </w:r>
+      <w:r>
+        <w:rPr>
+          <w:rFonts w:hint="eastAsia"/>
+        </w:rPr>
+        <w:t>springmvc</w:t>
+      </w:r>
+      <w:r>
+        <w:rPr>
+          <w:rFonts w:hint="eastAsia"/>
+        </w:rPr>
+        <w:t>与</w:t>
+      </w:r>
+      <w:r>
+        <w:rPr>
+          <w:rFonts w:hint="eastAsia"/>
+        </w:rPr>
+        <w:t>mybatis</w:t>
+      </w:r>
+      <w:r>
+        <w:rPr>
+          <w:rFonts w:hint="eastAsia"/>
+        </w:rPr>
+        <w:t>结合没有分页如果使用分页请参照</w:t>
+      </w:r>
+      <w:r>
+        <w:rPr>
+          <w:rFonts w:hint="eastAsia"/>
+        </w:rPr>
+        <w:t>mybatis</w:t>
+      </w:r>
+      <w:r>
+        <w:rPr>
+          <w:rFonts w:hint="eastAsia"/>
+        </w:rPr>
+        <w:t>分页示例</w:t>
+      </w:r>
+    </w:p>
+    <w:p>
+      <w:pPr>
+        <w:rPr>
+          <w:rFonts w:hint="eastAsia"/>
+        </w:rPr>
+      </w:pPr>
+    </w:p>
+    <w:p>
+      <w:pPr>
+        <w:rPr>
+          <w:rFonts w:hint="eastAsia"/>
+        </w:rPr>
+      </w:pPr>
+    </w:p>
     <w:p>
       <w:bookmarkStart w:id="0" w:name="_GoBack"/>
       <w:bookmarkEnd w:id="0"/>
@@ -3637,7 +3708,7 @@
 </file>
 
 <file path=customXml/itemProps1.xml><?xml version="1.0" encoding="utf-8"?>
-<ds:datastoreItem xmlns:ds="http://schemas.openxmlformats.org/officeDocument/2006/customXml" ds:itemID="{8D9628B5-5877-42A9-B82B-5332FD39539D}">
+<ds:datastoreItem xmlns:ds="http://schemas.openxmlformats.org/officeDocument/2006/customXml" ds:itemID="{4F27158A-952D-4CD5-9214-A574E95CD57E}">
   <ds:schemaRefs>
     <ds:schemaRef ds:uri="http://schemas.openxmlformats.org/officeDocument/2006/bibliography"/>
   </ds:schemaRefs>

</xml_diff>

<commit_message>
add qrcode and freemarkerdemo
</commit_message>
<xml_diff>
--- a/vskeddemos/documents/demo工程列表说明.docx
+++ b/vskeddemos/documents/demo工程列表说明.docx
@@ -69,7 +69,14 @@
         <w:rPr>
           <w:rFonts w:hint="eastAsia"/>
         </w:rPr>
-        <w:t>+demo</w:t>
+        <w:t>+</w:t>
+      </w:r>
+      <w:proofErr w:type="spellStart"/>
+      <w:r>
+        <w:rPr>
+          <w:rFonts w:hint="eastAsia"/>
+        </w:rPr>
+        <w:t>demo</w:t>
       </w:r>
       <w:r>
         <w:rPr>
@@ -77,6 +84,7 @@
         </w:rPr>
         <w:t>,demo</w:t>
       </w:r>
+      <w:proofErr w:type="spellEnd"/>
       <w:r>
         <w:rPr>
           <w:rFonts w:hint="eastAsia"/>
@@ -104,6 +112,7 @@
           <w:numId w:val="1"/>
         </w:numPr>
       </w:pPr>
+      <w:proofErr w:type="spellStart"/>
       <w:r>
         <w:t>G</w:t>
       </w:r>
@@ -113,11 +122,13 @@
         </w:rPr>
         <w:t>sondemo</w:t>
       </w:r>
+      <w:proofErr w:type="spellEnd"/>
     </w:p>
     <w:p>
       <w:pPr>
         <w:jc w:val="left"/>
       </w:pPr>
+      <w:proofErr w:type="spellStart"/>
       <w:r>
         <w:t>J</w:t>
       </w:r>
@@ -127,6 +138,7 @@
         </w:rPr>
         <w:t>son</w:t>
       </w:r>
+      <w:proofErr w:type="spellEnd"/>
       <w:r>
         <w:rPr>
           <w:rFonts w:hint="eastAsia"/>
@@ -138,6 +150,7 @@
       <w:pPr>
         <w:jc w:val="left"/>
       </w:pPr>
+      <w:proofErr w:type="spellStart"/>
       <w:r>
         <w:t>G</w:t>
       </w:r>
@@ -147,18 +160,21 @@
         </w:rPr>
         <w:t>son</w:t>
       </w:r>
+      <w:proofErr w:type="spellEnd"/>
       <w:r>
         <w:rPr>
           <w:rFonts w:hint="eastAsia"/>
         </w:rPr>
         <w:t>将</w:t>
       </w:r>
+      <w:proofErr w:type="spellStart"/>
       <w:r>
         <w:rPr>
           <w:rFonts w:hint="eastAsia"/>
         </w:rPr>
         <w:t>json</w:t>
       </w:r>
+      <w:proofErr w:type="spellEnd"/>
       <w:r>
         <w:rPr>
           <w:rFonts w:hint="eastAsia"/>
@@ -177,12 +193,14 @@
         </w:rPr>
         <w:t>对象转换为</w:t>
       </w:r>
+      <w:proofErr w:type="spellStart"/>
       <w:r>
         <w:rPr>
           <w:rFonts w:hint="eastAsia"/>
         </w:rPr>
         <w:t>json</w:t>
       </w:r>
+      <w:proofErr w:type="spellEnd"/>
       <w:r>
         <w:rPr>
           <w:rFonts w:hint="eastAsia"/>
@@ -213,12 +231,14 @@
         </w:rPr>
         <w:t>与</w:t>
       </w:r>
+      <w:proofErr w:type="spellStart"/>
       <w:r>
         <w:rPr>
           <w:rFonts w:hint="eastAsia"/>
         </w:rPr>
         <w:t>json</w:t>
       </w:r>
+      <w:proofErr w:type="spellEnd"/>
       <w:r>
         <w:rPr>
           <w:rFonts w:hint="eastAsia"/>
@@ -423,12 +443,16 @@
           <w:numId w:val="1"/>
         </w:numPr>
       </w:pPr>
+      <w:proofErr w:type="spellStart"/>
+      <w:proofErr w:type="gramStart"/>
       <w:r>
         <w:rPr>
           <w:rFonts w:hint="eastAsia"/>
         </w:rPr>
         <w:t>testExams</w:t>
       </w:r>
+      <w:proofErr w:type="spellEnd"/>
+      <w:proofErr w:type="gramEnd"/>
     </w:p>
     <w:p>
       <w:r>
@@ -455,9 +479,11 @@
           <w:numId w:val="1"/>
         </w:numPr>
       </w:pPr>
+      <w:proofErr w:type="spellStart"/>
       <w:r>
         <w:t>Commonfileuploaddemo</w:t>
       </w:r>
+      <w:proofErr w:type="spellEnd"/>
     </w:p>
     <w:p>
       <w:r>
@@ -474,12 +500,14 @@
         </w:rPr>
         <w:t>使用</w:t>
       </w:r>
+      <w:proofErr w:type="spellStart"/>
       <w:r>
         <w:rPr>
           <w:rFonts w:hint="eastAsia"/>
         </w:rPr>
         <w:t>commonfileupload</w:t>
       </w:r>
+      <w:proofErr w:type="spellEnd"/>
       <w:r>
         <w:rPr>
           <w:rFonts w:hint="eastAsia"/>
@@ -492,26 +520,30 @@
         </w:rPr>
         <w:t>依赖于</w:t>
       </w:r>
+      <w:proofErr w:type="spellStart"/>
       <w:r>
         <w:rPr>
           <w:rFonts w:hint="eastAsia"/>
         </w:rPr>
         <w:t>commonio</w:t>
       </w:r>
-    </w:p>
-    <w:p/>
-    <w:p>
-      <w:pPr>
-        <w:pStyle w:val="2"/>
-        <w:numPr>
-          <w:ilvl w:val="0"/>
-          <w:numId w:val="1"/>
-        </w:numPr>
-      </w:pPr>
+      <w:proofErr w:type="spellEnd"/>
+    </w:p>
+    <w:p/>
+    <w:p>
+      <w:pPr>
+        <w:pStyle w:val="2"/>
+        <w:numPr>
+          <w:ilvl w:val="0"/>
+          <w:numId w:val="1"/>
+        </w:numPr>
+      </w:pPr>
+      <w:proofErr w:type="spellStart"/>
       <w:r>
         <w:lastRenderedPageBreak/>
         <w:t>Httpclientdemo</w:t>
       </w:r>
+      <w:proofErr w:type="spellEnd"/>
     </w:p>
     <w:p>
       <w:r>
@@ -548,6 +580,7 @@
         </w:rPr>
         <w:t xml:space="preserve">apache </w:t>
       </w:r>
+      <w:proofErr w:type="spellStart"/>
       <w:r>
         <w:rPr>
           <w:rFonts w:ascii="Arial" w:hAnsi="Arial" w:cs="Arial"/>
@@ -555,7 +588,17 @@
           <w:sz w:val="20"/>
           <w:szCs w:val="20"/>
         </w:rPr>
-        <w:t>HttpComponents Client</w:t>
+        <w:t>HttpComponents</w:t>
+      </w:r>
+      <w:proofErr w:type="spellEnd"/>
+      <w:r>
+        <w:rPr>
+          <w:rFonts w:ascii="Arial" w:hAnsi="Arial" w:cs="Arial"/>
+          <w:color w:val="000000"/>
+          <w:sz w:val="20"/>
+          <w:szCs w:val="20"/>
+        </w:rPr>
+        <w:t xml:space="preserve"> Client</w:t>
       </w:r>
       <w:r>
         <w:rPr>
@@ -703,9 +746,11 @@
           <w:numId w:val="1"/>
         </w:numPr>
       </w:pPr>
+      <w:proofErr w:type="spellStart"/>
       <w:r>
         <w:t>Mybatisdemo</w:t>
       </w:r>
+      <w:proofErr w:type="spellEnd"/>
     </w:p>
     <w:p>
       <w:r>
@@ -774,9 +819,11 @@
           <w:numId w:val="1"/>
         </w:numPr>
       </w:pPr>
+      <w:proofErr w:type="spellStart"/>
       <w:r>
         <w:t>Redisdemo</w:t>
       </w:r>
+      <w:proofErr w:type="spellEnd"/>
     </w:p>
     <w:p>
       <w:r>
@@ -802,24 +849,28 @@
         </w:rPr>
         <w:t>连接</w:t>
       </w:r>
+      <w:proofErr w:type="spellStart"/>
       <w:r>
         <w:rPr>
           <w:rFonts w:hint="eastAsia"/>
         </w:rPr>
         <w:t>redis</w:t>
       </w:r>
+      <w:proofErr w:type="spellEnd"/>
       <w:r>
         <w:rPr>
           <w:rFonts w:hint="eastAsia"/>
         </w:rPr>
         <w:t>并对</w:t>
       </w:r>
+      <w:proofErr w:type="spellStart"/>
       <w:r>
         <w:rPr>
           <w:rFonts w:hint="eastAsia"/>
         </w:rPr>
         <w:t>redis</w:t>
       </w:r>
+      <w:proofErr w:type="spellEnd"/>
       <w:r>
         <w:rPr>
           <w:rFonts w:hint="eastAsia"/>
@@ -836,14 +887,17 @@
           <w:numId w:val="1"/>
         </w:numPr>
       </w:pPr>
+      <w:proofErr w:type="spellStart"/>
       <w:r>
         <w:t>J</w:t>
       </w:r>
       <w:r>
         <w:t>acksondemo</w:t>
       </w:r>
-    </w:p>
-    <w:p>
+      <w:proofErr w:type="spellEnd"/>
+    </w:p>
+    <w:p>
+      <w:proofErr w:type="spellStart"/>
       <w:r>
         <w:t>J</w:t>
       </w:r>
@@ -853,6 +907,7 @@
         </w:rPr>
         <w:t>son</w:t>
       </w:r>
+      <w:proofErr w:type="spellEnd"/>
       <w:r>
         <w:rPr>
           <w:rFonts w:hint="eastAsia"/>
@@ -865,12 +920,14 @@
         </w:rPr>
         <w:t>类似</w:t>
       </w:r>
+      <w:proofErr w:type="spellStart"/>
       <w:r>
         <w:rPr>
           <w:rFonts w:hint="eastAsia"/>
         </w:rPr>
         <w:t>gson</w:t>
       </w:r>
+      <w:proofErr w:type="spellEnd"/>
     </w:p>
     <w:p>
       <w:r>
@@ -879,24 +936,28 @@
         </w:rPr>
         <w:t>使用</w:t>
       </w:r>
+      <w:proofErr w:type="spellStart"/>
       <w:r>
         <w:rPr>
           <w:rFonts w:hint="eastAsia"/>
         </w:rPr>
         <w:t>jackson</w:t>
       </w:r>
+      <w:proofErr w:type="spellEnd"/>
       <w:r>
         <w:rPr>
           <w:rFonts w:hint="eastAsia"/>
         </w:rPr>
         <w:t>对</w:t>
       </w:r>
+      <w:proofErr w:type="spellStart"/>
       <w:r>
         <w:rPr>
           <w:rFonts w:hint="eastAsia"/>
         </w:rPr>
         <w:t>json</w:t>
       </w:r>
+      <w:proofErr w:type="spellEnd"/>
       <w:r>
         <w:rPr>
           <w:rFonts w:hint="eastAsia"/>
@@ -913,6 +974,7 @@
           <w:numId w:val="1"/>
         </w:numPr>
       </w:pPr>
+      <w:proofErr w:type="spellStart"/>
       <w:r>
         <w:t>H</w:t>
       </w:r>
@@ -922,6 +984,7 @@
         </w:rPr>
         <w:t>ellospring</w:t>
       </w:r>
+      <w:proofErr w:type="spellEnd"/>
     </w:p>
     <w:p>
       <w:r>
@@ -987,9 +1050,11 @@
           <w:numId w:val="1"/>
         </w:numPr>
       </w:pPr>
+      <w:proofErr w:type="spellStart"/>
       <w:r>
         <w:t>Springaspectdemo</w:t>
       </w:r>
+      <w:proofErr w:type="spellEnd"/>
     </w:p>
     <w:p>
       <w:r>
@@ -1036,12 +1101,14 @@
         </w:rPr>
         <w:t>中注解与反射的使用</w:t>
       </w:r>
+      <w:proofErr w:type="spellStart"/>
       <w:r>
         <w:rPr>
           <w:rFonts w:hint="eastAsia"/>
         </w:rPr>
         <w:t>SpringAOP</w:t>
       </w:r>
+      <w:proofErr w:type="spellEnd"/>
       <w:r>
         <w:rPr>
           <w:rFonts w:hint="eastAsia"/>
@@ -1058,6 +1125,7 @@
           <w:numId w:val="1"/>
         </w:numPr>
       </w:pPr>
+      <w:proofErr w:type="spellStart"/>
       <w:r>
         <w:lastRenderedPageBreak/>
         <w:t>U</w:t>
@@ -1065,14 +1133,17 @@
       <w:r>
         <w:t>rlrewritedemo</w:t>
       </w:r>
-    </w:p>
-    <w:p>
+      <w:proofErr w:type="spellEnd"/>
+    </w:p>
+    <w:p>
+      <w:proofErr w:type="spellStart"/>
       <w:r>
         <w:rPr>
           <w:rFonts w:hint="eastAsia"/>
         </w:rPr>
         <w:t>url</w:t>
       </w:r>
+      <w:proofErr w:type="spellEnd"/>
       <w:r>
         <w:rPr>
           <w:rFonts w:hint="eastAsia"/>
@@ -1121,30 +1192,48 @@
         <w:rPr>
           <w:rFonts w:hint="eastAsia"/>
         </w:rPr>
-        <w:t>文件实际访问的是</w:t>
-      </w:r>
+        <w:t>文件</w:t>
+      </w:r>
+      <w:proofErr w:type="gramStart"/>
+      <w:r>
+        <w:rPr>
+          <w:rFonts w:hint="eastAsia"/>
+        </w:rPr>
+        <w:t>实际访问</w:t>
+      </w:r>
+      <w:proofErr w:type="gramEnd"/>
+      <w:r>
+        <w:rPr>
+          <w:rFonts w:hint="eastAsia"/>
+        </w:rPr>
+        <w:t>的是</w:t>
+      </w:r>
+      <w:proofErr w:type="spellStart"/>
       <w:r>
         <w:rPr>
           <w:rFonts w:hint="eastAsia"/>
         </w:rPr>
         <w:t>jsp</w:t>
       </w:r>
-    </w:p>
-    <w:p/>
-    <w:p>
-      <w:pPr>
-        <w:pStyle w:val="2"/>
-        <w:numPr>
-          <w:ilvl w:val="0"/>
-          <w:numId w:val="1"/>
-        </w:numPr>
-      </w:pPr>
+      <w:proofErr w:type="spellEnd"/>
+    </w:p>
+    <w:p/>
+    <w:p>
+      <w:pPr>
+        <w:pStyle w:val="2"/>
+        <w:numPr>
+          <w:ilvl w:val="0"/>
+          <w:numId w:val="1"/>
+        </w:numPr>
+      </w:pPr>
+      <w:proofErr w:type="spellStart"/>
       <w:r>
         <w:t>S</w:t>
       </w:r>
       <w:r>
         <w:t>pringmvcdemo</w:t>
       </w:r>
+      <w:proofErr w:type="spellEnd"/>
     </w:p>
     <w:p>
       <w:r>
@@ -1161,12 +1250,14 @@
       </w:r>
     </w:p>
     <w:p>
+      <w:proofErr w:type="spellStart"/>
       <w:r>
         <w:rPr>
           <w:rFonts w:hint="eastAsia"/>
         </w:rPr>
         <w:t>springmvc</w:t>
       </w:r>
+      <w:proofErr w:type="spellEnd"/>
       <w:r>
         <w:rPr>
           <w:rFonts w:hint="eastAsia"/>
@@ -1185,12 +1276,14 @@
         </w:rPr>
         <w:t>风格的</w:t>
       </w:r>
+      <w:proofErr w:type="spellStart"/>
       <w:r>
         <w:rPr>
           <w:rFonts w:hint="eastAsia"/>
         </w:rPr>
         <w:t>helloworld</w:t>
       </w:r>
+      <w:proofErr w:type="spellEnd"/>
       <w:r>
         <w:rPr>
           <w:rFonts w:hint="eastAsia"/>
@@ -1219,9 +1312,13 @@
           <w:numId w:val="1"/>
         </w:numPr>
       </w:pPr>
+      <w:proofErr w:type="spellStart"/>
+      <w:proofErr w:type="gramStart"/>
       <w:r>
         <w:t>springmvcjdbctemplatedemo</w:t>
       </w:r>
+      <w:proofErr w:type="spellEnd"/>
+      <w:proofErr w:type="gramEnd"/>
     </w:p>
     <w:p>
       <w:r>
@@ -1238,24 +1335,28 @@
       </w:r>
     </w:p>
     <w:p>
+      <w:proofErr w:type="spellStart"/>
       <w:r>
         <w:rPr>
           <w:rFonts w:hint="eastAsia"/>
         </w:rPr>
         <w:t>springmvc</w:t>
       </w:r>
+      <w:proofErr w:type="spellEnd"/>
       <w:r>
         <w:rPr>
           <w:rFonts w:hint="eastAsia"/>
         </w:rPr>
         <w:t>中使用</w:t>
       </w:r>
+      <w:proofErr w:type="spellStart"/>
       <w:r>
         <w:rPr>
           <w:rFonts w:hint="eastAsia"/>
         </w:rPr>
         <w:t>jdbctemplate</w:t>
       </w:r>
+      <w:proofErr w:type="spellEnd"/>
       <w:r>
         <w:rPr>
           <w:rFonts w:hint="eastAsia"/>
@@ -1286,9 +1387,13 @@
           <w:numId w:val="1"/>
         </w:numPr>
       </w:pPr>
+      <w:proofErr w:type="spellStart"/>
+      <w:proofErr w:type="gramStart"/>
       <w:r>
         <w:t>druiddemo</w:t>
       </w:r>
+      <w:proofErr w:type="spellEnd"/>
+      <w:proofErr w:type="gramEnd"/>
     </w:p>
     <w:p>
       <w:r>
@@ -1315,9 +1420,11 @@
           <w:numId w:val="1"/>
         </w:numPr>
       </w:pPr>
+      <w:proofErr w:type="spellStart"/>
       <w:r>
         <w:t>Javajdbcdemo</w:t>
       </w:r>
+      <w:proofErr w:type="spellEnd"/>
     </w:p>
     <w:p>
       <w:pPr>
@@ -1346,24 +1453,28 @@
         </w:rPr>
         <w:t>使用</w:t>
       </w:r>
+      <w:proofErr w:type="spellStart"/>
       <w:r>
         <w:rPr>
           <w:rFonts w:hint="eastAsia"/>
         </w:rPr>
         <w:t>javajdbc</w:t>
       </w:r>
+      <w:proofErr w:type="spellEnd"/>
       <w:r>
         <w:rPr>
           <w:rFonts w:hint="eastAsia"/>
         </w:rPr>
         <w:t>连接</w:t>
       </w:r>
+      <w:proofErr w:type="spellStart"/>
       <w:r>
         <w:rPr>
           <w:rFonts w:hint="eastAsia"/>
         </w:rPr>
         <w:t>mysql</w:t>
       </w:r>
+      <w:proofErr w:type="spellEnd"/>
       <w:r>
         <w:rPr>
           <w:rFonts w:hint="eastAsia"/>
@@ -1392,9 +1503,11 @@
           <w:numId w:val="1"/>
         </w:numPr>
       </w:pPr>
+      <w:proofErr w:type="spellStart"/>
       <w:r>
         <w:t>Poidemo</w:t>
       </w:r>
+      <w:proofErr w:type="spellEnd"/>
     </w:p>
     <w:p>
       <w:pPr>
@@ -1412,12 +1525,14 @@
         </w:rPr>
         <w:t>使用</w:t>
       </w:r>
+      <w:proofErr w:type="spellStart"/>
       <w:r>
         <w:rPr>
           <w:rFonts w:hint="eastAsia"/>
         </w:rPr>
         <w:t>apachePOI</w:t>
       </w:r>
+      <w:proofErr w:type="spellEnd"/>
       <w:r>
         <w:rPr>
           <w:rFonts w:hint="eastAsia"/>
@@ -1436,12 +1551,14 @@
         </w:rPr>
         <w:t>文件并拼装成</w:t>
       </w:r>
+      <w:proofErr w:type="spellStart"/>
       <w:r>
         <w:rPr>
           <w:rFonts w:hint="eastAsia"/>
         </w:rPr>
         <w:t>sql</w:t>
       </w:r>
+      <w:proofErr w:type="spellEnd"/>
       <w:r>
         <w:rPr>
           <w:rFonts w:hint="eastAsia"/>
@@ -1454,6 +1571,7 @@
         </w:rPr>
         <w:t>这里使用的是</w:t>
       </w:r>
+      <w:proofErr w:type="spellStart"/>
       <w:r>
         <w:rPr>
           <w:rFonts w:ascii="Consolas" w:hAnsi="Consolas" w:cs="Consolas" w:hint="eastAsia"/>
@@ -1464,6 +1582,7 @@
         </w:rPr>
         <w:t>xssf</w:t>
       </w:r>
+      <w:proofErr w:type="spellEnd"/>
       <w:r>
         <w:rPr>
           <w:rFonts w:ascii="Consolas" w:hAnsi="Consolas" w:cs="Consolas" w:hint="eastAsia"/>
@@ -1507,12 +1626,14 @@
         <w:lastRenderedPageBreak/>
         <w:t>使用</w:t>
       </w:r>
+      <w:proofErr w:type="spellStart"/>
       <w:r>
         <w:rPr>
           <w:rFonts w:hint="eastAsia"/>
         </w:rPr>
         <w:t>springmvc</w:t>
       </w:r>
+      <w:proofErr w:type="spellEnd"/>
       <w:r>
         <w:rPr>
           <w:rFonts w:hint="eastAsia"/>
@@ -1541,14 +1662,17 @@
           <w:numId w:val="1"/>
         </w:numPr>
       </w:pPr>
+      <w:proofErr w:type="spellStart"/>
       <w:r>
         <w:t>S</w:t>
       </w:r>
       <w:r>
         <w:t>pringmvctransactiondemo</w:t>
       </w:r>
-    </w:p>
-    <w:p>
+      <w:proofErr w:type="spellEnd"/>
+    </w:p>
+    <w:p>
+      <w:proofErr w:type="spellStart"/>
       <w:r>
         <w:t>S</w:t>
       </w:r>
@@ -1558,18 +1682,21 @@
         </w:rPr>
         <w:t>pring+springmvc</w:t>
       </w:r>
+      <w:proofErr w:type="spellEnd"/>
       <w:r>
         <w:rPr>
           <w:rFonts w:hint="eastAsia"/>
         </w:rPr>
         <w:t>在</w:t>
       </w:r>
+      <w:proofErr w:type="spellStart"/>
       <w:r>
         <w:rPr>
           <w:rFonts w:hint="eastAsia"/>
         </w:rPr>
         <w:t>mysql</w:t>
       </w:r>
+      <w:proofErr w:type="spellEnd"/>
       <w:r>
         <w:rPr>
           <w:rFonts w:hint="eastAsia"/>
@@ -1586,6 +1713,8 @@
           <w:numId w:val="1"/>
         </w:numPr>
       </w:pPr>
+      <w:proofErr w:type="spellStart"/>
+      <w:proofErr w:type="gramStart"/>
       <w:r>
         <w:rPr>
           <w:rFonts w:hint="eastAsia"/>
@@ -1595,6 +1724,8 @@
       <w:r>
         <w:t>demo</w:t>
       </w:r>
+      <w:proofErr w:type="spellEnd"/>
+      <w:proofErr w:type="gramEnd"/>
     </w:p>
     <w:p>
       <w:r>
@@ -1607,21 +1738,63 @@
         <w:rPr>
           <w:rFonts w:hint="eastAsia"/>
         </w:rPr>
-        <w:t>客户端与服务端示例，先启服务端再启客户端，服务端接受客户端发送的消息</w:t>
-      </w:r>
-    </w:p>
-    <w:p>
-      <w:r>
-        <w:rPr>
-          <w:rFonts w:hint="eastAsia"/>
-        </w:rPr>
-        <w:t>lesson2</w:t>
-      </w:r>
-      <w:r>
-        <w:rPr>
-          <w:rFonts w:hint="eastAsia"/>
-        </w:rPr>
-        <w:t>多个客户端一个服务端示例</w:t>
+        <w:t>客户端与服务端示例，先</w:t>
+      </w:r>
+      <w:proofErr w:type="gramStart"/>
+      <w:r>
+        <w:rPr>
+          <w:rFonts w:hint="eastAsia"/>
+        </w:rPr>
+        <w:t>启服务端</w:t>
+      </w:r>
+      <w:proofErr w:type="gramEnd"/>
+      <w:r>
+        <w:rPr>
+          <w:rFonts w:hint="eastAsia"/>
+        </w:rPr>
+        <w:t>再启客户端，服务</w:t>
+      </w:r>
+      <w:proofErr w:type="gramStart"/>
+      <w:r>
+        <w:rPr>
+          <w:rFonts w:hint="eastAsia"/>
+        </w:rPr>
+        <w:t>端接受</w:t>
+      </w:r>
+      <w:proofErr w:type="gramEnd"/>
+      <w:r>
+        <w:rPr>
+          <w:rFonts w:hint="eastAsia"/>
+        </w:rPr>
+        <w:t>客户端发送的消息</w:t>
+      </w:r>
+    </w:p>
+    <w:p>
+      <w:r>
+        <w:rPr>
+          <w:rFonts w:hint="eastAsia"/>
+        </w:rPr>
+        <w:t>lesson</w:t>
+      </w:r>
+      <w:proofErr w:type="gramStart"/>
+      <w:r>
+        <w:rPr>
+          <w:rFonts w:hint="eastAsia"/>
+        </w:rPr>
+        <w:t>2</w:t>
+      </w:r>
+      <w:r>
+        <w:rPr>
+          <w:rFonts w:hint="eastAsia"/>
+        </w:rPr>
+        <w:t>多个</w:t>
+      </w:r>
+      <w:proofErr w:type="gramEnd"/>
+      <w:r>
+        <w:rPr>
+          <w:rFonts w:hint="eastAsia"/>
+        </w:rPr>
+        <w:t>客户端一个服务端示例</w:t>
       </w:r>
     </w:p>
     <w:p>
@@ -1661,9 +1834,13 @@
           <w:numId w:val="1"/>
         </w:numPr>
       </w:pPr>
+      <w:proofErr w:type="spellStart"/>
+      <w:proofErr w:type="gramStart"/>
       <w:r>
         <w:t>hessiandemo</w:t>
       </w:r>
+      <w:proofErr w:type="spellEnd"/>
+      <w:proofErr w:type="gramEnd"/>
     </w:p>
     <w:p>
       <w:r>
@@ -1682,6 +1859,8 @@
           <w:numId w:val="1"/>
         </w:numPr>
       </w:pPr>
+      <w:proofErr w:type="spellStart"/>
+      <w:proofErr w:type="gramStart"/>
       <w:r>
         <w:rPr>
           <w:rFonts w:hint="eastAsia"/>
@@ -1691,6 +1870,8 @@
       <w:r>
         <w:t>uartzdemo</w:t>
       </w:r>
+      <w:proofErr w:type="spellEnd"/>
+      <w:proofErr w:type="gramEnd"/>
     </w:p>
     <w:p>
       <w:r>
@@ -1721,6 +1902,7 @@
           <w:numId w:val="1"/>
         </w:numPr>
       </w:pPr>
+      <w:proofErr w:type="spellStart"/>
       <w:r>
         <w:t>T</w:t>
       </w:r>
@@ -1730,6 +1912,7 @@
         </w:rPr>
         <w:t>askdemo</w:t>
       </w:r>
+      <w:proofErr w:type="spellEnd"/>
     </w:p>
     <w:p>
       <w:r>
@@ -1792,9 +1975,11 @@
           <w:numId w:val="1"/>
         </w:numPr>
       </w:pPr>
+      <w:proofErr w:type="spellStart"/>
       <w:r>
         <w:t>Nettydemo</w:t>
       </w:r>
+      <w:proofErr w:type="spellEnd"/>
     </w:p>
     <w:p>
       <w:r>
@@ -1803,12 +1988,14 @@
         </w:rPr>
         <w:t>网络通信框架</w:t>
       </w:r>
+      <w:proofErr w:type="spellStart"/>
       <w:r>
         <w:rPr>
           <w:rFonts w:hint="eastAsia"/>
         </w:rPr>
         <w:t>nettydemo</w:t>
       </w:r>
+      <w:proofErr w:type="spellEnd"/>
     </w:p>
     <w:p>
       <w:r>
@@ -1932,9 +2119,11 @@
           <w:numId w:val="1"/>
         </w:numPr>
       </w:pPr>
+      <w:proofErr w:type="spellStart"/>
       <w:r>
         <w:t>Jogampdemo</w:t>
       </w:r>
+      <w:proofErr w:type="spellEnd"/>
     </w:p>
     <w:p>
       <w:r>
@@ -1952,12 +2141,14 @@
         </w:rPr>
         <w:t>地</w:t>
       </w:r>
+      <w:proofErr w:type="spellStart"/>
       <w:r>
         <w:rPr>
           <w:rFonts w:hint="eastAsia"/>
         </w:rPr>
         <w:t>opengl,openal,opencl</w:t>
       </w:r>
+      <w:proofErr w:type="spellEnd"/>
       <w:r>
         <w:rPr>
           <w:rFonts w:hint="eastAsia"/>
@@ -1976,12 +2167,14 @@
         </w:rPr>
         <w:t>对</w:t>
       </w:r>
+      <w:proofErr w:type="spellStart"/>
       <w:r>
         <w:rPr>
           <w:rFonts w:hint="eastAsia"/>
         </w:rPr>
         <w:t>opengl</w:t>
       </w:r>
+      <w:proofErr w:type="spellEnd"/>
       <w:r>
         <w:rPr>
           <w:rFonts w:hint="eastAsia"/>
@@ -2002,12 +2195,14 @@
         </w:rPr>
         <w:t>显示了一个</w:t>
       </w:r>
+      <w:proofErr w:type="spellStart"/>
       <w:r>
         <w:rPr>
           <w:rFonts w:hint="eastAsia"/>
         </w:rPr>
         <w:t>opengl</w:t>
       </w:r>
+      <w:proofErr w:type="spellEnd"/>
       <w:r>
         <w:rPr>
           <w:rFonts w:hint="eastAsia"/>
@@ -2064,14 +2259,18 @@
           <w:numId w:val="1"/>
         </w:numPr>
       </w:pPr>
+      <w:proofErr w:type="spellStart"/>
       <w:r>
         <w:t>Swingdemo</w:t>
       </w:r>
-    </w:p>
-    <w:p>
+      <w:proofErr w:type="spellEnd"/>
+    </w:p>
+    <w:p>
+      <w:proofErr w:type="spellStart"/>
       <w:r>
         <w:t>TestFileChooser</w:t>
       </w:r>
+      <w:proofErr w:type="spellEnd"/>
       <w:r>
         <w:rPr>
           <w:rFonts w:hint="eastAsia"/>
@@ -2080,9 +2279,11 @@
       </w:r>
     </w:p>
     <w:p>
+      <w:proofErr w:type="spellStart"/>
       <w:r>
         <w:t>CustomFileFilter</w:t>
       </w:r>
+      <w:proofErr w:type="spellEnd"/>
       <w:r>
         <w:rPr>
           <w:rFonts w:hint="eastAsia"/>
@@ -2105,9 +2306,11 @@
           <w:numId w:val="1"/>
         </w:numPr>
       </w:pPr>
+      <w:proofErr w:type="spellStart"/>
       <w:r>
         <w:t>Itextdemo</w:t>
       </w:r>
+      <w:proofErr w:type="spellEnd"/>
     </w:p>
     <w:p>
       <w:r>
@@ -2116,24 +2319,28 @@
         </w:rPr>
         <w:t>使用</w:t>
       </w:r>
+      <w:proofErr w:type="spellStart"/>
       <w:r>
         <w:rPr>
           <w:rFonts w:hint="eastAsia"/>
         </w:rPr>
         <w:t>itext</w:t>
       </w:r>
+      <w:proofErr w:type="spellEnd"/>
       <w:r>
         <w:rPr>
           <w:rFonts w:hint="eastAsia"/>
         </w:rPr>
         <w:t>来导出</w:t>
       </w:r>
+      <w:proofErr w:type="spellStart"/>
       <w:r>
         <w:rPr>
           <w:rFonts w:hint="eastAsia"/>
         </w:rPr>
         <w:t>pdf</w:t>
       </w:r>
+      <w:proofErr w:type="spellEnd"/>
       <w:r>
         <w:rPr>
           <w:rFonts w:hint="eastAsia"/>
@@ -2183,9 +2390,11 @@
           <w:numId w:val="1"/>
         </w:numPr>
       </w:pPr>
+      <w:proofErr w:type="spellStart"/>
       <w:r>
         <w:t>Maildemo</w:t>
       </w:r>
+      <w:proofErr w:type="spellEnd"/>
     </w:p>
     <w:p>
       <w:r>
@@ -2204,6 +2413,7 @@
           <w:numId w:val="1"/>
         </w:numPr>
       </w:pPr>
+      <w:proofErr w:type="spellStart"/>
       <w:r>
         <w:lastRenderedPageBreak/>
         <w:t>S</w:t>
@@ -2214,6 +2424,7 @@
         </w:rPr>
         <w:t>hirodemo</w:t>
       </w:r>
+      <w:proofErr w:type="spellEnd"/>
     </w:p>
     <w:p>
       <w:r>
@@ -2225,12 +2436,14 @@
         </w:rPr>
         <w:t>从</w:t>
       </w:r>
+      <w:proofErr w:type="spellStart"/>
       <w:r>
         <w:rPr>
           <w:rFonts w:hint="eastAsia"/>
         </w:rPr>
         <w:t>ini</w:t>
       </w:r>
+      <w:proofErr w:type="spellEnd"/>
       <w:r>
         <w:rPr>
           <w:rFonts w:hint="eastAsia"/>
@@ -2239,9 +2452,11 @@
       </w:r>
     </w:p>
     <w:p>
+      <w:proofErr w:type="spellStart"/>
       <w:r>
         <w:t>jdbcrealmdemo</w:t>
       </w:r>
+      <w:proofErr w:type="spellEnd"/>
       <w:r>
         <w:rPr>
           <w:rFonts w:hint="eastAsia"/>
@@ -2250,21 +2465,25 @@
       </w:r>
     </w:p>
     <w:p>
+      <w:proofErr w:type="spellStart"/>
       <w:r>
         <w:t>springmvcmybatisshirodemo</w:t>
       </w:r>
+      <w:proofErr w:type="spellEnd"/>
       <w:r>
         <w:rPr>
           <w:rFonts w:hint="eastAsia"/>
         </w:rPr>
         <w:t>角色权限资源示例</w:t>
       </w:r>
+      <w:proofErr w:type="spellStart"/>
       <w:r>
         <w:rPr>
           <w:rFonts w:hint="eastAsia"/>
         </w:rPr>
         <w:t>mybatis</w:t>
       </w:r>
+      <w:proofErr w:type="spellEnd"/>
       <w:r>
         <w:rPr>
           <w:rFonts w:hint="eastAsia"/>
@@ -2292,12 +2511,14 @@
       </w:r>
     </w:p>
     <w:p>
+      <w:proofErr w:type="spellStart"/>
       <w:r>
         <w:rPr>
           <w:rFonts w:hint="eastAsia"/>
         </w:rPr>
         <w:t>ssh</w:t>
       </w:r>
+      <w:proofErr w:type="spellEnd"/>
       <w:r>
         <w:rPr>
           <w:rFonts w:hint="eastAsia"/>
@@ -2310,11 +2531,19 @@
         </w:rPr>
         <w:t>jar</w:t>
       </w:r>
-      <w:r>
-        <w:rPr>
-          <w:rFonts w:hint="eastAsia"/>
-        </w:rPr>
-        <w:t>包并演示了一个登陆</w:t>
+      <w:proofErr w:type="gramStart"/>
+      <w:r>
+        <w:rPr>
+          <w:rFonts w:hint="eastAsia"/>
+        </w:rPr>
+        <w:t>包并演示</w:t>
+      </w:r>
+      <w:proofErr w:type="gramEnd"/>
+      <w:r>
+        <w:rPr>
+          <w:rFonts w:hint="eastAsia"/>
+        </w:rPr>
+        <w:t>了一个登陆</w:t>
       </w:r>
     </w:p>
     <w:p/>
@@ -2352,12 +2581,14 @@
         </w:rPr>
         <w:t>实现的</w:t>
       </w:r>
+      <w:proofErr w:type="spellStart"/>
       <w:r>
         <w:rPr>
           <w:rFonts w:hint="eastAsia"/>
         </w:rPr>
         <w:t>jpa</w:t>
       </w:r>
+      <w:proofErr w:type="spellEnd"/>
       <w:r>
         <w:rPr>
           <w:rFonts w:hint="eastAsia"/>
@@ -2374,9 +2605,13 @@
           <w:numId w:val="1"/>
         </w:numPr>
       </w:pPr>
+      <w:proofErr w:type="spellStart"/>
+      <w:proofErr w:type="gramStart"/>
       <w:r>
         <w:t>pagehelperdemo</w:t>
       </w:r>
+      <w:proofErr w:type="spellEnd"/>
+      <w:proofErr w:type="gramEnd"/>
     </w:p>
     <w:p>
       <w:r>
@@ -2385,24 +2620,28 @@
         </w:rPr>
         <w:t>在</w:t>
       </w:r>
+      <w:proofErr w:type="spellStart"/>
       <w:r>
         <w:rPr>
           <w:rFonts w:hint="eastAsia"/>
         </w:rPr>
         <w:t>mybatis</w:t>
       </w:r>
+      <w:proofErr w:type="spellEnd"/>
       <w:r>
         <w:rPr>
           <w:rFonts w:hint="eastAsia"/>
         </w:rPr>
         <w:t>中使用注解并且使用</w:t>
       </w:r>
+      <w:proofErr w:type="spellStart"/>
       <w:r>
         <w:rPr>
           <w:rFonts w:hint="eastAsia"/>
         </w:rPr>
         <w:t>pagehelper</w:t>
       </w:r>
+      <w:proofErr w:type="spellEnd"/>
       <w:r>
         <w:rPr>
           <w:rFonts w:hint="eastAsia"/>
@@ -2419,9 +2658,13 @@
           <w:numId w:val="1"/>
         </w:numPr>
       </w:pPr>
+      <w:proofErr w:type="spellStart"/>
+      <w:proofErr w:type="gramStart"/>
       <w:r>
         <w:t>tilesdemo</w:t>
       </w:r>
+      <w:proofErr w:type="spellEnd"/>
+      <w:proofErr w:type="gramEnd"/>
     </w:p>
     <w:p>
       <w:r>
@@ -2459,9 +2702,13 @@
           <w:numId w:val="1"/>
         </w:numPr>
       </w:pPr>
+      <w:proofErr w:type="spellStart"/>
+      <w:proofErr w:type="gramStart"/>
       <w:r>
         <w:t>pjaxdemo</w:t>
       </w:r>
+      <w:proofErr w:type="spellEnd"/>
+      <w:proofErr w:type="gramEnd"/>
     </w:p>
     <w:p>
       <w:r>
@@ -2482,12 +2729,14 @@
         </w:rPr>
         <w:t>与</w:t>
       </w:r>
+      <w:proofErr w:type="spellStart"/>
       <w:r>
         <w:rPr>
           <w:rFonts w:hint="eastAsia"/>
         </w:rPr>
         <w:t>ajax</w:t>
       </w:r>
+      <w:proofErr w:type="spellEnd"/>
       <w:r>
         <w:rPr>
           <w:rFonts w:hint="eastAsia"/>
@@ -2524,9 +2773,11 @@
           <w:numId w:val="1"/>
         </w:numPr>
       </w:pPr>
+      <w:proofErr w:type="spellStart"/>
       <w:r>
         <w:t>Jodatimedemo</w:t>
       </w:r>
+      <w:proofErr w:type="spellEnd"/>
     </w:p>
     <w:p>
       <w:r>
@@ -2535,12 +2786,14 @@
         </w:rPr>
         <w:t>日期时间处理类相比</w:t>
       </w:r>
+      <w:proofErr w:type="spellStart"/>
       <w:r>
         <w:rPr>
           <w:rFonts w:hint="eastAsia"/>
         </w:rPr>
         <w:t>jdk</w:t>
       </w:r>
+      <w:proofErr w:type="spellEnd"/>
       <w:r>
         <w:rPr>
           <w:rFonts w:hint="eastAsia"/>
@@ -2569,12 +2822,15 @@
           <w:numId w:val="1"/>
         </w:numPr>
       </w:pPr>
+      <w:proofErr w:type="spellStart"/>
       <w:r>
         <w:lastRenderedPageBreak/>
         <w:t>Dbcpdemo</w:t>
       </w:r>
-    </w:p>
-    <w:p>
+      <w:proofErr w:type="spellEnd"/>
+    </w:p>
+    <w:p>
+      <w:proofErr w:type="spellStart"/>
       <w:r>
         <w:t>D</w:t>
       </w:r>
@@ -2584,6 +2840,7 @@
         </w:rPr>
         <w:t>bcp</w:t>
       </w:r>
+      <w:proofErr w:type="spellEnd"/>
       <w:r>
         <w:rPr>
           <w:rFonts w:hint="eastAsia"/>
@@ -2666,9 +2923,13 @@
           <w:numId w:val="1"/>
         </w:numPr>
       </w:pPr>
+      <w:proofErr w:type="spellStart"/>
+      <w:proofErr w:type="gramStart"/>
       <w:r>
         <w:t>commoniodemo</w:t>
       </w:r>
+      <w:proofErr w:type="spellEnd"/>
+      <w:proofErr w:type="gramEnd"/>
     </w:p>
     <w:p>
       <w:r>
@@ -2677,12 +2938,14 @@
         </w:rPr>
         <w:t>使用</w:t>
       </w:r>
+      <w:proofErr w:type="spellStart"/>
       <w:r>
         <w:rPr>
           <w:rFonts w:hint="eastAsia"/>
         </w:rPr>
         <w:t>commonsio</w:t>
       </w:r>
+      <w:proofErr w:type="spellEnd"/>
       <w:r>
         <w:rPr>
           <w:rFonts w:hint="eastAsia"/>
@@ -2691,34 +2954,24 @@
       </w:r>
     </w:p>
     <w:p/>
-    <w:p>
-      <w:pPr>
-        <w:rPr>
-          <w:rFonts w:hint="eastAsia"/>
-        </w:rPr>
-      </w:pPr>
-    </w:p>
-    <w:p>
-      <w:pPr>
-        <w:pStyle w:val="2"/>
-        <w:numPr>
-          <w:ilvl w:val="0"/>
-          <w:numId w:val="1"/>
-        </w:numPr>
-        <w:rPr>
-          <w:rFonts w:hint="eastAsia"/>
-        </w:rPr>
-      </w:pPr>
+    <w:p/>
+    <w:p>
+      <w:pPr>
+        <w:pStyle w:val="2"/>
+        <w:numPr>
+          <w:ilvl w:val="0"/>
+          <w:numId w:val="1"/>
+        </w:numPr>
+      </w:pPr>
+      <w:proofErr w:type="spellStart"/>
+      <w:proofErr w:type="gramStart"/>
       <w:r>
         <w:t>springmybatisdemo</w:t>
       </w:r>
-    </w:p>
-    <w:p>
-      <w:pPr>
-        <w:rPr>
-          <w:rFonts w:hint="eastAsia"/>
-        </w:rPr>
-      </w:pPr>
+      <w:proofErr w:type="spellEnd"/>
+      <w:proofErr w:type="gramEnd"/>
+    </w:p>
+    <w:p>
       <w:r>
         <w:rPr>
           <w:rFonts w:hint="eastAsia"/>
@@ -2731,36 +2984,64 @@
         </w:rPr>
         <w:t>结合</w:t>
       </w:r>
+      <w:proofErr w:type="spellStart"/>
       <w:r>
         <w:rPr>
           <w:rFonts w:hint="eastAsia"/>
         </w:rPr>
         <w:t>springmvc</w:t>
       </w:r>
+      <w:proofErr w:type="spellEnd"/>
       <w:r>
         <w:rPr>
           <w:rFonts w:hint="eastAsia"/>
         </w:rPr>
         <w:t>与</w:t>
       </w:r>
+      <w:proofErr w:type="spellStart"/>
       <w:r>
         <w:rPr>
           <w:rFonts w:hint="eastAsia"/>
         </w:rPr>
         <w:t>mybatis</w:t>
       </w:r>
-      <w:r>
-        <w:rPr>
-          <w:rFonts w:hint="eastAsia"/>
-        </w:rPr>
-        <w:t>结合没有分页如果使用分页请参照</w:t>
-      </w:r>
+      <w:proofErr w:type="spellEnd"/>
+      <w:r>
+        <w:rPr>
+          <w:rFonts w:hint="eastAsia"/>
+        </w:rPr>
+        <w:t>结合没有分</w:t>
+      </w:r>
+      <w:proofErr w:type="gramStart"/>
+      <w:r>
+        <w:rPr>
+          <w:rFonts w:hint="eastAsia"/>
+        </w:rPr>
+        <w:t>页如果</w:t>
+      </w:r>
+      <w:proofErr w:type="gramEnd"/>
+      <w:r>
+        <w:rPr>
+          <w:rFonts w:hint="eastAsia"/>
+        </w:rPr>
+        <w:t>使用</w:t>
+      </w:r>
+      <w:proofErr w:type="gramStart"/>
+      <w:r>
+        <w:rPr>
+          <w:rFonts w:hint="eastAsia"/>
+        </w:rPr>
+        <w:t>分页请参照</w:t>
+      </w:r>
+      <w:proofErr w:type="spellStart"/>
+      <w:proofErr w:type="gramEnd"/>
       <w:r>
         <w:rPr>
           <w:rFonts w:hint="eastAsia"/>
         </w:rPr>
         <w:t>mybatis</w:t>
       </w:r>
+      <w:proofErr w:type="spellEnd"/>
       <w:r>
         <w:rPr>
           <w:rFonts w:hint="eastAsia"/>
@@ -2768,21 +3049,155 @@
         <w:t>分页示例</w:t>
       </w:r>
     </w:p>
-    <w:p>
-      <w:pPr>
-        <w:rPr>
-          <w:rFonts w:hint="eastAsia"/>
-        </w:rPr>
-      </w:pPr>
-    </w:p>
-    <w:p>
-      <w:pPr>
-        <w:rPr>
-          <w:rFonts w:hint="eastAsia"/>
-        </w:rPr>
-      </w:pPr>
-    </w:p>
-    <w:p>
+    <w:p/>
+    <w:p/>
+    <w:p>
+      <w:pPr>
+        <w:pStyle w:val="2"/>
+        <w:numPr>
+          <w:ilvl w:val="0"/>
+          <w:numId w:val="1"/>
+        </w:numPr>
+        <w:rPr>
+          <w:rFonts w:hint="eastAsia"/>
+        </w:rPr>
+      </w:pPr>
+      <w:proofErr w:type="spellStart"/>
+      <w:proofErr w:type="gramStart"/>
+      <w:r>
+        <w:t>qrcode</w:t>
+      </w:r>
+      <w:proofErr w:type="spellEnd"/>
+      <w:proofErr w:type="gramEnd"/>
+    </w:p>
+    <w:p>
+      <w:pPr>
+        <w:rPr>
+          <w:rFonts w:hint="eastAsia"/>
+        </w:rPr>
+      </w:pPr>
+      <w:proofErr w:type="gramStart"/>
+      <w:r>
+        <w:rPr>
+          <w:rFonts w:hint="eastAsia"/>
+        </w:rPr>
+        <w:t>二维码生成</w:t>
+      </w:r>
+      <w:proofErr w:type="gramEnd"/>
+      <w:r>
+        <w:rPr>
+          <w:rFonts w:hint="eastAsia"/>
+        </w:rPr>
+        <w:t>,</w:t>
+      </w:r>
+      <w:r>
+        <w:rPr>
+          <w:rFonts w:hint="eastAsia"/>
+        </w:rPr>
+        <w:t>使用</w:t>
+      </w:r>
+      <w:proofErr w:type="spellStart"/>
+      <w:r>
+        <w:rPr>
+          <w:rFonts w:hint="eastAsia"/>
+        </w:rPr>
+        <w:t>qrcode</w:t>
+      </w:r>
+      <w:proofErr w:type="spellEnd"/>
+      <w:r>
+        <w:rPr>
+          <w:rFonts w:hint="eastAsia"/>
+        </w:rPr>
+        <w:t>包生成与</w:t>
+      </w:r>
+      <w:proofErr w:type="spellStart"/>
+      <w:r>
+        <w:rPr>
+          <w:rFonts w:hint="eastAsia"/>
+        </w:rPr>
+        <w:t>google</w:t>
+      </w:r>
+      <w:proofErr w:type="spellEnd"/>
+      <w:r>
+        <w:rPr>
+          <w:rFonts w:hint="eastAsia"/>
+        </w:rPr>
+        <w:t>的</w:t>
+      </w:r>
+      <w:proofErr w:type="spellStart"/>
+      <w:r>
+        <w:rPr>
+          <w:rFonts w:hint="eastAsia"/>
+        </w:rPr>
+        <w:t>zxing</w:t>
+      </w:r>
+      <w:proofErr w:type="spellEnd"/>
+      <w:r>
+        <w:rPr>
+          <w:rFonts w:hint="eastAsia"/>
+        </w:rPr>
+        <w:t>生成两种示例</w:t>
+      </w:r>
+    </w:p>
+    <w:p>
+      <w:pPr>
+        <w:rPr>
+          <w:rFonts w:hint="eastAsia"/>
+        </w:rPr>
+      </w:pPr>
+    </w:p>
+    <w:p>
+      <w:pPr>
+        <w:pStyle w:val="2"/>
+        <w:numPr>
+          <w:ilvl w:val="0"/>
+          <w:numId w:val="1"/>
+        </w:numPr>
+        <w:rPr>
+          <w:rFonts w:hint="eastAsia"/>
+        </w:rPr>
+      </w:pPr>
+      <w:proofErr w:type="spellStart"/>
+      <w:proofErr w:type="gramStart"/>
+      <w:r>
+        <w:t>freemarkDemo</w:t>
+      </w:r>
+      <w:proofErr w:type="spellEnd"/>
+      <w:proofErr w:type="gramEnd"/>
+    </w:p>
+    <w:p>
+      <w:r>
+        <w:rPr>
+          <w:rFonts w:hint="eastAsia"/>
+        </w:rPr>
+        <w:t>使用</w:t>
+      </w:r>
+      <w:proofErr w:type="spellStart"/>
+      <w:r>
+        <w:rPr>
+          <w:rFonts w:hint="eastAsia"/>
+        </w:rPr>
+        <w:t>freemark</w:t>
+      </w:r>
+      <w:proofErr w:type="spellEnd"/>
+      <w:r>
+        <w:rPr>
+          <w:rFonts w:hint="eastAsia"/>
+        </w:rPr>
+        <w:t>模板替换</w:t>
+      </w:r>
+      <w:r>
+        <w:rPr>
+          <w:rFonts w:hint="eastAsia"/>
+        </w:rPr>
+        <w:t>word</w:t>
+      </w:r>
+      <w:r>
+        <w:rPr>
+          <w:rFonts w:hint="eastAsia"/>
+        </w:rPr>
+        <w:t>文件中的图片与表达式</w:t>
+      </w:r>
       <w:bookmarkStart w:id="0" w:name="_GoBack"/>
       <w:bookmarkEnd w:id="0"/>
     </w:p>
@@ -3708,7 +4123,7 @@
 </file>
 
 <file path=customXml/itemProps1.xml><?xml version="1.0" encoding="utf-8"?>
-<ds:datastoreItem xmlns:ds="http://schemas.openxmlformats.org/officeDocument/2006/customXml" ds:itemID="{4F27158A-952D-4CD5-9214-A574E95CD57E}">
+<ds:datastoreItem xmlns:ds="http://schemas.openxmlformats.org/officeDocument/2006/customXml" ds:itemID="{DBE9AE30-E992-402D-91EB-348B51F86E31}">
   <ds:schemaRefs>
     <ds:schemaRef ds:uri="http://schemas.openxmlformats.org/officeDocument/2006/bibliography"/>
   </ds:schemaRefs>

</xml_diff>

<commit_message>
basePath test for jsp add qrcodeEvents
</commit_message>
<xml_diff>
--- a/vskeddemos/documents/demo工程列表说明.docx
+++ b/vskeddemos/documents/demo工程列表说明.docx
@@ -3058,9 +3058,6 @@
           <w:ilvl w:val="0"/>
           <w:numId w:val="1"/>
         </w:numPr>
-        <w:rPr>
-          <w:rFonts w:hint="eastAsia"/>
-        </w:rPr>
       </w:pPr>
       <w:proofErr w:type="spellStart"/>
       <w:proofErr w:type="gramStart"/>
@@ -3071,11 +3068,6 @@
       <w:proofErr w:type="gramEnd"/>
     </w:p>
     <w:p>
-      <w:pPr>
-        <w:rPr>
-          <w:rFonts w:hint="eastAsia"/>
-        </w:rPr>
-      </w:pPr>
       <w:proofErr w:type="gramStart"/>
       <w:r>
         <w:rPr>
@@ -3139,23 +3131,14 @@
         <w:t>生成两种示例</w:t>
       </w:r>
     </w:p>
-    <w:p>
-      <w:pPr>
-        <w:rPr>
-          <w:rFonts w:hint="eastAsia"/>
-        </w:rPr>
-      </w:pPr>
-    </w:p>
-    <w:p>
-      <w:pPr>
-        <w:pStyle w:val="2"/>
-        <w:numPr>
-          <w:ilvl w:val="0"/>
-          <w:numId w:val="1"/>
-        </w:numPr>
-        <w:rPr>
-          <w:rFonts w:hint="eastAsia"/>
-        </w:rPr>
+    <w:p/>
+    <w:p>
+      <w:pPr>
+        <w:pStyle w:val="2"/>
+        <w:numPr>
+          <w:ilvl w:val="0"/>
+          <w:numId w:val="1"/>
+        </w:numPr>
       </w:pPr>
       <w:proofErr w:type="spellStart"/>
       <w:proofErr w:type="gramStart"/>
@@ -3166,6 +3149,11 @@
       <w:proofErr w:type="gramEnd"/>
     </w:p>
     <w:p>
+      <w:pPr>
+        <w:rPr>
+          <w:rFonts w:hint="eastAsia"/>
+        </w:rPr>
+      </w:pPr>
       <w:r>
         <w:rPr>
           <w:rFonts w:hint="eastAsia"/>
@@ -3197,6 +3185,68 @@
           <w:rFonts w:hint="eastAsia"/>
         </w:rPr>
         <w:t>文件中的图片与表达式</w:t>
+      </w:r>
+    </w:p>
+    <w:p>
+      <w:pPr>
+        <w:rPr>
+          <w:rFonts w:hint="eastAsia"/>
+        </w:rPr>
+      </w:pPr>
+    </w:p>
+    <w:p>
+      <w:pPr>
+        <w:pStyle w:val="2"/>
+        <w:numPr>
+          <w:ilvl w:val="0"/>
+          <w:numId w:val="1"/>
+        </w:numPr>
+        <w:rPr>
+          <w:rFonts w:hint="eastAsia"/>
+        </w:rPr>
+      </w:pPr>
+      <w:proofErr w:type="spellStart"/>
+      <w:proofErr w:type="gramStart"/>
+      <w:r>
+        <w:t>vskedtemplate</w:t>
+      </w:r>
+      <w:proofErr w:type="spellEnd"/>
+      <w:proofErr w:type="gramEnd"/>
+    </w:p>
+    <w:p>
+      <w:r>
+        <w:rPr>
+          <w:rFonts w:hint="eastAsia"/>
+        </w:rPr>
+        <w:t>在</w:t>
+      </w:r>
+      <w:proofErr w:type="spellStart"/>
+      <w:r>
+        <w:rPr>
+          <w:rFonts w:hint="eastAsia"/>
+        </w:rPr>
+        <w:t>jsp</w:t>
+      </w:r>
+      <w:proofErr w:type="spellEnd"/>
+      <w:r>
+        <w:rPr>
+          <w:rFonts w:hint="eastAsia"/>
+        </w:rPr>
+        <w:t>页面中</w:t>
+      </w:r>
+      <w:proofErr w:type="spellStart"/>
+      <w:r>
+        <w:rPr>
+          <w:rFonts w:hint="eastAsia"/>
+        </w:rPr>
+        <w:t>basePath</w:t>
+      </w:r>
+      <w:proofErr w:type="spellEnd"/>
+      <w:r>
+        <w:rPr>
+          <w:rFonts w:hint="eastAsia"/>
+        </w:rPr>
+        <w:t>的各种写法测试</w:t>
       </w:r>
       <w:bookmarkStart w:id="0" w:name="_GoBack"/>
       <w:bookmarkEnd w:id="0"/>
@@ -4123,7 +4173,7 @@
 </file>
 
 <file path=customXml/itemProps1.xml><?xml version="1.0" encoding="utf-8"?>
-<ds:datastoreItem xmlns:ds="http://schemas.openxmlformats.org/officeDocument/2006/customXml" ds:itemID="{DBE9AE30-E992-402D-91EB-348B51F86E31}">
+<ds:datastoreItem xmlns:ds="http://schemas.openxmlformats.org/officeDocument/2006/customXml" ds:itemID="{24E69B26-1AE9-4875-A013-DCFEA104F597}">
   <ds:schemaRefs>
     <ds:schemaRef ds:uri="http://schemas.openxmlformats.org/officeDocument/2006/bibliography"/>
   </ds:schemaRefs>

</xml_diff>

<commit_message>
fixed documents for jsf22
</commit_message>
<xml_diff>
--- a/vskeddemos/documents/demo工程列表说明.docx
+++ b/vskeddemos/documents/demo工程列表说明.docx
@@ -69,240 +69,245 @@
         <w:rPr>
           <w:rFonts w:hint="eastAsia"/>
         </w:rPr>
-        <w:t>+</w:t>
-      </w:r>
-      <w:proofErr w:type="spellStart"/>
+        <w:t>+demo</w:t>
+      </w:r>
+      <w:r>
+        <w:rPr>
+          <w:rFonts w:hint="eastAsia"/>
+        </w:rPr>
+        <w:t>,demo</w:t>
+      </w:r>
+      <w:r>
+        <w:rPr>
+          <w:rFonts w:hint="eastAsia"/>
+        </w:rPr>
+        <w:t>工程统一建立为</w:t>
+      </w:r>
+      <w:r>
+        <w:rPr>
+          <w:rFonts w:hint="eastAsia"/>
+        </w:rPr>
+        <w:t>web</w:t>
+      </w:r>
+      <w:r>
+        <w:rPr>
+          <w:rFonts w:hint="eastAsia"/>
+        </w:rPr>
+        <w:t>工程</w:t>
+      </w:r>
+    </w:p>
+    <w:p>
+      <w:pPr>
+        <w:pStyle w:val="2"/>
+        <w:numPr>
+          <w:ilvl w:val="0"/>
+          <w:numId w:val="1"/>
+        </w:numPr>
+      </w:pPr>
+      <w:r>
+        <w:t>G</w:t>
+      </w:r>
+      <w:r>
+        <w:rPr>
+          <w:rFonts w:hint="eastAsia"/>
+        </w:rPr>
+        <w:t>sondemo</w:t>
+      </w:r>
+    </w:p>
+    <w:p>
+      <w:pPr>
+        <w:jc w:val="left"/>
+      </w:pPr>
+      <w:r>
+        <w:t>J</w:t>
+      </w:r>
+      <w:r>
+        <w:rPr>
+          <w:rFonts w:hint="eastAsia"/>
+        </w:rPr>
+        <w:t>son</w:t>
+      </w:r>
+      <w:r>
+        <w:rPr>
+          <w:rFonts w:hint="eastAsia"/>
+        </w:rPr>
+        <w:t>转换框架</w:t>
+      </w:r>
+    </w:p>
+    <w:p>
+      <w:pPr>
+        <w:jc w:val="left"/>
+      </w:pPr>
+      <w:r>
+        <w:t>G</w:t>
+      </w:r>
+      <w:r>
+        <w:rPr>
+          <w:rFonts w:hint="eastAsia"/>
+        </w:rPr>
+        <w:t>son</w:t>
+      </w:r>
+      <w:r>
+        <w:rPr>
+          <w:rFonts w:hint="eastAsia"/>
+        </w:rPr>
+        <w:t>将</w:t>
+      </w:r>
+      <w:r>
+        <w:rPr>
+          <w:rFonts w:hint="eastAsia"/>
+        </w:rPr>
+        <w:t>json</w:t>
+      </w:r>
+      <w:r>
+        <w:rPr>
+          <w:rFonts w:hint="eastAsia"/>
+        </w:rPr>
+        <w:t>转换为对象</w:t>
+      </w:r>
+      <w:r>
+        <w:rPr>
+          <w:rFonts w:hint="eastAsia"/>
+        </w:rPr>
+        <w:t>,</w:t>
+      </w:r>
+      <w:r>
+        <w:rPr>
+          <w:rFonts w:hint="eastAsia"/>
+        </w:rPr>
+        <w:t>对象转换为</w:t>
+      </w:r>
+      <w:r>
+        <w:rPr>
+          <w:rFonts w:hint="eastAsia"/>
+        </w:rPr>
+        <w:t>json</w:t>
+      </w:r>
+      <w:r>
+        <w:rPr>
+          <w:rFonts w:hint="eastAsia"/>
+        </w:rPr>
+        <w:t>以及</w:t>
+      </w:r>
+      <w:r>
+        <w:rPr>
+          <w:rFonts w:hint="eastAsia"/>
+        </w:rPr>
+        <w:t>list</w:t>
+      </w:r>
+      <w:r>
+        <w:rPr>
+          <w:rFonts w:hint="eastAsia"/>
+        </w:rPr>
+        <w:t>与</w:t>
+      </w:r>
+      <w:r>
+        <w:rPr>
+          <w:rFonts w:hint="eastAsia"/>
+        </w:rPr>
+        <w:t>map</w:t>
+      </w:r>
+      <w:r>
+        <w:rPr>
+          <w:rFonts w:hint="eastAsia"/>
+        </w:rPr>
+        <w:t>与</w:t>
+      </w:r>
+      <w:r>
+        <w:rPr>
+          <w:rFonts w:hint="eastAsia"/>
+        </w:rPr>
+        <w:t>json</w:t>
+      </w:r>
+      <w:r>
+        <w:rPr>
+          <w:rFonts w:hint="eastAsia"/>
+        </w:rPr>
+        <w:t>互相转换</w:t>
+      </w:r>
+    </w:p>
+    <w:p>
+      <w:pPr>
+        <w:jc w:val="left"/>
+      </w:pPr>
+    </w:p>
+    <w:p>
+      <w:pPr>
+        <w:pStyle w:val="2"/>
+        <w:numPr>
+          <w:ilvl w:val="0"/>
+          <w:numId w:val="1"/>
+        </w:numPr>
+      </w:pPr>
+      <w:r>
+        <w:t>J</w:t>
+      </w:r>
+      <w:r>
+        <w:rPr>
+          <w:rFonts w:hint="eastAsia"/>
+        </w:rPr>
+        <w:t>unit4demo</w:t>
+      </w:r>
+    </w:p>
+    <w:p>
+      <w:r>
+        <w:rPr>
+          <w:rFonts w:hint="eastAsia"/>
+        </w:rPr>
+        <w:t>单元测试框架</w:t>
+      </w:r>
+    </w:p>
+    <w:p>
+      <w:r>
+        <w:t>J</w:t>
+      </w:r>
+      <w:r>
+        <w:rPr>
+          <w:rFonts w:hint="eastAsia"/>
+        </w:rPr>
+        <w:t>unit4</w:t>
+      </w:r>
+      <w:r>
+        <w:rPr>
+          <w:rFonts w:hint="eastAsia"/>
+        </w:rPr>
+        <w:t>测试用例及注解</w:t>
+      </w:r>
+    </w:p>
+    <w:p/>
+    <w:p>
+      <w:pPr>
+        <w:pStyle w:val="2"/>
+        <w:numPr>
+          <w:ilvl w:val="0"/>
+          <w:numId w:val="1"/>
+        </w:numPr>
+      </w:pPr>
+      <w:r>
+        <w:t>L</w:t>
+      </w:r>
+      <w:r>
+        <w:rPr>
+          <w:rFonts w:hint="eastAsia"/>
+        </w:rPr>
+        <w:t>og4j</w:t>
+      </w:r>
       <w:r>
         <w:rPr>
           <w:rFonts w:hint="eastAsia"/>
         </w:rPr>
         <w:t>demo</w:t>
       </w:r>
-      <w:r>
-        <w:rPr>
-          <w:rFonts w:hint="eastAsia"/>
-        </w:rPr>
-        <w:t>,demo</w:t>
-      </w:r>
-      <w:proofErr w:type="spellEnd"/>
-      <w:r>
-        <w:rPr>
-          <w:rFonts w:hint="eastAsia"/>
-        </w:rPr>
-        <w:t>工程统一建立为</w:t>
-      </w:r>
-      <w:r>
-        <w:rPr>
-          <w:rFonts w:hint="eastAsia"/>
-        </w:rPr>
-        <w:t>web</w:t>
-      </w:r>
-      <w:r>
-        <w:rPr>
-          <w:rFonts w:hint="eastAsia"/>
-        </w:rPr>
-        <w:t>工程</w:t>
-      </w:r>
-    </w:p>
-    <w:p>
-      <w:pPr>
-        <w:pStyle w:val="2"/>
-        <w:numPr>
-          <w:ilvl w:val="0"/>
-          <w:numId w:val="1"/>
-        </w:numPr>
-      </w:pPr>
-      <w:proofErr w:type="spellStart"/>
-      <w:r>
-        <w:t>G</w:t>
-      </w:r>
-      <w:r>
-        <w:rPr>
-          <w:rFonts w:hint="eastAsia"/>
-        </w:rPr>
-        <w:t>sondemo</w:t>
-      </w:r>
-      <w:proofErr w:type="spellEnd"/>
-    </w:p>
-    <w:p>
-      <w:pPr>
-        <w:jc w:val="left"/>
-      </w:pPr>
-      <w:proofErr w:type="spellStart"/>
-      <w:r>
-        <w:t>J</w:t>
-      </w:r>
-      <w:r>
-        <w:rPr>
-          <w:rFonts w:hint="eastAsia"/>
-        </w:rPr>
-        <w:t>son</w:t>
-      </w:r>
-      <w:proofErr w:type="spellEnd"/>
-      <w:r>
-        <w:rPr>
-          <w:rFonts w:hint="eastAsia"/>
-        </w:rPr>
-        <w:t>转换框架</w:t>
-      </w:r>
-    </w:p>
-    <w:p>
-      <w:pPr>
-        <w:jc w:val="left"/>
-      </w:pPr>
-      <w:proofErr w:type="spellStart"/>
-      <w:r>
-        <w:t>G</w:t>
-      </w:r>
-      <w:r>
-        <w:rPr>
-          <w:rFonts w:hint="eastAsia"/>
-        </w:rPr>
-        <w:t>son</w:t>
-      </w:r>
-      <w:proofErr w:type="spellEnd"/>
-      <w:r>
-        <w:rPr>
-          <w:rFonts w:hint="eastAsia"/>
-        </w:rPr>
-        <w:t>将</w:t>
-      </w:r>
-      <w:proofErr w:type="spellStart"/>
-      <w:r>
-        <w:rPr>
-          <w:rFonts w:hint="eastAsia"/>
-        </w:rPr>
-        <w:t>json</w:t>
-      </w:r>
-      <w:proofErr w:type="spellEnd"/>
-      <w:r>
-        <w:rPr>
-          <w:rFonts w:hint="eastAsia"/>
-        </w:rPr>
-        <w:t>转换为对象</w:t>
-      </w:r>
-      <w:r>
-        <w:rPr>
-          <w:rFonts w:hint="eastAsia"/>
-        </w:rPr>
-        <w:t>,</w:t>
-      </w:r>
-      <w:r>
-        <w:rPr>
-          <w:rFonts w:hint="eastAsia"/>
-        </w:rPr>
-        <w:t>对象转换为</w:t>
-      </w:r>
-      <w:proofErr w:type="spellStart"/>
-      <w:r>
-        <w:rPr>
-          <w:rFonts w:hint="eastAsia"/>
-        </w:rPr>
-        <w:t>json</w:t>
-      </w:r>
-      <w:proofErr w:type="spellEnd"/>
-      <w:r>
-        <w:rPr>
-          <w:rFonts w:hint="eastAsia"/>
-        </w:rPr>
-        <w:t>以及</w:t>
-      </w:r>
-      <w:r>
-        <w:rPr>
-          <w:rFonts w:hint="eastAsia"/>
-        </w:rPr>
-        <w:t>list</w:t>
-      </w:r>
-      <w:r>
-        <w:rPr>
-          <w:rFonts w:hint="eastAsia"/>
-        </w:rPr>
-        <w:t>与</w:t>
-      </w:r>
-      <w:r>
-        <w:rPr>
-          <w:rFonts w:hint="eastAsia"/>
-        </w:rPr>
-        <w:t>map</w:t>
-      </w:r>
-      <w:r>
-        <w:rPr>
-          <w:rFonts w:hint="eastAsia"/>
-        </w:rPr>
-        <w:t>与</w:t>
-      </w:r>
-      <w:proofErr w:type="spellStart"/>
-      <w:r>
-        <w:rPr>
-          <w:rFonts w:hint="eastAsia"/>
-        </w:rPr>
-        <w:t>json</w:t>
-      </w:r>
-      <w:proofErr w:type="spellEnd"/>
-      <w:r>
-        <w:rPr>
-          <w:rFonts w:hint="eastAsia"/>
-        </w:rPr>
-        <w:t>互相转换</w:t>
-      </w:r>
-    </w:p>
-    <w:p>
-      <w:pPr>
-        <w:jc w:val="left"/>
-      </w:pPr>
-    </w:p>
-    <w:p>
-      <w:pPr>
-        <w:pStyle w:val="2"/>
-        <w:numPr>
-          <w:ilvl w:val="0"/>
-          <w:numId w:val="1"/>
-        </w:numPr>
-      </w:pPr>
-      <w:r>
-        <w:t>J</w:t>
-      </w:r>
-      <w:r>
-        <w:rPr>
-          <w:rFonts w:hint="eastAsia"/>
-        </w:rPr>
-        <w:t>unit4demo</w:t>
-      </w:r>
-    </w:p>
-    <w:p>
-      <w:r>
-        <w:rPr>
-          <w:rFonts w:hint="eastAsia"/>
-        </w:rPr>
-        <w:t>单元测试框架</w:t>
-      </w:r>
-    </w:p>
-    <w:p>
-      <w:r>
-        <w:t>J</w:t>
-      </w:r>
-      <w:r>
-        <w:rPr>
-          <w:rFonts w:hint="eastAsia"/>
-        </w:rPr>
-        <w:t>unit4</w:t>
-      </w:r>
-      <w:r>
-        <w:rPr>
-          <w:rFonts w:hint="eastAsia"/>
-        </w:rPr>
-        <w:t>测试用例及注解</w:t>
-      </w:r>
-    </w:p>
-    <w:p/>
-    <w:p>
-      <w:pPr>
-        <w:pStyle w:val="2"/>
-        <w:numPr>
-          <w:ilvl w:val="0"/>
-          <w:numId w:val="1"/>
-        </w:numPr>
-      </w:pPr>
+    </w:p>
+    <w:p>
+      <w:r>
+        <w:rPr>
+          <w:rFonts w:hint="eastAsia"/>
+        </w:rPr>
+        <w:t>日志记录框架</w:t>
+      </w:r>
+    </w:p>
+    <w:p>
       <w:r>
         <w:t>L</w:t>
       </w:r>
@@ -310,39 +315,159 @@
         <w:rPr>
           <w:rFonts w:hint="eastAsia"/>
         </w:rPr>
+        <w:t>og4j1</w:t>
+      </w:r>
+      <w:r>
+        <w:rPr>
+          <w:rFonts w:hint="eastAsia"/>
+        </w:rPr>
+        <w:t>的用法</w:t>
+      </w:r>
+      <w:r>
+        <w:rPr>
+          <w:rFonts w:hint="eastAsia"/>
+        </w:rPr>
+        <w:t>使用</w:t>
+      </w:r>
+      <w:r>
+        <w:rPr>
+          <w:rFonts w:hint="eastAsia"/>
+        </w:rPr>
+        <w:t>properties</w:t>
+      </w:r>
+      <w:r>
+        <w:rPr>
+          <w:rFonts w:hint="eastAsia"/>
+        </w:rPr>
+        <w:t>配置</w:t>
+      </w:r>
+    </w:p>
+    <w:p>
+      <w:r>
+        <w:rPr>
+          <w:rFonts w:hint="eastAsia"/>
+        </w:rPr>
+        <w:t>Log4j2</w:t>
+      </w:r>
+      <w:r>
+        <w:rPr>
+          <w:rFonts w:hint="eastAsia"/>
+        </w:rPr>
+        <w:t>的用法</w:t>
+      </w:r>
+      <w:r>
+        <w:rPr>
+          <w:rFonts w:hint="eastAsia"/>
+        </w:rPr>
+        <w:t>使用</w:t>
+      </w:r>
+      <w:r>
+        <w:rPr>
+          <w:rFonts w:hint="eastAsia"/>
+        </w:rPr>
+        <w:t>xml</w:t>
+      </w:r>
+      <w:r>
+        <w:rPr>
+          <w:rFonts w:hint="eastAsia"/>
+        </w:rPr>
+        <w:t>配置</w:t>
+      </w:r>
+    </w:p>
+    <w:p>
+      <w:r>
+        <w:t>L</w:t>
+      </w:r>
+      <w:r>
+        <w:rPr>
+          <w:rFonts w:hint="eastAsia"/>
+        </w:rPr>
+        <w:t>og4j1</w:t>
+      </w:r>
+      <w:r>
+        <w:rPr>
+          <w:rFonts w:hint="eastAsia"/>
+        </w:rPr>
+        <w:t>写入数据库与文件</w:t>
+      </w:r>
+    </w:p>
+    <w:p>
+      <w:r>
+        <w:t>L</w:t>
+      </w:r>
+      <w:r>
+        <w:rPr>
+          <w:rFonts w:hint="eastAsia"/>
+        </w:rPr>
         <w:t>og4j</w:t>
       </w:r>
       <w:r>
         <w:rPr>
           <w:rFonts w:hint="eastAsia"/>
         </w:rPr>
-        <w:t>demo</w:t>
-      </w:r>
-    </w:p>
-    <w:p>
-      <w:r>
-        <w:rPr>
-          <w:rFonts w:hint="eastAsia"/>
-        </w:rPr>
-        <w:t>日志记录框架</w:t>
-      </w:r>
-    </w:p>
-    <w:p>
-      <w:r>
-        <w:t>L</w:t>
-      </w:r>
-      <w:r>
-        <w:rPr>
-          <w:rFonts w:hint="eastAsia"/>
-        </w:rPr>
-        <w:t>og4j1</w:t>
-      </w:r>
-      <w:r>
-        <w:rPr>
-          <w:rFonts w:hint="eastAsia"/>
-        </w:rPr>
-        <w:t>的用法</w:t>
-      </w:r>
+        <w:t>2</w:t>
+      </w:r>
+      <w:r>
+        <w:rPr>
+          <w:rFonts w:hint="eastAsia"/>
+        </w:rPr>
+        <w:t>写入数据库与文件</w:t>
+      </w:r>
+    </w:p>
+    <w:p/>
+    <w:p>
+      <w:pPr>
+        <w:pStyle w:val="2"/>
+        <w:numPr>
+          <w:ilvl w:val="0"/>
+          <w:numId w:val="1"/>
+        </w:numPr>
+      </w:pPr>
+      <w:r>
+        <w:rPr>
+          <w:rFonts w:hint="eastAsia"/>
+        </w:rPr>
+        <w:t>testExams</w:t>
+      </w:r>
+    </w:p>
+    <w:p>
+      <w:r>
+        <w:rPr>
+          <w:rFonts w:hint="eastAsia"/>
+        </w:rPr>
+        <w:t>示例代码</w:t>
+      </w:r>
+    </w:p>
+    <w:p>
+      <w:r>
+        <w:rPr>
+          <w:rFonts w:hint="eastAsia"/>
+        </w:rPr>
+        <w:t>冒泡排序</w:t>
+      </w:r>
+    </w:p>
+    <w:p/>
+    <w:p>
+      <w:pPr>
+        <w:pStyle w:val="2"/>
+        <w:numPr>
+          <w:ilvl w:val="0"/>
+          <w:numId w:val="1"/>
+        </w:numPr>
+      </w:pPr>
+      <w:r>
+        <w:t>Commonfileuploaddemo</w:t>
+      </w:r>
+    </w:p>
+    <w:p>
+      <w:r>
+        <w:rPr>
+          <w:rFonts w:hint="eastAsia"/>
+        </w:rPr>
+        <w:t>文件上传</w:t>
+      </w:r>
+    </w:p>
+    <w:p>
       <w:r>
         <w:rPr>
           <w:rFonts w:hint="eastAsia"/>
@@ -353,197 +478,40 @@
         <w:rPr>
           <w:rFonts w:hint="eastAsia"/>
         </w:rPr>
-        <w:t>properties</w:t>
-      </w:r>
-      <w:r>
-        <w:rPr>
-          <w:rFonts w:hint="eastAsia"/>
-        </w:rPr>
-        <w:t>配置</w:t>
-      </w:r>
-    </w:p>
-    <w:p>
-      <w:r>
-        <w:rPr>
-          <w:rFonts w:hint="eastAsia"/>
-        </w:rPr>
-        <w:t>Log4j2</w:t>
-      </w:r>
-      <w:r>
-        <w:rPr>
-          <w:rFonts w:hint="eastAsia"/>
-        </w:rPr>
-        <w:t>的用法</w:t>
-      </w:r>
-      <w:r>
-        <w:rPr>
-          <w:rFonts w:hint="eastAsia"/>
-        </w:rPr>
-        <w:t>使用</w:t>
-      </w:r>
-      <w:r>
-        <w:rPr>
-          <w:rFonts w:hint="eastAsia"/>
-        </w:rPr>
-        <w:t>xml</w:t>
-      </w:r>
-      <w:r>
-        <w:rPr>
-          <w:rFonts w:hint="eastAsia"/>
-        </w:rPr>
-        <w:t>配置</w:t>
-      </w:r>
-    </w:p>
-    <w:p>
-      <w:r>
-        <w:t>L</w:t>
-      </w:r>
-      <w:r>
-        <w:rPr>
-          <w:rFonts w:hint="eastAsia"/>
-        </w:rPr>
-        <w:t>og4j1</w:t>
-      </w:r>
-      <w:r>
-        <w:rPr>
-          <w:rFonts w:hint="eastAsia"/>
-        </w:rPr>
-        <w:t>写入数据库与文件</w:t>
-      </w:r>
-    </w:p>
-    <w:p>
-      <w:r>
-        <w:t>L</w:t>
-      </w:r>
-      <w:r>
-        <w:rPr>
-          <w:rFonts w:hint="eastAsia"/>
-        </w:rPr>
-        <w:t>og4j</w:t>
-      </w:r>
-      <w:r>
-        <w:rPr>
-          <w:rFonts w:hint="eastAsia"/>
-        </w:rPr>
-        <w:t>2</w:t>
-      </w:r>
-      <w:r>
-        <w:rPr>
-          <w:rFonts w:hint="eastAsia"/>
-        </w:rPr>
-        <w:t>写入数据库与文件</w:t>
-      </w:r>
-    </w:p>
-    <w:p/>
-    <w:p>
-      <w:pPr>
-        <w:pStyle w:val="2"/>
-        <w:numPr>
-          <w:ilvl w:val="0"/>
-          <w:numId w:val="1"/>
-        </w:numPr>
-      </w:pPr>
-      <w:proofErr w:type="spellStart"/>
-      <w:proofErr w:type="gramStart"/>
-      <w:r>
-        <w:rPr>
-          <w:rFonts w:hint="eastAsia"/>
-        </w:rPr>
-        <w:t>testExams</w:t>
-      </w:r>
-      <w:proofErr w:type="spellEnd"/>
-      <w:proofErr w:type="gramEnd"/>
-    </w:p>
-    <w:p>
-      <w:r>
-        <w:rPr>
-          <w:rFonts w:hint="eastAsia"/>
-        </w:rPr>
-        <w:t>示例代码</w:t>
-      </w:r>
-    </w:p>
-    <w:p>
-      <w:r>
-        <w:rPr>
-          <w:rFonts w:hint="eastAsia"/>
-        </w:rPr>
-        <w:t>冒泡排序</w:t>
-      </w:r>
-    </w:p>
-    <w:p/>
-    <w:p>
-      <w:pPr>
-        <w:pStyle w:val="2"/>
-        <w:numPr>
-          <w:ilvl w:val="0"/>
-          <w:numId w:val="1"/>
-        </w:numPr>
-      </w:pPr>
-      <w:proofErr w:type="spellStart"/>
-      <w:r>
-        <w:t>Commonfileuploaddemo</w:t>
-      </w:r>
-      <w:proofErr w:type="spellEnd"/>
-    </w:p>
-    <w:p>
+        <w:t>commonfileupload</w:t>
+      </w:r>
       <w:r>
         <w:rPr>
           <w:rFonts w:hint="eastAsia"/>
         </w:rPr>
         <w:t>文件上传</w:t>
       </w:r>
-    </w:p>
-    <w:p>
-      <w:r>
-        <w:rPr>
-          <w:rFonts w:hint="eastAsia"/>
-        </w:rPr>
-        <w:t>使用</w:t>
-      </w:r>
-      <w:proofErr w:type="spellStart"/>
-      <w:r>
-        <w:rPr>
-          <w:rFonts w:hint="eastAsia"/>
-        </w:rPr>
-        <w:t>commonfileupload</w:t>
-      </w:r>
-      <w:proofErr w:type="spellEnd"/>
-      <w:r>
-        <w:rPr>
-          <w:rFonts w:hint="eastAsia"/>
-        </w:rPr>
-        <w:t>文件上传</w:t>
-      </w:r>
       <w:r>
         <w:rPr>
           <w:rFonts w:hint="eastAsia"/>
         </w:rPr>
         <w:t>依赖于</w:t>
       </w:r>
-      <w:proofErr w:type="spellStart"/>
       <w:r>
         <w:rPr>
           <w:rFonts w:hint="eastAsia"/>
         </w:rPr>
         <w:t>commonio</w:t>
       </w:r>
-      <w:proofErr w:type="spellEnd"/>
-    </w:p>
-    <w:p/>
-    <w:p>
-      <w:pPr>
-        <w:pStyle w:val="2"/>
-        <w:numPr>
-          <w:ilvl w:val="0"/>
-          <w:numId w:val="1"/>
-        </w:numPr>
-      </w:pPr>
-      <w:proofErr w:type="spellStart"/>
+    </w:p>
+    <w:p/>
+    <w:p>
+      <w:pPr>
+        <w:pStyle w:val="2"/>
+        <w:numPr>
+          <w:ilvl w:val="0"/>
+          <w:numId w:val="1"/>
+        </w:numPr>
+      </w:pPr>
       <w:r>
         <w:lastRenderedPageBreak/>
         <w:t>Httpclientdemo</w:t>
       </w:r>
-      <w:proofErr w:type="spellEnd"/>
     </w:p>
     <w:p>
       <w:r>
@@ -580,7 +548,6 @@
         </w:rPr>
         <w:t xml:space="preserve">apache </w:t>
       </w:r>
-      <w:proofErr w:type="spellStart"/>
       <w:r>
         <w:rPr>
           <w:rFonts w:ascii="Arial" w:hAnsi="Arial" w:cs="Arial"/>
@@ -588,18 +555,72 @@
           <w:sz w:val="20"/>
           <w:szCs w:val="20"/>
         </w:rPr>
-        <w:t>HttpComponents</w:t>
-      </w:r>
-      <w:proofErr w:type="spellEnd"/>
-      <w:r>
+        <w:t>HttpComponents Client</w:t>
+      </w:r>
+      <w:r>
+        <w:rPr>
+          <w:rFonts w:ascii="Arial" w:hAnsi="Arial" w:cs="Arial" w:hint="eastAsia"/>
+          <w:color w:val="000000"/>
+          <w:sz w:val="20"/>
+          <w:szCs w:val="20"/>
+        </w:rPr>
+        <w:t xml:space="preserve"> </w:t>
+      </w:r>
+      <w:r>
+        <w:rPr>
+          <w:rFonts w:ascii="Arial" w:hAnsi="Arial" w:cs="Arial" w:hint="eastAsia"/>
+          <w:color w:val="000000"/>
+          <w:sz w:val="20"/>
+          <w:szCs w:val="20"/>
+        </w:rPr>
+        <w:t>进行</w:t>
+      </w:r>
+      <w:r>
+        <w:rPr>
+          <w:rFonts w:ascii="Arial" w:hAnsi="Arial" w:cs="Arial" w:hint="eastAsia"/>
+          <w:color w:val="000000"/>
+          <w:sz w:val="20"/>
+          <w:szCs w:val="20"/>
+        </w:rPr>
+        <w:t>get</w:t>
+      </w:r>
+      <w:r>
+        <w:rPr>
+          <w:rFonts w:ascii="Arial" w:hAnsi="Arial" w:cs="Arial" w:hint="eastAsia"/>
+          <w:color w:val="000000"/>
+          <w:sz w:val="20"/>
+          <w:szCs w:val="20"/>
+        </w:rPr>
+        <w:t>或</w:t>
+      </w:r>
+      <w:r>
+        <w:rPr>
+          <w:rFonts w:ascii="Arial" w:hAnsi="Arial" w:cs="Arial" w:hint="eastAsia"/>
+          <w:color w:val="000000"/>
+          <w:sz w:val="20"/>
+          <w:szCs w:val="20"/>
+        </w:rPr>
+        <w:t>post</w:t>
+      </w:r>
+      <w:r>
+        <w:rPr>
+          <w:rFonts w:ascii="Arial" w:hAnsi="Arial" w:cs="Arial" w:hint="eastAsia"/>
+          <w:color w:val="000000"/>
+          <w:sz w:val="20"/>
+          <w:szCs w:val="20"/>
+        </w:rPr>
+        <w:t>提交</w:t>
+      </w:r>
+    </w:p>
+    <w:p>
+      <w:pPr>
         <w:rPr>
           <w:rFonts w:ascii="Arial" w:hAnsi="Arial" w:cs="Arial"/>
           <w:color w:val="000000"/>
           <w:sz w:val="20"/>
           <w:szCs w:val="20"/>
         </w:rPr>
-        <w:t xml:space="preserve"> Client</w:t>
-      </w:r>
+      </w:pPr>
       <w:r>
         <w:rPr>
           <w:rFonts w:ascii="Arial" w:hAnsi="Arial" w:cs="Arial" w:hint="eastAsia"/>
@@ -607,7 +628,7 @@
           <w:sz w:val="20"/>
           <w:szCs w:val="20"/>
         </w:rPr>
-        <w:t xml:space="preserve"> </w:t>
+        <w:t>新添加使用</w:t>
       </w:r>
       <w:r>
         <w:rPr>
@@ -616,7 +637,7 @@
           <w:sz w:val="20"/>
           <w:szCs w:val="20"/>
         </w:rPr>
-        <w:t>进行</w:t>
+        <w:t>java</w:t>
       </w:r>
       <w:r>
         <w:rPr>
@@ -625,7 +646,7 @@
           <w:sz w:val="20"/>
           <w:szCs w:val="20"/>
         </w:rPr>
-        <w:t>get</w:t>
+        <w:t>原生代码进行</w:t>
       </w:r>
       <w:r>
         <w:rPr>
@@ -634,7 +655,7 @@
           <w:sz w:val="20"/>
           <w:szCs w:val="20"/>
         </w:rPr>
-        <w:t>或</w:t>
+        <w:t>get</w:t>
       </w:r>
       <w:r>
         <w:rPr>
@@ -643,7 +664,7 @@
           <w:sz w:val="20"/>
           <w:szCs w:val="20"/>
         </w:rPr>
-        <w:t>post</w:t>
+        <w:t>与</w:t>
       </w:r>
       <w:r>
         <w:rPr>
@@ -652,7 +673,16 @@
           <w:sz w:val="20"/>
           <w:szCs w:val="20"/>
         </w:rPr>
-        <w:t>提交</w:t>
+        <w:t>post</w:t>
+      </w:r>
+      <w:r>
+        <w:rPr>
+          <w:rFonts w:ascii="Arial" w:hAnsi="Arial" w:cs="Arial" w:hint="eastAsia"/>
+          <w:color w:val="000000"/>
+          <w:sz w:val="20"/>
+          <w:szCs w:val="20"/>
+        </w:rPr>
+        <w:t>方式的提交</w:t>
       </w:r>
     </w:p>
     <w:p>
@@ -664,451 +694,354 @@
           <w:szCs w:val="20"/>
         </w:rPr>
       </w:pPr>
-      <w:r>
-        <w:rPr>
-          <w:rFonts w:ascii="Arial" w:hAnsi="Arial" w:cs="Arial" w:hint="eastAsia"/>
-          <w:color w:val="000000"/>
-          <w:sz w:val="20"/>
-          <w:szCs w:val="20"/>
-        </w:rPr>
-        <w:t>新添加使用</w:t>
-      </w:r>
-      <w:r>
-        <w:rPr>
-          <w:rFonts w:ascii="Arial" w:hAnsi="Arial" w:cs="Arial" w:hint="eastAsia"/>
-          <w:color w:val="000000"/>
-          <w:sz w:val="20"/>
-          <w:szCs w:val="20"/>
+    </w:p>
+    <w:p>
+      <w:pPr>
+        <w:pStyle w:val="2"/>
+        <w:numPr>
+          <w:ilvl w:val="0"/>
+          <w:numId w:val="1"/>
+        </w:numPr>
+      </w:pPr>
+      <w:r>
+        <w:t>Mybatisdemo</w:t>
+      </w:r>
+    </w:p>
+    <w:p>
+      <w:r>
+        <w:rPr>
+          <w:rFonts w:hint="eastAsia"/>
+        </w:rPr>
+        <w:t>半自动</w:t>
+      </w:r>
+      <w:r>
+        <w:rPr>
+          <w:rFonts w:hint="eastAsia"/>
+        </w:rPr>
+        <w:t>ORM</w:t>
+      </w:r>
+      <w:r>
+        <w:rPr>
+          <w:rFonts w:hint="eastAsia"/>
+        </w:rPr>
+        <w:t>框架类似</w:t>
+      </w:r>
+      <w:r>
+        <w:rPr>
+          <w:rFonts w:hint="eastAsia"/>
+        </w:rPr>
+        <w:t>hibernate</w:t>
+      </w:r>
+      <w:r>
+        <w:rPr>
+          <w:rFonts w:hint="eastAsia"/>
+        </w:rPr>
+        <w:t>映射数据库与实体类及进行操作</w:t>
+      </w:r>
+    </w:p>
+    <w:p>
+      <w:r>
+        <w:rPr>
+          <w:rFonts w:hint="eastAsia"/>
+        </w:rPr>
+        <w:t>Logs</w:t>
+      </w:r>
+      <w:r>
+        <w:rPr>
+          <w:rFonts w:hint="eastAsia"/>
+        </w:rPr>
+        <w:t>为实体直接映射</w:t>
+      </w:r>
+      <w:r>
+        <w:rPr>
+          <w:rFonts w:hint="eastAsia"/>
+        </w:rPr>
+        <w:t>,Comment</w:t>
+      </w:r>
+      <w:r>
+        <w:rPr>
+          <w:rFonts w:hint="eastAsia"/>
+        </w:rPr>
+        <w:t>为接口映射示例</w:t>
+      </w:r>
+    </w:p>
+    <w:p/>
+    <w:p>
+      <w:pPr>
+        <w:pStyle w:val="2"/>
+        <w:numPr>
+          <w:ilvl w:val="0"/>
+          <w:numId w:val="1"/>
+        </w:numPr>
+      </w:pPr>
+      <w:r>
+        <w:t>Redisdemo</w:t>
+      </w:r>
+    </w:p>
+    <w:p>
+      <w:r>
+        <w:rPr>
+          <w:rFonts w:hint="eastAsia"/>
+        </w:rPr>
+        <w:t>内存数据库</w:t>
+      </w:r>
+    </w:p>
+    <w:p>
+      <w:r>
+        <w:t>J</w:t>
+      </w:r>
+      <w:r>
+        <w:rPr>
+          <w:rFonts w:hint="eastAsia"/>
+        </w:rPr>
+        <w:t>ava</w:t>
+      </w:r>
+      <w:r>
+        <w:rPr>
+          <w:rFonts w:hint="eastAsia"/>
+        </w:rPr>
+        <w:t>连接</w:t>
+      </w:r>
+      <w:r>
+        <w:rPr>
+          <w:rFonts w:hint="eastAsia"/>
+        </w:rPr>
+        <w:t>redis</w:t>
+      </w:r>
+      <w:r>
+        <w:rPr>
+          <w:rFonts w:hint="eastAsia"/>
+        </w:rPr>
+        <w:t>并对</w:t>
+      </w:r>
+      <w:r>
+        <w:rPr>
+          <w:rFonts w:hint="eastAsia"/>
+        </w:rPr>
+        <w:t>redis</w:t>
+      </w:r>
+      <w:r>
+        <w:rPr>
+          <w:rFonts w:hint="eastAsia"/>
+        </w:rPr>
+        <w:t>进行操作</w:t>
+      </w:r>
+    </w:p>
+    <w:p/>
+    <w:p>
+      <w:pPr>
+        <w:pStyle w:val="2"/>
+        <w:numPr>
+          <w:ilvl w:val="0"/>
+          <w:numId w:val="1"/>
+        </w:numPr>
+      </w:pPr>
+      <w:r>
+        <w:t>J</w:t>
+      </w:r>
+      <w:r>
+        <w:t>acksondemo</w:t>
+      </w:r>
+    </w:p>
+    <w:p>
+      <w:r>
+        <w:t>J</w:t>
+      </w:r>
+      <w:r>
+        <w:rPr>
+          <w:rFonts w:hint="eastAsia"/>
+        </w:rPr>
+        <w:t>son</w:t>
+      </w:r>
+      <w:r>
+        <w:rPr>
+          <w:rFonts w:hint="eastAsia"/>
+        </w:rPr>
+        <w:t>操作</w:t>
+      </w:r>
+      <w:r>
+        <w:rPr>
+          <w:rFonts w:hint="eastAsia"/>
+        </w:rPr>
+        <w:t>类似</w:t>
+      </w:r>
+      <w:r>
+        <w:rPr>
+          <w:rFonts w:hint="eastAsia"/>
+        </w:rPr>
+        <w:t>gson</w:t>
+      </w:r>
+    </w:p>
+    <w:p>
+      <w:r>
+        <w:rPr>
+          <w:rFonts w:hint="eastAsia"/>
+        </w:rPr>
+        <w:t>使用</w:t>
+      </w:r>
+      <w:r>
+        <w:rPr>
+          <w:rFonts w:hint="eastAsia"/>
+        </w:rPr>
+        <w:t>jackson</w:t>
+      </w:r>
+      <w:r>
+        <w:rPr>
+          <w:rFonts w:hint="eastAsia"/>
+        </w:rPr>
+        <w:t>对</w:t>
+      </w:r>
+      <w:r>
+        <w:rPr>
+          <w:rFonts w:hint="eastAsia"/>
+        </w:rPr>
+        <w:t>json</w:t>
+      </w:r>
+      <w:r>
+        <w:rPr>
+          <w:rFonts w:hint="eastAsia"/>
+        </w:rPr>
+        <w:t>进行操作的例子</w:t>
+      </w:r>
+    </w:p>
+    <w:p/>
+    <w:p>
+      <w:pPr>
+        <w:pStyle w:val="2"/>
+        <w:numPr>
+          <w:ilvl w:val="0"/>
+          <w:numId w:val="1"/>
+        </w:numPr>
+      </w:pPr>
+      <w:r>
+        <w:t>H</w:t>
+      </w:r>
+      <w:r>
+        <w:rPr>
+          <w:rFonts w:hint="eastAsia"/>
+        </w:rPr>
+        <w:t>ellospring</w:t>
+      </w:r>
+    </w:p>
+    <w:p>
+      <w:r>
+        <w:rPr>
+          <w:rFonts w:hint="eastAsia"/>
+        </w:rPr>
+        <w:t>AOP</w:t>
+      </w:r>
+      <w:r>
+        <w:rPr>
+          <w:rFonts w:hint="eastAsia"/>
+        </w:rPr>
+        <w:t>框架</w:t>
+      </w:r>
+      <w:r>
+        <w:rPr>
+          <w:rFonts w:hint="eastAsia"/>
+        </w:rPr>
+        <w:t>DI</w:t>
+      </w:r>
+      <w:r>
+        <w:rPr>
+          <w:rFonts w:hint="eastAsia"/>
+        </w:rPr>
+        <w:t>依赖注入</w:t>
+      </w:r>
+      <w:r>
+        <w:rPr>
+          <w:rFonts w:hint="eastAsia"/>
+        </w:rPr>
+        <w:t xml:space="preserve"> IOC</w:t>
+      </w:r>
+      <w:r>
+        <w:rPr>
+          <w:rFonts w:hint="eastAsia"/>
+        </w:rPr>
+        <w:t>控制反转</w:t>
+      </w:r>
+    </w:p>
+    <w:p>
+      <w:r>
+        <w:t>S</w:t>
+      </w:r>
+      <w:r>
+        <w:rPr>
+          <w:rFonts w:hint="eastAsia"/>
+        </w:rPr>
+        <w:t>pring4.0</w:t>
+      </w:r>
+      <w:r>
+        <w:rPr>
+          <w:rFonts w:hint="eastAsia"/>
+        </w:rPr>
+        <w:t>简单入门</w:t>
+      </w:r>
+    </w:p>
+    <w:p/>
+    <w:p>
+      <w:pPr>
+        <w:pStyle w:val="2"/>
+        <w:numPr>
+          <w:ilvl w:val="0"/>
+          <w:numId w:val="1"/>
+        </w:numPr>
+      </w:pPr>
+      <w:r>
+        <w:t>Springaspectdemo</w:t>
+      </w:r>
+    </w:p>
+    <w:p>
+      <w:r>
+        <w:rPr>
+          <w:rFonts w:hint="eastAsia"/>
+        </w:rPr>
+        <w:t>AOP</w:t>
+      </w:r>
+      <w:r>
+        <w:rPr>
+          <w:rFonts w:hint="eastAsia"/>
+        </w:rPr>
+        <w:t>面向切面编程示例</w:t>
+      </w:r>
+    </w:p>
+    <w:p>
+      <w:r>
+        <w:rPr>
+          <w:rFonts w:hint="eastAsia"/>
+        </w:rPr>
+        <w:t>在</w:t>
+      </w:r>
+      <w:r>
+        <w:rPr>
+          <w:rFonts w:hint="eastAsia"/>
+        </w:rPr>
+        <w:t>Spring</w:t>
+      </w:r>
+      <w:r>
+        <w:rPr>
+          <w:rFonts w:hint="eastAsia"/>
+        </w:rPr>
+        <w:t>中面向切面编程，</w:t>
+      </w:r>
+      <w:r>
+        <w:rPr>
+          <w:rFonts w:hint="eastAsia"/>
         </w:rPr>
         <w:t>java</w:t>
       </w:r>
       <w:r>
         <w:rPr>
-          <w:rFonts w:ascii="Arial" w:hAnsi="Arial" w:cs="Arial" w:hint="eastAsia"/>
-          <w:color w:val="000000"/>
-          <w:sz w:val="20"/>
-          <w:szCs w:val="20"/>
-        </w:rPr>
-        <w:t>原生代码进行</w:t>
-      </w:r>
-      <w:r>
-        <w:rPr>
-          <w:rFonts w:ascii="Arial" w:hAnsi="Arial" w:cs="Arial" w:hint="eastAsia"/>
-          <w:color w:val="000000"/>
-          <w:sz w:val="20"/>
-          <w:szCs w:val="20"/>
-        </w:rPr>
-        <w:t>get</w:t>
-      </w:r>
-      <w:r>
-        <w:rPr>
-          <w:rFonts w:ascii="Arial" w:hAnsi="Arial" w:cs="Arial" w:hint="eastAsia"/>
-          <w:color w:val="000000"/>
-          <w:sz w:val="20"/>
-          <w:szCs w:val="20"/>
-        </w:rPr>
-        <w:t>与</w:t>
-      </w:r>
-      <w:r>
-        <w:rPr>
-          <w:rFonts w:ascii="Arial" w:hAnsi="Arial" w:cs="Arial" w:hint="eastAsia"/>
-          <w:color w:val="000000"/>
-          <w:sz w:val="20"/>
-          <w:szCs w:val="20"/>
-        </w:rPr>
-        <w:t>post</w:t>
-      </w:r>
-      <w:r>
-        <w:rPr>
-          <w:rFonts w:ascii="Arial" w:hAnsi="Arial" w:cs="Arial" w:hint="eastAsia"/>
-          <w:color w:val="000000"/>
-          <w:sz w:val="20"/>
-          <w:szCs w:val="20"/>
-        </w:rPr>
-        <w:t>方式的提交</w:t>
-      </w:r>
-    </w:p>
-    <w:p>
-      <w:pPr>
-        <w:rPr>
-          <w:rFonts w:ascii="Arial" w:hAnsi="Arial" w:cs="Arial"/>
-          <w:color w:val="000000"/>
-          <w:sz w:val="20"/>
-          <w:szCs w:val="20"/>
-        </w:rPr>
-      </w:pPr>
-    </w:p>
-    <w:p>
-      <w:pPr>
-        <w:pStyle w:val="2"/>
-        <w:numPr>
-          <w:ilvl w:val="0"/>
-          <w:numId w:val="1"/>
-        </w:numPr>
-      </w:pPr>
-      <w:proofErr w:type="spellStart"/>
-      <w:r>
-        <w:t>Mybatisdemo</w:t>
-      </w:r>
-      <w:proofErr w:type="spellEnd"/>
-    </w:p>
-    <w:p>
-      <w:r>
-        <w:rPr>
-          <w:rFonts w:hint="eastAsia"/>
-        </w:rPr>
-        <w:t>半自动</w:t>
-      </w:r>
-      <w:r>
-        <w:rPr>
-          <w:rFonts w:hint="eastAsia"/>
-        </w:rPr>
-        <w:t>ORM</w:t>
-      </w:r>
-      <w:r>
-        <w:rPr>
-          <w:rFonts w:hint="eastAsia"/>
-        </w:rPr>
-        <w:t>框架类似</w:t>
-      </w:r>
-      <w:r>
-        <w:rPr>
-          <w:rFonts w:hint="eastAsia"/>
-        </w:rPr>
-        <w:t>hibernate</w:t>
-      </w:r>
-      <w:r>
-        <w:rPr>
-          <w:rFonts w:hint="eastAsia"/>
-        </w:rPr>
-        <w:t>映射数据库与实体类及进行操作</w:t>
-      </w:r>
-    </w:p>
-    <w:p>
-      <w:r>
-        <w:rPr>
-          <w:rFonts w:hint="eastAsia"/>
-        </w:rPr>
-        <w:t>Logs</w:t>
-      </w:r>
-      <w:r>
-        <w:rPr>
-          <w:rFonts w:hint="eastAsia"/>
-        </w:rPr>
-        <w:t>为实体直接映射</w:t>
-      </w:r>
-      <w:r>
-        <w:rPr>
-          <w:rFonts w:hint="eastAsia"/>
-        </w:rPr>
-        <w:t>,Comment</w:t>
-      </w:r>
-      <w:r>
-        <w:rPr>
-          <w:rFonts w:hint="eastAsia"/>
-        </w:rPr>
-        <w:t>为接口映射示例</w:t>
-      </w:r>
-    </w:p>
-    <w:p/>
-    <w:p>
-      <w:pPr>
-        <w:pStyle w:val="2"/>
-        <w:numPr>
-          <w:ilvl w:val="0"/>
-          <w:numId w:val="1"/>
-        </w:numPr>
-      </w:pPr>
-      <w:proofErr w:type="spellStart"/>
-      <w:r>
-        <w:t>Redisdemo</w:t>
-      </w:r>
-      <w:proofErr w:type="spellEnd"/>
-    </w:p>
-    <w:p>
-      <w:r>
-        <w:rPr>
-          <w:rFonts w:hint="eastAsia"/>
-        </w:rPr>
-        <w:t>内存数据库</w:t>
-      </w:r>
-    </w:p>
-    <w:p>
-      <w:r>
-        <w:t>J</w:t>
-      </w:r>
-      <w:r>
-        <w:rPr>
-          <w:rFonts w:hint="eastAsia"/>
-        </w:rPr>
-        <w:t>ava</w:t>
-      </w:r>
-      <w:r>
-        <w:rPr>
-          <w:rFonts w:hint="eastAsia"/>
-        </w:rPr>
-        <w:t>连接</w:t>
-      </w:r>
-      <w:proofErr w:type="spellStart"/>
-      <w:r>
-        <w:rPr>
-          <w:rFonts w:hint="eastAsia"/>
-        </w:rPr>
-        <w:t>redis</w:t>
-      </w:r>
-      <w:proofErr w:type="spellEnd"/>
-      <w:r>
-        <w:rPr>
-          <w:rFonts w:hint="eastAsia"/>
-        </w:rPr>
-        <w:t>并对</w:t>
-      </w:r>
-      <w:proofErr w:type="spellStart"/>
-      <w:r>
-        <w:rPr>
-          <w:rFonts w:hint="eastAsia"/>
-        </w:rPr>
-        <w:t>redis</w:t>
-      </w:r>
-      <w:proofErr w:type="spellEnd"/>
-      <w:r>
-        <w:rPr>
-          <w:rFonts w:hint="eastAsia"/>
-        </w:rPr>
-        <w:t>进行操作</w:t>
-      </w:r>
-    </w:p>
-    <w:p/>
-    <w:p>
-      <w:pPr>
-        <w:pStyle w:val="2"/>
-        <w:numPr>
-          <w:ilvl w:val="0"/>
-          <w:numId w:val="1"/>
-        </w:numPr>
-      </w:pPr>
-      <w:proofErr w:type="spellStart"/>
-      <w:r>
-        <w:t>J</w:t>
-      </w:r>
-      <w:r>
-        <w:t>acksondemo</w:t>
-      </w:r>
-      <w:proofErr w:type="spellEnd"/>
-    </w:p>
-    <w:p>
-      <w:proofErr w:type="spellStart"/>
-      <w:r>
-        <w:t>J</w:t>
-      </w:r>
-      <w:r>
-        <w:rPr>
-          <w:rFonts w:hint="eastAsia"/>
-        </w:rPr>
-        <w:t>son</w:t>
-      </w:r>
-      <w:proofErr w:type="spellEnd"/>
-      <w:r>
-        <w:rPr>
-          <w:rFonts w:hint="eastAsia"/>
-        </w:rPr>
-        <w:t>操作</w:t>
-      </w:r>
-      <w:r>
-        <w:rPr>
-          <w:rFonts w:hint="eastAsia"/>
-        </w:rPr>
-        <w:t>类似</w:t>
-      </w:r>
-      <w:proofErr w:type="spellStart"/>
-      <w:r>
-        <w:rPr>
-          <w:rFonts w:hint="eastAsia"/>
-        </w:rPr>
-        <w:t>gson</w:t>
-      </w:r>
-      <w:proofErr w:type="spellEnd"/>
-    </w:p>
-    <w:p>
-      <w:r>
-        <w:rPr>
-          <w:rFonts w:hint="eastAsia"/>
-        </w:rPr>
-        <w:t>使用</w:t>
-      </w:r>
-      <w:proofErr w:type="spellStart"/>
-      <w:r>
-        <w:rPr>
-          <w:rFonts w:hint="eastAsia"/>
-        </w:rPr>
-        <w:t>jackson</w:t>
-      </w:r>
-      <w:proofErr w:type="spellEnd"/>
-      <w:r>
-        <w:rPr>
-          <w:rFonts w:hint="eastAsia"/>
-        </w:rPr>
-        <w:t>对</w:t>
-      </w:r>
-      <w:proofErr w:type="spellStart"/>
-      <w:r>
-        <w:rPr>
-          <w:rFonts w:hint="eastAsia"/>
-        </w:rPr>
-        <w:t>json</w:t>
-      </w:r>
-      <w:proofErr w:type="spellEnd"/>
-      <w:r>
-        <w:rPr>
-          <w:rFonts w:hint="eastAsia"/>
-        </w:rPr>
-        <w:t>进行操作的例子</w:t>
-      </w:r>
-    </w:p>
-    <w:p/>
-    <w:p>
-      <w:pPr>
-        <w:pStyle w:val="2"/>
-        <w:numPr>
-          <w:ilvl w:val="0"/>
-          <w:numId w:val="1"/>
-        </w:numPr>
-      </w:pPr>
-      <w:proofErr w:type="spellStart"/>
-      <w:r>
-        <w:t>H</w:t>
-      </w:r>
-      <w:r>
-        <w:rPr>
-          <w:rFonts w:hint="eastAsia"/>
-        </w:rPr>
-        <w:t>ellospring</w:t>
-      </w:r>
-      <w:proofErr w:type="spellEnd"/>
-    </w:p>
-    <w:p>
-      <w:r>
-        <w:rPr>
-          <w:rFonts w:hint="eastAsia"/>
-        </w:rPr>
-        <w:t>AOP</w:t>
-      </w:r>
-      <w:r>
-        <w:rPr>
-          <w:rFonts w:hint="eastAsia"/>
-        </w:rPr>
-        <w:t>框架</w:t>
-      </w:r>
-      <w:r>
-        <w:rPr>
-          <w:rFonts w:hint="eastAsia"/>
-        </w:rPr>
-        <w:t>DI</w:t>
-      </w:r>
-      <w:r>
-        <w:rPr>
-          <w:rFonts w:hint="eastAsia"/>
-        </w:rPr>
-        <w:t>依赖注入</w:t>
-      </w:r>
-      <w:r>
-        <w:rPr>
-          <w:rFonts w:hint="eastAsia"/>
-        </w:rPr>
-        <w:t xml:space="preserve"> IOC</w:t>
-      </w:r>
-      <w:r>
-        <w:rPr>
-          <w:rFonts w:hint="eastAsia"/>
-        </w:rPr>
-        <w:t>控制反转</w:t>
-      </w:r>
-    </w:p>
-    <w:p>
-      <w:r>
-        <w:t>S</w:t>
-      </w:r>
-      <w:r>
-        <w:rPr>
-          <w:rFonts w:hint="eastAsia"/>
-        </w:rPr>
-        <w:t>pring4.0</w:t>
-      </w:r>
-      <w:r>
-        <w:rPr>
-          <w:rFonts w:hint="eastAsia"/>
-        </w:rPr>
-        <w:t>简单入门</w:t>
-      </w:r>
-    </w:p>
-    <w:p/>
-    <w:p>
-      <w:pPr>
-        <w:pStyle w:val="2"/>
-        <w:numPr>
-          <w:ilvl w:val="0"/>
-          <w:numId w:val="1"/>
-        </w:numPr>
-      </w:pPr>
-      <w:proofErr w:type="spellStart"/>
-      <w:r>
-        <w:t>Springaspectdemo</w:t>
-      </w:r>
-      <w:proofErr w:type="spellEnd"/>
-    </w:p>
-    <w:p>
-      <w:r>
-        <w:rPr>
-          <w:rFonts w:hint="eastAsia"/>
-        </w:rPr>
-        <w:t>AOP</w:t>
-      </w:r>
-      <w:r>
-        <w:rPr>
-          <w:rFonts w:hint="eastAsia"/>
-        </w:rPr>
-        <w:t>面向切面编程示例</w:t>
-      </w:r>
-    </w:p>
-    <w:p>
-      <w:r>
-        <w:rPr>
-          <w:rFonts w:hint="eastAsia"/>
-        </w:rPr>
-        <w:t>在</w:t>
-      </w:r>
-      <w:r>
-        <w:rPr>
-          <w:rFonts w:hint="eastAsia"/>
-        </w:rPr>
-        <w:t>Spring</w:t>
-      </w:r>
-      <w:r>
-        <w:rPr>
-          <w:rFonts w:hint="eastAsia"/>
-        </w:rPr>
-        <w:t>中面向切面编程，</w:t>
-      </w:r>
-      <w:r>
-        <w:rPr>
-          <w:rFonts w:hint="eastAsia"/>
-        </w:rPr>
-        <w:t>java</w:t>
-      </w:r>
-      <w:r>
-        <w:rPr>
           <w:rFonts w:hint="eastAsia"/>
         </w:rPr>
         <w:t>中注解与反射的使用</w:t>
       </w:r>
-      <w:proofErr w:type="spellStart"/>
       <w:r>
         <w:rPr>
           <w:rFonts w:hint="eastAsia"/>
         </w:rPr>
         <w:t>SpringAOP</w:t>
       </w:r>
-      <w:proofErr w:type="spellEnd"/>
       <w:r>
         <w:rPr>
           <w:rFonts w:hint="eastAsia"/>
@@ -1125,7 +1058,6 @@
           <w:numId w:val="1"/>
         </w:numPr>
       </w:pPr>
-      <w:proofErr w:type="spellStart"/>
       <w:r>
         <w:lastRenderedPageBreak/>
         <w:t>U</w:t>
@@ -1133,17 +1065,14 @@
       <w:r>
         <w:t>rlrewritedemo</w:t>
       </w:r>
-      <w:proofErr w:type="spellEnd"/>
-    </w:p>
-    <w:p>
-      <w:proofErr w:type="spellStart"/>
+    </w:p>
+    <w:p>
       <w:r>
         <w:rPr>
           <w:rFonts w:hint="eastAsia"/>
         </w:rPr>
         <w:t>url</w:t>
       </w:r>
-      <w:proofErr w:type="spellEnd"/>
       <w:r>
         <w:rPr>
           <w:rFonts w:hint="eastAsia"/>
@@ -1192,48 +1121,30 @@
         <w:rPr>
           <w:rFonts w:hint="eastAsia"/>
         </w:rPr>
-        <w:t>文件</w:t>
-      </w:r>
-      <w:proofErr w:type="gramStart"/>
-      <w:r>
-        <w:rPr>
-          <w:rFonts w:hint="eastAsia"/>
-        </w:rPr>
-        <w:t>实际访问</w:t>
-      </w:r>
-      <w:proofErr w:type="gramEnd"/>
-      <w:r>
-        <w:rPr>
-          <w:rFonts w:hint="eastAsia"/>
-        </w:rPr>
-        <w:t>的是</w:t>
-      </w:r>
-      <w:proofErr w:type="spellStart"/>
+        <w:t>文件实际访问的是</w:t>
+      </w:r>
       <w:r>
         <w:rPr>
           <w:rFonts w:hint="eastAsia"/>
         </w:rPr>
         <w:t>jsp</w:t>
       </w:r>
-      <w:proofErr w:type="spellEnd"/>
-    </w:p>
-    <w:p/>
-    <w:p>
-      <w:pPr>
-        <w:pStyle w:val="2"/>
-        <w:numPr>
-          <w:ilvl w:val="0"/>
-          <w:numId w:val="1"/>
-        </w:numPr>
-      </w:pPr>
-      <w:proofErr w:type="spellStart"/>
+    </w:p>
+    <w:p/>
+    <w:p>
+      <w:pPr>
+        <w:pStyle w:val="2"/>
+        <w:numPr>
+          <w:ilvl w:val="0"/>
+          <w:numId w:val="1"/>
+        </w:numPr>
+      </w:pPr>
       <w:r>
         <w:t>S</w:t>
       </w:r>
       <w:r>
         <w:t>pringmvcdemo</w:t>
       </w:r>
-      <w:proofErr w:type="spellEnd"/>
     </w:p>
     <w:p>
       <w:r>
@@ -1250,14 +1161,12 @@
       </w:r>
     </w:p>
     <w:p>
-      <w:proofErr w:type="spellStart"/>
       <w:r>
         <w:rPr>
           <w:rFonts w:hint="eastAsia"/>
         </w:rPr>
         <w:t>springmvc</w:t>
       </w:r>
-      <w:proofErr w:type="spellEnd"/>
       <w:r>
         <w:rPr>
           <w:rFonts w:hint="eastAsia"/>
@@ -1276,14 +1185,12 @@
         </w:rPr>
         <w:t>风格的</w:t>
       </w:r>
-      <w:proofErr w:type="spellStart"/>
       <w:r>
         <w:rPr>
           <w:rFonts w:hint="eastAsia"/>
         </w:rPr>
         <w:t>helloworld</w:t>
       </w:r>
-      <w:proofErr w:type="spellEnd"/>
       <w:r>
         <w:rPr>
           <w:rFonts w:hint="eastAsia"/>
@@ -1312,13 +1219,9 @@
           <w:numId w:val="1"/>
         </w:numPr>
       </w:pPr>
-      <w:proofErr w:type="spellStart"/>
-      <w:proofErr w:type="gramStart"/>
       <w:r>
         <w:t>springmvcjdbctemplatedemo</w:t>
       </w:r>
-      <w:proofErr w:type="spellEnd"/>
-      <w:proofErr w:type="gramEnd"/>
     </w:p>
     <w:p>
       <w:r>
@@ -1335,28 +1238,24 @@
       </w:r>
     </w:p>
     <w:p>
-      <w:proofErr w:type="spellStart"/>
       <w:r>
         <w:rPr>
           <w:rFonts w:hint="eastAsia"/>
         </w:rPr>
         <w:t>springmvc</w:t>
       </w:r>
-      <w:proofErr w:type="spellEnd"/>
       <w:r>
         <w:rPr>
           <w:rFonts w:hint="eastAsia"/>
         </w:rPr>
         <w:t>中使用</w:t>
       </w:r>
-      <w:proofErr w:type="spellStart"/>
       <w:r>
         <w:rPr>
           <w:rFonts w:hint="eastAsia"/>
         </w:rPr>
         <w:t>jdbctemplate</w:t>
       </w:r>
-      <w:proofErr w:type="spellEnd"/>
       <w:r>
         <w:rPr>
           <w:rFonts w:hint="eastAsia"/>
@@ -1387,13 +1286,9 @@
           <w:numId w:val="1"/>
         </w:numPr>
       </w:pPr>
-      <w:proofErr w:type="spellStart"/>
-      <w:proofErr w:type="gramStart"/>
       <w:r>
         <w:t>druiddemo</w:t>
       </w:r>
-      <w:proofErr w:type="spellEnd"/>
-      <w:proofErr w:type="gramEnd"/>
     </w:p>
     <w:p>
       <w:r>
@@ -1420,11 +1315,9 @@
           <w:numId w:val="1"/>
         </w:numPr>
       </w:pPr>
-      <w:proofErr w:type="spellStart"/>
       <w:r>
         <w:t>Javajdbcdemo</w:t>
       </w:r>
-      <w:proofErr w:type="spellEnd"/>
     </w:p>
     <w:p>
       <w:pPr>
@@ -1453,28 +1346,24 @@
         </w:rPr>
         <w:t>使用</w:t>
       </w:r>
-      <w:proofErr w:type="spellStart"/>
       <w:r>
         <w:rPr>
           <w:rFonts w:hint="eastAsia"/>
         </w:rPr>
         <w:t>javajdbc</w:t>
       </w:r>
-      <w:proofErr w:type="spellEnd"/>
       <w:r>
         <w:rPr>
           <w:rFonts w:hint="eastAsia"/>
         </w:rPr>
         <w:t>连接</w:t>
       </w:r>
-      <w:proofErr w:type="spellStart"/>
       <w:r>
         <w:rPr>
           <w:rFonts w:hint="eastAsia"/>
         </w:rPr>
         <w:t>mysql</w:t>
       </w:r>
-      <w:proofErr w:type="spellEnd"/>
       <w:r>
         <w:rPr>
           <w:rFonts w:hint="eastAsia"/>
@@ -1503,11 +1392,9 @@
           <w:numId w:val="1"/>
         </w:numPr>
       </w:pPr>
-      <w:proofErr w:type="spellStart"/>
       <w:r>
         <w:t>Poidemo</w:t>
       </w:r>
-      <w:proofErr w:type="spellEnd"/>
     </w:p>
     <w:p>
       <w:pPr>
@@ -1525,14 +1412,12 @@
         </w:rPr>
         <w:t>使用</w:t>
       </w:r>
-      <w:proofErr w:type="spellStart"/>
       <w:r>
         <w:rPr>
           <w:rFonts w:hint="eastAsia"/>
         </w:rPr>
         <w:t>apachePOI</w:t>
       </w:r>
-      <w:proofErr w:type="spellEnd"/>
       <w:r>
         <w:rPr>
           <w:rFonts w:hint="eastAsia"/>
@@ -1551,14 +1436,12 @@
         </w:rPr>
         <w:t>文件并拼装成</w:t>
       </w:r>
-      <w:proofErr w:type="spellStart"/>
       <w:r>
         <w:rPr>
           <w:rFonts w:hint="eastAsia"/>
         </w:rPr>
         <w:t>sql</w:t>
       </w:r>
-      <w:proofErr w:type="spellEnd"/>
       <w:r>
         <w:rPr>
           <w:rFonts w:hint="eastAsia"/>
@@ -1571,7 +1454,6 @@
         </w:rPr>
         <w:t>这里使用的是</w:t>
       </w:r>
-      <w:proofErr w:type="spellStart"/>
       <w:r>
         <w:rPr>
           <w:rFonts w:ascii="Consolas" w:hAnsi="Consolas" w:cs="Consolas" w:hint="eastAsia"/>
@@ -1582,7 +1464,6 @@
         </w:rPr>
         <w:t>xssf</w:t>
       </w:r>
-      <w:proofErr w:type="spellEnd"/>
       <w:r>
         <w:rPr>
           <w:rFonts w:ascii="Consolas" w:hAnsi="Consolas" w:cs="Consolas" w:hint="eastAsia"/>
@@ -1626,14 +1507,12 @@
         <w:lastRenderedPageBreak/>
         <w:t>使用</w:t>
       </w:r>
-      <w:proofErr w:type="spellStart"/>
       <w:r>
         <w:rPr>
           <w:rFonts w:hint="eastAsia"/>
         </w:rPr>
         <w:t>springmvc</w:t>
       </w:r>
-      <w:proofErr w:type="spellEnd"/>
       <w:r>
         <w:rPr>
           <w:rFonts w:hint="eastAsia"/>
@@ -1662,17 +1541,14 @@
           <w:numId w:val="1"/>
         </w:numPr>
       </w:pPr>
-      <w:proofErr w:type="spellStart"/>
       <w:r>
         <w:t>S</w:t>
       </w:r>
       <w:r>
         <w:t>pringmvctransactiondemo</w:t>
       </w:r>
-      <w:proofErr w:type="spellEnd"/>
-    </w:p>
-    <w:p>
-      <w:proofErr w:type="spellStart"/>
+    </w:p>
+    <w:p>
       <w:r>
         <w:t>S</w:t>
       </w:r>
@@ -1682,21 +1558,18 @@
         </w:rPr>
         <w:t>pring+springmvc</w:t>
       </w:r>
-      <w:proofErr w:type="spellEnd"/>
       <w:r>
         <w:rPr>
           <w:rFonts w:hint="eastAsia"/>
         </w:rPr>
         <w:t>在</w:t>
       </w:r>
-      <w:proofErr w:type="spellStart"/>
       <w:r>
         <w:rPr>
           <w:rFonts w:hint="eastAsia"/>
         </w:rPr>
         <w:t>mysql</w:t>
       </w:r>
-      <w:proofErr w:type="spellEnd"/>
       <w:r>
         <w:rPr>
           <w:rFonts w:hint="eastAsia"/>
@@ -1713,8 +1586,6 @@
           <w:numId w:val="1"/>
         </w:numPr>
       </w:pPr>
-      <w:proofErr w:type="spellStart"/>
-      <w:proofErr w:type="gramStart"/>
       <w:r>
         <w:rPr>
           <w:rFonts w:hint="eastAsia"/>
@@ -1724,8 +1595,6 @@
       <w:r>
         <w:t>demo</w:t>
       </w:r>
-      <w:proofErr w:type="spellEnd"/>
-      <w:proofErr w:type="gramEnd"/>
     </w:p>
     <w:p>
       <w:r>
@@ -1738,63 +1607,21 @@
         <w:rPr>
           <w:rFonts w:hint="eastAsia"/>
         </w:rPr>
-        <w:t>客户端与服务端示例，先</w:t>
-      </w:r>
-      <w:proofErr w:type="gramStart"/>
-      <w:r>
-        <w:rPr>
-          <w:rFonts w:hint="eastAsia"/>
-        </w:rPr>
-        <w:t>启服务端</w:t>
-      </w:r>
-      <w:proofErr w:type="gramEnd"/>
-      <w:r>
-        <w:rPr>
-          <w:rFonts w:hint="eastAsia"/>
-        </w:rPr>
-        <w:t>再启客户端，服务</w:t>
-      </w:r>
-      <w:proofErr w:type="gramStart"/>
-      <w:r>
-        <w:rPr>
-          <w:rFonts w:hint="eastAsia"/>
-        </w:rPr>
-        <w:t>端接受</w:t>
-      </w:r>
-      <w:proofErr w:type="gramEnd"/>
-      <w:r>
-        <w:rPr>
-          <w:rFonts w:hint="eastAsia"/>
-        </w:rPr>
-        <w:t>客户端发送的消息</w:t>
-      </w:r>
-    </w:p>
-    <w:p>
-      <w:r>
-        <w:rPr>
-          <w:rFonts w:hint="eastAsia"/>
-        </w:rPr>
-        <w:t>lesson</w:t>
-      </w:r>
-      <w:proofErr w:type="gramStart"/>
-      <w:r>
-        <w:rPr>
-          <w:rFonts w:hint="eastAsia"/>
-        </w:rPr>
-        <w:t>2</w:t>
-      </w:r>
-      <w:r>
-        <w:rPr>
-          <w:rFonts w:hint="eastAsia"/>
-        </w:rPr>
-        <w:t>多个</w:t>
-      </w:r>
-      <w:proofErr w:type="gramEnd"/>
-      <w:r>
-        <w:rPr>
-          <w:rFonts w:hint="eastAsia"/>
-        </w:rPr>
-        <w:t>客户端一个服务端示例</w:t>
+        <w:t>客户端与服务端示例，先启服务端再启客户端，服务端接受客户端发送的消息</w:t>
+      </w:r>
+    </w:p>
+    <w:p>
+      <w:r>
+        <w:rPr>
+          <w:rFonts w:hint="eastAsia"/>
+        </w:rPr>
+        <w:t>lesson2</w:t>
+      </w:r>
+      <w:r>
+        <w:rPr>
+          <w:rFonts w:hint="eastAsia"/>
+        </w:rPr>
+        <w:t>多个客户端一个服务端示例</w:t>
       </w:r>
     </w:p>
     <w:p>
@@ -1834,13 +1661,9 @@
           <w:numId w:val="1"/>
         </w:numPr>
       </w:pPr>
-      <w:proofErr w:type="spellStart"/>
-      <w:proofErr w:type="gramStart"/>
       <w:r>
         <w:t>hessiandemo</w:t>
       </w:r>
-      <w:proofErr w:type="spellEnd"/>
-      <w:proofErr w:type="gramEnd"/>
     </w:p>
     <w:p>
       <w:r>
@@ -1859,8 +1682,6 @@
           <w:numId w:val="1"/>
         </w:numPr>
       </w:pPr>
-      <w:proofErr w:type="spellStart"/>
-      <w:proofErr w:type="gramStart"/>
       <w:r>
         <w:rPr>
           <w:rFonts w:hint="eastAsia"/>
@@ -1870,8 +1691,6 @@
       <w:r>
         <w:t>uartzdemo</w:t>
       </w:r>
-      <w:proofErr w:type="spellEnd"/>
-      <w:proofErr w:type="gramEnd"/>
     </w:p>
     <w:p>
       <w:r>
@@ -1902,7 +1721,6 @@
           <w:numId w:val="1"/>
         </w:numPr>
       </w:pPr>
-      <w:proofErr w:type="spellStart"/>
       <w:r>
         <w:t>T</w:t>
       </w:r>
@@ -1912,7 +1730,6 @@
         </w:rPr>
         <w:t>askdemo</w:t>
       </w:r>
-      <w:proofErr w:type="spellEnd"/>
     </w:p>
     <w:p>
       <w:r>
@@ -1975,11 +1792,9 @@
           <w:numId w:val="1"/>
         </w:numPr>
       </w:pPr>
-      <w:proofErr w:type="spellStart"/>
       <w:r>
         <w:t>Nettydemo</w:t>
       </w:r>
-      <w:proofErr w:type="spellEnd"/>
     </w:p>
     <w:p>
       <w:r>
@@ -1988,14 +1803,12 @@
         </w:rPr>
         <w:t>网络通信框架</w:t>
       </w:r>
-      <w:proofErr w:type="spellStart"/>
       <w:r>
         <w:rPr>
           <w:rFonts w:hint="eastAsia"/>
         </w:rPr>
         <w:t>nettydemo</w:t>
       </w:r>
-      <w:proofErr w:type="spellEnd"/>
     </w:p>
     <w:p>
       <w:r>
@@ -2119,11 +1932,9 @@
           <w:numId w:val="1"/>
         </w:numPr>
       </w:pPr>
-      <w:proofErr w:type="spellStart"/>
       <w:r>
         <w:t>Jogampdemo</w:t>
       </w:r>
-      <w:proofErr w:type="spellEnd"/>
     </w:p>
     <w:p>
       <w:r>
@@ -2141,14 +1952,12 @@
         </w:rPr>
         <w:t>地</w:t>
       </w:r>
-      <w:proofErr w:type="spellStart"/>
       <w:r>
         <w:rPr>
           <w:rFonts w:hint="eastAsia"/>
         </w:rPr>
         <w:t>opengl,openal,opencl</w:t>
       </w:r>
-      <w:proofErr w:type="spellEnd"/>
       <w:r>
         <w:rPr>
           <w:rFonts w:hint="eastAsia"/>
@@ -2167,14 +1976,12 @@
         </w:rPr>
         <w:t>对</w:t>
       </w:r>
-      <w:proofErr w:type="spellStart"/>
       <w:r>
         <w:rPr>
           <w:rFonts w:hint="eastAsia"/>
         </w:rPr>
         <w:t>opengl</w:t>
       </w:r>
-      <w:proofErr w:type="spellEnd"/>
       <w:r>
         <w:rPr>
           <w:rFonts w:hint="eastAsia"/>
@@ -2195,14 +2002,12 @@
         </w:rPr>
         <w:t>显示了一个</w:t>
       </w:r>
-      <w:proofErr w:type="spellStart"/>
       <w:r>
         <w:rPr>
           <w:rFonts w:hint="eastAsia"/>
         </w:rPr>
         <w:t>opengl</w:t>
       </w:r>
-      <w:proofErr w:type="spellEnd"/>
       <w:r>
         <w:rPr>
           <w:rFonts w:hint="eastAsia"/>
@@ -2259,18 +2064,14 @@
           <w:numId w:val="1"/>
         </w:numPr>
       </w:pPr>
-      <w:proofErr w:type="spellStart"/>
       <w:r>
         <w:t>Swingdemo</w:t>
       </w:r>
-      <w:proofErr w:type="spellEnd"/>
-    </w:p>
-    <w:p>
-      <w:proofErr w:type="spellStart"/>
+    </w:p>
+    <w:p>
       <w:r>
         <w:t>TestFileChooser</w:t>
       </w:r>
-      <w:proofErr w:type="spellEnd"/>
       <w:r>
         <w:rPr>
           <w:rFonts w:hint="eastAsia"/>
@@ -2279,11 +2080,9 @@
       </w:r>
     </w:p>
     <w:p>
-      <w:proofErr w:type="spellStart"/>
       <w:r>
         <w:t>CustomFileFilter</w:t>
       </w:r>
-      <w:proofErr w:type="spellEnd"/>
       <w:r>
         <w:rPr>
           <w:rFonts w:hint="eastAsia"/>
@@ -2306,11 +2105,9 @@
           <w:numId w:val="1"/>
         </w:numPr>
       </w:pPr>
-      <w:proofErr w:type="spellStart"/>
       <w:r>
         <w:t>Itextdemo</w:t>
       </w:r>
-      <w:proofErr w:type="spellEnd"/>
     </w:p>
     <w:p>
       <w:r>
@@ -2319,28 +2116,24 @@
         </w:rPr>
         <w:t>使用</w:t>
       </w:r>
-      <w:proofErr w:type="spellStart"/>
       <w:r>
         <w:rPr>
           <w:rFonts w:hint="eastAsia"/>
         </w:rPr>
         <w:t>itext</w:t>
       </w:r>
-      <w:proofErr w:type="spellEnd"/>
       <w:r>
         <w:rPr>
           <w:rFonts w:hint="eastAsia"/>
         </w:rPr>
         <w:t>来导出</w:t>
       </w:r>
-      <w:proofErr w:type="spellStart"/>
       <w:r>
         <w:rPr>
           <w:rFonts w:hint="eastAsia"/>
         </w:rPr>
         <w:t>pdf</w:t>
       </w:r>
-      <w:proofErr w:type="spellEnd"/>
       <w:r>
         <w:rPr>
           <w:rFonts w:hint="eastAsia"/>
@@ -2390,11 +2183,9 @@
           <w:numId w:val="1"/>
         </w:numPr>
       </w:pPr>
-      <w:proofErr w:type="spellStart"/>
       <w:r>
         <w:t>Maildemo</w:t>
       </w:r>
-      <w:proofErr w:type="spellEnd"/>
     </w:p>
     <w:p>
       <w:r>
@@ -2413,7 +2204,6 @@
           <w:numId w:val="1"/>
         </w:numPr>
       </w:pPr>
-      <w:proofErr w:type="spellStart"/>
       <w:r>
         <w:lastRenderedPageBreak/>
         <w:t>S</w:t>
@@ -2424,7 +2214,6 @@
         </w:rPr>
         <w:t>hirodemo</w:t>
       </w:r>
-      <w:proofErr w:type="spellEnd"/>
     </w:p>
     <w:p>
       <w:r>
@@ -2436,14 +2225,12 @@
         </w:rPr>
         <w:t>从</w:t>
       </w:r>
-      <w:proofErr w:type="spellStart"/>
       <w:r>
         <w:rPr>
           <w:rFonts w:hint="eastAsia"/>
         </w:rPr>
         <w:t>ini</w:t>
       </w:r>
-      <w:proofErr w:type="spellEnd"/>
       <w:r>
         <w:rPr>
           <w:rFonts w:hint="eastAsia"/>
@@ -2452,11 +2239,9 @@
       </w:r>
     </w:p>
     <w:p>
-      <w:proofErr w:type="spellStart"/>
       <w:r>
         <w:t>jdbcrealmdemo</w:t>
       </w:r>
-      <w:proofErr w:type="spellEnd"/>
       <w:r>
         <w:rPr>
           <w:rFonts w:hint="eastAsia"/>
@@ -2465,25 +2250,21 @@
       </w:r>
     </w:p>
     <w:p>
-      <w:proofErr w:type="spellStart"/>
       <w:r>
         <w:t>springmvcmybatisshirodemo</w:t>
       </w:r>
-      <w:proofErr w:type="spellEnd"/>
       <w:r>
         <w:rPr>
           <w:rFonts w:hint="eastAsia"/>
         </w:rPr>
         <w:t>角色权限资源示例</w:t>
       </w:r>
-      <w:proofErr w:type="spellStart"/>
       <w:r>
         <w:rPr>
           <w:rFonts w:hint="eastAsia"/>
         </w:rPr>
         <w:t>mybatis</w:t>
       </w:r>
-      <w:proofErr w:type="spellEnd"/>
       <w:r>
         <w:rPr>
           <w:rFonts w:hint="eastAsia"/>
@@ -2511,14 +2292,12 @@
       </w:r>
     </w:p>
     <w:p>
-      <w:proofErr w:type="spellStart"/>
       <w:r>
         <w:rPr>
           <w:rFonts w:hint="eastAsia"/>
         </w:rPr>
         <w:t>ssh</w:t>
       </w:r>
-      <w:proofErr w:type="spellEnd"/>
       <w:r>
         <w:rPr>
           <w:rFonts w:hint="eastAsia"/>
@@ -2531,19 +2310,11 @@
         </w:rPr>
         <w:t>jar</w:t>
       </w:r>
-      <w:proofErr w:type="gramStart"/>
-      <w:r>
-        <w:rPr>
-          <w:rFonts w:hint="eastAsia"/>
-        </w:rPr>
-        <w:t>包并演示</w:t>
-      </w:r>
-      <w:proofErr w:type="gramEnd"/>
-      <w:r>
-        <w:rPr>
-          <w:rFonts w:hint="eastAsia"/>
-        </w:rPr>
-        <w:t>了一个登陆</w:t>
+      <w:r>
+        <w:rPr>
+          <w:rFonts w:hint="eastAsia"/>
+        </w:rPr>
+        <w:t>包并演示了一个登陆</w:t>
       </w:r>
     </w:p>
     <w:p/>
@@ -2581,14 +2352,12 @@
         </w:rPr>
         <w:t>实现的</w:t>
       </w:r>
-      <w:proofErr w:type="spellStart"/>
       <w:r>
         <w:rPr>
           <w:rFonts w:hint="eastAsia"/>
         </w:rPr>
         <w:t>jpa</w:t>
       </w:r>
-      <w:proofErr w:type="spellEnd"/>
       <w:r>
         <w:rPr>
           <w:rFonts w:hint="eastAsia"/>
@@ -2605,13 +2374,9 @@
           <w:numId w:val="1"/>
         </w:numPr>
       </w:pPr>
-      <w:proofErr w:type="spellStart"/>
-      <w:proofErr w:type="gramStart"/>
       <w:r>
         <w:t>pagehelperdemo</w:t>
       </w:r>
-      <w:proofErr w:type="spellEnd"/>
-      <w:proofErr w:type="gramEnd"/>
     </w:p>
     <w:p>
       <w:r>
@@ -2620,28 +2385,24 @@
         </w:rPr>
         <w:t>在</w:t>
       </w:r>
-      <w:proofErr w:type="spellStart"/>
       <w:r>
         <w:rPr>
           <w:rFonts w:hint="eastAsia"/>
         </w:rPr>
         <w:t>mybatis</w:t>
       </w:r>
-      <w:proofErr w:type="spellEnd"/>
       <w:r>
         <w:rPr>
           <w:rFonts w:hint="eastAsia"/>
         </w:rPr>
         <w:t>中使用注解并且使用</w:t>
       </w:r>
-      <w:proofErr w:type="spellStart"/>
       <w:r>
         <w:rPr>
           <w:rFonts w:hint="eastAsia"/>
         </w:rPr>
         <w:t>pagehelper</w:t>
       </w:r>
-      <w:proofErr w:type="spellEnd"/>
       <w:r>
         <w:rPr>
           <w:rFonts w:hint="eastAsia"/>
@@ -2658,13 +2419,9 @@
           <w:numId w:val="1"/>
         </w:numPr>
       </w:pPr>
-      <w:proofErr w:type="spellStart"/>
-      <w:proofErr w:type="gramStart"/>
       <w:r>
         <w:t>tilesdemo</w:t>
       </w:r>
-      <w:proofErr w:type="spellEnd"/>
-      <w:proofErr w:type="gramEnd"/>
     </w:p>
     <w:p>
       <w:r>
@@ -2702,13 +2459,9 @@
           <w:numId w:val="1"/>
         </w:numPr>
       </w:pPr>
-      <w:proofErr w:type="spellStart"/>
-      <w:proofErr w:type="gramStart"/>
       <w:r>
         <w:t>pjaxdemo</w:t>
       </w:r>
-      <w:proofErr w:type="spellEnd"/>
-      <w:proofErr w:type="gramEnd"/>
     </w:p>
     <w:p>
       <w:r>
@@ -2729,14 +2482,12 @@
         </w:rPr>
         <w:t>与</w:t>
       </w:r>
-      <w:proofErr w:type="spellStart"/>
       <w:r>
         <w:rPr>
           <w:rFonts w:hint="eastAsia"/>
         </w:rPr>
         <w:t>ajax</w:t>
       </w:r>
-      <w:proofErr w:type="spellEnd"/>
       <w:r>
         <w:rPr>
           <w:rFonts w:hint="eastAsia"/>
@@ -2773,11 +2524,9 @@
           <w:numId w:val="1"/>
         </w:numPr>
       </w:pPr>
-      <w:proofErr w:type="spellStart"/>
       <w:r>
         <w:t>Jodatimedemo</w:t>
       </w:r>
-      <w:proofErr w:type="spellEnd"/>
     </w:p>
     <w:p>
       <w:r>
@@ -2786,14 +2535,12 @@
         </w:rPr>
         <w:t>日期时间处理类相比</w:t>
       </w:r>
-      <w:proofErr w:type="spellStart"/>
       <w:r>
         <w:rPr>
           <w:rFonts w:hint="eastAsia"/>
         </w:rPr>
         <w:t>jdk</w:t>
       </w:r>
-      <w:proofErr w:type="spellEnd"/>
       <w:r>
         <w:rPr>
           <w:rFonts w:hint="eastAsia"/>
@@ -2822,15 +2569,12 @@
           <w:numId w:val="1"/>
         </w:numPr>
       </w:pPr>
-      <w:proofErr w:type="spellStart"/>
       <w:r>
         <w:lastRenderedPageBreak/>
         <w:t>Dbcpdemo</w:t>
       </w:r>
-      <w:proofErr w:type="spellEnd"/>
-    </w:p>
-    <w:p>
-      <w:proofErr w:type="spellStart"/>
+    </w:p>
+    <w:p>
       <w:r>
         <w:t>D</w:t>
       </w:r>
@@ -2840,7 +2584,6 @@
         </w:rPr>
         <w:t>bcp</w:t>
       </w:r>
-      <w:proofErr w:type="spellEnd"/>
       <w:r>
         <w:rPr>
           <w:rFonts w:hint="eastAsia"/>
@@ -2923,13 +2666,9 @@
           <w:numId w:val="1"/>
         </w:numPr>
       </w:pPr>
-      <w:proofErr w:type="spellStart"/>
-      <w:proofErr w:type="gramStart"/>
       <w:r>
         <w:t>commoniodemo</w:t>
       </w:r>
-      <w:proofErr w:type="spellEnd"/>
-      <w:proofErr w:type="gramEnd"/>
     </w:p>
     <w:p>
       <w:r>
@@ -2938,14 +2677,12 @@
         </w:rPr>
         <w:t>使用</w:t>
       </w:r>
-      <w:proofErr w:type="spellStart"/>
       <w:r>
         <w:rPr>
           <w:rFonts w:hint="eastAsia"/>
         </w:rPr>
         <w:t>commonsio</w:t>
       </w:r>
-      <w:proofErr w:type="spellEnd"/>
       <w:r>
         <w:rPr>
           <w:rFonts w:hint="eastAsia"/>
@@ -2963,13 +2700,9 @@
           <w:numId w:val="1"/>
         </w:numPr>
       </w:pPr>
-      <w:proofErr w:type="spellStart"/>
-      <w:proofErr w:type="gramStart"/>
       <w:r>
         <w:t>springmybatisdemo</w:t>
       </w:r>
-      <w:proofErr w:type="spellEnd"/>
-      <w:proofErr w:type="gramEnd"/>
     </w:p>
     <w:p>
       <w:r>
@@ -2984,190 +2717,139 @@
         </w:rPr>
         <w:t>结合</w:t>
       </w:r>
-      <w:proofErr w:type="spellStart"/>
       <w:r>
         <w:rPr>
           <w:rFonts w:hint="eastAsia"/>
         </w:rPr>
         <w:t>springmvc</w:t>
       </w:r>
-      <w:proofErr w:type="spellEnd"/>
       <w:r>
         <w:rPr>
           <w:rFonts w:hint="eastAsia"/>
         </w:rPr>
         <w:t>与</w:t>
       </w:r>
-      <w:proofErr w:type="spellStart"/>
       <w:r>
         <w:rPr>
           <w:rFonts w:hint="eastAsia"/>
         </w:rPr>
         <w:t>mybatis</w:t>
       </w:r>
-      <w:proofErr w:type="spellEnd"/>
-      <w:r>
-        <w:rPr>
-          <w:rFonts w:hint="eastAsia"/>
-        </w:rPr>
-        <w:t>结合没有分</w:t>
-      </w:r>
-      <w:proofErr w:type="gramStart"/>
-      <w:r>
-        <w:rPr>
-          <w:rFonts w:hint="eastAsia"/>
-        </w:rPr>
-        <w:t>页如果</w:t>
-      </w:r>
-      <w:proofErr w:type="gramEnd"/>
+      <w:r>
+        <w:rPr>
+          <w:rFonts w:hint="eastAsia"/>
+        </w:rPr>
+        <w:t>结合没有分页如果使用分页请参照</w:t>
+      </w:r>
+      <w:r>
+        <w:rPr>
+          <w:rFonts w:hint="eastAsia"/>
+        </w:rPr>
+        <w:t>mybatis</w:t>
+      </w:r>
+      <w:r>
+        <w:rPr>
+          <w:rFonts w:hint="eastAsia"/>
+        </w:rPr>
+        <w:t>分页示例</w:t>
+      </w:r>
+    </w:p>
+    <w:p/>
+    <w:p/>
+    <w:p>
+      <w:pPr>
+        <w:pStyle w:val="2"/>
+        <w:numPr>
+          <w:ilvl w:val="0"/>
+          <w:numId w:val="1"/>
+        </w:numPr>
+      </w:pPr>
+      <w:r>
+        <w:t>qrcode</w:t>
+      </w:r>
+    </w:p>
+    <w:p>
+      <w:r>
+        <w:rPr>
+          <w:rFonts w:hint="eastAsia"/>
+        </w:rPr>
+        <w:t>二维码生成</w:t>
+      </w:r>
+      <w:r>
+        <w:rPr>
+          <w:rFonts w:hint="eastAsia"/>
+        </w:rPr>
+        <w:t>,</w:t>
+      </w:r>
       <w:r>
         <w:rPr>
           <w:rFonts w:hint="eastAsia"/>
         </w:rPr>
         <w:t>使用</w:t>
       </w:r>
-      <w:proofErr w:type="gramStart"/>
-      <w:r>
-        <w:rPr>
-          <w:rFonts w:hint="eastAsia"/>
-        </w:rPr>
-        <w:t>分页请参照</w:t>
-      </w:r>
-      <w:proofErr w:type="spellStart"/>
-      <w:proofErr w:type="gramEnd"/>
-      <w:r>
-        <w:rPr>
-          <w:rFonts w:hint="eastAsia"/>
-        </w:rPr>
-        <w:t>mybatis</w:t>
-      </w:r>
-      <w:proofErr w:type="spellEnd"/>
-      <w:r>
-        <w:rPr>
-          <w:rFonts w:hint="eastAsia"/>
-        </w:rPr>
-        <w:t>分页示例</w:t>
-      </w:r>
-    </w:p>
-    <w:p/>
-    <w:p/>
-    <w:p>
-      <w:pPr>
-        <w:pStyle w:val="2"/>
-        <w:numPr>
-          <w:ilvl w:val="0"/>
-          <w:numId w:val="1"/>
-        </w:numPr>
-      </w:pPr>
-      <w:proofErr w:type="spellStart"/>
-      <w:proofErr w:type="gramStart"/>
-      <w:r>
+      <w:r>
+        <w:rPr>
+          <w:rFonts w:hint="eastAsia"/>
+        </w:rPr>
         <w:t>qrcode</w:t>
       </w:r>
-      <w:proofErr w:type="spellEnd"/>
-      <w:proofErr w:type="gramEnd"/>
-    </w:p>
-    <w:p>
-      <w:proofErr w:type="gramStart"/>
-      <w:r>
-        <w:rPr>
-          <w:rFonts w:hint="eastAsia"/>
-        </w:rPr>
-        <w:t>二维码生成</w:t>
-      </w:r>
-      <w:proofErr w:type="gramEnd"/>
-      <w:r>
-        <w:rPr>
-          <w:rFonts w:hint="eastAsia"/>
-        </w:rPr>
-        <w:t>,</w:t>
-      </w:r>
+      <w:r>
+        <w:rPr>
+          <w:rFonts w:hint="eastAsia"/>
+        </w:rPr>
+        <w:t>包生成与</w:t>
+      </w:r>
+      <w:r>
+        <w:rPr>
+          <w:rFonts w:hint="eastAsia"/>
+        </w:rPr>
+        <w:t>google</w:t>
+      </w:r>
+      <w:r>
+        <w:rPr>
+          <w:rFonts w:hint="eastAsia"/>
+        </w:rPr>
+        <w:t>的</w:t>
+      </w:r>
+      <w:r>
+        <w:rPr>
+          <w:rFonts w:hint="eastAsia"/>
+        </w:rPr>
+        <w:t>zxing</w:t>
+      </w:r>
+      <w:r>
+        <w:rPr>
+          <w:rFonts w:hint="eastAsia"/>
+        </w:rPr>
+        <w:t>生成两种示例</w:t>
+      </w:r>
+    </w:p>
+    <w:p/>
+    <w:p>
+      <w:pPr>
+        <w:pStyle w:val="2"/>
+        <w:numPr>
+          <w:ilvl w:val="0"/>
+          <w:numId w:val="1"/>
+        </w:numPr>
+      </w:pPr>
+      <w:r>
+        <w:t>freemarkDemo</w:t>
+      </w:r>
+    </w:p>
+    <w:p>
       <w:r>
         <w:rPr>
           <w:rFonts w:hint="eastAsia"/>
         </w:rPr>
         <w:t>使用</w:t>
       </w:r>
-      <w:proofErr w:type="spellStart"/>
-      <w:r>
-        <w:rPr>
-          <w:rFonts w:hint="eastAsia"/>
-        </w:rPr>
-        <w:t>qrcode</w:t>
-      </w:r>
-      <w:proofErr w:type="spellEnd"/>
-      <w:r>
-        <w:rPr>
-          <w:rFonts w:hint="eastAsia"/>
-        </w:rPr>
-        <w:t>包生成与</w:t>
-      </w:r>
-      <w:proofErr w:type="spellStart"/>
-      <w:r>
-        <w:rPr>
-          <w:rFonts w:hint="eastAsia"/>
-        </w:rPr>
-        <w:t>google</w:t>
-      </w:r>
-      <w:proofErr w:type="spellEnd"/>
-      <w:r>
-        <w:rPr>
-          <w:rFonts w:hint="eastAsia"/>
-        </w:rPr>
-        <w:t>的</w:t>
-      </w:r>
-      <w:proofErr w:type="spellStart"/>
-      <w:r>
-        <w:rPr>
-          <w:rFonts w:hint="eastAsia"/>
-        </w:rPr>
-        <w:t>zxing</w:t>
-      </w:r>
-      <w:proofErr w:type="spellEnd"/>
-      <w:r>
-        <w:rPr>
-          <w:rFonts w:hint="eastAsia"/>
-        </w:rPr>
-        <w:t>生成两种示例</w:t>
-      </w:r>
-    </w:p>
-    <w:p/>
-    <w:p>
-      <w:pPr>
-        <w:pStyle w:val="2"/>
-        <w:numPr>
-          <w:ilvl w:val="0"/>
-          <w:numId w:val="1"/>
-        </w:numPr>
-      </w:pPr>
-      <w:proofErr w:type="spellStart"/>
-      <w:proofErr w:type="gramStart"/>
-      <w:r>
-        <w:t>freemarkDemo</w:t>
-      </w:r>
-      <w:proofErr w:type="spellEnd"/>
-      <w:proofErr w:type="gramEnd"/>
-    </w:p>
-    <w:p>
-      <w:pPr>
-        <w:rPr>
-          <w:rFonts w:hint="eastAsia"/>
-        </w:rPr>
-      </w:pPr>
-      <w:r>
-        <w:rPr>
-          <w:rFonts w:hint="eastAsia"/>
-        </w:rPr>
-        <w:t>使用</w:t>
-      </w:r>
-      <w:proofErr w:type="spellStart"/>
       <w:r>
         <w:rPr>
           <w:rFonts w:hint="eastAsia"/>
         </w:rPr>
         <w:t>freemark</w:t>
       </w:r>
-      <w:proofErr w:type="spellEnd"/>
       <w:r>
         <w:rPr>
           <w:rFonts w:hint="eastAsia"/>
@@ -3187,67 +2869,136 @@
         <w:t>文件中的图片与表达式</w:t>
       </w:r>
     </w:p>
-    <w:p>
-      <w:pPr>
-        <w:rPr>
-          <w:rFonts w:hint="eastAsia"/>
-        </w:rPr>
-      </w:pPr>
-    </w:p>
-    <w:p>
-      <w:pPr>
-        <w:pStyle w:val="2"/>
-        <w:numPr>
-          <w:ilvl w:val="0"/>
-          <w:numId w:val="1"/>
-        </w:numPr>
-        <w:rPr>
-          <w:rFonts w:hint="eastAsia"/>
-        </w:rPr>
-      </w:pPr>
-      <w:proofErr w:type="spellStart"/>
-      <w:proofErr w:type="gramStart"/>
+    <w:p/>
+    <w:p>
+      <w:pPr>
+        <w:pStyle w:val="2"/>
+        <w:numPr>
+          <w:ilvl w:val="0"/>
+          <w:numId w:val="1"/>
+        </w:numPr>
+      </w:pPr>
       <w:r>
         <w:t>vskedtemplate</w:t>
       </w:r>
-      <w:proofErr w:type="spellEnd"/>
-      <w:proofErr w:type="gramEnd"/>
-    </w:p>
-    <w:p>
+    </w:p>
+    <w:p>
+      <w:pPr>
+        <w:rPr>
+          <w:rFonts w:hint="eastAsia"/>
+        </w:rPr>
+      </w:pPr>
       <w:r>
         <w:rPr>
           <w:rFonts w:hint="eastAsia"/>
         </w:rPr>
         <w:t>在</w:t>
       </w:r>
-      <w:proofErr w:type="spellStart"/>
       <w:r>
         <w:rPr>
           <w:rFonts w:hint="eastAsia"/>
         </w:rPr>
         <w:t>jsp</w:t>
       </w:r>
-      <w:proofErr w:type="spellEnd"/>
       <w:r>
         <w:rPr>
           <w:rFonts w:hint="eastAsia"/>
         </w:rPr>
         <w:t>页面中</w:t>
       </w:r>
-      <w:proofErr w:type="spellStart"/>
       <w:r>
         <w:rPr>
           <w:rFonts w:hint="eastAsia"/>
         </w:rPr>
         <w:t>basePath</w:t>
       </w:r>
-      <w:proofErr w:type="spellEnd"/>
       <w:r>
         <w:rPr>
           <w:rFonts w:hint="eastAsia"/>
         </w:rPr>
         <w:t>的各种写法测试</w:t>
       </w:r>
+    </w:p>
+    <w:p>
+      <w:pPr>
+        <w:rPr>
+          <w:rFonts w:hint="eastAsia"/>
+        </w:rPr>
+      </w:pPr>
+    </w:p>
+    <w:p>
+      <w:pPr>
+        <w:pStyle w:val="2"/>
+        <w:numPr>
+          <w:ilvl w:val="0"/>
+          <w:numId w:val="1"/>
+        </w:numPr>
+        <w:rPr>
+          <w:rFonts w:hint="eastAsia"/>
+        </w:rPr>
+      </w:pPr>
+      <w:r>
+        <w:lastRenderedPageBreak/>
+        <w:t>J</w:t>
+      </w:r>
+      <w:r>
+        <w:rPr>
+          <w:rFonts w:hint="eastAsia"/>
+        </w:rPr>
+        <w:t>sf22demo</w:t>
+      </w:r>
+    </w:p>
+    <w:p>
+      <w:pPr>
+        <w:rPr>
+          <w:rFonts w:hint="eastAsia"/>
+        </w:rPr>
+      </w:pPr>
+      <w:r>
+        <w:t>J</w:t>
+      </w:r>
+      <w:r>
+        <w:rPr>
+          <w:rFonts w:hint="eastAsia"/>
+        </w:rPr>
+        <w:t>sf2.2</w:t>
+      </w:r>
+      <w:r>
+        <w:rPr>
+          <w:rFonts w:hint="eastAsia"/>
+        </w:rPr>
+        <w:t>示例</w:t>
+      </w:r>
+    </w:p>
+    <w:p>
+      <w:pPr>
+        <w:rPr>
+          <w:rFonts w:hint="eastAsia"/>
+        </w:rPr>
+      </w:pPr>
+      <w:r>
+        <w:t>Simplefacelet</w:t>
+      </w:r>
+      <w:r>
+        <w:rPr>
+          <w:rFonts w:hint="eastAsia"/>
+        </w:rPr>
+        <w:t>一个最简单的</w:t>
+      </w:r>
+      <w:r>
+        <w:rPr>
+          <w:rFonts w:hint="eastAsia"/>
+        </w:rPr>
+        <w:t>facelet</w:t>
+      </w:r>
+      <w:r>
+        <w:rPr>
+          <w:rFonts w:hint="eastAsia"/>
+        </w:rPr>
+        <w:t>演示使用了模板页</w:t>
+      </w:r>
+    </w:p>
+    <w:p>
       <w:bookmarkStart w:id="0" w:name="_GoBack"/>
       <w:bookmarkEnd w:id="0"/>
     </w:p>
@@ -4173,7 +3924,7 @@
 </file>
 
 <file path=customXml/itemProps1.xml><?xml version="1.0" encoding="utf-8"?>
-<ds:datastoreItem xmlns:ds="http://schemas.openxmlformats.org/officeDocument/2006/customXml" ds:itemID="{24E69B26-1AE9-4875-A013-DCFEA104F597}">
+<ds:datastoreItem xmlns:ds="http://schemas.openxmlformats.org/officeDocument/2006/customXml" ds:itemID="{348765CA-CA13-4E08-9F58-C201428E02BE}">
   <ds:schemaRefs>
     <ds:schemaRef ds:uri="http://schemas.openxmlformats.org/officeDocument/2006/bibliography"/>
   </ds:schemaRefs>

</xml_diff>

<commit_message>
javaEE7 cdi example for tomcat8 how to use
</commit_message>
<xml_diff>
--- a/vskeddemos/documents/demo工程列表说明.docx
+++ b/vskeddemos/documents/demo工程列表说明.docx
@@ -2883,11 +2883,6 @@
       </w:r>
     </w:p>
     <w:p>
-      <w:pPr>
-        <w:rPr>
-          <w:rFonts w:hint="eastAsia"/>
-        </w:rPr>
-      </w:pPr>
       <w:r>
         <w:rPr>
           <w:rFonts w:hint="eastAsia"/>
@@ -2919,23 +2914,14 @@
         <w:t>的各种写法测试</w:t>
       </w:r>
     </w:p>
-    <w:p>
-      <w:pPr>
-        <w:rPr>
-          <w:rFonts w:hint="eastAsia"/>
-        </w:rPr>
-      </w:pPr>
-    </w:p>
-    <w:p>
-      <w:pPr>
-        <w:pStyle w:val="2"/>
-        <w:numPr>
-          <w:ilvl w:val="0"/>
-          <w:numId w:val="1"/>
-        </w:numPr>
-        <w:rPr>
-          <w:rFonts w:hint="eastAsia"/>
-        </w:rPr>
+    <w:p/>
+    <w:p>
+      <w:pPr>
+        <w:pStyle w:val="2"/>
+        <w:numPr>
+          <w:ilvl w:val="0"/>
+          <w:numId w:val="1"/>
+        </w:numPr>
       </w:pPr>
       <w:r>
         <w:lastRenderedPageBreak/>
@@ -2949,11 +2935,6 @@
       </w:r>
     </w:p>
     <w:p>
-      <w:pPr>
-        <w:rPr>
-          <w:rFonts w:hint="eastAsia"/>
-        </w:rPr>
-      </w:pPr>
       <w:r>
         <w:t>J</w:t>
       </w:r>
@@ -2971,11 +2952,6 @@
       </w:r>
     </w:p>
     <w:p>
-      <w:pPr>
-        <w:rPr>
-          <w:rFonts w:hint="eastAsia"/>
-        </w:rPr>
-      </w:pPr>
       <w:r>
         <w:t>Simplefacelet</w:t>
       </w:r>
@@ -2999,8 +2975,80 @@
       </w:r>
     </w:p>
     <w:p>
+      <w:pPr>
+        <w:rPr>
+          <w:rFonts w:hint="eastAsia"/>
+        </w:rPr>
+      </w:pPr>
+    </w:p>
+    <w:p>
+      <w:pPr>
+        <w:rPr>
+          <w:rFonts w:hint="eastAsia"/>
+        </w:rPr>
+      </w:pPr>
+    </w:p>
+    <w:p>
+      <w:pPr>
+        <w:pStyle w:val="2"/>
+        <w:numPr>
+          <w:ilvl w:val="0"/>
+          <w:numId w:val="1"/>
+        </w:numPr>
+        <w:rPr>
+          <w:rFonts w:hint="eastAsia"/>
+        </w:rPr>
+      </w:pPr>
+      <w:r>
+        <w:t>Cdidemo</w:t>
+      </w:r>
+    </w:p>
+    <w:p>
+      <w:pPr>
+        <w:rPr>
+          <w:rFonts w:hint="eastAsia"/>
+        </w:rPr>
+      </w:pPr>
       <w:bookmarkStart w:id="0" w:name="_GoBack"/>
       <w:bookmarkEnd w:id="0"/>
+    </w:p>
+    <w:p>
+      <w:r>
+        <w:t>S</w:t>
+      </w:r>
+      <w:r>
+        <w:t>implecdi</w:t>
+      </w:r>
+      <w:r>
+        <w:rPr>
+          <w:rFonts w:hint="eastAsia"/>
+        </w:rPr>
+        <w:t>最基本的</w:t>
+      </w:r>
+      <w:r>
+        <w:rPr>
+          <w:rFonts w:hint="eastAsia"/>
+        </w:rPr>
+        <w:t>cdi</w:t>
+      </w:r>
+      <w:r>
+        <w:rPr>
+          <w:rFonts w:hint="eastAsia"/>
+        </w:rPr>
+        <w:t>使用示例结合</w:t>
+      </w:r>
+      <w:r>
+        <w:rPr>
+          <w:rFonts w:hint="eastAsia"/>
+        </w:rPr>
+        <w:t>facelet</w:t>
+      </w:r>
+      <w:r>
+        <w:rPr>
+          <w:rFonts w:hint="eastAsia"/>
+        </w:rPr>
+        <w:t>使用的</w:t>
+      </w:r>
     </w:p>
     <w:sectPr>
       <w:pgSz w:w="11906" w:h="16838"/>
@@ -3924,7 +3972,7 @@
 </file>
 
 <file path=customXml/itemProps1.xml><?xml version="1.0" encoding="utf-8"?>
-<ds:datastoreItem xmlns:ds="http://schemas.openxmlformats.org/officeDocument/2006/customXml" ds:itemID="{348765CA-CA13-4E08-9F58-C201428E02BE}">
+<ds:datastoreItem xmlns:ds="http://schemas.openxmlformats.org/officeDocument/2006/customXml" ds:itemID="{3BAE70A4-5ECF-47C8-BD99-FF21A598B489}">
   <ds:schemaRefs>
     <ds:schemaRef ds:uri="http://schemas.openxmlformats.org/officeDocument/2006/bibliography"/>
   </ds:schemaRefs>

</xml_diff>

<commit_message>
add servlet3.1 for javaee7 no web.xml file use servlet,filter,servletcontextlistener
</commit_message>
<xml_diff>
--- a/vskeddemos/documents/demo工程列表说明.docx
+++ b/vskeddemos/documents/demo工程列表说明.docx
@@ -69,7 +69,14 @@
         <w:rPr>
           <w:rFonts w:hint="eastAsia"/>
         </w:rPr>
-        <w:t>+demo</w:t>
+        <w:t>+</w:t>
+      </w:r>
+      <w:proofErr w:type="spellStart"/>
+      <w:r>
+        <w:rPr>
+          <w:rFonts w:hint="eastAsia"/>
+        </w:rPr>
+        <w:t>demo</w:t>
       </w:r>
       <w:r>
         <w:rPr>
@@ -77,6 +84,7 @@
         </w:rPr>
         <w:t>,demo</w:t>
       </w:r>
+      <w:proofErr w:type="spellEnd"/>
       <w:r>
         <w:rPr>
           <w:rFonts w:hint="eastAsia"/>
@@ -104,6 +112,7 @@
           <w:numId w:val="1"/>
         </w:numPr>
       </w:pPr>
+      <w:proofErr w:type="spellStart"/>
       <w:r>
         <w:t>G</w:t>
       </w:r>
@@ -113,11 +122,13 @@
         </w:rPr>
         <w:t>sondemo</w:t>
       </w:r>
+      <w:proofErr w:type="spellEnd"/>
     </w:p>
     <w:p>
       <w:pPr>
         <w:jc w:val="left"/>
       </w:pPr>
+      <w:proofErr w:type="spellStart"/>
       <w:r>
         <w:t>J</w:t>
       </w:r>
@@ -127,6 +138,7 @@
         </w:rPr>
         <w:t>son</w:t>
       </w:r>
+      <w:proofErr w:type="spellEnd"/>
       <w:r>
         <w:rPr>
           <w:rFonts w:hint="eastAsia"/>
@@ -138,6 +150,7 @@
       <w:pPr>
         <w:jc w:val="left"/>
       </w:pPr>
+      <w:proofErr w:type="spellStart"/>
       <w:r>
         <w:t>G</w:t>
       </w:r>
@@ -147,18 +160,21 @@
         </w:rPr>
         <w:t>son</w:t>
       </w:r>
+      <w:proofErr w:type="spellEnd"/>
       <w:r>
         <w:rPr>
           <w:rFonts w:hint="eastAsia"/>
         </w:rPr>
         <w:t>将</w:t>
       </w:r>
+      <w:proofErr w:type="spellStart"/>
       <w:r>
         <w:rPr>
           <w:rFonts w:hint="eastAsia"/>
         </w:rPr>
         <w:t>json</w:t>
       </w:r>
+      <w:proofErr w:type="spellEnd"/>
       <w:r>
         <w:rPr>
           <w:rFonts w:hint="eastAsia"/>
@@ -177,12 +193,14 @@
         </w:rPr>
         <w:t>对象转换为</w:t>
       </w:r>
+      <w:proofErr w:type="spellStart"/>
       <w:r>
         <w:rPr>
           <w:rFonts w:hint="eastAsia"/>
         </w:rPr>
         <w:t>json</w:t>
       </w:r>
+      <w:proofErr w:type="spellEnd"/>
       <w:r>
         <w:rPr>
           <w:rFonts w:hint="eastAsia"/>
@@ -213,12 +231,14 @@
         </w:rPr>
         <w:t>与</w:t>
       </w:r>
+      <w:proofErr w:type="spellStart"/>
       <w:r>
         <w:rPr>
           <w:rFonts w:hint="eastAsia"/>
         </w:rPr>
         <w:t>json</w:t>
       </w:r>
+      <w:proofErr w:type="spellEnd"/>
       <w:r>
         <w:rPr>
           <w:rFonts w:hint="eastAsia"/>
@@ -423,12 +443,16 @@
           <w:numId w:val="1"/>
         </w:numPr>
       </w:pPr>
+      <w:proofErr w:type="spellStart"/>
+      <w:proofErr w:type="gramStart"/>
       <w:r>
         <w:rPr>
           <w:rFonts w:hint="eastAsia"/>
         </w:rPr>
         <w:t>testExams</w:t>
       </w:r>
+      <w:proofErr w:type="spellEnd"/>
+      <w:proofErr w:type="gramEnd"/>
     </w:p>
     <w:p>
       <w:r>
@@ -455,9 +479,11 @@
           <w:numId w:val="1"/>
         </w:numPr>
       </w:pPr>
+      <w:proofErr w:type="spellStart"/>
       <w:r>
         <w:t>Commonfileuploaddemo</w:t>
       </w:r>
+      <w:proofErr w:type="spellEnd"/>
     </w:p>
     <w:p>
       <w:r>
@@ -474,12 +500,14 @@
         </w:rPr>
         <w:t>使用</w:t>
       </w:r>
+      <w:proofErr w:type="spellStart"/>
       <w:r>
         <w:rPr>
           <w:rFonts w:hint="eastAsia"/>
         </w:rPr>
         <w:t>commonfileupload</w:t>
       </w:r>
+      <w:proofErr w:type="spellEnd"/>
       <w:r>
         <w:rPr>
           <w:rFonts w:hint="eastAsia"/>
@@ -492,26 +520,30 @@
         </w:rPr>
         <w:t>依赖于</w:t>
       </w:r>
+      <w:proofErr w:type="spellStart"/>
       <w:r>
         <w:rPr>
           <w:rFonts w:hint="eastAsia"/>
         </w:rPr>
         <w:t>commonio</w:t>
       </w:r>
-    </w:p>
-    <w:p/>
-    <w:p>
-      <w:pPr>
-        <w:pStyle w:val="2"/>
-        <w:numPr>
-          <w:ilvl w:val="0"/>
-          <w:numId w:val="1"/>
-        </w:numPr>
-      </w:pPr>
+      <w:proofErr w:type="spellEnd"/>
+    </w:p>
+    <w:p/>
+    <w:p>
+      <w:pPr>
+        <w:pStyle w:val="2"/>
+        <w:numPr>
+          <w:ilvl w:val="0"/>
+          <w:numId w:val="1"/>
+        </w:numPr>
+      </w:pPr>
+      <w:proofErr w:type="spellStart"/>
       <w:r>
         <w:lastRenderedPageBreak/>
         <w:t>Httpclientdemo</w:t>
       </w:r>
+      <w:proofErr w:type="spellEnd"/>
     </w:p>
     <w:p>
       <w:r>
@@ -548,6 +580,7 @@
         </w:rPr>
         <w:t xml:space="preserve">apache </w:t>
       </w:r>
+      <w:proofErr w:type="spellStart"/>
       <w:r>
         <w:rPr>
           <w:rFonts w:ascii="Arial" w:hAnsi="Arial" w:cs="Arial"/>
@@ -555,7 +588,17 @@
           <w:sz w:val="20"/>
           <w:szCs w:val="20"/>
         </w:rPr>
-        <w:t>HttpComponents Client</w:t>
+        <w:t>HttpComponents</w:t>
+      </w:r>
+      <w:proofErr w:type="spellEnd"/>
+      <w:r>
+        <w:rPr>
+          <w:rFonts w:ascii="Arial" w:hAnsi="Arial" w:cs="Arial"/>
+          <w:color w:val="000000"/>
+          <w:sz w:val="20"/>
+          <w:szCs w:val="20"/>
+        </w:rPr>
+        <w:t xml:space="preserve"> Client</w:t>
       </w:r>
       <w:r>
         <w:rPr>
@@ -703,9 +746,11 @@
           <w:numId w:val="1"/>
         </w:numPr>
       </w:pPr>
+      <w:proofErr w:type="spellStart"/>
       <w:r>
         <w:t>Mybatisdemo</w:t>
       </w:r>
+      <w:proofErr w:type="spellEnd"/>
     </w:p>
     <w:p>
       <w:r>
@@ -774,9 +819,11 @@
           <w:numId w:val="1"/>
         </w:numPr>
       </w:pPr>
+      <w:proofErr w:type="spellStart"/>
       <w:r>
         <w:t>Redisdemo</w:t>
       </w:r>
+      <w:proofErr w:type="spellEnd"/>
     </w:p>
     <w:p>
       <w:r>
@@ -802,24 +849,28 @@
         </w:rPr>
         <w:t>连接</w:t>
       </w:r>
+      <w:proofErr w:type="spellStart"/>
       <w:r>
         <w:rPr>
           <w:rFonts w:hint="eastAsia"/>
         </w:rPr>
         <w:t>redis</w:t>
       </w:r>
+      <w:proofErr w:type="spellEnd"/>
       <w:r>
         <w:rPr>
           <w:rFonts w:hint="eastAsia"/>
         </w:rPr>
         <w:t>并对</w:t>
       </w:r>
+      <w:proofErr w:type="spellStart"/>
       <w:r>
         <w:rPr>
           <w:rFonts w:hint="eastAsia"/>
         </w:rPr>
         <w:t>redis</w:t>
       </w:r>
+      <w:proofErr w:type="spellEnd"/>
       <w:r>
         <w:rPr>
           <w:rFonts w:hint="eastAsia"/>
@@ -836,14 +887,17 @@
           <w:numId w:val="1"/>
         </w:numPr>
       </w:pPr>
+      <w:proofErr w:type="spellStart"/>
       <w:r>
         <w:t>J</w:t>
       </w:r>
       <w:r>
         <w:t>acksondemo</w:t>
       </w:r>
-    </w:p>
-    <w:p>
+      <w:proofErr w:type="spellEnd"/>
+    </w:p>
+    <w:p>
+      <w:proofErr w:type="spellStart"/>
       <w:r>
         <w:t>J</w:t>
       </w:r>
@@ -853,6 +907,7 @@
         </w:rPr>
         <w:t>son</w:t>
       </w:r>
+      <w:proofErr w:type="spellEnd"/>
       <w:r>
         <w:rPr>
           <w:rFonts w:hint="eastAsia"/>
@@ -865,12 +920,14 @@
         </w:rPr>
         <w:t>类似</w:t>
       </w:r>
+      <w:proofErr w:type="spellStart"/>
       <w:r>
         <w:rPr>
           <w:rFonts w:hint="eastAsia"/>
         </w:rPr>
         <w:t>gson</w:t>
       </w:r>
+      <w:proofErr w:type="spellEnd"/>
     </w:p>
     <w:p>
       <w:r>
@@ -879,24 +936,28 @@
         </w:rPr>
         <w:t>使用</w:t>
       </w:r>
+      <w:proofErr w:type="spellStart"/>
       <w:r>
         <w:rPr>
           <w:rFonts w:hint="eastAsia"/>
         </w:rPr>
         <w:t>jackson</w:t>
       </w:r>
+      <w:proofErr w:type="spellEnd"/>
       <w:r>
         <w:rPr>
           <w:rFonts w:hint="eastAsia"/>
         </w:rPr>
         <w:t>对</w:t>
       </w:r>
+      <w:proofErr w:type="spellStart"/>
       <w:r>
         <w:rPr>
           <w:rFonts w:hint="eastAsia"/>
         </w:rPr>
         <w:t>json</w:t>
       </w:r>
+      <w:proofErr w:type="spellEnd"/>
       <w:r>
         <w:rPr>
           <w:rFonts w:hint="eastAsia"/>
@@ -913,6 +974,7 @@
           <w:numId w:val="1"/>
         </w:numPr>
       </w:pPr>
+      <w:proofErr w:type="spellStart"/>
       <w:r>
         <w:t>H</w:t>
       </w:r>
@@ -922,6 +984,7 @@
         </w:rPr>
         <w:t>ellospring</w:t>
       </w:r>
+      <w:proofErr w:type="spellEnd"/>
     </w:p>
     <w:p>
       <w:r>
@@ -987,9 +1050,11 @@
           <w:numId w:val="1"/>
         </w:numPr>
       </w:pPr>
+      <w:proofErr w:type="spellStart"/>
       <w:r>
         <w:t>Springaspectdemo</w:t>
       </w:r>
+      <w:proofErr w:type="spellEnd"/>
     </w:p>
     <w:p>
       <w:r>
@@ -1036,12 +1101,14 @@
         </w:rPr>
         <w:t>中注解与反射的使用</w:t>
       </w:r>
+      <w:proofErr w:type="spellStart"/>
       <w:r>
         <w:rPr>
           <w:rFonts w:hint="eastAsia"/>
         </w:rPr>
         <w:t>SpringAOP</w:t>
       </w:r>
+      <w:proofErr w:type="spellEnd"/>
       <w:r>
         <w:rPr>
           <w:rFonts w:hint="eastAsia"/>
@@ -1058,6 +1125,7 @@
           <w:numId w:val="1"/>
         </w:numPr>
       </w:pPr>
+      <w:proofErr w:type="spellStart"/>
       <w:r>
         <w:lastRenderedPageBreak/>
         <w:t>U</w:t>
@@ -1065,14 +1133,17 @@
       <w:r>
         <w:t>rlrewritedemo</w:t>
       </w:r>
-    </w:p>
-    <w:p>
+      <w:proofErr w:type="spellEnd"/>
+    </w:p>
+    <w:p>
+      <w:proofErr w:type="spellStart"/>
       <w:r>
         <w:rPr>
           <w:rFonts w:hint="eastAsia"/>
         </w:rPr>
         <w:t>url</w:t>
       </w:r>
+      <w:proofErr w:type="spellEnd"/>
       <w:r>
         <w:rPr>
           <w:rFonts w:hint="eastAsia"/>
@@ -1121,30 +1192,48 @@
         <w:rPr>
           <w:rFonts w:hint="eastAsia"/>
         </w:rPr>
-        <w:t>文件实际访问的是</w:t>
-      </w:r>
+        <w:t>文件</w:t>
+      </w:r>
+      <w:proofErr w:type="gramStart"/>
+      <w:r>
+        <w:rPr>
+          <w:rFonts w:hint="eastAsia"/>
+        </w:rPr>
+        <w:t>实际访问</w:t>
+      </w:r>
+      <w:proofErr w:type="gramEnd"/>
+      <w:r>
+        <w:rPr>
+          <w:rFonts w:hint="eastAsia"/>
+        </w:rPr>
+        <w:t>的是</w:t>
+      </w:r>
+      <w:proofErr w:type="spellStart"/>
       <w:r>
         <w:rPr>
           <w:rFonts w:hint="eastAsia"/>
         </w:rPr>
         <w:t>jsp</w:t>
       </w:r>
-    </w:p>
-    <w:p/>
-    <w:p>
-      <w:pPr>
-        <w:pStyle w:val="2"/>
-        <w:numPr>
-          <w:ilvl w:val="0"/>
-          <w:numId w:val="1"/>
-        </w:numPr>
-      </w:pPr>
+      <w:proofErr w:type="spellEnd"/>
+    </w:p>
+    <w:p/>
+    <w:p>
+      <w:pPr>
+        <w:pStyle w:val="2"/>
+        <w:numPr>
+          <w:ilvl w:val="0"/>
+          <w:numId w:val="1"/>
+        </w:numPr>
+      </w:pPr>
+      <w:proofErr w:type="spellStart"/>
       <w:r>
         <w:t>S</w:t>
       </w:r>
       <w:r>
         <w:t>pringmvcdemo</w:t>
       </w:r>
+      <w:proofErr w:type="spellEnd"/>
     </w:p>
     <w:p>
       <w:r>
@@ -1161,12 +1250,14 @@
       </w:r>
     </w:p>
     <w:p>
+      <w:proofErr w:type="spellStart"/>
       <w:r>
         <w:rPr>
           <w:rFonts w:hint="eastAsia"/>
         </w:rPr>
         <w:t>springmvc</w:t>
       </w:r>
+      <w:proofErr w:type="spellEnd"/>
       <w:r>
         <w:rPr>
           <w:rFonts w:hint="eastAsia"/>
@@ -1185,12 +1276,14 @@
         </w:rPr>
         <w:t>风格的</w:t>
       </w:r>
+      <w:proofErr w:type="spellStart"/>
       <w:r>
         <w:rPr>
           <w:rFonts w:hint="eastAsia"/>
         </w:rPr>
         <w:t>helloworld</w:t>
       </w:r>
+      <w:proofErr w:type="spellEnd"/>
       <w:r>
         <w:rPr>
           <w:rFonts w:hint="eastAsia"/>
@@ -1219,9 +1312,13 @@
           <w:numId w:val="1"/>
         </w:numPr>
       </w:pPr>
+      <w:proofErr w:type="spellStart"/>
+      <w:proofErr w:type="gramStart"/>
       <w:r>
         <w:t>springmvcjdbctemplatedemo</w:t>
       </w:r>
+      <w:proofErr w:type="spellEnd"/>
+      <w:proofErr w:type="gramEnd"/>
     </w:p>
     <w:p>
       <w:r>
@@ -1238,24 +1335,28 @@
       </w:r>
     </w:p>
     <w:p>
+      <w:proofErr w:type="spellStart"/>
       <w:r>
         <w:rPr>
           <w:rFonts w:hint="eastAsia"/>
         </w:rPr>
         <w:t>springmvc</w:t>
       </w:r>
+      <w:proofErr w:type="spellEnd"/>
       <w:r>
         <w:rPr>
           <w:rFonts w:hint="eastAsia"/>
         </w:rPr>
         <w:t>中使用</w:t>
       </w:r>
+      <w:proofErr w:type="spellStart"/>
       <w:r>
         <w:rPr>
           <w:rFonts w:hint="eastAsia"/>
         </w:rPr>
         <w:t>jdbctemplate</w:t>
       </w:r>
+      <w:proofErr w:type="spellEnd"/>
       <w:r>
         <w:rPr>
           <w:rFonts w:hint="eastAsia"/>
@@ -1286,9 +1387,13 @@
           <w:numId w:val="1"/>
         </w:numPr>
       </w:pPr>
+      <w:proofErr w:type="spellStart"/>
+      <w:proofErr w:type="gramStart"/>
       <w:r>
         <w:t>druiddemo</w:t>
       </w:r>
+      <w:proofErr w:type="spellEnd"/>
+      <w:proofErr w:type="gramEnd"/>
     </w:p>
     <w:p>
       <w:r>
@@ -1315,9 +1420,11 @@
           <w:numId w:val="1"/>
         </w:numPr>
       </w:pPr>
+      <w:proofErr w:type="spellStart"/>
       <w:r>
         <w:t>Javajdbcdemo</w:t>
       </w:r>
+      <w:proofErr w:type="spellEnd"/>
     </w:p>
     <w:p>
       <w:pPr>
@@ -1346,24 +1453,28 @@
         </w:rPr>
         <w:t>使用</w:t>
       </w:r>
+      <w:proofErr w:type="spellStart"/>
       <w:r>
         <w:rPr>
           <w:rFonts w:hint="eastAsia"/>
         </w:rPr>
         <w:t>javajdbc</w:t>
       </w:r>
+      <w:proofErr w:type="spellEnd"/>
       <w:r>
         <w:rPr>
           <w:rFonts w:hint="eastAsia"/>
         </w:rPr>
         <w:t>连接</w:t>
       </w:r>
+      <w:proofErr w:type="spellStart"/>
       <w:r>
         <w:rPr>
           <w:rFonts w:hint="eastAsia"/>
         </w:rPr>
         <w:t>mysql</w:t>
       </w:r>
+      <w:proofErr w:type="spellEnd"/>
       <w:r>
         <w:rPr>
           <w:rFonts w:hint="eastAsia"/>
@@ -1392,9 +1503,11 @@
           <w:numId w:val="1"/>
         </w:numPr>
       </w:pPr>
+      <w:proofErr w:type="spellStart"/>
       <w:r>
         <w:t>Poidemo</w:t>
       </w:r>
+      <w:proofErr w:type="spellEnd"/>
     </w:p>
     <w:p>
       <w:pPr>
@@ -1412,12 +1525,14 @@
         </w:rPr>
         <w:t>使用</w:t>
       </w:r>
+      <w:proofErr w:type="spellStart"/>
       <w:r>
         <w:rPr>
           <w:rFonts w:hint="eastAsia"/>
         </w:rPr>
         <w:t>apachePOI</w:t>
       </w:r>
+      <w:proofErr w:type="spellEnd"/>
       <w:r>
         <w:rPr>
           <w:rFonts w:hint="eastAsia"/>
@@ -1436,12 +1551,14 @@
         </w:rPr>
         <w:t>文件并拼装成</w:t>
       </w:r>
+      <w:proofErr w:type="spellStart"/>
       <w:r>
         <w:rPr>
           <w:rFonts w:hint="eastAsia"/>
         </w:rPr>
         <w:t>sql</w:t>
       </w:r>
+      <w:proofErr w:type="spellEnd"/>
       <w:r>
         <w:rPr>
           <w:rFonts w:hint="eastAsia"/>
@@ -1454,6 +1571,7 @@
         </w:rPr>
         <w:t>这里使用的是</w:t>
       </w:r>
+      <w:proofErr w:type="spellStart"/>
       <w:r>
         <w:rPr>
           <w:rFonts w:ascii="Consolas" w:hAnsi="Consolas" w:cs="Consolas" w:hint="eastAsia"/>
@@ -1464,6 +1582,7 @@
         </w:rPr>
         <w:t>xssf</w:t>
       </w:r>
+      <w:proofErr w:type="spellEnd"/>
       <w:r>
         <w:rPr>
           <w:rFonts w:ascii="Consolas" w:hAnsi="Consolas" w:cs="Consolas" w:hint="eastAsia"/>
@@ -1507,12 +1626,14 @@
         <w:lastRenderedPageBreak/>
         <w:t>使用</w:t>
       </w:r>
+      <w:proofErr w:type="spellStart"/>
       <w:r>
         <w:rPr>
           <w:rFonts w:hint="eastAsia"/>
         </w:rPr>
         <w:t>springmvc</w:t>
       </w:r>
+      <w:proofErr w:type="spellEnd"/>
       <w:r>
         <w:rPr>
           <w:rFonts w:hint="eastAsia"/>
@@ -1541,14 +1662,17 @@
           <w:numId w:val="1"/>
         </w:numPr>
       </w:pPr>
+      <w:proofErr w:type="spellStart"/>
       <w:r>
         <w:t>S</w:t>
       </w:r>
       <w:r>
         <w:t>pringmvctransactiondemo</w:t>
       </w:r>
-    </w:p>
-    <w:p>
+      <w:proofErr w:type="spellEnd"/>
+    </w:p>
+    <w:p>
+      <w:proofErr w:type="spellStart"/>
       <w:r>
         <w:t>S</w:t>
       </w:r>
@@ -1558,18 +1682,21 @@
         </w:rPr>
         <w:t>pring+springmvc</w:t>
       </w:r>
+      <w:proofErr w:type="spellEnd"/>
       <w:r>
         <w:rPr>
           <w:rFonts w:hint="eastAsia"/>
         </w:rPr>
         <w:t>在</w:t>
       </w:r>
+      <w:proofErr w:type="spellStart"/>
       <w:r>
         <w:rPr>
           <w:rFonts w:hint="eastAsia"/>
         </w:rPr>
         <w:t>mysql</w:t>
       </w:r>
+      <w:proofErr w:type="spellEnd"/>
       <w:r>
         <w:rPr>
           <w:rFonts w:hint="eastAsia"/>
@@ -1586,6 +1713,8 @@
           <w:numId w:val="1"/>
         </w:numPr>
       </w:pPr>
+      <w:proofErr w:type="spellStart"/>
+      <w:proofErr w:type="gramStart"/>
       <w:r>
         <w:rPr>
           <w:rFonts w:hint="eastAsia"/>
@@ -1595,6 +1724,8 @@
       <w:r>
         <w:t>demo</w:t>
       </w:r>
+      <w:proofErr w:type="spellEnd"/>
+      <w:proofErr w:type="gramEnd"/>
     </w:p>
     <w:p>
       <w:r>
@@ -1607,21 +1738,63 @@
         <w:rPr>
           <w:rFonts w:hint="eastAsia"/>
         </w:rPr>
-        <w:t>客户端与服务端示例，先启服务端再启客户端，服务端接受客户端发送的消息</w:t>
-      </w:r>
-    </w:p>
-    <w:p>
-      <w:r>
-        <w:rPr>
-          <w:rFonts w:hint="eastAsia"/>
-        </w:rPr>
-        <w:t>lesson2</w:t>
-      </w:r>
-      <w:r>
-        <w:rPr>
-          <w:rFonts w:hint="eastAsia"/>
-        </w:rPr>
-        <w:t>多个客户端一个服务端示例</w:t>
+        <w:t>客户端与服务端示例，先</w:t>
+      </w:r>
+      <w:proofErr w:type="gramStart"/>
+      <w:r>
+        <w:rPr>
+          <w:rFonts w:hint="eastAsia"/>
+        </w:rPr>
+        <w:t>启服务端</w:t>
+      </w:r>
+      <w:proofErr w:type="gramEnd"/>
+      <w:r>
+        <w:rPr>
+          <w:rFonts w:hint="eastAsia"/>
+        </w:rPr>
+        <w:t>再启客户端，服务</w:t>
+      </w:r>
+      <w:proofErr w:type="gramStart"/>
+      <w:r>
+        <w:rPr>
+          <w:rFonts w:hint="eastAsia"/>
+        </w:rPr>
+        <w:t>端接受</w:t>
+      </w:r>
+      <w:proofErr w:type="gramEnd"/>
+      <w:r>
+        <w:rPr>
+          <w:rFonts w:hint="eastAsia"/>
+        </w:rPr>
+        <w:t>客户端发送的消息</w:t>
+      </w:r>
+    </w:p>
+    <w:p>
+      <w:r>
+        <w:rPr>
+          <w:rFonts w:hint="eastAsia"/>
+        </w:rPr>
+        <w:t>lesson</w:t>
+      </w:r>
+      <w:proofErr w:type="gramStart"/>
+      <w:r>
+        <w:rPr>
+          <w:rFonts w:hint="eastAsia"/>
+        </w:rPr>
+        <w:t>2</w:t>
+      </w:r>
+      <w:r>
+        <w:rPr>
+          <w:rFonts w:hint="eastAsia"/>
+        </w:rPr>
+        <w:t>多个</w:t>
+      </w:r>
+      <w:proofErr w:type="gramEnd"/>
+      <w:r>
+        <w:rPr>
+          <w:rFonts w:hint="eastAsia"/>
+        </w:rPr>
+        <w:t>客户端一个服务端示例</w:t>
       </w:r>
     </w:p>
     <w:p>
@@ -1661,9 +1834,13 @@
           <w:numId w:val="1"/>
         </w:numPr>
       </w:pPr>
+      <w:proofErr w:type="spellStart"/>
+      <w:proofErr w:type="gramStart"/>
       <w:r>
         <w:t>hessiandemo</w:t>
       </w:r>
+      <w:proofErr w:type="spellEnd"/>
+      <w:proofErr w:type="gramEnd"/>
     </w:p>
     <w:p>
       <w:r>
@@ -1682,6 +1859,8 @@
           <w:numId w:val="1"/>
         </w:numPr>
       </w:pPr>
+      <w:proofErr w:type="spellStart"/>
+      <w:proofErr w:type="gramStart"/>
       <w:r>
         <w:rPr>
           <w:rFonts w:hint="eastAsia"/>
@@ -1691,6 +1870,8 @@
       <w:r>
         <w:t>uartzdemo</w:t>
       </w:r>
+      <w:proofErr w:type="spellEnd"/>
+      <w:proofErr w:type="gramEnd"/>
     </w:p>
     <w:p>
       <w:r>
@@ -1721,6 +1902,7 @@
           <w:numId w:val="1"/>
         </w:numPr>
       </w:pPr>
+      <w:proofErr w:type="spellStart"/>
       <w:r>
         <w:t>T</w:t>
       </w:r>
@@ -1730,6 +1912,7 @@
         </w:rPr>
         <w:t>askdemo</w:t>
       </w:r>
+      <w:proofErr w:type="spellEnd"/>
     </w:p>
     <w:p>
       <w:r>
@@ -1792,9 +1975,11 @@
           <w:numId w:val="1"/>
         </w:numPr>
       </w:pPr>
+      <w:proofErr w:type="spellStart"/>
       <w:r>
         <w:t>Nettydemo</w:t>
       </w:r>
+      <w:proofErr w:type="spellEnd"/>
     </w:p>
     <w:p>
       <w:r>
@@ -1803,12 +1988,14 @@
         </w:rPr>
         <w:t>网络通信框架</w:t>
       </w:r>
+      <w:proofErr w:type="spellStart"/>
       <w:r>
         <w:rPr>
           <w:rFonts w:hint="eastAsia"/>
         </w:rPr>
         <w:t>nettydemo</w:t>
       </w:r>
+      <w:proofErr w:type="spellEnd"/>
     </w:p>
     <w:p>
       <w:r>
@@ -1932,9 +2119,11 @@
           <w:numId w:val="1"/>
         </w:numPr>
       </w:pPr>
+      <w:proofErr w:type="spellStart"/>
       <w:r>
         <w:t>Jogampdemo</w:t>
       </w:r>
+      <w:proofErr w:type="spellEnd"/>
     </w:p>
     <w:p>
       <w:r>
@@ -1952,12 +2141,14 @@
         </w:rPr>
         <w:t>地</w:t>
       </w:r>
+      <w:proofErr w:type="spellStart"/>
       <w:r>
         <w:rPr>
           <w:rFonts w:hint="eastAsia"/>
         </w:rPr>
         <w:t>opengl,openal,opencl</w:t>
       </w:r>
+      <w:proofErr w:type="spellEnd"/>
       <w:r>
         <w:rPr>
           <w:rFonts w:hint="eastAsia"/>
@@ -1976,12 +2167,14 @@
         </w:rPr>
         <w:t>对</w:t>
       </w:r>
+      <w:proofErr w:type="spellStart"/>
       <w:r>
         <w:rPr>
           <w:rFonts w:hint="eastAsia"/>
         </w:rPr>
         <w:t>opengl</w:t>
       </w:r>
+      <w:proofErr w:type="spellEnd"/>
       <w:r>
         <w:rPr>
           <w:rFonts w:hint="eastAsia"/>
@@ -2002,12 +2195,14 @@
         </w:rPr>
         <w:t>显示了一个</w:t>
       </w:r>
+      <w:proofErr w:type="spellStart"/>
       <w:r>
         <w:rPr>
           <w:rFonts w:hint="eastAsia"/>
         </w:rPr>
         <w:t>opengl</w:t>
       </w:r>
+      <w:proofErr w:type="spellEnd"/>
       <w:r>
         <w:rPr>
           <w:rFonts w:hint="eastAsia"/>
@@ -2064,14 +2259,18 @@
           <w:numId w:val="1"/>
         </w:numPr>
       </w:pPr>
+      <w:proofErr w:type="spellStart"/>
       <w:r>
         <w:t>Swingdemo</w:t>
       </w:r>
-    </w:p>
-    <w:p>
+      <w:proofErr w:type="spellEnd"/>
+    </w:p>
+    <w:p>
+      <w:proofErr w:type="spellStart"/>
       <w:r>
         <w:t>TestFileChooser</w:t>
       </w:r>
+      <w:proofErr w:type="spellEnd"/>
       <w:r>
         <w:rPr>
           <w:rFonts w:hint="eastAsia"/>
@@ -2080,9 +2279,11 @@
       </w:r>
     </w:p>
     <w:p>
+      <w:proofErr w:type="spellStart"/>
       <w:r>
         <w:t>CustomFileFilter</w:t>
       </w:r>
+      <w:proofErr w:type="spellEnd"/>
       <w:r>
         <w:rPr>
           <w:rFonts w:hint="eastAsia"/>
@@ -2105,9 +2306,11 @@
           <w:numId w:val="1"/>
         </w:numPr>
       </w:pPr>
+      <w:proofErr w:type="spellStart"/>
       <w:r>
         <w:t>Itextdemo</w:t>
       </w:r>
+      <w:proofErr w:type="spellEnd"/>
     </w:p>
     <w:p>
       <w:r>
@@ -2116,24 +2319,28 @@
         </w:rPr>
         <w:t>使用</w:t>
       </w:r>
+      <w:proofErr w:type="spellStart"/>
       <w:r>
         <w:rPr>
           <w:rFonts w:hint="eastAsia"/>
         </w:rPr>
         <w:t>itext</w:t>
       </w:r>
+      <w:proofErr w:type="spellEnd"/>
       <w:r>
         <w:rPr>
           <w:rFonts w:hint="eastAsia"/>
         </w:rPr>
         <w:t>来导出</w:t>
       </w:r>
+      <w:proofErr w:type="spellStart"/>
       <w:r>
         <w:rPr>
           <w:rFonts w:hint="eastAsia"/>
         </w:rPr>
         <w:t>pdf</w:t>
       </w:r>
+      <w:proofErr w:type="spellEnd"/>
       <w:r>
         <w:rPr>
           <w:rFonts w:hint="eastAsia"/>
@@ -2183,9 +2390,11 @@
           <w:numId w:val="1"/>
         </w:numPr>
       </w:pPr>
+      <w:proofErr w:type="spellStart"/>
       <w:r>
         <w:t>Maildemo</w:t>
       </w:r>
+      <w:proofErr w:type="spellEnd"/>
     </w:p>
     <w:p>
       <w:r>
@@ -2204,6 +2413,7 @@
           <w:numId w:val="1"/>
         </w:numPr>
       </w:pPr>
+      <w:proofErr w:type="spellStart"/>
       <w:r>
         <w:lastRenderedPageBreak/>
         <w:t>S</w:t>
@@ -2214,6 +2424,7 @@
         </w:rPr>
         <w:t>hirodemo</w:t>
       </w:r>
+      <w:proofErr w:type="spellEnd"/>
     </w:p>
     <w:p>
       <w:r>
@@ -2225,12 +2436,14 @@
         </w:rPr>
         <w:t>从</w:t>
       </w:r>
+      <w:proofErr w:type="spellStart"/>
       <w:r>
         <w:rPr>
           <w:rFonts w:hint="eastAsia"/>
         </w:rPr>
         <w:t>ini</w:t>
       </w:r>
+      <w:proofErr w:type="spellEnd"/>
       <w:r>
         <w:rPr>
           <w:rFonts w:hint="eastAsia"/>
@@ -2239,9 +2452,11 @@
       </w:r>
     </w:p>
     <w:p>
+      <w:proofErr w:type="spellStart"/>
       <w:r>
         <w:t>jdbcrealmdemo</w:t>
       </w:r>
+      <w:proofErr w:type="spellEnd"/>
       <w:r>
         <w:rPr>
           <w:rFonts w:hint="eastAsia"/>
@@ -2250,21 +2465,25 @@
       </w:r>
     </w:p>
     <w:p>
+      <w:proofErr w:type="spellStart"/>
       <w:r>
         <w:t>springmvcmybatisshirodemo</w:t>
       </w:r>
+      <w:proofErr w:type="spellEnd"/>
       <w:r>
         <w:rPr>
           <w:rFonts w:hint="eastAsia"/>
         </w:rPr>
         <w:t>角色权限资源示例</w:t>
       </w:r>
+      <w:proofErr w:type="spellStart"/>
       <w:r>
         <w:rPr>
           <w:rFonts w:hint="eastAsia"/>
         </w:rPr>
         <w:t>mybatis</w:t>
       </w:r>
+      <w:proofErr w:type="spellEnd"/>
       <w:r>
         <w:rPr>
           <w:rFonts w:hint="eastAsia"/>
@@ -2292,12 +2511,14 @@
       </w:r>
     </w:p>
     <w:p>
+      <w:proofErr w:type="spellStart"/>
       <w:r>
         <w:rPr>
           <w:rFonts w:hint="eastAsia"/>
         </w:rPr>
         <w:t>ssh</w:t>
       </w:r>
+      <w:proofErr w:type="spellEnd"/>
       <w:r>
         <w:rPr>
           <w:rFonts w:hint="eastAsia"/>
@@ -2310,11 +2531,19 @@
         </w:rPr>
         <w:t>jar</w:t>
       </w:r>
-      <w:r>
-        <w:rPr>
-          <w:rFonts w:hint="eastAsia"/>
-        </w:rPr>
-        <w:t>包并演示了一个登陆</w:t>
+      <w:proofErr w:type="gramStart"/>
+      <w:r>
+        <w:rPr>
+          <w:rFonts w:hint="eastAsia"/>
+        </w:rPr>
+        <w:t>包并演示</w:t>
+      </w:r>
+      <w:proofErr w:type="gramEnd"/>
+      <w:r>
+        <w:rPr>
+          <w:rFonts w:hint="eastAsia"/>
+        </w:rPr>
+        <w:t>了一个登陆</w:t>
       </w:r>
     </w:p>
     <w:p/>
@@ -2352,12 +2581,14 @@
         </w:rPr>
         <w:t>实现的</w:t>
       </w:r>
+      <w:proofErr w:type="spellStart"/>
       <w:r>
         <w:rPr>
           <w:rFonts w:hint="eastAsia"/>
         </w:rPr>
         <w:t>jpa</w:t>
       </w:r>
+      <w:proofErr w:type="spellEnd"/>
       <w:r>
         <w:rPr>
           <w:rFonts w:hint="eastAsia"/>
@@ -2374,9 +2605,13 @@
           <w:numId w:val="1"/>
         </w:numPr>
       </w:pPr>
+      <w:proofErr w:type="spellStart"/>
+      <w:proofErr w:type="gramStart"/>
       <w:r>
         <w:t>pagehelperdemo</w:t>
       </w:r>
+      <w:proofErr w:type="spellEnd"/>
+      <w:proofErr w:type="gramEnd"/>
     </w:p>
     <w:p>
       <w:r>
@@ -2385,24 +2620,28 @@
         </w:rPr>
         <w:t>在</w:t>
       </w:r>
+      <w:proofErr w:type="spellStart"/>
       <w:r>
         <w:rPr>
           <w:rFonts w:hint="eastAsia"/>
         </w:rPr>
         <w:t>mybatis</w:t>
       </w:r>
+      <w:proofErr w:type="spellEnd"/>
       <w:r>
         <w:rPr>
           <w:rFonts w:hint="eastAsia"/>
         </w:rPr>
         <w:t>中使用注解并且使用</w:t>
       </w:r>
+      <w:proofErr w:type="spellStart"/>
       <w:r>
         <w:rPr>
           <w:rFonts w:hint="eastAsia"/>
         </w:rPr>
         <w:t>pagehelper</w:t>
       </w:r>
+      <w:proofErr w:type="spellEnd"/>
       <w:r>
         <w:rPr>
           <w:rFonts w:hint="eastAsia"/>
@@ -2419,9 +2658,13 @@
           <w:numId w:val="1"/>
         </w:numPr>
       </w:pPr>
+      <w:proofErr w:type="spellStart"/>
+      <w:proofErr w:type="gramStart"/>
       <w:r>
         <w:t>tilesdemo</w:t>
       </w:r>
+      <w:proofErr w:type="spellEnd"/>
+      <w:proofErr w:type="gramEnd"/>
     </w:p>
     <w:p>
       <w:r>
@@ -2459,9 +2702,13 @@
           <w:numId w:val="1"/>
         </w:numPr>
       </w:pPr>
+      <w:proofErr w:type="spellStart"/>
+      <w:proofErr w:type="gramStart"/>
       <w:r>
         <w:t>pjaxdemo</w:t>
       </w:r>
+      <w:proofErr w:type="spellEnd"/>
+      <w:proofErr w:type="gramEnd"/>
     </w:p>
     <w:p>
       <w:r>
@@ -2482,12 +2729,14 @@
         </w:rPr>
         <w:t>与</w:t>
       </w:r>
+      <w:proofErr w:type="spellStart"/>
       <w:r>
         <w:rPr>
           <w:rFonts w:hint="eastAsia"/>
         </w:rPr>
         <w:t>ajax</w:t>
       </w:r>
+      <w:proofErr w:type="spellEnd"/>
       <w:r>
         <w:rPr>
           <w:rFonts w:hint="eastAsia"/>
@@ -2524,9 +2773,11 @@
           <w:numId w:val="1"/>
         </w:numPr>
       </w:pPr>
+      <w:proofErr w:type="spellStart"/>
       <w:r>
         <w:t>Jodatimedemo</w:t>
       </w:r>
+      <w:proofErr w:type="spellEnd"/>
     </w:p>
     <w:p>
       <w:r>
@@ -2535,12 +2786,14 @@
         </w:rPr>
         <w:t>日期时间处理类相比</w:t>
       </w:r>
+      <w:proofErr w:type="spellStart"/>
       <w:r>
         <w:rPr>
           <w:rFonts w:hint="eastAsia"/>
         </w:rPr>
         <w:t>jdk</w:t>
       </w:r>
+      <w:proofErr w:type="spellEnd"/>
       <w:r>
         <w:rPr>
           <w:rFonts w:hint="eastAsia"/>
@@ -2569,12 +2822,15 @@
           <w:numId w:val="1"/>
         </w:numPr>
       </w:pPr>
+      <w:proofErr w:type="spellStart"/>
       <w:r>
         <w:lastRenderedPageBreak/>
         <w:t>Dbcpdemo</w:t>
       </w:r>
-    </w:p>
-    <w:p>
+      <w:proofErr w:type="spellEnd"/>
+    </w:p>
+    <w:p>
+      <w:proofErr w:type="spellStart"/>
       <w:r>
         <w:t>D</w:t>
       </w:r>
@@ -2584,6 +2840,7 @@
         </w:rPr>
         <w:t>bcp</w:t>
       </w:r>
+      <w:proofErr w:type="spellEnd"/>
       <w:r>
         <w:rPr>
           <w:rFonts w:hint="eastAsia"/>
@@ -2666,9 +2923,13 @@
           <w:numId w:val="1"/>
         </w:numPr>
       </w:pPr>
+      <w:proofErr w:type="spellStart"/>
+      <w:proofErr w:type="gramStart"/>
       <w:r>
         <w:t>commoniodemo</w:t>
       </w:r>
+      <w:proofErr w:type="spellEnd"/>
+      <w:proofErr w:type="gramEnd"/>
     </w:p>
     <w:p>
       <w:r>
@@ -2677,12 +2938,14 @@
         </w:rPr>
         <w:t>使用</w:t>
       </w:r>
+      <w:proofErr w:type="spellStart"/>
       <w:r>
         <w:rPr>
           <w:rFonts w:hint="eastAsia"/>
         </w:rPr>
         <w:t>commonsio</w:t>
       </w:r>
+      <w:proofErr w:type="spellEnd"/>
       <w:r>
         <w:rPr>
           <w:rFonts w:hint="eastAsia"/>
@@ -2700,9 +2963,13 @@
           <w:numId w:val="1"/>
         </w:numPr>
       </w:pPr>
+      <w:proofErr w:type="spellStart"/>
+      <w:proofErr w:type="gramStart"/>
       <w:r>
         <w:t>springmybatisdemo</w:t>
       </w:r>
+      <w:proofErr w:type="spellEnd"/>
+      <w:proofErr w:type="gramEnd"/>
     </w:p>
     <w:p>
       <w:r>
@@ -2717,36 +2984,64 @@
         </w:rPr>
         <w:t>结合</w:t>
       </w:r>
+      <w:proofErr w:type="spellStart"/>
       <w:r>
         <w:rPr>
           <w:rFonts w:hint="eastAsia"/>
         </w:rPr>
         <w:t>springmvc</w:t>
       </w:r>
+      <w:proofErr w:type="spellEnd"/>
       <w:r>
         <w:rPr>
           <w:rFonts w:hint="eastAsia"/>
         </w:rPr>
         <w:t>与</w:t>
       </w:r>
+      <w:proofErr w:type="spellStart"/>
       <w:r>
         <w:rPr>
           <w:rFonts w:hint="eastAsia"/>
         </w:rPr>
         <w:t>mybatis</w:t>
       </w:r>
-      <w:r>
-        <w:rPr>
-          <w:rFonts w:hint="eastAsia"/>
-        </w:rPr>
-        <w:t>结合没有分页如果使用分页请参照</w:t>
-      </w:r>
+      <w:proofErr w:type="spellEnd"/>
+      <w:r>
+        <w:rPr>
+          <w:rFonts w:hint="eastAsia"/>
+        </w:rPr>
+        <w:t>结合没有分</w:t>
+      </w:r>
+      <w:proofErr w:type="gramStart"/>
+      <w:r>
+        <w:rPr>
+          <w:rFonts w:hint="eastAsia"/>
+        </w:rPr>
+        <w:t>页如果</w:t>
+      </w:r>
+      <w:proofErr w:type="gramEnd"/>
+      <w:r>
+        <w:rPr>
+          <w:rFonts w:hint="eastAsia"/>
+        </w:rPr>
+        <w:t>使用</w:t>
+      </w:r>
+      <w:proofErr w:type="gramStart"/>
+      <w:r>
+        <w:rPr>
+          <w:rFonts w:hint="eastAsia"/>
+        </w:rPr>
+        <w:t>分页请参照</w:t>
+      </w:r>
+      <w:proofErr w:type="spellStart"/>
+      <w:proofErr w:type="gramEnd"/>
       <w:r>
         <w:rPr>
           <w:rFonts w:hint="eastAsia"/>
         </w:rPr>
         <w:t>mybatis</w:t>
       </w:r>
+      <w:proofErr w:type="spellEnd"/>
       <w:r>
         <w:rPr>
           <w:rFonts w:hint="eastAsia"/>
@@ -2764,17 +3059,23 @@
           <w:numId w:val="1"/>
         </w:numPr>
       </w:pPr>
+      <w:proofErr w:type="spellStart"/>
+      <w:proofErr w:type="gramStart"/>
       <w:r>
         <w:t>qrcode</w:t>
       </w:r>
-    </w:p>
-    <w:p>
+      <w:proofErr w:type="spellEnd"/>
+      <w:proofErr w:type="gramEnd"/>
+    </w:p>
+    <w:p>
+      <w:proofErr w:type="gramStart"/>
       <w:r>
         <w:rPr>
           <w:rFonts w:hint="eastAsia"/>
         </w:rPr>
         <w:t>二维码生成</w:t>
       </w:r>
+      <w:proofErr w:type="gramEnd"/>
       <w:r>
         <w:rPr>
           <w:rFonts w:hint="eastAsia"/>
@@ -2787,36 +3088,42 @@
         </w:rPr>
         <w:t>使用</w:t>
       </w:r>
+      <w:proofErr w:type="spellStart"/>
       <w:r>
         <w:rPr>
           <w:rFonts w:hint="eastAsia"/>
         </w:rPr>
         <w:t>qrcode</w:t>
       </w:r>
+      <w:proofErr w:type="spellEnd"/>
       <w:r>
         <w:rPr>
           <w:rFonts w:hint="eastAsia"/>
         </w:rPr>
         <w:t>包生成与</w:t>
       </w:r>
+      <w:proofErr w:type="spellStart"/>
       <w:r>
         <w:rPr>
           <w:rFonts w:hint="eastAsia"/>
         </w:rPr>
         <w:t>google</w:t>
       </w:r>
+      <w:proofErr w:type="spellEnd"/>
       <w:r>
         <w:rPr>
           <w:rFonts w:hint="eastAsia"/>
         </w:rPr>
         <w:t>的</w:t>
       </w:r>
+      <w:proofErr w:type="spellStart"/>
       <w:r>
         <w:rPr>
           <w:rFonts w:hint="eastAsia"/>
         </w:rPr>
         <w:t>zxing</w:t>
       </w:r>
+      <w:proofErr w:type="spellEnd"/>
       <w:r>
         <w:rPr>
           <w:rFonts w:hint="eastAsia"/>
@@ -2833,9 +3140,13 @@
           <w:numId w:val="1"/>
         </w:numPr>
       </w:pPr>
+      <w:proofErr w:type="spellStart"/>
+      <w:proofErr w:type="gramStart"/>
       <w:r>
         <w:t>freemarkDemo</w:t>
       </w:r>
+      <w:proofErr w:type="spellEnd"/>
+      <w:proofErr w:type="gramEnd"/>
     </w:p>
     <w:p>
       <w:r>
@@ -2844,12 +3155,14 @@
         </w:rPr>
         <w:t>使用</w:t>
       </w:r>
+      <w:proofErr w:type="spellStart"/>
       <w:r>
         <w:rPr>
           <w:rFonts w:hint="eastAsia"/>
         </w:rPr>
         <w:t>freemark</w:t>
       </w:r>
+      <w:proofErr w:type="spellEnd"/>
       <w:r>
         <w:rPr>
           <w:rFonts w:hint="eastAsia"/>
@@ -2878,9 +3191,13 @@
           <w:numId w:val="1"/>
         </w:numPr>
       </w:pPr>
+      <w:proofErr w:type="spellStart"/>
+      <w:proofErr w:type="gramStart"/>
       <w:r>
         <w:t>vskedtemplate</w:t>
       </w:r>
+      <w:proofErr w:type="spellEnd"/>
+      <w:proofErr w:type="gramEnd"/>
     </w:p>
     <w:p>
       <w:r>
@@ -2889,24 +3206,28 @@
         </w:rPr>
         <w:t>在</w:t>
       </w:r>
+      <w:proofErr w:type="spellStart"/>
       <w:r>
         <w:rPr>
           <w:rFonts w:hint="eastAsia"/>
         </w:rPr>
         <w:t>jsp</w:t>
       </w:r>
+      <w:proofErr w:type="spellEnd"/>
       <w:r>
         <w:rPr>
           <w:rFonts w:hint="eastAsia"/>
         </w:rPr>
         <w:t>页面中</w:t>
       </w:r>
+      <w:proofErr w:type="spellStart"/>
       <w:r>
         <w:rPr>
           <w:rFonts w:hint="eastAsia"/>
         </w:rPr>
         <w:t>basePath</w:t>
       </w:r>
+      <w:proofErr w:type="spellEnd"/>
       <w:r>
         <w:rPr>
           <w:rFonts w:hint="eastAsia"/>
@@ -2952,21 +3273,25 @@
       </w:r>
     </w:p>
     <w:p>
+      <w:proofErr w:type="spellStart"/>
       <w:r>
         <w:t>Simplefacelet</w:t>
       </w:r>
+      <w:proofErr w:type="spellEnd"/>
       <w:r>
         <w:rPr>
           <w:rFonts w:hint="eastAsia"/>
         </w:rPr>
         <w:t>一个最简单的</w:t>
       </w:r>
+      <w:proofErr w:type="spellStart"/>
       <w:r>
         <w:rPr>
           <w:rFonts w:hint="eastAsia"/>
         </w:rPr>
         <w:t>facelet</w:t>
       </w:r>
+      <w:proofErr w:type="spellEnd"/>
       <w:r>
         <w:rPr>
           <w:rFonts w:hint="eastAsia"/>
@@ -2974,81 +3299,184 @@
         <w:t>演示使用了模板页</w:t>
       </w:r>
     </w:p>
-    <w:p>
-      <w:pPr>
-        <w:rPr>
-          <w:rFonts w:hint="eastAsia"/>
-        </w:rPr>
-      </w:pPr>
-    </w:p>
-    <w:p>
-      <w:pPr>
-        <w:rPr>
-          <w:rFonts w:hint="eastAsia"/>
-        </w:rPr>
-      </w:pPr>
-    </w:p>
-    <w:p>
-      <w:pPr>
-        <w:pStyle w:val="2"/>
-        <w:numPr>
-          <w:ilvl w:val="0"/>
-          <w:numId w:val="1"/>
-        </w:numPr>
-        <w:rPr>
-          <w:rFonts w:hint="eastAsia"/>
-        </w:rPr>
-      </w:pPr>
+    <w:p/>
+    <w:p/>
+    <w:p>
+      <w:pPr>
+        <w:pStyle w:val="2"/>
+        <w:numPr>
+          <w:ilvl w:val="0"/>
+          <w:numId w:val="1"/>
+        </w:numPr>
+      </w:pPr>
+      <w:proofErr w:type="spellStart"/>
       <w:r>
         <w:t>Cdidemo</w:t>
       </w:r>
-    </w:p>
-    <w:p>
-      <w:pPr>
-        <w:rPr>
-          <w:rFonts w:hint="eastAsia"/>
-        </w:rPr>
-      </w:pPr>
+      <w:proofErr w:type="spellEnd"/>
+    </w:p>
+    <w:p/>
+    <w:p>
+      <w:pPr>
+        <w:rPr>
+          <w:rFonts w:hint="eastAsia"/>
+        </w:rPr>
+      </w:pPr>
+      <w:proofErr w:type="spellStart"/>
+      <w:r>
+        <w:t>S</w:t>
+      </w:r>
+      <w:r>
+        <w:t>implecdi</w:t>
+      </w:r>
+      <w:proofErr w:type="spellEnd"/>
+      <w:r>
+        <w:rPr>
+          <w:rFonts w:hint="eastAsia"/>
+        </w:rPr>
+        <w:t>最基本的</w:t>
+      </w:r>
+      <w:r>
+        <w:rPr>
+          <w:rFonts w:hint="eastAsia"/>
+        </w:rPr>
+        <w:t>cdi</w:t>
+      </w:r>
+      <w:r>
+        <w:rPr>
+          <w:rFonts w:hint="eastAsia"/>
+        </w:rPr>
+        <w:t>使用示例结合</w:t>
+      </w:r>
+      <w:proofErr w:type="spellStart"/>
+      <w:r>
+        <w:rPr>
+          <w:rFonts w:hint="eastAsia"/>
+        </w:rPr>
+        <w:t>facelet</w:t>
+      </w:r>
+      <w:proofErr w:type="spellEnd"/>
+      <w:r>
+        <w:rPr>
+          <w:rFonts w:hint="eastAsia"/>
+        </w:rPr>
+        <w:t>使用的</w:t>
+      </w:r>
+    </w:p>
+    <w:p>
+      <w:pPr>
+        <w:rPr>
+          <w:rFonts w:hint="eastAsia"/>
+        </w:rPr>
+      </w:pPr>
+    </w:p>
+    <w:p>
+      <w:pPr>
+        <w:rPr>
+          <w:rFonts w:hint="eastAsia"/>
+        </w:rPr>
+      </w:pPr>
+    </w:p>
+    <w:p>
+      <w:pPr>
+        <w:pStyle w:val="2"/>
+        <w:numPr>
+          <w:ilvl w:val="0"/>
+          <w:numId w:val="1"/>
+        </w:numPr>
+        <w:rPr>
+          <w:rFonts w:hint="eastAsia"/>
+        </w:rPr>
+      </w:pPr>
+      <w:r>
+        <w:t>servlet31demo</w:t>
+      </w:r>
+    </w:p>
+    <w:p>
+      <w:pPr>
+        <w:rPr>
+          <w:rFonts w:hint="eastAsia"/>
+        </w:rPr>
+      </w:pPr>
+      <w:r>
+        <w:rPr>
+          <w:rFonts w:hint="eastAsia"/>
+        </w:rPr>
+        <w:t>servlet3.1</w:t>
+      </w:r>
+      <w:r>
+        <w:rPr>
+          <w:rFonts w:hint="eastAsia"/>
+        </w:rPr>
+        <w:t>使用无</w:t>
+      </w:r>
+      <w:r>
+        <w:rPr>
+          <w:rFonts w:hint="eastAsia"/>
+        </w:rPr>
+        <w:t>web.xml</w:t>
+      </w:r>
+      <w:r>
+        <w:rPr>
+          <w:rFonts w:hint="eastAsia"/>
+        </w:rPr>
+        <w:t>的配置</w:t>
+      </w:r>
+    </w:p>
+    <w:p>
+      <w:pPr>
+        <w:rPr>
+          <w:rFonts w:hint="eastAsia"/>
+        </w:rPr>
+      </w:pPr>
+      <w:r>
+        <w:rPr>
+          <w:rFonts w:hint="eastAsia"/>
+        </w:rPr>
+        <w:t>使用注解实现</w:t>
+      </w:r>
+      <w:proofErr w:type="spellStart"/>
+      <w:r>
+        <w:rPr>
+          <w:rFonts w:hint="eastAsia"/>
+        </w:rPr>
+        <w:t>servlet,filter,servletcontextlistener</w:t>
+      </w:r>
+      <w:proofErr w:type="spellEnd"/>
+    </w:p>
+    <w:p>
+      <w:r>
+        <w:rPr>
+          <w:rFonts w:hint="eastAsia"/>
+        </w:rPr>
+        <w:t>这样不需要</w:t>
+      </w:r>
+      <w:r>
+        <w:rPr>
+          <w:rFonts w:hint="eastAsia"/>
+        </w:rPr>
+        <w:t>web.xml</w:t>
+      </w:r>
+      <w:r>
+        <w:rPr>
+          <w:rFonts w:hint="eastAsia"/>
+        </w:rPr>
+        <w:t>文件了但需要</w:t>
+      </w:r>
+      <w:r>
+        <w:rPr>
+          <w:rFonts w:hint="eastAsia"/>
+        </w:rPr>
+        <w:t>j2ee7</w:t>
+      </w:r>
+      <w:r>
+        <w:rPr>
+          <w:rFonts w:hint="eastAsia"/>
+        </w:rPr>
+        <w:t>支持</w:t>
+      </w:r>
       <w:bookmarkStart w:id="0" w:name="_GoBack"/>
       <w:bookmarkEnd w:id="0"/>
-    </w:p>
-    <w:p>
-      <w:r>
-        <w:t>S</w:t>
-      </w:r>
-      <w:r>
-        <w:t>implecdi</w:t>
-      </w:r>
-      <w:r>
-        <w:rPr>
-          <w:rFonts w:hint="eastAsia"/>
-        </w:rPr>
-        <w:t>最基本的</w:t>
-      </w:r>
-      <w:r>
-        <w:rPr>
-          <w:rFonts w:hint="eastAsia"/>
-        </w:rPr>
-        <w:t>cdi</w:t>
-      </w:r>
-      <w:r>
-        <w:rPr>
-          <w:rFonts w:hint="eastAsia"/>
-        </w:rPr>
-        <w:t>使用示例结合</w:t>
-      </w:r>
-      <w:r>
-        <w:rPr>
-          <w:rFonts w:hint="eastAsia"/>
-        </w:rPr>
-        <w:t>facelet</w:t>
-      </w:r>
-      <w:r>
-        <w:rPr>
-          <w:rFonts w:hint="eastAsia"/>
-        </w:rPr>
-        <w:t>使用的</w:t>
-      </w:r>
     </w:p>
     <w:sectPr>
       <w:pgSz w:w="11906" w:h="16838"/>
@@ -3972,7 +4400,7 @@
 </file>
 
 <file path=customXml/itemProps1.xml><?xml version="1.0" encoding="utf-8"?>
-<ds:datastoreItem xmlns:ds="http://schemas.openxmlformats.org/officeDocument/2006/customXml" ds:itemID="{3BAE70A4-5ECF-47C8-BD99-FF21A598B489}">
+<ds:datastoreItem xmlns:ds="http://schemas.openxmlformats.org/officeDocument/2006/customXml" ds:itemID="{53DB02E1-91A5-4F3D-BDB7-1D31E75C301D}">
   <ds:schemaRefs>
     <ds:schemaRef ds:uri="http://schemas.openxmlformats.org/officeDocument/2006/bibliography"/>
   </ds:schemaRefs>

</xml_diff>

<commit_message>
add lingyun ocr use 32bit jdk1.7+ and beetl2demo
</commit_message>
<xml_diff>
--- a/vskeddemos/documents/demo工程列表说明.docx
+++ b/vskeddemos/documents/demo工程列表说明.docx
@@ -69,240 +69,245 @@
         <w:rPr>
           <w:rFonts w:hint="eastAsia"/>
         </w:rPr>
-        <w:t>+</w:t>
-      </w:r>
-      <w:proofErr w:type="spellStart"/>
+        <w:t>+demo</w:t>
+      </w:r>
+      <w:r>
+        <w:rPr>
+          <w:rFonts w:hint="eastAsia"/>
+        </w:rPr>
+        <w:t>,demo</w:t>
+      </w:r>
+      <w:r>
+        <w:rPr>
+          <w:rFonts w:hint="eastAsia"/>
+        </w:rPr>
+        <w:t>工程统一建立为</w:t>
+      </w:r>
+      <w:r>
+        <w:rPr>
+          <w:rFonts w:hint="eastAsia"/>
+        </w:rPr>
+        <w:t>web</w:t>
+      </w:r>
+      <w:r>
+        <w:rPr>
+          <w:rFonts w:hint="eastAsia"/>
+        </w:rPr>
+        <w:t>工程</w:t>
+      </w:r>
+    </w:p>
+    <w:p>
+      <w:pPr>
+        <w:pStyle w:val="2"/>
+        <w:numPr>
+          <w:ilvl w:val="0"/>
+          <w:numId w:val="1"/>
+        </w:numPr>
+      </w:pPr>
+      <w:r>
+        <w:t>G</w:t>
+      </w:r>
+      <w:r>
+        <w:rPr>
+          <w:rFonts w:hint="eastAsia"/>
+        </w:rPr>
+        <w:t>sondemo</w:t>
+      </w:r>
+    </w:p>
+    <w:p>
+      <w:pPr>
+        <w:jc w:val="left"/>
+      </w:pPr>
+      <w:r>
+        <w:t>J</w:t>
+      </w:r>
+      <w:r>
+        <w:rPr>
+          <w:rFonts w:hint="eastAsia"/>
+        </w:rPr>
+        <w:t>son</w:t>
+      </w:r>
+      <w:r>
+        <w:rPr>
+          <w:rFonts w:hint="eastAsia"/>
+        </w:rPr>
+        <w:t>转换框架</w:t>
+      </w:r>
+    </w:p>
+    <w:p>
+      <w:pPr>
+        <w:jc w:val="left"/>
+      </w:pPr>
+      <w:r>
+        <w:t>G</w:t>
+      </w:r>
+      <w:r>
+        <w:rPr>
+          <w:rFonts w:hint="eastAsia"/>
+        </w:rPr>
+        <w:t>son</w:t>
+      </w:r>
+      <w:r>
+        <w:rPr>
+          <w:rFonts w:hint="eastAsia"/>
+        </w:rPr>
+        <w:t>将</w:t>
+      </w:r>
+      <w:r>
+        <w:rPr>
+          <w:rFonts w:hint="eastAsia"/>
+        </w:rPr>
+        <w:t>json</w:t>
+      </w:r>
+      <w:r>
+        <w:rPr>
+          <w:rFonts w:hint="eastAsia"/>
+        </w:rPr>
+        <w:t>转换为对象</w:t>
+      </w:r>
+      <w:r>
+        <w:rPr>
+          <w:rFonts w:hint="eastAsia"/>
+        </w:rPr>
+        <w:t>,</w:t>
+      </w:r>
+      <w:r>
+        <w:rPr>
+          <w:rFonts w:hint="eastAsia"/>
+        </w:rPr>
+        <w:t>对象转换为</w:t>
+      </w:r>
+      <w:r>
+        <w:rPr>
+          <w:rFonts w:hint="eastAsia"/>
+        </w:rPr>
+        <w:t>json</w:t>
+      </w:r>
+      <w:r>
+        <w:rPr>
+          <w:rFonts w:hint="eastAsia"/>
+        </w:rPr>
+        <w:t>以及</w:t>
+      </w:r>
+      <w:r>
+        <w:rPr>
+          <w:rFonts w:hint="eastAsia"/>
+        </w:rPr>
+        <w:t>list</w:t>
+      </w:r>
+      <w:r>
+        <w:rPr>
+          <w:rFonts w:hint="eastAsia"/>
+        </w:rPr>
+        <w:t>与</w:t>
+      </w:r>
+      <w:r>
+        <w:rPr>
+          <w:rFonts w:hint="eastAsia"/>
+        </w:rPr>
+        <w:t>map</w:t>
+      </w:r>
+      <w:r>
+        <w:rPr>
+          <w:rFonts w:hint="eastAsia"/>
+        </w:rPr>
+        <w:t>与</w:t>
+      </w:r>
+      <w:r>
+        <w:rPr>
+          <w:rFonts w:hint="eastAsia"/>
+        </w:rPr>
+        <w:t>json</w:t>
+      </w:r>
+      <w:r>
+        <w:rPr>
+          <w:rFonts w:hint="eastAsia"/>
+        </w:rPr>
+        <w:t>互相转换</w:t>
+      </w:r>
+    </w:p>
+    <w:p>
+      <w:pPr>
+        <w:jc w:val="left"/>
+      </w:pPr>
+    </w:p>
+    <w:p>
+      <w:pPr>
+        <w:pStyle w:val="2"/>
+        <w:numPr>
+          <w:ilvl w:val="0"/>
+          <w:numId w:val="1"/>
+        </w:numPr>
+      </w:pPr>
+      <w:r>
+        <w:t>J</w:t>
+      </w:r>
+      <w:r>
+        <w:rPr>
+          <w:rFonts w:hint="eastAsia"/>
+        </w:rPr>
+        <w:t>unit4demo</w:t>
+      </w:r>
+    </w:p>
+    <w:p>
+      <w:r>
+        <w:rPr>
+          <w:rFonts w:hint="eastAsia"/>
+        </w:rPr>
+        <w:t>单元测试框架</w:t>
+      </w:r>
+    </w:p>
+    <w:p>
+      <w:r>
+        <w:t>J</w:t>
+      </w:r>
+      <w:r>
+        <w:rPr>
+          <w:rFonts w:hint="eastAsia"/>
+        </w:rPr>
+        <w:t>unit4</w:t>
+      </w:r>
+      <w:r>
+        <w:rPr>
+          <w:rFonts w:hint="eastAsia"/>
+        </w:rPr>
+        <w:t>测试用例及注解</w:t>
+      </w:r>
+    </w:p>
+    <w:p/>
+    <w:p>
+      <w:pPr>
+        <w:pStyle w:val="2"/>
+        <w:numPr>
+          <w:ilvl w:val="0"/>
+          <w:numId w:val="1"/>
+        </w:numPr>
+      </w:pPr>
+      <w:r>
+        <w:t>L</w:t>
+      </w:r>
+      <w:r>
+        <w:rPr>
+          <w:rFonts w:hint="eastAsia"/>
+        </w:rPr>
+        <w:t>og4j</w:t>
+      </w:r>
       <w:r>
         <w:rPr>
           <w:rFonts w:hint="eastAsia"/>
         </w:rPr>
         <w:t>demo</w:t>
       </w:r>
-      <w:r>
-        <w:rPr>
-          <w:rFonts w:hint="eastAsia"/>
-        </w:rPr>
-        <w:t>,demo</w:t>
-      </w:r>
-      <w:proofErr w:type="spellEnd"/>
-      <w:r>
-        <w:rPr>
-          <w:rFonts w:hint="eastAsia"/>
-        </w:rPr>
-        <w:t>工程统一建立为</w:t>
-      </w:r>
-      <w:r>
-        <w:rPr>
-          <w:rFonts w:hint="eastAsia"/>
-        </w:rPr>
-        <w:t>web</w:t>
-      </w:r>
-      <w:r>
-        <w:rPr>
-          <w:rFonts w:hint="eastAsia"/>
-        </w:rPr>
-        <w:t>工程</w:t>
-      </w:r>
-    </w:p>
-    <w:p>
-      <w:pPr>
-        <w:pStyle w:val="2"/>
-        <w:numPr>
-          <w:ilvl w:val="0"/>
-          <w:numId w:val="1"/>
-        </w:numPr>
-      </w:pPr>
-      <w:proofErr w:type="spellStart"/>
-      <w:r>
-        <w:t>G</w:t>
-      </w:r>
-      <w:r>
-        <w:rPr>
-          <w:rFonts w:hint="eastAsia"/>
-        </w:rPr>
-        <w:t>sondemo</w:t>
-      </w:r>
-      <w:proofErr w:type="spellEnd"/>
-    </w:p>
-    <w:p>
-      <w:pPr>
-        <w:jc w:val="left"/>
-      </w:pPr>
-      <w:proofErr w:type="spellStart"/>
-      <w:r>
-        <w:t>J</w:t>
-      </w:r>
-      <w:r>
-        <w:rPr>
-          <w:rFonts w:hint="eastAsia"/>
-        </w:rPr>
-        <w:t>son</w:t>
-      </w:r>
-      <w:proofErr w:type="spellEnd"/>
-      <w:r>
-        <w:rPr>
-          <w:rFonts w:hint="eastAsia"/>
-        </w:rPr>
-        <w:t>转换框架</w:t>
-      </w:r>
-    </w:p>
-    <w:p>
-      <w:pPr>
-        <w:jc w:val="left"/>
-      </w:pPr>
-      <w:proofErr w:type="spellStart"/>
-      <w:r>
-        <w:t>G</w:t>
-      </w:r>
-      <w:r>
-        <w:rPr>
-          <w:rFonts w:hint="eastAsia"/>
-        </w:rPr>
-        <w:t>son</w:t>
-      </w:r>
-      <w:proofErr w:type="spellEnd"/>
-      <w:r>
-        <w:rPr>
-          <w:rFonts w:hint="eastAsia"/>
-        </w:rPr>
-        <w:t>将</w:t>
-      </w:r>
-      <w:proofErr w:type="spellStart"/>
-      <w:r>
-        <w:rPr>
-          <w:rFonts w:hint="eastAsia"/>
-        </w:rPr>
-        <w:t>json</w:t>
-      </w:r>
-      <w:proofErr w:type="spellEnd"/>
-      <w:r>
-        <w:rPr>
-          <w:rFonts w:hint="eastAsia"/>
-        </w:rPr>
-        <w:t>转换为对象</w:t>
-      </w:r>
-      <w:r>
-        <w:rPr>
-          <w:rFonts w:hint="eastAsia"/>
-        </w:rPr>
-        <w:t>,</w:t>
-      </w:r>
-      <w:r>
-        <w:rPr>
-          <w:rFonts w:hint="eastAsia"/>
-        </w:rPr>
-        <w:t>对象转换为</w:t>
-      </w:r>
-      <w:proofErr w:type="spellStart"/>
-      <w:r>
-        <w:rPr>
-          <w:rFonts w:hint="eastAsia"/>
-        </w:rPr>
-        <w:t>json</w:t>
-      </w:r>
-      <w:proofErr w:type="spellEnd"/>
-      <w:r>
-        <w:rPr>
-          <w:rFonts w:hint="eastAsia"/>
-        </w:rPr>
-        <w:t>以及</w:t>
-      </w:r>
-      <w:r>
-        <w:rPr>
-          <w:rFonts w:hint="eastAsia"/>
-        </w:rPr>
-        <w:t>list</w:t>
-      </w:r>
-      <w:r>
-        <w:rPr>
-          <w:rFonts w:hint="eastAsia"/>
-        </w:rPr>
-        <w:t>与</w:t>
-      </w:r>
-      <w:r>
-        <w:rPr>
-          <w:rFonts w:hint="eastAsia"/>
-        </w:rPr>
-        <w:t>map</w:t>
-      </w:r>
-      <w:r>
-        <w:rPr>
-          <w:rFonts w:hint="eastAsia"/>
-        </w:rPr>
-        <w:t>与</w:t>
-      </w:r>
-      <w:proofErr w:type="spellStart"/>
-      <w:r>
-        <w:rPr>
-          <w:rFonts w:hint="eastAsia"/>
-        </w:rPr>
-        <w:t>json</w:t>
-      </w:r>
-      <w:proofErr w:type="spellEnd"/>
-      <w:r>
-        <w:rPr>
-          <w:rFonts w:hint="eastAsia"/>
-        </w:rPr>
-        <w:t>互相转换</w:t>
-      </w:r>
-    </w:p>
-    <w:p>
-      <w:pPr>
-        <w:jc w:val="left"/>
-      </w:pPr>
-    </w:p>
-    <w:p>
-      <w:pPr>
-        <w:pStyle w:val="2"/>
-        <w:numPr>
-          <w:ilvl w:val="0"/>
-          <w:numId w:val="1"/>
-        </w:numPr>
-      </w:pPr>
-      <w:r>
-        <w:t>J</w:t>
-      </w:r>
-      <w:r>
-        <w:rPr>
-          <w:rFonts w:hint="eastAsia"/>
-        </w:rPr>
-        <w:t>unit4demo</w:t>
-      </w:r>
-    </w:p>
-    <w:p>
-      <w:r>
-        <w:rPr>
-          <w:rFonts w:hint="eastAsia"/>
-        </w:rPr>
-        <w:t>单元测试框架</w:t>
-      </w:r>
-    </w:p>
-    <w:p>
-      <w:r>
-        <w:t>J</w:t>
-      </w:r>
-      <w:r>
-        <w:rPr>
-          <w:rFonts w:hint="eastAsia"/>
-        </w:rPr>
-        <w:t>unit4</w:t>
-      </w:r>
-      <w:r>
-        <w:rPr>
-          <w:rFonts w:hint="eastAsia"/>
-        </w:rPr>
-        <w:t>测试用例及注解</w:t>
-      </w:r>
-    </w:p>
-    <w:p/>
-    <w:p>
-      <w:pPr>
-        <w:pStyle w:val="2"/>
-        <w:numPr>
-          <w:ilvl w:val="0"/>
-          <w:numId w:val="1"/>
-        </w:numPr>
-      </w:pPr>
+    </w:p>
+    <w:p>
+      <w:r>
+        <w:rPr>
+          <w:rFonts w:hint="eastAsia"/>
+        </w:rPr>
+        <w:t>日志记录框架</w:t>
+      </w:r>
+    </w:p>
+    <w:p>
       <w:r>
         <w:t>L</w:t>
       </w:r>
@@ -310,39 +315,159 @@
         <w:rPr>
           <w:rFonts w:hint="eastAsia"/>
         </w:rPr>
+        <w:t>og4j1</w:t>
+      </w:r>
+      <w:r>
+        <w:rPr>
+          <w:rFonts w:hint="eastAsia"/>
+        </w:rPr>
+        <w:t>的用法</w:t>
+      </w:r>
+      <w:r>
+        <w:rPr>
+          <w:rFonts w:hint="eastAsia"/>
+        </w:rPr>
+        <w:t>使用</w:t>
+      </w:r>
+      <w:r>
+        <w:rPr>
+          <w:rFonts w:hint="eastAsia"/>
+        </w:rPr>
+        <w:t>properties</w:t>
+      </w:r>
+      <w:r>
+        <w:rPr>
+          <w:rFonts w:hint="eastAsia"/>
+        </w:rPr>
+        <w:t>配置</w:t>
+      </w:r>
+    </w:p>
+    <w:p>
+      <w:r>
+        <w:rPr>
+          <w:rFonts w:hint="eastAsia"/>
+        </w:rPr>
+        <w:t>Log4j2</w:t>
+      </w:r>
+      <w:r>
+        <w:rPr>
+          <w:rFonts w:hint="eastAsia"/>
+        </w:rPr>
+        <w:t>的用法</w:t>
+      </w:r>
+      <w:r>
+        <w:rPr>
+          <w:rFonts w:hint="eastAsia"/>
+        </w:rPr>
+        <w:t>使用</w:t>
+      </w:r>
+      <w:r>
+        <w:rPr>
+          <w:rFonts w:hint="eastAsia"/>
+        </w:rPr>
+        <w:t>xml</w:t>
+      </w:r>
+      <w:r>
+        <w:rPr>
+          <w:rFonts w:hint="eastAsia"/>
+        </w:rPr>
+        <w:t>配置</w:t>
+      </w:r>
+    </w:p>
+    <w:p>
+      <w:r>
+        <w:t>L</w:t>
+      </w:r>
+      <w:r>
+        <w:rPr>
+          <w:rFonts w:hint="eastAsia"/>
+        </w:rPr>
+        <w:t>og4j1</w:t>
+      </w:r>
+      <w:r>
+        <w:rPr>
+          <w:rFonts w:hint="eastAsia"/>
+        </w:rPr>
+        <w:t>写入数据库与文件</w:t>
+      </w:r>
+    </w:p>
+    <w:p>
+      <w:r>
+        <w:t>L</w:t>
+      </w:r>
+      <w:r>
+        <w:rPr>
+          <w:rFonts w:hint="eastAsia"/>
+        </w:rPr>
         <w:t>og4j</w:t>
       </w:r>
       <w:r>
         <w:rPr>
           <w:rFonts w:hint="eastAsia"/>
         </w:rPr>
-        <w:t>demo</w:t>
-      </w:r>
-    </w:p>
-    <w:p>
-      <w:r>
-        <w:rPr>
-          <w:rFonts w:hint="eastAsia"/>
-        </w:rPr>
-        <w:t>日志记录框架</w:t>
-      </w:r>
-    </w:p>
-    <w:p>
-      <w:r>
-        <w:t>L</w:t>
-      </w:r>
-      <w:r>
-        <w:rPr>
-          <w:rFonts w:hint="eastAsia"/>
-        </w:rPr>
-        <w:t>og4j1</w:t>
-      </w:r>
-      <w:r>
-        <w:rPr>
-          <w:rFonts w:hint="eastAsia"/>
-        </w:rPr>
-        <w:t>的用法</w:t>
-      </w:r>
+        <w:t>2</w:t>
+      </w:r>
+      <w:r>
+        <w:rPr>
+          <w:rFonts w:hint="eastAsia"/>
+        </w:rPr>
+        <w:t>写入数据库与文件</w:t>
+      </w:r>
+    </w:p>
+    <w:p/>
+    <w:p>
+      <w:pPr>
+        <w:pStyle w:val="2"/>
+        <w:numPr>
+          <w:ilvl w:val="0"/>
+          <w:numId w:val="1"/>
+        </w:numPr>
+      </w:pPr>
+      <w:r>
+        <w:rPr>
+          <w:rFonts w:hint="eastAsia"/>
+        </w:rPr>
+        <w:t>testExams</w:t>
+      </w:r>
+    </w:p>
+    <w:p>
+      <w:r>
+        <w:rPr>
+          <w:rFonts w:hint="eastAsia"/>
+        </w:rPr>
+        <w:t>示例代码</w:t>
+      </w:r>
+    </w:p>
+    <w:p>
+      <w:r>
+        <w:rPr>
+          <w:rFonts w:hint="eastAsia"/>
+        </w:rPr>
+        <w:t>冒泡排序</w:t>
+      </w:r>
+    </w:p>
+    <w:p/>
+    <w:p>
+      <w:pPr>
+        <w:pStyle w:val="2"/>
+        <w:numPr>
+          <w:ilvl w:val="0"/>
+          <w:numId w:val="1"/>
+        </w:numPr>
+      </w:pPr>
+      <w:r>
+        <w:t>Commonfileuploaddemo</w:t>
+      </w:r>
+    </w:p>
+    <w:p>
+      <w:r>
+        <w:rPr>
+          <w:rFonts w:hint="eastAsia"/>
+        </w:rPr>
+        <w:t>文件上传</w:t>
+      </w:r>
+    </w:p>
+    <w:p>
       <w:r>
         <w:rPr>
           <w:rFonts w:hint="eastAsia"/>
@@ -353,197 +478,40 @@
         <w:rPr>
           <w:rFonts w:hint="eastAsia"/>
         </w:rPr>
-        <w:t>properties</w:t>
-      </w:r>
-      <w:r>
-        <w:rPr>
-          <w:rFonts w:hint="eastAsia"/>
-        </w:rPr>
-        <w:t>配置</w:t>
-      </w:r>
-    </w:p>
-    <w:p>
-      <w:r>
-        <w:rPr>
-          <w:rFonts w:hint="eastAsia"/>
-        </w:rPr>
-        <w:t>Log4j2</w:t>
-      </w:r>
-      <w:r>
-        <w:rPr>
-          <w:rFonts w:hint="eastAsia"/>
-        </w:rPr>
-        <w:t>的用法</w:t>
-      </w:r>
-      <w:r>
-        <w:rPr>
-          <w:rFonts w:hint="eastAsia"/>
-        </w:rPr>
-        <w:t>使用</w:t>
-      </w:r>
-      <w:r>
-        <w:rPr>
-          <w:rFonts w:hint="eastAsia"/>
-        </w:rPr>
-        <w:t>xml</w:t>
-      </w:r>
-      <w:r>
-        <w:rPr>
-          <w:rFonts w:hint="eastAsia"/>
-        </w:rPr>
-        <w:t>配置</w:t>
-      </w:r>
-    </w:p>
-    <w:p>
-      <w:r>
-        <w:t>L</w:t>
-      </w:r>
-      <w:r>
-        <w:rPr>
-          <w:rFonts w:hint="eastAsia"/>
-        </w:rPr>
-        <w:t>og4j1</w:t>
-      </w:r>
-      <w:r>
-        <w:rPr>
-          <w:rFonts w:hint="eastAsia"/>
-        </w:rPr>
-        <w:t>写入数据库与文件</w:t>
-      </w:r>
-    </w:p>
-    <w:p>
-      <w:r>
-        <w:t>L</w:t>
-      </w:r>
-      <w:r>
-        <w:rPr>
-          <w:rFonts w:hint="eastAsia"/>
-        </w:rPr>
-        <w:t>og4j</w:t>
-      </w:r>
-      <w:r>
-        <w:rPr>
-          <w:rFonts w:hint="eastAsia"/>
-        </w:rPr>
-        <w:t>2</w:t>
-      </w:r>
-      <w:r>
-        <w:rPr>
-          <w:rFonts w:hint="eastAsia"/>
-        </w:rPr>
-        <w:t>写入数据库与文件</w:t>
-      </w:r>
-    </w:p>
-    <w:p/>
-    <w:p>
-      <w:pPr>
-        <w:pStyle w:val="2"/>
-        <w:numPr>
-          <w:ilvl w:val="0"/>
-          <w:numId w:val="1"/>
-        </w:numPr>
-      </w:pPr>
-      <w:proofErr w:type="spellStart"/>
-      <w:proofErr w:type="gramStart"/>
-      <w:r>
-        <w:rPr>
-          <w:rFonts w:hint="eastAsia"/>
-        </w:rPr>
-        <w:t>testExams</w:t>
-      </w:r>
-      <w:proofErr w:type="spellEnd"/>
-      <w:proofErr w:type="gramEnd"/>
-    </w:p>
-    <w:p>
-      <w:r>
-        <w:rPr>
-          <w:rFonts w:hint="eastAsia"/>
-        </w:rPr>
-        <w:t>示例代码</w:t>
-      </w:r>
-    </w:p>
-    <w:p>
-      <w:r>
-        <w:rPr>
-          <w:rFonts w:hint="eastAsia"/>
-        </w:rPr>
-        <w:t>冒泡排序</w:t>
-      </w:r>
-    </w:p>
-    <w:p/>
-    <w:p>
-      <w:pPr>
-        <w:pStyle w:val="2"/>
-        <w:numPr>
-          <w:ilvl w:val="0"/>
-          <w:numId w:val="1"/>
-        </w:numPr>
-      </w:pPr>
-      <w:proofErr w:type="spellStart"/>
-      <w:r>
-        <w:t>Commonfileuploaddemo</w:t>
-      </w:r>
-      <w:proofErr w:type="spellEnd"/>
-    </w:p>
-    <w:p>
+        <w:t>commonfileupload</w:t>
+      </w:r>
       <w:r>
         <w:rPr>
           <w:rFonts w:hint="eastAsia"/>
         </w:rPr>
         <w:t>文件上传</w:t>
       </w:r>
-    </w:p>
-    <w:p>
-      <w:r>
-        <w:rPr>
-          <w:rFonts w:hint="eastAsia"/>
-        </w:rPr>
-        <w:t>使用</w:t>
-      </w:r>
-      <w:proofErr w:type="spellStart"/>
-      <w:r>
-        <w:rPr>
-          <w:rFonts w:hint="eastAsia"/>
-        </w:rPr>
-        <w:t>commonfileupload</w:t>
-      </w:r>
-      <w:proofErr w:type="spellEnd"/>
-      <w:r>
-        <w:rPr>
-          <w:rFonts w:hint="eastAsia"/>
-        </w:rPr>
-        <w:t>文件上传</w:t>
-      </w:r>
       <w:r>
         <w:rPr>
           <w:rFonts w:hint="eastAsia"/>
         </w:rPr>
         <w:t>依赖于</w:t>
       </w:r>
-      <w:proofErr w:type="spellStart"/>
       <w:r>
         <w:rPr>
           <w:rFonts w:hint="eastAsia"/>
         </w:rPr>
         <w:t>commonio</w:t>
       </w:r>
-      <w:proofErr w:type="spellEnd"/>
-    </w:p>
-    <w:p/>
-    <w:p>
-      <w:pPr>
-        <w:pStyle w:val="2"/>
-        <w:numPr>
-          <w:ilvl w:val="0"/>
-          <w:numId w:val="1"/>
-        </w:numPr>
-      </w:pPr>
-      <w:proofErr w:type="spellStart"/>
+    </w:p>
+    <w:p/>
+    <w:p>
+      <w:pPr>
+        <w:pStyle w:val="2"/>
+        <w:numPr>
+          <w:ilvl w:val="0"/>
+          <w:numId w:val="1"/>
+        </w:numPr>
+      </w:pPr>
       <w:r>
         <w:lastRenderedPageBreak/>
         <w:t>Httpclientdemo</w:t>
       </w:r>
-      <w:proofErr w:type="spellEnd"/>
     </w:p>
     <w:p>
       <w:r>
@@ -580,7 +548,6 @@
         </w:rPr>
         <w:t xml:space="preserve">apache </w:t>
       </w:r>
-      <w:proofErr w:type="spellStart"/>
       <w:r>
         <w:rPr>
           <w:rFonts w:ascii="Arial" w:hAnsi="Arial" w:cs="Arial"/>
@@ -588,18 +555,72 @@
           <w:sz w:val="20"/>
           <w:szCs w:val="20"/>
         </w:rPr>
-        <w:t>HttpComponents</w:t>
-      </w:r>
-      <w:proofErr w:type="spellEnd"/>
-      <w:r>
+        <w:t>HttpComponents Client</w:t>
+      </w:r>
+      <w:r>
+        <w:rPr>
+          <w:rFonts w:ascii="Arial" w:hAnsi="Arial" w:cs="Arial" w:hint="eastAsia"/>
+          <w:color w:val="000000"/>
+          <w:sz w:val="20"/>
+          <w:szCs w:val="20"/>
+        </w:rPr>
+        <w:t xml:space="preserve"> </w:t>
+      </w:r>
+      <w:r>
+        <w:rPr>
+          <w:rFonts w:ascii="Arial" w:hAnsi="Arial" w:cs="Arial" w:hint="eastAsia"/>
+          <w:color w:val="000000"/>
+          <w:sz w:val="20"/>
+          <w:szCs w:val="20"/>
+        </w:rPr>
+        <w:t>进行</w:t>
+      </w:r>
+      <w:r>
+        <w:rPr>
+          <w:rFonts w:ascii="Arial" w:hAnsi="Arial" w:cs="Arial" w:hint="eastAsia"/>
+          <w:color w:val="000000"/>
+          <w:sz w:val="20"/>
+          <w:szCs w:val="20"/>
+        </w:rPr>
+        <w:t>get</w:t>
+      </w:r>
+      <w:r>
+        <w:rPr>
+          <w:rFonts w:ascii="Arial" w:hAnsi="Arial" w:cs="Arial" w:hint="eastAsia"/>
+          <w:color w:val="000000"/>
+          <w:sz w:val="20"/>
+          <w:szCs w:val="20"/>
+        </w:rPr>
+        <w:t>或</w:t>
+      </w:r>
+      <w:r>
+        <w:rPr>
+          <w:rFonts w:ascii="Arial" w:hAnsi="Arial" w:cs="Arial" w:hint="eastAsia"/>
+          <w:color w:val="000000"/>
+          <w:sz w:val="20"/>
+          <w:szCs w:val="20"/>
+        </w:rPr>
+        <w:t>post</w:t>
+      </w:r>
+      <w:r>
+        <w:rPr>
+          <w:rFonts w:ascii="Arial" w:hAnsi="Arial" w:cs="Arial" w:hint="eastAsia"/>
+          <w:color w:val="000000"/>
+          <w:sz w:val="20"/>
+          <w:szCs w:val="20"/>
+        </w:rPr>
+        <w:t>提交</w:t>
+      </w:r>
+    </w:p>
+    <w:p>
+      <w:pPr>
         <w:rPr>
           <w:rFonts w:ascii="Arial" w:hAnsi="Arial" w:cs="Arial"/>
           <w:color w:val="000000"/>
           <w:sz w:val="20"/>
           <w:szCs w:val="20"/>
         </w:rPr>
-        <w:t xml:space="preserve"> Client</w:t>
-      </w:r>
+      </w:pPr>
       <w:r>
         <w:rPr>
           <w:rFonts w:ascii="Arial" w:hAnsi="Arial" w:cs="Arial" w:hint="eastAsia"/>
@@ -607,7 +628,7 @@
           <w:sz w:val="20"/>
           <w:szCs w:val="20"/>
         </w:rPr>
-        <w:t xml:space="preserve"> </w:t>
+        <w:t>新添加使用</w:t>
       </w:r>
       <w:r>
         <w:rPr>
@@ -616,7 +637,7 @@
           <w:sz w:val="20"/>
           <w:szCs w:val="20"/>
         </w:rPr>
-        <w:t>进行</w:t>
+        <w:t>java</w:t>
       </w:r>
       <w:r>
         <w:rPr>
@@ -625,7 +646,7 @@
           <w:sz w:val="20"/>
           <w:szCs w:val="20"/>
         </w:rPr>
-        <w:t>get</w:t>
+        <w:t>原生代码进行</w:t>
       </w:r>
       <w:r>
         <w:rPr>
@@ -634,7 +655,7 @@
           <w:sz w:val="20"/>
           <w:szCs w:val="20"/>
         </w:rPr>
-        <w:t>或</w:t>
+        <w:t>get</w:t>
       </w:r>
       <w:r>
         <w:rPr>
@@ -643,7 +664,7 @@
           <w:sz w:val="20"/>
           <w:szCs w:val="20"/>
         </w:rPr>
-        <w:t>post</w:t>
+        <w:t>与</w:t>
       </w:r>
       <w:r>
         <w:rPr>
@@ -652,7 +673,16 @@
           <w:sz w:val="20"/>
           <w:szCs w:val="20"/>
         </w:rPr>
-        <w:t>提交</w:t>
+        <w:t>post</w:t>
+      </w:r>
+      <w:r>
+        <w:rPr>
+          <w:rFonts w:ascii="Arial" w:hAnsi="Arial" w:cs="Arial" w:hint="eastAsia"/>
+          <w:color w:val="000000"/>
+          <w:sz w:val="20"/>
+          <w:szCs w:val="20"/>
+        </w:rPr>
+        <w:t>方式的提交</w:t>
       </w:r>
     </w:p>
     <w:p>
@@ -664,451 +694,354 @@
           <w:szCs w:val="20"/>
         </w:rPr>
       </w:pPr>
-      <w:r>
-        <w:rPr>
-          <w:rFonts w:ascii="Arial" w:hAnsi="Arial" w:cs="Arial" w:hint="eastAsia"/>
-          <w:color w:val="000000"/>
-          <w:sz w:val="20"/>
-          <w:szCs w:val="20"/>
-        </w:rPr>
-        <w:t>新添加使用</w:t>
-      </w:r>
-      <w:r>
-        <w:rPr>
-          <w:rFonts w:ascii="Arial" w:hAnsi="Arial" w:cs="Arial" w:hint="eastAsia"/>
-          <w:color w:val="000000"/>
-          <w:sz w:val="20"/>
-          <w:szCs w:val="20"/>
+    </w:p>
+    <w:p>
+      <w:pPr>
+        <w:pStyle w:val="2"/>
+        <w:numPr>
+          <w:ilvl w:val="0"/>
+          <w:numId w:val="1"/>
+        </w:numPr>
+      </w:pPr>
+      <w:r>
+        <w:t>Mybatisdemo</w:t>
+      </w:r>
+    </w:p>
+    <w:p>
+      <w:r>
+        <w:rPr>
+          <w:rFonts w:hint="eastAsia"/>
+        </w:rPr>
+        <w:t>半自动</w:t>
+      </w:r>
+      <w:r>
+        <w:rPr>
+          <w:rFonts w:hint="eastAsia"/>
+        </w:rPr>
+        <w:t>ORM</w:t>
+      </w:r>
+      <w:r>
+        <w:rPr>
+          <w:rFonts w:hint="eastAsia"/>
+        </w:rPr>
+        <w:t>框架类似</w:t>
+      </w:r>
+      <w:r>
+        <w:rPr>
+          <w:rFonts w:hint="eastAsia"/>
+        </w:rPr>
+        <w:t>hibernate</w:t>
+      </w:r>
+      <w:r>
+        <w:rPr>
+          <w:rFonts w:hint="eastAsia"/>
+        </w:rPr>
+        <w:t>映射数据库与实体类及进行操作</w:t>
+      </w:r>
+    </w:p>
+    <w:p>
+      <w:r>
+        <w:rPr>
+          <w:rFonts w:hint="eastAsia"/>
+        </w:rPr>
+        <w:t>Logs</w:t>
+      </w:r>
+      <w:r>
+        <w:rPr>
+          <w:rFonts w:hint="eastAsia"/>
+        </w:rPr>
+        <w:t>为实体直接映射</w:t>
+      </w:r>
+      <w:r>
+        <w:rPr>
+          <w:rFonts w:hint="eastAsia"/>
+        </w:rPr>
+        <w:t>,Comment</w:t>
+      </w:r>
+      <w:r>
+        <w:rPr>
+          <w:rFonts w:hint="eastAsia"/>
+        </w:rPr>
+        <w:t>为接口映射示例</w:t>
+      </w:r>
+    </w:p>
+    <w:p/>
+    <w:p>
+      <w:pPr>
+        <w:pStyle w:val="2"/>
+        <w:numPr>
+          <w:ilvl w:val="0"/>
+          <w:numId w:val="1"/>
+        </w:numPr>
+      </w:pPr>
+      <w:r>
+        <w:t>Redisdemo</w:t>
+      </w:r>
+    </w:p>
+    <w:p>
+      <w:r>
+        <w:rPr>
+          <w:rFonts w:hint="eastAsia"/>
+        </w:rPr>
+        <w:t>内存数据库</w:t>
+      </w:r>
+    </w:p>
+    <w:p>
+      <w:r>
+        <w:t>J</w:t>
+      </w:r>
+      <w:r>
+        <w:rPr>
+          <w:rFonts w:hint="eastAsia"/>
+        </w:rPr>
+        <w:t>ava</w:t>
+      </w:r>
+      <w:r>
+        <w:rPr>
+          <w:rFonts w:hint="eastAsia"/>
+        </w:rPr>
+        <w:t>连接</w:t>
+      </w:r>
+      <w:r>
+        <w:rPr>
+          <w:rFonts w:hint="eastAsia"/>
+        </w:rPr>
+        <w:t>redis</w:t>
+      </w:r>
+      <w:r>
+        <w:rPr>
+          <w:rFonts w:hint="eastAsia"/>
+        </w:rPr>
+        <w:t>并对</w:t>
+      </w:r>
+      <w:r>
+        <w:rPr>
+          <w:rFonts w:hint="eastAsia"/>
+        </w:rPr>
+        <w:t>redis</w:t>
+      </w:r>
+      <w:r>
+        <w:rPr>
+          <w:rFonts w:hint="eastAsia"/>
+        </w:rPr>
+        <w:t>进行操作</w:t>
+      </w:r>
+    </w:p>
+    <w:p/>
+    <w:p>
+      <w:pPr>
+        <w:pStyle w:val="2"/>
+        <w:numPr>
+          <w:ilvl w:val="0"/>
+          <w:numId w:val="1"/>
+        </w:numPr>
+      </w:pPr>
+      <w:r>
+        <w:t>J</w:t>
+      </w:r>
+      <w:r>
+        <w:t>acksondemo</w:t>
+      </w:r>
+    </w:p>
+    <w:p>
+      <w:r>
+        <w:t>J</w:t>
+      </w:r>
+      <w:r>
+        <w:rPr>
+          <w:rFonts w:hint="eastAsia"/>
+        </w:rPr>
+        <w:t>son</w:t>
+      </w:r>
+      <w:r>
+        <w:rPr>
+          <w:rFonts w:hint="eastAsia"/>
+        </w:rPr>
+        <w:t>操作</w:t>
+      </w:r>
+      <w:r>
+        <w:rPr>
+          <w:rFonts w:hint="eastAsia"/>
+        </w:rPr>
+        <w:t>类似</w:t>
+      </w:r>
+      <w:r>
+        <w:rPr>
+          <w:rFonts w:hint="eastAsia"/>
+        </w:rPr>
+        <w:t>gson</w:t>
+      </w:r>
+    </w:p>
+    <w:p>
+      <w:r>
+        <w:rPr>
+          <w:rFonts w:hint="eastAsia"/>
+        </w:rPr>
+        <w:t>使用</w:t>
+      </w:r>
+      <w:r>
+        <w:rPr>
+          <w:rFonts w:hint="eastAsia"/>
+        </w:rPr>
+        <w:t>jackson</w:t>
+      </w:r>
+      <w:r>
+        <w:rPr>
+          <w:rFonts w:hint="eastAsia"/>
+        </w:rPr>
+        <w:t>对</w:t>
+      </w:r>
+      <w:r>
+        <w:rPr>
+          <w:rFonts w:hint="eastAsia"/>
+        </w:rPr>
+        <w:t>json</w:t>
+      </w:r>
+      <w:r>
+        <w:rPr>
+          <w:rFonts w:hint="eastAsia"/>
+        </w:rPr>
+        <w:t>进行操作的例子</w:t>
+      </w:r>
+    </w:p>
+    <w:p/>
+    <w:p>
+      <w:pPr>
+        <w:pStyle w:val="2"/>
+        <w:numPr>
+          <w:ilvl w:val="0"/>
+          <w:numId w:val="1"/>
+        </w:numPr>
+      </w:pPr>
+      <w:r>
+        <w:t>H</w:t>
+      </w:r>
+      <w:r>
+        <w:rPr>
+          <w:rFonts w:hint="eastAsia"/>
+        </w:rPr>
+        <w:t>ellospring</w:t>
+      </w:r>
+    </w:p>
+    <w:p>
+      <w:r>
+        <w:rPr>
+          <w:rFonts w:hint="eastAsia"/>
+        </w:rPr>
+        <w:t>AOP</w:t>
+      </w:r>
+      <w:r>
+        <w:rPr>
+          <w:rFonts w:hint="eastAsia"/>
+        </w:rPr>
+        <w:t>框架</w:t>
+      </w:r>
+      <w:r>
+        <w:rPr>
+          <w:rFonts w:hint="eastAsia"/>
+        </w:rPr>
+        <w:t>DI</w:t>
+      </w:r>
+      <w:r>
+        <w:rPr>
+          <w:rFonts w:hint="eastAsia"/>
+        </w:rPr>
+        <w:t>依赖注入</w:t>
+      </w:r>
+      <w:r>
+        <w:rPr>
+          <w:rFonts w:hint="eastAsia"/>
+        </w:rPr>
+        <w:t xml:space="preserve"> IOC</w:t>
+      </w:r>
+      <w:r>
+        <w:rPr>
+          <w:rFonts w:hint="eastAsia"/>
+        </w:rPr>
+        <w:t>控制反转</w:t>
+      </w:r>
+    </w:p>
+    <w:p>
+      <w:r>
+        <w:t>S</w:t>
+      </w:r>
+      <w:r>
+        <w:rPr>
+          <w:rFonts w:hint="eastAsia"/>
+        </w:rPr>
+        <w:t>pring4.0</w:t>
+      </w:r>
+      <w:r>
+        <w:rPr>
+          <w:rFonts w:hint="eastAsia"/>
+        </w:rPr>
+        <w:t>简单入门</w:t>
+      </w:r>
+    </w:p>
+    <w:p/>
+    <w:p>
+      <w:pPr>
+        <w:pStyle w:val="2"/>
+        <w:numPr>
+          <w:ilvl w:val="0"/>
+          <w:numId w:val="1"/>
+        </w:numPr>
+      </w:pPr>
+      <w:r>
+        <w:t>Springaspectdemo</w:t>
+      </w:r>
+    </w:p>
+    <w:p>
+      <w:r>
+        <w:rPr>
+          <w:rFonts w:hint="eastAsia"/>
+        </w:rPr>
+        <w:t>AOP</w:t>
+      </w:r>
+      <w:r>
+        <w:rPr>
+          <w:rFonts w:hint="eastAsia"/>
+        </w:rPr>
+        <w:t>面向切面编程示例</w:t>
+      </w:r>
+    </w:p>
+    <w:p>
+      <w:r>
+        <w:rPr>
+          <w:rFonts w:hint="eastAsia"/>
+        </w:rPr>
+        <w:t>在</w:t>
+      </w:r>
+      <w:r>
+        <w:rPr>
+          <w:rFonts w:hint="eastAsia"/>
+        </w:rPr>
+        <w:t>Spring</w:t>
+      </w:r>
+      <w:r>
+        <w:rPr>
+          <w:rFonts w:hint="eastAsia"/>
+        </w:rPr>
+        <w:t>中面向切面编程，</w:t>
+      </w:r>
+      <w:r>
+        <w:rPr>
+          <w:rFonts w:hint="eastAsia"/>
         </w:rPr>
         <w:t>java</w:t>
       </w:r>
       <w:r>
         <w:rPr>
-          <w:rFonts w:ascii="Arial" w:hAnsi="Arial" w:cs="Arial" w:hint="eastAsia"/>
-          <w:color w:val="000000"/>
-          <w:sz w:val="20"/>
-          <w:szCs w:val="20"/>
-        </w:rPr>
-        <w:t>原生代码进行</w:t>
-      </w:r>
-      <w:r>
-        <w:rPr>
-          <w:rFonts w:ascii="Arial" w:hAnsi="Arial" w:cs="Arial" w:hint="eastAsia"/>
-          <w:color w:val="000000"/>
-          <w:sz w:val="20"/>
-          <w:szCs w:val="20"/>
-        </w:rPr>
-        <w:t>get</w:t>
-      </w:r>
-      <w:r>
-        <w:rPr>
-          <w:rFonts w:ascii="Arial" w:hAnsi="Arial" w:cs="Arial" w:hint="eastAsia"/>
-          <w:color w:val="000000"/>
-          <w:sz w:val="20"/>
-          <w:szCs w:val="20"/>
-        </w:rPr>
-        <w:t>与</w:t>
-      </w:r>
-      <w:r>
-        <w:rPr>
-          <w:rFonts w:ascii="Arial" w:hAnsi="Arial" w:cs="Arial" w:hint="eastAsia"/>
-          <w:color w:val="000000"/>
-          <w:sz w:val="20"/>
-          <w:szCs w:val="20"/>
-        </w:rPr>
-        <w:t>post</w:t>
-      </w:r>
-      <w:r>
-        <w:rPr>
-          <w:rFonts w:ascii="Arial" w:hAnsi="Arial" w:cs="Arial" w:hint="eastAsia"/>
-          <w:color w:val="000000"/>
-          <w:sz w:val="20"/>
-          <w:szCs w:val="20"/>
-        </w:rPr>
-        <w:t>方式的提交</w:t>
-      </w:r>
-    </w:p>
-    <w:p>
-      <w:pPr>
-        <w:rPr>
-          <w:rFonts w:ascii="Arial" w:hAnsi="Arial" w:cs="Arial"/>
-          <w:color w:val="000000"/>
-          <w:sz w:val="20"/>
-          <w:szCs w:val="20"/>
-        </w:rPr>
-      </w:pPr>
-    </w:p>
-    <w:p>
-      <w:pPr>
-        <w:pStyle w:val="2"/>
-        <w:numPr>
-          <w:ilvl w:val="0"/>
-          <w:numId w:val="1"/>
-        </w:numPr>
-      </w:pPr>
-      <w:proofErr w:type="spellStart"/>
-      <w:r>
-        <w:t>Mybatisdemo</w:t>
-      </w:r>
-      <w:proofErr w:type="spellEnd"/>
-    </w:p>
-    <w:p>
-      <w:r>
-        <w:rPr>
-          <w:rFonts w:hint="eastAsia"/>
-        </w:rPr>
-        <w:t>半自动</w:t>
-      </w:r>
-      <w:r>
-        <w:rPr>
-          <w:rFonts w:hint="eastAsia"/>
-        </w:rPr>
-        <w:t>ORM</w:t>
-      </w:r>
-      <w:r>
-        <w:rPr>
-          <w:rFonts w:hint="eastAsia"/>
-        </w:rPr>
-        <w:t>框架类似</w:t>
-      </w:r>
-      <w:r>
-        <w:rPr>
-          <w:rFonts w:hint="eastAsia"/>
-        </w:rPr>
-        <w:t>hibernate</w:t>
-      </w:r>
-      <w:r>
-        <w:rPr>
-          <w:rFonts w:hint="eastAsia"/>
-        </w:rPr>
-        <w:t>映射数据库与实体类及进行操作</w:t>
-      </w:r>
-    </w:p>
-    <w:p>
-      <w:r>
-        <w:rPr>
-          <w:rFonts w:hint="eastAsia"/>
-        </w:rPr>
-        <w:t>Logs</w:t>
-      </w:r>
-      <w:r>
-        <w:rPr>
-          <w:rFonts w:hint="eastAsia"/>
-        </w:rPr>
-        <w:t>为实体直接映射</w:t>
-      </w:r>
-      <w:r>
-        <w:rPr>
-          <w:rFonts w:hint="eastAsia"/>
-        </w:rPr>
-        <w:t>,Comment</w:t>
-      </w:r>
-      <w:r>
-        <w:rPr>
-          <w:rFonts w:hint="eastAsia"/>
-        </w:rPr>
-        <w:t>为接口映射示例</w:t>
-      </w:r>
-    </w:p>
-    <w:p/>
-    <w:p>
-      <w:pPr>
-        <w:pStyle w:val="2"/>
-        <w:numPr>
-          <w:ilvl w:val="0"/>
-          <w:numId w:val="1"/>
-        </w:numPr>
-      </w:pPr>
-      <w:proofErr w:type="spellStart"/>
-      <w:r>
-        <w:t>Redisdemo</w:t>
-      </w:r>
-      <w:proofErr w:type="spellEnd"/>
-    </w:p>
-    <w:p>
-      <w:r>
-        <w:rPr>
-          <w:rFonts w:hint="eastAsia"/>
-        </w:rPr>
-        <w:t>内存数据库</w:t>
-      </w:r>
-    </w:p>
-    <w:p>
-      <w:r>
-        <w:t>J</w:t>
-      </w:r>
-      <w:r>
-        <w:rPr>
-          <w:rFonts w:hint="eastAsia"/>
-        </w:rPr>
-        <w:t>ava</w:t>
-      </w:r>
-      <w:r>
-        <w:rPr>
-          <w:rFonts w:hint="eastAsia"/>
-        </w:rPr>
-        <w:t>连接</w:t>
-      </w:r>
-      <w:proofErr w:type="spellStart"/>
-      <w:r>
-        <w:rPr>
-          <w:rFonts w:hint="eastAsia"/>
-        </w:rPr>
-        <w:t>redis</w:t>
-      </w:r>
-      <w:proofErr w:type="spellEnd"/>
-      <w:r>
-        <w:rPr>
-          <w:rFonts w:hint="eastAsia"/>
-        </w:rPr>
-        <w:t>并对</w:t>
-      </w:r>
-      <w:proofErr w:type="spellStart"/>
-      <w:r>
-        <w:rPr>
-          <w:rFonts w:hint="eastAsia"/>
-        </w:rPr>
-        <w:t>redis</w:t>
-      </w:r>
-      <w:proofErr w:type="spellEnd"/>
-      <w:r>
-        <w:rPr>
-          <w:rFonts w:hint="eastAsia"/>
-        </w:rPr>
-        <w:t>进行操作</w:t>
-      </w:r>
-    </w:p>
-    <w:p/>
-    <w:p>
-      <w:pPr>
-        <w:pStyle w:val="2"/>
-        <w:numPr>
-          <w:ilvl w:val="0"/>
-          <w:numId w:val="1"/>
-        </w:numPr>
-      </w:pPr>
-      <w:proofErr w:type="spellStart"/>
-      <w:r>
-        <w:t>J</w:t>
-      </w:r>
-      <w:r>
-        <w:t>acksondemo</w:t>
-      </w:r>
-      <w:proofErr w:type="spellEnd"/>
-    </w:p>
-    <w:p>
-      <w:proofErr w:type="spellStart"/>
-      <w:r>
-        <w:t>J</w:t>
-      </w:r>
-      <w:r>
-        <w:rPr>
-          <w:rFonts w:hint="eastAsia"/>
-        </w:rPr>
-        <w:t>son</w:t>
-      </w:r>
-      <w:proofErr w:type="spellEnd"/>
-      <w:r>
-        <w:rPr>
-          <w:rFonts w:hint="eastAsia"/>
-        </w:rPr>
-        <w:t>操作</w:t>
-      </w:r>
-      <w:r>
-        <w:rPr>
-          <w:rFonts w:hint="eastAsia"/>
-        </w:rPr>
-        <w:t>类似</w:t>
-      </w:r>
-      <w:proofErr w:type="spellStart"/>
-      <w:r>
-        <w:rPr>
-          <w:rFonts w:hint="eastAsia"/>
-        </w:rPr>
-        <w:t>gson</w:t>
-      </w:r>
-      <w:proofErr w:type="spellEnd"/>
-    </w:p>
-    <w:p>
-      <w:r>
-        <w:rPr>
-          <w:rFonts w:hint="eastAsia"/>
-        </w:rPr>
-        <w:t>使用</w:t>
-      </w:r>
-      <w:proofErr w:type="spellStart"/>
-      <w:r>
-        <w:rPr>
-          <w:rFonts w:hint="eastAsia"/>
-        </w:rPr>
-        <w:t>jackson</w:t>
-      </w:r>
-      <w:proofErr w:type="spellEnd"/>
-      <w:r>
-        <w:rPr>
-          <w:rFonts w:hint="eastAsia"/>
-        </w:rPr>
-        <w:t>对</w:t>
-      </w:r>
-      <w:proofErr w:type="spellStart"/>
-      <w:r>
-        <w:rPr>
-          <w:rFonts w:hint="eastAsia"/>
-        </w:rPr>
-        <w:t>json</w:t>
-      </w:r>
-      <w:proofErr w:type="spellEnd"/>
-      <w:r>
-        <w:rPr>
-          <w:rFonts w:hint="eastAsia"/>
-        </w:rPr>
-        <w:t>进行操作的例子</w:t>
-      </w:r>
-    </w:p>
-    <w:p/>
-    <w:p>
-      <w:pPr>
-        <w:pStyle w:val="2"/>
-        <w:numPr>
-          <w:ilvl w:val="0"/>
-          <w:numId w:val="1"/>
-        </w:numPr>
-      </w:pPr>
-      <w:proofErr w:type="spellStart"/>
-      <w:r>
-        <w:t>H</w:t>
-      </w:r>
-      <w:r>
-        <w:rPr>
-          <w:rFonts w:hint="eastAsia"/>
-        </w:rPr>
-        <w:t>ellospring</w:t>
-      </w:r>
-      <w:proofErr w:type="spellEnd"/>
-    </w:p>
-    <w:p>
-      <w:r>
-        <w:rPr>
-          <w:rFonts w:hint="eastAsia"/>
-        </w:rPr>
-        <w:t>AOP</w:t>
-      </w:r>
-      <w:r>
-        <w:rPr>
-          <w:rFonts w:hint="eastAsia"/>
-        </w:rPr>
-        <w:t>框架</w:t>
-      </w:r>
-      <w:r>
-        <w:rPr>
-          <w:rFonts w:hint="eastAsia"/>
-        </w:rPr>
-        <w:t>DI</w:t>
-      </w:r>
-      <w:r>
-        <w:rPr>
-          <w:rFonts w:hint="eastAsia"/>
-        </w:rPr>
-        <w:t>依赖注入</w:t>
-      </w:r>
-      <w:r>
-        <w:rPr>
-          <w:rFonts w:hint="eastAsia"/>
-        </w:rPr>
-        <w:t xml:space="preserve"> IOC</w:t>
-      </w:r>
-      <w:r>
-        <w:rPr>
-          <w:rFonts w:hint="eastAsia"/>
-        </w:rPr>
-        <w:t>控制反转</w:t>
-      </w:r>
-    </w:p>
-    <w:p>
-      <w:r>
-        <w:t>S</w:t>
-      </w:r>
-      <w:r>
-        <w:rPr>
-          <w:rFonts w:hint="eastAsia"/>
-        </w:rPr>
-        <w:t>pring4.0</w:t>
-      </w:r>
-      <w:r>
-        <w:rPr>
-          <w:rFonts w:hint="eastAsia"/>
-        </w:rPr>
-        <w:t>简单入门</w:t>
-      </w:r>
-    </w:p>
-    <w:p/>
-    <w:p>
-      <w:pPr>
-        <w:pStyle w:val="2"/>
-        <w:numPr>
-          <w:ilvl w:val="0"/>
-          <w:numId w:val="1"/>
-        </w:numPr>
-      </w:pPr>
-      <w:proofErr w:type="spellStart"/>
-      <w:r>
-        <w:t>Springaspectdemo</w:t>
-      </w:r>
-      <w:proofErr w:type="spellEnd"/>
-    </w:p>
-    <w:p>
-      <w:r>
-        <w:rPr>
-          <w:rFonts w:hint="eastAsia"/>
-        </w:rPr>
-        <w:t>AOP</w:t>
-      </w:r>
-      <w:r>
-        <w:rPr>
-          <w:rFonts w:hint="eastAsia"/>
-        </w:rPr>
-        <w:t>面向切面编程示例</w:t>
-      </w:r>
-    </w:p>
-    <w:p>
-      <w:r>
-        <w:rPr>
-          <w:rFonts w:hint="eastAsia"/>
-        </w:rPr>
-        <w:t>在</w:t>
-      </w:r>
-      <w:r>
-        <w:rPr>
-          <w:rFonts w:hint="eastAsia"/>
-        </w:rPr>
-        <w:t>Spring</w:t>
-      </w:r>
-      <w:r>
-        <w:rPr>
-          <w:rFonts w:hint="eastAsia"/>
-        </w:rPr>
-        <w:t>中面向切面编程，</w:t>
-      </w:r>
-      <w:r>
-        <w:rPr>
-          <w:rFonts w:hint="eastAsia"/>
-        </w:rPr>
-        <w:t>java</w:t>
-      </w:r>
-      <w:r>
-        <w:rPr>
           <w:rFonts w:hint="eastAsia"/>
         </w:rPr>
         <w:t>中注解与反射的使用</w:t>
       </w:r>
-      <w:proofErr w:type="spellStart"/>
       <w:r>
         <w:rPr>
           <w:rFonts w:hint="eastAsia"/>
         </w:rPr>
         <w:t>SpringAOP</w:t>
       </w:r>
-      <w:proofErr w:type="spellEnd"/>
       <w:r>
         <w:rPr>
           <w:rFonts w:hint="eastAsia"/>
@@ -1125,7 +1058,6 @@
           <w:numId w:val="1"/>
         </w:numPr>
       </w:pPr>
-      <w:proofErr w:type="spellStart"/>
       <w:r>
         <w:lastRenderedPageBreak/>
         <w:t>U</w:t>
@@ -1133,17 +1065,14 @@
       <w:r>
         <w:t>rlrewritedemo</w:t>
       </w:r>
-      <w:proofErr w:type="spellEnd"/>
-    </w:p>
-    <w:p>
-      <w:proofErr w:type="spellStart"/>
+    </w:p>
+    <w:p>
       <w:r>
         <w:rPr>
           <w:rFonts w:hint="eastAsia"/>
         </w:rPr>
         <w:t>url</w:t>
       </w:r>
-      <w:proofErr w:type="spellEnd"/>
       <w:r>
         <w:rPr>
           <w:rFonts w:hint="eastAsia"/>
@@ -1192,48 +1121,30 @@
         <w:rPr>
           <w:rFonts w:hint="eastAsia"/>
         </w:rPr>
-        <w:t>文件</w:t>
-      </w:r>
-      <w:proofErr w:type="gramStart"/>
-      <w:r>
-        <w:rPr>
-          <w:rFonts w:hint="eastAsia"/>
-        </w:rPr>
-        <w:t>实际访问</w:t>
-      </w:r>
-      <w:proofErr w:type="gramEnd"/>
-      <w:r>
-        <w:rPr>
-          <w:rFonts w:hint="eastAsia"/>
-        </w:rPr>
-        <w:t>的是</w:t>
-      </w:r>
-      <w:proofErr w:type="spellStart"/>
+        <w:t>文件实际访问的是</w:t>
+      </w:r>
       <w:r>
         <w:rPr>
           <w:rFonts w:hint="eastAsia"/>
         </w:rPr>
         <w:t>jsp</w:t>
       </w:r>
-      <w:proofErr w:type="spellEnd"/>
-    </w:p>
-    <w:p/>
-    <w:p>
-      <w:pPr>
-        <w:pStyle w:val="2"/>
-        <w:numPr>
-          <w:ilvl w:val="0"/>
-          <w:numId w:val="1"/>
-        </w:numPr>
-      </w:pPr>
-      <w:proofErr w:type="spellStart"/>
+    </w:p>
+    <w:p/>
+    <w:p>
+      <w:pPr>
+        <w:pStyle w:val="2"/>
+        <w:numPr>
+          <w:ilvl w:val="0"/>
+          <w:numId w:val="1"/>
+        </w:numPr>
+      </w:pPr>
       <w:r>
         <w:t>S</w:t>
       </w:r>
       <w:r>
         <w:t>pringmvcdemo</w:t>
       </w:r>
-      <w:proofErr w:type="spellEnd"/>
     </w:p>
     <w:p>
       <w:r>
@@ -1250,14 +1161,12 @@
       </w:r>
     </w:p>
     <w:p>
-      <w:proofErr w:type="spellStart"/>
       <w:r>
         <w:rPr>
           <w:rFonts w:hint="eastAsia"/>
         </w:rPr>
         <w:t>springmvc</w:t>
       </w:r>
-      <w:proofErr w:type="spellEnd"/>
       <w:r>
         <w:rPr>
           <w:rFonts w:hint="eastAsia"/>
@@ -1276,14 +1185,12 @@
         </w:rPr>
         <w:t>风格的</w:t>
       </w:r>
-      <w:proofErr w:type="spellStart"/>
       <w:r>
         <w:rPr>
           <w:rFonts w:hint="eastAsia"/>
         </w:rPr>
         <w:t>helloworld</w:t>
       </w:r>
-      <w:proofErr w:type="spellEnd"/>
       <w:r>
         <w:rPr>
           <w:rFonts w:hint="eastAsia"/>
@@ -1312,13 +1219,9 @@
           <w:numId w:val="1"/>
         </w:numPr>
       </w:pPr>
-      <w:proofErr w:type="spellStart"/>
-      <w:proofErr w:type="gramStart"/>
       <w:r>
         <w:t>springmvcjdbctemplatedemo</w:t>
       </w:r>
-      <w:proofErr w:type="spellEnd"/>
-      <w:proofErr w:type="gramEnd"/>
     </w:p>
     <w:p>
       <w:r>
@@ -1335,28 +1238,24 @@
       </w:r>
     </w:p>
     <w:p>
-      <w:proofErr w:type="spellStart"/>
       <w:r>
         <w:rPr>
           <w:rFonts w:hint="eastAsia"/>
         </w:rPr>
         <w:t>springmvc</w:t>
       </w:r>
-      <w:proofErr w:type="spellEnd"/>
       <w:r>
         <w:rPr>
           <w:rFonts w:hint="eastAsia"/>
         </w:rPr>
         <w:t>中使用</w:t>
       </w:r>
-      <w:proofErr w:type="spellStart"/>
       <w:r>
         <w:rPr>
           <w:rFonts w:hint="eastAsia"/>
         </w:rPr>
         <w:t>jdbctemplate</w:t>
       </w:r>
-      <w:proofErr w:type="spellEnd"/>
       <w:r>
         <w:rPr>
           <w:rFonts w:hint="eastAsia"/>
@@ -1387,13 +1286,9 @@
           <w:numId w:val="1"/>
         </w:numPr>
       </w:pPr>
-      <w:proofErr w:type="spellStart"/>
-      <w:proofErr w:type="gramStart"/>
       <w:r>
         <w:t>druiddemo</w:t>
       </w:r>
-      <w:proofErr w:type="spellEnd"/>
-      <w:proofErr w:type="gramEnd"/>
     </w:p>
     <w:p>
       <w:r>
@@ -1420,11 +1315,9 @@
           <w:numId w:val="1"/>
         </w:numPr>
       </w:pPr>
-      <w:proofErr w:type="spellStart"/>
       <w:r>
         <w:t>Javajdbcdemo</w:t>
       </w:r>
-      <w:proofErr w:type="spellEnd"/>
     </w:p>
     <w:p>
       <w:pPr>
@@ -1453,28 +1346,24 @@
         </w:rPr>
         <w:t>使用</w:t>
       </w:r>
-      <w:proofErr w:type="spellStart"/>
       <w:r>
         <w:rPr>
           <w:rFonts w:hint="eastAsia"/>
         </w:rPr>
         <w:t>javajdbc</w:t>
       </w:r>
-      <w:proofErr w:type="spellEnd"/>
       <w:r>
         <w:rPr>
           <w:rFonts w:hint="eastAsia"/>
         </w:rPr>
         <w:t>连接</w:t>
       </w:r>
-      <w:proofErr w:type="spellStart"/>
       <w:r>
         <w:rPr>
           <w:rFonts w:hint="eastAsia"/>
         </w:rPr>
         <w:t>mysql</w:t>
       </w:r>
-      <w:proofErr w:type="spellEnd"/>
       <w:r>
         <w:rPr>
           <w:rFonts w:hint="eastAsia"/>
@@ -1503,11 +1392,9 @@
           <w:numId w:val="1"/>
         </w:numPr>
       </w:pPr>
-      <w:proofErr w:type="spellStart"/>
       <w:r>
         <w:t>Poidemo</w:t>
       </w:r>
-      <w:proofErr w:type="spellEnd"/>
     </w:p>
     <w:p>
       <w:pPr>
@@ -1525,14 +1412,12 @@
         </w:rPr>
         <w:t>使用</w:t>
       </w:r>
-      <w:proofErr w:type="spellStart"/>
       <w:r>
         <w:rPr>
           <w:rFonts w:hint="eastAsia"/>
         </w:rPr>
         <w:t>apachePOI</w:t>
       </w:r>
-      <w:proofErr w:type="spellEnd"/>
       <w:r>
         <w:rPr>
           <w:rFonts w:hint="eastAsia"/>
@@ -1551,14 +1436,12 @@
         </w:rPr>
         <w:t>文件并拼装成</w:t>
       </w:r>
-      <w:proofErr w:type="spellStart"/>
       <w:r>
         <w:rPr>
           <w:rFonts w:hint="eastAsia"/>
         </w:rPr>
         <w:t>sql</w:t>
       </w:r>
-      <w:proofErr w:type="spellEnd"/>
       <w:r>
         <w:rPr>
           <w:rFonts w:hint="eastAsia"/>
@@ -1571,7 +1454,6 @@
         </w:rPr>
         <w:t>这里使用的是</w:t>
       </w:r>
-      <w:proofErr w:type="spellStart"/>
       <w:r>
         <w:rPr>
           <w:rFonts w:ascii="Consolas" w:hAnsi="Consolas" w:cs="Consolas" w:hint="eastAsia"/>
@@ -1582,7 +1464,6 @@
         </w:rPr>
         <w:t>xssf</w:t>
       </w:r>
-      <w:proofErr w:type="spellEnd"/>
       <w:r>
         <w:rPr>
           <w:rFonts w:ascii="Consolas" w:hAnsi="Consolas" w:cs="Consolas" w:hint="eastAsia"/>
@@ -1626,14 +1507,12 @@
         <w:lastRenderedPageBreak/>
         <w:t>使用</w:t>
       </w:r>
-      <w:proofErr w:type="spellStart"/>
       <w:r>
         <w:rPr>
           <w:rFonts w:hint="eastAsia"/>
         </w:rPr>
         <w:t>springmvc</w:t>
       </w:r>
-      <w:proofErr w:type="spellEnd"/>
       <w:r>
         <w:rPr>
           <w:rFonts w:hint="eastAsia"/>
@@ -1662,17 +1541,14 @@
           <w:numId w:val="1"/>
         </w:numPr>
       </w:pPr>
-      <w:proofErr w:type="spellStart"/>
       <w:r>
         <w:t>S</w:t>
       </w:r>
       <w:r>
         <w:t>pringmvctransactiondemo</w:t>
       </w:r>
-      <w:proofErr w:type="spellEnd"/>
-    </w:p>
-    <w:p>
-      <w:proofErr w:type="spellStart"/>
+    </w:p>
+    <w:p>
       <w:r>
         <w:t>S</w:t>
       </w:r>
@@ -1682,21 +1558,18 @@
         </w:rPr>
         <w:t>pring+springmvc</w:t>
       </w:r>
-      <w:proofErr w:type="spellEnd"/>
       <w:r>
         <w:rPr>
           <w:rFonts w:hint="eastAsia"/>
         </w:rPr>
         <w:t>在</w:t>
       </w:r>
-      <w:proofErr w:type="spellStart"/>
       <w:r>
         <w:rPr>
           <w:rFonts w:hint="eastAsia"/>
         </w:rPr>
         <w:t>mysql</w:t>
       </w:r>
-      <w:proofErr w:type="spellEnd"/>
       <w:r>
         <w:rPr>
           <w:rFonts w:hint="eastAsia"/>
@@ -1713,8 +1586,6 @@
           <w:numId w:val="1"/>
         </w:numPr>
       </w:pPr>
-      <w:proofErr w:type="spellStart"/>
-      <w:proofErr w:type="gramStart"/>
       <w:r>
         <w:rPr>
           <w:rFonts w:hint="eastAsia"/>
@@ -1724,8 +1595,6 @@
       <w:r>
         <w:t>demo</w:t>
       </w:r>
-      <w:proofErr w:type="spellEnd"/>
-      <w:proofErr w:type="gramEnd"/>
     </w:p>
     <w:p>
       <w:r>
@@ -1738,63 +1607,21 @@
         <w:rPr>
           <w:rFonts w:hint="eastAsia"/>
         </w:rPr>
-        <w:t>客户端与服务端示例，先</w:t>
-      </w:r>
-      <w:proofErr w:type="gramStart"/>
-      <w:r>
-        <w:rPr>
-          <w:rFonts w:hint="eastAsia"/>
-        </w:rPr>
-        <w:t>启服务端</w:t>
-      </w:r>
-      <w:proofErr w:type="gramEnd"/>
-      <w:r>
-        <w:rPr>
-          <w:rFonts w:hint="eastAsia"/>
-        </w:rPr>
-        <w:t>再启客户端，服务</w:t>
-      </w:r>
-      <w:proofErr w:type="gramStart"/>
-      <w:r>
-        <w:rPr>
-          <w:rFonts w:hint="eastAsia"/>
-        </w:rPr>
-        <w:t>端接受</w:t>
-      </w:r>
-      <w:proofErr w:type="gramEnd"/>
-      <w:r>
-        <w:rPr>
-          <w:rFonts w:hint="eastAsia"/>
-        </w:rPr>
-        <w:t>客户端发送的消息</w:t>
-      </w:r>
-    </w:p>
-    <w:p>
-      <w:r>
-        <w:rPr>
-          <w:rFonts w:hint="eastAsia"/>
-        </w:rPr>
-        <w:t>lesson</w:t>
-      </w:r>
-      <w:proofErr w:type="gramStart"/>
-      <w:r>
-        <w:rPr>
-          <w:rFonts w:hint="eastAsia"/>
-        </w:rPr>
-        <w:t>2</w:t>
-      </w:r>
-      <w:r>
-        <w:rPr>
-          <w:rFonts w:hint="eastAsia"/>
-        </w:rPr>
-        <w:t>多个</w:t>
-      </w:r>
-      <w:proofErr w:type="gramEnd"/>
-      <w:r>
-        <w:rPr>
-          <w:rFonts w:hint="eastAsia"/>
-        </w:rPr>
-        <w:t>客户端一个服务端示例</w:t>
+        <w:t>客户端与服务端示例，先启服务端再启客户端，服务端接受客户端发送的消息</w:t>
+      </w:r>
+    </w:p>
+    <w:p>
+      <w:r>
+        <w:rPr>
+          <w:rFonts w:hint="eastAsia"/>
+        </w:rPr>
+        <w:t>lesson2</w:t>
+      </w:r>
+      <w:r>
+        <w:rPr>
+          <w:rFonts w:hint="eastAsia"/>
+        </w:rPr>
+        <w:t>多个客户端一个服务端示例</w:t>
       </w:r>
     </w:p>
     <w:p>
@@ -1834,13 +1661,9 @@
           <w:numId w:val="1"/>
         </w:numPr>
       </w:pPr>
-      <w:proofErr w:type="spellStart"/>
-      <w:proofErr w:type="gramStart"/>
       <w:r>
         <w:t>hessiandemo</w:t>
       </w:r>
-      <w:proofErr w:type="spellEnd"/>
-      <w:proofErr w:type="gramEnd"/>
     </w:p>
     <w:p>
       <w:r>
@@ -1859,8 +1682,6 @@
           <w:numId w:val="1"/>
         </w:numPr>
       </w:pPr>
-      <w:proofErr w:type="spellStart"/>
-      <w:proofErr w:type="gramStart"/>
       <w:r>
         <w:rPr>
           <w:rFonts w:hint="eastAsia"/>
@@ -1870,8 +1691,6 @@
       <w:r>
         <w:t>uartzdemo</w:t>
       </w:r>
-      <w:proofErr w:type="spellEnd"/>
-      <w:proofErr w:type="gramEnd"/>
     </w:p>
     <w:p>
       <w:r>
@@ -1902,7 +1721,6 @@
           <w:numId w:val="1"/>
         </w:numPr>
       </w:pPr>
-      <w:proofErr w:type="spellStart"/>
       <w:r>
         <w:t>T</w:t>
       </w:r>
@@ -1912,7 +1730,6 @@
         </w:rPr>
         <w:t>askdemo</w:t>
       </w:r>
-      <w:proofErr w:type="spellEnd"/>
     </w:p>
     <w:p>
       <w:r>
@@ -1975,11 +1792,9 @@
           <w:numId w:val="1"/>
         </w:numPr>
       </w:pPr>
-      <w:proofErr w:type="spellStart"/>
       <w:r>
         <w:t>Nettydemo</w:t>
       </w:r>
-      <w:proofErr w:type="spellEnd"/>
     </w:p>
     <w:p>
       <w:r>
@@ -1988,14 +1803,12 @@
         </w:rPr>
         <w:t>网络通信框架</w:t>
       </w:r>
-      <w:proofErr w:type="spellStart"/>
       <w:r>
         <w:rPr>
           <w:rFonts w:hint="eastAsia"/>
         </w:rPr>
         <w:t>nettydemo</w:t>
       </w:r>
-      <w:proofErr w:type="spellEnd"/>
     </w:p>
     <w:p>
       <w:r>
@@ -2119,11 +1932,9 @@
           <w:numId w:val="1"/>
         </w:numPr>
       </w:pPr>
-      <w:proofErr w:type="spellStart"/>
       <w:r>
         <w:t>Jogampdemo</w:t>
       </w:r>
-      <w:proofErr w:type="spellEnd"/>
     </w:p>
     <w:p>
       <w:r>
@@ -2141,14 +1952,12 @@
         </w:rPr>
         <w:t>地</w:t>
       </w:r>
-      <w:proofErr w:type="spellStart"/>
       <w:r>
         <w:rPr>
           <w:rFonts w:hint="eastAsia"/>
         </w:rPr>
         <w:t>opengl,openal,opencl</w:t>
       </w:r>
-      <w:proofErr w:type="spellEnd"/>
       <w:r>
         <w:rPr>
           <w:rFonts w:hint="eastAsia"/>
@@ -2167,14 +1976,12 @@
         </w:rPr>
         <w:t>对</w:t>
       </w:r>
-      <w:proofErr w:type="spellStart"/>
       <w:r>
         <w:rPr>
           <w:rFonts w:hint="eastAsia"/>
         </w:rPr>
         <w:t>opengl</w:t>
       </w:r>
-      <w:proofErr w:type="spellEnd"/>
       <w:r>
         <w:rPr>
           <w:rFonts w:hint="eastAsia"/>
@@ -2195,14 +2002,12 @@
         </w:rPr>
         <w:t>显示了一个</w:t>
       </w:r>
-      <w:proofErr w:type="spellStart"/>
       <w:r>
         <w:rPr>
           <w:rFonts w:hint="eastAsia"/>
         </w:rPr>
         <w:t>opengl</w:t>
       </w:r>
-      <w:proofErr w:type="spellEnd"/>
       <w:r>
         <w:rPr>
           <w:rFonts w:hint="eastAsia"/>
@@ -2259,18 +2064,14 @@
           <w:numId w:val="1"/>
         </w:numPr>
       </w:pPr>
-      <w:proofErr w:type="spellStart"/>
       <w:r>
         <w:t>Swingdemo</w:t>
       </w:r>
-      <w:proofErr w:type="spellEnd"/>
-    </w:p>
-    <w:p>
-      <w:proofErr w:type="spellStart"/>
+    </w:p>
+    <w:p>
       <w:r>
         <w:t>TestFileChooser</w:t>
       </w:r>
-      <w:proofErr w:type="spellEnd"/>
       <w:r>
         <w:rPr>
           <w:rFonts w:hint="eastAsia"/>
@@ -2279,11 +2080,9 @@
       </w:r>
     </w:p>
     <w:p>
-      <w:proofErr w:type="spellStart"/>
       <w:r>
         <w:t>CustomFileFilter</w:t>
       </w:r>
-      <w:proofErr w:type="spellEnd"/>
       <w:r>
         <w:rPr>
           <w:rFonts w:hint="eastAsia"/>
@@ -2306,11 +2105,9 @@
           <w:numId w:val="1"/>
         </w:numPr>
       </w:pPr>
-      <w:proofErr w:type="spellStart"/>
       <w:r>
         <w:t>Itextdemo</w:t>
       </w:r>
-      <w:proofErr w:type="spellEnd"/>
     </w:p>
     <w:p>
       <w:r>
@@ -2319,28 +2116,24 @@
         </w:rPr>
         <w:t>使用</w:t>
       </w:r>
-      <w:proofErr w:type="spellStart"/>
       <w:r>
         <w:rPr>
           <w:rFonts w:hint="eastAsia"/>
         </w:rPr>
         <w:t>itext</w:t>
       </w:r>
-      <w:proofErr w:type="spellEnd"/>
       <w:r>
         <w:rPr>
           <w:rFonts w:hint="eastAsia"/>
         </w:rPr>
         <w:t>来导出</w:t>
       </w:r>
-      <w:proofErr w:type="spellStart"/>
       <w:r>
         <w:rPr>
           <w:rFonts w:hint="eastAsia"/>
         </w:rPr>
         <w:t>pdf</w:t>
       </w:r>
-      <w:proofErr w:type="spellEnd"/>
       <w:r>
         <w:rPr>
           <w:rFonts w:hint="eastAsia"/>
@@ -2390,11 +2183,9 @@
           <w:numId w:val="1"/>
         </w:numPr>
       </w:pPr>
-      <w:proofErr w:type="spellStart"/>
       <w:r>
         <w:t>Maildemo</w:t>
       </w:r>
-      <w:proofErr w:type="spellEnd"/>
     </w:p>
     <w:p>
       <w:r>
@@ -2413,7 +2204,6 @@
           <w:numId w:val="1"/>
         </w:numPr>
       </w:pPr>
-      <w:proofErr w:type="spellStart"/>
       <w:r>
         <w:lastRenderedPageBreak/>
         <w:t>S</w:t>
@@ -2424,7 +2214,6 @@
         </w:rPr>
         <w:t>hirodemo</w:t>
       </w:r>
-      <w:proofErr w:type="spellEnd"/>
     </w:p>
     <w:p>
       <w:r>
@@ -2436,14 +2225,12 @@
         </w:rPr>
         <w:t>从</w:t>
       </w:r>
-      <w:proofErr w:type="spellStart"/>
       <w:r>
         <w:rPr>
           <w:rFonts w:hint="eastAsia"/>
         </w:rPr>
         <w:t>ini</w:t>
       </w:r>
-      <w:proofErr w:type="spellEnd"/>
       <w:r>
         <w:rPr>
           <w:rFonts w:hint="eastAsia"/>
@@ -2452,11 +2239,9 @@
       </w:r>
     </w:p>
     <w:p>
-      <w:proofErr w:type="spellStart"/>
       <w:r>
         <w:t>jdbcrealmdemo</w:t>
       </w:r>
-      <w:proofErr w:type="spellEnd"/>
       <w:r>
         <w:rPr>
           <w:rFonts w:hint="eastAsia"/>
@@ -2465,25 +2250,21 @@
       </w:r>
     </w:p>
     <w:p>
-      <w:proofErr w:type="spellStart"/>
       <w:r>
         <w:t>springmvcmybatisshirodemo</w:t>
       </w:r>
-      <w:proofErr w:type="spellEnd"/>
       <w:r>
         <w:rPr>
           <w:rFonts w:hint="eastAsia"/>
         </w:rPr>
         <w:t>角色权限资源示例</w:t>
       </w:r>
-      <w:proofErr w:type="spellStart"/>
       <w:r>
         <w:rPr>
           <w:rFonts w:hint="eastAsia"/>
         </w:rPr>
         <w:t>mybatis</w:t>
       </w:r>
-      <w:proofErr w:type="spellEnd"/>
       <w:r>
         <w:rPr>
           <w:rFonts w:hint="eastAsia"/>
@@ -2511,14 +2292,12 @@
       </w:r>
     </w:p>
     <w:p>
-      <w:proofErr w:type="spellStart"/>
       <w:r>
         <w:rPr>
           <w:rFonts w:hint="eastAsia"/>
         </w:rPr>
         <w:t>ssh</w:t>
       </w:r>
-      <w:proofErr w:type="spellEnd"/>
       <w:r>
         <w:rPr>
           <w:rFonts w:hint="eastAsia"/>
@@ -2531,19 +2310,11 @@
         </w:rPr>
         <w:t>jar</w:t>
       </w:r>
-      <w:proofErr w:type="gramStart"/>
-      <w:r>
-        <w:rPr>
-          <w:rFonts w:hint="eastAsia"/>
-        </w:rPr>
-        <w:t>包并演示</w:t>
-      </w:r>
-      <w:proofErr w:type="gramEnd"/>
-      <w:r>
-        <w:rPr>
-          <w:rFonts w:hint="eastAsia"/>
-        </w:rPr>
-        <w:t>了一个登陆</w:t>
+      <w:r>
+        <w:rPr>
+          <w:rFonts w:hint="eastAsia"/>
+        </w:rPr>
+        <w:t>包并演示了一个登陆</w:t>
       </w:r>
     </w:p>
     <w:p/>
@@ -2581,14 +2352,12 @@
         </w:rPr>
         <w:t>实现的</w:t>
       </w:r>
-      <w:proofErr w:type="spellStart"/>
       <w:r>
         <w:rPr>
           <w:rFonts w:hint="eastAsia"/>
         </w:rPr>
         <w:t>jpa</w:t>
       </w:r>
-      <w:proofErr w:type="spellEnd"/>
       <w:r>
         <w:rPr>
           <w:rFonts w:hint="eastAsia"/>
@@ -2605,13 +2374,9 @@
           <w:numId w:val="1"/>
         </w:numPr>
       </w:pPr>
-      <w:proofErr w:type="spellStart"/>
-      <w:proofErr w:type="gramStart"/>
       <w:r>
         <w:t>pagehelperdemo</w:t>
       </w:r>
-      <w:proofErr w:type="spellEnd"/>
-      <w:proofErr w:type="gramEnd"/>
     </w:p>
     <w:p>
       <w:r>
@@ -2620,28 +2385,24 @@
         </w:rPr>
         <w:t>在</w:t>
       </w:r>
-      <w:proofErr w:type="spellStart"/>
       <w:r>
         <w:rPr>
           <w:rFonts w:hint="eastAsia"/>
         </w:rPr>
         <w:t>mybatis</w:t>
       </w:r>
-      <w:proofErr w:type="spellEnd"/>
       <w:r>
         <w:rPr>
           <w:rFonts w:hint="eastAsia"/>
         </w:rPr>
         <w:t>中使用注解并且使用</w:t>
       </w:r>
-      <w:proofErr w:type="spellStart"/>
       <w:r>
         <w:rPr>
           <w:rFonts w:hint="eastAsia"/>
         </w:rPr>
         <w:t>pagehelper</w:t>
       </w:r>
-      <w:proofErr w:type="spellEnd"/>
       <w:r>
         <w:rPr>
           <w:rFonts w:hint="eastAsia"/>
@@ -2658,13 +2419,9 @@
           <w:numId w:val="1"/>
         </w:numPr>
       </w:pPr>
-      <w:proofErr w:type="spellStart"/>
-      <w:proofErr w:type="gramStart"/>
       <w:r>
         <w:t>tilesdemo</w:t>
       </w:r>
-      <w:proofErr w:type="spellEnd"/>
-      <w:proofErr w:type="gramEnd"/>
     </w:p>
     <w:p>
       <w:r>
@@ -2702,13 +2459,9 @@
           <w:numId w:val="1"/>
         </w:numPr>
       </w:pPr>
-      <w:proofErr w:type="spellStart"/>
-      <w:proofErr w:type="gramStart"/>
       <w:r>
         <w:t>pjaxdemo</w:t>
       </w:r>
-      <w:proofErr w:type="spellEnd"/>
-      <w:proofErr w:type="gramEnd"/>
     </w:p>
     <w:p>
       <w:r>
@@ -2729,14 +2482,12 @@
         </w:rPr>
         <w:t>与</w:t>
       </w:r>
-      <w:proofErr w:type="spellStart"/>
       <w:r>
         <w:rPr>
           <w:rFonts w:hint="eastAsia"/>
         </w:rPr>
         <w:t>ajax</w:t>
       </w:r>
-      <w:proofErr w:type="spellEnd"/>
       <w:r>
         <w:rPr>
           <w:rFonts w:hint="eastAsia"/>
@@ -2773,11 +2524,9 @@
           <w:numId w:val="1"/>
         </w:numPr>
       </w:pPr>
-      <w:proofErr w:type="spellStart"/>
       <w:r>
         <w:t>Jodatimedemo</w:t>
       </w:r>
-      <w:proofErr w:type="spellEnd"/>
     </w:p>
     <w:p>
       <w:r>
@@ -2786,14 +2535,12 @@
         </w:rPr>
         <w:t>日期时间处理类相比</w:t>
       </w:r>
-      <w:proofErr w:type="spellStart"/>
       <w:r>
         <w:rPr>
           <w:rFonts w:hint="eastAsia"/>
         </w:rPr>
         <w:t>jdk</w:t>
       </w:r>
-      <w:proofErr w:type="spellEnd"/>
       <w:r>
         <w:rPr>
           <w:rFonts w:hint="eastAsia"/>
@@ -2822,15 +2569,12 @@
           <w:numId w:val="1"/>
         </w:numPr>
       </w:pPr>
-      <w:proofErr w:type="spellStart"/>
       <w:r>
         <w:lastRenderedPageBreak/>
         <w:t>Dbcpdemo</w:t>
       </w:r>
-      <w:proofErr w:type="spellEnd"/>
-    </w:p>
-    <w:p>
-      <w:proofErr w:type="spellStart"/>
+    </w:p>
+    <w:p>
       <w:r>
         <w:t>D</w:t>
       </w:r>
@@ -2840,7 +2584,6 @@
         </w:rPr>
         <w:t>bcp</w:t>
       </w:r>
-      <w:proofErr w:type="spellEnd"/>
       <w:r>
         <w:rPr>
           <w:rFonts w:hint="eastAsia"/>
@@ -2923,13 +2666,9 @@
           <w:numId w:val="1"/>
         </w:numPr>
       </w:pPr>
-      <w:proofErr w:type="spellStart"/>
-      <w:proofErr w:type="gramStart"/>
       <w:r>
         <w:t>commoniodemo</w:t>
       </w:r>
-      <w:proofErr w:type="spellEnd"/>
-      <w:proofErr w:type="gramEnd"/>
     </w:p>
     <w:p>
       <w:r>
@@ -2938,14 +2677,12 @@
         </w:rPr>
         <w:t>使用</w:t>
       </w:r>
-      <w:proofErr w:type="spellStart"/>
       <w:r>
         <w:rPr>
           <w:rFonts w:hint="eastAsia"/>
         </w:rPr>
         <w:t>commonsio</w:t>
       </w:r>
-      <w:proofErr w:type="spellEnd"/>
       <w:r>
         <w:rPr>
           <w:rFonts w:hint="eastAsia"/>
@@ -2963,13 +2700,9 @@
           <w:numId w:val="1"/>
         </w:numPr>
       </w:pPr>
-      <w:proofErr w:type="spellStart"/>
-      <w:proofErr w:type="gramStart"/>
       <w:r>
         <w:t>springmybatisdemo</w:t>
       </w:r>
-      <w:proofErr w:type="spellEnd"/>
-      <w:proofErr w:type="gramEnd"/>
     </w:p>
     <w:p>
       <w:r>
@@ -2984,185 +2717,139 @@
         </w:rPr>
         <w:t>结合</w:t>
       </w:r>
-      <w:proofErr w:type="spellStart"/>
       <w:r>
         <w:rPr>
           <w:rFonts w:hint="eastAsia"/>
         </w:rPr>
         <w:t>springmvc</w:t>
       </w:r>
-      <w:proofErr w:type="spellEnd"/>
       <w:r>
         <w:rPr>
           <w:rFonts w:hint="eastAsia"/>
         </w:rPr>
         <w:t>与</w:t>
       </w:r>
-      <w:proofErr w:type="spellStart"/>
       <w:r>
         <w:rPr>
           <w:rFonts w:hint="eastAsia"/>
         </w:rPr>
         <w:t>mybatis</w:t>
       </w:r>
-      <w:proofErr w:type="spellEnd"/>
-      <w:r>
-        <w:rPr>
-          <w:rFonts w:hint="eastAsia"/>
-        </w:rPr>
-        <w:t>结合没有分</w:t>
-      </w:r>
-      <w:proofErr w:type="gramStart"/>
-      <w:r>
-        <w:rPr>
-          <w:rFonts w:hint="eastAsia"/>
-        </w:rPr>
-        <w:t>页如果</w:t>
-      </w:r>
-      <w:proofErr w:type="gramEnd"/>
+      <w:r>
+        <w:rPr>
+          <w:rFonts w:hint="eastAsia"/>
+        </w:rPr>
+        <w:t>结合没有分页如果使用分页请参照</w:t>
+      </w:r>
+      <w:r>
+        <w:rPr>
+          <w:rFonts w:hint="eastAsia"/>
+        </w:rPr>
+        <w:t>mybatis</w:t>
+      </w:r>
+      <w:r>
+        <w:rPr>
+          <w:rFonts w:hint="eastAsia"/>
+        </w:rPr>
+        <w:t>分页示例</w:t>
+      </w:r>
+    </w:p>
+    <w:p/>
+    <w:p/>
+    <w:p>
+      <w:pPr>
+        <w:pStyle w:val="2"/>
+        <w:numPr>
+          <w:ilvl w:val="0"/>
+          <w:numId w:val="1"/>
+        </w:numPr>
+      </w:pPr>
+      <w:r>
+        <w:t>qrcode</w:t>
+      </w:r>
+    </w:p>
+    <w:p>
+      <w:r>
+        <w:rPr>
+          <w:rFonts w:hint="eastAsia"/>
+        </w:rPr>
+        <w:t>二维码生成</w:t>
+      </w:r>
+      <w:r>
+        <w:rPr>
+          <w:rFonts w:hint="eastAsia"/>
+        </w:rPr>
+        <w:t>,</w:t>
+      </w:r>
       <w:r>
         <w:rPr>
           <w:rFonts w:hint="eastAsia"/>
         </w:rPr>
         <w:t>使用</w:t>
       </w:r>
-      <w:proofErr w:type="gramStart"/>
-      <w:r>
-        <w:rPr>
-          <w:rFonts w:hint="eastAsia"/>
-        </w:rPr>
-        <w:t>分页请参照</w:t>
-      </w:r>
-      <w:proofErr w:type="spellStart"/>
-      <w:proofErr w:type="gramEnd"/>
-      <w:r>
-        <w:rPr>
-          <w:rFonts w:hint="eastAsia"/>
-        </w:rPr>
-        <w:t>mybatis</w:t>
-      </w:r>
-      <w:proofErr w:type="spellEnd"/>
-      <w:r>
-        <w:rPr>
-          <w:rFonts w:hint="eastAsia"/>
-        </w:rPr>
-        <w:t>分页示例</w:t>
-      </w:r>
-    </w:p>
-    <w:p/>
-    <w:p/>
-    <w:p>
-      <w:pPr>
-        <w:pStyle w:val="2"/>
-        <w:numPr>
-          <w:ilvl w:val="0"/>
-          <w:numId w:val="1"/>
-        </w:numPr>
-      </w:pPr>
-      <w:proofErr w:type="spellStart"/>
-      <w:proofErr w:type="gramStart"/>
-      <w:r>
+      <w:r>
+        <w:rPr>
+          <w:rFonts w:hint="eastAsia"/>
+        </w:rPr>
         <w:t>qrcode</w:t>
       </w:r>
-      <w:proofErr w:type="spellEnd"/>
-      <w:proofErr w:type="gramEnd"/>
-    </w:p>
-    <w:p>
-      <w:proofErr w:type="gramStart"/>
-      <w:r>
-        <w:rPr>
-          <w:rFonts w:hint="eastAsia"/>
-        </w:rPr>
-        <w:t>二维码生成</w:t>
-      </w:r>
-      <w:proofErr w:type="gramEnd"/>
-      <w:r>
-        <w:rPr>
-          <w:rFonts w:hint="eastAsia"/>
-        </w:rPr>
-        <w:t>,</w:t>
-      </w:r>
+      <w:r>
+        <w:rPr>
+          <w:rFonts w:hint="eastAsia"/>
+        </w:rPr>
+        <w:t>包生成与</w:t>
+      </w:r>
+      <w:r>
+        <w:rPr>
+          <w:rFonts w:hint="eastAsia"/>
+        </w:rPr>
+        <w:t>google</w:t>
+      </w:r>
+      <w:r>
+        <w:rPr>
+          <w:rFonts w:hint="eastAsia"/>
+        </w:rPr>
+        <w:t>的</w:t>
+      </w:r>
+      <w:r>
+        <w:rPr>
+          <w:rFonts w:hint="eastAsia"/>
+        </w:rPr>
+        <w:t>zxing</w:t>
+      </w:r>
+      <w:r>
+        <w:rPr>
+          <w:rFonts w:hint="eastAsia"/>
+        </w:rPr>
+        <w:t>生成两种示例</w:t>
+      </w:r>
+    </w:p>
+    <w:p/>
+    <w:p>
+      <w:pPr>
+        <w:pStyle w:val="2"/>
+        <w:numPr>
+          <w:ilvl w:val="0"/>
+          <w:numId w:val="1"/>
+        </w:numPr>
+      </w:pPr>
+      <w:r>
+        <w:t>freemarkDemo</w:t>
+      </w:r>
+    </w:p>
+    <w:p>
       <w:r>
         <w:rPr>
           <w:rFonts w:hint="eastAsia"/>
         </w:rPr>
         <w:t>使用</w:t>
       </w:r>
-      <w:proofErr w:type="spellStart"/>
-      <w:r>
-        <w:rPr>
-          <w:rFonts w:hint="eastAsia"/>
-        </w:rPr>
-        <w:t>qrcode</w:t>
-      </w:r>
-      <w:proofErr w:type="spellEnd"/>
-      <w:r>
-        <w:rPr>
-          <w:rFonts w:hint="eastAsia"/>
-        </w:rPr>
-        <w:t>包生成与</w:t>
-      </w:r>
-      <w:proofErr w:type="spellStart"/>
-      <w:r>
-        <w:rPr>
-          <w:rFonts w:hint="eastAsia"/>
-        </w:rPr>
-        <w:t>google</w:t>
-      </w:r>
-      <w:proofErr w:type="spellEnd"/>
-      <w:r>
-        <w:rPr>
-          <w:rFonts w:hint="eastAsia"/>
-        </w:rPr>
-        <w:t>的</w:t>
-      </w:r>
-      <w:proofErr w:type="spellStart"/>
-      <w:r>
-        <w:rPr>
-          <w:rFonts w:hint="eastAsia"/>
-        </w:rPr>
-        <w:t>zxing</w:t>
-      </w:r>
-      <w:proofErr w:type="spellEnd"/>
-      <w:r>
-        <w:rPr>
-          <w:rFonts w:hint="eastAsia"/>
-        </w:rPr>
-        <w:t>生成两种示例</w:t>
-      </w:r>
-    </w:p>
-    <w:p/>
-    <w:p>
-      <w:pPr>
-        <w:pStyle w:val="2"/>
-        <w:numPr>
-          <w:ilvl w:val="0"/>
-          <w:numId w:val="1"/>
-        </w:numPr>
-      </w:pPr>
-      <w:proofErr w:type="spellStart"/>
-      <w:proofErr w:type="gramStart"/>
-      <w:r>
-        <w:t>freemarkDemo</w:t>
-      </w:r>
-      <w:proofErr w:type="spellEnd"/>
-      <w:proofErr w:type="gramEnd"/>
-    </w:p>
-    <w:p>
-      <w:r>
-        <w:rPr>
-          <w:rFonts w:hint="eastAsia"/>
-        </w:rPr>
-        <w:t>使用</w:t>
-      </w:r>
-      <w:proofErr w:type="spellStart"/>
       <w:r>
         <w:rPr>
           <w:rFonts w:hint="eastAsia"/>
         </w:rPr>
         <w:t>freemark</w:t>
       </w:r>
-      <w:proofErr w:type="spellEnd"/>
       <w:r>
         <w:rPr>
           <w:rFonts w:hint="eastAsia"/>
@@ -3191,13 +2878,9 @@
           <w:numId w:val="1"/>
         </w:numPr>
       </w:pPr>
-      <w:proofErr w:type="spellStart"/>
-      <w:proofErr w:type="gramStart"/>
       <w:r>
         <w:t>vskedtemplate</w:t>
       </w:r>
-      <w:proofErr w:type="spellEnd"/>
-      <w:proofErr w:type="gramEnd"/>
     </w:p>
     <w:p>
       <w:r>
@@ -3206,28 +2889,24 @@
         </w:rPr>
         <w:t>在</w:t>
       </w:r>
-      <w:proofErr w:type="spellStart"/>
       <w:r>
         <w:rPr>
           <w:rFonts w:hint="eastAsia"/>
         </w:rPr>
         <w:t>jsp</w:t>
       </w:r>
-      <w:proofErr w:type="spellEnd"/>
       <w:r>
         <w:rPr>
           <w:rFonts w:hint="eastAsia"/>
         </w:rPr>
         <w:t>页面中</w:t>
       </w:r>
-      <w:proofErr w:type="spellStart"/>
       <w:r>
         <w:rPr>
           <w:rFonts w:hint="eastAsia"/>
         </w:rPr>
         <w:t>basePath</w:t>
       </w:r>
-      <w:proofErr w:type="spellEnd"/>
       <w:r>
         <w:rPr>
           <w:rFonts w:hint="eastAsia"/>
@@ -3273,25 +2952,21 @@
       </w:r>
     </w:p>
     <w:p>
-      <w:proofErr w:type="spellStart"/>
       <w:r>
         <w:t>Simplefacelet</w:t>
       </w:r>
-      <w:proofErr w:type="spellEnd"/>
       <w:r>
         <w:rPr>
           <w:rFonts w:hint="eastAsia"/>
         </w:rPr>
         <w:t>一个最简单的</w:t>
       </w:r>
-      <w:proofErr w:type="spellStart"/>
       <w:r>
         <w:rPr>
           <w:rFonts w:hint="eastAsia"/>
         </w:rPr>
         <w:t>facelet</w:t>
       </w:r>
-      <w:proofErr w:type="spellEnd"/>
       <w:r>
         <w:rPr>
           <w:rFonts w:hint="eastAsia"/>
@@ -3309,27 +2984,18 @@
           <w:numId w:val="1"/>
         </w:numPr>
       </w:pPr>
-      <w:proofErr w:type="spellStart"/>
       <w:r>
         <w:t>Cdidemo</w:t>
       </w:r>
-      <w:proofErr w:type="spellEnd"/>
-    </w:p>
-    <w:p/>
-    <w:p>
-      <w:pPr>
-        <w:rPr>
-          <w:rFonts w:hint="eastAsia"/>
-        </w:rPr>
-      </w:pPr>
-      <w:proofErr w:type="spellStart"/>
+    </w:p>
+    <w:p/>
+    <w:p>
       <w:r>
         <w:t>S</w:t>
       </w:r>
       <w:r>
         <w:t>implecdi</w:t>
       </w:r>
-      <w:proofErr w:type="spellEnd"/>
       <w:r>
         <w:rPr>
           <w:rFonts w:hint="eastAsia"/>
@@ -3348,14 +3014,12 @@
         </w:rPr>
         <w:t>使用示例结合</w:t>
       </w:r>
-      <w:proofErr w:type="spellStart"/>
       <w:r>
         <w:rPr>
           <w:rFonts w:hint="eastAsia"/>
         </w:rPr>
         <w:t>facelet</w:t>
       </w:r>
-      <w:proofErr w:type="spellEnd"/>
       <w:r>
         <w:rPr>
           <w:rFonts w:hint="eastAsia"/>
@@ -3363,41 +3027,21 @@
         <w:t>使用的</w:t>
       </w:r>
     </w:p>
-    <w:p>
-      <w:pPr>
-        <w:rPr>
-          <w:rFonts w:hint="eastAsia"/>
-        </w:rPr>
-      </w:pPr>
-    </w:p>
-    <w:p>
-      <w:pPr>
-        <w:rPr>
-          <w:rFonts w:hint="eastAsia"/>
-        </w:rPr>
-      </w:pPr>
-    </w:p>
-    <w:p>
-      <w:pPr>
-        <w:pStyle w:val="2"/>
-        <w:numPr>
-          <w:ilvl w:val="0"/>
-          <w:numId w:val="1"/>
-        </w:numPr>
-        <w:rPr>
-          <w:rFonts w:hint="eastAsia"/>
-        </w:rPr>
+    <w:p/>
+    <w:p/>
+    <w:p>
+      <w:pPr>
+        <w:pStyle w:val="2"/>
+        <w:numPr>
+          <w:ilvl w:val="0"/>
+          <w:numId w:val="1"/>
+        </w:numPr>
       </w:pPr>
       <w:r>
         <w:t>servlet31demo</w:t>
       </w:r>
     </w:p>
     <w:p>
-      <w:pPr>
-        <w:rPr>
-          <w:rFonts w:hint="eastAsia"/>
-        </w:rPr>
-      </w:pPr>
       <w:r>
         <w:rPr>
           <w:rFonts w:hint="eastAsia"/>
@@ -3424,25 +3068,18 @@
       </w:r>
     </w:p>
     <w:p>
-      <w:pPr>
-        <w:rPr>
-          <w:rFonts w:hint="eastAsia"/>
-        </w:rPr>
-      </w:pPr>
       <w:r>
         <w:rPr>
           <w:rFonts w:hint="eastAsia"/>
         </w:rPr>
         <w:t>使用注解实现</w:t>
       </w:r>
-      <w:proofErr w:type="spellStart"/>
       <w:r>
         <w:rPr>
           <w:rFonts w:hint="eastAsia"/>
         </w:rPr>
         <w:t>servlet,filter,servletcontextlistener</w:t>
       </w:r>
-      <w:proofErr w:type="spellEnd"/>
     </w:p>
     <w:p>
       <w:r>
@@ -3474,6 +3111,101 @@
           <w:rFonts w:hint="eastAsia"/>
         </w:rPr>
         <w:t>支持</w:t>
+      </w:r>
+    </w:p>
+    <w:p/>
+    <w:p/>
+    <w:p>
+      <w:pPr>
+        <w:pStyle w:val="2"/>
+        <w:numPr>
+          <w:ilvl w:val="0"/>
+          <w:numId w:val="1"/>
+        </w:numPr>
+      </w:pPr>
+      <w:r>
+        <w:t>beetl2demo</w:t>
+      </w:r>
+    </w:p>
+    <w:p>
+      <w:r>
+        <w:rPr>
+          <w:rFonts w:hint="eastAsia"/>
+        </w:rPr>
+        <w:t>beetl</w:t>
+      </w:r>
+      <w:r>
+        <w:rPr>
+          <w:rFonts w:hint="eastAsia"/>
+        </w:rPr>
+        <w:t>模板的使用</w:t>
+      </w:r>
+    </w:p>
+    <w:p/>
+    <w:p>
+      <w:pPr>
+        <w:pStyle w:val="2"/>
+        <w:numPr>
+          <w:ilvl w:val="0"/>
+          <w:numId w:val="1"/>
+        </w:numPr>
+        <w:rPr>
+          <w:rFonts w:hint="eastAsia"/>
+        </w:rPr>
+      </w:pPr>
+      <w:r>
+        <w:t>ocr</w:t>
+      </w:r>
+    </w:p>
+    <w:p>
+      <w:pPr>
+        <w:rPr>
+          <w:rFonts w:hint="eastAsia"/>
+        </w:rPr>
+      </w:pPr>
+      <w:r>
+        <w:rPr>
+          <w:rFonts w:hint="eastAsia"/>
+        </w:rPr>
+        <w:t>灵云</w:t>
+      </w:r>
+      <w:r>
+        <w:rPr>
+          <w:rFonts w:hint="eastAsia"/>
+        </w:rPr>
+        <w:t>ocr</w:t>
+      </w:r>
+      <w:r>
+        <w:rPr>
+          <w:rFonts w:hint="eastAsia"/>
+        </w:rPr>
+        <w:t>使用示例</w:t>
+      </w:r>
+    </w:p>
+    <w:p>
+      <w:r>
+        <w:rPr>
+          <w:rFonts w:hint="eastAsia"/>
+        </w:rPr>
+        <w:t>实际改装后成为</w:t>
+      </w:r>
+      <w:r>
+        <w:rPr>
+          <w:rFonts w:hint="eastAsia"/>
+        </w:rPr>
+        <w:t>hyfdscard</w:t>
+      </w:r>
+      <w:r>
+        <w:rPr>
+          <w:rFonts w:hint="eastAsia"/>
+        </w:rPr>
+        <w:t>与</w:t>
+      </w:r>
+      <w:r>
+        <w:rPr>
+          <w:rFonts w:hint="eastAsia"/>
+        </w:rPr>
+        <w:t>hyfdscardweb</w:t>
       </w:r>
       <w:bookmarkStart w:id="0" w:name="_GoBack"/>
       <w:bookmarkEnd w:id="0"/>
@@ -4400,7 +4132,7 @@
 </file>
 
 <file path=customXml/itemProps1.xml><?xml version="1.0" encoding="utf-8"?>
-<ds:datastoreItem xmlns:ds="http://schemas.openxmlformats.org/officeDocument/2006/customXml" ds:itemID="{53DB02E1-91A5-4F3D-BDB7-1D31E75C301D}">
+<ds:datastoreItem xmlns:ds="http://schemas.openxmlformats.org/officeDocument/2006/customXml" ds:itemID="{A04F5603-87C1-46E4-A883-578EA9D0D604}">
   <ds:schemaRefs>
     <ds:schemaRef ds:uri="http://schemas.openxmlformats.org/officeDocument/2006/bibliography"/>
   </ds:schemaRefs>

</xml_diff>

<commit_message>
delete ternproject  add filedemo
</commit_message>
<xml_diff>
--- a/vskeddemos/documents/demo工程列表说明.docx
+++ b/vskeddemos/documents/demo工程列表说明.docx
@@ -69,7 +69,14 @@
         <w:rPr>
           <w:rFonts w:hint="eastAsia"/>
         </w:rPr>
-        <w:t>+demo</w:t>
+        <w:t>+</w:t>
+      </w:r>
+      <w:proofErr w:type="spellStart"/>
+      <w:r>
+        <w:rPr>
+          <w:rFonts w:hint="eastAsia"/>
+        </w:rPr>
+        <w:t>demo</w:t>
       </w:r>
       <w:r>
         <w:rPr>
@@ -77,6 +84,7 @@
         </w:rPr>
         <w:t>,demo</w:t>
       </w:r>
+      <w:proofErr w:type="spellEnd"/>
       <w:r>
         <w:rPr>
           <w:rFonts w:hint="eastAsia"/>
@@ -104,6 +112,7 @@
           <w:numId w:val="1"/>
         </w:numPr>
       </w:pPr>
+      <w:proofErr w:type="spellStart"/>
       <w:r>
         <w:t>G</w:t>
       </w:r>
@@ -113,11 +122,13 @@
         </w:rPr>
         <w:t>sondemo</w:t>
       </w:r>
+      <w:proofErr w:type="spellEnd"/>
     </w:p>
     <w:p>
       <w:pPr>
         <w:jc w:val="left"/>
       </w:pPr>
+      <w:proofErr w:type="spellStart"/>
       <w:r>
         <w:t>J</w:t>
       </w:r>
@@ -127,6 +138,7 @@
         </w:rPr>
         <w:t>son</w:t>
       </w:r>
+      <w:proofErr w:type="spellEnd"/>
       <w:r>
         <w:rPr>
           <w:rFonts w:hint="eastAsia"/>
@@ -138,6 +150,7 @@
       <w:pPr>
         <w:jc w:val="left"/>
       </w:pPr>
+      <w:proofErr w:type="spellStart"/>
       <w:r>
         <w:t>G</w:t>
       </w:r>
@@ -147,18 +160,21 @@
         </w:rPr>
         <w:t>son</w:t>
       </w:r>
+      <w:proofErr w:type="spellEnd"/>
       <w:r>
         <w:rPr>
           <w:rFonts w:hint="eastAsia"/>
         </w:rPr>
         <w:t>将</w:t>
       </w:r>
+      <w:proofErr w:type="spellStart"/>
       <w:r>
         <w:rPr>
           <w:rFonts w:hint="eastAsia"/>
         </w:rPr>
         <w:t>json</w:t>
       </w:r>
+      <w:proofErr w:type="spellEnd"/>
       <w:r>
         <w:rPr>
           <w:rFonts w:hint="eastAsia"/>
@@ -177,12 +193,14 @@
         </w:rPr>
         <w:t>对象转换为</w:t>
       </w:r>
+      <w:proofErr w:type="spellStart"/>
       <w:r>
         <w:rPr>
           <w:rFonts w:hint="eastAsia"/>
         </w:rPr>
         <w:t>json</w:t>
       </w:r>
+      <w:proofErr w:type="spellEnd"/>
       <w:r>
         <w:rPr>
           <w:rFonts w:hint="eastAsia"/>
@@ -213,12 +231,14 @@
         </w:rPr>
         <w:t>与</w:t>
       </w:r>
+      <w:proofErr w:type="spellStart"/>
       <w:r>
         <w:rPr>
           <w:rFonts w:hint="eastAsia"/>
         </w:rPr>
         <w:t>json</w:t>
       </w:r>
+      <w:proofErr w:type="spellEnd"/>
       <w:r>
         <w:rPr>
           <w:rFonts w:hint="eastAsia"/>
@@ -423,12 +443,16 @@
           <w:numId w:val="1"/>
         </w:numPr>
       </w:pPr>
+      <w:proofErr w:type="spellStart"/>
+      <w:proofErr w:type="gramStart"/>
       <w:r>
         <w:rPr>
           <w:rFonts w:hint="eastAsia"/>
         </w:rPr>
         <w:t>testExams</w:t>
       </w:r>
+      <w:proofErr w:type="spellEnd"/>
+      <w:proofErr w:type="gramEnd"/>
     </w:p>
     <w:p>
       <w:r>
@@ -455,9 +479,11 @@
           <w:numId w:val="1"/>
         </w:numPr>
       </w:pPr>
+      <w:proofErr w:type="spellStart"/>
       <w:r>
         <w:t>Commonfileuploaddemo</w:t>
       </w:r>
+      <w:proofErr w:type="spellEnd"/>
     </w:p>
     <w:p>
       <w:r>
@@ -474,12 +500,14 @@
         </w:rPr>
         <w:t>使用</w:t>
       </w:r>
+      <w:proofErr w:type="spellStart"/>
       <w:r>
         <w:rPr>
           <w:rFonts w:hint="eastAsia"/>
         </w:rPr>
         <w:t>commonfileupload</w:t>
       </w:r>
+      <w:proofErr w:type="spellEnd"/>
       <w:r>
         <w:rPr>
           <w:rFonts w:hint="eastAsia"/>
@@ -492,26 +520,30 @@
         </w:rPr>
         <w:t>依赖于</w:t>
       </w:r>
+      <w:proofErr w:type="spellStart"/>
       <w:r>
         <w:rPr>
           <w:rFonts w:hint="eastAsia"/>
         </w:rPr>
         <w:t>commonio</w:t>
       </w:r>
-    </w:p>
-    <w:p/>
-    <w:p>
-      <w:pPr>
-        <w:pStyle w:val="2"/>
-        <w:numPr>
-          <w:ilvl w:val="0"/>
-          <w:numId w:val="1"/>
-        </w:numPr>
-      </w:pPr>
+      <w:proofErr w:type="spellEnd"/>
+    </w:p>
+    <w:p/>
+    <w:p>
+      <w:pPr>
+        <w:pStyle w:val="2"/>
+        <w:numPr>
+          <w:ilvl w:val="0"/>
+          <w:numId w:val="1"/>
+        </w:numPr>
+      </w:pPr>
+      <w:proofErr w:type="spellStart"/>
       <w:r>
         <w:lastRenderedPageBreak/>
         <w:t>Httpclientdemo</w:t>
       </w:r>
+      <w:proofErr w:type="spellEnd"/>
     </w:p>
     <w:p>
       <w:r>
@@ -548,6 +580,7 @@
         </w:rPr>
         <w:t xml:space="preserve">apache </w:t>
       </w:r>
+      <w:proofErr w:type="spellStart"/>
       <w:r>
         <w:rPr>
           <w:rFonts w:ascii="Arial" w:hAnsi="Arial" w:cs="Arial"/>
@@ -555,7 +588,17 @@
           <w:sz w:val="20"/>
           <w:szCs w:val="20"/>
         </w:rPr>
-        <w:t>HttpComponents Client</w:t>
+        <w:t>HttpComponents</w:t>
+      </w:r>
+      <w:proofErr w:type="spellEnd"/>
+      <w:r>
+        <w:rPr>
+          <w:rFonts w:ascii="Arial" w:hAnsi="Arial" w:cs="Arial"/>
+          <w:color w:val="000000"/>
+          <w:sz w:val="20"/>
+          <w:szCs w:val="20"/>
+        </w:rPr>
+        <w:t xml:space="preserve"> Client</w:t>
       </w:r>
       <w:r>
         <w:rPr>
@@ -703,9 +746,11 @@
           <w:numId w:val="1"/>
         </w:numPr>
       </w:pPr>
+      <w:proofErr w:type="spellStart"/>
       <w:r>
         <w:t>Mybatisdemo</w:t>
       </w:r>
+      <w:proofErr w:type="spellEnd"/>
     </w:p>
     <w:p>
       <w:r>
@@ -774,9 +819,11 @@
           <w:numId w:val="1"/>
         </w:numPr>
       </w:pPr>
+      <w:proofErr w:type="spellStart"/>
       <w:r>
         <w:t>Redisdemo</w:t>
       </w:r>
+      <w:proofErr w:type="spellEnd"/>
     </w:p>
     <w:p>
       <w:r>
@@ -802,24 +849,28 @@
         </w:rPr>
         <w:t>连接</w:t>
       </w:r>
+      <w:proofErr w:type="spellStart"/>
       <w:r>
         <w:rPr>
           <w:rFonts w:hint="eastAsia"/>
         </w:rPr>
         <w:t>redis</w:t>
       </w:r>
+      <w:proofErr w:type="spellEnd"/>
       <w:r>
         <w:rPr>
           <w:rFonts w:hint="eastAsia"/>
         </w:rPr>
         <w:t>并对</w:t>
       </w:r>
+      <w:proofErr w:type="spellStart"/>
       <w:r>
         <w:rPr>
           <w:rFonts w:hint="eastAsia"/>
         </w:rPr>
         <w:t>redis</w:t>
       </w:r>
+      <w:proofErr w:type="spellEnd"/>
       <w:r>
         <w:rPr>
           <w:rFonts w:hint="eastAsia"/>
@@ -836,14 +887,17 @@
           <w:numId w:val="1"/>
         </w:numPr>
       </w:pPr>
+      <w:proofErr w:type="spellStart"/>
       <w:r>
         <w:t>J</w:t>
       </w:r>
       <w:r>
         <w:t>acksondemo</w:t>
       </w:r>
-    </w:p>
-    <w:p>
+      <w:proofErr w:type="spellEnd"/>
+    </w:p>
+    <w:p>
+      <w:proofErr w:type="spellStart"/>
       <w:r>
         <w:t>J</w:t>
       </w:r>
@@ -853,6 +907,7 @@
         </w:rPr>
         <w:t>son</w:t>
       </w:r>
+      <w:proofErr w:type="spellEnd"/>
       <w:r>
         <w:rPr>
           <w:rFonts w:hint="eastAsia"/>
@@ -865,12 +920,14 @@
         </w:rPr>
         <w:t>类似</w:t>
       </w:r>
+      <w:proofErr w:type="spellStart"/>
       <w:r>
         <w:rPr>
           <w:rFonts w:hint="eastAsia"/>
         </w:rPr>
         <w:t>gson</w:t>
       </w:r>
+      <w:proofErr w:type="spellEnd"/>
     </w:p>
     <w:p>
       <w:r>
@@ -879,24 +936,28 @@
         </w:rPr>
         <w:t>使用</w:t>
       </w:r>
+      <w:proofErr w:type="spellStart"/>
       <w:r>
         <w:rPr>
           <w:rFonts w:hint="eastAsia"/>
         </w:rPr>
         <w:t>jackson</w:t>
       </w:r>
+      <w:proofErr w:type="spellEnd"/>
       <w:r>
         <w:rPr>
           <w:rFonts w:hint="eastAsia"/>
         </w:rPr>
         <w:t>对</w:t>
       </w:r>
+      <w:proofErr w:type="spellStart"/>
       <w:r>
         <w:rPr>
           <w:rFonts w:hint="eastAsia"/>
         </w:rPr>
         <w:t>json</w:t>
       </w:r>
+      <w:proofErr w:type="spellEnd"/>
       <w:r>
         <w:rPr>
           <w:rFonts w:hint="eastAsia"/>
@@ -913,6 +974,7 @@
           <w:numId w:val="1"/>
         </w:numPr>
       </w:pPr>
+      <w:proofErr w:type="spellStart"/>
       <w:r>
         <w:t>H</w:t>
       </w:r>
@@ -922,6 +984,7 @@
         </w:rPr>
         <w:t>ellospring</w:t>
       </w:r>
+      <w:proofErr w:type="spellEnd"/>
     </w:p>
     <w:p>
       <w:r>
@@ -987,9 +1050,11 @@
           <w:numId w:val="1"/>
         </w:numPr>
       </w:pPr>
+      <w:proofErr w:type="spellStart"/>
       <w:r>
         <w:t>Springaspectdemo</w:t>
       </w:r>
+      <w:proofErr w:type="spellEnd"/>
     </w:p>
     <w:p>
       <w:r>
@@ -1036,12 +1101,14 @@
         </w:rPr>
         <w:t>中注解与反射的使用</w:t>
       </w:r>
+      <w:proofErr w:type="spellStart"/>
       <w:r>
         <w:rPr>
           <w:rFonts w:hint="eastAsia"/>
         </w:rPr>
         <w:t>SpringAOP</w:t>
       </w:r>
+      <w:proofErr w:type="spellEnd"/>
       <w:r>
         <w:rPr>
           <w:rFonts w:hint="eastAsia"/>
@@ -1058,6 +1125,7 @@
           <w:numId w:val="1"/>
         </w:numPr>
       </w:pPr>
+      <w:proofErr w:type="spellStart"/>
       <w:r>
         <w:lastRenderedPageBreak/>
         <w:t>U</w:t>
@@ -1065,14 +1133,17 @@
       <w:r>
         <w:t>rlrewritedemo</w:t>
       </w:r>
-    </w:p>
-    <w:p>
+      <w:proofErr w:type="spellEnd"/>
+    </w:p>
+    <w:p>
+      <w:proofErr w:type="spellStart"/>
       <w:r>
         <w:rPr>
           <w:rFonts w:hint="eastAsia"/>
         </w:rPr>
         <w:t>url</w:t>
       </w:r>
+      <w:proofErr w:type="spellEnd"/>
       <w:r>
         <w:rPr>
           <w:rFonts w:hint="eastAsia"/>
@@ -1121,30 +1192,48 @@
         <w:rPr>
           <w:rFonts w:hint="eastAsia"/>
         </w:rPr>
-        <w:t>文件实际访问的是</w:t>
-      </w:r>
+        <w:t>文件</w:t>
+      </w:r>
+      <w:proofErr w:type="gramStart"/>
+      <w:r>
+        <w:rPr>
+          <w:rFonts w:hint="eastAsia"/>
+        </w:rPr>
+        <w:t>实际访问</w:t>
+      </w:r>
+      <w:proofErr w:type="gramEnd"/>
+      <w:r>
+        <w:rPr>
+          <w:rFonts w:hint="eastAsia"/>
+        </w:rPr>
+        <w:t>的是</w:t>
+      </w:r>
+      <w:proofErr w:type="spellStart"/>
       <w:r>
         <w:rPr>
           <w:rFonts w:hint="eastAsia"/>
         </w:rPr>
         <w:t>jsp</w:t>
       </w:r>
-    </w:p>
-    <w:p/>
-    <w:p>
-      <w:pPr>
-        <w:pStyle w:val="2"/>
-        <w:numPr>
-          <w:ilvl w:val="0"/>
-          <w:numId w:val="1"/>
-        </w:numPr>
-      </w:pPr>
+      <w:proofErr w:type="spellEnd"/>
+    </w:p>
+    <w:p/>
+    <w:p>
+      <w:pPr>
+        <w:pStyle w:val="2"/>
+        <w:numPr>
+          <w:ilvl w:val="0"/>
+          <w:numId w:val="1"/>
+        </w:numPr>
+      </w:pPr>
+      <w:proofErr w:type="spellStart"/>
       <w:r>
         <w:t>S</w:t>
       </w:r>
       <w:r>
         <w:t>pringmvcdemo</w:t>
       </w:r>
+      <w:proofErr w:type="spellEnd"/>
     </w:p>
     <w:p>
       <w:r>
@@ -1161,12 +1250,14 @@
       </w:r>
     </w:p>
     <w:p>
+      <w:proofErr w:type="spellStart"/>
       <w:r>
         <w:rPr>
           <w:rFonts w:hint="eastAsia"/>
         </w:rPr>
         <w:t>springmvc</w:t>
       </w:r>
+      <w:proofErr w:type="spellEnd"/>
       <w:r>
         <w:rPr>
           <w:rFonts w:hint="eastAsia"/>
@@ -1185,12 +1276,14 @@
         </w:rPr>
         <w:t>风格的</w:t>
       </w:r>
+      <w:proofErr w:type="spellStart"/>
       <w:r>
         <w:rPr>
           <w:rFonts w:hint="eastAsia"/>
         </w:rPr>
         <w:t>helloworld</w:t>
       </w:r>
+      <w:proofErr w:type="spellEnd"/>
       <w:r>
         <w:rPr>
           <w:rFonts w:hint="eastAsia"/>
@@ -1219,9 +1312,13 @@
           <w:numId w:val="1"/>
         </w:numPr>
       </w:pPr>
+      <w:proofErr w:type="spellStart"/>
+      <w:proofErr w:type="gramStart"/>
       <w:r>
         <w:t>springmvcjdbctemplatedemo</w:t>
       </w:r>
+      <w:proofErr w:type="spellEnd"/>
+      <w:proofErr w:type="gramEnd"/>
     </w:p>
     <w:p>
       <w:r>
@@ -1238,24 +1335,28 @@
       </w:r>
     </w:p>
     <w:p>
+      <w:proofErr w:type="spellStart"/>
       <w:r>
         <w:rPr>
           <w:rFonts w:hint="eastAsia"/>
         </w:rPr>
         <w:t>springmvc</w:t>
       </w:r>
+      <w:proofErr w:type="spellEnd"/>
       <w:r>
         <w:rPr>
           <w:rFonts w:hint="eastAsia"/>
         </w:rPr>
         <w:t>中使用</w:t>
       </w:r>
+      <w:proofErr w:type="spellStart"/>
       <w:r>
         <w:rPr>
           <w:rFonts w:hint="eastAsia"/>
         </w:rPr>
         <w:t>jdbctemplate</w:t>
       </w:r>
+      <w:proofErr w:type="spellEnd"/>
       <w:r>
         <w:rPr>
           <w:rFonts w:hint="eastAsia"/>
@@ -1286,9 +1387,13 @@
           <w:numId w:val="1"/>
         </w:numPr>
       </w:pPr>
+      <w:proofErr w:type="spellStart"/>
+      <w:proofErr w:type="gramStart"/>
       <w:r>
         <w:t>druiddemo</w:t>
       </w:r>
+      <w:proofErr w:type="spellEnd"/>
+      <w:proofErr w:type="gramEnd"/>
     </w:p>
     <w:p>
       <w:r>
@@ -1315,9 +1420,11 @@
           <w:numId w:val="1"/>
         </w:numPr>
       </w:pPr>
+      <w:proofErr w:type="spellStart"/>
       <w:r>
         <w:t>Javajdbcdemo</w:t>
       </w:r>
+      <w:proofErr w:type="spellEnd"/>
     </w:p>
     <w:p>
       <w:pPr>
@@ -1346,24 +1453,28 @@
         </w:rPr>
         <w:t>使用</w:t>
       </w:r>
+      <w:proofErr w:type="spellStart"/>
       <w:r>
         <w:rPr>
           <w:rFonts w:hint="eastAsia"/>
         </w:rPr>
         <w:t>javajdbc</w:t>
       </w:r>
+      <w:proofErr w:type="spellEnd"/>
       <w:r>
         <w:rPr>
           <w:rFonts w:hint="eastAsia"/>
         </w:rPr>
         <w:t>连接</w:t>
       </w:r>
+      <w:proofErr w:type="spellStart"/>
       <w:r>
         <w:rPr>
           <w:rFonts w:hint="eastAsia"/>
         </w:rPr>
         <w:t>mysql</w:t>
       </w:r>
+      <w:proofErr w:type="spellEnd"/>
       <w:r>
         <w:rPr>
           <w:rFonts w:hint="eastAsia"/>
@@ -1392,9 +1503,11 @@
           <w:numId w:val="1"/>
         </w:numPr>
       </w:pPr>
+      <w:proofErr w:type="spellStart"/>
       <w:r>
         <w:t>Poidemo</w:t>
       </w:r>
+      <w:proofErr w:type="spellEnd"/>
     </w:p>
     <w:p>
       <w:pPr>
@@ -1412,12 +1525,14 @@
         </w:rPr>
         <w:t>使用</w:t>
       </w:r>
+      <w:proofErr w:type="spellStart"/>
       <w:r>
         <w:rPr>
           <w:rFonts w:hint="eastAsia"/>
         </w:rPr>
         <w:t>apachePOI</w:t>
       </w:r>
+      <w:proofErr w:type="spellEnd"/>
       <w:r>
         <w:rPr>
           <w:rFonts w:hint="eastAsia"/>
@@ -1436,12 +1551,14 @@
         </w:rPr>
         <w:t>文件并拼装成</w:t>
       </w:r>
+      <w:proofErr w:type="spellStart"/>
       <w:r>
         <w:rPr>
           <w:rFonts w:hint="eastAsia"/>
         </w:rPr>
         <w:t>sql</w:t>
       </w:r>
+      <w:proofErr w:type="spellEnd"/>
       <w:r>
         <w:rPr>
           <w:rFonts w:hint="eastAsia"/>
@@ -1454,6 +1571,7 @@
         </w:rPr>
         <w:t>这里使用的是</w:t>
       </w:r>
+      <w:proofErr w:type="spellStart"/>
       <w:r>
         <w:rPr>
           <w:rFonts w:ascii="Consolas" w:hAnsi="Consolas" w:cs="Consolas" w:hint="eastAsia"/>
@@ -1464,6 +1582,7 @@
         </w:rPr>
         <w:t>xssf</w:t>
       </w:r>
+      <w:proofErr w:type="spellEnd"/>
       <w:r>
         <w:rPr>
           <w:rFonts w:ascii="Consolas" w:hAnsi="Consolas" w:cs="Consolas" w:hint="eastAsia"/>
@@ -1507,12 +1626,14 @@
         <w:lastRenderedPageBreak/>
         <w:t>使用</w:t>
       </w:r>
+      <w:proofErr w:type="spellStart"/>
       <w:r>
         <w:rPr>
           <w:rFonts w:hint="eastAsia"/>
         </w:rPr>
         <w:t>springmvc</w:t>
       </w:r>
+      <w:proofErr w:type="spellEnd"/>
       <w:r>
         <w:rPr>
           <w:rFonts w:hint="eastAsia"/>
@@ -1541,14 +1662,17 @@
           <w:numId w:val="1"/>
         </w:numPr>
       </w:pPr>
+      <w:proofErr w:type="spellStart"/>
       <w:r>
         <w:t>S</w:t>
       </w:r>
       <w:r>
         <w:t>pringmvctransactiondemo</w:t>
       </w:r>
-    </w:p>
-    <w:p>
+      <w:proofErr w:type="spellEnd"/>
+    </w:p>
+    <w:p>
+      <w:proofErr w:type="spellStart"/>
       <w:r>
         <w:t>S</w:t>
       </w:r>
@@ -1558,18 +1682,21 @@
         </w:rPr>
         <w:t>pring+springmvc</w:t>
       </w:r>
+      <w:proofErr w:type="spellEnd"/>
       <w:r>
         <w:rPr>
           <w:rFonts w:hint="eastAsia"/>
         </w:rPr>
         <w:t>在</w:t>
       </w:r>
+      <w:proofErr w:type="spellStart"/>
       <w:r>
         <w:rPr>
           <w:rFonts w:hint="eastAsia"/>
         </w:rPr>
         <w:t>mysql</w:t>
       </w:r>
+      <w:proofErr w:type="spellEnd"/>
       <w:r>
         <w:rPr>
           <w:rFonts w:hint="eastAsia"/>
@@ -1586,6 +1713,8 @@
           <w:numId w:val="1"/>
         </w:numPr>
       </w:pPr>
+      <w:proofErr w:type="spellStart"/>
+      <w:proofErr w:type="gramStart"/>
       <w:r>
         <w:rPr>
           <w:rFonts w:hint="eastAsia"/>
@@ -1595,6 +1724,8 @@
       <w:r>
         <w:t>demo</w:t>
       </w:r>
+      <w:proofErr w:type="spellEnd"/>
+      <w:proofErr w:type="gramEnd"/>
     </w:p>
     <w:p>
       <w:r>
@@ -1607,21 +1738,63 @@
         <w:rPr>
           <w:rFonts w:hint="eastAsia"/>
         </w:rPr>
-        <w:t>客户端与服务端示例，先启服务端再启客户端，服务端接受客户端发送的消息</w:t>
-      </w:r>
-    </w:p>
-    <w:p>
-      <w:r>
-        <w:rPr>
-          <w:rFonts w:hint="eastAsia"/>
-        </w:rPr>
-        <w:t>lesson2</w:t>
-      </w:r>
-      <w:r>
-        <w:rPr>
-          <w:rFonts w:hint="eastAsia"/>
-        </w:rPr>
-        <w:t>多个客户端一个服务端示例</w:t>
+        <w:t>客户端与服务端示例，先</w:t>
+      </w:r>
+      <w:proofErr w:type="gramStart"/>
+      <w:r>
+        <w:rPr>
+          <w:rFonts w:hint="eastAsia"/>
+        </w:rPr>
+        <w:t>启服务端</w:t>
+      </w:r>
+      <w:proofErr w:type="gramEnd"/>
+      <w:r>
+        <w:rPr>
+          <w:rFonts w:hint="eastAsia"/>
+        </w:rPr>
+        <w:t>再启客户端，服务</w:t>
+      </w:r>
+      <w:proofErr w:type="gramStart"/>
+      <w:r>
+        <w:rPr>
+          <w:rFonts w:hint="eastAsia"/>
+        </w:rPr>
+        <w:t>端接受</w:t>
+      </w:r>
+      <w:proofErr w:type="gramEnd"/>
+      <w:r>
+        <w:rPr>
+          <w:rFonts w:hint="eastAsia"/>
+        </w:rPr>
+        <w:t>客户端发送的消息</w:t>
+      </w:r>
+    </w:p>
+    <w:p>
+      <w:r>
+        <w:rPr>
+          <w:rFonts w:hint="eastAsia"/>
+        </w:rPr>
+        <w:t>lesson</w:t>
+      </w:r>
+      <w:proofErr w:type="gramStart"/>
+      <w:r>
+        <w:rPr>
+          <w:rFonts w:hint="eastAsia"/>
+        </w:rPr>
+        <w:t>2</w:t>
+      </w:r>
+      <w:r>
+        <w:rPr>
+          <w:rFonts w:hint="eastAsia"/>
+        </w:rPr>
+        <w:t>多个</w:t>
+      </w:r>
+      <w:proofErr w:type="gramEnd"/>
+      <w:r>
+        <w:rPr>
+          <w:rFonts w:hint="eastAsia"/>
+        </w:rPr>
+        <w:t>客户端一个服务端示例</w:t>
       </w:r>
     </w:p>
     <w:p>
@@ -1661,9 +1834,13 @@
           <w:numId w:val="1"/>
         </w:numPr>
       </w:pPr>
+      <w:proofErr w:type="spellStart"/>
+      <w:proofErr w:type="gramStart"/>
       <w:r>
         <w:t>hessiandemo</w:t>
       </w:r>
+      <w:proofErr w:type="spellEnd"/>
+      <w:proofErr w:type="gramEnd"/>
     </w:p>
     <w:p>
       <w:r>
@@ -1682,6 +1859,8 @@
           <w:numId w:val="1"/>
         </w:numPr>
       </w:pPr>
+      <w:proofErr w:type="spellStart"/>
+      <w:proofErr w:type="gramStart"/>
       <w:r>
         <w:rPr>
           <w:rFonts w:hint="eastAsia"/>
@@ -1691,6 +1870,8 @@
       <w:r>
         <w:t>uartzdemo</w:t>
       </w:r>
+      <w:proofErr w:type="spellEnd"/>
+      <w:proofErr w:type="gramEnd"/>
     </w:p>
     <w:p>
       <w:r>
@@ -1721,6 +1902,7 @@
           <w:numId w:val="1"/>
         </w:numPr>
       </w:pPr>
+      <w:proofErr w:type="spellStart"/>
       <w:r>
         <w:t>T</w:t>
       </w:r>
@@ -1730,6 +1912,7 @@
         </w:rPr>
         <w:t>askdemo</w:t>
       </w:r>
+      <w:proofErr w:type="spellEnd"/>
     </w:p>
     <w:p>
       <w:r>
@@ -1792,9 +1975,11 @@
           <w:numId w:val="1"/>
         </w:numPr>
       </w:pPr>
+      <w:proofErr w:type="spellStart"/>
       <w:r>
         <w:t>Nettydemo</w:t>
       </w:r>
+      <w:proofErr w:type="spellEnd"/>
     </w:p>
     <w:p>
       <w:r>
@@ -1803,12 +1988,14 @@
         </w:rPr>
         <w:t>网络通信框架</w:t>
       </w:r>
+      <w:proofErr w:type="spellStart"/>
       <w:r>
         <w:rPr>
           <w:rFonts w:hint="eastAsia"/>
         </w:rPr>
         <w:t>nettydemo</w:t>
       </w:r>
+      <w:proofErr w:type="spellEnd"/>
     </w:p>
     <w:p>
       <w:r>
@@ -1932,9 +2119,11 @@
           <w:numId w:val="1"/>
         </w:numPr>
       </w:pPr>
+      <w:proofErr w:type="spellStart"/>
       <w:r>
         <w:t>Jogampdemo</w:t>
       </w:r>
+      <w:proofErr w:type="spellEnd"/>
     </w:p>
     <w:p>
       <w:r>
@@ -1952,12 +2141,14 @@
         </w:rPr>
         <w:t>地</w:t>
       </w:r>
+      <w:proofErr w:type="spellStart"/>
       <w:r>
         <w:rPr>
           <w:rFonts w:hint="eastAsia"/>
         </w:rPr>
         <w:t>opengl,openal,opencl</w:t>
       </w:r>
+      <w:proofErr w:type="spellEnd"/>
       <w:r>
         <w:rPr>
           <w:rFonts w:hint="eastAsia"/>
@@ -1976,12 +2167,14 @@
         </w:rPr>
         <w:t>对</w:t>
       </w:r>
+      <w:proofErr w:type="spellStart"/>
       <w:r>
         <w:rPr>
           <w:rFonts w:hint="eastAsia"/>
         </w:rPr>
         <w:t>opengl</w:t>
       </w:r>
+      <w:proofErr w:type="spellEnd"/>
       <w:r>
         <w:rPr>
           <w:rFonts w:hint="eastAsia"/>
@@ -2002,12 +2195,14 @@
         </w:rPr>
         <w:t>显示了一个</w:t>
       </w:r>
+      <w:proofErr w:type="spellStart"/>
       <w:r>
         <w:rPr>
           <w:rFonts w:hint="eastAsia"/>
         </w:rPr>
         <w:t>opengl</w:t>
       </w:r>
+      <w:proofErr w:type="spellEnd"/>
       <w:r>
         <w:rPr>
           <w:rFonts w:hint="eastAsia"/>
@@ -2064,14 +2259,18 @@
           <w:numId w:val="1"/>
         </w:numPr>
       </w:pPr>
+      <w:proofErr w:type="spellStart"/>
       <w:r>
         <w:t>Swingdemo</w:t>
       </w:r>
-    </w:p>
-    <w:p>
+      <w:proofErr w:type="spellEnd"/>
+    </w:p>
+    <w:p>
+      <w:proofErr w:type="spellStart"/>
       <w:r>
         <w:t>TestFileChooser</w:t>
       </w:r>
+      <w:proofErr w:type="spellEnd"/>
       <w:r>
         <w:rPr>
           <w:rFonts w:hint="eastAsia"/>
@@ -2080,9 +2279,11 @@
       </w:r>
     </w:p>
     <w:p>
+      <w:proofErr w:type="spellStart"/>
       <w:r>
         <w:t>CustomFileFilter</w:t>
       </w:r>
+      <w:proofErr w:type="spellEnd"/>
       <w:r>
         <w:rPr>
           <w:rFonts w:hint="eastAsia"/>
@@ -2105,9 +2306,11 @@
           <w:numId w:val="1"/>
         </w:numPr>
       </w:pPr>
+      <w:proofErr w:type="spellStart"/>
       <w:r>
         <w:t>Itextdemo</w:t>
       </w:r>
+      <w:proofErr w:type="spellEnd"/>
     </w:p>
     <w:p>
       <w:r>
@@ -2116,24 +2319,28 @@
         </w:rPr>
         <w:t>使用</w:t>
       </w:r>
+      <w:proofErr w:type="spellStart"/>
       <w:r>
         <w:rPr>
           <w:rFonts w:hint="eastAsia"/>
         </w:rPr>
         <w:t>itext</w:t>
       </w:r>
+      <w:proofErr w:type="spellEnd"/>
       <w:r>
         <w:rPr>
           <w:rFonts w:hint="eastAsia"/>
         </w:rPr>
         <w:t>来导出</w:t>
       </w:r>
+      <w:proofErr w:type="spellStart"/>
       <w:r>
         <w:rPr>
           <w:rFonts w:hint="eastAsia"/>
         </w:rPr>
         <w:t>pdf</w:t>
       </w:r>
+      <w:proofErr w:type="spellEnd"/>
       <w:r>
         <w:rPr>
           <w:rFonts w:hint="eastAsia"/>
@@ -2183,9 +2390,11 @@
           <w:numId w:val="1"/>
         </w:numPr>
       </w:pPr>
+      <w:proofErr w:type="spellStart"/>
       <w:r>
         <w:t>Maildemo</w:t>
       </w:r>
+      <w:proofErr w:type="spellEnd"/>
     </w:p>
     <w:p>
       <w:r>
@@ -2204,6 +2413,7 @@
           <w:numId w:val="1"/>
         </w:numPr>
       </w:pPr>
+      <w:proofErr w:type="spellStart"/>
       <w:r>
         <w:lastRenderedPageBreak/>
         <w:t>S</w:t>
@@ -2214,6 +2424,7 @@
         </w:rPr>
         <w:t>hirodemo</w:t>
       </w:r>
+      <w:proofErr w:type="spellEnd"/>
     </w:p>
     <w:p>
       <w:r>
@@ -2225,12 +2436,14 @@
         </w:rPr>
         <w:t>从</w:t>
       </w:r>
+      <w:proofErr w:type="spellStart"/>
       <w:r>
         <w:rPr>
           <w:rFonts w:hint="eastAsia"/>
         </w:rPr>
         <w:t>ini</w:t>
       </w:r>
+      <w:proofErr w:type="spellEnd"/>
       <w:r>
         <w:rPr>
           <w:rFonts w:hint="eastAsia"/>
@@ -2239,9 +2452,11 @@
       </w:r>
     </w:p>
     <w:p>
+      <w:proofErr w:type="spellStart"/>
       <w:r>
         <w:t>jdbcrealmdemo</w:t>
       </w:r>
+      <w:proofErr w:type="spellEnd"/>
       <w:r>
         <w:rPr>
           <w:rFonts w:hint="eastAsia"/>
@@ -2250,21 +2465,25 @@
       </w:r>
     </w:p>
     <w:p>
+      <w:proofErr w:type="spellStart"/>
       <w:r>
         <w:t>springmvcmybatisshirodemo</w:t>
       </w:r>
+      <w:proofErr w:type="spellEnd"/>
       <w:r>
         <w:rPr>
           <w:rFonts w:hint="eastAsia"/>
         </w:rPr>
         <w:t>角色权限资源示例</w:t>
       </w:r>
+      <w:proofErr w:type="spellStart"/>
       <w:r>
         <w:rPr>
           <w:rFonts w:hint="eastAsia"/>
         </w:rPr>
         <w:t>mybatis</w:t>
       </w:r>
+      <w:proofErr w:type="spellEnd"/>
       <w:r>
         <w:rPr>
           <w:rFonts w:hint="eastAsia"/>
@@ -2292,12 +2511,14 @@
       </w:r>
     </w:p>
     <w:p>
+      <w:proofErr w:type="spellStart"/>
       <w:r>
         <w:rPr>
           <w:rFonts w:hint="eastAsia"/>
         </w:rPr>
         <w:t>ssh</w:t>
       </w:r>
+      <w:proofErr w:type="spellEnd"/>
       <w:r>
         <w:rPr>
           <w:rFonts w:hint="eastAsia"/>
@@ -2310,11 +2531,19 @@
         </w:rPr>
         <w:t>jar</w:t>
       </w:r>
-      <w:r>
-        <w:rPr>
-          <w:rFonts w:hint="eastAsia"/>
-        </w:rPr>
-        <w:t>包并演示了一个登陆</w:t>
+      <w:proofErr w:type="gramStart"/>
+      <w:r>
+        <w:rPr>
+          <w:rFonts w:hint="eastAsia"/>
+        </w:rPr>
+        <w:t>包并演示</w:t>
+      </w:r>
+      <w:proofErr w:type="gramEnd"/>
+      <w:r>
+        <w:rPr>
+          <w:rFonts w:hint="eastAsia"/>
+        </w:rPr>
+        <w:t>了一个登陆</w:t>
       </w:r>
     </w:p>
     <w:p/>
@@ -2352,12 +2581,14 @@
         </w:rPr>
         <w:t>实现的</w:t>
       </w:r>
+      <w:proofErr w:type="spellStart"/>
       <w:r>
         <w:rPr>
           <w:rFonts w:hint="eastAsia"/>
         </w:rPr>
         <w:t>jpa</w:t>
       </w:r>
+      <w:proofErr w:type="spellEnd"/>
       <w:r>
         <w:rPr>
           <w:rFonts w:hint="eastAsia"/>
@@ -2374,9 +2605,13 @@
           <w:numId w:val="1"/>
         </w:numPr>
       </w:pPr>
+      <w:proofErr w:type="spellStart"/>
+      <w:proofErr w:type="gramStart"/>
       <w:r>
         <w:t>pagehelperdemo</w:t>
       </w:r>
+      <w:proofErr w:type="spellEnd"/>
+      <w:proofErr w:type="gramEnd"/>
     </w:p>
     <w:p>
       <w:r>
@@ -2385,24 +2620,28 @@
         </w:rPr>
         <w:t>在</w:t>
       </w:r>
+      <w:proofErr w:type="spellStart"/>
       <w:r>
         <w:rPr>
           <w:rFonts w:hint="eastAsia"/>
         </w:rPr>
         <w:t>mybatis</w:t>
       </w:r>
+      <w:proofErr w:type="spellEnd"/>
       <w:r>
         <w:rPr>
           <w:rFonts w:hint="eastAsia"/>
         </w:rPr>
         <w:t>中使用注解并且使用</w:t>
       </w:r>
+      <w:proofErr w:type="spellStart"/>
       <w:r>
         <w:rPr>
           <w:rFonts w:hint="eastAsia"/>
         </w:rPr>
         <w:t>pagehelper</w:t>
       </w:r>
+      <w:proofErr w:type="spellEnd"/>
       <w:r>
         <w:rPr>
           <w:rFonts w:hint="eastAsia"/>
@@ -2419,9 +2658,13 @@
           <w:numId w:val="1"/>
         </w:numPr>
       </w:pPr>
+      <w:proofErr w:type="spellStart"/>
+      <w:proofErr w:type="gramStart"/>
       <w:r>
         <w:t>tilesdemo</w:t>
       </w:r>
+      <w:proofErr w:type="spellEnd"/>
+      <w:proofErr w:type="gramEnd"/>
     </w:p>
     <w:p>
       <w:r>
@@ -2459,9 +2702,13 @@
           <w:numId w:val="1"/>
         </w:numPr>
       </w:pPr>
+      <w:proofErr w:type="spellStart"/>
+      <w:proofErr w:type="gramStart"/>
       <w:r>
         <w:t>pjaxdemo</w:t>
       </w:r>
+      <w:proofErr w:type="spellEnd"/>
+      <w:proofErr w:type="gramEnd"/>
     </w:p>
     <w:p>
       <w:r>
@@ -2482,12 +2729,14 @@
         </w:rPr>
         <w:t>与</w:t>
       </w:r>
+      <w:proofErr w:type="spellStart"/>
       <w:r>
         <w:rPr>
           <w:rFonts w:hint="eastAsia"/>
         </w:rPr>
         <w:t>ajax</w:t>
       </w:r>
+      <w:proofErr w:type="spellEnd"/>
       <w:r>
         <w:rPr>
           <w:rFonts w:hint="eastAsia"/>
@@ -2524,9 +2773,11 @@
           <w:numId w:val="1"/>
         </w:numPr>
       </w:pPr>
+      <w:proofErr w:type="spellStart"/>
       <w:r>
         <w:t>Jodatimedemo</w:t>
       </w:r>
+      <w:proofErr w:type="spellEnd"/>
     </w:p>
     <w:p>
       <w:r>
@@ -2535,12 +2786,14 @@
         </w:rPr>
         <w:t>日期时间处理类相比</w:t>
       </w:r>
+      <w:proofErr w:type="spellStart"/>
       <w:r>
         <w:rPr>
           <w:rFonts w:hint="eastAsia"/>
         </w:rPr>
         <w:t>jdk</w:t>
       </w:r>
+      <w:proofErr w:type="spellEnd"/>
       <w:r>
         <w:rPr>
           <w:rFonts w:hint="eastAsia"/>
@@ -2569,12 +2822,15 @@
           <w:numId w:val="1"/>
         </w:numPr>
       </w:pPr>
+      <w:proofErr w:type="spellStart"/>
       <w:r>
         <w:lastRenderedPageBreak/>
         <w:t>Dbcpdemo</w:t>
       </w:r>
-    </w:p>
-    <w:p>
+      <w:proofErr w:type="spellEnd"/>
+    </w:p>
+    <w:p>
+      <w:proofErr w:type="spellStart"/>
       <w:r>
         <w:t>D</w:t>
       </w:r>
@@ -2584,6 +2840,7 @@
         </w:rPr>
         <w:t>bcp</w:t>
       </w:r>
+      <w:proofErr w:type="spellEnd"/>
       <w:r>
         <w:rPr>
           <w:rFonts w:hint="eastAsia"/>
@@ -2666,9 +2923,13 @@
           <w:numId w:val="1"/>
         </w:numPr>
       </w:pPr>
+      <w:proofErr w:type="spellStart"/>
+      <w:proofErr w:type="gramStart"/>
       <w:r>
         <w:t>commoniodemo</w:t>
       </w:r>
+      <w:proofErr w:type="spellEnd"/>
+      <w:proofErr w:type="gramEnd"/>
     </w:p>
     <w:p>
       <w:r>
@@ -2677,12 +2938,14 @@
         </w:rPr>
         <w:t>使用</w:t>
       </w:r>
+      <w:proofErr w:type="spellStart"/>
       <w:r>
         <w:rPr>
           <w:rFonts w:hint="eastAsia"/>
         </w:rPr>
         <w:t>commonsio</w:t>
       </w:r>
+      <w:proofErr w:type="spellEnd"/>
       <w:r>
         <w:rPr>
           <w:rFonts w:hint="eastAsia"/>
@@ -2700,9 +2963,13 @@
           <w:numId w:val="1"/>
         </w:numPr>
       </w:pPr>
+      <w:proofErr w:type="spellStart"/>
+      <w:proofErr w:type="gramStart"/>
       <w:r>
         <w:t>springmybatisdemo</w:t>
       </w:r>
+      <w:proofErr w:type="spellEnd"/>
+      <w:proofErr w:type="gramEnd"/>
     </w:p>
     <w:p>
       <w:r>
@@ -2717,36 +2984,64 @@
         </w:rPr>
         <w:t>结合</w:t>
       </w:r>
+      <w:proofErr w:type="spellStart"/>
       <w:r>
         <w:rPr>
           <w:rFonts w:hint="eastAsia"/>
         </w:rPr>
         <w:t>springmvc</w:t>
       </w:r>
+      <w:proofErr w:type="spellEnd"/>
       <w:r>
         <w:rPr>
           <w:rFonts w:hint="eastAsia"/>
         </w:rPr>
         <w:t>与</w:t>
       </w:r>
+      <w:proofErr w:type="spellStart"/>
       <w:r>
         <w:rPr>
           <w:rFonts w:hint="eastAsia"/>
         </w:rPr>
         <w:t>mybatis</w:t>
       </w:r>
-      <w:r>
-        <w:rPr>
-          <w:rFonts w:hint="eastAsia"/>
-        </w:rPr>
-        <w:t>结合没有分页如果使用分页请参照</w:t>
-      </w:r>
+      <w:proofErr w:type="spellEnd"/>
+      <w:r>
+        <w:rPr>
+          <w:rFonts w:hint="eastAsia"/>
+        </w:rPr>
+        <w:t>结合没有分</w:t>
+      </w:r>
+      <w:proofErr w:type="gramStart"/>
+      <w:r>
+        <w:rPr>
+          <w:rFonts w:hint="eastAsia"/>
+        </w:rPr>
+        <w:t>页如果</w:t>
+      </w:r>
+      <w:proofErr w:type="gramEnd"/>
+      <w:r>
+        <w:rPr>
+          <w:rFonts w:hint="eastAsia"/>
+        </w:rPr>
+        <w:t>使用</w:t>
+      </w:r>
+      <w:proofErr w:type="gramStart"/>
+      <w:r>
+        <w:rPr>
+          <w:rFonts w:hint="eastAsia"/>
+        </w:rPr>
+        <w:t>分页请参照</w:t>
+      </w:r>
+      <w:proofErr w:type="spellStart"/>
+      <w:proofErr w:type="gramEnd"/>
       <w:r>
         <w:rPr>
           <w:rFonts w:hint="eastAsia"/>
         </w:rPr>
         <w:t>mybatis</w:t>
       </w:r>
+      <w:proofErr w:type="spellEnd"/>
       <w:r>
         <w:rPr>
           <w:rFonts w:hint="eastAsia"/>
@@ -2764,17 +3059,23 @@
           <w:numId w:val="1"/>
         </w:numPr>
       </w:pPr>
+      <w:proofErr w:type="spellStart"/>
+      <w:proofErr w:type="gramStart"/>
       <w:r>
         <w:t>qrcode</w:t>
       </w:r>
-    </w:p>
-    <w:p>
+      <w:proofErr w:type="spellEnd"/>
+      <w:proofErr w:type="gramEnd"/>
+    </w:p>
+    <w:p>
+      <w:proofErr w:type="gramStart"/>
       <w:r>
         <w:rPr>
           <w:rFonts w:hint="eastAsia"/>
         </w:rPr>
         <w:t>二维码生成</w:t>
       </w:r>
+      <w:proofErr w:type="gramEnd"/>
       <w:r>
         <w:rPr>
           <w:rFonts w:hint="eastAsia"/>
@@ -2787,36 +3088,42 @@
         </w:rPr>
         <w:t>使用</w:t>
       </w:r>
+      <w:proofErr w:type="spellStart"/>
       <w:r>
         <w:rPr>
           <w:rFonts w:hint="eastAsia"/>
         </w:rPr>
         <w:t>qrcode</w:t>
       </w:r>
+      <w:proofErr w:type="spellEnd"/>
       <w:r>
         <w:rPr>
           <w:rFonts w:hint="eastAsia"/>
         </w:rPr>
         <w:t>包生成与</w:t>
       </w:r>
+      <w:proofErr w:type="spellStart"/>
       <w:r>
         <w:rPr>
           <w:rFonts w:hint="eastAsia"/>
         </w:rPr>
         <w:t>google</w:t>
       </w:r>
+      <w:proofErr w:type="spellEnd"/>
       <w:r>
         <w:rPr>
           <w:rFonts w:hint="eastAsia"/>
         </w:rPr>
         <w:t>的</w:t>
       </w:r>
+      <w:proofErr w:type="spellStart"/>
       <w:r>
         <w:rPr>
           <w:rFonts w:hint="eastAsia"/>
         </w:rPr>
         <w:t>zxing</w:t>
       </w:r>
+      <w:proofErr w:type="spellEnd"/>
       <w:r>
         <w:rPr>
           <w:rFonts w:hint="eastAsia"/>
@@ -2833,9 +3140,13 @@
           <w:numId w:val="1"/>
         </w:numPr>
       </w:pPr>
+      <w:proofErr w:type="spellStart"/>
+      <w:proofErr w:type="gramStart"/>
       <w:r>
         <w:t>freemarkDemo</w:t>
       </w:r>
+      <w:proofErr w:type="spellEnd"/>
+      <w:proofErr w:type="gramEnd"/>
     </w:p>
     <w:p>
       <w:r>
@@ -2844,12 +3155,14 @@
         </w:rPr>
         <w:t>使用</w:t>
       </w:r>
+      <w:proofErr w:type="spellStart"/>
       <w:r>
         <w:rPr>
           <w:rFonts w:hint="eastAsia"/>
         </w:rPr>
         <w:t>freemark</w:t>
       </w:r>
+      <w:proofErr w:type="spellEnd"/>
       <w:r>
         <w:rPr>
           <w:rFonts w:hint="eastAsia"/>
@@ -2878,9 +3191,13 @@
           <w:numId w:val="1"/>
         </w:numPr>
       </w:pPr>
+      <w:proofErr w:type="spellStart"/>
+      <w:proofErr w:type="gramStart"/>
       <w:r>
         <w:t>vskedtemplate</w:t>
       </w:r>
+      <w:proofErr w:type="spellEnd"/>
+      <w:proofErr w:type="gramEnd"/>
     </w:p>
     <w:p>
       <w:r>
@@ -2889,24 +3206,28 @@
         </w:rPr>
         <w:t>在</w:t>
       </w:r>
+      <w:proofErr w:type="spellStart"/>
       <w:r>
         <w:rPr>
           <w:rFonts w:hint="eastAsia"/>
         </w:rPr>
         <w:t>jsp</w:t>
       </w:r>
+      <w:proofErr w:type="spellEnd"/>
       <w:r>
         <w:rPr>
           <w:rFonts w:hint="eastAsia"/>
         </w:rPr>
         <w:t>页面中</w:t>
       </w:r>
+      <w:proofErr w:type="spellStart"/>
       <w:r>
         <w:rPr>
           <w:rFonts w:hint="eastAsia"/>
         </w:rPr>
         <w:t>basePath</w:t>
       </w:r>
+      <w:proofErr w:type="spellEnd"/>
       <w:r>
         <w:rPr>
           <w:rFonts w:hint="eastAsia"/>
@@ -2952,21 +3273,25 @@
       </w:r>
     </w:p>
     <w:p>
+      <w:proofErr w:type="spellStart"/>
       <w:r>
         <w:t>Simplefacelet</w:t>
       </w:r>
+      <w:proofErr w:type="spellEnd"/>
       <w:r>
         <w:rPr>
           <w:rFonts w:hint="eastAsia"/>
         </w:rPr>
         <w:t>一个最简单的</w:t>
       </w:r>
+      <w:proofErr w:type="spellStart"/>
       <w:r>
         <w:rPr>
           <w:rFonts w:hint="eastAsia"/>
         </w:rPr>
         <w:t>facelet</w:t>
       </w:r>
+      <w:proofErr w:type="spellEnd"/>
       <w:r>
         <w:rPr>
           <w:rFonts w:hint="eastAsia"/>
@@ -2984,18 +3309,22 @@
           <w:numId w:val="1"/>
         </w:numPr>
       </w:pPr>
+      <w:proofErr w:type="spellStart"/>
       <w:r>
         <w:t>Cdidemo</w:t>
       </w:r>
-    </w:p>
-    <w:p/>
-    <w:p>
+      <w:proofErr w:type="spellEnd"/>
+    </w:p>
+    <w:p/>
+    <w:p>
+      <w:proofErr w:type="spellStart"/>
       <w:r>
         <w:t>S</w:t>
       </w:r>
       <w:r>
         <w:t>implecdi</w:t>
       </w:r>
+      <w:proofErr w:type="spellEnd"/>
       <w:r>
         <w:rPr>
           <w:rFonts w:hint="eastAsia"/>
@@ -3014,12 +3343,14 @@
         </w:rPr>
         <w:t>使用示例结合</w:t>
       </w:r>
+      <w:proofErr w:type="spellStart"/>
       <w:r>
         <w:rPr>
           <w:rFonts w:hint="eastAsia"/>
         </w:rPr>
         <w:t>facelet</w:t>
       </w:r>
+      <w:proofErr w:type="spellEnd"/>
       <w:r>
         <w:rPr>
           <w:rFonts w:hint="eastAsia"/>
@@ -3074,12 +3405,14 @@
         </w:rPr>
         <w:t>使用注解实现</w:t>
       </w:r>
+      <w:proofErr w:type="spellStart"/>
       <w:r>
         <w:rPr>
           <w:rFonts w:hint="eastAsia"/>
         </w:rPr>
         <w:t>servlet,filter,servletcontextlistener</w:t>
       </w:r>
+      <w:proofErr w:type="spellEnd"/>
     </w:p>
     <w:p>
       <w:r>
@@ -3128,12 +3461,14 @@
       </w:r>
     </w:p>
     <w:p>
+      <w:proofErr w:type="spellStart"/>
       <w:r>
         <w:rPr>
           <w:rFonts w:hint="eastAsia"/>
         </w:rPr>
         <w:t>beetl</w:t>
       </w:r>
+      <w:proofErr w:type="spellEnd"/>
       <w:r>
         <w:rPr>
           <w:rFonts w:hint="eastAsia"/>
@@ -3149,32 +3484,30 @@
           <w:ilvl w:val="0"/>
           <w:numId w:val="1"/>
         </w:numPr>
-        <w:rPr>
-          <w:rFonts w:hint="eastAsia"/>
-        </w:rPr>
-      </w:pPr>
+      </w:pPr>
+      <w:proofErr w:type="spellStart"/>
+      <w:proofErr w:type="gramStart"/>
       <w:r>
         <w:t>ocr</w:t>
       </w:r>
-    </w:p>
-    <w:p>
-      <w:pPr>
-        <w:rPr>
-          <w:rFonts w:hint="eastAsia"/>
-        </w:rPr>
-      </w:pPr>
+      <w:proofErr w:type="spellEnd"/>
+      <w:proofErr w:type="gramEnd"/>
+    </w:p>
+    <w:p>
       <w:r>
         <w:rPr>
           <w:rFonts w:hint="eastAsia"/>
         </w:rPr>
         <w:t>灵云</w:t>
       </w:r>
+      <w:proofErr w:type="spellStart"/>
       <w:r>
         <w:rPr>
           <w:rFonts w:hint="eastAsia"/>
         </w:rPr>
         <w:t>ocr</w:t>
       </w:r>
+      <w:proofErr w:type="spellEnd"/>
       <w:r>
         <w:rPr>
           <w:rFonts w:hint="eastAsia"/>
@@ -3183,29 +3516,122 @@
       </w:r>
     </w:p>
     <w:p>
+      <w:pPr>
+        <w:rPr>
+          <w:rFonts w:hint="eastAsia"/>
+        </w:rPr>
+      </w:pPr>
       <w:r>
         <w:rPr>
           <w:rFonts w:hint="eastAsia"/>
         </w:rPr>
         <w:t>实际改装后成为</w:t>
       </w:r>
+      <w:proofErr w:type="spellStart"/>
       <w:r>
         <w:rPr>
           <w:rFonts w:hint="eastAsia"/>
         </w:rPr>
         <w:t>hyfdscard</w:t>
       </w:r>
+      <w:proofErr w:type="spellEnd"/>
       <w:r>
         <w:rPr>
           <w:rFonts w:hint="eastAsia"/>
         </w:rPr>
         <w:t>与</w:t>
       </w:r>
+      <w:proofErr w:type="spellStart"/>
       <w:r>
         <w:rPr>
           <w:rFonts w:hint="eastAsia"/>
         </w:rPr>
         <w:t>hyfdscardweb</w:t>
+      </w:r>
+      <w:proofErr w:type="spellEnd"/>
+    </w:p>
+    <w:p>
+      <w:pPr>
+        <w:rPr>
+          <w:rFonts w:hint="eastAsia"/>
+        </w:rPr>
+      </w:pPr>
+    </w:p>
+    <w:p>
+      <w:pPr>
+        <w:rPr>
+          <w:rFonts w:hint="eastAsia"/>
+        </w:rPr>
+      </w:pPr>
+    </w:p>
+    <w:p>
+      <w:pPr>
+        <w:pStyle w:val="2"/>
+        <w:numPr>
+          <w:ilvl w:val="0"/>
+          <w:numId w:val="1"/>
+        </w:numPr>
+        <w:rPr>
+          <w:rFonts w:hint="eastAsia"/>
+        </w:rPr>
+      </w:pPr>
+      <w:proofErr w:type="spellStart"/>
+      <w:proofErr w:type="gramStart"/>
+      <w:r>
+        <w:t>filedemo</w:t>
+      </w:r>
+      <w:proofErr w:type="spellEnd"/>
+      <w:proofErr w:type="gramEnd"/>
+    </w:p>
+    <w:p>
+      <w:pPr>
+        <w:rPr>
+          <w:rFonts w:hint="eastAsia"/>
+        </w:rPr>
+      </w:pPr>
+      <w:r>
+        <w:rPr>
+          <w:rFonts w:hint="eastAsia"/>
+        </w:rPr>
+        <w:t>文件操作包括</w:t>
+      </w:r>
+      <w:proofErr w:type="spellStart"/>
+      <w:r>
+        <w:rPr>
+          <w:rFonts w:hint="eastAsia"/>
+        </w:rPr>
+        <w:t>sftp</w:t>
+      </w:r>
+      <w:proofErr w:type="spellEnd"/>
+      <w:r>
+        <w:rPr>
+          <w:rFonts w:hint="eastAsia"/>
+        </w:rPr>
+        <w:t>下载文件</w:t>
+      </w:r>
+      <w:r>
+        <w:rPr>
+          <w:rFonts w:hint="eastAsia"/>
+        </w:rPr>
+        <w:t>,</w:t>
+      </w:r>
+      <w:r>
+        <w:rPr>
+          <w:rFonts w:hint="eastAsia"/>
+        </w:rPr>
+        <w:t>解压缩文件</w:t>
+      </w:r>
+      <w:r>
+        <w:rPr>
+          <w:rFonts w:hint="eastAsia"/>
+        </w:rPr>
+        <w:t>,</w:t>
+      </w:r>
+      <w:r>
+        <w:rPr>
+          <w:rFonts w:hint="eastAsia"/>
+        </w:rPr>
+        <w:t>文件读写等操作</w:t>
       </w:r>
       <w:bookmarkStart w:id="0" w:name="_GoBack"/>
       <w:bookmarkEnd w:id="0"/>
@@ -4132,7 +4558,7 @@
 </file>
 
 <file path=customXml/itemProps1.xml><?xml version="1.0" encoding="utf-8"?>
-<ds:datastoreItem xmlns:ds="http://schemas.openxmlformats.org/officeDocument/2006/customXml" ds:itemID="{A04F5603-87C1-46E4-A883-578EA9D0D604}">
+<ds:datastoreItem xmlns:ds="http://schemas.openxmlformats.org/officeDocument/2006/customXml" ds:itemID="{00C09113-3251-47F4-AA23-39D4621C61D4}">
   <ds:schemaRefs>
     <ds:schemaRef ds:uri="http://schemas.openxmlformats.org/officeDocument/2006/bibliography"/>
   </ds:schemaRefs>

</xml_diff>

<commit_message>
add the ajax demo for jquery
</commit_message>
<xml_diff>
--- a/vskeddemos/documents/demo工程列表说明.docx
+++ b/vskeddemos/documents/demo工程列表说明.docx
@@ -3275,11 +3275,6 @@
       </w:r>
     </w:p>
     <w:p>
-      <w:pPr>
-        <w:rPr>
-          <w:rFonts w:hint="eastAsia"/>
-        </w:rPr>
-      </w:pPr>
       <w:r>
         <w:t>Dom</w:t>
       </w:r>
@@ -3359,23 +3354,14 @@
         <w:t>进行中</w:t>
       </w:r>
     </w:p>
-    <w:p>
-      <w:pPr>
-        <w:rPr>
-          <w:rFonts w:hint="eastAsia"/>
-        </w:rPr>
-      </w:pPr>
-    </w:p>
-    <w:p>
-      <w:pPr>
-        <w:pStyle w:val="2"/>
-        <w:numPr>
-          <w:ilvl w:val="0"/>
-          <w:numId w:val="1"/>
-        </w:numPr>
-        <w:rPr>
-          <w:rFonts w:hint="eastAsia"/>
-        </w:rPr>
+    <w:p/>
+    <w:p>
+      <w:pPr>
+        <w:pStyle w:val="2"/>
+        <w:numPr>
+          <w:ilvl w:val="0"/>
+          <w:numId w:val="1"/>
+        </w:numPr>
       </w:pPr>
       <w:r>
         <w:t>C</w:t>
@@ -3388,11 +3374,6 @@
       </w:r>
     </w:p>
     <w:p>
-      <w:pPr>
-        <w:rPr>
-          <w:rFonts w:hint="eastAsia"/>
-        </w:rPr>
-      </w:pPr>
       <w:r>
         <w:t>Ehcache</w:t>
       </w:r>
@@ -3409,19 +3390,70 @@
         <w:t>最简单的使用</w:t>
       </w:r>
     </w:p>
-    <w:p>
-      <w:pPr>
-        <w:rPr>
-          <w:rFonts w:hint="eastAsia"/>
-        </w:rPr>
-      </w:pPr>
-    </w:p>
-    <w:p>
-      <w:pPr>
-        <w:rPr>
-          <w:rFonts w:hint="eastAsia"/>
-        </w:rPr>
-      </w:pPr>
+    <w:p/>
+    <w:p>
+      <w:pPr>
+        <w:pStyle w:val="2"/>
+        <w:numPr>
+          <w:ilvl w:val="0"/>
+          <w:numId w:val="1"/>
+        </w:numPr>
+        <w:rPr>
+          <w:rFonts w:hint="eastAsia"/>
+        </w:rPr>
+      </w:pPr>
+      <w:r>
+        <w:rPr>
+          <w:rFonts w:hint="eastAsia"/>
+        </w:rPr>
+        <w:t>ajaxdemo</w:t>
+      </w:r>
+    </w:p>
+    <w:p>
+      <w:pPr>
+        <w:rPr>
+          <w:rFonts w:hint="eastAsia"/>
+        </w:rPr>
+      </w:pPr>
+      <w:r>
+        <w:rPr>
+          <w:rFonts w:hint="eastAsia"/>
+        </w:rPr>
+        <w:t>使用</w:t>
+      </w:r>
+      <w:r>
+        <w:rPr>
+          <w:rFonts w:hint="eastAsia"/>
+        </w:rPr>
+        <w:t>jquery</w:t>
+      </w:r>
+      <w:r>
+        <w:rPr>
+          <w:rFonts w:hint="eastAsia"/>
+        </w:rPr>
+        <w:t>发送</w:t>
+      </w:r>
+      <w:r>
+        <w:rPr>
+          <w:rFonts w:hint="eastAsia"/>
+        </w:rPr>
+        <w:t>ajax</w:t>
+      </w:r>
+      <w:r>
+        <w:rPr>
+          <w:rFonts w:hint="eastAsia"/>
+        </w:rPr>
+        <w:t>请求</w:t>
+      </w:r>
+    </w:p>
+    <w:p>
+      <w:pPr>
+        <w:rPr>
+          <w:rFonts w:hint="eastAsia"/>
+        </w:rPr>
+      </w:pPr>
+    </w:p>
+    <w:p>
       <w:bookmarkStart w:id="0" w:name="_GoBack"/>
       <w:bookmarkEnd w:id="0"/>
     </w:p>
@@ -4367,7 +4399,7 @@
 </file>
 
 <file path=customXml/itemProps1.xml><?xml version="1.0" encoding="utf-8"?>
-<ds:datastoreItem xmlns:ds="http://schemas.openxmlformats.org/officeDocument/2006/customXml" ds:itemID="{B10F36E9-1DEE-4E84-98A3-B570252727E2}">
+<ds:datastoreItem xmlns:ds="http://schemas.openxmlformats.org/officeDocument/2006/customXml" ds:itemID="{B35E6849-AB9E-496C-A075-40B6A06756E3}">
   <ds:schemaRefs>
     <ds:schemaRef ds:uri="http://schemas.openxmlformats.org/officeDocument/2006/bibliography"/>
   </ds:schemaRefs>

</xml_diff>

<commit_message>
add the shiro demo for oracle and mysql
</commit_message>
<xml_diff>
--- a/vskeddemos/documents/demo工程列表说明.docx
+++ b/vskeddemos/documents/demo工程列表说明.docx
@@ -69,7 +69,14 @@
         <w:rPr>
           <w:rFonts w:hint="eastAsia"/>
         </w:rPr>
-        <w:t>+demo</w:t>
+        <w:t>+</w:t>
+      </w:r>
+      <w:proofErr w:type="spellStart"/>
+      <w:r>
+        <w:rPr>
+          <w:rFonts w:hint="eastAsia"/>
+        </w:rPr>
+        <w:t>demo</w:t>
       </w:r>
       <w:r>
         <w:rPr>
@@ -77,6 +84,7 @@
         </w:rPr>
         <w:t>,demo</w:t>
       </w:r>
+      <w:proofErr w:type="spellEnd"/>
       <w:r>
         <w:rPr>
           <w:rFonts w:hint="eastAsia"/>
@@ -104,6 +112,7 @@
           <w:numId w:val="1"/>
         </w:numPr>
       </w:pPr>
+      <w:proofErr w:type="spellStart"/>
       <w:r>
         <w:t>G</w:t>
       </w:r>
@@ -113,11 +122,13 @@
         </w:rPr>
         <w:t>sondemo</w:t>
       </w:r>
+      <w:proofErr w:type="spellEnd"/>
     </w:p>
     <w:p>
       <w:pPr>
         <w:jc w:val="left"/>
       </w:pPr>
+      <w:proofErr w:type="spellStart"/>
       <w:r>
         <w:t>J</w:t>
       </w:r>
@@ -127,6 +138,7 @@
         </w:rPr>
         <w:t>son</w:t>
       </w:r>
+      <w:proofErr w:type="spellEnd"/>
       <w:r>
         <w:rPr>
           <w:rFonts w:hint="eastAsia"/>
@@ -138,6 +150,7 @@
       <w:pPr>
         <w:jc w:val="left"/>
       </w:pPr>
+      <w:proofErr w:type="spellStart"/>
       <w:r>
         <w:t>G</w:t>
       </w:r>
@@ -147,18 +160,21 @@
         </w:rPr>
         <w:t>son</w:t>
       </w:r>
+      <w:proofErr w:type="spellEnd"/>
       <w:r>
         <w:rPr>
           <w:rFonts w:hint="eastAsia"/>
         </w:rPr>
         <w:t>将</w:t>
       </w:r>
+      <w:proofErr w:type="spellStart"/>
       <w:r>
         <w:rPr>
           <w:rFonts w:hint="eastAsia"/>
         </w:rPr>
         <w:t>json</w:t>
       </w:r>
+      <w:proofErr w:type="spellEnd"/>
       <w:r>
         <w:rPr>
           <w:rFonts w:hint="eastAsia"/>
@@ -177,12 +193,14 @@
         </w:rPr>
         <w:t>对象转换为</w:t>
       </w:r>
+      <w:proofErr w:type="spellStart"/>
       <w:r>
         <w:rPr>
           <w:rFonts w:hint="eastAsia"/>
         </w:rPr>
         <w:t>json</w:t>
       </w:r>
+      <w:proofErr w:type="spellEnd"/>
       <w:r>
         <w:rPr>
           <w:rFonts w:hint="eastAsia"/>
@@ -213,12 +231,14 @@
         </w:rPr>
         <w:t>与</w:t>
       </w:r>
+      <w:proofErr w:type="spellStart"/>
       <w:r>
         <w:rPr>
           <w:rFonts w:hint="eastAsia"/>
         </w:rPr>
         <w:t>json</w:t>
       </w:r>
+      <w:proofErr w:type="spellEnd"/>
       <w:r>
         <w:rPr>
           <w:rFonts w:hint="eastAsia"/>
@@ -423,12 +443,16 @@
           <w:numId w:val="1"/>
         </w:numPr>
       </w:pPr>
+      <w:proofErr w:type="spellStart"/>
+      <w:proofErr w:type="gramStart"/>
       <w:r>
         <w:rPr>
           <w:rFonts w:hint="eastAsia"/>
         </w:rPr>
         <w:t>testExams</w:t>
       </w:r>
+      <w:proofErr w:type="spellEnd"/>
+      <w:proofErr w:type="gramEnd"/>
     </w:p>
     <w:p>
       <w:r>
@@ -455,9 +479,11 @@
           <w:numId w:val="1"/>
         </w:numPr>
       </w:pPr>
+      <w:proofErr w:type="spellStart"/>
       <w:r>
         <w:t>Commonfileuploaddemo</w:t>
       </w:r>
+      <w:proofErr w:type="spellEnd"/>
     </w:p>
     <w:p>
       <w:r>
@@ -474,12 +500,14 @@
         </w:rPr>
         <w:t>使用</w:t>
       </w:r>
+      <w:proofErr w:type="spellStart"/>
       <w:r>
         <w:rPr>
           <w:rFonts w:hint="eastAsia"/>
         </w:rPr>
         <w:t>commonfileupload</w:t>
       </w:r>
+      <w:proofErr w:type="spellEnd"/>
       <w:r>
         <w:rPr>
           <w:rFonts w:hint="eastAsia"/>
@@ -492,26 +520,30 @@
         </w:rPr>
         <w:t>依赖于</w:t>
       </w:r>
+      <w:proofErr w:type="spellStart"/>
       <w:r>
         <w:rPr>
           <w:rFonts w:hint="eastAsia"/>
         </w:rPr>
         <w:t>commonio</w:t>
       </w:r>
-    </w:p>
-    <w:p/>
-    <w:p>
-      <w:pPr>
-        <w:pStyle w:val="2"/>
-        <w:numPr>
-          <w:ilvl w:val="0"/>
-          <w:numId w:val="1"/>
-        </w:numPr>
-      </w:pPr>
+      <w:proofErr w:type="spellEnd"/>
+    </w:p>
+    <w:p/>
+    <w:p>
+      <w:pPr>
+        <w:pStyle w:val="2"/>
+        <w:numPr>
+          <w:ilvl w:val="0"/>
+          <w:numId w:val="1"/>
+        </w:numPr>
+      </w:pPr>
+      <w:proofErr w:type="spellStart"/>
       <w:r>
         <w:lastRenderedPageBreak/>
         <w:t>Httpclientdemo</w:t>
       </w:r>
+      <w:proofErr w:type="spellEnd"/>
     </w:p>
     <w:p>
       <w:r>
@@ -548,6 +580,7 @@
         </w:rPr>
         <w:t xml:space="preserve">apache </w:t>
       </w:r>
+      <w:proofErr w:type="spellStart"/>
       <w:r>
         <w:rPr>
           <w:rFonts w:ascii="Arial" w:hAnsi="Arial" w:cs="Arial"/>
@@ -555,7 +588,17 @@
           <w:sz w:val="20"/>
           <w:szCs w:val="20"/>
         </w:rPr>
-        <w:t>HttpComponents Client</w:t>
+        <w:t>HttpComponents</w:t>
+      </w:r>
+      <w:proofErr w:type="spellEnd"/>
+      <w:r>
+        <w:rPr>
+          <w:rFonts w:ascii="Arial" w:hAnsi="Arial" w:cs="Arial"/>
+          <w:color w:val="000000"/>
+          <w:sz w:val="20"/>
+          <w:szCs w:val="20"/>
+        </w:rPr>
+        <w:t xml:space="preserve"> Client</w:t>
       </w:r>
       <w:r>
         <w:rPr>
@@ -703,9 +746,11 @@
           <w:numId w:val="1"/>
         </w:numPr>
       </w:pPr>
+      <w:proofErr w:type="spellStart"/>
       <w:r>
         <w:t>Mybatisdemo</w:t>
       </w:r>
+      <w:proofErr w:type="spellEnd"/>
     </w:p>
     <w:p>
       <w:r>
@@ -774,9 +819,11 @@
           <w:numId w:val="1"/>
         </w:numPr>
       </w:pPr>
+      <w:proofErr w:type="spellStart"/>
       <w:r>
         <w:t>Redisdemo</w:t>
       </w:r>
+      <w:proofErr w:type="spellEnd"/>
     </w:p>
     <w:p>
       <w:r>
@@ -802,24 +849,28 @@
         </w:rPr>
         <w:t>连接</w:t>
       </w:r>
+      <w:proofErr w:type="spellStart"/>
       <w:r>
         <w:rPr>
           <w:rFonts w:hint="eastAsia"/>
         </w:rPr>
         <w:t>redis</w:t>
       </w:r>
+      <w:proofErr w:type="spellEnd"/>
       <w:r>
         <w:rPr>
           <w:rFonts w:hint="eastAsia"/>
         </w:rPr>
         <w:t>并对</w:t>
       </w:r>
+      <w:proofErr w:type="spellStart"/>
       <w:r>
         <w:rPr>
           <w:rFonts w:hint="eastAsia"/>
         </w:rPr>
         <w:t>redis</w:t>
       </w:r>
+      <w:proofErr w:type="spellEnd"/>
       <w:r>
         <w:rPr>
           <w:rFonts w:hint="eastAsia"/>
@@ -836,14 +887,17 @@
           <w:numId w:val="1"/>
         </w:numPr>
       </w:pPr>
+      <w:proofErr w:type="spellStart"/>
       <w:r>
         <w:t>J</w:t>
       </w:r>
       <w:r>
         <w:t>acksondemo</w:t>
       </w:r>
-    </w:p>
-    <w:p>
+      <w:proofErr w:type="spellEnd"/>
+    </w:p>
+    <w:p>
+      <w:proofErr w:type="spellStart"/>
       <w:r>
         <w:t>J</w:t>
       </w:r>
@@ -853,6 +907,7 @@
         </w:rPr>
         <w:t>son</w:t>
       </w:r>
+      <w:proofErr w:type="spellEnd"/>
       <w:r>
         <w:rPr>
           <w:rFonts w:hint="eastAsia"/>
@@ -865,12 +920,14 @@
         </w:rPr>
         <w:t>类似</w:t>
       </w:r>
+      <w:proofErr w:type="spellStart"/>
       <w:r>
         <w:rPr>
           <w:rFonts w:hint="eastAsia"/>
         </w:rPr>
         <w:t>gson</w:t>
       </w:r>
+      <w:proofErr w:type="spellEnd"/>
     </w:p>
     <w:p>
       <w:r>
@@ -879,24 +936,28 @@
         </w:rPr>
         <w:t>使用</w:t>
       </w:r>
+      <w:proofErr w:type="spellStart"/>
       <w:r>
         <w:rPr>
           <w:rFonts w:hint="eastAsia"/>
         </w:rPr>
         <w:t>jackson</w:t>
       </w:r>
+      <w:proofErr w:type="spellEnd"/>
       <w:r>
         <w:rPr>
           <w:rFonts w:hint="eastAsia"/>
         </w:rPr>
         <w:t>对</w:t>
       </w:r>
+      <w:proofErr w:type="spellStart"/>
       <w:r>
         <w:rPr>
           <w:rFonts w:hint="eastAsia"/>
         </w:rPr>
         <w:t>json</w:t>
       </w:r>
+      <w:proofErr w:type="spellEnd"/>
       <w:r>
         <w:rPr>
           <w:rFonts w:hint="eastAsia"/>
@@ -913,6 +974,7 @@
           <w:numId w:val="1"/>
         </w:numPr>
       </w:pPr>
+      <w:proofErr w:type="spellStart"/>
       <w:r>
         <w:t>H</w:t>
       </w:r>
@@ -922,6 +984,7 @@
         </w:rPr>
         <w:t>ellospring</w:t>
       </w:r>
+      <w:proofErr w:type="spellEnd"/>
     </w:p>
     <w:p>
       <w:r>
@@ -987,9 +1050,11 @@
           <w:numId w:val="1"/>
         </w:numPr>
       </w:pPr>
+      <w:proofErr w:type="spellStart"/>
       <w:r>
         <w:t>Springaspectdemo</w:t>
       </w:r>
+      <w:proofErr w:type="spellEnd"/>
     </w:p>
     <w:p>
       <w:r>
@@ -1036,12 +1101,14 @@
         </w:rPr>
         <w:t>中注解与反射的使用</w:t>
       </w:r>
+      <w:proofErr w:type="spellStart"/>
       <w:r>
         <w:rPr>
           <w:rFonts w:hint="eastAsia"/>
         </w:rPr>
         <w:t>SpringAOP</w:t>
       </w:r>
+      <w:proofErr w:type="spellEnd"/>
       <w:r>
         <w:rPr>
           <w:rFonts w:hint="eastAsia"/>
@@ -1058,6 +1125,7 @@
           <w:numId w:val="1"/>
         </w:numPr>
       </w:pPr>
+      <w:proofErr w:type="spellStart"/>
       <w:r>
         <w:lastRenderedPageBreak/>
         <w:t>U</w:t>
@@ -1065,14 +1133,17 @@
       <w:r>
         <w:t>rlrewritedemo</w:t>
       </w:r>
-    </w:p>
-    <w:p>
+      <w:proofErr w:type="spellEnd"/>
+    </w:p>
+    <w:p>
+      <w:proofErr w:type="spellStart"/>
       <w:r>
         <w:rPr>
           <w:rFonts w:hint="eastAsia"/>
         </w:rPr>
         <w:t>url</w:t>
       </w:r>
+      <w:proofErr w:type="spellEnd"/>
       <w:r>
         <w:rPr>
           <w:rFonts w:hint="eastAsia"/>
@@ -1121,30 +1192,48 @@
         <w:rPr>
           <w:rFonts w:hint="eastAsia"/>
         </w:rPr>
-        <w:t>文件实际访问的是</w:t>
-      </w:r>
+        <w:t>文件</w:t>
+      </w:r>
+      <w:proofErr w:type="gramStart"/>
+      <w:r>
+        <w:rPr>
+          <w:rFonts w:hint="eastAsia"/>
+        </w:rPr>
+        <w:t>实际访问</w:t>
+      </w:r>
+      <w:proofErr w:type="gramEnd"/>
+      <w:r>
+        <w:rPr>
+          <w:rFonts w:hint="eastAsia"/>
+        </w:rPr>
+        <w:t>的是</w:t>
+      </w:r>
+      <w:proofErr w:type="spellStart"/>
       <w:r>
         <w:rPr>
           <w:rFonts w:hint="eastAsia"/>
         </w:rPr>
         <w:t>jsp</w:t>
       </w:r>
-    </w:p>
-    <w:p/>
-    <w:p>
-      <w:pPr>
-        <w:pStyle w:val="2"/>
-        <w:numPr>
-          <w:ilvl w:val="0"/>
-          <w:numId w:val="1"/>
-        </w:numPr>
-      </w:pPr>
+      <w:proofErr w:type="spellEnd"/>
+    </w:p>
+    <w:p/>
+    <w:p>
+      <w:pPr>
+        <w:pStyle w:val="2"/>
+        <w:numPr>
+          <w:ilvl w:val="0"/>
+          <w:numId w:val="1"/>
+        </w:numPr>
+      </w:pPr>
+      <w:proofErr w:type="spellStart"/>
       <w:r>
         <w:t>S</w:t>
       </w:r>
       <w:r>
         <w:t>pringmvcdemo</w:t>
       </w:r>
+      <w:proofErr w:type="spellEnd"/>
     </w:p>
     <w:p>
       <w:r>
@@ -1161,12 +1250,14 @@
       </w:r>
     </w:p>
     <w:p>
+      <w:proofErr w:type="spellStart"/>
       <w:r>
         <w:rPr>
           <w:rFonts w:hint="eastAsia"/>
         </w:rPr>
         <w:t>springmvc</w:t>
       </w:r>
+      <w:proofErr w:type="spellEnd"/>
       <w:r>
         <w:rPr>
           <w:rFonts w:hint="eastAsia"/>
@@ -1185,12 +1276,14 @@
         </w:rPr>
         <w:t>风格的</w:t>
       </w:r>
+      <w:proofErr w:type="spellStart"/>
       <w:r>
         <w:rPr>
           <w:rFonts w:hint="eastAsia"/>
         </w:rPr>
         <w:t>helloworld</w:t>
       </w:r>
+      <w:proofErr w:type="spellEnd"/>
       <w:r>
         <w:rPr>
           <w:rFonts w:hint="eastAsia"/>
@@ -1219,9 +1312,13 @@
           <w:numId w:val="1"/>
         </w:numPr>
       </w:pPr>
+      <w:proofErr w:type="spellStart"/>
+      <w:proofErr w:type="gramStart"/>
       <w:r>
         <w:t>springmvcjdbctemplatedemo</w:t>
       </w:r>
+      <w:proofErr w:type="spellEnd"/>
+      <w:proofErr w:type="gramEnd"/>
     </w:p>
     <w:p>
       <w:r>
@@ -1238,24 +1335,28 @@
       </w:r>
     </w:p>
     <w:p>
+      <w:proofErr w:type="spellStart"/>
       <w:r>
         <w:rPr>
           <w:rFonts w:hint="eastAsia"/>
         </w:rPr>
         <w:t>springmvc</w:t>
       </w:r>
+      <w:proofErr w:type="spellEnd"/>
       <w:r>
         <w:rPr>
           <w:rFonts w:hint="eastAsia"/>
         </w:rPr>
         <w:t>中使用</w:t>
       </w:r>
+      <w:proofErr w:type="spellStart"/>
       <w:r>
         <w:rPr>
           <w:rFonts w:hint="eastAsia"/>
         </w:rPr>
         <w:t>jdbctemplate</w:t>
       </w:r>
+      <w:proofErr w:type="spellEnd"/>
       <w:r>
         <w:rPr>
           <w:rFonts w:hint="eastAsia"/>
@@ -1286,9 +1387,13 @@
           <w:numId w:val="1"/>
         </w:numPr>
       </w:pPr>
+      <w:proofErr w:type="spellStart"/>
+      <w:proofErr w:type="gramStart"/>
       <w:r>
         <w:t>druiddemo</w:t>
       </w:r>
+      <w:proofErr w:type="spellEnd"/>
+      <w:proofErr w:type="gramEnd"/>
     </w:p>
     <w:p>
       <w:r>
@@ -1315,9 +1420,11 @@
           <w:numId w:val="1"/>
         </w:numPr>
       </w:pPr>
+      <w:proofErr w:type="spellStart"/>
       <w:r>
         <w:t>Javajdbcdemo</w:t>
       </w:r>
+      <w:proofErr w:type="spellEnd"/>
     </w:p>
     <w:p>
       <w:pPr>
@@ -1346,24 +1453,28 @@
         </w:rPr>
         <w:t>使用</w:t>
       </w:r>
+      <w:proofErr w:type="spellStart"/>
       <w:r>
         <w:rPr>
           <w:rFonts w:hint="eastAsia"/>
         </w:rPr>
         <w:t>javajdbc</w:t>
       </w:r>
+      <w:proofErr w:type="spellEnd"/>
       <w:r>
         <w:rPr>
           <w:rFonts w:hint="eastAsia"/>
         </w:rPr>
         <w:t>连接</w:t>
       </w:r>
+      <w:proofErr w:type="spellStart"/>
       <w:r>
         <w:rPr>
           <w:rFonts w:hint="eastAsia"/>
         </w:rPr>
         <w:t>mysql</w:t>
       </w:r>
+      <w:proofErr w:type="spellEnd"/>
       <w:r>
         <w:rPr>
           <w:rFonts w:hint="eastAsia"/>
@@ -1392,9 +1503,11 @@
           <w:numId w:val="1"/>
         </w:numPr>
       </w:pPr>
+      <w:proofErr w:type="spellStart"/>
       <w:r>
         <w:t>Poidemo</w:t>
       </w:r>
+      <w:proofErr w:type="spellEnd"/>
     </w:p>
     <w:p>
       <w:pPr>
@@ -1412,12 +1525,14 @@
         </w:rPr>
         <w:t>使用</w:t>
       </w:r>
+      <w:proofErr w:type="spellStart"/>
       <w:r>
         <w:rPr>
           <w:rFonts w:hint="eastAsia"/>
         </w:rPr>
         <w:t>apachePOI</w:t>
       </w:r>
+      <w:proofErr w:type="spellEnd"/>
       <w:r>
         <w:rPr>
           <w:rFonts w:hint="eastAsia"/>
@@ -1436,12 +1551,14 @@
         </w:rPr>
         <w:t>文件并拼装成</w:t>
       </w:r>
+      <w:proofErr w:type="spellStart"/>
       <w:r>
         <w:rPr>
           <w:rFonts w:hint="eastAsia"/>
         </w:rPr>
         <w:t>sql</w:t>
       </w:r>
+      <w:proofErr w:type="spellEnd"/>
       <w:r>
         <w:rPr>
           <w:rFonts w:hint="eastAsia"/>
@@ -1454,6 +1571,7 @@
         </w:rPr>
         <w:t>这里使用的是</w:t>
       </w:r>
+      <w:proofErr w:type="spellStart"/>
       <w:r>
         <w:rPr>
           <w:rFonts w:ascii="Consolas" w:hAnsi="Consolas" w:cs="Consolas" w:hint="eastAsia"/>
@@ -1464,6 +1582,7 @@
         </w:rPr>
         <w:t>xssf</w:t>
       </w:r>
+      <w:proofErr w:type="spellEnd"/>
       <w:r>
         <w:rPr>
           <w:rFonts w:ascii="Consolas" w:hAnsi="Consolas" w:cs="Consolas" w:hint="eastAsia"/>
@@ -1507,12 +1626,14 @@
         <w:lastRenderedPageBreak/>
         <w:t>使用</w:t>
       </w:r>
+      <w:proofErr w:type="spellStart"/>
       <w:r>
         <w:rPr>
           <w:rFonts w:hint="eastAsia"/>
         </w:rPr>
         <w:t>springmvc</w:t>
       </w:r>
+      <w:proofErr w:type="spellEnd"/>
       <w:r>
         <w:rPr>
           <w:rFonts w:hint="eastAsia"/>
@@ -1541,14 +1662,17 @@
           <w:numId w:val="1"/>
         </w:numPr>
       </w:pPr>
+      <w:proofErr w:type="spellStart"/>
       <w:r>
         <w:t>S</w:t>
       </w:r>
       <w:r>
         <w:t>pringmvctransactiondemo</w:t>
       </w:r>
-    </w:p>
-    <w:p>
+      <w:proofErr w:type="spellEnd"/>
+    </w:p>
+    <w:p>
+      <w:proofErr w:type="spellStart"/>
       <w:r>
         <w:t>S</w:t>
       </w:r>
@@ -1558,18 +1682,21 @@
         </w:rPr>
         <w:t>pring+springmvc</w:t>
       </w:r>
+      <w:proofErr w:type="spellEnd"/>
       <w:r>
         <w:rPr>
           <w:rFonts w:hint="eastAsia"/>
         </w:rPr>
         <w:t>在</w:t>
       </w:r>
+      <w:proofErr w:type="spellStart"/>
       <w:r>
         <w:rPr>
           <w:rFonts w:hint="eastAsia"/>
         </w:rPr>
         <w:t>mysql</w:t>
       </w:r>
+      <w:proofErr w:type="spellEnd"/>
       <w:r>
         <w:rPr>
           <w:rFonts w:hint="eastAsia"/>
@@ -1586,6 +1713,8 @@
           <w:numId w:val="1"/>
         </w:numPr>
       </w:pPr>
+      <w:proofErr w:type="spellStart"/>
+      <w:proofErr w:type="gramStart"/>
       <w:r>
         <w:rPr>
           <w:rFonts w:hint="eastAsia"/>
@@ -1595,6 +1724,8 @@
       <w:r>
         <w:t>demo</w:t>
       </w:r>
+      <w:proofErr w:type="spellEnd"/>
+      <w:proofErr w:type="gramEnd"/>
     </w:p>
     <w:p>
       <w:r>
@@ -1607,21 +1738,63 @@
         <w:rPr>
           <w:rFonts w:hint="eastAsia"/>
         </w:rPr>
-        <w:t>客户端与服务端示例，先启服务端再启客户端，服务端接受客户端发送的消息</w:t>
-      </w:r>
-    </w:p>
-    <w:p>
-      <w:r>
-        <w:rPr>
-          <w:rFonts w:hint="eastAsia"/>
-        </w:rPr>
-        <w:t>lesson2</w:t>
-      </w:r>
-      <w:r>
-        <w:rPr>
-          <w:rFonts w:hint="eastAsia"/>
-        </w:rPr>
-        <w:t>多个客户端一个服务端示例</w:t>
+        <w:t>客户端与服务端示例，先</w:t>
+      </w:r>
+      <w:proofErr w:type="gramStart"/>
+      <w:r>
+        <w:rPr>
+          <w:rFonts w:hint="eastAsia"/>
+        </w:rPr>
+        <w:t>启服务端</w:t>
+      </w:r>
+      <w:proofErr w:type="gramEnd"/>
+      <w:r>
+        <w:rPr>
+          <w:rFonts w:hint="eastAsia"/>
+        </w:rPr>
+        <w:t>再启客户端，服务</w:t>
+      </w:r>
+      <w:proofErr w:type="gramStart"/>
+      <w:r>
+        <w:rPr>
+          <w:rFonts w:hint="eastAsia"/>
+        </w:rPr>
+        <w:t>端接受</w:t>
+      </w:r>
+      <w:proofErr w:type="gramEnd"/>
+      <w:r>
+        <w:rPr>
+          <w:rFonts w:hint="eastAsia"/>
+        </w:rPr>
+        <w:t>客户端发送的消息</w:t>
+      </w:r>
+    </w:p>
+    <w:p>
+      <w:r>
+        <w:rPr>
+          <w:rFonts w:hint="eastAsia"/>
+        </w:rPr>
+        <w:t>lesson</w:t>
+      </w:r>
+      <w:proofErr w:type="gramStart"/>
+      <w:r>
+        <w:rPr>
+          <w:rFonts w:hint="eastAsia"/>
+        </w:rPr>
+        <w:t>2</w:t>
+      </w:r>
+      <w:r>
+        <w:rPr>
+          <w:rFonts w:hint="eastAsia"/>
+        </w:rPr>
+        <w:t>多个</w:t>
+      </w:r>
+      <w:proofErr w:type="gramEnd"/>
+      <w:r>
+        <w:rPr>
+          <w:rFonts w:hint="eastAsia"/>
+        </w:rPr>
+        <w:t>客户端一个服务端示例</w:t>
       </w:r>
     </w:p>
     <w:p>
@@ -1661,9 +1834,13 @@
           <w:numId w:val="1"/>
         </w:numPr>
       </w:pPr>
+      <w:proofErr w:type="spellStart"/>
+      <w:proofErr w:type="gramStart"/>
       <w:r>
         <w:t>hessiandemo</w:t>
       </w:r>
+      <w:proofErr w:type="spellEnd"/>
+      <w:proofErr w:type="gramEnd"/>
     </w:p>
     <w:p>
       <w:r>
@@ -1682,6 +1859,8 @@
           <w:numId w:val="1"/>
         </w:numPr>
       </w:pPr>
+      <w:proofErr w:type="spellStart"/>
+      <w:proofErr w:type="gramStart"/>
       <w:r>
         <w:rPr>
           <w:rFonts w:hint="eastAsia"/>
@@ -1691,6 +1870,8 @@
       <w:r>
         <w:t>uartzdemo</w:t>
       </w:r>
+      <w:proofErr w:type="spellEnd"/>
+      <w:proofErr w:type="gramEnd"/>
     </w:p>
     <w:p>
       <w:r>
@@ -1721,6 +1902,7 @@
           <w:numId w:val="1"/>
         </w:numPr>
       </w:pPr>
+      <w:proofErr w:type="spellStart"/>
       <w:r>
         <w:t>T</w:t>
       </w:r>
@@ -1730,6 +1912,7 @@
         </w:rPr>
         <w:t>askdemo</w:t>
       </w:r>
+      <w:proofErr w:type="spellEnd"/>
     </w:p>
     <w:p>
       <w:r>
@@ -1792,9 +1975,11 @@
           <w:numId w:val="1"/>
         </w:numPr>
       </w:pPr>
+      <w:proofErr w:type="spellStart"/>
       <w:r>
         <w:t>Nettydemo</w:t>
       </w:r>
+      <w:proofErr w:type="spellEnd"/>
     </w:p>
     <w:p>
       <w:r>
@@ -1803,12 +1988,14 @@
         </w:rPr>
         <w:t>网络通信框架</w:t>
       </w:r>
+      <w:proofErr w:type="spellStart"/>
       <w:r>
         <w:rPr>
           <w:rFonts w:hint="eastAsia"/>
         </w:rPr>
         <w:t>nettydemo</w:t>
       </w:r>
+      <w:proofErr w:type="spellEnd"/>
     </w:p>
     <w:p>
       <w:r>
@@ -1932,9 +2119,11 @@
           <w:numId w:val="1"/>
         </w:numPr>
       </w:pPr>
+      <w:proofErr w:type="spellStart"/>
       <w:r>
         <w:t>Jogampdemo</w:t>
       </w:r>
+      <w:proofErr w:type="spellEnd"/>
     </w:p>
     <w:p>
       <w:r>
@@ -1952,12 +2141,14 @@
         </w:rPr>
         <w:t>地</w:t>
       </w:r>
+      <w:proofErr w:type="spellStart"/>
       <w:r>
         <w:rPr>
           <w:rFonts w:hint="eastAsia"/>
         </w:rPr>
         <w:t>opengl,openal,opencl</w:t>
       </w:r>
+      <w:proofErr w:type="spellEnd"/>
       <w:r>
         <w:rPr>
           <w:rFonts w:hint="eastAsia"/>
@@ -1976,12 +2167,14 @@
         </w:rPr>
         <w:t>对</w:t>
       </w:r>
+      <w:proofErr w:type="spellStart"/>
       <w:r>
         <w:rPr>
           <w:rFonts w:hint="eastAsia"/>
         </w:rPr>
         <w:t>opengl</w:t>
       </w:r>
+      <w:proofErr w:type="spellEnd"/>
       <w:r>
         <w:rPr>
           <w:rFonts w:hint="eastAsia"/>
@@ -2002,12 +2195,14 @@
         </w:rPr>
         <w:t>显示了一个</w:t>
       </w:r>
+      <w:proofErr w:type="spellStart"/>
       <w:r>
         <w:rPr>
           <w:rFonts w:hint="eastAsia"/>
         </w:rPr>
         <w:t>opengl</w:t>
       </w:r>
+      <w:proofErr w:type="spellEnd"/>
       <w:r>
         <w:rPr>
           <w:rFonts w:hint="eastAsia"/>
@@ -2064,14 +2259,18 @@
           <w:numId w:val="1"/>
         </w:numPr>
       </w:pPr>
+      <w:proofErr w:type="spellStart"/>
       <w:r>
         <w:t>Swingdemo</w:t>
       </w:r>
-    </w:p>
-    <w:p>
+      <w:proofErr w:type="spellEnd"/>
+    </w:p>
+    <w:p>
+      <w:proofErr w:type="spellStart"/>
       <w:r>
         <w:t>TestFileChooser</w:t>
       </w:r>
+      <w:proofErr w:type="spellEnd"/>
       <w:r>
         <w:rPr>
           <w:rFonts w:hint="eastAsia"/>
@@ -2080,9 +2279,11 @@
       </w:r>
     </w:p>
     <w:p>
+      <w:proofErr w:type="spellStart"/>
       <w:r>
         <w:t>CustomFileFilter</w:t>
       </w:r>
+      <w:proofErr w:type="spellEnd"/>
       <w:r>
         <w:rPr>
           <w:rFonts w:hint="eastAsia"/>
@@ -2105,9 +2306,11 @@
           <w:numId w:val="1"/>
         </w:numPr>
       </w:pPr>
+      <w:proofErr w:type="spellStart"/>
       <w:r>
         <w:t>Itextdemo</w:t>
       </w:r>
+      <w:proofErr w:type="spellEnd"/>
     </w:p>
     <w:p>
       <w:r>
@@ -2116,24 +2319,28 @@
         </w:rPr>
         <w:t>使用</w:t>
       </w:r>
+      <w:proofErr w:type="spellStart"/>
       <w:r>
         <w:rPr>
           <w:rFonts w:hint="eastAsia"/>
         </w:rPr>
         <w:t>itext</w:t>
       </w:r>
+      <w:proofErr w:type="spellEnd"/>
       <w:r>
         <w:rPr>
           <w:rFonts w:hint="eastAsia"/>
         </w:rPr>
         <w:t>来导出</w:t>
       </w:r>
+      <w:proofErr w:type="spellStart"/>
       <w:r>
         <w:rPr>
           <w:rFonts w:hint="eastAsia"/>
         </w:rPr>
         <w:t>pdf</w:t>
       </w:r>
+      <w:proofErr w:type="spellEnd"/>
       <w:r>
         <w:rPr>
           <w:rFonts w:hint="eastAsia"/>
@@ -2183,9 +2390,11 @@
           <w:numId w:val="1"/>
         </w:numPr>
       </w:pPr>
+      <w:proofErr w:type="spellStart"/>
       <w:r>
         <w:t>Maildemo</w:t>
       </w:r>
+      <w:proofErr w:type="spellEnd"/>
     </w:p>
     <w:p>
       <w:r>
@@ -2204,6 +2413,7 @@
           <w:numId w:val="1"/>
         </w:numPr>
       </w:pPr>
+      <w:proofErr w:type="spellStart"/>
       <w:r>
         <w:lastRenderedPageBreak/>
         <w:t>S</w:t>
@@ -2214,6 +2424,7 @@
         </w:rPr>
         <w:t>hirodemo</w:t>
       </w:r>
+      <w:proofErr w:type="spellEnd"/>
     </w:p>
     <w:p>
       <w:r>
@@ -2225,12 +2436,14 @@
         </w:rPr>
         <w:t>从</w:t>
       </w:r>
+      <w:proofErr w:type="spellStart"/>
       <w:r>
         <w:rPr>
           <w:rFonts w:hint="eastAsia"/>
         </w:rPr>
         <w:t>ini</w:t>
       </w:r>
+      <w:proofErr w:type="spellEnd"/>
       <w:r>
         <w:rPr>
           <w:rFonts w:hint="eastAsia"/>
@@ -2239,9 +2452,11 @@
       </w:r>
     </w:p>
     <w:p>
+      <w:proofErr w:type="spellStart"/>
       <w:r>
         <w:t>jdbcrealmdemo</w:t>
       </w:r>
+      <w:proofErr w:type="spellEnd"/>
       <w:r>
         <w:rPr>
           <w:rFonts w:hint="eastAsia"/>
@@ -2250,21 +2465,25 @@
       </w:r>
     </w:p>
     <w:p>
+      <w:proofErr w:type="spellStart"/>
       <w:r>
         <w:t>springmvcmybatisshirodemo</w:t>
       </w:r>
+      <w:proofErr w:type="spellEnd"/>
       <w:r>
         <w:rPr>
           <w:rFonts w:hint="eastAsia"/>
         </w:rPr>
         <w:t>角色权限资源示例</w:t>
       </w:r>
+      <w:proofErr w:type="spellStart"/>
       <w:r>
         <w:rPr>
           <w:rFonts w:hint="eastAsia"/>
         </w:rPr>
         <w:t>mybatis</w:t>
       </w:r>
+      <w:proofErr w:type="spellEnd"/>
       <w:r>
         <w:rPr>
           <w:rFonts w:hint="eastAsia"/>
@@ -2278,7 +2497,70 @@
         <w:t>并带有前台标签示例</w:t>
       </w:r>
     </w:p>
-    <w:p/>
+    <w:p>
+      <w:pPr>
+        <w:rPr>
+          <w:rFonts w:hint="eastAsia"/>
+        </w:rPr>
+      </w:pPr>
+      <w:r>
+        <w:t>shirodemo2oracle</w:t>
+      </w:r>
+      <w:r>
+        <w:rPr>
+          <w:rFonts w:hint="eastAsia"/>
+        </w:rPr>
+        <w:t xml:space="preserve"> </w:t>
+      </w:r>
+      <w:r>
+        <w:rPr>
+          <w:rFonts w:hint="eastAsia"/>
+        </w:rPr>
+        <w:t>使用</w:t>
+      </w:r>
+      <w:proofErr w:type="spellStart"/>
+      <w:r>
+        <w:rPr>
+          <w:rFonts w:hint="eastAsia"/>
+        </w:rPr>
+        <w:t>shiro</w:t>
+      </w:r>
+      <w:proofErr w:type="spellEnd"/>
+      <w:r>
+        <w:rPr>
+          <w:rFonts w:hint="eastAsia"/>
+        </w:rPr>
+        <w:t>与</w:t>
+      </w:r>
+      <w:proofErr w:type="spellStart"/>
+      <w:r>
+        <w:rPr>
+          <w:rFonts w:hint="eastAsia"/>
+        </w:rPr>
+        <w:t>mysql</w:t>
+      </w:r>
+      <w:proofErr w:type="spellEnd"/>
+      <w:r>
+        <w:rPr>
+          <w:rFonts w:hint="eastAsia"/>
+        </w:rPr>
+        <w:t>与</w:t>
+      </w:r>
+      <w:r>
+        <w:rPr>
+          <w:rFonts w:hint="eastAsia"/>
+        </w:rPr>
+        <w:t>oracle</w:t>
+      </w:r>
+      <w:r>
+        <w:rPr>
+          <w:rFonts w:hint="eastAsia"/>
+        </w:rPr>
+        <w:t>进行角色权限的管理</w:t>
+      </w:r>
+      <w:bookmarkStart w:id="0" w:name="_GoBack"/>
+      <w:bookmarkEnd w:id="0"/>
+    </w:p>
     <w:p>
       <w:pPr>
         <w:pStyle w:val="2"/>
@@ -2292,12 +2574,14 @@
       </w:r>
     </w:p>
     <w:p>
+      <w:proofErr w:type="spellStart"/>
       <w:r>
         <w:rPr>
           <w:rFonts w:hint="eastAsia"/>
         </w:rPr>
         <w:t>ssh</w:t>
       </w:r>
+      <w:proofErr w:type="spellEnd"/>
       <w:r>
         <w:rPr>
           <w:rFonts w:hint="eastAsia"/>
@@ -2310,11 +2594,19 @@
         </w:rPr>
         <w:t>jar</w:t>
       </w:r>
-      <w:r>
-        <w:rPr>
-          <w:rFonts w:hint="eastAsia"/>
-        </w:rPr>
-        <w:t>包并演示了一个登陆</w:t>
+      <w:proofErr w:type="gramStart"/>
+      <w:r>
+        <w:rPr>
+          <w:rFonts w:hint="eastAsia"/>
+        </w:rPr>
+        <w:t>包并演示</w:t>
+      </w:r>
+      <w:proofErr w:type="gramEnd"/>
+      <w:r>
+        <w:rPr>
+          <w:rFonts w:hint="eastAsia"/>
+        </w:rPr>
+        <w:t>了一个登陆</w:t>
       </w:r>
     </w:p>
     <w:p/>
@@ -2352,12 +2644,14 @@
         </w:rPr>
         <w:t>实现的</w:t>
       </w:r>
+      <w:proofErr w:type="spellStart"/>
       <w:r>
         <w:rPr>
           <w:rFonts w:hint="eastAsia"/>
         </w:rPr>
         <w:t>jpa</w:t>
       </w:r>
+      <w:proofErr w:type="spellEnd"/>
       <w:r>
         <w:rPr>
           <w:rFonts w:hint="eastAsia"/>
@@ -2374,9 +2668,13 @@
           <w:numId w:val="1"/>
         </w:numPr>
       </w:pPr>
+      <w:proofErr w:type="spellStart"/>
+      <w:proofErr w:type="gramStart"/>
       <w:r>
         <w:t>pagehelperdemo</w:t>
       </w:r>
+      <w:proofErr w:type="spellEnd"/>
+      <w:proofErr w:type="gramEnd"/>
     </w:p>
     <w:p>
       <w:r>
@@ -2385,24 +2683,28 @@
         </w:rPr>
         <w:t>在</w:t>
       </w:r>
+      <w:proofErr w:type="spellStart"/>
       <w:r>
         <w:rPr>
           <w:rFonts w:hint="eastAsia"/>
         </w:rPr>
         <w:t>mybatis</w:t>
       </w:r>
+      <w:proofErr w:type="spellEnd"/>
       <w:r>
         <w:rPr>
           <w:rFonts w:hint="eastAsia"/>
         </w:rPr>
         <w:t>中使用注解并且使用</w:t>
       </w:r>
+      <w:proofErr w:type="spellStart"/>
       <w:r>
         <w:rPr>
           <w:rFonts w:hint="eastAsia"/>
         </w:rPr>
         <w:t>pagehelper</w:t>
       </w:r>
+      <w:proofErr w:type="spellEnd"/>
       <w:r>
         <w:rPr>
           <w:rFonts w:hint="eastAsia"/>
@@ -2419,9 +2721,13 @@
           <w:numId w:val="1"/>
         </w:numPr>
       </w:pPr>
+      <w:proofErr w:type="spellStart"/>
+      <w:proofErr w:type="gramStart"/>
       <w:r>
         <w:t>tilesdemo</w:t>
       </w:r>
+      <w:proofErr w:type="spellEnd"/>
+      <w:proofErr w:type="gramEnd"/>
     </w:p>
     <w:p>
       <w:r>
@@ -2459,9 +2765,13 @@
           <w:numId w:val="1"/>
         </w:numPr>
       </w:pPr>
+      <w:proofErr w:type="spellStart"/>
+      <w:proofErr w:type="gramStart"/>
       <w:r>
         <w:t>pjaxdemo</w:t>
       </w:r>
+      <w:proofErr w:type="spellEnd"/>
+      <w:proofErr w:type="gramEnd"/>
     </w:p>
     <w:p>
       <w:r>
@@ -2482,12 +2792,14 @@
         </w:rPr>
         <w:t>与</w:t>
       </w:r>
+      <w:proofErr w:type="spellStart"/>
       <w:r>
         <w:rPr>
           <w:rFonts w:hint="eastAsia"/>
         </w:rPr>
         <w:t>ajax</w:t>
       </w:r>
+      <w:proofErr w:type="spellEnd"/>
       <w:r>
         <w:rPr>
           <w:rFonts w:hint="eastAsia"/>
@@ -2524,9 +2836,11 @@
           <w:numId w:val="1"/>
         </w:numPr>
       </w:pPr>
+      <w:proofErr w:type="spellStart"/>
       <w:r>
         <w:t>Jodatimedemo</w:t>
       </w:r>
+      <w:proofErr w:type="spellEnd"/>
     </w:p>
     <w:p>
       <w:r>
@@ -2535,12 +2849,14 @@
         </w:rPr>
         <w:t>日期时间处理类相比</w:t>
       </w:r>
+      <w:proofErr w:type="spellStart"/>
       <w:r>
         <w:rPr>
           <w:rFonts w:hint="eastAsia"/>
         </w:rPr>
         <w:t>jdk</w:t>
       </w:r>
+      <w:proofErr w:type="spellEnd"/>
       <w:r>
         <w:rPr>
           <w:rFonts w:hint="eastAsia"/>
@@ -2569,12 +2885,15 @@
           <w:numId w:val="1"/>
         </w:numPr>
       </w:pPr>
+      <w:proofErr w:type="spellStart"/>
       <w:r>
         <w:lastRenderedPageBreak/>
         <w:t>Dbcpdemo</w:t>
       </w:r>
-    </w:p>
-    <w:p>
+      <w:proofErr w:type="spellEnd"/>
+    </w:p>
+    <w:p>
+      <w:proofErr w:type="spellStart"/>
       <w:r>
         <w:t>D</w:t>
       </w:r>
@@ -2584,6 +2903,7 @@
         </w:rPr>
         <w:t>bcp</w:t>
       </w:r>
+      <w:proofErr w:type="spellEnd"/>
       <w:r>
         <w:rPr>
           <w:rFonts w:hint="eastAsia"/>
@@ -2666,9 +2986,13 @@
           <w:numId w:val="1"/>
         </w:numPr>
       </w:pPr>
+      <w:proofErr w:type="spellStart"/>
+      <w:proofErr w:type="gramStart"/>
       <w:r>
         <w:t>commoniodemo</w:t>
       </w:r>
+      <w:proofErr w:type="spellEnd"/>
+      <w:proofErr w:type="gramEnd"/>
     </w:p>
     <w:p>
       <w:r>
@@ -2677,12 +3001,14 @@
         </w:rPr>
         <w:t>使用</w:t>
       </w:r>
+      <w:proofErr w:type="spellStart"/>
       <w:r>
         <w:rPr>
           <w:rFonts w:hint="eastAsia"/>
         </w:rPr>
         <w:t>commonsio</w:t>
       </w:r>
+      <w:proofErr w:type="spellEnd"/>
       <w:r>
         <w:rPr>
           <w:rFonts w:hint="eastAsia"/>
@@ -2700,9 +3026,13 @@
           <w:numId w:val="1"/>
         </w:numPr>
       </w:pPr>
+      <w:proofErr w:type="spellStart"/>
+      <w:proofErr w:type="gramStart"/>
       <w:r>
         <w:t>springmybatisdemo</w:t>
       </w:r>
+      <w:proofErr w:type="spellEnd"/>
+      <w:proofErr w:type="gramEnd"/>
     </w:p>
     <w:p>
       <w:r>
@@ -2717,36 +3047,64 @@
         </w:rPr>
         <w:t>结合</w:t>
       </w:r>
+      <w:proofErr w:type="spellStart"/>
       <w:r>
         <w:rPr>
           <w:rFonts w:hint="eastAsia"/>
         </w:rPr>
         <w:t>springmvc</w:t>
       </w:r>
+      <w:proofErr w:type="spellEnd"/>
       <w:r>
         <w:rPr>
           <w:rFonts w:hint="eastAsia"/>
         </w:rPr>
         <w:t>与</w:t>
       </w:r>
+      <w:proofErr w:type="spellStart"/>
       <w:r>
         <w:rPr>
           <w:rFonts w:hint="eastAsia"/>
         </w:rPr>
         <w:t>mybatis</w:t>
       </w:r>
-      <w:r>
-        <w:rPr>
-          <w:rFonts w:hint="eastAsia"/>
-        </w:rPr>
-        <w:t>结合没有分页如果使用分页请参照</w:t>
-      </w:r>
+      <w:proofErr w:type="spellEnd"/>
+      <w:r>
+        <w:rPr>
+          <w:rFonts w:hint="eastAsia"/>
+        </w:rPr>
+        <w:t>结合没有分</w:t>
+      </w:r>
+      <w:proofErr w:type="gramStart"/>
+      <w:r>
+        <w:rPr>
+          <w:rFonts w:hint="eastAsia"/>
+        </w:rPr>
+        <w:t>页如果</w:t>
+      </w:r>
+      <w:proofErr w:type="gramEnd"/>
+      <w:r>
+        <w:rPr>
+          <w:rFonts w:hint="eastAsia"/>
+        </w:rPr>
+        <w:t>使用</w:t>
+      </w:r>
+      <w:proofErr w:type="gramStart"/>
+      <w:r>
+        <w:rPr>
+          <w:rFonts w:hint="eastAsia"/>
+        </w:rPr>
+        <w:t>分页请参照</w:t>
+      </w:r>
+      <w:proofErr w:type="spellStart"/>
+      <w:proofErr w:type="gramEnd"/>
       <w:r>
         <w:rPr>
           <w:rFonts w:hint="eastAsia"/>
         </w:rPr>
         <w:t>mybatis</w:t>
       </w:r>
+      <w:proofErr w:type="spellEnd"/>
       <w:r>
         <w:rPr>
           <w:rFonts w:hint="eastAsia"/>
@@ -2764,17 +3122,23 @@
           <w:numId w:val="1"/>
         </w:numPr>
       </w:pPr>
+      <w:proofErr w:type="spellStart"/>
+      <w:proofErr w:type="gramStart"/>
       <w:r>
         <w:t>qrcode</w:t>
       </w:r>
-    </w:p>
-    <w:p>
+      <w:proofErr w:type="spellEnd"/>
+      <w:proofErr w:type="gramEnd"/>
+    </w:p>
+    <w:p>
+      <w:proofErr w:type="gramStart"/>
       <w:r>
         <w:rPr>
           <w:rFonts w:hint="eastAsia"/>
         </w:rPr>
         <w:t>二维码生成</w:t>
       </w:r>
+      <w:proofErr w:type="gramEnd"/>
       <w:r>
         <w:rPr>
           <w:rFonts w:hint="eastAsia"/>
@@ -2787,36 +3151,42 @@
         </w:rPr>
         <w:t>使用</w:t>
       </w:r>
+      <w:proofErr w:type="spellStart"/>
       <w:r>
         <w:rPr>
           <w:rFonts w:hint="eastAsia"/>
         </w:rPr>
         <w:t>qrcode</w:t>
       </w:r>
+      <w:proofErr w:type="spellEnd"/>
       <w:r>
         <w:rPr>
           <w:rFonts w:hint="eastAsia"/>
         </w:rPr>
         <w:t>包生成与</w:t>
       </w:r>
+      <w:proofErr w:type="spellStart"/>
       <w:r>
         <w:rPr>
           <w:rFonts w:hint="eastAsia"/>
         </w:rPr>
         <w:t>google</w:t>
       </w:r>
+      <w:proofErr w:type="spellEnd"/>
       <w:r>
         <w:rPr>
           <w:rFonts w:hint="eastAsia"/>
         </w:rPr>
         <w:t>的</w:t>
       </w:r>
+      <w:proofErr w:type="spellStart"/>
       <w:r>
         <w:rPr>
           <w:rFonts w:hint="eastAsia"/>
         </w:rPr>
         <w:t>zxing</w:t>
       </w:r>
+      <w:proofErr w:type="spellEnd"/>
       <w:r>
         <w:rPr>
           <w:rFonts w:hint="eastAsia"/>
@@ -2833,9 +3203,13 @@
           <w:numId w:val="1"/>
         </w:numPr>
       </w:pPr>
+      <w:proofErr w:type="spellStart"/>
+      <w:proofErr w:type="gramStart"/>
       <w:r>
         <w:t>freemarkDemo</w:t>
       </w:r>
+      <w:proofErr w:type="spellEnd"/>
+      <w:proofErr w:type="gramEnd"/>
     </w:p>
     <w:p>
       <w:r>
@@ -2844,12 +3218,14 @@
         </w:rPr>
         <w:t>使用</w:t>
       </w:r>
+      <w:proofErr w:type="spellStart"/>
       <w:r>
         <w:rPr>
           <w:rFonts w:hint="eastAsia"/>
         </w:rPr>
         <w:t>freemark</w:t>
       </w:r>
+      <w:proofErr w:type="spellEnd"/>
       <w:r>
         <w:rPr>
           <w:rFonts w:hint="eastAsia"/>
@@ -2878,9 +3254,13 @@
           <w:numId w:val="1"/>
         </w:numPr>
       </w:pPr>
+      <w:proofErr w:type="spellStart"/>
+      <w:proofErr w:type="gramStart"/>
       <w:r>
         <w:t>vskedtemplate</w:t>
       </w:r>
+      <w:proofErr w:type="spellEnd"/>
+      <w:proofErr w:type="gramEnd"/>
     </w:p>
     <w:p>
       <w:r>
@@ -2889,24 +3269,28 @@
         </w:rPr>
         <w:t>在</w:t>
       </w:r>
+      <w:proofErr w:type="spellStart"/>
       <w:r>
         <w:rPr>
           <w:rFonts w:hint="eastAsia"/>
         </w:rPr>
         <w:t>jsp</w:t>
       </w:r>
+      <w:proofErr w:type="spellEnd"/>
       <w:r>
         <w:rPr>
           <w:rFonts w:hint="eastAsia"/>
         </w:rPr>
         <w:t>页面中</w:t>
       </w:r>
+      <w:proofErr w:type="spellStart"/>
       <w:r>
         <w:rPr>
           <w:rFonts w:hint="eastAsia"/>
         </w:rPr>
         <w:t>basePath</w:t>
       </w:r>
+      <w:proofErr w:type="spellEnd"/>
       <w:r>
         <w:rPr>
           <w:rFonts w:hint="eastAsia"/>
@@ -2952,21 +3336,25 @@
       </w:r>
     </w:p>
     <w:p>
+      <w:proofErr w:type="spellStart"/>
       <w:r>
         <w:t>Simplefacelet</w:t>
       </w:r>
+      <w:proofErr w:type="spellEnd"/>
       <w:r>
         <w:rPr>
           <w:rFonts w:hint="eastAsia"/>
         </w:rPr>
         <w:t>一个最简单的</w:t>
       </w:r>
+      <w:proofErr w:type="spellStart"/>
       <w:r>
         <w:rPr>
           <w:rFonts w:hint="eastAsia"/>
         </w:rPr>
         <w:t>facelet</w:t>
       </w:r>
+      <w:proofErr w:type="spellEnd"/>
       <w:r>
         <w:rPr>
           <w:rFonts w:hint="eastAsia"/>
@@ -2984,18 +3372,22 @@
           <w:numId w:val="1"/>
         </w:numPr>
       </w:pPr>
+      <w:proofErr w:type="spellStart"/>
       <w:r>
         <w:t>Cdidemo</w:t>
       </w:r>
-    </w:p>
-    <w:p/>
-    <w:p>
+      <w:proofErr w:type="spellEnd"/>
+    </w:p>
+    <w:p/>
+    <w:p>
+      <w:proofErr w:type="spellStart"/>
       <w:r>
         <w:t>S</w:t>
       </w:r>
       <w:r>
         <w:t>implecdi</w:t>
       </w:r>
+      <w:proofErr w:type="spellEnd"/>
       <w:r>
         <w:rPr>
           <w:rFonts w:hint="eastAsia"/>
@@ -3014,12 +3406,14 @@
         </w:rPr>
         <w:t>使用示例结合</w:t>
       </w:r>
+      <w:proofErr w:type="spellStart"/>
       <w:r>
         <w:rPr>
           <w:rFonts w:hint="eastAsia"/>
         </w:rPr>
         <w:t>facelet</w:t>
       </w:r>
+      <w:proofErr w:type="spellEnd"/>
       <w:r>
         <w:rPr>
           <w:rFonts w:hint="eastAsia"/>
@@ -3074,12 +3468,14 @@
         </w:rPr>
         <w:t>使用注解实现</w:t>
       </w:r>
+      <w:proofErr w:type="spellStart"/>
       <w:r>
         <w:rPr>
           <w:rFonts w:hint="eastAsia"/>
         </w:rPr>
         <w:t>servlet,filter,servletcontextlistener</w:t>
       </w:r>
+      <w:proofErr w:type="spellEnd"/>
     </w:p>
     <w:p>
       <w:r>
@@ -3128,12 +3524,14 @@
       </w:r>
     </w:p>
     <w:p>
+      <w:proofErr w:type="spellStart"/>
       <w:r>
         <w:rPr>
           <w:rFonts w:hint="eastAsia"/>
         </w:rPr>
         <w:t>beetl</w:t>
       </w:r>
+      <w:proofErr w:type="spellEnd"/>
       <w:r>
         <w:rPr>
           <w:rFonts w:hint="eastAsia"/>
@@ -3150,9 +3548,13 @@
           <w:numId w:val="1"/>
         </w:numPr>
       </w:pPr>
+      <w:proofErr w:type="spellStart"/>
+      <w:proofErr w:type="gramStart"/>
       <w:r>
         <w:t>ocr</w:t>
       </w:r>
+      <w:proofErr w:type="spellEnd"/>
+      <w:proofErr w:type="gramEnd"/>
     </w:p>
     <w:p>
       <w:r>
@@ -3161,12 +3563,14 @@
         </w:rPr>
         <w:t>灵云</w:t>
       </w:r>
+      <w:proofErr w:type="spellStart"/>
       <w:r>
         <w:rPr>
           <w:rFonts w:hint="eastAsia"/>
         </w:rPr>
         <w:t>ocr</w:t>
       </w:r>
+      <w:proofErr w:type="spellEnd"/>
       <w:r>
         <w:rPr>
           <w:rFonts w:hint="eastAsia"/>
@@ -3181,38 +3585,46 @@
         </w:rPr>
         <w:t>实际改装后成为</w:t>
       </w:r>
+      <w:proofErr w:type="spellStart"/>
       <w:r>
         <w:rPr>
           <w:rFonts w:hint="eastAsia"/>
         </w:rPr>
         <w:t>hyfdscard</w:t>
       </w:r>
+      <w:proofErr w:type="spellEnd"/>
       <w:r>
         <w:rPr>
           <w:rFonts w:hint="eastAsia"/>
         </w:rPr>
         <w:t>与</w:t>
       </w:r>
+      <w:proofErr w:type="spellStart"/>
       <w:r>
         <w:rPr>
           <w:rFonts w:hint="eastAsia"/>
         </w:rPr>
         <w:t>hyfdscardweb</w:t>
       </w:r>
-    </w:p>
-    <w:p/>
-    <w:p/>
-    <w:p>
-      <w:pPr>
-        <w:pStyle w:val="2"/>
-        <w:numPr>
-          <w:ilvl w:val="0"/>
-          <w:numId w:val="1"/>
-        </w:numPr>
-      </w:pPr>
+      <w:proofErr w:type="spellEnd"/>
+    </w:p>
+    <w:p/>
+    <w:p/>
+    <w:p>
+      <w:pPr>
+        <w:pStyle w:val="2"/>
+        <w:numPr>
+          <w:ilvl w:val="0"/>
+          <w:numId w:val="1"/>
+        </w:numPr>
+      </w:pPr>
+      <w:proofErr w:type="spellStart"/>
+      <w:proofErr w:type="gramStart"/>
       <w:r>
         <w:t>filedemo</w:t>
       </w:r>
+      <w:proofErr w:type="spellEnd"/>
+      <w:proofErr w:type="gramEnd"/>
     </w:p>
     <w:p>
       <w:r>
@@ -3221,12 +3633,14 @@
         </w:rPr>
         <w:t>文件操作包括</w:t>
       </w:r>
+      <w:proofErr w:type="spellStart"/>
       <w:r>
         <w:rPr>
           <w:rFonts w:hint="eastAsia"/>
         </w:rPr>
         <w:t>sftp</w:t>
       </w:r>
+      <w:proofErr w:type="spellEnd"/>
       <w:r>
         <w:rPr>
           <w:rFonts w:hint="eastAsia"/>
@@ -3269,10 +3683,12 @@
           <w:numId w:val="1"/>
         </w:numPr>
       </w:pPr>
+      <w:proofErr w:type="spellStart"/>
       <w:r>
         <w:lastRenderedPageBreak/>
         <w:t>Xmldemo</w:t>
       </w:r>
+      <w:proofErr w:type="spellEnd"/>
     </w:p>
     <w:p>
       <w:r>
@@ -3341,12 +3757,14 @@
         </w:rPr>
         <w:t>原型</w:t>
       </w:r>
+      <w:proofErr w:type="spellStart"/>
       <w:r>
         <w:rPr>
           <w:rFonts w:hint="eastAsia"/>
         </w:rPr>
         <w:t>xstream</w:t>
       </w:r>
+      <w:proofErr w:type="spellEnd"/>
       <w:r>
         <w:rPr>
           <w:rFonts w:hint="eastAsia"/>
@@ -3363,6 +3781,7 @@
           <w:numId w:val="1"/>
         </w:numPr>
       </w:pPr>
+      <w:proofErr w:type="spellStart"/>
       <w:r>
         <w:t>C</w:t>
       </w:r>
@@ -3372,6 +3791,7 @@
         </w:rPr>
         <w:t>achedemo</w:t>
       </w:r>
+      <w:proofErr w:type="spellEnd"/>
     </w:p>
     <w:p>
       <w:r>
@@ -3398,47 +3818,47 @@
           <w:ilvl w:val="0"/>
           <w:numId w:val="1"/>
         </w:numPr>
-        <w:rPr>
-          <w:rFonts w:hint="eastAsia"/>
-        </w:rPr>
-      </w:pPr>
+      </w:pPr>
+      <w:proofErr w:type="spellStart"/>
+      <w:proofErr w:type="gramStart"/>
       <w:r>
         <w:rPr>
           <w:rFonts w:hint="eastAsia"/>
         </w:rPr>
         <w:t>ajaxdemo</w:t>
       </w:r>
-    </w:p>
-    <w:p>
-      <w:pPr>
-        <w:rPr>
-          <w:rFonts w:hint="eastAsia"/>
-        </w:rPr>
-      </w:pPr>
+      <w:proofErr w:type="spellEnd"/>
+      <w:proofErr w:type="gramEnd"/>
+    </w:p>
+    <w:p>
       <w:r>
         <w:rPr>
           <w:rFonts w:hint="eastAsia"/>
         </w:rPr>
         <w:t>使用</w:t>
       </w:r>
+      <w:proofErr w:type="spellStart"/>
       <w:r>
         <w:rPr>
           <w:rFonts w:hint="eastAsia"/>
         </w:rPr>
         <w:t>jquery</w:t>
       </w:r>
+      <w:proofErr w:type="spellEnd"/>
       <w:r>
         <w:rPr>
           <w:rFonts w:hint="eastAsia"/>
         </w:rPr>
         <w:t>发送</w:t>
       </w:r>
+      <w:proofErr w:type="spellStart"/>
       <w:r>
         <w:rPr>
           <w:rFonts w:hint="eastAsia"/>
         </w:rPr>
         <w:t>ajax</w:t>
       </w:r>
+      <w:proofErr w:type="spellEnd"/>
       <w:r>
         <w:rPr>
           <w:rFonts w:hint="eastAsia"/>
@@ -3446,17 +3866,8 @@
         <w:t>请求</w:t>
       </w:r>
     </w:p>
-    <w:p>
-      <w:pPr>
-        <w:rPr>
-          <w:rFonts w:hint="eastAsia"/>
-        </w:rPr>
-      </w:pPr>
-    </w:p>
-    <w:p>
-      <w:bookmarkStart w:id="0" w:name="_GoBack"/>
-      <w:bookmarkEnd w:id="0"/>
-    </w:p>
+    <w:p/>
+    <w:p/>
     <w:sectPr>
       <w:pgSz w:w="11906" w:h="16838"/>
       <w:pgMar w:top="1440" w:right="1800" w:bottom="1440" w:left="1800" w:header="851" w:footer="992" w:gutter="0"/>
@@ -4399,7 +4810,7 @@
 </file>
 
 <file path=customXml/itemProps1.xml><?xml version="1.0" encoding="utf-8"?>
-<ds:datastoreItem xmlns:ds="http://schemas.openxmlformats.org/officeDocument/2006/customXml" ds:itemID="{B35E6849-AB9E-496C-A075-40B6A06756E3}">
+<ds:datastoreItem xmlns:ds="http://schemas.openxmlformats.org/officeDocument/2006/customXml" ds:itemID="{5630450F-1ABF-4A0A-AA9D-A81C28D214AA}">
   <ds:schemaRefs>
     <ds:schemaRef ds:uri="http://schemas.openxmlformats.org/officeDocument/2006/bibliography"/>
   </ds:schemaRefs>

</xml_diff>

<commit_message>
add highchart demo for baseline
</commit_message>
<xml_diff>
--- a/vskeddemos/documents/demo工程列表说明.docx
+++ b/vskeddemos/documents/demo工程列表说明.docx
@@ -1,6 +1,6 @@
 
 <file path=word/document.xml><?xml version="1.0" encoding="utf-8"?>
-<w:document xmlns:wpc="http://schemas.microsoft.com/office/word/2010/wordprocessingCanvas" xmlns:mc="http://schemas.openxmlformats.org/markup-compatibility/2006" xmlns:o="urn:schemas-microsoft-com:office:office" xmlns:r="http://schemas.openxmlformats.org/officeDocument/2006/relationships" xmlns:m="http://schemas.openxmlformats.org/officeDocument/2006/math" xmlns:v="urn:schemas-microsoft-com:vml" xmlns:wp14="http://schemas.microsoft.com/office/word/2010/wordprocessingDrawing" xmlns:wp="http://schemas.openxmlformats.org/drawingml/2006/wordprocessingDrawing" xmlns:w10="urn:schemas-microsoft-com:office:word" xmlns:w="http://schemas.openxmlformats.org/wordprocessingml/2006/main" xmlns:w14="http://schemas.microsoft.com/office/word/2010/wordml" xmlns:wpg="http://schemas.microsoft.com/office/word/2010/wordprocessingGroup" xmlns:wpi="http://schemas.microsoft.com/office/word/2010/wordprocessingInk" xmlns:wne="http://schemas.microsoft.com/office/word/2006/wordml" xmlns:wps="http://schemas.microsoft.com/office/word/2010/wordprocessingShape" mc:Ignorable="w14 wp14">
+<w:document xmlns:wpc="http://schemas.microsoft.com/office/word/2010/wordprocessingCanvas" xmlns:cx="http://schemas.microsoft.com/office/drawing/2014/chartex" xmlns:mc="http://schemas.openxmlformats.org/markup-compatibility/2006" xmlns:o="urn:schemas-microsoft-com:office:office" xmlns:r="http://schemas.openxmlformats.org/officeDocument/2006/relationships" xmlns:m="http://schemas.openxmlformats.org/officeDocument/2006/math" xmlns:v="urn:schemas-microsoft-com:vml" xmlns:wp14="http://schemas.microsoft.com/office/word/2010/wordprocessingDrawing" xmlns:wp="http://schemas.openxmlformats.org/drawingml/2006/wordprocessingDrawing" xmlns:w10="urn:schemas-microsoft-com:office:word" xmlns:w="http://schemas.openxmlformats.org/wordprocessingml/2006/main" xmlns:w14="http://schemas.microsoft.com/office/word/2010/wordml" xmlns:w15="http://schemas.microsoft.com/office/word/2012/wordml" xmlns:w16se="http://schemas.microsoft.com/office/word/2015/wordml/symex" xmlns:wpg="http://schemas.microsoft.com/office/word/2010/wordprocessingGroup" xmlns:wpi="http://schemas.microsoft.com/office/word/2010/wordprocessingInk" xmlns:wne="http://schemas.microsoft.com/office/word/2006/wordml" xmlns:wps="http://schemas.microsoft.com/office/word/2010/wordprocessingShape" mc:Ignorable="w14 w15 w16se wp14">
   <w:body>
     <w:p>
       <w:pPr>
@@ -444,7 +444,6 @@
         </w:numPr>
       </w:pPr>
       <w:proofErr w:type="spellStart"/>
-      <w:proofErr w:type="gramStart"/>
       <w:r>
         <w:rPr>
           <w:rFonts w:hint="eastAsia"/>
@@ -452,7 +451,6 @@
         <w:t>testExams</w:t>
       </w:r>
       <w:proofErr w:type="spellEnd"/>
-      <w:proofErr w:type="gramEnd"/>
     </w:p>
     <w:p>
       <w:r>
@@ -1313,12 +1311,10 @@
         </w:numPr>
       </w:pPr>
       <w:proofErr w:type="spellStart"/>
-      <w:proofErr w:type="gramStart"/>
       <w:r>
         <w:t>springmvcjdbctemplatedemo</w:t>
       </w:r>
       <w:proofErr w:type="spellEnd"/>
-      <w:proofErr w:type="gramEnd"/>
     </w:p>
     <w:p>
       <w:r>
@@ -1388,12 +1384,10 @@
         </w:numPr>
       </w:pPr>
       <w:proofErr w:type="spellStart"/>
-      <w:proofErr w:type="gramStart"/>
       <w:r>
         <w:t>druiddemo</w:t>
       </w:r>
       <w:proofErr w:type="spellEnd"/>
-      <w:proofErr w:type="gramEnd"/>
     </w:p>
     <w:p>
       <w:r>
@@ -1714,86 +1708,84 @@
         </w:numPr>
       </w:pPr>
       <w:proofErr w:type="spellStart"/>
+      <w:r>
+        <w:rPr>
+          <w:rFonts w:hint="eastAsia"/>
+        </w:rPr>
+        <w:t>socket</w:t>
+      </w:r>
+      <w:r>
+        <w:t>demo</w:t>
+      </w:r>
+      <w:proofErr w:type="spellEnd"/>
+    </w:p>
+    <w:p>
+      <w:r>
+        <w:rPr>
+          <w:rFonts w:hint="eastAsia"/>
+        </w:rPr>
+        <w:t>lesson1</w:t>
+      </w:r>
+      <w:r>
+        <w:rPr>
+          <w:rFonts w:hint="eastAsia"/>
+        </w:rPr>
+        <w:t>客户端与服务端示例，先</w:t>
+      </w:r>
       <w:proofErr w:type="gramStart"/>
       <w:r>
         <w:rPr>
           <w:rFonts w:hint="eastAsia"/>
         </w:rPr>
-        <w:t>socket</w:t>
-      </w:r>
-      <w:r>
-        <w:t>demo</w:t>
-      </w:r>
-      <w:proofErr w:type="spellEnd"/>
+        <w:t>启服务端</w:t>
+      </w:r>
       <w:proofErr w:type="gramEnd"/>
-    </w:p>
-    <w:p>
-      <w:r>
-        <w:rPr>
-          <w:rFonts w:hint="eastAsia"/>
-        </w:rPr>
-        <w:t>lesson1</w:t>
-      </w:r>
-      <w:r>
-        <w:rPr>
-          <w:rFonts w:hint="eastAsia"/>
-        </w:rPr>
-        <w:t>客户端与服务端示例，先</w:t>
+      <w:r>
+        <w:rPr>
+          <w:rFonts w:hint="eastAsia"/>
+        </w:rPr>
+        <w:t>再启客户端，服务</w:t>
       </w:r>
       <w:proofErr w:type="gramStart"/>
       <w:r>
         <w:rPr>
           <w:rFonts w:hint="eastAsia"/>
         </w:rPr>
-        <w:t>启服务端</w:t>
+        <w:t>端接受</w:t>
       </w:r>
       <w:proofErr w:type="gramEnd"/>
       <w:r>
         <w:rPr>
           <w:rFonts w:hint="eastAsia"/>
         </w:rPr>
-        <w:t>再启客户端，服务</w:t>
+        <w:t>客户端发送的消息</w:t>
+      </w:r>
+    </w:p>
+    <w:p>
+      <w:r>
+        <w:rPr>
+          <w:rFonts w:hint="eastAsia"/>
+        </w:rPr>
+        <w:t>lesson</w:t>
       </w:r>
       <w:proofErr w:type="gramStart"/>
       <w:r>
         <w:rPr>
           <w:rFonts w:hint="eastAsia"/>
         </w:rPr>
-        <w:t>端接受</w:t>
+        <w:t>2</w:t>
+      </w:r>
+      <w:r>
+        <w:rPr>
+          <w:rFonts w:hint="eastAsia"/>
+        </w:rPr>
+        <w:t>多个</w:t>
       </w:r>
       <w:proofErr w:type="gramEnd"/>
       <w:r>
         <w:rPr>
           <w:rFonts w:hint="eastAsia"/>
         </w:rPr>
-        <w:t>客户端发送的消息</w:t>
-      </w:r>
-    </w:p>
-    <w:p>
-      <w:r>
-        <w:rPr>
-          <w:rFonts w:hint="eastAsia"/>
-        </w:rPr>
-        <w:t>lesson</w:t>
-      </w:r>
-      <w:proofErr w:type="gramStart"/>
-      <w:r>
-        <w:rPr>
-          <w:rFonts w:hint="eastAsia"/>
-        </w:rPr>
-        <w:t>2</w:t>
-      </w:r>
-      <w:r>
-        <w:rPr>
-          <w:rFonts w:hint="eastAsia"/>
-        </w:rPr>
-        <w:t>多个</w:t>
-      </w:r>
-      <w:proofErr w:type="gramEnd"/>
-      <w:r>
-        <w:rPr>
-          <w:rFonts w:hint="eastAsia"/>
-        </w:rPr>
         <w:t>客户端一个服务端示例</w:t>
       </w:r>
     </w:p>
@@ -1835,12 +1827,10 @@
         </w:numPr>
       </w:pPr>
       <w:proofErr w:type="spellStart"/>
-      <w:proofErr w:type="gramStart"/>
       <w:r>
         <w:t>hessiandemo</w:t>
       </w:r>
       <w:proofErr w:type="spellEnd"/>
-      <w:proofErr w:type="gramEnd"/>
     </w:p>
     <w:p>
       <w:r>
@@ -1860,7 +1850,6 @@
         </w:numPr>
       </w:pPr>
       <w:proofErr w:type="spellStart"/>
-      <w:proofErr w:type="gramStart"/>
       <w:r>
         <w:rPr>
           <w:rFonts w:hint="eastAsia"/>
@@ -1871,7 +1860,6 @@
         <w:t>uartzdemo</w:t>
       </w:r>
       <w:proofErr w:type="spellEnd"/>
-      <w:proofErr w:type="gramEnd"/>
     </w:p>
     <w:p>
       <w:r>
@@ -2333,14 +2321,12 @@
         </w:rPr>
         <w:t>来导出</w:t>
       </w:r>
-      <w:proofErr w:type="spellStart"/>
       <w:r>
         <w:rPr>
           <w:rFonts w:hint="eastAsia"/>
         </w:rPr>
         <w:t>pdf</w:t>
       </w:r>
-      <w:proofErr w:type="spellEnd"/>
       <w:r>
         <w:rPr>
           <w:rFonts w:hint="eastAsia"/>
@@ -2662,12 +2648,10 @@
         </w:numPr>
       </w:pPr>
       <w:proofErr w:type="spellStart"/>
-      <w:proofErr w:type="gramStart"/>
       <w:r>
         <w:t>pagehelperdemo</w:t>
       </w:r>
       <w:proofErr w:type="spellEnd"/>
-      <w:proofErr w:type="gramEnd"/>
     </w:p>
     <w:p>
       <w:r>
@@ -2715,12 +2699,10 @@
         </w:numPr>
       </w:pPr>
       <w:proofErr w:type="spellStart"/>
-      <w:proofErr w:type="gramStart"/>
       <w:r>
         <w:t>tilesdemo</w:t>
       </w:r>
       <w:proofErr w:type="spellEnd"/>
-      <w:proofErr w:type="gramEnd"/>
     </w:p>
     <w:p>
       <w:r>
@@ -2759,12 +2741,10 @@
         </w:numPr>
       </w:pPr>
       <w:proofErr w:type="spellStart"/>
-      <w:proofErr w:type="gramStart"/>
       <w:r>
         <w:t>pjaxdemo</w:t>
       </w:r>
       <w:proofErr w:type="spellEnd"/>
-      <w:proofErr w:type="gramEnd"/>
     </w:p>
     <w:p>
       <w:r>
@@ -2785,14 +2765,12 @@
         </w:rPr>
         <w:t>与</w:t>
       </w:r>
-      <w:proofErr w:type="spellStart"/>
       <w:r>
         <w:rPr>
           <w:rFonts w:hint="eastAsia"/>
         </w:rPr>
         <w:t>ajax</w:t>
       </w:r>
-      <w:proofErr w:type="spellEnd"/>
       <w:r>
         <w:rPr>
           <w:rFonts w:hint="eastAsia"/>
@@ -2980,81 +2958,113 @@
         </w:numPr>
       </w:pPr>
       <w:proofErr w:type="spellStart"/>
+      <w:r>
+        <w:t>commoniodemo</w:t>
+      </w:r>
+      <w:proofErr w:type="spellEnd"/>
+    </w:p>
+    <w:p>
+      <w:r>
+        <w:rPr>
+          <w:rFonts w:hint="eastAsia"/>
+        </w:rPr>
+        <w:t>使用</w:t>
+      </w:r>
+      <w:proofErr w:type="spellStart"/>
+      <w:r>
+        <w:rPr>
+          <w:rFonts w:hint="eastAsia"/>
+        </w:rPr>
+        <w:t>commonsio</w:t>
+      </w:r>
+      <w:proofErr w:type="spellEnd"/>
+      <w:r>
+        <w:rPr>
+          <w:rFonts w:hint="eastAsia"/>
+        </w:rPr>
+        <w:t>读取文件与写入文件示例</w:t>
+      </w:r>
+    </w:p>
+    <w:p/>
+    <w:p/>
+    <w:p>
+      <w:pPr>
+        <w:pStyle w:val="2"/>
+        <w:numPr>
+          <w:ilvl w:val="0"/>
+          <w:numId w:val="1"/>
+        </w:numPr>
+      </w:pPr>
+      <w:proofErr w:type="spellStart"/>
+      <w:r>
+        <w:t>springmybatisdemo</w:t>
+      </w:r>
+      <w:proofErr w:type="spellEnd"/>
+    </w:p>
+    <w:p>
+      <w:r>
+        <w:rPr>
+          <w:rFonts w:hint="eastAsia"/>
+        </w:rPr>
+        <w:t>spring</w:t>
+      </w:r>
+      <w:r>
+        <w:rPr>
+          <w:rFonts w:hint="eastAsia"/>
+        </w:rPr>
+        <w:t>结合</w:t>
+      </w:r>
+      <w:proofErr w:type="spellStart"/>
+      <w:r>
+        <w:rPr>
+          <w:rFonts w:hint="eastAsia"/>
+        </w:rPr>
+        <w:t>springmvc</w:t>
+      </w:r>
+      <w:proofErr w:type="spellEnd"/>
+      <w:r>
+        <w:rPr>
+          <w:rFonts w:hint="eastAsia"/>
+        </w:rPr>
+        <w:t>与</w:t>
+      </w:r>
+      <w:proofErr w:type="spellStart"/>
+      <w:r>
+        <w:rPr>
+          <w:rFonts w:hint="eastAsia"/>
+        </w:rPr>
+        <w:t>mybatis</w:t>
+      </w:r>
+      <w:proofErr w:type="spellEnd"/>
+      <w:r>
+        <w:rPr>
+          <w:rFonts w:hint="eastAsia"/>
+        </w:rPr>
+        <w:t>结合没有分</w:t>
+      </w:r>
       <w:proofErr w:type="gramStart"/>
       <w:r>
-        <w:t>commoniodemo</w:t>
-      </w:r>
-      <w:proofErr w:type="spellEnd"/>
+        <w:rPr>
+          <w:rFonts w:hint="eastAsia"/>
+        </w:rPr>
+        <w:t>页如果</w:t>
+      </w:r>
       <w:proofErr w:type="gramEnd"/>
-    </w:p>
-    <w:p>
       <w:r>
         <w:rPr>
           <w:rFonts w:hint="eastAsia"/>
         </w:rPr>
         <w:t>使用</w:t>
       </w:r>
-      <w:proofErr w:type="spellStart"/>
-      <w:r>
-        <w:rPr>
-          <w:rFonts w:hint="eastAsia"/>
-        </w:rPr>
-        <w:t>commonsio</w:t>
-      </w:r>
-      <w:proofErr w:type="spellEnd"/>
-      <w:r>
-        <w:rPr>
-          <w:rFonts w:hint="eastAsia"/>
-        </w:rPr>
-        <w:t>读取文件与写入文件示例</w:t>
-      </w:r>
-    </w:p>
-    <w:p/>
-    <w:p/>
-    <w:p>
-      <w:pPr>
-        <w:pStyle w:val="2"/>
-        <w:numPr>
-          <w:ilvl w:val="0"/>
-          <w:numId w:val="1"/>
-        </w:numPr>
-      </w:pPr>
-      <w:proofErr w:type="spellStart"/>
       <w:proofErr w:type="gramStart"/>
       <w:r>
-        <w:t>springmybatisdemo</w:t>
-      </w:r>
-      <w:proofErr w:type="spellEnd"/>
+        <w:rPr>
+          <w:rFonts w:hint="eastAsia"/>
+        </w:rPr>
+        <w:t>分页请参照</w:t>
+      </w:r>
+      <w:proofErr w:type="spellStart"/>
       <w:proofErr w:type="gramEnd"/>
-    </w:p>
-    <w:p>
-      <w:r>
-        <w:rPr>
-          <w:rFonts w:hint="eastAsia"/>
-        </w:rPr>
-        <w:t>spring</w:t>
-      </w:r>
-      <w:r>
-        <w:rPr>
-          <w:rFonts w:hint="eastAsia"/>
-        </w:rPr>
-        <w:t>结合</w:t>
-      </w:r>
-      <w:proofErr w:type="spellStart"/>
-      <w:r>
-        <w:rPr>
-          <w:rFonts w:hint="eastAsia"/>
-        </w:rPr>
-        <w:t>springmvc</w:t>
-      </w:r>
-      <w:proofErr w:type="spellEnd"/>
-      <w:r>
-        <w:rPr>
-          <w:rFonts w:hint="eastAsia"/>
-        </w:rPr>
-        <w:t>与</w:t>
-      </w:r>
-      <w:proofErr w:type="spellStart"/>
       <w:r>
         <w:rPr>
           <w:rFonts w:hint="eastAsia"/>
@@ -3066,78 +3076,103 @@
         <w:rPr>
           <w:rFonts w:hint="eastAsia"/>
         </w:rPr>
-        <w:t>结合没有分</w:t>
-      </w:r>
+        <w:t>分页示例</w:t>
+      </w:r>
+    </w:p>
+    <w:p/>
+    <w:p/>
+    <w:p>
+      <w:pPr>
+        <w:pStyle w:val="2"/>
+        <w:numPr>
+          <w:ilvl w:val="0"/>
+          <w:numId w:val="1"/>
+        </w:numPr>
+      </w:pPr>
+      <w:proofErr w:type="spellStart"/>
+      <w:r>
+        <w:t>qrcode</w:t>
+      </w:r>
+      <w:proofErr w:type="spellEnd"/>
+    </w:p>
+    <w:p>
       <w:proofErr w:type="gramStart"/>
       <w:r>
         <w:rPr>
           <w:rFonts w:hint="eastAsia"/>
         </w:rPr>
-        <w:t>页如果</w:t>
+        <w:t>二维码生成</w:t>
       </w:r>
       <w:proofErr w:type="gramEnd"/>
       <w:r>
         <w:rPr>
           <w:rFonts w:hint="eastAsia"/>
         </w:rPr>
+        <w:t>,</w:t>
+      </w:r>
+      <w:r>
+        <w:rPr>
+          <w:rFonts w:hint="eastAsia"/>
+        </w:rPr>
         <w:t>使用</w:t>
       </w:r>
-      <w:proofErr w:type="gramStart"/>
-      <w:r>
-        <w:rPr>
-          <w:rFonts w:hint="eastAsia"/>
-        </w:rPr>
-        <w:t>分页请参照</w:t>
-      </w:r>
-      <w:proofErr w:type="spellStart"/>
-      <w:proofErr w:type="gramEnd"/>
-      <w:r>
-        <w:rPr>
-          <w:rFonts w:hint="eastAsia"/>
-        </w:rPr>
-        <w:t>mybatis</w:t>
-      </w:r>
-      <w:proofErr w:type="spellEnd"/>
-      <w:r>
-        <w:rPr>
-          <w:rFonts w:hint="eastAsia"/>
-        </w:rPr>
-        <w:t>分页示例</w:t>
-      </w:r>
-    </w:p>
-    <w:p/>
-    <w:p/>
-    <w:p>
-      <w:pPr>
-        <w:pStyle w:val="2"/>
-        <w:numPr>
-          <w:ilvl w:val="0"/>
-          <w:numId w:val="1"/>
-        </w:numPr>
-      </w:pPr>
-      <w:proofErr w:type="spellStart"/>
-      <w:proofErr w:type="gramStart"/>
-      <w:r>
+      <w:proofErr w:type="spellStart"/>
+      <w:r>
+        <w:rPr>
+          <w:rFonts w:hint="eastAsia"/>
+        </w:rPr>
         <w:t>qrcode</w:t>
       </w:r>
       <w:proofErr w:type="spellEnd"/>
-      <w:proofErr w:type="gramEnd"/>
-    </w:p>
-    <w:p>
-      <w:proofErr w:type="gramStart"/>
-      <w:r>
-        <w:rPr>
-          <w:rFonts w:hint="eastAsia"/>
-        </w:rPr>
-        <w:t>二维码生成</w:t>
-      </w:r>
-      <w:proofErr w:type="gramEnd"/>
-      <w:r>
-        <w:rPr>
-          <w:rFonts w:hint="eastAsia"/>
-        </w:rPr>
-        <w:t>,</w:t>
-      </w:r>
+      <w:r>
+        <w:rPr>
+          <w:rFonts w:hint="eastAsia"/>
+        </w:rPr>
+        <w:t>包生成与</w:t>
+      </w:r>
+      <w:r>
+        <w:rPr>
+          <w:rFonts w:hint="eastAsia"/>
+        </w:rPr>
+        <w:t>google</w:t>
+      </w:r>
+      <w:r>
+        <w:rPr>
+          <w:rFonts w:hint="eastAsia"/>
+        </w:rPr>
+        <w:t>的</w:t>
+      </w:r>
+      <w:proofErr w:type="spellStart"/>
+      <w:r>
+        <w:rPr>
+          <w:rFonts w:hint="eastAsia"/>
+        </w:rPr>
+        <w:t>zxing</w:t>
+      </w:r>
+      <w:proofErr w:type="spellEnd"/>
+      <w:r>
+        <w:rPr>
+          <w:rFonts w:hint="eastAsia"/>
+        </w:rPr>
+        <w:t>生成两种示例</w:t>
+      </w:r>
+    </w:p>
+    <w:p/>
+    <w:p>
+      <w:pPr>
+        <w:pStyle w:val="2"/>
+        <w:numPr>
+          <w:ilvl w:val="0"/>
+          <w:numId w:val="1"/>
+        </w:numPr>
+      </w:pPr>
+      <w:proofErr w:type="spellStart"/>
+      <w:r>
+        <w:t>freemarkDemo</w:t>
+      </w:r>
+      <w:proofErr w:type="spellEnd"/>
+    </w:p>
+    <w:p>
       <w:r>
         <w:rPr>
           <w:rFonts w:hint="eastAsia"/>
@@ -3149,73 +3184,6 @@
         <w:rPr>
           <w:rFonts w:hint="eastAsia"/>
         </w:rPr>
-        <w:t>qrcode</w:t>
-      </w:r>
-      <w:proofErr w:type="spellEnd"/>
-      <w:r>
-        <w:rPr>
-          <w:rFonts w:hint="eastAsia"/>
-        </w:rPr>
-        <w:t>包生成与</w:t>
-      </w:r>
-      <w:proofErr w:type="spellStart"/>
-      <w:r>
-        <w:rPr>
-          <w:rFonts w:hint="eastAsia"/>
-        </w:rPr>
-        <w:t>google</w:t>
-      </w:r>
-      <w:proofErr w:type="spellEnd"/>
-      <w:r>
-        <w:rPr>
-          <w:rFonts w:hint="eastAsia"/>
-        </w:rPr>
-        <w:t>的</w:t>
-      </w:r>
-      <w:proofErr w:type="spellStart"/>
-      <w:r>
-        <w:rPr>
-          <w:rFonts w:hint="eastAsia"/>
-        </w:rPr>
-        <w:t>zxing</w:t>
-      </w:r>
-      <w:proofErr w:type="spellEnd"/>
-      <w:r>
-        <w:rPr>
-          <w:rFonts w:hint="eastAsia"/>
-        </w:rPr>
-        <w:t>生成两种示例</w:t>
-      </w:r>
-    </w:p>
-    <w:p/>
-    <w:p>
-      <w:pPr>
-        <w:pStyle w:val="2"/>
-        <w:numPr>
-          <w:ilvl w:val="0"/>
-          <w:numId w:val="1"/>
-        </w:numPr>
-      </w:pPr>
-      <w:proofErr w:type="spellStart"/>
-      <w:proofErr w:type="gramStart"/>
-      <w:r>
-        <w:t>freemarkDemo</w:t>
-      </w:r>
-      <w:proofErr w:type="spellEnd"/>
-      <w:proofErr w:type="gramEnd"/>
-    </w:p>
-    <w:p>
-      <w:r>
-        <w:rPr>
-          <w:rFonts w:hint="eastAsia"/>
-        </w:rPr>
-        <w:t>使用</w:t>
-      </w:r>
-      <w:proofErr w:type="spellStart"/>
-      <w:r>
-        <w:rPr>
-          <w:rFonts w:hint="eastAsia"/>
-        </w:rPr>
         <w:t>freemark</w:t>
       </w:r>
       <w:proofErr w:type="spellEnd"/>
@@ -3248,12 +3216,10 @@
         </w:numPr>
       </w:pPr>
       <w:proofErr w:type="spellStart"/>
-      <w:proofErr w:type="gramStart"/>
       <w:r>
         <w:t>vskedtemplate</w:t>
       </w:r>
       <w:proofErr w:type="spellEnd"/>
-      <w:proofErr w:type="gramEnd"/>
     </w:p>
     <w:p>
       <w:r>
@@ -3542,12 +3508,10 @@
         </w:numPr>
       </w:pPr>
       <w:proofErr w:type="spellStart"/>
-      <w:proofErr w:type="gramStart"/>
       <w:r>
         <w:t>ocr</w:t>
       </w:r>
       <w:proofErr w:type="spellEnd"/>
-      <w:proofErr w:type="gramEnd"/>
     </w:p>
     <w:p>
       <w:r>
@@ -3612,12 +3576,10 @@
         </w:numPr>
       </w:pPr>
       <w:proofErr w:type="spellStart"/>
-      <w:proofErr w:type="gramStart"/>
       <w:r>
         <w:t>filedemo</w:t>
       </w:r>
       <w:proofErr w:type="spellEnd"/>
-      <w:proofErr w:type="gramEnd"/>
     </w:p>
     <w:p>
       <w:r>
@@ -3813,7 +3775,6 @@
         </w:numPr>
       </w:pPr>
       <w:proofErr w:type="spellStart"/>
-      <w:proofErr w:type="gramStart"/>
       <w:r>
         <w:rPr>
           <w:rFonts w:hint="eastAsia"/>
@@ -3821,7 +3782,6 @@
         <w:t>ajaxdemo</w:t>
       </w:r>
       <w:proofErr w:type="spellEnd"/>
-      <w:proofErr w:type="gramEnd"/>
     </w:p>
     <w:p>
       <w:r>
@@ -3844,14 +3804,12 @@
         </w:rPr>
         <w:t>发送</w:t>
       </w:r>
-      <w:proofErr w:type="spellStart"/>
       <w:r>
         <w:rPr>
           <w:rFonts w:hint="eastAsia"/>
         </w:rPr>
         <w:t>ajax</w:t>
       </w:r>
-      <w:proofErr w:type="spellEnd"/>
       <w:r>
         <w:rPr>
           <w:rFonts w:hint="eastAsia"/>
@@ -3869,12 +3827,10 @@
         </w:numPr>
       </w:pPr>
       <w:proofErr w:type="spellStart"/>
-      <w:proofErr w:type="gramStart"/>
       <w:r>
         <w:t>vskedjstabledemo</w:t>
       </w:r>
       <w:proofErr w:type="spellEnd"/>
-      <w:proofErr w:type="gramEnd"/>
     </w:p>
     <w:p>
       <w:r>
@@ -3927,11 +3883,6 @@
       </w:r>
     </w:p>
     <w:p>
-      <w:pPr>
-        <w:rPr>
-          <w:rFonts w:hint="eastAsia"/>
-        </w:rPr>
-      </w:pPr>
       <w:r>
         <w:rPr>
           <w:rFonts w:hint="eastAsia"/>
@@ -3965,36 +3916,20 @@
         <w:t>示例</w:t>
       </w:r>
     </w:p>
-    <w:p>
-      <w:pPr>
-        <w:rPr>
-          <w:rFonts w:hint="eastAsia"/>
-        </w:rPr>
-      </w:pPr>
-    </w:p>
-    <w:p>
-      <w:pPr>
-        <w:pStyle w:val="2"/>
-        <w:numPr>
-          <w:ilvl w:val="0"/>
-          <w:numId w:val="1"/>
-        </w:numPr>
-        <w:rPr>
-          <w:rFonts w:hint="eastAsia"/>
-        </w:rPr>
-      </w:pPr>
-      <w:proofErr w:type="gramStart"/>
+    <w:p/>
+    <w:p>
+      <w:pPr>
+        <w:pStyle w:val="2"/>
+        <w:numPr>
+          <w:ilvl w:val="0"/>
+          <w:numId w:val="1"/>
+        </w:numPr>
+      </w:pPr>
       <w:r>
         <w:t>hottest</w:t>
       </w:r>
-      <w:proofErr w:type="gramEnd"/>
-    </w:p>
-    <w:p>
-      <w:pPr>
-        <w:rPr>
-          <w:rFonts w:hint="eastAsia"/>
-        </w:rPr>
-      </w:pPr>
+    </w:p>
+    <w:p>
       <w:r>
         <w:rPr>
           <w:rFonts w:hint="eastAsia"/>
@@ -4014,6 +3949,44 @@
           <w:rFonts w:hint="eastAsia"/>
         </w:rPr>
         <w:t>页面在不重启服务器的情况下替换代码</w:t>
+      </w:r>
+    </w:p>
+    <w:p/>
+    <w:p>
+      <w:pPr>
+        <w:pStyle w:val="2"/>
+        <w:numPr>
+          <w:ilvl w:val="0"/>
+          <w:numId w:val="1"/>
+        </w:numPr>
+      </w:pPr>
+      <w:proofErr w:type="spellStart"/>
+      <w:r>
+        <w:t>highchart</w:t>
+      </w:r>
+      <w:proofErr w:type="spellEnd"/>
+    </w:p>
+    <w:p>
+      <w:r>
+        <w:rPr>
+          <w:rFonts w:hint="eastAsia"/>
+        </w:rPr>
+        <w:t>使用</w:t>
+      </w:r>
+      <w:r>
+        <w:rPr>
+          <w:rFonts w:hint="eastAsia"/>
+        </w:rPr>
+        <w:t>ajax</w:t>
+      </w:r>
+      <w:r>
+        <w:rPr>
+          <w:rFonts w:hint="eastAsia"/>
+        </w:rPr>
+        <w:t>配合线型图</w:t>
+      </w:r>
+      <w:r>
+        <w:t>ok</w:t>
       </w:r>
       <w:bookmarkStart w:id="0" w:name="_GoBack"/>
       <w:bookmarkEnd w:id="0"/>
@@ -4029,8 +4002,8 @@
 </file>
 
 <file path=word/numbering.xml><?xml version="1.0" encoding="utf-8"?>
-<w:numbering xmlns:wpc="http://schemas.microsoft.com/office/word/2010/wordprocessingCanvas" xmlns:mc="http://schemas.openxmlformats.org/markup-compatibility/2006" xmlns:o="urn:schemas-microsoft-com:office:office" xmlns:r="http://schemas.openxmlformats.org/officeDocument/2006/relationships" xmlns:m="http://schemas.openxmlformats.org/officeDocument/2006/math" xmlns:v="urn:schemas-microsoft-com:vml" xmlns:wp14="http://schemas.microsoft.com/office/word/2010/wordprocessingDrawing" xmlns:wp="http://schemas.openxmlformats.org/drawingml/2006/wordprocessingDrawing" xmlns:w10="urn:schemas-microsoft-com:office:word" xmlns:w="http://schemas.openxmlformats.org/wordprocessingml/2006/main" xmlns:w14="http://schemas.microsoft.com/office/word/2010/wordml" xmlns:wpg="http://schemas.microsoft.com/office/word/2010/wordprocessingGroup" xmlns:wpi="http://schemas.microsoft.com/office/word/2010/wordprocessingInk" xmlns:wne="http://schemas.microsoft.com/office/word/2006/wordml" xmlns:wps="http://schemas.microsoft.com/office/word/2010/wordprocessingShape" mc:Ignorable="w14 wp14">
-  <w:abstractNum w:abstractNumId="0">
+<w:numbering xmlns:wpc="http://schemas.microsoft.com/office/word/2010/wordprocessingCanvas" xmlns:cx="http://schemas.microsoft.com/office/drawing/2014/chartex" xmlns:mc="http://schemas.openxmlformats.org/markup-compatibility/2006" xmlns:o="urn:schemas-microsoft-com:office:office" xmlns:r="http://schemas.openxmlformats.org/officeDocument/2006/relationships" xmlns:m="http://schemas.openxmlformats.org/officeDocument/2006/math" xmlns:v="urn:schemas-microsoft-com:vml" xmlns:wp14="http://schemas.microsoft.com/office/word/2010/wordprocessingDrawing" xmlns:wp="http://schemas.openxmlformats.org/drawingml/2006/wordprocessingDrawing" xmlns:w10="urn:schemas-microsoft-com:office:word" xmlns:w="http://schemas.openxmlformats.org/wordprocessingml/2006/main" xmlns:w14="http://schemas.microsoft.com/office/word/2010/wordml" xmlns:w15="http://schemas.microsoft.com/office/word/2012/wordml" xmlns:w16se="http://schemas.microsoft.com/office/word/2015/wordml/symex" xmlns:wpg="http://schemas.microsoft.com/office/word/2010/wordprocessingGroup" xmlns:wpi="http://schemas.microsoft.com/office/word/2010/wordprocessingInk" xmlns:wne="http://schemas.microsoft.com/office/word/2006/wordml" xmlns:wps="http://schemas.microsoft.com/office/word/2010/wordprocessingShape" mc:Ignorable="w14 w15 w16se wp14">
+  <w:abstractNum w:abstractNumId="0" w15:restartNumberingAfterBreak="0">
     <w:nsid w:val="4B19312B"/>
     <w:multiLevelType w:val="hybridMultilevel"/>
     <w:tmpl w:val="035ACADA"/>
@@ -4123,7 +4096,7 @@
 </file>
 
 <file path=word/styles.xml><?xml version="1.0" encoding="utf-8"?>
-<w:styles xmlns:mc="http://schemas.openxmlformats.org/markup-compatibility/2006" xmlns:r="http://schemas.openxmlformats.org/officeDocument/2006/relationships" xmlns:w="http://schemas.openxmlformats.org/wordprocessingml/2006/main" xmlns:w14="http://schemas.microsoft.com/office/word/2010/wordml" mc:Ignorable="w14">
+<w:styles xmlns:mc="http://schemas.openxmlformats.org/markup-compatibility/2006" xmlns:r="http://schemas.openxmlformats.org/officeDocument/2006/relationships" xmlns:w="http://schemas.openxmlformats.org/wordprocessingml/2006/main" xmlns:w14="http://schemas.microsoft.com/office/word/2010/wordml" xmlns:w15="http://schemas.microsoft.com/office/word/2012/wordml" xmlns:w16se="http://schemas.microsoft.com/office/word/2015/wordml/symex" mc:Ignorable="w14 w15 w16se">
   <w:docDefaults>
     <w:rPrDefault>
       <w:rPr>
@@ -4136,144 +4109,378 @@
     </w:rPrDefault>
     <w:pPrDefault/>
   </w:docDefaults>
-  <w:latentStyles w:defLockedState="0" w:defUIPriority="99" w:defSemiHidden="1" w:defUnhideWhenUsed="1" w:defQFormat="0" w:count="267">
-    <w:lsdException w:name="Normal" w:semiHidden="0" w:uiPriority="0" w:unhideWhenUsed="0" w:qFormat="1"/>
-    <w:lsdException w:name="heading 1" w:semiHidden="0" w:uiPriority="9" w:unhideWhenUsed="0" w:qFormat="1"/>
-    <w:lsdException w:name="heading 2" w:uiPriority="9" w:qFormat="1"/>
-    <w:lsdException w:name="heading 3" w:uiPriority="9" w:qFormat="1"/>
-    <w:lsdException w:name="heading 4" w:uiPriority="9" w:qFormat="1"/>
-    <w:lsdException w:name="heading 5" w:uiPriority="9" w:qFormat="1"/>
-    <w:lsdException w:name="heading 6" w:uiPriority="9" w:qFormat="1"/>
-    <w:lsdException w:name="heading 7" w:uiPriority="9" w:qFormat="1"/>
-    <w:lsdException w:name="heading 8" w:uiPriority="9" w:qFormat="1"/>
-    <w:lsdException w:name="heading 9" w:uiPriority="9" w:qFormat="1"/>
-    <w:lsdException w:name="toc 1" w:uiPriority="39"/>
-    <w:lsdException w:name="toc 2" w:uiPriority="39"/>
-    <w:lsdException w:name="toc 3" w:uiPriority="39"/>
-    <w:lsdException w:name="toc 4" w:uiPriority="39"/>
-    <w:lsdException w:name="toc 5" w:uiPriority="39"/>
-    <w:lsdException w:name="toc 6" w:uiPriority="39"/>
-    <w:lsdException w:name="toc 7" w:uiPriority="39"/>
-    <w:lsdException w:name="toc 8" w:uiPriority="39"/>
-    <w:lsdException w:name="toc 9" w:uiPriority="39"/>
-    <w:lsdException w:name="caption" w:uiPriority="35" w:qFormat="1"/>
-    <w:lsdException w:name="Title" w:semiHidden="0" w:uiPriority="10" w:unhideWhenUsed="0" w:qFormat="1"/>
-    <w:lsdException w:name="Default Paragraph Font" w:uiPriority="1"/>
-    <w:lsdException w:name="Subtitle" w:semiHidden="0" w:uiPriority="11" w:unhideWhenUsed="0" w:qFormat="1"/>
-    <w:lsdException w:name="Strong" w:semiHidden="0" w:uiPriority="22" w:unhideWhenUsed="0" w:qFormat="1"/>
-    <w:lsdException w:name="Emphasis" w:semiHidden="0" w:uiPriority="20" w:unhideWhenUsed="0" w:qFormat="1"/>
-    <w:lsdException w:name="Table Grid" w:semiHidden="0" w:uiPriority="59" w:unhideWhenUsed="0"/>
-    <w:lsdException w:name="Placeholder Text" w:unhideWhenUsed="0"/>
-    <w:lsdException w:name="No Spacing" w:semiHidden="0" w:uiPriority="1" w:unhideWhenUsed="0" w:qFormat="1"/>
-    <w:lsdException w:name="Light Shading" w:semiHidden="0" w:uiPriority="60" w:unhideWhenUsed="0"/>
-    <w:lsdException w:name="Light List" w:semiHidden="0" w:uiPriority="61" w:unhideWhenUsed="0"/>
-    <w:lsdException w:name="Light Grid" w:semiHidden="0" w:uiPriority="62" w:unhideWhenUsed="0"/>
-    <w:lsdException w:name="Medium Shading 1" w:semiHidden="0" w:uiPriority="63" w:unhideWhenUsed="0"/>
-    <w:lsdException w:name="Medium Shading 2" w:semiHidden="0" w:uiPriority="64" w:unhideWhenUsed="0"/>
-    <w:lsdException w:name="Medium List 1" w:semiHidden="0" w:uiPriority="65" w:unhideWhenUsed="0"/>
-    <w:lsdException w:name="Medium List 2" w:semiHidden="0" w:uiPriority="66" w:unhideWhenUsed="0"/>
-    <w:lsdException w:name="Medium Grid 1" w:semiHidden="0" w:uiPriority="67" w:unhideWhenUsed="0"/>
-    <w:lsdException w:name="Medium Grid 2" w:semiHidden="0" w:uiPriority="68" w:unhideWhenUsed="0"/>
-    <w:lsdException w:name="Medium Grid 3" w:semiHidden="0" w:uiPriority="69" w:unhideWhenUsed="0"/>
-    <w:lsdException w:name="Dark List" w:semiHidden="0" w:uiPriority="70" w:unhideWhenUsed="0"/>
-    <w:lsdException w:name="Colorful Shading" w:semiHidden="0" w:uiPriority="71" w:unhideWhenUsed="0"/>
-    <w:lsdException w:name="Colorful List" w:semiHidden="0" w:uiPriority="72" w:unhideWhenUsed="0"/>
-    <w:lsdException w:name="Colorful Grid" w:semiHidden="0" w:uiPriority="73" w:unhideWhenUsed="0"/>
-    <w:lsdException w:name="Light Shading Accent 1" w:semiHidden="0" w:uiPriority="60" w:unhideWhenUsed="0"/>
-    <w:lsdException w:name="Light List Accent 1" w:semiHidden="0" w:uiPriority="61" w:unhideWhenUsed="0"/>
-    <w:lsdException w:name="Light Grid Accent 1" w:semiHidden="0" w:uiPriority="62" w:unhideWhenUsed="0"/>
-    <w:lsdException w:name="Medium Shading 1 Accent 1" w:semiHidden="0" w:uiPriority="63" w:unhideWhenUsed="0"/>
-    <w:lsdException w:name="Medium Shading 2 Accent 1" w:semiHidden="0" w:uiPriority="64" w:unhideWhenUsed="0"/>
-    <w:lsdException w:name="Medium List 1 Accent 1" w:semiHidden="0" w:uiPriority="65" w:unhideWhenUsed="0"/>
-    <w:lsdException w:name="Revision" w:unhideWhenUsed="0"/>
-    <w:lsdException w:name="List Paragraph" w:semiHidden="0" w:uiPriority="34" w:unhideWhenUsed="0" w:qFormat="1"/>
-    <w:lsdException w:name="Quote" w:semiHidden="0" w:uiPriority="29" w:unhideWhenUsed="0" w:qFormat="1"/>
-    <w:lsdException w:name="Intense Quote" w:semiHidden="0" w:uiPriority="30" w:unhideWhenUsed="0" w:qFormat="1"/>
-    <w:lsdException w:name="Medium List 2 Accent 1" w:semiHidden="0" w:uiPriority="66" w:unhideWhenUsed="0"/>
-    <w:lsdException w:name="Medium Grid 1 Accent 1" w:semiHidden="0" w:uiPriority="67" w:unhideWhenUsed="0"/>
-    <w:lsdException w:name="Medium Grid 2 Accent 1" w:semiHidden="0" w:uiPriority="68" w:unhideWhenUsed="0"/>
-    <w:lsdException w:name="Medium Grid 3 Accent 1" w:semiHidden="0" w:uiPriority="69" w:unhideWhenUsed="0"/>
-    <w:lsdException w:name="Dark List Accent 1" w:semiHidden="0" w:uiPriority="70" w:unhideWhenUsed="0"/>
-    <w:lsdException w:name="Colorful Shading Accent 1" w:semiHidden="0" w:uiPriority="71" w:unhideWhenUsed="0"/>
-    <w:lsdException w:name="Colorful List Accent 1" w:semiHidden="0" w:uiPriority="72" w:unhideWhenUsed="0"/>
-    <w:lsdException w:name="Colorful Grid Accent 1" w:semiHidden="0" w:uiPriority="73" w:unhideWhenUsed="0"/>
-    <w:lsdException w:name="Light Shading Accent 2" w:semiHidden="0" w:uiPriority="60" w:unhideWhenUsed="0"/>
-    <w:lsdException w:name="Light List Accent 2" w:semiHidden="0" w:uiPriority="61" w:unhideWhenUsed="0"/>
-    <w:lsdException w:name="Light Grid Accent 2" w:semiHidden="0" w:uiPriority="62" w:unhideWhenUsed="0"/>
-    <w:lsdException w:name="Medium Shading 1 Accent 2" w:semiHidden="0" w:uiPriority="63" w:unhideWhenUsed="0"/>
-    <w:lsdException w:name="Medium Shading 2 Accent 2" w:semiHidden="0" w:uiPriority="64" w:unhideWhenUsed="0"/>
-    <w:lsdException w:name="Medium List 1 Accent 2" w:semiHidden="0" w:uiPriority="65" w:unhideWhenUsed="0"/>
-    <w:lsdException w:name="Medium List 2 Accent 2" w:semiHidden="0" w:uiPriority="66" w:unhideWhenUsed="0"/>
-    <w:lsdException w:name="Medium Grid 1 Accent 2" w:semiHidden="0" w:uiPriority="67" w:unhideWhenUsed="0"/>
-    <w:lsdException w:name="Medium Grid 2 Accent 2" w:semiHidden="0" w:uiPriority="68" w:unhideWhenUsed="0"/>
-    <w:lsdException w:name="Medium Grid 3 Accent 2" w:semiHidden="0" w:uiPriority="69" w:unhideWhenUsed="0"/>
-    <w:lsdException w:name="Dark List Accent 2" w:semiHidden="0" w:uiPriority="70" w:unhideWhenUsed="0"/>
-    <w:lsdException w:name="Colorful Shading Accent 2" w:semiHidden="0" w:uiPriority="71" w:unhideWhenUsed="0"/>
-    <w:lsdException w:name="Colorful List Accent 2" w:semiHidden="0" w:uiPriority="72" w:unhideWhenUsed="0"/>
-    <w:lsdException w:name="Colorful Grid Accent 2" w:semiHidden="0" w:uiPriority="73" w:unhideWhenUsed="0"/>
-    <w:lsdException w:name="Light Shading Accent 3" w:semiHidden="0" w:uiPriority="60" w:unhideWhenUsed="0"/>
-    <w:lsdException w:name="Light List Accent 3" w:semiHidden="0" w:uiPriority="61" w:unhideWhenUsed="0"/>
-    <w:lsdException w:name="Light Grid Accent 3" w:semiHidden="0" w:uiPriority="62" w:unhideWhenUsed="0"/>
-    <w:lsdException w:name="Medium Shading 1 Accent 3" w:semiHidden="0" w:uiPriority="63" w:unhideWhenUsed="0"/>
-    <w:lsdException w:name="Medium Shading 2 Accent 3" w:semiHidden="0" w:uiPriority="64" w:unhideWhenUsed="0"/>
-    <w:lsdException w:name="Medium List 1 Accent 3" w:semiHidden="0" w:uiPriority="65" w:unhideWhenUsed="0"/>
-    <w:lsdException w:name="Medium List 2 Accent 3" w:semiHidden="0" w:uiPriority="66" w:unhideWhenUsed="0"/>
-    <w:lsdException w:name="Medium Grid 1 Accent 3" w:semiHidden="0" w:uiPriority="67" w:unhideWhenUsed="0"/>
-    <w:lsdException w:name="Medium Grid 2 Accent 3" w:semiHidden="0" w:uiPriority="68" w:unhideWhenUsed="0"/>
-    <w:lsdException w:name="Medium Grid 3 Accent 3" w:semiHidden="0" w:uiPriority="69" w:unhideWhenUsed="0"/>
-    <w:lsdException w:name="Dark List Accent 3" w:semiHidden="0" w:uiPriority="70" w:unhideWhenUsed="0"/>
-    <w:lsdException w:name="Colorful Shading Accent 3" w:semiHidden="0" w:uiPriority="71" w:unhideWhenUsed="0"/>
-    <w:lsdException w:name="Colorful List Accent 3" w:semiHidden="0" w:uiPriority="72" w:unhideWhenUsed="0"/>
-    <w:lsdException w:name="Colorful Grid Accent 3" w:semiHidden="0" w:uiPriority="73" w:unhideWhenUsed="0"/>
-    <w:lsdException w:name="Light Shading Accent 4" w:semiHidden="0" w:uiPriority="60" w:unhideWhenUsed="0"/>
-    <w:lsdException w:name="Light List Accent 4" w:semiHidden="0" w:uiPriority="61" w:unhideWhenUsed="0"/>
-    <w:lsdException w:name="Light Grid Accent 4" w:semiHidden="0" w:uiPriority="62" w:unhideWhenUsed="0"/>
-    <w:lsdException w:name="Medium Shading 1 Accent 4" w:semiHidden="0" w:uiPriority="63" w:unhideWhenUsed="0"/>
-    <w:lsdException w:name="Medium Shading 2 Accent 4" w:semiHidden="0" w:uiPriority="64" w:unhideWhenUsed="0"/>
-    <w:lsdException w:name="Medium List 1 Accent 4" w:semiHidden="0" w:uiPriority="65" w:unhideWhenUsed="0"/>
-    <w:lsdException w:name="Medium List 2 Accent 4" w:semiHidden="0" w:uiPriority="66" w:unhideWhenUsed="0"/>
-    <w:lsdException w:name="Medium Grid 1 Accent 4" w:semiHidden="0" w:uiPriority="67" w:unhideWhenUsed="0"/>
-    <w:lsdException w:name="Medium Grid 2 Accent 4" w:semiHidden="0" w:uiPriority="68" w:unhideWhenUsed="0"/>
-    <w:lsdException w:name="Medium Grid 3 Accent 4" w:semiHidden="0" w:uiPriority="69" w:unhideWhenUsed="0"/>
-    <w:lsdException w:name="Dark List Accent 4" w:semiHidden="0" w:uiPriority="70" w:unhideWhenUsed="0"/>
-    <w:lsdException w:name="Colorful Shading Accent 4" w:semiHidden="0" w:uiPriority="71" w:unhideWhenUsed="0"/>
-    <w:lsdException w:name="Colorful List Accent 4" w:semiHidden="0" w:uiPriority="72" w:unhideWhenUsed="0"/>
-    <w:lsdException w:name="Colorful Grid Accent 4" w:semiHidden="0" w:uiPriority="73" w:unhideWhenUsed="0"/>
-    <w:lsdException w:name="Light Shading Accent 5" w:semiHidden="0" w:uiPriority="60" w:unhideWhenUsed="0"/>
-    <w:lsdException w:name="Light List Accent 5" w:semiHidden="0" w:uiPriority="61" w:unhideWhenUsed="0"/>
-    <w:lsdException w:name="Light Grid Accent 5" w:semiHidden="0" w:uiPriority="62" w:unhideWhenUsed="0"/>
-    <w:lsdException w:name="Medium Shading 1 Accent 5" w:semiHidden="0" w:uiPriority="63" w:unhideWhenUsed="0"/>
-    <w:lsdException w:name="Medium Shading 2 Accent 5" w:semiHidden="0" w:uiPriority="64" w:unhideWhenUsed="0"/>
-    <w:lsdException w:name="Medium List 1 Accent 5" w:semiHidden="0" w:uiPriority="65" w:unhideWhenUsed="0"/>
-    <w:lsdException w:name="Medium List 2 Accent 5" w:semiHidden="0" w:uiPriority="66" w:unhideWhenUsed="0"/>
-    <w:lsdException w:name="Medium Grid 1 Accent 5" w:semiHidden="0" w:uiPriority="67" w:unhideWhenUsed="0"/>
-    <w:lsdException w:name="Medium Grid 2 Accent 5" w:semiHidden="0" w:uiPriority="68" w:unhideWhenUsed="0"/>
-    <w:lsdException w:name="Medium Grid 3 Accent 5" w:semiHidden="0" w:uiPriority="69" w:unhideWhenUsed="0"/>
-    <w:lsdException w:name="Dark List Accent 5" w:semiHidden="0" w:uiPriority="70" w:unhideWhenUsed="0"/>
-    <w:lsdException w:name="Colorful Shading Accent 5" w:semiHidden="0" w:uiPriority="71" w:unhideWhenUsed="0"/>
-    <w:lsdException w:name="Colorful List Accent 5" w:semiHidden="0" w:uiPriority="72" w:unhideWhenUsed="0"/>
-    <w:lsdException w:name="Colorful Grid Accent 5" w:semiHidden="0" w:uiPriority="73" w:unhideWhenUsed="0"/>
-    <w:lsdException w:name="Light Shading Accent 6" w:semiHidden="0" w:uiPriority="60" w:unhideWhenUsed="0"/>
-    <w:lsdException w:name="Light List Accent 6" w:semiHidden="0" w:uiPriority="61" w:unhideWhenUsed="0"/>
-    <w:lsdException w:name="Light Grid Accent 6" w:semiHidden="0" w:uiPriority="62" w:unhideWhenUsed="0"/>
-    <w:lsdException w:name="Medium Shading 1 Accent 6" w:semiHidden="0" w:uiPriority="63" w:unhideWhenUsed="0"/>
-    <w:lsdException w:name="Medium Shading 2 Accent 6" w:semiHidden="0" w:uiPriority="64" w:unhideWhenUsed="0"/>
-    <w:lsdException w:name="Medium List 1 Accent 6" w:semiHidden="0" w:uiPriority="65" w:unhideWhenUsed="0"/>
-    <w:lsdException w:name="Medium List 2 Accent 6" w:semiHidden="0" w:uiPriority="66" w:unhideWhenUsed="0"/>
-    <w:lsdException w:name="Medium Grid 1 Accent 6" w:semiHidden="0" w:uiPriority="67" w:unhideWhenUsed="0"/>
-    <w:lsdException w:name="Medium Grid 2 Accent 6" w:semiHidden="0" w:uiPriority="68" w:unhideWhenUsed="0"/>
-    <w:lsdException w:name="Medium Grid 3 Accent 6" w:semiHidden="0" w:uiPriority="69" w:unhideWhenUsed="0"/>
-    <w:lsdException w:name="Dark List Accent 6" w:semiHidden="0" w:uiPriority="70" w:unhideWhenUsed="0"/>
-    <w:lsdException w:name="Colorful Shading Accent 6" w:semiHidden="0" w:uiPriority="71" w:unhideWhenUsed="0"/>
-    <w:lsdException w:name="Colorful List Accent 6" w:semiHidden="0" w:uiPriority="72" w:unhideWhenUsed="0"/>
-    <w:lsdException w:name="Colorful Grid Accent 6" w:semiHidden="0" w:uiPriority="73" w:unhideWhenUsed="0"/>
-    <w:lsdException w:name="Subtle Emphasis" w:semiHidden="0" w:uiPriority="19" w:unhideWhenUsed="0" w:qFormat="1"/>
-    <w:lsdException w:name="Intense Emphasis" w:semiHidden="0" w:uiPriority="21" w:unhideWhenUsed="0" w:qFormat="1"/>
-    <w:lsdException w:name="Subtle Reference" w:semiHidden="0" w:uiPriority="31" w:unhideWhenUsed="0" w:qFormat="1"/>
-    <w:lsdException w:name="Intense Reference" w:semiHidden="0" w:uiPriority="32" w:unhideWhenUsed="0" w:qFormat="1"/>
-    <w:lsdException w:name="Book Title" w:semiHidden="0" w:uiPriority="33" w:unhideWhenUsed="0" w:qFormat="1"/>
-    <w:lsdException w:name="Bibliography" w:uiPriority="37"/>
-    <w:lsdException w:name="TOC Heading" w:uiPriority="39" w:qFormat="1"/>
+  <w:latentStyles w:defLockedState="0" w:defUIPriority="99" w:defSemiHidden="0" w:defUnhideWhenUsed="0" w:defQFormat="0" w:count="371">
+    <w:lsdException w:name="Normal" w:uiPriority="0" w:qFormat="1"/>
+    <w:lsdException w:name="heading 1" w:uiPriority="9" w:qFormat="1"/>
+    <w:lsdException w:name="heading 2" w:semiHidden="1" w:uiPriority="9" w:unhideWhenUsed="1" w:qFormat="1"/>
+    <w:lsdException w:name="heading 3" w:semiHidden="1" w:uiPriority="9" w:unhideWhenUsed="1" w:qFormat="1"/>
+    <w:lsdException w:name="heading 4" w:semiHidden="1" w:uiPriority="9" w:unhideWhenUsed="1" w:qFormat="1"/>
+    <w:lsdException w:name="heading 5" w:semiHidden="1" w:uiPriority="9" w:unhideWhenUsed="1" w:qFormat="1"/>
+    <w:lsdException w:name="heading 6" w:semiHidden="1" w:uiPriority="9" w:unhideWhenUsed="1" w:qFormat="1"/>
+    <w:lsdException w:name="heading 7" w:semiHidden="1" w:uiPriority="9" w:unhideWhenUsed="1" w:qFormat="1"/>
+    <w:lsdException w:name="heading 8" w:semiHidden="1" w:uiPriority="9" w:unhideWhenUsed="1" w:qFormat="1"/>
+    <w:lsdException w:name="heading 9" w:semiHidden="1" w:uiPriority="9" w:unhideWhenUsed="1" w:qFormat="1"/>
+    <w:lsdException w:name="index 1" w:semiHidden="1" w:unhideWhenUsed="1"/>
+    <w:lsdException w:name="index 2" w:semiHidden="1" w:unhideWhenUsed="1"/>
+    <w:lsdException w:name="index 3" w:semiHidden="1" w:unhideWhenUsed="1"/>
+    <w:lsdException w:name="index 4" w:semiHidden="1" w:unhideWhenUsed="1"/>
+    <w:lsdException w:name="index 5" w:semiHidden="1" w:unhideWhenUsed="1"/>
+    <w:lsdException w:name="index 6" w:semiHidden="1" w:unhideWhenUsed="1"/>
+    <w:lsdException w:name="index 7" w:semiHidden="1" w:unhideWhenUsed="1"/>
+    <w:lsdException w:name="index 8" w:semiHidden="1" w:unhideWhenUsed="1"/>
+    <w:lsdException w:name="index 9" w:semiHidden="1" w:unhideWhenUsed="1"/>
+    <w:lsdException w:name="toc 1" w:semiHidden="1" w:uiPriority="39" w:unhideWhenUsed="1"/>
+    <w:lsdException w:name="toc 2" w:semiHidden="1" w:uiPriority="39" w:unhideWhenUsed="1"/>
+    <w:lsdException w:name="toc 3" w:semiHidden="1" w:uiPriority="39" w:unhideWhenUsed="1"/>
+    <w:lsdException w:name="toc 4" w:semiHidden="1" w:uiPriority="39" w:unhideWhenUsed="1"/>
+    <w:lsdException w:name="toc 5" w:semiHidden="1" w:uiPriority="39" w:unhideWhenUsed="1"/>
+    <w:lsdException w:name="toc 6" w:semiHidden="1" w:uiPriority="39" w:unhideWhenUsed="1"/>
+    <w:lsdException w:name="toc 7" w:semiHidden="1" w:uiPriority="39" w:unhideWhenUsed="1"/>
+    <w:lsdException w:name="toc 8" w:semiHidden="1" w:uiPriority="39" w:unhideWhenUsed="1"/>
+    <w:lsdException w:name="toc 9" w:semiHidden="1" w:uiPriority="39" w:unhideWhenUsed="1"/>
+    <w:lsdException w:name="Normal Indent" w:semiHidden="1" w:unhideWhenUsed="1"/>
+    <w:lsdException w:name="footnote text" w:semiHidden="1" w:unhideWhenUsed="1"/>
+    <w:lsdException w:name="annotation text" w:semiHidden="1" w:unhideWhenUsed="1"/>
+    <w:lsdException w:name="header" w:semiHidden="1" w:unhideWhenUsed="1"/>
+    <w:lsdException w:name="footer" w:semiHidden="1" w:unhideWhenUsed="1"/>
+    <w:lsdException w:name="index heading" w:semiHidden="1" w:unhideWhenUsed="1"/>
+    <w:lsdException w:name="caption" w:semiHidden="1" w:uiPriority="35" w:unhideWhenUsed="1" w:qFormat="1"/>
+    <w:lsdException w:name="table of figures" w:semiHidden="1" w:unhideWhenUsed="1"/>
+    <w:lsdException w:name="envelope address" w:semiHidden="1" w:unhideWhenUsed="1"/>
+    <w:lsdException w:name="envelope return" w:semiHidden="1" w:unhideWhenUsed="1"/>
+    <w:lsdException w:name="footnote reference" w:semiHidden="1" w:unhideWhenUsed="1"/>
+    <w:lsdException w:name="annotation reference" w:semiHidden="1" w:unhideWhenUsed="1"/>
+    <w:lsdException w:name="line number" w:semiHidden="1" w:unhideWhenUsed="1"/>
+    <w:lsdException w:name="page number" w:semiHidden="1" w:unhideWhenUsed="1"/>
+    <w:lsdException w:name="endnote reference" w:semiHidden="1" w:unhideWhenUsed="1"/>
+    <w:lsdException w:name="endnote text" w:semiHidden="1" w:unhideWhenUsed="1"/>
+    <w:lsdException w:name="table of authorities" w:semiHidden="1" w:unhideWhenUsed="1"/>
+    <w:lsdException w:name="macro" w:semiHidden="1" w:unhideWhenUsed="1"/>
+    <w:lsdException w:name="toa heading" w:semiHidden="1" w:unhideWhenUsed="1"/>
+    <w:lsdException w:name="List" w:semiHidden="1" w:unhideWhenUsed="1"/>
+    <w:lsdException w:name="List Bullet" w:semiHidden="1" w:unhideWhenUsed="1"/>
+    <w:lsdException w:name="List Number" w:semiHidden="1" w:unhideWhenUsed="1"/>
+    <w:lsdException w:name="List 2" w:semiHidden="1" w:unhideWhenUsed="1"/>
+    <w:lsdException w:name="List 3" w:semiHidden="1" w:unhideWhenUsed="1"/>
+    <w:lsdException w:name="List 4" w:semiHidden="1" w:unhideWhenUsed="1"/>
+    <w:lsdException w:name="List 5" w:semiHidden="1" w:unhideWhenUsed="1"/>
+    <w:lsdException w:name="List Bullet 2" w:semiHidden="1" w:unhideWhenUsed="1"/>
+    <w:lsdException w:name="List Bullet 3" w:semiHidden="1" w:unhideWhenUsed="1"/>
+    <w:lsdException w:name="List Bullet 4" w:semiHidden="1" w:unhideWhenUsed="1"/>
+    <w:lsdException w:name="List Bullet 5" w:semiHidden="1" w:unhideWhenUsed="1"/>
+    <w:lsdException w:name="List Number 2" w:semiHidden="1" w:unhideWhenUsed="1"/>
+    <w:lsdException w:name="List Number 3" w:semiHidden="1" w:unhideWhenUsed="1"/>
+    <w:lsdException w:name="List Number 4" w:semiHidden="1" w:unhideWhenUsed="1"/>
+    <w:lsdException w:name="List Number 5" w:semiHidden="1" w:unhideWhenUsed="1"/>
+    <w:lsdException w:name="Title" w:uiPriority="10" w:qFormat="1"/>
+    <w:lsdException w:name="Closing" w:semiHidden="1" w:unhideWhenUsed="1"/>
+    <w:lsdException w:name="Signature" w:semiHidden="1" w:unhideWhenUsed="1"/>
+    <w:lsdException w:name="Default Paragraph Font" w:semiHidden="1" w:uiPriority="1" w:unhideWhenUsed="1"/>
+    <w:lsdException w:name="Body Text" w:semiHidden="1" w:unhideWhenUsed="1"/>
+    <w:lsdException w:name="Body Text Indent" w:semiHidden="1" w:unhideWhenUsed="1"/>
+    <w:lsdException w:name="List Continue" w:semiHidden="1" w:unhideWhenUsed="1"/>
+    <w:lsdException w:name="List Continue 2" w:semiHidden="1" w:unhideWhenUsed="1"/>
+    <w:lsdException w:name="List Continue 3" w:semiHidden="1" w:unhideWhenUsed="1"/>
+    <w:lsdException w:name="List Continue 4" w:semiHidden="1" w:unhideWhenUsed="1"/>
+    <w:lsdException w:name="List Continue 5" w:semiHidden="1" w:unhideWhenUsed="1"/>
+    <w:lsdException w:name="Message Header" w:semiHidden="1" w:unhideWhenUsed="1"/>
+    <w:lsdException w:name="Subtitle" w:uiPriority="11" w:qFormat="1"/>
+    <w:lsdException w:name="Salutation" w:semiHidden="1" w:unhideWhenUsed="1"/>
+    <w:lsdException w:name="Date" w:semiHidden="1" w:unhideWhenUsed="1"/>
+    <w:lsdException w:name="Body Text First Indent" w:semiHidden="1" w:unhideWhenUsed="1"/>
+    <w:lsdException w:name="Body Text First Indent 2" w:semiHidden="1" w:unhideWhenUsed="1"/>
+    <w:lsdException w:name="Note Heading" w:semiHidden="1" w:unhideWhenUsed="1"/>
+    <w:lsdException w:name="Body Text 2" w:semiHidden="1" w:unhideWhenUsed="1"/>
+    <w:lsdException w:name="Body Text 3" w:semiHidden="1" w:unhideWhenUsed="1"/>
+    <w:lsdException w:name="Body Text Indent 2" w:semiHidden="1" w:unhideWhenUsed="1"/>
+    <w:lsdException w:name="Body Text Indent 3" w:semiHidden="1" w:unhideWhenUsed="1"/>
+    <w:lsdException w:name="Block Text" w:semiHidden="1" w:unhideWhenUsed="1"/>
+    <w:lsdException w:name="Hyperlink" w:semiHidden="1" w:unhideWhenUsed="1"/>
+    <w:lsdException w:name="FollowedHyperlink" w:semiHidden="1" w:unhideWhenUsed="1"/>
+    <w:lsdException w:name="Strong" w:uiPriority="22" w:qFormat="1"/>
+    <w:lsdException w:name="Emphasis" w:uiPriority="20" w:qFormat="1"/>
+    <w:lsdException w:name="Document Map" w:semiHidden="1" w:unhideWhenUsed="1"/>
+    <w:lsdException w:name="Plain Text" w:semiHidden="1" w:unhideWhenUsed="1"/>
+    <w:lsdException w:name="E-mail Signature" w:semiHidden="1" w:unhideWhenUsed="1"/>
+    <w:lsdException w:name="HTML Top of Form" w:semiHidden="1" w:unhideWhenUsed="1"/>
+    <w:lsdException w:name="HTML Bottom of Form" w:semiHidden="1" w:unhideWhenUsed="1"/>
+    <w:lsdException w:name="Normal (Web)" w:semiHidden="1" w:unhideWhenUsed="1"/>
+    <w:lsdException w:name="HTML Acronym" w:semiHidden="1" w:unhideWhenUsed="1"/>
+    <w:lsdException w:name="HTML Address" w:semiHidden="1" w:unhideWhenUsed="1"/>
+    <w:lsdException w:name="HTML Cite" w:semiHidden="1" w:unhideWhenUsed="1"/>
+    <w:lsdException w:name="HTML Code" w:semiHidden="1" w:unhideWhenUsed="1"/>
+    <w:lsdException w:name="HTML Definition" w:semiHidden="1" w:unhideWhenUsed="1"/>
+    <w:lsdException w:name="HTML Keyboard" w:semiHidden="1" w:unhideWhenUsed="1"/>
+    <w:lsdException w:name="HTML Preformatted" w:semiHidden="1" w:unhideWhenUsed="1"/>
+    <w:lsdException w:name="HTML Sample" w:semiHidden="1" w:unhideWhenUsed="1"/>
+    <w:lsdException w:name="HTML Typewriter" w:semiHidden="1" w:unhideWhenUsed="1"/>
+    <w:lsdException w:name="HTML Variable" w:semiHidden="1" w:unhideWhenUsed="1"/>
+    <w:lsdException w:name="Normal Table" w:semiHidden="1" w:unhideWhenUsed="1"/>
+    <w:lsdException w:name="annotation subject" w:semiHidden="1" w:unhideWhenUsed="1"/>
+    <w:lsdException w:name="No List" w:semiHidden="1" w:unhideWhenUsed="1"/>
+    <w:lsdException w:name="Outline List 1" w:semiHidden="1" w:unhideWhenUsed="1"/>
+    <w:lsdException w:name="Outline List 2" w:semiHidden="1" w:unhideWhenUsed="1"/>
+    <w:lsdException w:name="Outline List 3" w:semiHidden="1" w:unhideWhenUsed="1"/>
+    <w:lsdException w:name="Table Simple 1" w:semiHidden="1" w:unhideWhenUsed="1"/>
+    <w:lsdException w:name="Table Simple 2" w:semiHidden="1" w:unhideWhenUsed="1"/>
+    <w:lsdException w:name="Table Simple 3" w:semiHidden="1" w:unhideWhenUsed="1"/>
+    <w:lsdException w:name="Table Classic 1" w:semiHidden="1" w:unhideWhenUsed="1"/>
+    <w:lsdException w:name="Table Classic 2" w:semiHidden="1" w:unhideWhenUsed="1"/>
+    <w:lsdException w:name="Table Classic 3" w:semiHidden="1" w:unhideWhenUsed="1"/>
+    <w:lsdException w:name="Table Classic 4" w:semiHidden="1" w:unhideWhenUsed="1"/>
+    <w:lsdException w:name="Table Colorful 1" w:semiHidden="1" w:unhideWhenUsed="1"/>
+    <w:lsdException w:name="Table Colorful 2" w:semiHidden="1" w:unhideWhenUsed="1"/>
+    <w:lsdException w:name="Table Colorful 3" w:semiHidden="1" w:unhideWhenUsed="1"/>
+    <w:lsdException w:name="Table Columns 1" w:semiHidden="1" w:unhideWhenUsed="1"/>
+    <w:lsdException w:name="Table Columns 2" w:semiHidden="1" w:unhideWhenUsed="1"/>
+    <w:lsdException w:name="Table Columns 3" w:semiHidden="1" w:unhideWhenUsed="1"/>
+    <w:lsdException w:name="Table Columns 4" w:semiHidden="1" w:unhideWhenUsed="1"/>
+    <w:lsdException w:name="Table Columns 5" w:semiHidden="1" w:unhideWhenUsed="1"/>
+    <w:lsdException w:name="Table Grid 1" w:semiHidden="1" w:unhideWhenUsed="1"/>
+    <w:lsdException w:name="Table Grid 2" w:semiHidden="1" w:unhideWhenUsed="1"/>
+    <w:lsdException w:name="Table Grid 3" w:semiHidden="1" w:unhideWhenUsed="1"/>
+    <w:lsdException w:name="Table Grid 4" w:semiHidden="1" w:unhideWhenUsed="1"/>
+    <w:lsdException w:name="Table Grid 5" w:semiHidden="1" w:unhideWhenUsed="1"/>
+    <w:lsdException w:name="Table Grid 6" w:semiHidden="1" w:unhideWhenUsed="1"/>
+    <w:lsdException w:name="Table Grid 7" w:semiHidden="1" w:unhideWhenUsed="1"/>
+    <w:lsdException w:name="Table Grid 8" w:semiHidden="1" w:unhideWhenUsed="1"/>
+    <w:lsdException w:name="Table List 1" w:semiHidden="1" w:unhideWhenUsed="1"/>
+    <w:lsdException w:name="Table List 2" w:semiHidden="1" w:unhideWhenUsed="1"/>
+    <w:lsdException w:name="Table List 3" w:semiHidden="1" w:unhideWhenUsed="1"/>
+    <w:lsdException w:name="Table List 4" w:semiHidden="1" w:unhideWhenUsed="1"/>
+    <w:lsdException w:name="Table List 5" w:semiHidden="1" w:unhideWhenUsed="1"/>
+    <w:lsdException w:name="Table List 6" w:semiHidden="1" w:unhideWhenUsed="1"/>
+    <w:lsdException w:name="Table List 7" w:semiHidden="1" w:unhideWhenUsed="1"/>
+    <w:lsdException w:name="Table List 8" w:semiHidden="1" w:unhideWhenUsed="1"/>
+    <w:lsdException w:name="Table 3D effects 1" w:semiHidden="1" w:unhideWhenUsed="1"/>
+    <w:lsdException w:name="Table 3D effects 2" w:semiHidden="1" w:unhideWhenUsed="1"/>
+    <w:lsdException w:name="Table 3D effects 3" w:semiHidden="1" w:unhideWhenUsed="1"/>
+    <w:lsdException w:name="Table Contemporary" w:semiHidden="1" w:unhideWhenUsed="1"/>
+    <w:lsdException w:name="Table Elegant" w:semiHidden="1" w:unhideWhenUsed="1"/>
+    <w:lsdException w:name="Table Professional" w:semiHidden="1" w:unhideWhenUsed="1"/>
+    <w:lsdException w:name="Table Subtle 1" w:semiHidden="1" w:unhideWhenUsed="1"/>
+    <w:lsdException w:name="Table Subtle 2" w:semiHidden="1" w:unhideWhenUsed="1"/>
+    <w:lsdException w:name="Table Web 1" w:semiHidden="1" w:unhideWhenUsed="1"/>
+    <w:lsdException w:name="Table Web 2" w:semiHidden="1" w:unhideWhenUsed="1"/>
+    <w:lsdException w:name="Table Web 3" w:semiHidden="1" w:unhideWhenUsed="1"/>
+    <w:lsdException w:name="Balloon Text" w:semiHidden="1" w:unhideWhenUsed="1"/>
+    <w:lsdException w:name="Table Grid" w:uiPriority="59"/>
+    <w:lsdException w:name="Table Theme" w:semiHidden="1" w:unhideWhenUsed="1"/>
+    <w:lsdException w:name="Placeholder Text" w:semiHidden="1"/>
+    <w:lsdException w:name="No Spacing" w:uiPriority="1" w:qFormat="1"/>
+    <w:lsdException w:name="Light Shading" w:uiPriority="60"/>
+    <w:lsdException w:name="Light List" w:uiPriority="61"/>
+    <w:lsdException w:name="Light Grid" w:uiPriority="62"/>
+    <w:lsdException w:name="Medium Shading 1" w:uiPriority="63"/>
+    <w:lsdException w:name="Medium Shading 2" w:uiPriority="64"/>
+    <w:lsdException w:name="Medium List 1" w:uiPriority="65"/>
+    <w:lsdException w:name="Medium List 2" w:uiPriority="66"/>
+    <w:lsdException w:name="Medium Grid 1" w:uiPriority="67"/>
+    <w:lsdException w:name="Medium Grid 2" w:uiPriority="68"/>
+    <w:lsdException w:name="Medium Grid 3" w:uiPriority="69"/>
+    <w:lsdException w:name="Dark List" w:uiPriority="70"/>
+    <w:lsdException w:name="Colorful Shading" w:uiPriority="71"/>
+    <w:lsdException w:name="Colorful List" w:uiPriority="72"/>
+    <w:lsdException w:name="Colorful Grid" w:uiPriority="73"/>
+    <w:lsdException w:name="Light Shading Accent 1" w:uiPriority="60"/>
+    <w:lsdException w:name="Light List Accent 1" w:uiPriority="61"/>
+    <w:lsdException w:name="Light Grid Accent 1" w:uiPriority="62"/>
+    <w:lsdException w:name="Medium Shading 1 Accent 1" w:uiPriority="63"/>
+    <w:lsdException w:name="Medium Shading 2 Accent 1" w:uiPriority="64"/>
+    <w:lsdException w:name="Medium List 1 Accent 1" w:uiPriority="65"/>
+    <w:lsdException w:name="Revision" w:semiHidden="1"/>
+    <w:lsdException w:name="List Paragraph" w:uiPriority="34" w:qFormat="1"/>
+    <w:lsdException w:name="Quote" w:uiPriority="29" w:qFormat="1"/>
+    <w:lsdException w:name="Intense Quote" w:uiPriority="30" w:qFormat="1"/>
+    <w:lsdException w:name="Medium List 2 Accent 1" w:uiPriority="66"/>
+    <w:lsdException w:name="Medium Grid 1 Accent 1" w:uiPriority="67"/>
+    <w:lsdException w:name="Medium Grid 2 Accent 1" w:uiPriority="68"/>
+    <w:lsdException w:name="Medium Grid 3 Accent 1" w:uiPriority="69"/>
+    <w:lsdException w:name="Dark List Accent 1" w:uiPriority="70"/>
+    <w:lsdException w:name="Colorful Shading Accent 1" w:uiPriority="71"/>
+    <w:lsdException w:name="Colorful List Accent 1" w:uiPriority="72"/>
+    <w:lsdException w:name="Colorful Grid Accent 1" w:uiPriority="73"/>
+    <w:lsdException w:name="Light Shading Accent 2" w:uiPriority="60"/>
+    <w:lsdException w:name="Light List Accent 2" w:uiPriority="61"/>
+    <w:lsdException w:name="Light Grid Accent 2" w:uiPriority="62"/>
+    <w:lsdException w:name="Medium Shading 1 Accent 2" w:uiPriority="63"/>
+    <w:lsdException w:name="Medium Shading 2 Accent 2" w:uiPriority="64"/>
+    <w:lsdException w:name="Medium List 1 Accent 2" w:uiPriority="65"/>
+    <w:lsdException w:name="Medium List 2 Accent 2" w:uiPriority="66"/>
+    <w:lsdException w:name="Medium Grid 1 Accent 2" w:uiPriority="67"/>
+    <w:lsdException w:name="Medium Grid 2 Accent 2" w:uiPriority="68"/>
+    <w:lsdException w:name="Medium Grid 3 Accent 2" w:uiPriority="69"/>
+    <w:lsdException w:name="Dark List Accent 2" w:uiPriority="70"/>
+    <w:lsdException w:name="Colorful Shading Accent 2" w:uiPriority="71"/>
+    <w:lsdException w:name="Colorful List Accent 2" w:uiPriority="72"/>
+    <w:lsdException w:name="Colorful Grid Accent 2" w:uiPriority="73"/>
+    <w:lsdException w:name="Light Shading Accent 3" w:uiPriority="60"/>
+    <w:lsdException w:name="Light List Accent 3" w:uiPriority="61"/>
+    <w:lsdException w:name="Light Grid Accent 3" w:uiPriority="62"/>
+    <w:lsdException w:name="Medium Shading 1 Accent 3" w:uiPriority="63"/>
+    <w:lsdException w:name="Medium Shading 2 Accent 3" w:uiPriority="64"/>
+    <w:lsdException w:name="Medium List 1 Accent 3" w:uiPriority="65"/>
+    <w:lsdException w:name="Medium List 2 Accent 3" w:uiPriority="66"/>
+    <w:lsdException w:name="Medium Grid 1 Accent 3" w:uiPriority="67"/>
+    <w:lsdException w:name="Medium Grid 2 Accent 3" w:uiPriority="68"/>
+    <w:lsdException w:name="Medium Grid 3 Accent 3" w:uiPriority="69"/>
+    <w:lsdException w:name="Dark List Accent 3" w:uiPriority="70"/>
+    <w:lsdException w:name="Colorful Shading Accent 3" w:uiPriority="71"/>
+    <w:lsdException w:name="Colorful List Accent 3" w:uiPriority="72"/>
+    <w:lsdException w:name="Colorful Grid Accent 3" w:uiPriority="73"/>
+    <w:lsdException w:name="Light Shading Accent 4" w:uiPriority="60"/>
+    <w:lsdException w:name="Light List Accent 4" w:uiPriority="61"/>
+    <w:lsdException w:name="Light Grid Accent 4" w:uiPriority="62"/>
+    <w:lsdException w:name="Medium Shading 1 Accent 4" w:uiPriority="63"/>
+    <w:lsdException w:name="Medium Shading 2 Accent 4" w:uiPriority="64"/>
+    <w:lsdException w:name="Medium List 1 Accent 4" w:uiPriority="65"/>
+    <w:lsdException w:name="Medium List 2 Accent 4" w:uiPriority="66"/>
+    <w:lsdException w:name="Medium Grid 1 Accent 4" w:uiPriority="67"/>
+    <w:lsdException w:name="Medium Grid 2 Accent 4" w:uiPriority="68"/>
+    <w:lsdException w:name="Medium Grid 3 Accent 4" w:uiPriority="69"/>
+    <w:lsdException w:name="Dark List Accent 4" w:uiPriority="70"/>
+    <w:lsdException w:name="Colorful Shading Accent 4" w:uiPriority="71"/>
+    <w:lsdException w:name="Colorful List Accent 4" w:uiPriority="72"/>
+    <w:lsdException w:name="Colorful Grid Accent 4" w:uiPriority="73"/>
+    <w:lsdException w:name="Light Shading Accent 5" w:uiPriority="60"/>
+    <w:lsdException w:name="Light List Accent 5" w:uiPriority="61"/>
+    <w:lsdException w:name="Light Grid Accent 5" w:uiPriority="62"/>
+    <w:lsdException w:name="Medium Shading 1 Accent 5" w:uiPriority="63"/>
+    <w:lsdException w:name="Medium Shading 2 Accent 5" w:uiPriority="64"/>
+    <w:lsdException w:name="Medium List 1 Accent 5" w:uiPriority="65"/>
+    <w:lsdException w:name="Medium List 2 Accent 5" w:uiPriority="66"/>
+    <w:lsdException w:name="Medium Grid 1 Accent 5" w:uiPriority="67"/>
+    <w:lsdException w:name="Medium Grid 2 Accent 5" w:uiPriority="68"/>
+    <w:lsdException w:name="Medium Grid 3 Accent 5" w:uiPriority="69"/>
+    <w:lsdException w:name="Dark List Accent 5" w:uiPriority="70"/>
+    <w:lsdException w:name="Colorful Shading Accent 5" w:uiPriority="71"/>
+    <w:lsdException w:name="Colorful List Accent 5" w:uiPriority="72"/>
+    <w:lsdException w:name="Colorful Grid Accent 5" w:uiPriority="73"/>
+    <w:lsdException w:name="Light Shading Accent 6" w:uiPriority="60"/>
+    <w:lsdException w:name="Light List Accent 6" w:uiPriority="61"/>
+    <w:lsdException w:name="Light Grid Accent 6" w:uiPriority="62"/>
+    <w:lsdException w:name="Medium Shading 1 Accent 6" w:uiPriority="63"/>
+    <w:lsdException w:name="Medium Shading 2 Accent 6" w:uiPriority="64"/>
+    <w:lsdException w:name="Medium List 1 Accent 6" w:uiPriority="65"/>
+    <w:lsdException w:name="Medium List 2 Accent 6" w:uiPriority="66"/>
+    <w:lsdException w:name="Medium Grid 1 Accent 6" w:uiPriority="67"/>
+    <w:lsdException w:name="Medium Grid 2 Accent 6" w:uiPriority="68"/>
+    <w:lsdException w:name="Medium Grid 3 Accent 6" w:uiPriority="69"/>
+    <w:lsdException w:name="Dark List Accent 6" w:uiPriority="70"/>
+    <w:lsdException w:name="Colorful Shading Accent 6" w:uiPriority="71"/>
+    <w:lsdException w:name="Colorful List Accent 6" w:uiPriority="72"/>
+    <w:lsdException w:name="Colorful Grid Accent 6" w:uiPriority="73"/>
+    <w:lsdException w:name="Subtle Emphasis" w:uiPriority="19" w:qFormat="1"/>
+    <w:lsdException w:name="Intense Emphasis" w:uiPriority="21" w:qFormat="1"/>
+    <w:lsdException w:name="Subtle Reference" w:uiPriority="31" w:qFormat="1"/>
+    <w:lsdException w:name="Intense Reference" w:uiPriority="32" w:qFormat="1"/>
+    <w:lsdException w:name="Book Title" w:uiPriority="33" w:qFormat="1"/>
+    <w:lsdException w:name="Bibliography" w:semiHidden="1" w:uiPriority="37" w:unhideWhenUsed="1"/>
+    <w:lsdException w:name="TOC Heading" w:semiHidden="1" w:uiPriority="39" w:unhideWhenUsed="1" w:qFormat="1"/>
+    <w:lsdException w:name="Plain Table 1" w:uiPriority="41"/>
+    <w:lsdException w:name="Plain Table 2" w:uiPriority="42"/>
+    <w:lsdException w:name="Plain Table 3" w:uiPriority="43"/>
+    <w:lsdException w:name="Plain Table 4" w:uiPriority="44"/>
+    <w:lsdException w:name="Plain Table 5" w:uiPriority="45"/>
+    <w:lsdException w:name="Grid Table Light" w:uiPriority="40"/>
+    <w:lsdException w:name="Grid Table 1 Light" w:uiPriority="46"/>
+    <w:lsdException w:name="Grid Table 2" w:uiPriority="47"/>
+    <w:lsdException w:name="Grid Table 3" w:uiPriority="48"/>
+    <w:lsdException w:name="Grid Table 4" w:uiPriority="49"/>
+    <w:lsdException w:name="Grid Table 5 Dark" w:uiPriority="50"/>
+    <w:lsdException w:name="Grid Table 6 Colorful" w:uiPriority="51"/>
+    <w:lsdException w:name="Grid Table 7 Colorful" w:uiPriority="52"/>
+    <w:lsdException w:name="Grid Table 1 Light Accent 1" w:uiPriority="46"/>
+    <w:lsdException w:name="Grid Table 2 Accent 1" w:uiPriority="47"/>
+    <w:lsdException w:name="Grid Table 3 Accent 1" w:uiPriority="48"/>
+    <w:lsdException w:name="Grid Table 4 Accent 1" w:uiPriority="49"/>
+    <w:lsdException w:name="Grid Table 5 Dark Accent 1" w:uiPriority="50"/>
+    <w:lsdException w:name="Grid Table 6 Colorful Accent 1" w:uiPriority="51"/>
+    <w:lsdException w:name="Grid Table 7 Colorful Accent 1" w:uiPriority="52"/>
+    <w:lsdException w:name="Grid Table 1 Light Accent 2" w:uiPriority="46"/>
+    <w:lsdException w:name="Grid Table 2 Accent 2" w:uiPriority="47"/>
+    <w:lsdException w:name="Grid Table 3 Accent 2" w:uiPriority="48"/>
+    <w:lsdException w:name="Grid Table 4 Accent 2" w:uiPriority="49"/>
+    <w:lsdException w:name="Grid Table 5 Dark Accent 2" w:uiPriority="50"/>
+    <w:lsdException w:name="Grid Table 6 Colorful Accent 2" w:uiPriority="51"/>
+    <w:lsdException w:name="Grid Table 7 Colorful Accent 2" w:uiPriority="52"/>
+    <w:lsdException w:name="Grid Table 1 Light Accent 3" w:uiPriority="46"/>
+    <w:lsdException w:name="Grid Table 2 Accent 3" w:uiPriority="47"/>
+    <w:lsdException w:name="Grid Table 3 Accent 3" w:uiPriority="48"/>
+    <w:lsdException w:name="Grid Table 4 Accent 3" w:uiPriority="49"/>
+    <w:lsdException w:name="Grid Table 5 Dark Accent 3" w:uiPriority="50"/>
+    <w:lsdException w:name="Grid Table 6 Colorful Accent 3" w:uiPriority="51"/>
+    <w:lsdException w:name="Grid Table 7 Colorful Accent 3" w:uiPriority="52"/>
+    <w:lsdException w:name="Grid Table 1 Light Accent 4" w:uiPriority="46"/>
+    <w:lsdException w:name="Grid Table 2 Accent 4" w:uiPriority="47"/>
+    <w:lsdException w:name="Grid Table 3 Accent 4" w:uiPriority="48"/>
+    <w:lsdException w:name="Grid Table 4 Accent 4" w:uiPriority="49"/>
+    <w:lsdException w:name="Grid Table 5 Dark Accent 4" w:uiPriority="50"/>
+    <w:lsdException w:name="Grid Table 6 Colorful Accent 4" w:uiPriority="51"/>
+    <w:lsdException w:name="Grid Table 7 Colorful Accent 4" w:uiPriority="52"/>
+    <w:lsdException w:name="Grid Table 1 Light Accent 5" w:uiPriority="46"/>
+    <w:lsdException w:name="Grid Table 2 Accent 5" w:uiPriority="47"/>
+    <w:lsdException w:name="Grid Table 3 Accent 5" w:uiPriority="48"/>
+    <w:lsdException w:name="Grid Table 4 Accent 5" w:uiPriority="49"/>
+    <w:lsdException w:name="Grid Table 5 Dark Accent 5" w:uiPriority="50"/>
+    <w:lsdException w:name="Grid Table 6 Colorful Accent 5" w:uiPriority="51"/>
+    <w:lsdException w:name="Grid Table 7 Colorful Accent 5" w:uiPriority="52"/>
+    <w:lsdException w:name="Grid Table 1 Light Accent 6" w:uiPriority="46"/>
+    <w:lsdException w:name="Grid Table 2 Accent 6" w:uiPriority="47"/>
+    <w:lsdException w:name="Grid Table 3 Accent 6" w:uiPriority="48"/>
+    <w:lsdException w:name="Grid Table 4 Accent 6" w:uiPriority="49"/>
+    <w:lsdException w:name="Grid Table 5 Dark Accent 6" w:uiPriority="50"/>
+    <w:lsdException w:name="Grid Table 6 Colorful Accent 6" w:uiPriority="51"/>
+    <w:lsdException w:name="Grid Table 7 Colorful Accent 6" w:uiPriority="52"/>
+    <w:lsdException w:name="List Table 1 Light" w:uiPriority="46"/>
+    <w:lsdException w:name="List Table 2" w:uiPriority="47"/>
+    <w:lsdException w:name="List Table 3" w:uiPriority="48"/>
+    <w:lsdException w:name="List Table 4" w:uiPriority="49"/>
+    <w:lsdException w:name="List Table 5 Dark" w:uiPriority="50"/>
+    <w:lsdException w:name="List Table 6 Colorful" w:uiPriority="51"/>
+    <w:lsdException w:name="List Table 7 Colorful" w:uiPriority="52"/>
+    <w:lsdException w:name="List Table 1 Light Accent 1" w:uiPriority="46"/>
+    <w:lsdException w:name="List Table 2 Accent 1" w:uiPriority="47"/>
+    <w:lsdException w:name="List Table 3 Accent 1" w:uiPriority="48"/>
+    <w:lsdException w:name="List Table 4 Accent 1" w:uiPriority="49"/>
+    <w:lsdException w:name="List Table 5 Dark Accent 1" w:uiPriority="50"/>
+    <w:lsdException w:name="List Table 6 Colorful Accent 1" w:uiPriority="51"/>
+    <w:lsdException w:name="List Table 7 Colorful Accent 1" w:uiPriority="52"/>
+    <w:lsdException w:name="List Table 1 Light Accent 2" w:uiPriority="46"/>
+    <w:lsdException w:name="List Table 2 Accent 2" w:uiPriority="47"/>
+    <w:lsdException w:name="List Table 3 Accent 2" w:uiPriority="48"/>
+    <w:lsdException w:name="List Table 4 Accent 2" w:uiPriority="49"/>
+    <w:lsdException w:name="List Table 5 Dark Accent 2" w:uiPriority="50"/>
+    <w:lsdException w:name="List Table 6 Colorful Accent 2" w:uiPriority="51"/>
+    <w:lsdException w:name="List Table 7 Colorful Accent 2" w:uiPriority="52"/>
+    <w:lsdException w:name="List Table 1 Light Accent 3" w:uiPriority="46"/>
+    <w:lsdException w:name="List Table 2 Accent 3" w:uiPriority="47"/>
+    <w:lsdException w:name="List Table 3 Accent 3" w:uiPriority="48"/>
+    <w:lsdException w:name="List Table 4 Accent 3" w:uiPriority="49"/>
+    <w:lsdException w:name="List Table 5 Dark Accent 3" w:uiPriority="50"/>
+    <w:lsdException w:name="List Table 6 Colorful Accent 3" w:uiPriority="51"/>
+    <w:lsdException w:name="List Table 7 Colorful Accent 3" w:uiPriority="52"/>
+    <w:lsdException w:name="List Table 1 Light Accent 4" w:uiPriority="46"/>
+    <w:lsdException w:name="List Table 2 Accent 4" w:uiPriority="47"/>
+    <w:lsdException w:name="List Table 3 Accent 4" w:uiPriority="48"/>
+    <w:lsdException w:name="List Table 4 Accent 4" w:uiPriority="49"/>
+    <w:lsdException w:name="List Table 5 Dark Accent 4" w:uiPriority="50"/>
+    <w:lsdException w:name="List Table 6 Colorful Accent 4" w:uiPriority="51"/>
+    <w:lsdException w:name="List Table 7 Colorful Accent 4" w:uiPriority="52"/>
+    <w:lsdException w:name="List Table 1 Light Accent 5" w:uiPriority="46"/>
+    <w:lsdException w:name="List Table 2 Accent 5" w:uiPriority="47"/>
+    <w:lsdException w:name="List Table 3 Accent 5" w:uiPriority="48"/>
+    <w:lsdException w:name="List Table 4 Accent 5" w:uiPriority="49"/>
+    <w:lsdException w:name="List Table 5 Dark Accent 5" w:uiPriority="50"/>
+    <w:lsdException w:name="List Table 6 Colorful Accent 5" w:uiPriority="51"/>
+    <w:lsdException w:name="List Table 7 Colorful Accent 5" w:uiPriority="52"/>
+    <w:lsdException w:name="List Table 1 Light Accent 6" w:uiPriority="46"/>
+    <w:lsdException w:name="List Table 2 Accent 6" w:uiPriority="47"/>
+    <w:lsdException w:name="List Table 3 Accent 6" w:uiPriority="48"/>
+    <w:lsdException w:name="List Table 4 Accent 6" w:uiPriority="49"/>
+    <w:lsdException w:name="List Table 5 Dark Accent 6" w:uiPriority="50"/>
+    <w:lsdException w:name="List Table 6 Colorful Accent 6" w:uiPriority="51"/>
+    <w:lsdException w:name="List Table 7 Colorful Accent 6" w:uiPriority="52"/>
   </w:latentStyles>
   <w:style w:type="paragraph" w:default="1" w:styleId="a">
     <w:name w:val="Normal"/>
@@ -4287,7 +4494,7 @@
     <w:name w:val="heading 1"/>
     <w:basedOn w:val="a"/>
     <w:next w:val="a"/>
-    <w:link w:val="1Char"/>
+    <w:link w:val="10"/>
     <w:uiPriority w:val="9"/>
     <w:qFormat/>
     <w:rsid w:val="00E962C0"/>
@@ -4309,7 +4516,7 @@
     <w:name w:val="heading 2"/>
     <w:basedOn w:val="a"/>
     <w:next w:val="a"/>
-    <w:link w:val="2Char"/>
+    <w:link w:val="20"/>
     <w:uiPriority w:val="9"/>
     <w:unhideWhenUsed/>
     <w:qFormat/>
@@ -4331,7 +4538,6 @@
   <w:style w:type="character" w:default="1" w:styleId="a0">
     <w:name w:val="Default Paragraph Font"/>
     <w:uiPriority w:val="1"/>
-    <w:semiHidden/>
     <w:unhideWhenUsed/>
   </w:style>
   <w:style w:type="table" w:default="1" w:styleId="a1">
@@ -4355,8 +4561,8 @@
     <w:semiHidden/>
     <w:unhideWhenUsed/>
   </w:style>
-  <w:style w:type="character" w:customStyle="1" w:styleId="1Char">
-    <w:name w:val="标题 1 Char"/>
+  <w:style w:type="character" w:customStyle="1" w:styleId="10">
+    <w:name w:val="标题 1 字符"/>
     <w:basedOn w:val="a0"/>
     <w:link w:val="1"/>
     <w:uiPriority w:val="9"/>
@@ -4369,282 +4575,8 @@
       <w:szCs w:val="44"/>
     </w:rPr>
   </w:style>
-  <w:style w:type="character" w:customStyle="1" w:styleId="2Char">
-    <w:name w:val="标题 2 Char"/>
-    <w:basedOn w:val="a0"/>
-    <w:link w:val="2"/>
-    <w:uiPriority w:val="9"/>
-    <w:rsid w:val="00E962C0"/>
-    <w:rPr>
-      <w:rFonts w:asciiTheme="majorHAnsi" w:eastAsiaTheme="majorEastAsia" w:hAnsiTheme="majorHAnsi" w:cstheme="majorBidi"/>
-      <w:b/>
-      <w:bCs/>
-      <w:sz w:val="32"/>
-      <w:szCs w:val="32"/>
-    </w:rPr>
-  </w:style>
-  <w:style w:type="paragraph" w:styleId="a3">
-    <w:name w:val="List Paragraph"/>
-    <w:basedOn w:val="a"/>
-    <w:uiPriority w:val="34"/>
-    <w:qFormat/>
-    <w:rsid w:val="001B44CB"/>
-    <w:pPr>
-      <w:ind w:firstLineChars="200" w:firstLine="420"/>
-    </w:pPr>
-  </w:style>
-</w:styles>
-</file>
-
-<file path=word/stylesWithEffects.xml><?xml version="1.0" encoding="utf-8"?>
-<w:styles xmlns:wpc="http://schemas.microsoft.com/office/word/2010/wordprocessingCanvas" xmlns:mc="http://schemas.openxmlformats.org/markup-compatibility/2006" xmlns:o="urn:schemas-microsoft-com:office:office" xmlns:r="http://schemas.openxmlformats.org/officeDocument/2006/relationships" xmlns:m="http://schemas.openxmlformats.org/officeDocument/2006/math" xmlns:v="urn:schemas-microsoft-com:vml" xmlns:wp14="http://schemas.microsoft.com/office/word/2010/wordprocessingDrawing" xmlns:wp="http://schemas.openxmlformats.org/drawingml/2006/wordprocessingDrawing" xmlns:w10="urn:schemas-microsoft-com:office:word" xmlns:w="http://schemas.openxmlformats.org/wordprocessingml/2006/main" xmlns:w14="http://schemas.microsoft.com/office/word/2010/wordml" xmlns:wpg="http://schemas.microsoft.com/office/word/2010/wordprocessingGroup" xmlns:wpi="http://schemas.microsoft.com/office/word/2010/wordprocessingInk" xmlns:wne="http://schemas.microsoft.com/office/word/2006/wordml" xmlns:wps="http://schemas.microsoft.com/office/word/2010/wordprocessingShape" mc:Ignorable="w14 wp14">
-  <w:docDefaults>
-    <w:rPrDefault>
-      <w:rPr>
-        <w:rFonts w:asciiTheme="minorHAnsi" w:eastAsiaTheme="minorEastAsia" w:hAnsiTheme="minorHAnsi" w:cstheme="minorBidi"/>
-        <w:kern w:val="2"/>
-        <w:sz w:val="21"/>
-        <w:szCs w:val="22"/>
-        <w:lang w:val="en-US" w:eastAsia="zh-CN" w:bidi="ar-SA"/>
-      </w:rPr>
-    </w:rPrDefault>
-    <w:pPrDefault/>
-  </w:docDefaults>
-  <w:latentStyles w:defLockedState="0" w:defUIPriority="99" w:defSemiHidden="1" w:defUnhideWhenUsed="1" w:defQFormat="0" w:count="267">
-    <w:lsdException w:name="Normal" w:semiHidden="0" w:uiPriority="0" w:unhideWhenUsed="0" w:qFormat="1"/>
-    <w:lsdException w:name="heading 1" w:semiHidden="0" w:uiPriority="9" w:unhideWhenUsed="0" w:qFormat="1"/>
-    <w:lsdException w:name="heading 2" w:uiPriority="9" w:qFormat="1"/>
-    <w:lsdException w:name="heading 3" w:uiPriority="9" w:qFormat="1"/>
-    <w:lsdException w:name="heading 4" w:uiPriority="9" w:qFormat="1"/>
-    <w:lsdException w:name="heading 5" w:uiPriority="9" w:qFormat="1"/>
-    <w:lsdException w:name="heading 6" w:uiPriority="9" w:qFormat="1"/>
-    <w:lsdException w:name="heading 7" w:uiPriority="9" w:qFormat="1"/>
-    <w:lsdException w:name="heading 8" w:uiPriority="9" w:qFormat="1"/>
-    <w:lsdException w:name="heading 9" w:uiPriority="9" w:qFormat="1"/>
-    <w:lsdException w:name="toc 1" w:uiPriority="39"/>
-    <w:lsdException w:name="toc 2" w:uiPriority="39"/>
-    <w:lsdException w:name="toc 3" w:uiPriority="39"/>
-    <w:lsdException w:name="toc 4" w:uiPriority="39"/>
-    <w:lsdException w:name="toc 5" w:uiPriority="39"/>
-    <w:lsdException w:name="toc 6" w:uiPriority="39"/>
-    <w:lsdException w:name="toc 7" w:uiPriority="39"/>
-    <w:lsdException w:name="toc 8" w:uiPriority="39"/>
-    <w:lsdException w:name="toc 9" w:uiPriority="39"/>
-    <w:lsdException w:name="caption" w:uiPriority="35" w:qFormat="1"/>
-    <w:lsdException w:name="Title" w:semiHidden="0" w:uiPriority="10" w:unhideWhenUsed="0" w:qFormat="1"/>
-    <w:lsdException w:name="Default Paragraph Font" w:uiPriority="1"/>
-    <w:lsdException w:name="Subtitle" w:semiHidden="0" w:uiPriority="11" w:unhideWhenUsed="0" w:qFormat="1"/>
-    <w:lsdException w:name="Strong" w:semiHidden="0" w:uiPriority="22" w:unhideWhenUsed="0" w:qFormat="1"/>
-    <w:lsdException w:name="Emphasis" w:semiHidden="0" w:uiPriority="20" w:unhideWhenUsed="0" w:qFormat="1"/>
-    <w:lsdException w:name="Table Grid" w:semiHidden="0" w:uiPriority="59" w:unhideWhenUsed="0"/>
-    <w:lsdException w:name="Placeholder Text" w:unhideWhenUsed="0"/>
-    <w:lsdException w:name="No Spacing" w:semiHidden="0" w:uiPriority="1" w:unhideWhenUsed="0" w:qFormat="1"/>
-    <w:lsdException w:name="Light Shading" w:semiHidden="0" w:uiPriority="60" w:unhideWhenUsed="0"/>
-    <w:lsdException w:name="Light List" w:semiHidden="0" w:uiPriority="61" w:unhideWhenUsed="0"/>
-    <w:lsdException w:name="Light Grid" w:semiHidden="0" w:uiPriority="62" w:unhideWhenUsed="0"/>
-    <w:lsdException w:name="Medium Shading 1" w:semiHidden="0" w:uiPriority="63" w:unhideWhenUsed="0"/>
-    <w:lsdException w:name="Medium Shading 2" w:semiHidden="0" w:uiPriority="64" w:unhideWhenUsed="0"/>
-    <w:lsdException w:name="Medium List 1" w:semiHidden="0" w:uiPriority="65" w:unhideWhenUsed="0"/>
-    <w:lsdException w:name="Medium List 2" w:semiHidden="0" w:uiPriority="66" w:unhideWhenUsed="0"/>
-    <w:lsdException w:name="Medium Grid 1" w:semiHidden="0" w:uiPriority="67" w:unhideWhenUsed="0"/>
-    <w:lsdException w:name="Medium Grid 2" w:semiHidden="0" w:uiPriority="68" w:unhideWhenUsed="0"/>
-    <w:lsdException w:name="Medium Grid 3" w:semiHidden="0" w:uiPriority="69" w:unhideWhenUsed="0"/>
-    <w:lsdException w:name="Dark List" w:semiHidden="0" w:uiPriority="70" w:unhideWhenUsed="0"/>
-    <w:lsdException w:name="Colorful Shading" w:semiHidden="0" w:uiPriority="71" w:unhideWhenUsed="0"/>
-    <w:lsdException w:name="Colorful List" w:semiHidden="0" w:uiPriority="72" w:unhideWhenUsed="0"/>
-    <w:lsdException w:name="Colorful Grid" w:semiHidden="0" w:uiPriority="73" w:unhideWhenUsed="0"/>
-    <w:lsdException w:name="Light Shading Accent 1" w:semiHidden="0" w:uiPriority="60" w:unhideWhenUsed="0"/>
-    <w:lsdException w:name="Light List Accent 1" w:semiHidden="0" w:uiPriority="61" w:unhideWhenUsed="0"/>
-    <w:lsdException w:name="Light Grid Accent 1" w:semiHidden="0" w:uiPriority="62" w:unhideWhenUsed="0"/>
-    <w:lsdException w:name="Medium Shading 1 Accent 1" w:semiHidden="0" w:uiPriority="63" w:unhideWhenUsed="0"/>
-    <w:lsdException w:name="Medium Shading 2 Accent 1" w:semiHidden="0" w:uiPriority="64" w:unhideWhenUsed="0"/>
-    <w:lsdException w:name="Medium List 1 Accent 1" w:semiHidden="0" w:uiPriority="65" w:unhideWhenUsed="0"/>
-    <w:lsdException w:name="Revision" w:unhideWhenUsed="0"/>
-    <w:lsdException w:name="List Paragraph" w:semiHidden="0" w:uiPriority="34" w:unhideWhenUsed="0" w:qFormat="1"/>
-    <w:lsdException w:name="Quote" w:semiHidden="0" w:uiPriority="29" w:unhideWhenUsed="0" w:qFormat="1"/>
-    <w:lsdException w:name="Intense Quote" w:semiHidden="0" w:uiPriority="30" w:unhideWhenUsed="0" w:qFormat="1"/>
-    <w:lsdException w:name="Medium List 2 Accent 1" w:semiHidden="0" w:uiPriority="66" w:unhideWhenUsed="0"/>
-    <w:lsdException w:name="Medium Grid 1 Accent 1" w:semiHidden="0" w:uiPriority="67" w:unhideWhenUsed="0"/>
-    <w:lsdException w:name="Medium Grid 2 Accent 1" w:semiHidden="0" w:uiPriority="68" w:unhideWhenUsed="0"/>
-    <w:lsdException w:name="Medium Grid 3 Accent 1" w:semiHidden="0" w:uiPriority="69" w:unhideWhenUsed="0"/>
-    <w:lsdException w:name="Dark List Accent 1" w:semiHidden="0" w:uiPriority="70" w:unhideWhenUsed="0"/>
-    <w:lsdException w:name="Colorful Shading Accent 1" w:semiHidden="0" w:uiPriority="71" w:unhideWhenUsed="0"/>
-    <w:lsdException w:name="Colorful List Accent 1" w:semiHidden="0" w:uiPriority="72" w:unhideWhenUsed="0"/>
-    <w:lsdException w:name="Colorful Grid Accent 1" w:semiHidden="0" w:uiPriority="73" w:unhideWhenUsed="0"/>
-    <w:lsdException w:name="Light Shading Accent 2" w:semiHidden="0" w:uiPriority="60" w:unhideWhenUsed="0"/>
-    <w:lsdException w:name="Light List Accent 2" w:semiHidden="0" w:uiPriority="61" w:unhideWhenUsed="0"/>
-    <w:lsdException w:name="Light Grid Accent 2" w:semiHidden="0" w:uiPriority="62" w:unhideWhenUsed="0"/>
-    <w:lsdException w:name="Medium Shading 1 Accent 2" w:semiHidden="0" w:uiPriority="63" w:unhideWhenUsed="0"/>
-    <w:lsdException w:name="Medium Shading 2 Accent 2" w:semiHidden="0" w:uiPriority="64" w:unhideWhenUsed="0"/>
-    <w:lsdException w:name="Medium List 1 Accent 2" w:semiHidden="0" w:uiPriority="65" w:unhideWhenUsed="0"/>
-    <w:lsdException w:name="Medium List 2 Accent 2" w:semiHidden="0" w:uiPriority="66" w:unhideWhenUsed="0"/>
-    <w:lsdException w:name="Medium Grid 1 Accent 2" w:semiHidden="0" w:uiPriority="67" w:unhideWhenUsed="0"/>
-    <w:lsdException w:name="Medium Grid 2 Accent 2" w:semiHidden="0" w:uiPriority="68" w:unhideWhenUsed="0"/>
-    <w:lsdException w:name="Medium Grid 3 Accent 2" w:semiHidden="0" w:uiPriority="69" w:unhideWhenUsed="0"/>
-    <w:lsdException w:name="Dark List Accent 2" w:semiHidden="0" w:uiPriority="70" w:unhideWhenUsed="0"/>
-    <w:lsdException w:name="Colorful Shading Accent 2" w:semiHidden="0" w:uiPriority="71" w:unhideWhenUsed="0"/>
-    <w:lsdException w:name="Colorful List Accent 2" w:semiHidden="0" w:uiPriority="72" w:unhideWhenUsed="0"/>
-    <w:lsdException w:name="Colorful Grid Accent 2" w:semiHidden="0" w:uiPriority="73" w:unhideWhenUsed="0"/>
-    <w:lsdException w:name="Light Shading Accent 3" w:semiHidden="0" w:uiPriority="60" w:unhideWhenUsed="0"/>
-    <w:lsdException w:name="Light List Accent 3" w:semiHidden="0" w:uiPriority="61" w:unhideWhenUsed="0"/>
-    <w:lsdException w:name="Light Grid Accent 3" w:semiHidden="0" w:uiPriority="62" w:unhideWhenUsed="0"/>
-    <w:lsdException w:name="Medium Shading 1 Accent 3" w:semiHidden="0" w:uiPriority="63" w:unhideWhenUsed="0"/>
-    <w:lsdException w:name="Medium Shading 2 Accent 3" w:semiHidden="0" w:uiPriority="64" w:unhideWhenUsed="0"/>
-    <w:lsdException w:name="Medium List 1 Accent 3" w:semiHidden="0" w:uiPriority="65" w:unhideWhenUsed="0"/>
-    <w:lsdException w:name="Medium List 2 Accent 3" w:semiHidden="0" w:uiPriority="66" w:unhideWhenUsed="0"/>
-    <w:lsdException w:name="Medium Grid 1 Accent 3" w:semiHidden="0" w:uiPriority="67" w:unhideWhenUsed="0"/>
-    <w:lsdException w:name="Medium Grid 2 Accent 3" w:semiHidden="0" w:uiPriority="68" w:unhideWhenUsed="0"/>
-    <w:lsdException w:name="Medium Grid 3 Accent 3" w:semiHidden="0" w:uiPriority="69" w:unhideWhenUsed="0"/>
-    <w:lsdException w:name="Dark List Accent 3" w:semiHidden="0" w:uiPriority="70" w:unhideWhenUsed="0"/>
-    <w:lsdException w:name="Colorful Shading Accent 3" w:semiHidden="0" w:uiPriority="71" w:unhideWhenUsed="0"/>
-    <w:lsdException w:name="Colorful List Accent 3" w:semiHidden="0" w:uiPriority="72" w:unhideWhenUsed="0"/>
-    <w:lsdException w:name="Colorful Grid Accent 3" w:semiHidden="0" w:uiPriority="73" w:unhideWhenUsed="0"/>
-    <w:lsdException w:name="Light Shading Accent 4" w:semiHidden="0" w:uiPriority="60" w:unhideWhenUsed="0"/>
-    <w:lsdException w:name="Light List Accent 4" w:semiHidden="0" w:uiPriority="61" w:unhideWhenUsed="0"/>
-    <w:lsdException w:name="Light Grid Accent 4" w:semiHidden="0" w:uiPriority="62" w:unhideWhenUsed="0"/>
-    <w:lsdException w:name="Medium Shading 1 Accent 4" w:semiHidden="0" w:uiPriority="63" w:unhideWhenUsed="0"/>
-    <w:lsdException w:name="Medium Shading 2 Accent 4" w:semiHidden="0" w:uiPriority="64" w:unhideWhenUsed="0"/>
-    <w:lsdException w:name="Medium List 1 Accent 4" w:semiHidden="0" w:uiPriority="65" w:unhideWhenUsed="0"/>
-    <w:lsdException w:name="Medium List 2 Accent 4" w:semiHidden="0" w:uiPriority="66" w:unhideWhenUsed="0"/>
-    <w:lsdException w:name="Medium Grid 1 Accent 4" w:semiHidden="0" w:uiPriority="67" w:unhideWhenUsed="0"/>
-    <w:lsdException w:name="Medium Grid 2 Accent 4" w:semiHidden="0" w:uiPriority="68" w:unhideWhenUsed="0"/>
-    <w:lsdException w:name="Medium Grid 3 Accent 4" w:semiHidden="0" w:uiPriority="69" w:unhideWhenUsed="0"/>
-    <w:lsdException w:name="Dark List Accent 4" w:semiHidden="0" w:uiPriority="70" w:unhideWhenUsed="0"/>
-    <w:lsdException w:name="Colorful Shading Accent 4" w:semiHidden="0" w:uiPriority="71" w:unhideWhenUsed="0"/>
-    <w:lsdException w:name="Colorful List Accent 4" w:semiHidden="0" w:uiPriority="72" w:unhideWhenUsed="0"/>
-    <w:lsdException w:name="Colorful Grid Accent 4" w:semiHidden="0" w:uiPriority="73" w:unhideWhenUsed="0"/>
-    <w:lsdException w:name="Light Shading Accent 5" w:semiHidden="0" w:uiPriority="60" w:unhideWhenUsed="0"/>
-    <w:lsdException w:name="Light List Accent 5" w:semiHidden="0" w:uiPriority="61" w:unhideWhenUsed="0"/>
-    <w:lsdException w:name="Light Grid Accent 5" w:semiHidden="0" w:uiPriority="62" w:unhideWhenUsed="0"/>
-    <w:lsdException w:name="Medium Shading 1 Accent 5" w:semiHidden="0" w:uiPriority="63" w:unhideWhenUsed="0"/>
-    <w:lsdException w:name="Medium Shading 2 Accent 5" w:semiHidden="0" w:uiPriority="64" w:unhideWhenUsed="0"/>
-    <w:lsdException w:name="Medium List 1 Accent 5" w:semiHidden="0" w:uiPriority="65" w:unhideWhenUsed="0"/>
-    <w:lsdException w:name="Medium List 2 Accent 5" w:semiHidden="0" w:uiPriority="66" w:unhideWhenUsed="0"/>
-    <w:lsdException w:name="Medium Grid 1 Accent 5" w:semiHidden="0" w:uiPriority="67" w:unhideWhenUsed="0"/>
-    <w:lsdException w:name="Medium Grid 2 Accent 5" w:semiHidden="0" w:uiPriority="68" w:unhideWhenUsed="0"/>
-    <w:lsdException w:name="Medium Grid 3 Accent 5" w:semiHidden="0" w:uiPriority="69" w:unhideWhenUsed="0"/>
-    <w:lsdException w:name="Dark List Accent 5" w:semiHidden="0" w:uiPriority="70" w:unhideWhenUsed="0"/>
-    <w:lsdException w:name="Colorful Shading Accent 5" w:semiHidden="0" w:uiPriority="71" w:unhideWhenUsed="0"/>
-    <w:lsdException w:name="Colorful List Accent 5" w:semiHidden="0" w:uiPriority="72" w:unhideWhenUsed="0"/>
-    <w:lsdException w:name="Colorful Grid Accent 5" w:semiHidden="0" w:uiPriority="73" w:unhideWhenUsed="0"/>
-    <w:lsdException w:name="Light Shading Accent 6" w:semiHidden="0" w:uiPriority="60" w:unhideWhenUsed="0"/>
-    <w:lsdException w:name="Light List Accent 6" w:semiHidden="0" w:uiPriority="61" w:unhideWhenUsed="0"/>
-    <w:lsdException w:name="Light Grid Accent 6" w:semiHidden="0" w:uiPriority="62" w:unhideWhenUsed="0"/>
-    <w:lsdException w:name="Medium Shading 1 Accent 6" w:semiHidden="0" w:uiPriority="63" w:unhideWhenUsed="0"/>
-    <w:lsdException w:name="Medium Shading 2 Accent 6" w:semiHidden="0" w:uiPriority="64" w:unhideWhenUsed="0"/>
-    <w:lsdException w:name="Medium List 1 Accent 6" w:semiHidden="0" w:uiPriority="65" w:unhideWhenUsed="0"/>
-    <w:lsdException w:name="Medium List 2 Accent 6" w:semiHidden="0" w:uiPriority="66" w:unhideWhenUsed="0"/>
-    <w:lsdException w:name="Medium Grid 1 Accent 6" w:semiHidden="0" w:uiPriority="67" w:unhideWhenUsed="0"/>
-    <w:lsdException w:name="Medium Grid 2 Accent 6" w:semiHidden="0" w:uiPriority="68" w:unhideWhenUsed="0"/>
-    <w:lsdException w:name="Medium Grid 3 Accent 6" w:semiHidden="0" w:uiPriority="69" w:unhideWhenUsed="0"/>
-    <w:lsdException w:name="Dark List Accent 6" w:semiHidden="0" w:uiPriority="70" w:unhideWhenUsed="0"/>
-    <w:lsdException w:name="Colorful Shading Accent 6" w:semiHidden="0" w:uiPriority="71" w:unhideWhenUsed="0"/>
-    <w:lsdException w:name="Colorful List Accent 6" w:semiHidden="0" w:uiPriority="72" w:unhideWhenUsed="0"/>
-    <w:lsdException w:name="Colorful Grid Accent 6" w:semiHidden="0" w:uiPriority="73" w:unhideWhenUsed="0"/>
-    <w:lsdException w:name="Subtle Emphasis" w:semiHidden="0" w:uiPriority="19" w:unhideWhenUsed="0" w:qFormat="1"/>
-    <w:lsdException w:name="Intense Emphasis" w:semiHidden="0" w:uiPriority="21" w:unhideWhenUsed="0" w:qFormat="1"/>
-    <w:lsdException w:name="Subtle Reference" w:semiHidden="0" w:uiPriority="31" w:unhideWhenUsed="0" w:qFormat="1"/>
-    <w:lsdException w:name="Intense Reference" w:semiHidden="0" w:uiPriority="32" w:unhideWhenUsed="0" w:qFormat="1"/>
-    <w:lsdException w:name="Book Title" w:semiHidden="0" w:uiPriority="33" w:unhideWhenUsed="0" w:qFormat="1"/>
-    <w:lsdException w:name="Bibliography" w:uiPriority="37"/>
-    <w:lsdException w:name="TOC Heading" w:uiPriority="39" w:qFormat="1"/>
-  </w:latentStyles>
-  <w:style w:type="paragraph" w:default="1" w:styleId="a">
-    <w:name w:val="Normal"/>
-    <w:qFormat/>
-    <w:pPr>
-      <w:widowControl w:val="0"/>
-      <w:jc w:val="both"/>
-    </w:pPr>
-  </w:style>
-  <w:style w:type="paragraph" w:styleId="1">
-    <w:name w:val="heading 1"/>
-    <w:basedOn w:val="a"/>
-    <w:next w:val="a"/>
-    <w:link w:val="1Char"/>
-    <w:uiPriority w:val="9"/>
-    <w:qFormat/>
-    <w:rsid w:val="00E962C0"/>
-    <w:pPr>
-      <w:keepNext/>
-      <w:keepLines/>
-      <w:spacing w:before="340" w:after="330" w:line="578" w:lineRule="auto"/>
-      <w:outlineLvl w:val="0"/>
-    </w:pPr>
-    <w:rPr>
-      <w:b/>
-      <w:bCs/>
-      <w:kern w:val="44"/>
-      <w:sz w:val="44"/>
-      <w:szCs w:val="44"/>
-    </w:rPr>
-  </w:style>
-  <w:style w:type="paragraph" w:styleId="2">
-    <w:name w:val="heading 2"/>
-    <w:basedOn w:val="a"/>
-    <w:next w:val="a"/>
-    <w:link w:val="2Char"/>
-    <w:uiPriority w:val="9"/>
-    <w:unhideWhenUsed/>
-    <w:qFormat/>
-    <w:rsid w:val="00E962C0"/>
-    <w:pPr>
-      <w:keepNext/>
-      <w:keepLines/>
-      <w:spacing w:before="260" w:after="260" w:line="416" w:lineRule="auto"/>
-      <w:outlineLvl w:val="1"/>
-    </w:pPr>
-    <w:rPr>
-      <w:rFonts w:asciiTheme="majorHAnsi" w:eastAsiaTheme="majorEastAsia" w:hAnsiTheme="majorHAnsi" w:cstheme="majorBidi"/>
-      <w:b/>
-      <w:bCs/>
-      <w:sz w:val="32"/>
-      <w:szCs w:val="32"/>
-    </w:rPr>
-  </w:style>
-  <w:style w:type="character" w:default="1" w:styleId="a0">
-    <w:name w:val="Default Paragraph Font"/>
-    <w:uiPriority w:val="1"/>
-    <w:semiHidden/>
-    <w:unhideWhenUsed/>
-  </w:style>
-  <w:style w:type="table" w:default="1" w:styleId="a1">
-    <w:name w:val="Normal Table"/>
-    <w:uiPriority w:val="99"/>
-    <w:semiHidden/>
-    <w:unhideWhenUsed/>
-    <w:tblPr>
-      <w:tblInd w:w="0" w:type="dxa"/>
-      <w:tblCellMar>
-        <w:top w:w="0" w:type="dxa"/>
-        <w:left w:w="108" w:type="dxa"/>
-        <w:bottom w:w="0" w:type="dxa"/>
-        <w:right w:w="108" w:type="dxa"/>
-      </w:tblCellMar>
-    </w:tblPr>
-  </w:style>
-  <w:style w:type="numbering" w:default="1" w:styleId="a2">
-    <w:name w:val="No List"/>
-    <w:uiPriority w:val="99"/>
-    <w:semiHidden/>
-    <w:unhideWhenUsed/>
-  </w:style>
-  <w:style w:type="character" w:customStyle="1" w:styleId="1Char">
-    <w:name w:val="标题 1 Char"/>
-    <w:basedOn w:val="a0"/>
-    <w:link w:val="1"/>
-    <w:uiPriority w:val="9"/>
-    <w:rsid w:val="00E962C0"/>
-    <w:rPr>
-      <w:b/>
-      <w:bCs/>
-      <w:kern w:val="44"/>
-      <w:sz w:val="44"/>
-      <w:szCs w:val="44"/>
-    </w:rPr>
-  </w:style>
-  <w:style w:type="character" w:customStyle="1" w:styleId="2Char">
-    <w:name w:val="标题 2 Char"/>
+  <w:style w:type="character" w:customStyle="1" w:styleId="20">
+    <w:name w:val="标题 2 字符"/>
     <w:basedOn w:val="a0"/>
     <w:link w:val="2"/>
     <w:uiPriority w:val="9"/>
@@ -4960,7 +4892,7 @@
 </file>
 
 <file path=customXml/itemProps1.xml><?xml version="1.0" encoding="utf-8"?>
-<ds:datastoreItem xmlns:ds="http://schemas.openxmlformats.org/officeDocument/2006/customXml" ds:itemID="{CBED7B6A-6BB5-4AAE-900C-3661216F30FB}">
+<ds:datastoreItem xmlns:ds="http://schemas.openxmlformats.org/officeDocument/2006/customXml" ds:itemID="{7411C919-8174-4CFC-9309-9DFD12CC8C13}">
   <ds:schemaRefs>
     <ds:schemaRef ds:uri="http://schemas.openxmlformats.org/officeDocument/2006/bibliography"/>
   </ds:schemaRefs>

</xml_diff>

<commit_message>
add the validate demo for jquery
</commit_message>
<xml_diff>
--- a/vskeddemos/documents/demo工程列表说明.docx
+++ b/vskeddemos/documents/demo工程列表说明.docx
@@ -1,6 +1,6 @@
 
 <file path=word/document.xml><?xml version="1.0" encoding="utf-8"?>
-<w:document xmlns:wpc="http://schemas.microsoft.com/office/word/2010/wordprocessingCanvas" xmlns:cx="http://schemas.microsoft.com/office/drawing/2014/chartex" xmlns:mc="http://schemas.openxmlformats.org/markup-compatibility/2006" xmlns:o="urn:schemas-microsoft-com:office:office" xmlns:r="http://schemas.openxmlformats.org/officeDocument/2006/relationships" xmlns:m="http://schemas.openxmlformats.org/officeDocument/2006/math" xmlns:v="urn:schemas-microsoft-com:vml" xmlns:wp14="http://schemas.microsoft.com/office/word/2010/wordprocessingDrawing" xmlns:wp="http://schemas.openxmlformats.org/drawingml/2006/wordprocessingDrawing" xmlns:w10="urn:schemas-microsoft-com:office:word" xmlns:w="http://schemas.openxmlformats.org/wordprocessingml/2006/main" xmlns:w14="http://schemas.microsoft.com/office/word/2010/wordml" xmlns:w15="http://schemas.microsoft.com/office/word/2012/wordml" xmlns:w16se="http://schemas.microsoft.com/office/word/2015/wordml/symex" xmlns:wpg="http://schemas.microsoft.com/office/word/2010/wordprocessingGroup" xmlns:wpi="http://schemas.microsoft.com/office/word/2010/wordprocessingInk" xmlns:wne="http://schemas.microsoft.com/office/word/2006/wordml" xmlns:wps="http://schemas.microsoft.com/office/word/2010/wordprocessingShape" mc:Ignorable="w14 w15 w16se wp14">
+<w:document xmlns:wpc="http://schemas.microsoft.com/office/word/2010/wordprocessingCanvas" xmlns:cx="http://schemas.microsoft.com/office/drawing/2014/chartex" xmlns:cx1="http://schemas.microsoft.com/office/drawing/2015/9/8/chartex" xmlns:mc="http://schemas.openxmlformats.org/markup-compatibility/2006" xmlns:o="urn:schemas-microsoft-com:office:office" xmlns:r="http://schemas.openxmlformats.org/officeDocument/2006/relationships" xmlns:m="http://schemas.openxmlformats.org/officeDocument/2006/math" xmlns:v="urn:schemas-microsoft-com:vml" xmlns:wp14="http://schemas.microsoft.com/office/word/2010/wordprocessingDrawing" xmlns:wp="http://schemas.openxmlformats.org/drawingml/2006/wordprocessingDrawing" xmlns:w10="urn:schemas-microsoft-com:office:word" xmlns:w="http://schemas.openxmlformats.org/wordprocessingml/2006/main" xmlns:w14="http://schemas.microsoft.com/office/word/2010/wordml" xmlns:w15="http://schemas.microsoft.com/office/word/2012/wordml" xmlns:w16se="http://schemas.microsoft.com/office/word/2015/wordml/symex" xmlns:wpg="http://schemas.microsoft.com/office/word/2010/wordprocessingGroup" xmlns:wpi="http://schemas.microsoft.com/office/word/2010/wordprocessingInk" xmlns:wne="http://schemas.microsoft.com/office/word/2006/wordml" xmlns:wps="http://schemas.microsoft.com/office/word/2010/wordprocessingShape" mc:Ignorable="w14 w15 w16se wp14">
   <w:body>
     <w:p>
       <w:pPr>
@@ -69,240 +69,245 @@
         <w:rPr>
           <w:rFonts w:hint="eastAsia"/>
         </w:rPr>
-        <w:t>+</w:t>
-      </w:r>
-      <w:proofErr w:type="spellStart"/>
+        <w:t>+demo</w:t>
+      </w:r>
+      <w:r>
+        <w:rPr>
+          <w:rFonts w:hint="eastAsia"/>
+        </w:rPr>
+        <w:t>,demo</w:t>
+      </w:r>
+      <w:r>
+        <w:rPr>
+          <w:rFonts w:hint="eastAsia"/>
+        </w:rPr>
+        <w:t>工程统一建立为</w:t>
+      </w:r>
+      <w:r>
+        <w:rPr>
+          <w:rFonts w:hint="eastAsia"/>
+        </w:rPr>
+        <w:t>web</w:t>
+      </w:r>
+      <w:r>
+        <w:rPr>
+          <w:rFonts w:hint="eastAsia"/>
+        </w:rPr>
+        <w:t>工程</w:t>
+      </w:r>
+    </w:p>
+    <w:p>
+      <w:pPr>
+        <w:pStyle w:val="2"/>
+        <w:numPr>
+          <w:ilvl w:val="0"/>
+          <w:numId w:val="1"/>
+        </w:numPr>
+      </w:pPr>
+      <w:r>
+        <w:t>G</w:t>
+      </w:r>
+      <w:r>
+        <w:rPr>
+          <w:rFonts w:hint="eastAsia"/>
+        </w:rPr>
+        <w:t>sondemo</w:t>
+      </w:r>
+    </w:p>
+    <w:p>
+      <w:pPr>
+        <w:jc w:val="left"/>
+      </w:pPr>
+      <w:r>
+        <w:t>J</w:t>
+      </w:r>
+      <w:r>
+        <w:rPr>
+          <w:rFonts w:hint="eastAsia"/>
+        </w:rPr>
+        <w:t>son</w:t>
+      </w:r>
+      <w:r>
+        <w:rPr>
+          <w:rFonts w:hint="eastAsia"/>
+        </w:rPr>
+        <w:t>转换框架</w:t>
+      </w:r>
+    </w:p>
+    <w:p>
+      <w:pPr>
+        <w:jc w:val="left"/>
+      </w:pPr>
+      <w:r>
+        <w:t>G</w:t>
+      </w:r>
+      <w:r>
+        <w:rPr>
+          <w:rFonts w:hint="eastAsia"/>
+        </w:rPr>
+        <w:t>son</w:t>
+      </w:r>
+      <w:r>
+        <w:rPr>
+          <w:rFonts w:hint="eastAsia"/>
+        </w:rPr>
+        <w:t>将</w:t>
+      </w:r>
+      <w:r>
+        <w:rPr>
+          <w:rFonts w:hint="eastAsia"/>
+        </w:rPr>
+        <w:t>json</w:t>
+      </w:r>
+      <w:r>
+        <w:rPr>
+          <w:rFonts w:hint="eastAsia"/>
+        </w:rPr>
+        <w:t>转换为对象</w:t>
+      </w:r>
+      <w:r>
+        <w:rPr>
+          <w:rFonts w:hint="eastAsia"/>
+        </w:rPr>
+        <w:t>,</w:t>
+      </w:r>
+      <w:r>
+        <w:rPr>
+          <w:rFonts w:hint="eastAsia"/>
+        </w:rPr>
+        <w:t>对象转换为</w:t>
+      </w:r>
+      <w:r>
+        <w:rPr>
+          <w:rFonts w:hint="eastAsia"/>
+        </w:rPr>
+        <w:t>json</w:t>
+      </w:r>
+      <w:r>
+        <w:rPr>
+          <w:rFonts w:hint="eastAsia"/>
+        </w:rPr>
+        <w:t>以及</w:t>
+      </w:r>
+      <w:r>
+        <w:rPr>
+          <w:rFonts w:hint="eastAsia"/>
+        </w:rPr>
+        <w:t>list</w:t>
+      </w:r>
+      <w:r>
+        <w:rPr>
+          <w:rFonts w:hint="eastAsia"/>
+        </w:rPr>
+        <w:t>与</w:t>
+      </w:r>
+      <w:r>
+        <w:rPr>
+          <w:rFonts w:hint="eastAsia"/>
+        </w:rPr>
+        <w:t>map</w:t>
+      </w:r>
+      <w:r>
+        <w:rPr>
+          <w:rFonts w:hint="eastAsia"/>
+        </w:rPr>
+        <w:t>与</w:t>
+      </w:r>
+      <w:r>
+        <w:rPr>
+          <w:rFonts w:hint="eastAsia"/>
+        </w:rPr>
+        <w:t>json</w:t>
+      </w:r>
+      <w:r>
+        <w:rPr>
+          <w:rFonts w:hint="eastAsia"/>
+        </w:rPr>
+        <w:t>互相转换</w:t>
+      </w:r>
+    </w:p>
+    <w:p>
+      <w:pPr>
+        <w:jc w:val="left"/>
+      </w:pPr>
+    </w:p>
+    <w:p>
+      <w:pPr>
+        <w:pStyle w:val="2"/>
+        <w:numPr>
+          <w:ilvl w:val="0"/>
+          <w:numId w:val="1"/>
+        </w:numPr>
+      </w:pPr>
+      <w:r>
+        <w:t>J</w:t>
+      </w:r>
+      <w:r>
+        <w:rPr>
+          <w:rFonts w:hint="eastAsia"/>
+        </w:rPr>
+        <w:t>unit4demo</w:t>
+      </w:r>
+    </w:p>
+    <w:p>
+      <w:r>
+        <w:rPr>
+          <w:rFonts w:hint="eastAsia"/>
+        </w:rPr>
+        <w:t>单元测试框架</w:t>
+      </w:r>
+    </w:p>
+    <w:p>
+      <w:r>
+        <w:t>J</w:t>
+      </w:r>
+      <w:r>
+        <w:rPr>
+          <w:rFonts w:hint="eastAsia"/>
+        </w:rPr>
+        <w:t>unit4</w:t>
+      </w:r>
+      <w:r>
+        <w:rPr>
+          <w:rFonts w:hint="eastAsia"/>
+        </w:rPr>
+        <w:t>测试用例及注解</w:t>
+      </w:r>
+    </w:p>
+    <w:p/>
+    <w:p>
+      <w:pPr>
+        <w:pStyle w:val="2"/>
+        <w:numPr>
+          <w:ilvl w:val="0"/>
+          <w:numId w:val="1"/>
+        </w:numPr>
+      </w:pPr>
+      <w:r>
+        <w:t>L</w:t>
+      </w:r>
+      <w:r>
+        <w:rPr>
+          <w:rFonts w:hint="eastAsia"/>
+        </w:rPr>
+        <w:t>og4j</w:t>
+      </w:r>
       <w:r>
         <w:rPr>
           <w:rFonts w:hint="eastAsia"/>
         </w:rPr>
         <w:t>demo</w:t>
       </w:r>
-      <w:r>
-        <w:rPr>
-          <w:rFonts w:hint="eastAsia"/>
-        </w:rPr>
-        <w:t>,demo</w:t>
-      </w:r>
-      <w:proofErr w:type="spellEnd"/>
-      <w:r>
-        <w:rPr>
-          <w:rFonts w:hint="eastAsia"/>
-        </w:rPr>
-        <w:t>工程统一建立为</w:t>
-      </w:r>
-      <w:r>
-        <w:rPr>
-          <w:rFonts w:hint="eastAsia"/>
-        </w:rPr>
-        <w:t>web</w:t>
-      </w:r>
-      <w:r>
-        <w:rPr>
-          <w:rFonts w:hint="eastAsia"/>
-        </w:rPr>
-        <w:t>工程</w:t>
-      </w:r>
-    </w:p>
-    <w:p>
-      <w:pPr>
-        <w:pStyle w:val="2"/>
-        <w:numPr>
-          <w:ilvl w:val="0"/>
-          <w:numId w:val="1"/>
-        </w:numPr>
-      </w:pPr>
-      <w:proofErr w:type="spellStart"/>
-      <w:r>
-        <w:t>G</w:t>
-      </w:r>
-      <w:r>
-        <w:rPr>
-          <w:rFonts w:hint="eastAsia"/>
-        </w:rPr>
-        <w:t>sondemo</w:t>
-      </w:r>
-      <w:proofErr w:type="spellEnd"/>
-    </w:p>
-    <w:p>
-      <w:pPr>
-        <w:jc w:val="left"/>
-      </w:pPr>
-      <w:proofErr w:type="spellStart"/>
-      <w:r>
-        <w:t>J</w:t>
-      </w:r>
-      <w:r>
-        <w:rPr>
-          <w:rFonts w:hint="eastAsia"/>
-        </w:rPr>
-        <w:t>son</w:t>
-      </w:r>
-      <w:proofErr w:type="spellEnd"/>
-      <w:r>
-        <w:rPr>
-          <w:rFonts w:hint="eastAsia"/>
-        </w:rPr>
-        <w:t>转换框架</w:t>
-      </w:r>
-    </w:p>
-    <w:p>
-      <w:pPr>
-        <w:jc w:val="left"/>
-      </w:pPr>
-      <w:proofErr w:type="spellStart"/>
-      <w:r>
-        <w:t>G</w:t>
-      </w:r>
-      <w:r>
-        <w:rPr>
-          <w:rFonts w:hint="eastAsia"/>
-        </w:rPr>
-        <w:t>son</w:t>
-      </w:r>
-      <w:proofErr w:type="spellEnd"/>
-      <w:r>
-        <w:rPr>
-          <w:rFonts w:hint="eastAsia"/>
-        </w:rPr>
-        <w:t>将</w:t>
-      </w:r>
-      <w:proofErr w:type="spellStart"/>
-      <w:r>
-        <w:rPr>
-          <w:rFonts w:hint="eastAsia"/>
-        </w:rPr>
-        <w:t>json</w:t>
-      </w:r>
-      <w:proofErr w:type="spellEnd"/>
-      <w:r>
-        <w:rPr>
-          <w:rFonts w:hint="eastAsia"/>
-        </w:rPr>
-        <w:t>转换为对象</w:t>
-      </w:r>
-      <w:r>
-        <w:rPr>
-          <w:rFonts w:hint="eastAsia"/>
-        </w:rPr>
-        <w:t>,</w:t>
-      </w:r>
-      <w:r>
-        <w:rPr>
-          <w:rFonts w:hint="eastAsia"/>
-        </w:rPr>
-        <w:t>对象转换为</w:t>
-      </w:r>
-      <w:proofErr w:type="spellStart"/>
-      <w:r>
-        <w:rPr>
-          <w:rFonts w:hint="eastAsia"/>
-        </w:rPr>
-        <w:t>json</w:t>
-      </w:r>
-      <w:proofErr w:type="spellEnd"/>
-      <w:r>
-        <w:rPr>
-          <w:rFonts w:hint="eastAsia"/>
-        </w:rPr>
-        <w:t>以及</w:t>
-      </w:r>
-      <w:r>
-        <w:rPr>
-          <w:rFonts w:hint="eastAsia"/>
-        </w:rPr>
-        <w:t>list</w:t>
-      </w:r>
-      <w:r>
-        <w:rPr>
-          <w:rFonts w:hint="eastAsia"/>
-        </w:rPr>
-        <w:t>与</w:t>
-      </w:r>
-      <w:r>
-        <w:rPr>
-          <w:rFonts w:hint="eastAsia"/>
-        </w:rPr>
-        <w:t>map</w:t>
-      </w:r>
-      <w:r>
-        <w:rPr>
-          <w:rFonts w:hint="eastAsia"/>
-        </w:rPr>
-        <w:t>与</w:t>
-      </w:r>
-      <w:proofErr w:type="spellStart"/>
-      <w:r>
-        <w:rPr>
-          <w:rFonts w:hint="eastAsia"/>
-        </w:rPr>
-        <w:t>json</w:t>
-      </w:r>
-      <w:proofErr w:type="spellEnd"/>
-      <w:r>
-        <w:rPr>
-          <w:rFonts w:hint="eastAsia"/>
-        </w:rPr>
-        <w:t>互相转换</w:t>
-      </w:r>
-    </w:p>
-    <w:p>
-      <w:pPr>
-        <w:jc w:val="left"/>
-      </w:pPr>
-    </w:p>
-    <w:p>
-      <w:pPr>
-        <w:pStyle w:val="2"/>
-        <w:numPr>
-          <w:ilvl w:val="0"/>
-          <w:numId w:val="1"/>
-        </w:numPr>
-      </w:pPr>
-      <w:r>
-        <w:t>J</w:t>
-      </w:r>
-      <w:r>
-        <w:rPr>
-          <w:rFonts w:hint="eastAsia"/>
-        </w:rPr>
-        <w:t>unit4demo</w:t>
-      </w:r>
-    </w:p>
-    <w:p>
-      <w:r>
-        <w:rPr>
-          <w:rFonts w:hint="eastAsia"/>
-        </w:rPr>
-        <w:t>单元测试框架</w:t>
-      </w:r>
-    </w:p>
-    <w:p>
-      <w:r>
-        <w:t>J</w:t>
-      </w:r>
-      <w:r>
-        <w:rPr>
-          <w:rFonts w:hint="eastAsia"/>
-        </w:rPr>
-        <w:t>unit4</w:t>
-      </w:r>
-      <w:r>
-        <w:rPr>
-          <w:rFonts w:hint="eastAsia"/>
-        </w:rPr>
-        <w:t>测试用例及注解</w:t>
-      </w:r>
-    </w:p>
-    <w:p/>
-    <w:p>
-      <w:pPr>
-        <w:pStyle w:val="2"/>
-        <w:numPr>
-          <w:ilvl w:val="0"/>
-          <w:numId w:val="1"/>
-        </w:numPr>
-      </w:pPr>
+    </w:p>
+    <w:p>
+      <w:r>
+        <w:rPr>
+          <w:rFonts w:hint="eastAsia"/>
+        </w:rPr>
+        <w:t>日志记录框架</w:t>
+      </w:r>
+    </w:p>
+    <w:p>
       <w:r>
         <w:t>L</w:t>
       </w:r>
@@ -310,39 +315,159 @@
         <w:rPr>
           <w:rFonts w:hint="eastAsia"/>
         </w:rPr>
+        <w:t>og4j1</w:t>
+      </w:r>
+      <w:r>
+        <w:rPr>
+          <w:rFonts w:hint="eastAsia"/>
+        </w:rPr>
+        <w:t>的用法</w:t>
+      </w:r>
+      <w:r>
+        <w:rPr>
+          <w:rFonts w:hint="eastAsia"/>
+        </w:rPr>
+        <w:t>使用</w:t>
+      </w:r>
+      <w:r>
+        <w:rPr>
+          <w:rFonts w:hint="eastAsia"/>
+        </w:rPr>
+        <w:t>properties</w:t>
+      </w:r>
+      <w:r>
+        <w:rPr>
+          <w:rFonts w:hint="eastAsia"/>
+        </w:rPr>
+        <w:t>配置</w:t>
+      </w:r>
+    </w:p>
+    <w:p>
+      <w:r>
+        <w:rPr>
+          <w:rFonts w:hint="eastAsia"/>
+        </w:rPr>
+        <w:t>Log4j2</w:t>
+      </w:r>
+      <w:r>
+        <w:rPr>
+          <w:rFonts w:hint="eastAsia"/>
+        </w:rPr>
+        <w:t>的用法</w:t>
+      </w:r>
+      <w:r>
+        <w:rPr>
+          <w:rFonts w:hint="eastAsia"/>
+        </w:rPr>
+        <w:t>使用</w:t>
+      </w:r>
+      <w:r>
+        <w:rPr>
+          <w:rFonts w:hint="eastAsia"/>
+        </w:rPr>
+        <w:t>xml</w:t>
+      </w:r>
+      <w:r>
+        <w:rPr>
+          <w:rFonts w:hint="eastAsia"/>
+        </w:rPr>
+        <w:t>配置</w:t>
+      </w:r>
+    </w:p>
+    <w:p>
+      <w:r>
+        <w:t>L</w:t>
+      </w:r>
+      <w:r>
+        <w:rPr>
+          <w:rFonts w:hint="eastAsia"/>
+        </w:rPr>
+        <w:t>og4j1</w:t>
+      </w:r>
+      <w:r>
+        <w:rPr>
+          <w:rFonts w:hint="eastAsia"/>
+        </w:rPr>
+        <w:t>写入数据库与文件</w:t>
+      </w:r>
+    </w:p>
+    <w:p>
+      <w:r>
+        <w:t>L</w:t>
+      </w:r>
+      <w:r>
+        <w:rPr>
+          <w:rFonts w:hint="eastAsia"/>
+        </w:rPr>
         <w:t>og4j</w:t>
       </w:r>
       <w:r>
         <w:rPr>
           <w:rFonts w:hint="eastAsia"/>
         </w:rPr>
-        <w:t>demo</w:t>
-      </w:r>
-    </w:p>
-    <w:p>
-      <w:r>
-        <w:rPr>
-          <w:rFonts w:hint="eastAsia"/>
-        </w:rPr>
-        <w:t>日志记录框架</w:t>
-      </w:r>
-    </w:p>
-    <w:p>
-      <w:r>
-        <w:t>L</w:t>
-      </w:r>
-      <w:r>
-        <w:rPr>
-          <w:rFonts w:hint="eastAsia"/>
-        </w:rPr>
-        <w:t>og4j1</w:t>
-      </w:r>
-      <w:r>
-        <w:rPr>
-          <w:rFonts w:hint="eastAsia"/>
-        </w:rPr>
-        <w:t>的用法</w:t>
-      </w:r>
+        <w:t>2</w:t>
+      </w:r>
+      <w:r>
+        <w:rPr>
+          <w:rFonts w:hint="eastAsia"/>
+        </w:rPr>
+        <w:t>写入数据库与文件</w:t>
+      </w:r>
+    </w:p>
+    <w:p/>
+    <w:p>
+      <w:pPr>
+        <w:pStyle w:val="2"/>
+        <w:numPr>
+          <w:ilvl w:val="0"/>
+          <w:numId w:val="1"/>
+        </w:numPr>
+      </w:pPr>
+      <w:r>
+        <w:rPr>
+          <w:rFonts w:hint="eastAsia"/>
+        </w:rPr>
+        <w:t>testExams</w:t>
+      </w:r>
+    </w:p>
+    <w:p>
+      <w:r>
+        <w:rPr>
+          <w:rFonts w:hint="eastAsia"/>
+        </w:rPr>
+        <w:t>示例代码</w:t>
+      </w:r>
+    </w:p>
+    <w:p>
+      <w:r>
+        <w:rPr>
+          <w:rFonts w:hint="eastAsia"/>
+        </w:rPr>
+        <w:t>冒泡排序</w:t>
+      </w:r>
+    </w:p>
+    <w:p/>
+    <w:p>
+      <w:pPr>
+        <w:pStyle w:val="2"/>
+        <w:numPr>
+          <w:ilvl w:val="0"/>
+          <w:numId w:val="1"/>
+        </w:numPr>
+      </w:pPr>
+      <w:r>
+        <w:t>Commonfileuploaddemo</w:t>
+      </w:r>
+    </w:p>
+    <w:p>
+      <w:r>
+        <w:rPr>
+          <w:rFonts w:hint="eastAsia"/>
+        </w:rPr>
+        <w:t>文件上传</w:t>
+      </w:r>
+    </w:p>
+    <w:p>
       <w:r>
         <w:rPr>
           <w:rFonts w:hint="eastAsia"/>
@@ -353,195 +478,40 @@
         <w:rPr>
           <w:rFonts w:hint="eastAsia"/>
         </w:rPr>
-        <w:t>properties</w:t>
-      </w:r>
-      <w:r>
-        <w:rPr>
-          <w:rFonts w:hint="eastAsia"/>
-        </w:rPr>
-        <w:t>配置</w:t>
-      </w:r>
-    </w:p>
-    <w:p>
-      <w:r>
-        <w:rPr>
-          <w:rFonts w:hint="eastAsia"/>
-        </w:rPr>
-        <w:t>Log4j2</w:t>
-      </w:r>
-      <w:r>
-        <w:rPr>
-          <w:rFonts w:hint="eastAsia"/>
-        </w:rPr>
-        <w:t>的用法</w:t>
-      </w:r>
-      <w:r>
-        <w:rPr>
-          <w:rFonts w:hint="eastAsia"/>
-        </w:rPr>
-        <w:t>使用</w:t>
-      </w:r>
-      <w:r>
-        <w:rPr>
-          <w:rFonts w:hint="eastAsia"/>
-        </w:rPr>
-        <w:t>xml</w:t>
-      </w:r>
-      <w:r>
-        <w:rPr>
-          <w:rFonts w:hint="eastAsia"/>
-        </w:rPr>
-        <w:t>配置</w:t>
-      </w:r>
-    </w:p>
-    <w:p>
-      <w:r>
-        <w:t>L</w:t>
-      </w:r>
-      <w:r>
-        <w:rPr>
-          <w:rFonts w:hint="eastAsia"/>
-        </w:rPr>
-        <w:t>og4j1</w:t>
-      </w:r>
-      <w:r>
-        <w:rPr>
-          <w:rFonts w:hint="eastAsia"/>
-        </w:rPr>
-        <w:t>写入数据库与文件</w:t>
-      </w:r>
-    </w:p>
-    <w:p>
-      <w:r>
-        <w:t>L</w:t>
-      </w:r>
-      <w:r>
-        <w:rPr>
-          <w:rFonts w:hint="eastAsia"/>
-        </w:rPr>
-        <w:t>og4j</w:t>
-      </w:r>
-      <w:r>
-        <w:rPr>
-          <w:rFonts w:hint="eastAsia"/>
-        </w:rPr>
-        <w:t>2</w:t>
-      </w:r>
-      <w:r>
-        <w:rPr>
-          <w:rFonts w:hint="eastAsia"/>
-        </w:rPr>
-        <w:t>写入数据库与文件</w:t>
-      </w:r>
-    </w:p>
-    <w:p/>
-    <w:p>
-      <w:pPr>
-        <w:pStyle w:val="2"/>
-        <w:numPr>
-          <w:ilvl w:val="0"/>
-          <w:numId w:val="1"/>
-        </w:numPr>
-      </w:pPr>
-      <w:proofErr w:type="spellStart"/>
-      <w:r>
-        <w:rPr>
-          <w:rFonts w:hint="eastAsia"/>
-        </w:rPr>
-        <w:t>testExams</w:t>
-      </w:r>
-      <w:proofErr w:type="spellEnd"/>
-    </w:p>
-    <w:p>
-      <w:r>
-        <w:rPr>
-          <w:rFonts w:hint="eastAsia"/>
-        </w:rPr>
-        <w:t>示例代码</w:t>
-      </w:r>
-    </w:p>
-    <w:p>
-      <w:r>
-        <w:rPr>
-          <w:rFonts w:hint="eastAsia"/>
-        </w:rPr>
-        <w:t>冒泡排序</w:t>
-      </w:r>
-    </w:p>
-    <w:p/>
-    <w:p>
-      <w:pPr>
-        <w:pStyle w:val="2"/>
-        <w:numPr>
-          <w:ilvl w:val="0"/>
-          <w:numId w:val="1"/>
-        </w:numPr>
-      </w:pPr>
-      <w:proofErr w:type="spellStart"/>
-      <w:r>
-        <w:t>Commonfileuploaddemo</w:t>
-      </w:r>
-      <w:proofErr w:type="spellEnd"/>
-    </w:p>
-    <w:p>
+        <w:t>commonfileupload</w:t>
+      </w:r>
       <w:r>
         <w:rPr>
           <w:rFonts w:hint="eastAsia"/>
         </w:rPr>
         <w:t>文件上传</w:t>
       </w:r>
-    </w:p>
-    <w:p>
-      <w:r>
-        <w:rPr>
-          <w:rFonts w:hint="eastAsia"/>
-        </w:rPr>
-        <w:t>使用</w:t>
-      </w:r>
-      <w:proofErr w:type="spellStart"/>
-      <w:r>
-        <w:rPr>
-          <w:rFonts w:hint="eastAsia"/>
-        </w:rPr>
-        <w:t>commonfileupload</w:t>
-      </w:r>
-      <w:proofErr w:type="spellEnd"/>
-      <w:r>
-        <w:rPr>
-          <w:rFonts w:hint="eastAsia"/>
-        </w:rPr>
-        <w:t>文件上传</w:t>
-      </w:r>
       <w:r>
         <w:rPr>
           <w:rFonts w:hint="eastAsia"/>
         </w:rPr>
         <w:t>依赖于</w:t>
       </w:r>
-      <w:proofErr w:type="spellStart"/>
       <w:r>
         <w:rPr>
           <w:rFonts w:hint="eastAsia"/>
         </w:rPr>
         <w:t>commonio</w:t>
       </w:r>
-      <w:proofErr w:type="spellEnd"/>
-    </w:p>
-    <w:p/>
-    <w:p>
-      <w:pPr>
-        <w:pStyle w:val="2"/>
-        <w:numPr>
-          <w:ilvl w:val="0"/>
-          <w:numId w:val="1"/>
-        </w:numPr>
-      </w:pPr>
-      <w:proofErr w:type="spellStart"/>
+    </w:p>
+    <w:p/>
+    <w:p>
+      <w:pPr>
+        <w:pStyle w:val="2"/>
+        <w:numPr>
+          <w:ilvl w:val="0"/>
+          <w:numId w:val="1"/>
+        </w:numPr>
+      </w:pPr>
       <w:r>
         <w:lastRenderedPageBreak/>
         <w:t>Httpclientdemo</w:t>
       </w:r>
-      <w:proofErr w:type="spellEnd"/>
     </w:p>
     <w:p>
       <w:r>
@@ -578,7 +548,6 @@
         </w:rPr>
         <w:t xml:space="preserve">apache </w:t>
       </w:r>
-      <w:proofErr w:type="spellStart"/>
       <w:r>
         <w:rPr>
           <w:rFonts w:ascii="Arial" w:hAnsi="Arial" w:cs="Arial"/>
@@ -586,18 +555,72 @@
           <w:sz w:val="20"/>
           <w:szCs w:val="20"/>
         </w:rPr>
-        <w:t>HttpComponents</w:t>
-      </w:r>
-      <w:proofErr w:type="spellEnd"/>
-      <w:r>
+        <w:t>HttpComponents Client</w:t>
+      </w:r>
+      <w:r>
+        <w:rPr>
+          <w:rFonts w:ascii="Arial" w:hAnsi="Arial" w:cs="Arial" w:hint="eastAsia"/>
+          <w:color w:val="000000"/>
+          <w:sz w:val="20"/>
+          <w:szCs w:val="20"/>
+        </w:rPr>
+        <w:t xml:space="preserve"> </w:t>
+      </w:r>
+      <w:r>
+        <w:rPr>
+          <w:rFonts w:ascii="Arial" w:hAnsi="Arial" w:cs="Arial" w:hint="eastAsia"/>
+          <w:color w:val="000000"/>
+          <w:sz w:val="20"/>
+          <w:szCs w:val="20"/>
+        </w:rPr>
+        <w:t>进行</w:t>
+      </w:r>
+      <w:r>
+        <w:rPr>
+          <w:rFonts w:ascii="Arial" w:hAnsi="Arial" w:cs="Arial" w:hint="eastAsia"/>
+          <w:color w:val="000000"/>
+          <w:sz w:val="20"/>
+          <w:szCs w:val="20"/>
+        </w:rPr>
+        <w:t>get</w:t>
+      </w:r>
+      <w:r>
+        <w:rPr>
+          <w:rFonts w:ascii="Arial" w:hAnsi="Arial" w:cs="Arial" w:hint="eastAsia"/>
+          <w:color w:val="000000"/>
+          <w:sz w:val="20"/>
+          <w:szCs w:val="20"/>
+        </w:rPr>
+        <w:t>或</w:t>
+      </w:r>
+      <w:r>
+        <w:rPr>
+          <w:rFonts w:ascii="Arial" w:hAnsi="Arial" w:cs="Arial" w:hint="eastAsia"/>
+          <w:color w:val="000000"/>
+          <w:sz w:val="20"/>
+          <w:szCs w:val="20"/>
+        </w:rPr>
+        <w:t>post</w:t>
+      </w:r>
+      <w:r>
+        <w:rPr>
+          <w:rFonts w:ascii="Arial" w:hAnsi="Arial" w:cs="Arial" w:hint="eastAsia"/>
+          <w:color w:val="000000"/>
+          <w:sz w:val="20"/>
+          <w:szCs w:val="20"/>
+        </w:rPr>
+        <w:t>提交</w:t>
+      </w:r>
+    </w:p>
+    <w:p>
+      <w:pPr>
         <w:rPr>
           <w:rFonts w:ascii="Arial" w:hAnsi="Arial" w:cs="Arial"/>
           <w:color w:val="000000"/>
           <w:sz w:val="20"/>
           <w:szCs w:val="20"/>
         </w:rPr>
-        <w:t xml:space="preserve"> Client</w:t>
-      </w:r>
+      </w:pPr>
       <w:r>
         <w:rPr>
           <w:rFonts w:ascii="Arial" w:hAnsi="Arial" w:cs="Arial" w:hint="eastAsia"/>
@@ -605,7 +628,7 @@
           <w:sz w:val="20"/>
           <w:szCs w:val="20"/>
         </w:rPr>
-        <w:t xml:space="preserve"> </w:t>
+        <w:t>新添加使用</w:t>
       </w:r>
       <w:r>
         <w:rPr>
@@ -614,7 +637,7 @@
           <w:sz w:val="20"/>
           <w:szCs w:val="20"/>
         </w:rPr>
-        <w:t>进行</w:t>
+        <w:t>java</w:t>
       </w:r>
       <w:r>
         <w:rPr>
@@ -623,7 +646,7 @@
           <w:sz w:val="20"/>
           <w:szCs w:val="20"/>
         </w:rPr>
-        <w:t>get</w:t>
+        <w:t>原生代码进行</w:t>
       </w:r>
       <w:r>
         <w:rPr>
@@ -632,7 +655,7 @@
           <w:sz w:val="20"/>
           <w:szCs w:val="20"/>
         </w:rPr>
-        <w:t>或</w:t>
+        <w:t>get</w:t>
       </w:r>
       <w:r>
         <w:rPr>
@@ -641,7 +664,7 @@
           <w:sz w:val="20"/>
           <w:szCs w:val="20"/>
         </w:rPr>
-        <w:t>post</w:t>
+        <w:t>与</w:t>
       </w:r>
       <w:r>
         <w:rPr>
@@ -650,7 +673,16 @@
           <w:sz w:val="20"/>
           <w:szCs w:val="20"/>
         </w:rPr>
-        <w:t>提交</w:t>
+        <w:t>post</w:t>
+      </w:r>
+      <w:r>
+        <w:rPr>
+          <w:rFonts w:ascii="Arial" w:hAnsi="Arial" w:cs="Arial" w:hint="eastAsia"/>
+          <w:color w:val="000000"/>
+          <w:sz w:val="20"/>
+          <w:szCs w:val="20"/>
+        </w:rPr>
+        <w:t>方式的提交</w:t>
       </w:r>
     </w:p>
     <w:p>
@@ -662,451 +694,354 @@
           <w:szCs w:val="20"/>
         </w:rPr>
       </w:pPr>
-      <w:r>
-        <w:rPr>
-          <w:rFonts w:ascii="Arial" w:hAnsi="Arial" w:cs="Arial" w:hint="eastAsia"/>
-          <w:color w:val="000000"/>
-          <w:sz w:val="20"/>
-          <w:szCs w:val="20"/>
-        </w:rPr>
-        <w:t>新添加使用</w:t>
-      </w:r>
-      <w:r>
-        <w:rPr>
-          <w:rFonts w:ascii="Arial" w:hAnsi="Arial" w:cs="Arial" w:hint="eastAsia"/>
-          <w:color w:val="000000"/>
-          <w:sz w:val="20"/>
-          <w:szCs w:val="20"/>
+    </w:p>
+    <w:p>
+      <w:pPr>
+        <w:pStyle w:val="2"/>
+        <w:numPr>
+          <w:ilvl w:val="0"/>
+          <w:numId w:val="1"/>
+        </w:numPr>
+      </w:pPr>
+      <w:r>
+        <w:t>Mybatisdemo</w:t>
+      </w:r>
+    </w:p>
+    <w:p>
+      <w:r>
+        <w:rPr>
+          <w:rFonts w:hint="eastAsia"/>
+        </w:rPr>
+        <w:t>半自动</w:t>
+      </w:r>
+      <w:r>
+        <w:rPr>
+          <w:rFonts w:hint="eastAsia"/>
+        </w:rPr>
+        <w:t>ORM</w:t>
+      </w:r>
+      <w:r>
+        <w:rPr>
+          <w:rFonts w:hint="eastAsia"/>
+        </w:rPr>
+        <w:t>框架类似</w:t>
+      </w:r>
+      <w:r>
+        <w:rPr>
+          <w:rFonts w:hint="eastAsia"/>
+        </w:rPr>
+        <w:t>hibernate</w:t>
+      </w:r>
+      <w:r>
+        <w:rPr>
+          <w:rFonts w:hint="eastAsia"/>
+        </w:rPr>
+        <w:t>映射数据库与实体类及进行操作</w:t>
+      </w:r>
+    </w:p>
+    <w:p>
+      <w:r>
+        <w:rPr>
+          <w:rFonts w:hint="eastAsia"/>
+        </w:rPr>
+        <w:t>Logs</w:t>
+      </w:r>
+      <w:r>
+        <w:rPr>
+          <w:rFonts w:hint="eastAsia"/>
+        </w:rPr>
+        <w:t>为实体直接映射</w:t>
+      </w:r>
+      <w:r>
+        <w:rPr>
+          <w:rFonts w:hint="eastAsia"/>
+        </w:rPr>
+        <w:t>,Comment</w:t>
+      </w:r>
+      <w:r>
+        <w:rPr>
+          <w:rFonts w:hint="eastAsia"/>
+        </w:rPr>
+        <w:t>为接口映射示例</w:t>
+      </w:r>
+    </w:p>
+    <w:p/>
+    <w:p>
+      <w:pPr>
+        <w:pStyle w:val="2"/>
+        <w:numPr>
+          <w:ilvl w:val="0"/>
+          <w:numId w:val="1"/>
+        </w:numPr>
+      </w:pPr>
+      <w:r>
+        <w:t>Redisdemo</w:t>
+      </w:r>
+    </w:p>
+    <w:p>
+      <w:r>
+        <w:rPr>
+          <w:rFonts w:hint="eastAsia"/>
+        </w:rPr>
+        <w:t>内存数据库</w:t>
+      </w:r>
+    </w:p>
+    <w:p>
+      <w:r>
+        <w:t>J</w:t>
+      </w:r>
+      <w:r>
+        <w:rPr>
+          <w:rFonts w:hint="eastAsia"/>
+        </w:rPr>
+        <w:t>ava</w:t>
+      </w:r>
+      <w:r>
+        <w:rPr>
+          <w:rFonts w:hint="eastAsia"/>
+        </w:rPr>
+        <w:t>连接</w:t>
+      </w:r>
+      <w:r>
+        <w:rPr>
+          <w:rFonts w:hint="eastAsia"/>
+        </w:rPr>
+        <w:t>redis</w:t>
+      </w:r>
+      <w:r>
+        <w:rPr>
+          <w:rFonts w:hint="eastAsia"/>
+        </w:rPr>
+        <w:t>并对</w:t>
+      </w:r>
+      <w:r>
+        <w:rPr>
+          <w:rFonts w:hint="eastAsia"/>
+        </w:rPr>
+        <w:t>redis</w:t>
+      </w:r>
+      <w:r>
+        <w:rPr>
+          <w:rFonts w:hint="eastAsia"/>
+        </w:rPr>
+        <w:t>进行操作</w:t>
+      </w:r>
+    </w:p>
+    <w:p/>
+    <w:p>
+      <w:pPr>
+        <w:pStyle w:val="2"/>
+        <w:numPr>
+          <w:ilvl w:val="0"/>
+          <w:numId w:val="1"/>
+        </w:numPr>
+      </w:pPr>
+      <w:r>
+        <w:t>J</w:t>
+      </w:r>
+      <w:r>
+        <w:t>acksondemo</w:t>
+      </w:r>
+    </w:p>
+    <w:p>
+      <w:r>
+        <w:t>J</w:t>
+      </w:r>
+      <w:r>
+        <w:rPr>
+          <w:rFonts w:hint="eastAsia"/>
+        </w:rPr>
+        <w:t>son</w:t>
+      </w:r>
+      <w:r>
+        <w:rPr>
+          <w:rFonts w:hint="eastAsia"/>
+        </w:rPr>
+        <w:t>操作</w:t>
+      </w:r>
+      <w:r>
+        <w:rPr>
+          <w:rFonts w:hint="eastAsia"/>
+        </w:rPr>
+        <w:t>类似</w:t>
+      </w:r>
+      <w:r>
+        <w:rPr>
+          <w:rFonts w:hint="eastAsia"/>
+        </w:rPr>
+        <w:t>gson</w:t>
+      </w:r>
+    </w:p>
+    <w:p>
+      <w:r>
+        <w:rPr>
+          <w:rFonts w:hint="eastAsia"/>
+        </w:rPr>
+        <w:t>使用</w:t>
+      </w:r>
+      <w:r>
+        <w:rPr>
+          <w:rFonts w:hint="eastAsia"/>
+        </w:rPr>
+        <w:t>jackson</w:t>
+      </w:r>
+      <w:r>
+        <w:rPr>
+          <w:rFonts w:hint="eastAsia"/>
+        </w:rPr>
+        <w:t>对</w:t>
+      </w:r>
+      <w:r>
+        <w:rPr>
+          <w:rFonts w:hint="eastAsia"/>
+        </w:rPr>
+        <w:t>json</w:t>
+      </w:r>
+      <w:r>
+        <w:rPr>
+          <w:rFonts w:hint="eastAsia"/>
+        </w:rPr>
+        <w:t>进行操作的例子</w:t>
+      </w:r>
+    </w:p>
+    <w:p/>
+    <w:p>
+      <w:pPr>
+        <w:pStyle w:val="2"/>
+        <w:numPr>
+          <w:ilvl w:val="0"/>
+          <w:numId w:val="1"/>
+        </w:numPr>
+      </w:pPr>
+      <w:r>
+        <w:t>H</w:t>
+      </w:r>
+      <w:r>
+        <w:rPr>
+          <w:rFonts w:hint="eastAsia"/>
+        </w:rPr>
+        <w:t>ellospring</w:t>
+      </w:r>
+    </w:p>
+    <w:p>
+      <w:r>
+        <w:rPr>
+          <w:rFonts w:hint="eastAsia"/>
+        </w:rPr>
+        <w:t>AOP</w:t>
+      </w:r>
+      <w:r>
+        <w:rPr>
+          <w:rFonts w:hint="eastAsia"/>
+        </w:rPr>
+        <w:t>框架</w:t>
+      </w:r>
+      <w:r>
+        <w:rPr>
+          <w:rFonts w:hint="eastAsia"/>
+        </w:rPr>
+        <w:t>DI</w:t>
+      </w:r>
+      <w:r>
+        <w:rPr>
+          <w:rFonts w:hint="eastAsia"/>
+        </w:rPr>
+        <w:t>依赖注入</w:t>
+      </w:r>
+      <w:r>
+        <w:rPr>
+          <w:rFonts w:hint="eastAsia"/>
+        </w:rPr>
+        <w:t xml:space="preserve"> IOC</w:t>
+      </w:r>
+      <w:r>
+        <w:rPr>
+          <w:rFonts w:hint="eastAsia"/>
+        </w:rPr>
+        <w:t>控制反转</w:t>
+      </w:r>
+    </w:p>
+    <w:p>
+      <w:r>
+        <w:t>S</w:t>
+      </w:r>
+      <w:r>
+        <w:rPr>
+          <w:rFonts w:hint="eastAsia"/>
+        </w:rPr>
+        <w:t>pring4.0</w:t>
+      </w:r>
+      <w:r>
+        <w:rPr>
+          <w:rFonts w:hint="eastAsia"/>
+        </w:rPr>
+        <w:t>简单入门</w:t>
+      </w:r>
+    </w:p>
+    <w:p/>
+    <w:p>
+      <w:pPr>
+        <w:pStyle w:val="2"/>
+        <w:numPr>
+          <w:ilvl w:val="0"/>
+          <w:numId w:val="1"/>
+        </w:numPr>
+      </w:pPr>
+      <w:r>
+        <w:t>Springaspectdemo</w:t>
+      </w:r>
+    </w:p>
+    <w:p>
+      <w:r>
+        <w:rPr>
+          <w:rFonts w:hint="eastAsia"/>
+        </w:rPr>
+        <w:t>AOP</w:t>
+      </w:r>
+      <w:r>
+        <w:rPr>
+          <w:rFonts w:hint="eastAsia"/>
+        </w:rPr>
+        <w:t>面向切面编程示例</w:t>
+      </w:r>
+    </w:p>
+    <w:p>
+      <w:r>
+        <w:rPr>
+          <w:rFonts w:hint="eastAsia"/>
+        </w:rPr>
+        <w:t>在</w:t>
+      </w:r>
+      <w:r>
+        <w:rPr>
+          <w:rFonts w:hint="eastAsia"/>
+        </w:rPr>
+        <w:t>Spring</w:t>
+      </w:r>
+      <w:r>
+        <w:rPr>
+          <w:rFonts w:hint="eastAsia"/>
+        </w:rPr>
+        <w:t>中面向切面编程，</w:t>
+      </w:r>
+      <w:r>
+        <w:rPr>
+          <w:rFonts w:hint="eastAsia"/>
         </w:rPr>
         <w:t>java</w:t>
       </w:r>
       <w:r>
         <w:rPr>
-          <w:rFonts w:ascii="Arial" w:hAnsi="Arial" w:cs="Arial" w:hint="eastAsia"/>
-          <w:color w:val="000000"/>
-          <w:sz w:val="20"/>
-          <w:szCs w:val="20"/>
-        </w:rPr>
-        <w:t>原生代码进行</w:t>
-      </w:r>
-      <w:r>
-        <w:rPr>
-          <w:rFonts w:ascii="Arial" w:hAnsi="Arial" w:cs="Arial" w:hint="eastAsia"/>
-          <w:color w:val="000000"/>
-          <w:sz w:val="20"/>
-          <w:szCs w:val="20"/>
-        </w:rPr>
-        <w:t>get</w:t>
-      </w:r>
-      <w:r>
-        <w:rPr>
-          <w:rFonts w:ascii="Arial" w:hAnsi="Arial" w:cs="Arial" w:hint="eastAsia"/>
-          <w:color w:val="000000"/>
-          <w:sz w:val="20"/>
-          <w:szCs w:val="20"/>
-        </w:rPr>
-        <w:t>与</w:t>
-      </w:r>
-      <w:r>
-        <w:rPr>
-          <w:rFonts w:ascii="Arial" w:hAnsi="Arial" w:cs="Arial" w:hint="eastAsia"/>
-          <w:color w:val="000000"/>
-          <w:sz w:val="20"/>
-          <w:szCs w:val="20"/>
-        </w:rPr>
-        <w:t>post</w:t>
-      </w:r>
-      <w:r>
-        <w:rPr>
-          <w:rFonts w:ascii="Arial" w:hAnsi="Arial" w:cs="Arial" w:hint="eastAsia"/>
-          <w:color w:val="000000"/>
-          <w:sz w:val="20"/>
-          <w:szCs w:val="20"/>
-        </w:rPr>
-        <w:t>方式的提交</w:t>
-      </w:r>
-    </w:p>
-    <w:p>
-      <w:pPr>
-        <w:rPr>
-          <w:rFonts w:ascii="Arial" w:hAnsi="Arial" w:cs="Arial"/>
-          <w:color w:val="000000"/>
-          <w:sz w:val="20"/>
-          <w:szCs w:val="20"/>
-        </w:rPr>
-      </w:pPr>
-    </w:p>
-    <w:p>
-      <w:pPr>
-        <w:pStyle w:val="2"/>
-        <w:numPr>
-          <w:ilvl w:val="0"/>
-          <w:numId w:val="1"/>
-        </w:numPr>
-      </w:pPr>
-      <w:proofErr w:type="spellStart"/>
-      <w:r>
-        <w:t>Mybatisdemo</w:t>
-      </w:r>
-      <w:proofErr w:type="spellEnd"/>
-    </w:p>
-    <w:p>
-      <w:r>
-        <w:rPr>
-          <w:rFonts w:hint="eastAsia"/>
-        </w:rPr>
-        <w:t>半自动</w:t>
-      </w:r>
-      <w:r>
-        <w:rPr>
-          <w:rFonts w:hint="eastAsia"/>
-        </w:rPr>
-        <w:t>ORM</w:t>
-      </w:r>
-      <w:r>
-        <w:rPr>
-          <w:rFonts w:hint="eastAsia"/>
-        </w:rPr>
-        <w:t>框架类似</w:t>
-      </w:r>
-      <w:r>
-        <w:rPr>
-          <w:rFonts w:hint="eastAsia"/>
-        </w:rPr>
-        <w:t>hibernate</w:t>
-      </w:r>
-      <w:r>
-        <w:rPr>
-          <w:rFonts w:hint="eastAsia"/>
-        </w:rPr>
-        <w:t>映射数据库与实体类及进行操作</w:t>
-      </w:r>
-    </w:p>
-    <w:p>
-      <w:r>
-        <w:rPr>
-          <w:rFonts w:hint="eastAsia"/>
-        </w:rPr>
-        <w:t>Logs</w:t>
-      </w:r>
-      <w:r>
-        <w:rPr>
-          <w:rFonts w:hint="eastAsia"/>
-        </w:rPr>
-        <w:t>为实体直接映射</w:t>
-      </w:r>
-      <w:r>
-        <w:rPr>
-          <w:rFonts w:hint="eastAsia"/>
-        </w:rPr>
-        <w:t>,Comment</w:t>
-      </w:r>
-      <w:r>
-        <w:rPr>
-          <w:rFonts w:hint="eastAsia"/>
-        </w:rPr>
-        <w:t>为接口映射示例</w:t>
-      </w:r>
-    </w:p>
-    <w:p/>
-    <w:p>
-      <w:pPr>
-        <w:pStyle w:val="2"/>
-        <w:numPr>
-          <w:ilvl w:val="0"/>
-          <w:numId w:val="1"/>
-        </w:numPr>
-      </w:pPr>
-      <w:proofErr w:type="spellStart"/>
-      <w:r>
-        <w:t>Redisdemo</w:t>
-      </w:r>
-      <w:proofErr w:type="spellEnd"/>
-    </w:p>
-    <w:p>
-      <w:r>
-        <w:rPr>
-          <w:rFonts w:hint="eastAsia"/>
-        </w:rPr>
-        <w:t>内存数据库</w:t>
-      </w:r>
-    </w:p>
-    <w:p>
-      <w:r>
-        <w:t>J</w:t>
-      </w:r>
-      <w:r>
-        <w:rPr>
-          <w:rFonts w:hint="eastAsia"/>
-        </w:rPr>
-        <w:t>ava</w:t>
-      </w:r>
-      <w:r>
-        <w:rPr>
-          <w:rFonts w:hint="eastAsia"/>
-        </w:rPr>
-        <w:t>连接</w:t>
-      </w:r>
-      <w:proofErr w:type="spellStart"/>
-      <w:r>
-        <w:rPr>
-          <w:rFonts w:hint="eastAsia"/>
-        </w:rPr>
-        <w:t>redis</w:t>
-      </w:r>
-      <w:proofErr w:type="spellEnd"/>
-      <w:r>
-        <w:rPr>
-          <w:rFonts w:hint="eastAsia"/>
-        </w:rPr>
-        <w:t>并对</w:t>
-      </w:r>
-      <w:proofErr w:type="spellStart"/>
-      <w:r>
-        <w:rPr>
-          <w:rFonts w:hint="eastAsia"/>
-        </w:rPr>
-        <w:t>redis</w:t>
-      </w:r>
-      <w:proofErr w:type="spellEnd"/>
-      <w:r>
-        <w:rPr>
-          <w:rFonts w:hint="eastAsia"/>
-        </w:rPr>
-        <w:t>进行操作</w:t>
-      </w:r>
-    </w:p>
-    <w:p/>
-    <w:p>
-      <w:pPr>
-        <w:pStyle w:val="2"/>
-        <w:numPr>
-          <w:ilvl w:val="0"/>
-          <w:numId w:val="1"/>
-        </w:numPr>
-      </w:pPr>
-      <w:proofErr w:type="spellStart"/>
-      <w:r>
-        <w:t>J</w:t>
-      </w:r>
-      <w:r>
-        <w:t>acksondemo</w:t>
-      </w:r>
-      <w:proofErr w:type="spellEnd"/>
-    </w:p>
-    <w:p>
-      <w:proofErr w:type="spellStart"/>
-      <w:r>
-        <w:t>J</w:t>
-      </w:r>
-      <w:r>
-        <w:rPr>
-          <w:rFonts w:hint="eastAsia"/>
-        </w:rPr>
-        <w:t>son</w:t>
-      </w:r>
-      <w:proofErr w:type="spellEnd"/>
-      <w:r>
-        <w:rPr>
-          <w:rFonts w:hint="eastAsia"/>
-        </w:rPr>
-        <w:t>操作</w:t>
-      </w:r>
-      <w:r>
-        <w:rPr>
-          <w:rFonts w:hint="eastAsia"/>
-        </w:rPr>
-        <w:t>类似</w:t>
-      </w:r>
-      <w:proofErr w:type="spellStart"/>
-      <w:r>
-        <w:rPr>
-          <w:rFonts w:hint="eastAsia"/>
-        </w:rPr>
-        <w:t>gson</w:t>
-      </w:r>
-      <w:proofErr w:type="spellEnd"/>
-    </w:p>
-    <w:p>
-      <w:r>
-        <w:rPr>
-          <w:rFonts w:hint="eastAsia"/>
-        </w:rPr>
-        <w:t>使用</w:t>
-      </w:r>
-      <w:proofErr w:type="spellStart"/>
-      <w:r>
-        <w:rPr>
-          <w:rFonts w:hint="eastAsia"/>
-        </w:rPr>
-        <w:t>jackson</w:t>
-      </w:r>
-      <w:proofErr w:type="spellEnd"/>
-      <w:r>
-        <w:rPr>
-          <w:rFonts w:hint="eastAsia"/>
-        </w:rPr>
-        <w:t>对</w:t>
-      </w:r>
-      <w:proofErr w:type="spellStart"/>
-      <w:r>
-        <w:rPr>
-          <w:rFonts w:hint="eastAsia"/>
-        </w:rPr>
-        <w:t>json</w:t>
-      </w:r>
-      <w:proofErr w:type="spellEnd"/>
-      <w:r>
-        <w:rPr>
-          <w:rFonts w:hint="eastAsia"/>
-        </w:rPr>
-        <w:t>进行操作的例子</w:t>
-      </w:r>
-    </w:p>
-    <w:p/>
-    <w:p>
-      <w:pPr>
-        <w:pStyle w:val="2"/>
-        <w:numPr>
-          <w:ilvl w:val="0"/>
-          <w:numId w:val="1"/>
-        </w:numPr>
-      </w:pPr>
-      <w:proofErr w:type="spellStart"/>
-      <w:r>
-        <w:t>H</w:t>
-      </w:r>
-      <w:r>
-        <w:rPr>
-          <w:rFonts w:hint="eastAsia"/>
-        </w:rPr>
-        <w:t>ellospring</w:t>
-      </w:r>
-      <w:proofErr w:type="spellEnd"/>
-    </w:p>
-    <w:p>
-      <w:r>
-        <w:rPr>
-          <w:rFonts w:hint="eastAsia"/>
-        </w:rPr>
-        <w:t>AOP</w:t>
-      </w:r>
-      <w:r>
-        <w:rPr>
-          <w:rFonts w:hint="eastAsia"/>
-        </w:rPr>
-        <w:t>框架</w:t>
-      </w:r>
-      <w:r>
-        <w:rPr>
-          <w:rFonts w:hint="eastAsia"/>
-        </w:rPr>
-        <w:t>DI</w:t>
-      </w:r>
-      <w:r>
-        <w:rPr>
-          <w:rFonts w:hint="eastAsia"/>
-        </w:rPr>
-        <w:t>依赖注入</w:t>
-      </w:r>
-      <w:r>
-        <w:rPr>
-          <w:rFonts w:hint="eastAsia"/>
-        </w:rPr>
-        <w:t xml:space="preserve"> IOC</w:t>
-      </w:r>
-      <w:r>
-        <w:rPr>
-          <w:rFonts w:hint="eastAsia"/>
-        </w:rPr>
-        <w:t>控制反转</w:t>
-      </w:r>
-    </w:p>
-    <w:p>
-      <w:r>
-        <w:t>S</w:t>
-      </w:r>
-      <w:r>
-        <w:rPr>
-          <w:rFonts w:hint="eastAsia"/>
-        </w:rPr>
-        <w:t>pring4.0</w:t>
-      </w:r>
-      <w:r>
-        <w:rPr>
-          <w:rFonts w:hint="eastAsia"/>
-        </w:rPr>
-        <w:t>简单入门</w:t>
-      </w:r>
-    </w:p>
-    <w:p/>
-    <w:p>
-      <w:pPr>
-        <w:pStyle w:val="2"/>
-        <w:numPr>
-          <w:ilvl w:val="0"/>
-          <w:numId w:val="1"/>
-        </w:numPr>
-      </w:pPr>
-      <w:proofErr w:type="spellStart"/>
-      <w:r>
-        <w:t>Springaspectdemo</w:t>
-      </w:r>
-      <w:proofErr w:type="spellEnd"/>
-    </w:p>
-    <w:p>
-      <w:r>
-        <w:rPr>
-          <w:rFonts w:hint="eastAsia"/>
-        </w:rPr>
-        <w:t>AOP</w:t>
-      </w:r>
-      <w:r>
-        <w:rPr>
-          <w:rFonts w:hint="eastAsia"/>
-        </w:rPr>
-        <w:t>面向切面编程示例</w:t>
-      </w:r>
-    </w:p>
-    <w:p>
-      <w:r>
-        <w:rPr>
-          <w:rFonts w:hint="eastAsia"/>
-        </w:rPr>
-        <w:t>在</w:t>
-      </w:r>
-      <w:r>
-        <w:rPr>
-          <w:rFonts w:hint="eastAsia"/>
-        </w:rPr>
-        <w:t>Spring</w:t>
-      </w:r>
-      <w:r>
-        <w:rPr>
-          <w:rFonts w:hint="eastAsia"/>
-        </w:rPr>
-        <w:t>中面向切面编程，</w:t>
-      </w:r>
-      <w:r>
-        <w:rPr>
-          <w:rFonts w:hint="eastAsia"/>
-        </w:rPr>
-        <w:t>java</w:t>
-      </w:r>
-      <w:r>
-        <w:rPr>
           <w:rFonts w:hint="eastAsia"/>
         </w:rPr>
         <w:t>中注解与反射的使用</w:t>
       </w:r>
-      <w:proofErr w:type="spellStart"/>
       <w:r>
         <w:rPr>
           <w:rFonts w:hint="eastAsia"/>
         </w:rPr>
         <w:t>SpringAOP</w:t>
       </w:r>
-      <w:proofErr w:type="spellEnd"/>
       <w:r>
         <w:rPr>
           <w:rFonts w:hint="eastAsia"/>
@@ -1123,7 +1058,6 @@
           <w:numId w:val="1"/>
         </w:numPr>
       </w:pPr>
-      <w:proofErr w:type="spellStart"/>
       <w:r>
         <w:lastRenderedPageBreak/>
         <w:t>U</w:t>
@@ -1131,17 +1065,14 @@
       <w:r>
         <w:t>rlrewritedemo</w:t>
       </w:r>
-      <w:proofErr w:type="spellEnd"/>
-    </w:p>
-    <w:p>
-      <w:proofErr w:type="spellStart"/>
+    </w:p>
+    <w:p>
       <w:r>
         <w:rPr>
           <w:rFonts w:hint="eastAsia"/>
         </w:rPr>
         <w:t>url</w:t>
       </w:r>
-      <w:proofErr w:type="spellEnd"/>
       <w:r>
         <w:rPr>
           <w:rFonts w:hint="eastAsia"/>
@@ -1190,48 +1121,30 @@
         <w:rPr>
           <w:rFonts w:hint="eastAsia"/>
         </w:rPr>
-        <w:t>文件</w:t>
-      </w:r>
-      <w:proofErr w:type="gramStart"/>
-      <w:r>
-        <w:rPr>
-          <w:rFonts w:hint="eastAsia"/>
-        </w:rPr>
-        <w:t>实际访问</w:t>
-      </w:r>
-      <w:proofErr w:type="gramEnd"/>
-      <w:r>
-        <w:rPr>
-          <w:rFonts w:hint="eastAsia"/>
-        </w:rPr>
-        <w:t>的是</w:t>
-      </w:r>
-      <w:proofErr w:type="spellStart"/>
+        <w:t>文件实际访问的是</w:t>
+      </w:r>
       <w:r>
         <w:rPr>
           <w:rFonts w:hint="eastAsia"/>
         </w:rPr>
         <w:t>jsp</w:t>
       </w:r>
-      <w:proofErr w:type="spellEnd"/>
-    </w:p>
-    <w:p/>
-    <w:p>
-      <w:pPr>
-        <w:pStyle w:val="2"/>
-        <w:numPr>
-          <w:ilvl w:val="0"/>
-          <w:numId w:val="1"/>
-        </w:numPr>
-      </w:pPr>
-      <w:proofErr w:type="spellStart"/>
+    </w:p>
+    <w:p/>
+    <w:p>
+      <w:pPr>
+        <w:pStyle w:val="2"/>
+        <w:numPr>
+          <w:ilvl w:val="0"/>
+          <w:numId w:val="1"/>
+        </w:numPr>
+      </w:pPr>
       <w:r>
         <w:t>S</w:t>
       </w:r>
       <w:r>
         <w:t>pringmvcdemo</w:t>
       </w:r>
-      <w:proofErr w:type="spellEnd"/>
     </w:p>
     <w:p>
       <w:r>
@@ -1248,14 +1161,12 @@
       </w:r>
     </w:p>
     <w:p>
-      <w:proofErr w:type="spellStart"/>
       <w:r>
         <w:rPr>
           <w:rFonts w:hint="eastAsia"/>
         </w:rPr>
         <w:t>springmvc</w:t>
       </w:r>
-      <w:proofErr w:type="spellEnd"/>
       <w:r>
         <w:rPr>
           <w:rFonts w:hint="eastAsia"/>
@@ -1274,14 +1185,12 @@
         </w:rPr>
         <w:t>风格的</w:t>
       </w:r>
-      <w:proofErr w:type="spellStart"/>
       <w:r>
         <w:rPr>
           <w:rFonts w:hint="eastAsia"/>
         </w:rPr>
         <w:t>helloworld</w:t>
       </w:r>
-      <w:proofErr w:type="spellEnd"/>
       <w:r>
         <w:rPr>
           <w:rFonts w:hint="eastAsia"/>
@@ -1310,11 +1219,9 @@
           <w:numId w:val="1"/>
         </w:numPr>
       </w:pPr>
-      <w:proofErr w:type="spellStart"/>
       <w:r>
         <w:t>springmvcjdbctemplatedemo</w:t>
       </w:r>
-      <w:proofErr w:type="spellEnd"/>
     </w:p>
     <w:p>
       <w:r>
@@ -1331,28 +1238,24 @@
       </w:r>
     </w:p>
     <w:p>
-      <w:proofErr w:type="spellStart"/>
       <w:r>
         <w:rPr>
           <w:rFonts w:hint="eastAsia"/>
         </w:rPr>
         <w:t>springmvc</w:t>
       </w:r>
-      <w:proofErr w:type="spellEnd"/>
       <w:r>
         <w:rPr>
           <w:rFonts w:hint="eastAsia"/>
         </w:rPr>
         <w:t>中使用</w:t>
       </w:r>
-      <w:proofErr w:type="spellStart"/>
       <w:r>
         <w:rPr>
           <w:rFonts w:hint="eastAsia"/>
         </w:rPr>
         <w:t>jdbctemplate</w:t>
       </w:r>
-      <w:proofErr w:type="spellEnd"/>
       <w:r>
         <w:rPr>
           <w:rFonts w:hint="eastAsia"/>
@@ -1383,11 +1286,9 @@
           <w:numId w:val="1"/>
         </w:numPr>
       </w:pPr>
-      <w:proofErr w:type="spellStart"/>
       <w:r>
         <w:t>druiddemo</w:t>
       </w:r>
-      <w:proofErr w:type="spellEnd"/>
     </w:p>
     <w:p>
       <w:r>
@@ -1414,11 +1315,9 @@
           <w:numId w:val="1"/>
         </w:numPr>
       </w:pPr>
-      <w:proofErr w:type="spellStart"/>
       <w:r>
         <w:t>Javajdbcdemo</w:t>
       </w:r>
-      <w:proofErr w:type="spellEnd"/>
     </w:p>
     <w:p>
       <w:pPr>
@@ -1447,28 +1346,24 @@
         </w:rPr>
         <w:t>使用</w:t>
       </w:r>
-      <w:proofErr w:type="spellStart"/>
       <w:r>
         <w:rPr>
           <w:rFonts w:hint="eastAsia"/>
         </w:rPr>
         <w:t>javajdbc</w:t>
       </w:r>
-      <w:proofErr w:type="spellEnd"/>
       <w:r>
         <w:rPr>
           <w:rFonts w:hint="eastAsia"/>
         </w:rPr>
         <w:t>连接</w:t>
       </w:r>
-      <w:proofErr w:type="spellStart"/>
       <w:r>
         <w:rPr>
           <w:rFonts w:hint="eastAsia"/>
         </w:rPr>
         <w:t>mysql</w:t>
       </w:r>
-      <w:proofErr w:type="spellEnd"/>
       <w:r>
         <w:rPr>
           <w:rFonts w:hint="eastAsia"/>
@@ -1497,11 +1392,9 @@
           <w:numId w:val="1"/>
         </w:numPr>
       </w:pPr>
-      <w:proofErr w:type="spellStart"/>
       <w:r>
         <w:t>Poidemo</w:t>
       </w:r>
-      <w:proofErr w:type="spellEnd"/>
     </w:p>
     <w:p>
       <w:pPr>
@@ -1519,14 +1412,12 @@
         </w:rPr>
         <w:t>使用</w:t>
       </w:r>
-      <w:proofErr w:type="spellStart"/>
       <w:r>
         <w:rPr>
           <w:rFonts w:hint="eastAsia"/>
         </w:rPr>
         <w:t>apachePOI</w:t>
       </w:r>
-      <w:proofErr w:type="spellEnd"/>
       <w:r>
         <w:rPr>
           <w:rFonts w:hint="eastAsia"/>
@@ -1545,14 +1436,12 @@
         </w:rPr>
         <w:t>文件并拼装成</w:t>
       </w:r>
-      <w:proofErr w:type="spellStart"/>
       <w:r>
         <w:rPr>
           <w:rFonts w:hint="eastAsia"/>
         </w:rPr>
         <w:t>sql</w:t>
       </w:r>
-      <w:proofErr w:type="spellEnd"/>
       <w:r>
         <w:rPr>
           <w:rFonts w:hint="eastAsia"/>
@@ -1565,7 +1454,6 @@
         </w:rPr>
         <w:t>这里使用的是</w:t>
       </w:r>
-      <w:proofErr w:type="spellStart"/>
       <w:r>
         <w:rPr>
           <w:rFonts w:ascii="Consolas" w:hAnsi="Consolas" w:cs="Consolas" w:hint="eastAsia"/>
@@ -1576,7 +1464,6 @@
         </w:rPr>
         <w:t>xssf</w:t>
       </w:r>
-      <w:proofErr w:type="spellEnd"/>
       <w:r>
         <w:rPr>
           <w:rFonts w:ascii="Consolas" w:hAnsi="Consolas" w:cs="Consolas" w:hint="eastAsia"/>
@@ -1620,14 +1507,12 @@
         <w:lastRenderedPageBreak/>
         <w:t>使用</w:t>
       </w:r>
-      <w:proofErr w:type="spellStart"/>
       <w:r>
         <w:rPr>
           <w:rFonts w:hint="eastAsia"/>
         </w:rPr>
         <w:t>springmvc</w:t>
       </w:r>
-      <w:proofErr w:type="spellEnd"/>
       <w:r>
         <w:rPr>
           <w:rFonts w:hint="eastAsia"/>
@@ -1656,17 +1541,14 @@
           <w:numId w:val="1"/>
         </w:numPr>
       </w:pPr>
-      <w:proofErr w:type="spellStart"/>
       <w:r>
         <w:t>S</w:t>
       </w:r>
       <w:r>
         <w:t>pringmvctransactiondemo</w:t>
       </w:r>
-      <w:proofErr w:type="spellEnd"/>
-    </w:p>
-    <w:p>
-      <w:proofErr w:type="spellStart"/>
+    </w:p>
+    <w:p>
       <w:r>
         <w:t>S</w:t>
       </w:r>
@@ -1676,21 +1558,18 @@
         </w:rPr>
         <w:t>pring+springmvc</w:t>
       </w:r>
-      <w:proofErr w:type="spellEnd"/>
       <w:r>
         <w:rPr>
           <w:rFonts w:hint="eastAsia"/>
         </w:rPr>
         <w:t>在</w:t>
       </w:r>
-      <w:proofErr w:type="spellStart"/>
       <w:r>
         <w:rPr>
           <w:rFonts w:hint="eastAsia"/>
         </w:rPr>
         <w:t>mysql</w:t>
       </w:r>
-      <w:proofErr w:type="spellEnd"/>
       <w:r>
         <w:rPr>
           <w:rFonts w:hint="eastAsia"/>
@@ -1707,7 +1586,6 @@
           <w:numId w:val="1"/>
         </w:numPr>
       </w:pPr>
-      <w:proofErr w:type="spellStart"/>
       <w:r>
         <w:rPr>
           <w:rFonts w:hint="eastAsia"/>
@@ -1717,7 +1595,6 @@
       <w:r>
         <w:t>demo</w:t>
       </w:r>
-      <w:proofErr w:type="spellEnd"/>
     </w:p>
     <w:p>
       <w:r>
@@ -1730,63 +1607,21 @@
         <w:rPr>
           <w:rFonts w:hint="eastAsia"/>
         </w:rPr>
-        <w:t>客户端与服务端示例，先</w:t>
-      </w:r>
-      <w:proofErr w:type="gramStart"/>
-      <w:r>
-        <w:rPr>
-          <w:rFonts w:hint="eastAsia"/>
-        </w:rPr>
-        <w:t>启服务端</w:t>
-      </w:r>
-      <w:proofErr w:type="gramEnd"/>
-      <w:r>
-        <w:rPr>
-          <w:rFonts w:hint="eastAsia"/>
-        </w:rPr>
-        <w:t>再启客户端，服务</w:t>
-      </w:r>
-      <w:proofErr w:type="gramStart"/>
-      <w:r>
-        <w:rPr>
-          <w:rFonts w:hint="eastAsia"/>
-        </w:rPr>
-        <w:t>端接受</w:t>
-      </w:r>
-      <w:proofErr w:type="gramEnd"/>
-      <w:r>
-        <w:rPr>
-          <w:rFonts w:hint="eastAsia"/>
-        </w:rPr>
-        <w:t>客户端发送的消息</w:t>
-      </w:r>
-    </w:p>
-    <w:p>
-      <w:r>
-        <w:rPr>
-          <w:rFonts w:hint="eastAsia"/>
-        </w:rPr>
-        <w:t>lesson</w:t>
-      </w:r>
-      <w:proofErr w:type="gramStart"/>
-      <w:r>
-        <w:rPr>
-          <w:rFonts w:hint="eastAsia"/>
-        </w:rPr>
-        <w:t>2</w:t>
-      </w:r>
-      <w:r>
-        <w:rPr>
-          <w:rFonts w:hint="eastAsia"/>
-        </w:rPr>
-        <w:t>多个</w:t>
-      </w:r>
-      <w:proofErr w:type="gramEnd"/>
-      <w:r>
-        <w:rPr>
-          <w:rFonts w:hint="eastAsia"/>
-        </w:rPr>
-        <w:t>客户端一个服务端示例</w:t>
+        <w:t>客户端与服务端示例，先启服务端再启客户端，服务端接受客户端发送的消息</w:t>
+      </w:r>
+    </w:p>
+    <w:p>
+      <w:r>
+        <w:rPr>
+          <w:rFonts w:hint="eastAsia"/>
+        </w:rPr>
+        <w:t>lesson2</w:t>
+      </w:r>
+      <w:r>
+        <w:rPr>
+          <w:rFonts w:hint="eastAsia"/>
+        </w:rPr>
+        <w:t>多个客户端一个服务端示例</w:t>
       </w:r>
     </w:p>
     <w:p>
@@ -1826,11 +1661,9 @@
           <w:numId w:val="1"/>
         </w:numPr>
       </w:pPr>
-      <w:proofErr w:type="spellStart"/>
       <w:r>
         <w:t>hessiandemo</w:t>
       </w:r>
-      <w:proofErr w:type="spellEnd"/>
     </w:p>
     <w:p>
       <w:r>
@@ -1849,7 +1682,6 @@
           <w:numId w:val="1"/>
         </w:numPr>
       </w:pPr>
-      <w:proofErr w:type="spellStart"/>
       <w:r>
         <w:rPr>
           <w:rFonts w:hint="eastAsia"/>
@@ -1859,7 +1691,6 @@
       <w:r>
         <w:t>uartzdemo</w:t>
       </w:r>
-      <w:proofErr w:type="spellEnd"/>
     </w:p>
     <w:p>
       <w:r>
@@ -1890,7 +1721,6 @@
           <w:numId w:val="1"/>
         </w:numPr>
       </w:pPr>
-      <w:proofErr w:type="spellStart"/>
       <w:r>
         <w:t>T</w:t>
       </w:r>
@@ -1900,7 +1730,6 @@
         </w:rPr>
         <w:t>askdemo</w:t>
       </w:r>
-      <w:proofErr w:type="spellEnd"/>
     </w:p>
     <w:p>
       <w:r>
@@ -1963,11 +1792,9 @@
           <w:numId w:val="1"/>
         </w:numPr>
       </w:pPr>
-      <w:proofErr w:type="spellStart"/>
       <w:r>
         <w:t>Nettydemo</w:t>
       </w:r>
-      <w:proofErr w:type="spellEnd"/>
     </w:p>
     <w:p>
       <w:r>
@@ -1976,14 +1803,12 @@
         </w:rPr>
         <w:t>网络通信框架</w:t>
       </w:r>
-      <w:proofErr w:type="spellStart"/>
       <w:r>
         <w:rPr>
           <w:rFonts w:hint="eastAsia"/>
         </w:rPr>
         <w:t>nettydemo</w:t>
       </w:r>
-      <w:proofErr w:type="spellEnd"/>
     </w:p>
     <w:p>
       <w:r>
@@ -2107,11 +1932,9 @@
           <w:numId w:val="1"/>
         </w:numPr>
       </w:pPr>
-      <w:proofErr w:type="spellStart"/>
       <w:r>
         <w:t>Jogampdemo</w:t>
       </w:r>
-      <w:proofErr w:type="spellEnd"/>
     </w:p>
     <w:p>
       <w:r>
@@ -2129,14 +1952,12 @@
         </w:rPr>
         <w:t>地</w:t>
       </w:r>
-      <w:proofErr w:type="spellStart"/>
       <w:r>
         <w:rPr>
           <w:rFonts w:hint="eastAsia"/>
         </w:rPr>
         <w:t>opengl,openal,opencl</w:t>
       </w:r>
-      <w:proofErr w:type="spellEnd"/>
       <w:r>
         <w:rPr>
           <w:rFonts w:hint="eastAsia"/>
@@ -2155,14 +1976,12 @@
         </w:rPr>
         <w:t>对</w:t>
       </w:r>
-      <w:proofErr w:type="spellStart"/>
       <w:r>
         <w:rPr>
           <w:rFonts w:hint="eastAsia"/>
         </w:rPr>
         <w:t>opengl</w:t>
       </w:r>
-      <w:proofErr w:type="spellEnd"/>
       <w:r>
         <w:rPr>
           <w:rFonts w:hint="eastAsia"/>
@@ -2183,14 +2002,12 @@
         </w:rPr>
         <w:t>显示了一个</w:t>
       </w:r>
-      <w:proofErr w:type="spellStart"/>
       <w:r>
         <w:rPr>
           <w:rFonts w:hint="eastAsia"/>
         </w:rPr>
         <w:t>opengl</w:t>
       </w:r>
-      <w:proofErr w:type="spellEnd"/>
       <w:r>
         <w:rPr>
           <w:rFonts w:hint="eastAsia"/>
@@ -2247,18 +2064,14 @@
           <w:numId w:val="1"/>
         </w:numPr>
       </w:pPr>
-      <w:proofErr w:type="spellStart"/>
       <w:r>
         <w:t>Swingdemo</w:t>
       </w:r>
-      <w:proofErr w:type="spellEnd"/>
-    </w:p>
-    <w:p>
-      <w:proofErr w:type="spellStart"/>
+    </w:p>
+    <w:p>
       <w:r>
         <w:t>TestFileChooser</w:t>
       </w:r>
-      <w:proofErr w:type="spellEnd"/>
       <w:r>
         <w:rPr>
           <w:rFonts w:hint="eastAsia"/>
@@ -2267,11 +2080,9 @@
       </w:r>
     </w:p>
     <w:p>
-      <w:proofErr w:type="spellStart"/>
       <w:r>
         <w:t>CustomFileFilter</w:t>
       </w:r>
-      <w:proofErr w:type="spellEnd"/>
       <w:r>
         <w:rPr>
           <w:rFonts w:hint="eastAsia"/>
@@ -2294,11 +2105,9 @@
           <w:numId w:val="1"/>
         </w:numPr>
       </w:pPr>
-      <w:proofErr w:type="spellStart"/>
       <w:r>
         <w:t>Itextdemo</w:t>
       </w:r>
-      <w:proofErr w:type="spellEnd"/>
     </w:p>
     <w:p>
       <w:r>
@@ -2307,14 +2116,12 @@
         </w:rPr>
         <w:t>使用</w:t>
       </w:r>
-      <w:proofErr w:type="spellStart"/>
       <w:r>
         <w:rPr>
           <w:rFonts w:hint="eastAsia"/>
         </w:rPr>
         <w:t>itext</w:t>
       </w:r>
-      <w:proofErr w:type="spellEnd"/>
       <w:r>
         <w:rPr>
           <w:rFonts w:hint="eastAsia"/>
@@ -2376,11 +2183,9 @@
           <w:numId w:val="1"/>
         </w:numPr>
       </w:pPr>
-      <w:proofErr w:type="spellStart"/>
       <w:r>
         <w:t>Maildemo</w:t>
       </w:r>
-      <w:proofErr w:type="spellEnd"/>
     </w:p>
     <w:p>
       <w:r>
@@ -2399,7 +2204,6 @@
           <w:numId w:val="1"/>
         </w:numPr>
       </w:pPr>
-      <w:proofErr w:type="spellStart"/>
       <w:r>
         <w:lastRenderedPageBreak/>
         <w:t>S</w:t>
@@ -2410,7 +2214,6 @@
         </w:rPr>
         <w:t>hirodemo</w:t>
       </w:r>
-      <w:proofErr w:type="spellEnd"/>
     </w:p>
     <w:p>
       <w:r>
@@ -2422,14 +2225,12 @@
         </w:rPr>
         <w:t>从</w:t>
       </w:r>
-      <w:proofErr w:type="spellStart"/>
       <w:r>
         <w:rPr>
           <w:rFonts w:hint="eastAsia"/>
         </w:rPr>
         <w:t>ini</w:t>
       </w:r>
-      <w:proofErr w:type="spellEnd"/>
       <w:r>
         <w:rPr>
           <w:rFonts w:hint="eastAsia"/>
@@ -2438,11 +2239,9 @@
       </w:r>
     </w:p>
     <w:p>
-      <w:proofErr w:type="spellStart"/>
       <w:r>
         <w:t>jdbcrealmdemo</w:t>
       </w:r>
-      <w:proofErr w:type="spellEnd"/>
       <w:r>
         <w:rPr>
           <w:rFonts w:hint="eastAsia"/>
@@ -2451,25 +2250,21 @@
       </w:r>
     </w:p>
     <w:p>
-      <w:proofErr w:type="spellStart"/>
       <w:r>
         <w:t>springmvcmybatisshirodemo</w:t>
       </w:r>
-      <w:proofErr w:type="spellEnd"/>
       <w:r>
         <w:rPr>
           <w:rFonts w:hint="eastAsia"/>
         </w:rPr>
         <w:t>角色权限资源示例</w:t>
       </w:r>
-      <w:proofErr w:type="spellStart"/>
       <w:r>
         <w:rPr>
           <w:rFonts w:hint="eastAsia"/>
         </w:rPr>
         <w:t>mybatis</w:t>
       </w:r>
-      <w:proofErr w:type="spellEnd"/>
       <w:r>
         <w:rPr>
           <w:rFonts w:hint="eastAsia"/>
@@ -2499,28 +2294,24 @@
         </w:rPr>
         <w:t>使用</w:t>
       </w:r>
-      <w:proofErr w:type="spellStart"/>
       <w:r>
         <w:rPr>
           <w:rFonts w:hint="eastAsia"/>
         </w:rPr>
         <w:t>shiro</w:t>
       </w:r>
-      <w:proofErr w:type="spellEnd"/>
       <w:r>
         <w:rPr>
           <w:rFonts w:hint="eastAsia"/>
         </w:rPr>
         <w:t>与</w:t>
       </w:r>
-      <w:proofErr w:type="spellStart"/>
       <w:r>
         <w:rPr>
           <w:rFonts w:hint="eastAsia"/>
         </w:rPr>
         <w:t>mysql</w:t>
       </w:r>
-      <w:proofErr w:type="spellEnd"/>
       <w:r>
         <w:rPr>
           <w:rFonts w:hint="eastAsia"/>
@@ -2553,14 +2344,12 @@
       </w:r>
     </w:p>
     <w:p>
-      <w:proofErr w:type="spellStart"/>
       <w:r>
         <w:rPr>
           <w:rFonts w:hint="eastAsia"/>
         </w:rPr>
         <w:t>ssh</w:t>
       </w:r>
-      <w:proofErr w:type="spellEnd"/>
       <w:r>
         <w:rPr>
           <w:rFonts w:hint="eastAsia"/>
@@ -2573,19 +2362,11 @@
         </w:rPr>
         <w:t>jar</w:t>
       </w:r>
-      <w:proofErr w:type="gramStart"/>
-      <w:r>
-        <w:rPr>
-          <w:rFonts w:hint="eastAsia"/>
-        </w:rPr>
-        <w:t>包并演示</w:t>
-      </w:r>
-      <w:proofErr w:type="gramEnd"/>
-      <w:r>
-        <w:rPr>
-          <w:rFonts w:hint="eastAsia"/>
-        </w:rPr>
-        <w:t>了一个登陆</w:t>
+      <w:r>
+        <w:rPr>
+          <w:rFonts w:hint="eastAsia"/>
+        </w:rPr>
+        <w:t>包并演示了一个登陆</w:t>
       </w:r>
     </w:p>
     <w:p/>
@@ -2623,14 +2404,12 @@
         </w:rPr>
         <w:t>实现的</w:t>
       </w:r>
-      <w:proofErr w:type="spellStart"/>
       <w:r>
         <w:rPr>
           <w:rFonts w:hint="eastAsia"/>
         </w:rPr>
         <w:t>jpa</w:t>
       </w:r>
-      <w:proofErr w:type="spellEnd"/>
       <w:r>
         <w:rPr>
           <w:rFonts w:hint="eastAsia"/>
@@ -2647,11 +2426,9 @@
           <w:numId w:val="1"/>
         </w:numPr>
       </w:pPr>
-      <w:proofErr w:type="spellStart"/>
       <w:r>
         <w:t>pagehelperdemo</w:t>
       </w:r>
-      <w:proofErr w:type="spellEnd"/>
     </w:p>
     <w:p>
       <w:r>
@@ -2660,28 +2437,24 @@
         </w:rPr>
         <w:t>在</w:t>
       </w:r>
-      <w:proofErr w:type="spellStart"/>
       <w:r>
         <w:rPr>
           <w:rFonts w:hint="eastAsia"/>
         </w:rPr>
         <w:t>mybatis</w:t>
       </w:r>
-      <w:proofErr w:type="spellEnd"/>
       <w:r>
         <w:rPr>
           <w:rFonts w:hint="eastAsia"/>
         </w:rPr>
         <w:t>中使用注解并且使用</w:t>
       </w:r>
-      <w:proofErr w:type="spellStart"/>
       <w:r>
         <w:rPr>
           <w:rFonts w:hint="eastAsia"/>
         </w:rPr>
         <w:t>pagehelper</w:t>
       </w:r>
-      <w:proofErr w:type="spellEnd"/>
       <w:r>
         <w:rPr>
           <w:rFonts w:hint="eastAsia"/>
@@ -2698,11 +2471,9 @@
           <w:numId w:val="1"/>
         </w:numPr>
       </w:pPr>
-      <w:proofErr w:type="spellStart"/>
       <w:r>
         <w:t>tilesdemo</w:t>
       </w:r>
-      <w:proofErr w:type="spellEnd"/>
     </w:p>
     <w:p>
       <w:r>
@@ -2740,11 +2511,9 @@
           <w:numId w:val="1"/>
         </w:numPr>
       </w:pPr>
-      <w:proofErr w:type="spellStart"/>
       <w:r>
         <w:t>pjaxdemo</w:t>
       </w:r>
-      <w:proofErr w:type="spellEnd"/>
     </w:p>
     <w:p>
       <w:r>
@@ -2807,11 +2576,9 @@
           <w:numId w:val="1"/>
         </w:numPr>
       </w:pPr>
-      <w:proofErr w:type="spellStart"/>
       <w:r>
         <w:t>Jodatimedemo</w:t>
       </w:r>
-      <w:proofErr w:type="spellEnd"/>
     </w:p>
     <w:p>
       <w:r>
@@ -2820,14 +2587,12 @@
         </w:rPr>
         <w:t>日期时间处理类相比</w:t>
       </w:r>
-      <w:proofErr w:type="spellStart"/>
       <w:r>
         <w:rPr>
           <w:rFonts w:hint="eastAsia"/>
         </w:rPr>
         <w:t>jdk</w:t>
       </w:r>
-      <w:proofErr w:type="spellEnd"/>
       <w:r>
         <w:rPr>
           <w:rFonts w:hint="eastAsia"/>
@@ -2856,15 +2621,12 @@
           <w:numId w:val="1"/>
         </w:numPr>
       </w:pPr>
-      <w:proofErr w:type="spellStart"/>
       <w:r>
         <w:lastRenderedPageBreak/>
         <w:t>Dbcpdemo</w:t>
       </w:r>
-      <w:proofErr w:type="spellEnd"/>
-    </w:p>
-    <w:p>
-      <w:proofErr w:type="spellStart"/>
+    </w:p>
+    <w:p>
       <w:r>
         <w:t>D</w:t>
       </w:r>
@@ -2874,7 +2636,6 @@
         </w:rPr>
         <w:t>bcp</w:t>
       </w:r>
-      <w:proofErr w:type="spellEnd"/>
       <w:r>
         <w:rPr>
           <w:rFonts w:hint="eastAsia"/>
@@ -2957,11 +2718,9 @@
           <w:numId w:val="1"/>
         </w:numPr>
       </w:pPr>
-      <w:proofErr w:type="spellStart"/>
       <w:r>
         <w:t>commoniodemo</w:t>
       </w:r>
-      <w:proofErr w:type="spellEnd"/>
     </w:p>
     <w:p>
       <w:r>
@@ -2970,14 +2729,12 @@
         </w:rPr>
         <w:t>使用</w:t>
       </w:r>
-      <w:proofErr w:type="spellStart"/>
       <w:r>
         <w:rPr>
           <w:rFonts w:hint="eastAsia"/>
         </w:rPr>
         <w:t>commonsio</w:t>
       </w:r>
-      <w:proofErr w:type="spellEnd"/>
       <w:r>
         <w:rPr>
           <w:rFonts w:hint="eastAsia"/>
@@ -2995,11 +2752,9 @@
           <w:numId w:val="1"/>
         </w:numPr>
       </w:pPr>
-      <w:proofErr w:type="spellStart"/>
       <w:r>
         <w:t>springmybatisdemo</w:t>
       </w:r>
-      <w:proofErr w:type="spellEnd"/>
     </w:p>
     <w:p>
       <w:r>
@@ -3014,179 +2769,139 @@
         </w:rPr>
         <w:t>结合</w:t>
       </w:r>
-      <w:proofErr w:type="spellStart"/>
       <w:r>
         <w:rPr>
           <w:rFonts w:hint="eastAsia"/>
         </w:rPr>
         <w:t>springmvc</w:t>
       </w:r>
-      <w:proofErr w:type="spellEnd"/>
       <w:r>
         <w:rPr>
           <w:rFonts w:hint="eastAsia"/>
         </w:rPr>
         <w:t>与</w:t>
       </w:r>
-      <w:proofErr w:type="spellStart"/>
       <w:r>
         <w:rPr>
           <w:rFonts w:hint="eastAsia"/>
         </w:rPr>
         <w:t>mybatis</w:t>
       </w:r>
-      <w:proofErr w:type="spellEnd"/>
-      <w:r>
-        <w:rPr>
-          <w:rFonts w:hint="eastAsia"/>
-        </w:rPr>
-        <w:t>结合没有分</w:t>
-      </w:r>
-      <w:proofErr w:type="gramStart"/>
-      <w:r>
-        <w:rPr>
-          <w:rFonts w:hint="eastAsia"/>
-        </w:rPr>
-        <w:t>页如果</w:t>
-      </w:r>
-      <w:proofErr w:type="gramEnd"/>
+      <w:r>
+        <w:rPr>
+          <w:rFonts w:hint="eastAsia"/>
+        </w:rPr>
+        <w:t>结合没有分页如果使用分页请参照</w:t>
+      </w:r>
+      <w:r>
+        <w:rPr>
+          <w:rFonts w:hint="eastAsia"/>
+        </w:rPr>
+        <w:t>mybatis</w:t>
+      </w:r>
+      <w:r>
+        <w:rPr>
+          <w:rFonts w:hint="eastAsia"/>
+        </w:rPr>
+        <w:t>分页示例</w:t>
+      </w:r>
+    </w:p>
+    <w:p/>
+    <w:p/>
+    <w:p>
+      <w:pPr>
+        <w:pStyle w:val="2"/>
+        <w:numPr>
+          <w:ilvl w:val="0"/>
+          <w:numId w:val="1"/>
+        </w:numPr>
+      </w:pPr>
+      <w:r>
+        <w:t>qrcode</w:t>
+      </w:r>
+    </w:p>
+    <w:p>
+      <w:r>
+        <w:rPr>
+          <w:rFonts w:hint="eastAsia"/>
+        </w:rPr>
+        <w:t>二维码生成</w:t>
+      </w:r>
+      <w:r>
+        <w:rPr>
+          <w:rFonts w:hint="eastAsia"/>
+        </w:rPr>
+        <w:t>,</w:t>
+      </w:r>
       <w:r>
         <w:rPr>
           <w:rFonts w:hint="eastAsia"/>
         </w:rPr>
         <w:t>使用</w:t>
       </w:r>
-      <w:proofErr w:type="gramStart"/>
-      <w:r>
-        <w:rPr>
-          <w:rFonts w:hint="eastAsia"/>
-        </w:rPr>
-        <w:t>分页请参照</w:t>
-      </w:r>
-      <w:proofErr w:type="spellStart"/>
-      <w:proofErr w:type="gramEnd"/>
-      <w:r>
-        <w:rPr>
-          <w:rFonts w:hint="eastAsia"/>
-        </w:rPr>
-        <w:t>mybatis</w:t>
-      </w:r>
-      <w:proofErr w:type="spellEnd"/>
-      <w:r>
-        <w:rPr>
-          <w:rFonts w:hint="eastAsia"/>
-        </w:rPr>
-        <w:t>分页示例</w:t>
-      </w:r>
-    </w:p>
-    <w:p/>
-    <w:p/>
-    <w:p>
-      <w:pPr>
-        <w:pStyle w:val="2"/>
-        <w:numPr>
-          <w:ilvl w:val="0"/>
-          <w:numId w:val="1"/>
-        </w:numPr>
-      </w:pPr>
-      <w:proofErr w:type="spellStart"/>
-      <w:r>
+      <w:r>
+        <w:rPr>
+          <w:rFonts w:hint="eastAsia"/>
+        </w:rPr>
         <w:t>qrcode</w:t>
       </w:r>
-      <w:proofErr w:type="spellEnd"/>
-    </w:p>
-    <w:p>
-      <w:proofErr w:type="gramStart"/>
-      <w:r>
-        <w:rPr>
-          <w:rFonts w:hint="eastAsia"/>
-        </w:rPr>
-        <w:t>二维码生成</w:t>
-      </w:r>
-      <w:proofErr w:type="gramEnd"/>
-      <w:r>
-        <w:rPr>
-          <w:rFonts w:hint="eastAsia"/>
-        </w:rPr>
-        <w:t>,</w:t>
-      </w:r>
+      <w:r>
+        <w:rPr>
+          <w:rFonts w:hint="eastAsia"/>
+        </w:rPr>
+        <w:t>包生成与</w:t>
+      </w:r>
+      <w:r>
+        <w:rPr>
+          <w:rFonts w:hint="eastAsia"/>
+        </w:rPr>
+        <w:t>google</w:t>
+      </w:r>
+      <w:r>
+        <w:rPr>
+          <w:rFonts w:hint="eastAsia"/>
+        </w:rPr>
+        <w:t>的</w:t>
+      </w:r>
+      <w:r>
+        <w:rPr>
+          <w:rFonts w:hint="eastAsia"/>
+        </w:rPr>
+        <w:t>zxing</w:t>
+      </w:r>
+      <w:r>
+        <w:rPr>
+          <w:rFonts w:hint="eastAsia"/>
+        </w:rPr>
+        <w:t>生成两种示例</w:t>
+      </w:r>
+    </w:p>
+    <w:p/>
+    <w:p>
+      <w:pPr>
+        <w:pStyle w:val="2"/>
+        <w:numPr>
+          <w:ilvl w:val="0"/>
+          <w:numId w:val="1"/>
+        </w:numPr>
+      </w:pPr>
+      <w:r>
+        <w:t>freemarkDemo</w:t>
+      </w:r>
+    </w:p>
+    <w:p>
       <w:r>
         <w:rPr>
           <w:rFonts w:hint="eastAsia"/>
         </w:rPr>
         <w:t>使用</w:t>
       </w:r>
-      <w:proofErr w:type="spellStart"/>
-      <w:r>
-        <w:rPr>
-          <w:rFonts w:hint="eastAsia"/>
-        </w:rPr>
-        <w:t>qrcode</w:t>
-      </w:r>
-      <w:proofErr w:type="spellEnd"/>
-      <w:r>
-        <w:rPr>
-          <w:rFonts w:hint="eastAsia"/>
-        </w:rPr>
-        <w:t>包生成与</w:t>
-      </w:r>
-      <w:r>
-        <w:rPr>
-          <w:rFonts w:hint="eastAsia"/>
-        </w:rPr>
-        <w:t>google</w:t>
-      </w:r>
-      <w:r>
-        <w:rPr>
-          <w:rFonts w:hint="eastAsia"/>
-        </w:rPr>
-        <w:t>的</w:t>
-      </w:r>
-      <w:proofErr w:type="spellStart"/>
-      <w:r>
-        <w:rPr>
-          <w:rFonts w:hint="eastAsia"/>
-        </w:rPr>
-        <w:t>zxing</w:t>
-      </w:r>
-      <w:proofErr w:type="spellEnd"/>
-      <w:r>
-        <w:rPr>
-          <w:rFonts w:hint="eastAsia"/>
-        </w:rPr>
-        <w:t>生成两种示例</w:t>
-      </w:r>
-    </w:p>
-    <w:p/>
-    <w:p>
-      <w:pPr>
-        <w:pStyle w:val="2"/>
-        <w:numPr>
-          <w:ilvl w:val="0"/>
-          <w:numId w:val="1"/>
-        </w:numPr>
-      </w:pPr>
-      <w:proofErr w:type="spellStart"/>
-      <w:r>
-        <w:t>freemarkDemo</w:t>
-      </w:r>
-      <w:proofErr w:type="spellEnd"/>
-    </w:p>
-    <w:p>
-      <w:r>
-        <w:rPr>
-          <w:rFonts w:hint="eastAsia"/>
-        </w:rPr>
-        <w:t>使用</w:t>
-      </w:r>
-      <w:proofErr w:type="spellStart"/>
       <w:r>
         <w:rPr>
           <w:rFonts w:hint="eastAsia"/>
         </w:rPr>
         <w:t>freemark</w:t>
       </w:r>
-      <w:proofErr w:type="spellEnd"/>
       <w:r>
         <w:rPr>
           <w:rFonts w:hint="eastAsia"/>
@@ -3215,11 +2930,9 @@
           <w:numId w:val="1"/>
         </w:numPr>
       </w:pPr>
-      <w:proofErr w:type="spellStart"/>
       <w:r>
         <w:t>vskedtemplate</w:t>
       </w:r>
-      <w:proofErr w:type="spellEnd"/>
     </w:p>
     <w:p>
       <w:r>
@@ -3228,28 +2941,24 @@
         </w:rPr>
         <w:t>在</w:t>
       </w:r>
-      <w:proofErr w:type="spellStart"/>
       <w:r>
         <w:rPr>
           <w:rFonts w:hint="eastAsia"/>
         </w:rPr>
         <w:t>jsp</w:t>
       </w:r>
-      <w:proofErr w:type="spellEnd"/>
       <w:r>
         <w:rPr>
           <w:rFonts w:hint="eastAsia"/>
         </w:rPr>
         <w:t>页面中</w:t>
       </w:r>
-      <w:proofErr w:type="spellStart"/>
       <w:r>
         <w:rPr>
           <w:rFonts w:hint="eastAsia"/>
         </w:rPr>
         <w:t>basePath</w:t>
       </w:r>
-      <w:proofErr w:type="spellEnd"/>
       <w:r>
         <w:rPr>
           <w:rFonts w:hint="eastAsia"/>
@@ -3295,25 +3004,21 @@
       </w:r>
     </w:p>
     <w:p>
-      <w:proofErr w:type="spellStart"/>
       <w:r>
         <w:t>Simplefacelet</w:t>
       </w:r>
-      <w:proofErr w:type="spellEnd"/>
       <w:r>
         <w:rPr>
           <w:rFonts w:hint="eastAsia"/>
         </w:rPr>
         <w:t>一个最简单的</w:t>
       </w:r>
-      <w:proofErr w:type="spellStart"/>
       <w:r>
         <w:rPr>
           <w:rFonts w:hint="eastAsia"/>
         </w:rPr>
         <w:t>facelet</w:t>
       </w:r>
-      <w:proofErr w:type="spellEnd"/>
       <w:r>
         <w:rPr>
           <w:rFonts w:hint="eastAsia"/>
@@ -3331,22 +3036,18 @@
           <w:numId w:val="1"/>
         </w:numPr>
       </w:pPr>
-      <w:proofErr w:type="spellStart"/>
       <w:r>
         <w:t>Cdidemo</w:t>
       </w:r>
-      <w:proofErr w:type="spellEnd"/>
-    </w:p>
-    <w:p/>
-    <w:p>
-      <w:proofErr w:type="spellStart"/>
+    </w:p>
+    <w:p/>
+    <w:p>
       <w:r>
         <w:t>S</w:t>
       </w:r>
       <w:r>
         <w:t>implecdi</w:t>
       </w:r>
-      <w:proofErr w:type="spellEnd"/>
       <w:r>
         <w:rPr>
           <w:rFonts w:hint="eastAsia"/>
@@ -3365,14 +3066,12 @@
         </w:rPr>
         <w:t>使用示例结合</w:t>
       </w:r>
-      <w:proofErr w:type="spellStart"/>
       <w:r>
         <w:rPr>
           <w:rFonts w:hint="eastAsia"/>
         </w:rPr>
         <w:t>facelet</w:t>
       </w:r>
-      <w:proofErr w:type="spellEnd"/>
       <w:r>
         <w:rPr>
           <w:rFonts w:hint="eastAsia"/>
@@ -3427,14 +3126,12 @@
         </w:rPr>
         <w:t>使用注解实现</w:t>
       </w:r>
-      <w:proofErr w:type="spellStart"/>
       <w:r>
         <w:rPr>
           <w:rFonts w:hint="eastAsia"/>
         </w:rPr>
         <w:t>servlet,filter,servletcontextlistener</w:t>
       </w:r>
-      <w:proofErr w:type="spellEnd"/>
     </w:p>
     <w:p>
       <w:r>
@@ -3483,14 +3180,12 @@
       </w:r>
     </w:p>
     <w:p>
-      <w:proofErr w:type="spellStart"/>
       <w:r>
         <w:rPr>
           <w:rFonts w:hint="eastAsia"/>
         </w:rPr>
         <w:t>beetl</w:t>
       </w:r>
-      <w:proofErr w:type="spellEnd"/>
       <w:r>
         <w:rPr>
           <w:rFonts w:hint="eastAsia"/>
@@ -3507,11 +3202,9 @@
           <w:numId w:val="1"/>
         </w:numPr>
       </w:pPr>
-      <w:proofErr w:type="spellStart"/>
       <w:r>
         <w:t>ocr</w:t>
       </w:r>
-      <w:proofErr w:type="spellEnd"/>
     </w:p>
     <w:p>
       <w:r>
@@ -3520,14 +3213,12 @@
         </w:rPr>
         <w:t>灵云</w:t>
       </w:r>
-      <w:proofErr w:type="spellStart"/>
       <w:r>
         <w:rPr>
           <w:rFonts w:hint="eastAsia"/>
         </w:rPr>
         <w:t>ocr</w:t>
       </w:r>
-      <w:proofErr w:type="spellEnd"/>
       <w:r>
         <w:rPr>
           <w:rFonts w:hint="eastAsia"/>
@@ -3542,44 +3233,38 @@
         </w:rPr>
         <w:t>实际改装后成为</w:t>
       </w:r>
-      <w:proofErr w:type="spellStart"/>
       <w:r>
         <w:rPr>
           <w:rFonts w:hint="eastAsia"/>
         </w:rPr>
         <w:t>hyfdscard</w:t>
       </w:r>
-      <w:proofErr w:type="spellEnd"/>
       <w:r>
         <w:rPr>
           <w:rFonts w:hint="eastAsia"/>
         </w:rPr>
         <w:t>与</w:t>
       </w:r>
-      <w:proofErr w:type="spellStart"/>
       <w:r>
         <w:rPr>
           <w:rFonts w:hint="eastAsia"/>
         </w:rPr>
         <w:t>hyfdscardweb</w:t>
       </w:r>
-      <w:proofErr w:type="spellEnd"/>
-    </w:p>
-    <w:p/>
-    <w:p/>
-    <w:p>
-      <w:pPr>
-        <w:pStyle w:val="2"/>
-        <w:numPr>
-          <w:ilvl w:val="0"/>
-          <w:numId w:val="1"/>
-        </w:numPr>
-      </w:pPr>
-      <w:proofErr w:type="spellStart"/>
+    </w:p>
+    <w:p/>
+    <w:p/>
+    <w:p>
+      <w:pPr>
+        <w:pStyle w:val="2"/>
+        <w:numPr>
+          <w:ilvl w:val="0"/>
+          <w:numId w:val="1"/>
+        </w:numPr>
+      </w:pPr>
       <w:r>
         <w:t>filedemo</w:t>
       </w:r>
-      <w:proofErr w:type="spellEnd"/>
     </w:p>
     <w:p>
       <w:r>
@@ -3588,14 +3273,12 @@
         </w:rPr>
         <w:t>文件操作包括</w:t>
       </w:r>
-      <w:proofErr w:type="spellStart"/>
       <w:r>
         <w:rPr>
           <w:rFonts w:hint="eastAsia"/>
         </w:rPr>
         <w:t>sftp</w:t>
       </w:r>
-      <w:proofErr w:type="spellEnd"/>
       <w:r>
         <w:rPr>
           <w:rFonts w:hint="eastAsia"/>
@@ -3638,12 +3321,10 @@
           <w:numId w:val="1"/>
         </w:numPr>
       </w:pPr>
-      <w:proofErr w:type="spellStart"/>
       <w:r>
         <w:lastRenderedPageBreak/>
         <w:t>Xmldemo</w:t>
       </w:r>
-      <w:proofErr w:type="spellEnd"/>
     </w:p>
     <w:p>
       <w:r>
@@ -3712,14 +3393,12 @@
         </w:rPr>
         <w:t>原型</w:t>
       </w:r>
-      <w:proofErr w:type="spellStart"/>
       <w:r>
         <w:rPr>
           <w:rFonts w:hint="eastAsia"/>
         </w:rPr>
         <w:t>xstream</w:t>
       </w:r>
-      <w:proofErr w:type="spellEnd"/>
       <w:r>
         <w:rPr>
           <w:rFonts w:hint="eastAsia"/>
@@ -3736,7 +3415,6 @@
           <w:numId w:val="1"/>
         </w:numPr>
       </w:pPr>
-      <w:proofErr w:type="spellStart"/>
       <w:r>
         <w:t>C</w:t>
       </w:r>
@@ -3746,7 +3424,6 @@
         </w:rPr>
         <w:t>achedemo</w:t>
       </w:r>
-      <w:proofErr w:type="spellEnd"/>
     </w:p>
     <w:p>
       <w:r>
@@ -3774,14 +3451,12 @@
           <w:numId w:val="1"/>
         </w:numPr>
       </w:pPr>
-      <w:proofErr w:type="spellStart"/>
       <w:r>
         <w:rPr>
           <w:rFonts w:hint="eastAsia"/>
         </w:rPr>
         <w:t>ajaxdemo</w:t>
       </w:r>
-      <w:proofErr w:type="spellEnd"/>
     </w:p>
     <w:p>
       <w:r>
@@ -3790,14 +3465,12 @@
         </w:rPr>
         <w:t>使用</w:t>
       </w:r>
-      <w:proofErr w:type="spellStart"/>
       <w:r>
         <w:rPr>
           <w:rFonts w:hint="eastAsia"/>
         </w:rPr>
         <w:t>jquery</w:t>
       </w:r>
-      <w:proofErr w:type="spellEnd"/>
       <w:r>
         <w:rPr>
           <w:rFonts w:hint="eastAsia"/>
@@ -3826,11 +3499,9 @@
           <w:numId w:val="1"/>
         </w:numPr>
       </w:pPr>
-      <w:proofErr w:type="spellStart"/>
       <w:r>
         <w:t>vskedjstabledemo</w:t>
       </w:r>
-      <w:proofErr w:type="spellEnd"/>
     </w:p>
     <w:p>
       <w:r>
@@ -3839,28 +3510,12 @@
         </w:rPr>
         <w:t>使用</w:t>
       </w:r>
-      <w:proofErr w:type="spellStart"/>
-      <w:r>
-        <w:rPr>
-          <w:rFonts w:hint="eastAsia"/>
-        </w:rPr>
-        <w:t>jquery</w:t>
-      </w:r>
-      <w:proofErr w:type="spellEnd"/>
-      <w:r>
-        <w:rPr>
-          <w:rFonts w:hint="eastAsia"/>
-        </w:rPr>
-        <w:t xml:space="preserve"> </w:t>
-      </w:r>
-      <w:proofErr w:type="spellStart"/>
-      <w:r>
-        <w:rPr>
-          <w:rFonts w:hint="eastAsia"/>
-        </w:rPr>
-        <w:t>datatables</w:t>
-      </w:r>
-      <w:proofErr w:type="spellEnd"/>
+      <w:r>
+        <w:rPr>
+          <w:rFonts w:hint="eastAsia"/>
+        </w:rPr>
+        <w:t>jquery datatables</w:t>
+      </w:r>
       <w:r>
         <w:rPr>
           <w:rFonts w:hint="eastAsia"/>
@@ -3901,14 +3556,12 @@
         </w:rPr>
         <w:t>写的</w:t>
       </w:r>
-      <w:proofErr w:type="spellStart"/>
       <w:r>
         <w:rPr>
           <w:rFonts w:hint="eastAsia"/>
         </w:rPr>
         <w:t>helloword</w:t>
       </w:r>
-      <w:proofErr w:type="spellEnd"/>
       <w:r>
         <w:rPr>
           <w:rFonts w:hint="eastAsia"/>
@@ -3936,14 +3589,12 @@
         </w:rPr>
         <w:t>演示了使用原生</w:t>
       </w:r>
-      <w:proofErr w:type="spellStart"/>
       <w:r>
         <w:rPr>
           <w:rFonts w:hint="eastAsia"/>
         </w:rPr>
         <w:t>jsp</w:t>
       </w:r>
-      <w:proofErr w:type="spellEnd"/>
       <w:r>
         <w:rPr>
           <w:rFonts w:hint="eastAsia"/>
@@ -3960,11 +3611,9 @@
           <w:numId w:val="1"/>
         </w:numPr>
       </w:pPr>
-      <w:proofErr w:type="spellStart"/>
       <w:r>
         <w:t>highchart</w:t>
       </w:r>
-      <w:proofErr w:type="spellEnd"/>
     </w:p>
     <w:p>
       <w:r>
@@ -3988,9 +3637,62 @@
       <w:r>
         <w:t>ok</w:t>
       </w:r>
+    </w:p>
+    <w:p/>
+    <w:p>
+      <w:pPr>
+        <w:rPr>
+          <w:rFonts w:hint="eastAsia"/>
+        </w:rPr>
+      </w:pPr>
       <w:bookmarkStart w:id="0" w:name="_GoBack"/>
       <w:bookmarkEnd w:id="0"/>
     </w:p>
+    <w:p>
+      <w:pPr>
+        <w:pStyle w:val="2"/>
+        <w:numPr>
+          <w:ilvl w:val="0"/>
+          <w:numId w:val="1"/>
+        </w:numPr>
+      </w:pPr>
+      <w:r>
+        <w:lastRenderedPageBreak/>
+        <w:t>validate</w:t>
+      </w:r>
+    </w:p>
+    <w:p>
+      <w:pPr>
+        <w:rPr>
+          <w:rFonts w:hint="eastAsia"/>
+        </w:rPr>
+      </w:pPr>
+      <w:r>
+        <w:t>validationjq</w:t>
+      </w:r>
+      <w:r>
+        <w:rPr>
+          <w:rFonts w:hint="eastAsia"/>
+        </w:rPr>
+        <w:t>使用</w:t>
+      </w:r>
+      <w:r>
+        <w:t>jquery.validate</w:t>
+      </w:r>
+      <w:r>
+        <w:rPr>
+          <w:rFonts w:hint="eastAsia"/>
+        </w:rPr>
+        <w:t>插件来进行表单验证</w:t>
+      </w:r>
+      <w:r>
+        <w:rPr>
+          <w:rFonts w:hint="eastAsia"/>
+        </w:rPr>
+        <w:t>，其中包括基本验证，自定义验证方法验证如正则表达式的使用。</w:t>
+      </w:r>
+    </w:p>
+    <w:p/>
     <w:sectPr>
       <w:pgSz w:w="11906" w:h="16838"/>
       <w:pgMar w:top="1440" w:right="1800" w:bottom="1440" w:left="1800" w:header="851" w:footer="992" w:gutter="0"/>
@@ -4002,7 +3704,7 @@
 </file>
 
 <file path=word/numbering.xml><?xml version="1.0" encoding="utf-8"?>
-<w:numbering xmlns:wpc="http://schemas.microsoft.com/office/word/2010/wordprocessingCanvas" xmlns:cx="http://schemas.microsoft.com/office/drawing/2014/chartex" xmlns:mc="http://schemas.openxmlformats.org/markup-compatibility/2006" xmlns:o="urn:schemas-microsoft-com:office:office" xmlns:r="http://schemas.openxmlformats.org/officeDocument/2006/relationships" xmlns:m="http://schemas.openxmlformats.org/officeDocument/2006/math" xmlns:v="urn:schemas-microsoft-com:vml" xmlns:wp14="http://schemas.microsoft.com/office/word/2010/wordprocessingDrawing" xmlns:wp="http://schemas.openxmlformats.org/drawingml/2006/wordprocessingDrawing" xmlns:w10="urn:schemas-microsoft-com:office:word" xmlns:w="http://schemas.openxmlformats.org/wordprocessingml/2006/main" xmlns:w14="http://schemas.microsoft.com/office/word/2010/wordml" xmlns:w15="http://schemas.microsoft.com/office/word/2012/wordml" xmlns:w16se="http://schemas.microsoft.com/office/word/2015/wordml/symex" xmlns:wpg="http://schemas.microsoft.com/office/word/2010/wordprocessingGroup" xmlns:wpi="http://schemas.microsoft.com/office/word/2010/wordprocessingInk" xmlns:wne="http://schemas.microsoft.com/office/word/2006/wordml" xmlns:wps="http://schemas.microsoft.com/office/word/2010/wordprocessingShape" mc:Ignorable="w14 w15 w16se wp14">
+<w:numbering xmlns:wpc="http://schemas.microsoft.com/office/word/2010/wordprocessingCanvas" xmlns:cx="http://schemas.microsoft.com/office/drawing/2014/chartex" xmlns:cx1="http://schemas.microsoft.com/office/drawing/2015/9/8/chartex" xmlns:mc="http://schemas.openxmlformats.org/markup-compatibility/2006" xmlns:o="urn:schemas-microsoft-com:office:office" xmlns:r="http://schemas.openxmlformats.org/officeDocument/2006/relationships" xmlns:m="http://schemas.openxmlformats.org/officeDocument/2006/math" xmlns:v="urn:schemas-microsoft-com:vml" xmlns:wp14="http://schemas.microsoft.com/office/word/2010/wordprocessingDrawing" xmlns:wp="http://schemas.openxmlformats.org/drawingml/2006/wordprocessingDrawing" xmlns:w10="urn:schemas-microsoft-com:office:word" xmlns:w="http://schemas.openxmlformats.org/wordprocessingml/2006/main" xmlns:w14="http://schemas.microsoft.com/office/word/2010/wordml" xmlns:w15="http://schemas.microsoft.com/office/word/2012/wordml" xmlns:w16se="http://schemas.microsoft.com/office/word/2015/wordml/symex" xmlns:wpg="http://schemas.microsoft.com/office/word/2010/wordprocessingGroup" xmlns:wpi="http://schemas.microsoft.com/office/word/2010/wordprocessingInk" xmlns:wne="http://schemas.microsoft.com/office/word/2006/wordml" xmlns:wps="http://schemas.microsoft.com/office/word/2010/wordprocessingShape" mc:Ignorable="w14 w15 w16se wp14">
   <w:abstractNum w:abstractNumId="0" w15:restartNumberingAfterBreak="0">
     <w:nsid w:val="4B19312B"/>
     <w:multiLevelType w:val="hybridMultilevel"/>
@@ -4538,6 +4240,7 @@
   <w:style w:type="character" w:default="1" w:styleId="a0">
     <w:name w:val="Default Paragraph Font"/>
     <w:uiPriority w:val="1"/>
+    <w:semiHidden/>
     <w:unhideWhenUsed/>
   </w:style>
   <w:style w:type="table" w:default="1" w:styleId="a1">
@@ -4892,7 +4595,7 @@
 </file>
 
 <file path=customXml/itemProps1.xml><?xml version="1.0" encoding="utf-8"?>
-<ds:datastoreItem xmlns:ds="http://schemas.openxmlformats.org/officeDocument/2006/customXml" ds:itemID="{7411C919-8174-4CFC-9309-9DFD12CC8C13}">
+<ds:datastoreItem xmlns:ds="http://schemas.openxmlformats.org/officeDocument/2006/customXml" ds:itemID="{A04285D4-AD2C-428A-BAEA-F2CCB3716A49}">
   <ds:schemaRefs>
     <ds:schemaRef ds:uri="http://schemas.openxmlformats.org/officeDocument/2006/bibliography"/>
   </ds:schemaRefs>

</xml_diff>

<commit_message>
add the axis2 for hello world webservice server and client
</commit_message>
<xml_diff>
--- a/vskeddemos/documents/demo工程列表说明.docx
+++ b/vskeddemos/documents/demo工程列表说明.docx
@@ -69,240 +69,245 @@
         <w:rPr>
           <w:rFonts w:hint="eastAsia"/>
         </w:rPr>
-        <w:t>+</w:t>
-      </w:r>
-      <w:proofErr w:type="spellStart"/>
+        <w:t>+demo</w:t>
+      </w:r>
+      <w:r>
+        <w:rPr>
+          <w:rFonts w:hint="eastAsia"/>
+        </w:rPr>
+        <w:t>,demo</w:t>
+      </w:r>
+      <w:r>
+        <w:rPr>
+          <w:rFonts w:hint="eastAsia"/>
+        </w:rPr>
+        <w:t>工程统一建立为</w:t>
+      </w:r>
+      <w:r>
+        <w:rPr>
+          <w:rFonts w:hint="eastAsia"/>
+        </w:rPr>
+        <w:t>web</w:t>
+      </w:r>
+      <w:r>
+        <w:rPr>
+          <w:rFonts w:hint="eastAsia"/>
+        </w:rPr>
+        <w:t>工程</w:t>
+      </w:r>
+    </w:p>
+    <w:p>
+      <w:pPr>
+        <w:pStyle w:val="2"/>
+        <w:numPr>
+          <w:ilvl w:val="0"/>
+          <w:numId w:val="1"/>
+        </w:numPr>
+      </w:pPr>
+      <w:r>
+        <w:t>G</w:t>
+      </w:r>
+      <w:r>
+        <w:rPr>
+          <w:rFonts w:hint="eastAsia"/>
+        </w:rPr>
+        <w:t>sondemo</w:t>
+      </w:r>
+    </w:p>
+    <w:p>
+      <w:pPr>
+        <w:jc w:val="left"/>
+      </w:pPr>
+      <w:r>
+        <w:t>J</w:t>
+      </w:r>
+      <w:r>
+        <w:rPr>
+          <w:rFonts w:hint="eastAsia"/>
+        </w:rPr>
+        <w:t>son</w:t>
+      </w:r>
+      <w:r>
+        <w:rPr>
+          <w:rFonts w:hint="eastAsia"/>
+        </w:rPr>
+        <w:t>转换框架</w:t>
+      </w:r>
+    </w:p>
+    <w:p>
+      <w:pPr>
+        <w:jc w:val="left"/>
+      </w:pPr>
+      <w:r>
+        <w:t>G</w:t>
+      </w:r>
+      <w:r>
+        <w:rPr>
+          <w:rFonts w:hint="eastAsia"/>
+        </w:rPr>
+        <w:t>son</w:t>
+      </w:r>
+      <w:r>
+        <w:rPr>
+          <w:rFonts w:hint="eastAsia"/>
+        </w:rPr>
+        <w:t>将</w:t>
+      </w:r>
+      <w:r>
+        <w:rPr>
+          <w:rFonts w:hint="eastAsia"/>
+        </w:rPr>
+        <w:t>json</w:t>
+      </w:r>
+      <w:r>
+        <w:rPr>
+          <w:rFonts w:hint="eastAsia"/>
+        </w:rPr>
+        <w:t>转换为对象</w:t>
+      </w:r>
+      <w:r>
+        <w:rPr>
+          <w:rFonts w:hint="eastAsia"/>
+        </w:rPr>
+        <w:t>,</w:t>
+      </w:r>
+      <w:r>
+        <w:rPr>
+          <w:rFonts w:hint="eastAsia"/>
+        </w:rPr>
+        <w:t>对象转换为</w:t>
+      </w:r>
+      <w:r>
+        <w:rPr>
+          <w:rFonts w:hint="eastAsia"/>
+        </w:rPr>
+        <w:t>json</w:t>
+      </w:r>
+      <w:r>
+        <w:rPr>
+          <w:rFonts w:hint="eastAsia"/>
+        </w:rPr>
+        <w:t>以及</w:t>
+      </w:r>
+      <w:r>
+        <w:rPr>
+          <w:rFonts w:hint="eastAsia"/>
+        </w:rPr>
+        <w:t>list</w:t>
+      </w:r>
+      <w:r>
+        <w:rPr>
+          <w:rFonts w:hint="eastAsia"/>
+        </w:rPr>
+        <w:t>与</w:t>
+      </w:r>
+      <w:r>
+        <w:rPr>
+          <w:rFonts w:hint="eastAsia"/>
+        </w:rPr>
+        <w:t>map</w:t>
+      </w:r>
+      <w:r>
+        <w:rPr>
+          <w:rFonts w:hint="eastAsia"/>
+        </w:rPr>
+        <w:t>与</w:t>
+      </w:r>
+      <w:r>
+        <w:rPr>
+          <w:rFonts w:hint="eastAsia"/>
+        </w:rPr>
+        <w:t>json</w:t>
+      </w:r>
+      <w:r>
+        <w:rPr>
+          <w:rFonts w:hint="eastAsia"/>
+        </w:rPr>
+        <w:t>互相转换</w:t>
+      </w:r>
+    </w:p>
+    <w:p>
+      <w:pPr>
+        <w:jc w:val="left"/>
+      </w:pPr>
+    </w:p>
+    <w:p>
+      <w:pPr>
+        <w:pStyle w:val="2"/>
+        <w:numPr>
+          <w:ilvl w:val="0"/>
+          <w:numId w:val="1"/>
+        </w:numPr>
+      </w:pPr>
+      <w:r>
+        <w:t>J</w:t>
+      </w:r>
+      <w:r>
+        <w:rPr>
+          <w:rFonts w:hint="eastAsia"/>
+        </w:rPr>
+        <w:t>unit4demo</w:t>
+      </w:r>
+    </w:p>
+    <w:p>
+      <w:r>
+        <w:rPr>
+          <w:rFonts w:hint="eastAsia"/>
+        </w:rPr>
+        <w:t>单元测试框架</w:t>
+      </w:r>
+    </w:p>
+    <w:p>
+      <w:r>
+        <w:t>J</w:t>
+      </w:r>
+      <w:r>
+        <w:rPr>
+          <w:rFonts w:hint="eastAsia"/>
+        </w:rPr>
+        <w:t>unit4</w:t>
+      </w:r>
+      <w:r>
+        <w:rPr>
+          <w:rFonts w:hint="eastAsia"/>
+        </w:rPr>
+        <w:t>测试用例及注解</w:t>
+      </w:r>
+    </w:p>
+    <w:p/>
+    <w:p>
+      <w:pPr>
+        <w:pStyle w:val="2"/>
+        <w:numPr>
+          <w:ilvl w:val="0"/>
+          <w:numId w:val="1"/>
+        </w:numPr>
+      </w:pPr>
+      <w:r>
+        <w:t>L</w:t>
+      </w:r>
+      <w:r>
+        <w:rPr>
+          <w:rFonts w:hint="eastAsia"/>
+        </w:rPr>
+        <w:t>og4j</w:t>
+      </w:r>
       <w:r>
         <w:rPr>
           <w:rFonts w:hint="eastAsia"/>
         </w:rPr>
         <w:t>demo</w:t>
       </w:r>
-      <w:r>
-        <w:rPr>
-          <w:rFonts w:hint="eastAsia"/>
-        </w:rPr>
-        <w:t>,demo</w:t>
-      </w:r>
-      <w:proofErr w:type="spellEnd"/>
-      <w:r>
-        <w:rPr>
-          <w:rFonts w:hint="eastAsia"/>
-        </w:rPr>
-        <w:t>工程统一建立为</w:t>
-      </w:r>
-      <w:r>
-        <w:rPr>
-          <w:rFonts w:hint="eastAsia"/>
-        </w:rPr>
-        <w:t>web</w:t>
-      </w:r>
-      <w:r>
-        <w:rPr>
-          <w:rFonts w:hint="eastAsia"/>
-        </w:rPr>
-        <w:t>工程</w:t>
-      </w:r>
-    </w:p>
-    <w:p>
-      <w:pPr>
-        <w:pStyle w:val="2"/>
-        <w:numPr>
-          <w:ilvl w:val="0"/>
-          <w:numId w:val="1"/>
-        </w:numPr>
-      </w:pPr>
-      <w:proofErr w:type="spellStart"/>
-      <w:r>
-        <w:t>G</w:t>
-      </w:r>
-      <w:r>
-        <w:rPr>
-          <w:rFonts w:hint="eastAsia"/>
-        </w:rPr>
-        <w:t>sondemo</w:t>
-      </w:r>
-      <w:proofErr w:type="spellEnd"/>
-    </w:p>
-    <w:p>
-      <w:pPr>
-        <w:jc w:val="left"/>
-      </w:pPr>
-      <w:proofErr w:type="spellStart"/>
-      <w:r>
-        <w:t>J</w:t>
-      </w:r>
-      <w:r>
-        <w:rPr>
-          <w:rFonts w:hint="eastAsia"/>
-        </w:rPr>
-        <w:t>son</w:t>
-      </w:r>
-      <w:proofErr w:type="spellEnd"/>
-      <w:r>
-        <w:rPr>
-          <w:rFonts w:hint="eastAsia"/>
-        </w:rPr>
-        <w:t>转换框架</w:t>
-      </w:r>
-    </w:p>
-    <w:p>
-      <w:pPr>
-        <w:jc w:val="left"/>
-      </w:pPr>
-      <w:proofErr w:type="spellStart"/>
-      <w:r>
-        <w:t>G</w:t>
-      </w:r>
-      <w:r>
-        <w:rPr>
-          <w:rFonts w:hint="eastAsia"/>
-        </w:rPr>
-        <w:t>son</w:t>
-      </w:r>
-      <w:proofErr w:type="spellEnd"/>
-      <w:r>
-        <w:rPr>
-          <w:rFonts w:hint="eastAsia"/>
-        </w:rPr>
-        <w:t>将</w:t>
-      </w:r>
-      <w:proofErr w:type="spellStart"/>
-      <w:r>
-        <w:rPr>
-          <w:rFonts w:hint="eastAsia"/>
-        </w:rPr>
-        <w:t>json</w:t>
-      </w:r>
-      <w:proofErr w:type="spellEnd"/>
-      <w:r>
-        <w:rPr>
-          <w:rFonts w:hint="eastAsia"/>
-        </w:rPr>
-        <w:t>转换为对象</w:t>
-      </w:r>
-      <w:r>
-        <w:rPr>
-          <w:rFonts w:hint="eastAsia"/>
-        </w:rPr>
-        <w:t>,</w:t>
-      </w:r>
-      <w:r>
-        <w:rPr>
-          <w:rFonts w:hint="eastAsia"/>
-        </w:rPr>
-        <w:t>对象转换为</w:t>
-      </w:r>
-      <w:proofErr w:type="spellStart"/>
-      <w:r>
-        <w:rPr>
-          <w:rFonts w:hint="eastAsia"/>
-        </w:rPr>
-        <w:t>json</w:t>
-      </w:r>
-      <w:proofErr w:type="spellEnd"/>
-      <w:r>
-        <w:rPr>
-          <w:rFonts w:hint="eastAsia"/>
-        </w:rPr>
-        <w:t>以及</w:t>
-      </w:r>
-      <w:r>
-        <w:rPr>
-          <w:rFonts w:hint="eastAsia"/>
-        </w:rPr>
-        <w:t>list</w:t>
-      </w:r>
-      <w:r>
-        <w:rPr>
-          <w:rFonts w:hint="eastAsia"/>
-        </w:rPr>
-        <w:t>与</w:t>
-      </w:r>
-      <w:r>
-        <w:rPr>
-          <w:rFonts w:hint="eastAsia"/>
-        </w:rPr>
-        <w:t>map</w:t>
-      </w:r>
-      <w:r>
-        <w:rPr>
-          <w:rFonts w:hint="eastAsia"/>
-        </w:rPr>
-        <w:t>与</w:t>
-      </w:r>
-      <w:proofErr w:type="spellStart"/>
-      <w:r>
-        <w:rPr>
-          <w:rFonts w:hint="eastAsia"/>
-        </w:rPr>
-        <w:t>json</w:t>
-      </w:r>
-      <w:proofErr w:type="spellEnd"/>
-      <w:r>
-        <w:rPr>
-          <w:rFonts w:hint="eastAsia"/>
-        </w:rPr>
-        <w:t>互相转换</w:t>
-      </w:r>
-    </w:p>
-    <w:p>
-      <w:pPr>
-        <w:jc w:val="left"/>
-      </w:pPr>
-    </w:p>
-    <w:p>
-      <w:pPr>
-        <w:pStyle w:val="2"/>
-        <w:numPr>
-          <w:ilvl w:val="0"/>
-          <w:numId w:val="1"/>
-        </w:numPr>
-      </w:pPr>
-      <w:r>
-        <w:t>J</w:t>
-      </w:r>
-      <w:r>
-        <w:rPr>
-          <w:rFonts w:hint="eastAsia"/>
-        </w:rPr>
-        <w:t>unit4demo</w:t>
-      </w:r>
-    </w:p>
-    <w:p>
-      <w:r>
-        <w:rPr>
-          <w:rFonts w:hint="eastAsia"/>
-        </w:rPr>
-        <w:t>单元测试框架</w:t>
-      </w:r>
-    </w:p>
-    <w:p>
-      <w:r>
-        <w:t>J</w:t>
-      </w:r>
-      <w:r>
-        <w:rPr>
-          <w:rFonts w:hint="eastAsia"/>
-        </w:rPr>
-        <w:t>unit4</w:t>
-      </w:r>
-      <w:r>
-        <w:rPr>
-          <w:rFonts w:hint="eastAsia"/>
-        </w:rPr>
-        <w:t>测试用例及注解</w:t>
-      </w:r>
-    </w:p>
-    <w:p/>
-    <w:p>
-      <w:pPr>
-        <w:pStyle w:val="2"/>
-        <w:numPr>
-          <w:ilvl w:val="0"/>
-          <w:numId w:val="1"/>
-        </w:numPr>
-      </w:pPr>
+    </w:p>
+    <w:p>
+      <w:r>
+        <w:rPr>
+          <w:rFonts w:hint="eastAsia"/>
+        </w:rPr>
+        <w:t>日志记录框架</w:t>
+      </w:r>
+    </w:p>
+    <w:p>
       <w:r>
         <w:t>L</w:t>
       </w:r>
@@ -310,39 +315,159 @@
         <w:rPr>
           <w:rFonts w:hint="eastAsia"/>
         </w:rPr>
+        <w:t>og4j1</w:t>
+      </w:r>
+      <w:r>
+        <w:rPr>
+          <w:rFonts w:hint="eastAsia"/>
+        </w:rPr>
+        <w:t>的用法</w:t>
+      </w:r>
+      <w:r>
+        <w:rPr>
+          <w:rFonts w:hint="eastAsia"/>
+        </w:rPr>
+        <w:t>使用</w:t>
+      </w:r>
+      <w:r>
+        <w:rPr>
+          <w:rFonts w:hint="eastAsia"/>
+        </w:rPr>
+        <w:t>properties</w:t>
+      </w:r>
+      <w:r>
+        <w:rPr>
+          <w:rFonts w:hint="eastAsia"/>
+        </w:rPr>
+        <w:t>配置</w:t>
+      </w:r>
+    </w:p>
+    <w:p>
+      <w:r>
+        <w:rPr>
+          <w:rFonts w:hint="eastAsia"/>
+        </w:rPr>
+        <w:t>Log4j2</w:t>
+      </w:r>
+      <w:r>
+        <w:rPr>
+          <w:rFonts w:hint="eastAsia"/>
+        </w:rPr>
+        <w:t>的用法</w:t>
+      </w:r>
+      <w:r>
+        <w:rPr>
+          <w:rFonts w:hint="eastAsia"/>
+        </w:rPr>
+        <w:t>使用</w:t>
+      </w:r>
+      <w:r>
+        <w:rPr>
+          <w:rFonts w:hint="eastAsia"/>
+        </w:rPr>
+        <w:t>xml</w:t>
+      </w:r>
+      <w:r>
+        <w:rPr>
+          <w:rFonts w:hint="eastAsia"/>
+        </w:rPr>
+        <w:t>配置</w:t>
+      </w:r>
+    </w:p>
+    <w:p>
+      <w:r>
+        <w:t>L</w:t>
+      </w:r>
+      <w:r>
+        <w:rPr>
+          <w:rFonts w:hint="eastAsia"/>
+        </w:rPr>
+        <w:t>og4j1</w:t>
+      </w:r>
+      <w:r>
+        <w:rPr>
+          <w:rFonts w:hint="eastAsia"/>
+        </w:rPr>
+        <w:t>写入数据库与文件</w:t>
+      </w:r>
+    </w:p>
+    <w:p>
+      <w:r>
+        <w:t>L</w:t>
+      </w:r>
+      <w:r>
+        <w:rPr>
+          <w:rFonts w:hint="eastAsia"/>
+        </w:rPr>
         <w:t>og4j</w:t>
       </w:r>
       <w:r>
         <w:rPr>
           <w:rFonts w:hint="eastAsia"/>
         </w:rPr>
-        <w:t>demo</w:t>
-      </w:r>
-    </w:p>
-    <w:p>
-      <w:r>
-        <w:rPr>
-          <w:rFonts w:hint="eastAsia"/>
-        </w:rPr>
-        <w:t>日志记录框架</w:t>
-      </w:r>
-    </w:p>
-    <w:p>
-      <w:r>
-        <w:t>L</w:t>
-      </w:r>
-      <w:r>
-        <w:rPr>
-          <w:rFonts w:hint="eastAsia"/>
-        </w:rPr>
-        <w:t>og4j1</w:t>
-      </w:r>
-      <w:r>
-        <w:rPr>
-          <w:rFonts w:hint="eastAsia"/>
-        </w:rPr>
-        <w:t>的用法</w:t>
-      </w:r>
+        <w:t>2</w:t>
+      </w:r>
+      <w:r>
+        <w:rPr>
+          <w:rFonts w:hint="eastAsia"/>
+        </w:rPr>
+        <w:t>写入数据库与文件</w:t>
+      </w:r>
+    </w:p>
+    <w:p/>
+    <w:p>
+      <w:pPr>
+        <w:pStyle w:val="2"/>
+        <w:numPr>
+          <w:ilvl w:val="0"/>
+          <w:numId w:val="1"/>
+        </w:numPr>
+      </w:pPr>
+      <w:r>
+        <w:rPr>
+          <w:rFonts w:hint="eastAsia"/>
+        </w:rPr>
+        <w:t>testExams</w:t>
+      </w:r>
+    </w:p>
+    <w:p>
+      <w:r>
+        <w:rPr>
+          <w:rFonts w:hint="eastAsia"/>
+        </w:rPr>
+        <w:t>示例代码</w:t>
+      </w:r>
+    </w:p>
+    <w:p>
+      <w:r>
+        <w:rPr>
+          <w:rFonts w:hint="eastAsia"/>
+        </w:rPr>
+        <w:t>冒泡排序</w:t>
+      </w:r>
+    </w:p>
+    <w:p/>
+    <w:p>
+      <w:pPr>
+        <w:pStyle w:val="2"/>
+        <w:numPr>
+          <w:ilvl w:val="0"/>
+          <w:numId w:val="1"/>
+        </w:numPr>
+      </w:pPr>
+      <w:r>
+        <w:t>Commonfileuploaddemo</w:t>
+      </w:r>
+    </w:p>
+    <w:p>
+      <w:r>
+        <w:rPr>
+          <w:rFonts w:hint="eastAsia"/>
+        </w:rPr>
+        <w:t>文件上传</w:t>
+      </w:r>
+    </w:p>
+    <w:p>
       <w:r>
         <w:rPr>
           <w:rFonts w:hint="eastAsia"/>
@@ -353,195 +478,40 @@
         <w:rPr>
           <w:rFonts w:hint="eastAsia"/>
         </w:rPr>
-        <w:t>properties</w:t>
-      </w:r>
-      <w:r>
-        <w:rPr>
-          <w:rFonts w:hint="eastAsia"/>
-        </w:rPr>
-        <w:t>配置</w:t>
-      </w:r>
-    </w:p>
-    <w:p>
-      <w:r>
-        <w:rPr>
-          <w:rFonts w:hint="eastAsia"/>
-        </w:rPr>
-        <w:t>Log4j2</w:t>
-      </w:r>
-      <w:r>
-        <w:rPr>
-          <w:rFonts w:hint="eastAsia"/>
-        </w:rPr>
-        <w:t>的用法</w:t>
-      </w:r>
-      <w:r>
-        <w:rPr>
-          <w:rFonts w:hint="eastAsia"/>
-        </w:rPr>
-        <w:t>使用</w:t>
-      </w:r>
-      <w:r>
-        <w:rPr>
-          <w:rFonts w:hint="eastAsia"/>
-        </w:rPr>
-        <w:t>xml</w:t>
-      </w:r>
-      <w:r>
-        <w:rPr>
-          <w:rFonts w:hint="eastAsia"/>
-        </w:rPr>
-        <w:t>配置</w:t>
-      </w:r>
-    </w:p>
-    <w:p>
-      <w:r>
-        <w:t>L</w:t>
-      </w:r>
-      <w:r>
-        <w:rPr>
-          <w:rFonts w:hint="eastAsia"/>
-        </w:rPr>
-        <w:t>og4j1</w:t>
-      </w:r>
-      <w:r>
-        <w:rPr>
-          <w:rFonts w:hint="eastAsia"/>
-        </w:rPr>
-        <w:t>写入数据库与文件</w:t>
-      </w:r>
-    </w:p>
-    <w:p>
-      <w:r>
-        <w:t>L</w:t>
-      </w:r>
-      <w:r>
-        <w:rPr>
-          <w:rFonts w:hint="eastAsia"/>
-        </w:rPr>
-        <w:t>og4j</w:t>
-      </w:r>
-      <w:r>
-        <w:rPr>
-          <w:rFonts w:hint="eastAsia"/>
-        </w:rPr>
-        <w:t>2</w:t>
-      </w:r>
-      <w:r>
-        <w:rPr>
-          <w:rFonts w:hint="eastAsia"/>
-        </w:rPr>
-        <w:t>写入数据库与文件</w:t>
-      </w:r>
-    </w:p>
-    <w:p/>
-    <w:p>
-      <w:pPr>
-        <w:pStyle w:val="2"/>
-        <w:numPr>
-          <w:ilvl w:val="0"/>
-          <w:numId w:val="1"/>
-        </w:numPr>
-      </w:pPr>
-      <w:proofErr w:type="spellStart"/>
-      <w:r>
-        <w:rPr>
-          <w:rFonts w:hint="eastAsia"/>
-        </w:rPr>
-        <w:t>testExams</w:t>
-      </w:r>
-      <w:proofErr w:type="spellEnd"/>
-    </w:p>
-    <w:p>
-      <w:r>
-        <w:rPr>
-          <w:rFonts w:hint="eastAsia"/>
-        </w:rPr>
-        <w:t>示例代码</w:t>
-      </w:r>
-    </w:p>
-    <w:p>
-      <w:r>
-        <w:rPr>
-          <w:rFonts w:hint="eastAsia"/>
-        </w:rPr>
-        <w:t>冒泡排序</w:t>
-      </w:r>
-    </w:p>
-    <w:p/>
-    <w:p>
-      <w:pPr>
-        <w:pStyle w:val="2"/>
-        <w:numPr>
-          <w:ilvl w:val="0"/>
-          <w:numId w:val="1"/>
-        </w:numPr>
-      </w:pPr>
-      <w:proofErr w:type="spellStart"/>
-      <w:r>
-        <w:t>Commonfileuploaddemo</w:t>
-      </w:r>
-      <w:proofErr w:type="spellEnd"/>
-    </w:p>
-    <w:p>
+        <w:t>commonfileupload</w:t>
+      </w:r>
       <w:r>
         <w:rPr>
           <w:rFonts w:hint="eastAsia"/>
         </w:rPr>
         <w:t>文件上传</w:t>
       </w:r>
-    </w:p>
-    <w:p>
-      <w:r>
-        <w:rPr>
-          <w:rFonts w:hint="eastAsia"/>
-        </w:rPr>
-        <w:t>使用</w:t>
-      </w:r>
-      <w:proofErr w:type="spellStart"/>
-      <w:r>
-        <w:rPr>
-          <w:rFonts w:hint="eastAsia"/>
-        </w:rPr>
-        <w:t>commonfileupload</w:t>
-      </w:r>
-      <w:proofErr w:type="spellEnd"/>
-      <w:r>
-        <w:rPr>
-          <w:rFonts w:hint="eastAsia"/>
-        </w:rPr>
-        <w:t>文件上传</w:t>
-      </w:r>
       <w:r>
         <w:rPr>
           <w:rFonts w:hint="eastAsia"/>
         </w:rPr>
         <w:t>依赖于</w:t>
       </w:r>
-      <w:proofErr w:type="spellStart"/>
       <w:r>
         <w:rPr>
           <w:rFonts w:hint="eastAsia"/>
         </w:rPr>
         <w:t>commonio</w:t>
       </w:r>
-      <w:proofErr w:type="spellEnd"/>
-    </w:p>
-    <w:p/>
-    <w:p>
-      <w:pPr>
-        <w:pStyle w:val="2"/>
-        <w:numPr>
-          <w:ilvl w:val="0"/>
-          <w:numId w:val="1"/>
-        </w:numPr>
-      </w:pPr>
-      <w:proofErr w:type="spellStart"/>
+    </w:p>
+    <w:p/>
+    <w:p>
+      <w:pPr>
+        <w:pStyle w:val="2"/>
+        <w:numPr>
+          <w:ilvl w:val="0"/>
+          <w:numId w:val="1"/>
+        </w:numPr>
+      </w:pPr>
       <w:r>
         <w:lastRenderedPageBreak/>
         <w:t>Httpclientdemo</w:t>
       </w:r>
-      <w:proofErr w:type="spellEnd"/>
     </w:p>
     <w:p>
       <w:r>
@@ -578,7 +548,6 @@
         </w:rPr>
         <w:t xml:space="preserve">apache </w:t>
       </w:r>
-      <w:proofErr w:type="spellStart"/>
       <w:r>
         <w:rPr>
           <w:rFonts w:ascii="Arial" w:hAnsi="Arial" w:cs="Arial"/>
@@ -586,18 +555,72 @@
           <w:sz w:val="20"/>
           <w:szCs w:val="20"/>
         </w:rPr>
-        <w:t>HttpComponents</w:t>
-      </w:r>
-      <w:proofErr w:type="spellEnd"/>
-      <w:r>
+        <w:t>HttpComponents Client</w:t>
+      </w:r>
+      <w:r>
+        <w:rPr>
+          <w:rFonts w:ascii="Arial" w:hAnsi="Arial" w:cs="Arial" w:hint="eastAsia"/>
+          <w:color w:val="000000"/>
+          <w:sz w:val="20"/>
+          <w:szCs w:val="20"/>
+        </w:rPr>
+        <w:t xml:space="preserve"> </w:t>
+      </w:r>
+      <w:r>
+        <w:rPr>
+          <w:rFonts w:ascii="Arial" w:hAnsi="Arial" w:cs="Arial" w:hint="eastAsia"/>
+          <w:color w:val="000000"/>
+          <w:sz w:val="20"/>
+          <w:szCs w:val="20"/>
+        </w:rPr>
+        <w:t>进行</w:t>
+      </w:r>
+      <w:r>
+        <w:rPr>
+          <w:rFonts w:ascii="Arial" w:hAnsi="Arial" w:cs="Arial" w:hint="eastAsia"/>
+          <w:color w:val="000000"/>
+          <w:sz w:val="20"/>
+          <w:szCs w:val="20"/>
+        </w:rPr>
+        <w:t>get</w:t>
+      </w:r>
+      <w:r>
+        <w:rPr>
+          <w:rFonts w:ascii="Arial" w:hAnsi="Arial" w:cs="Arial" w:hint="eastAsia"/>
+          <w:color w:val="000000"/>
+          <w:sz w:val="20"/>
+          <w:szCs w:val="20"/>
+        </w:rPr>
+        <w:t>或</w:t>
+      </w:r>
+      <w:r>
+        <w:rPr>
+          <w:rFonts w:ascii="Arial" w:hAnsi="Arial" w:cs="Arial" w:hint="eastAsia"/>
+          <w:color w:val="000000"/>
+          <w:sz w:val="20"/>
+          <w:szCs w:val="20"/>
+        </w:rPr>
+        <w:t>post</w:t>
+      </w:r>
+      <w:r>
+        <w:rPr>
+          <w:rFonts w:ascii="Arial" w:hAnsi="Arial" w:cs="Arial" w:hint="eastAsia"/>
+          <w:color w:val="000000"/>
+          <w:sz w:val="20"/>
+          <w:szCs w:val="20"/>
+        </w:rPr>
+        <w:t>提交</w:t>
+      </w:r>
+    </w:p>
+    <w:p>
+      <w:pPr>
         <w:rPr>
           <w:rFonts w:ascii="Arial" w:hAnsi="Arial" w:cs="Arial"/>
           <w:color w:val="000000"/>
           <w:sz w:val="20"/>
           <w:szCs w:val="20"/>
         </w:rPr>
-        <w:t xml:space="preserve"> Client</w:t>
-      </w:r>
+      </w:pPr>
       <w:r>
         <w:rPr>
           <w:rFonts w:ascii="Arial" w:hAnsi="Arial" w:cs="Arial" w:hint="eastAsia"/>
@@ -605,7 +628,7 @@
           <w:sz w:val="20"/>
           <w:szCs w:val="20"/>
         </w:rPr>
-        <w:t xml:space="preserve"> </w:t>
+        <w:t>新添加使用</w:t>
       </w:r>
       <w:r>
         <w:rPr>
@@ -614,7 +637,7 @@
           <w:sz w:val="20"/>
           <w:szCs w:val="20"/>
         </w:rPr>
-        <w:t>进行</w:t>
+        <w:t>java</w:t>
       </w:r>
       <w:r>
         <w:rPr>
@@ -623,7 +646,7 @@
           <w:sz w:val="20"/>
           <w:szCs w:val="20"/>
         </w:rPr>
-        <w:t>get</w:t>
+        <w:t>原生代码进行</w:t>
       </w:r>
       <w:r>
         <w:rPr>
@@ -632,7 +655,7 @@
           <w:sz w:val="20"/>
           <w:szCs w:val="20"/>
         </w:rPr>
-        <w:t>或</w:t>
+        <w:t>get</w:t>
       </w:r>
       <w:r>
         <w:rPr>
@@ -641,7 +664,7 @@
           <w:sz w:val="20"/>
           <w:szCs w:val="20"/>
         </w:rPr>
-        <w:t>post</w:t>
+        <w:t>与</w:t>
       </w:r>
       <w:r>
         <w:rPr>
@@ -650,7 +673,16 @@
           <w:sz w:val="20"/>
           <w:szCs w:val="20"/>
         </w:rPr>
-        <w:t>提交</w:t>
+        <w:t>post</w:t>
+      </w:r>
+      <w:r>
+        <w:rPr>
+          <w:rFonts w:ascii="Arial" w:hAnsi="Arial" w:cs="Arial" w:hint="eastAsia"/>
+          <w:color w:val="000000"/>
+          <w:sz w:val="20"/>
+          <w:szCs w:val="20"/>
+        </w:rPr>
+        <w:t>方式的提交</w:t>
       </w:r>
     </w:p>
     <w:p>
@@ -662,451 +694,354 @@
           <w:szCs w:val="20"/>
         </w:rPr>
       </w:pPr>
-      <w:r>
-        <w:rPr>
-          <w:rFonts w:ascii="Arial" w:hAnsi="Arial" w:cs="Arial" w:hint="eastAsia"/>
-          <w:color w:val="000000"/>
-          <w:sz w:val="20"/>
-          <w:szCs w:val="20"/>
-        </w:rPr>
-        <w:t>新添加使用</w:t>
-      </w:r>
-      <w:r>
-        <w:rPr>
-          <w:rFonts w:ascii="Arial" w:hAnsi="Arial" w:cs="Arial" w:hint="eastAsia"/>
-          <w:color w:val="000000"/>
-          <w:sz w:val="20"/>
-          <w:szCs w:val="20"/>
+    </w:p>
+    <w:p>
+      <w:pPr>
+        <w:pStyle w:val="2"/>
+        <w:numPr>
+          <w:ilvl w:val="0"/>
+          <w:numId w:val="1"/>
+        </w:numPr>
+      </w:pPr>
+      <w:r>
+        <w:t>Mybatisdemo</w:t>
+      </w:r>
+    </w:p>
+    <w:p>
+      <w:r>
+        <w:rPr>
+          <w:rFonts w:hint="eastAsia"/>
+        </w:rPr>
+        <w:t>半自动</w:t>
+      </w:r>
+      <w:r>
+        <w:rPr>
+          <w:rFonts w:hint="eastAsia"/>
+        </w:rPr>
+        <w:t>ORM</w:t>
+      </w:r>
+      <w:r>
+        <w:rPr>
+          <w:rFonts w:hint="eastAsia"/>
+        </w:rPr>
+        <w:t>框架类似</w:t>
+      </w:r>
+      <w:r>
+        <w:rPr>
+          <w:rFonts w:hint="eastAsia"/>
+        </w:rPr>
+        <w:t>hibernate</w:t>
+      </w:r>
+      <w:r>
+        <w:rPr>
+          <w:rFonts w:hint="eastAsia"/>
+        </w:rPr>
+        <w:t>映射数据库与实体类及进行操作</w:t>
+      </w:r>
+    </w:p>
+    <w:p>
+      <w:r>
+        <w:rPr>
+          <w:rFonts w:hint="eastAsia"/>
+        </w:rPr>
+        <w:t>Logs</w:t>
+      </w:r>
+      <w:r>
+        <w:rPr>
+          <w:rFonts w:hint="eastAsia"/>
+        </w:rPr>
+        <w:t>为实体直接映射</w:t>
+      </w:r>
+      <w:r>
+        <w:rPr>
+          <w:rFonts w:hint="eastAsia"/>
+        </w:rPr>
+        <w:t>,Comment</w:t>
+      </w:r>
+      <w:r>
+        <w:rPr>
+          <w:rFonts w:hint="eastAsia"/>
+        </w:rPr>
+        <w:t>为接口映射示例</w:t>
+      </w:r>
+    </w:p>
+    <w:p/>
+    <w:p>
+      <w:pPr>
+        <w:pStyle w:val="2"/>
+        <w:numPr>
+          <w:ilvl w:val="0"/>
+          <w:numId w:val="1"/>
+        </w:numPr>
+      </w:pPr>
+      <w:r>
+        <w:t>Redisdemo</w:t>
+      </w:r>
+    </w:p>
+    <w:p>
+      <w:r>
+        <w:rPr>
+          <w:rFonts w:hint="eastAsia"/>
+        </w:rPr>
+        <w:t>内存数据库</w:t>
+      </w:r>
+    </w:p>
+    <w:p>
+      <w:r>
+        <w:t>J</w:t>
+      </w:r>
+      <w:r>
+        <w:rPr>
+          <w:rFonts w:hint="eastAsia"/>
+        </w:rPr>
+        <w:t>ava</w:t>
+      </w:r>
+      <w:r>
+        <w:rPr>
+          <w:rFonts w:hint="eastAsia"/>
+        </w:rPr>
+        <w:t>连接</w:t>
+      </w:r>
+      <w:r>
+        <w:rPr>
+          <w:rFonts w:hint="eastAsia"/>
+        </w:rPr>
+        <w:t>redis</w:t>
+      </w:r>
+      <w:r>
+        <w:rPr>
+          <w:rFonts w:hint="eastAsia"/>
+        </w:rPr>
+        <w:t>并对</w:t>
+      </w:r>
+      <w:r>
+        <w:rPr>
+          <w:rFonts w:hint="eastAsia"/>
+        </w:rPr>
+        <w:t>redis</w:t>
+      </w:r>
+      <w:r>
+        <w:rPr>
+          <w:rFonts w:hint="eastAsia"/>
+        </w:rPr>
+        <w:t>进行操作</w:t>
+      </w:r>
+    </w:p>
+    <w:p/>
+    <w:p>
+      <w:pPr>
+        <w:pStyle w:val="2"/>
+        <w:numPr>
+          <w:ilvl w:val="0"/>
+          <w:numId w:val="1"/>
+        </w:numPr>
+      </w:pPr>
+      <w:r>
+        <w:t>J</w:t>
+      </w:r>
+      <w:r>
+        <w:t>acksondemo</w:t>
+      </w:r>
+    </w:p>
+    <w:p>
+      <w:r>
+        <w:t>J</w:t>
+      </w:r>
+      <w:r>
+        <w:rPr>
+          <w:rFonts w:hint="eastAsia"/>
+        </w:rPr>
+        <w:t>son</w:t>
+      </w:r>
+      <w:r>
+        <w:rPr>
+          <w:rFonts w:hint="eastAsia"/>
+        </w:rPr>
+        <w:t>操作</w:t>
+      </w:r>
+      <w:r>
+        <w:rPr>
+          <w:rFonts w:hint="eastAsia"/>
+        </w:rPr>
+        <w:t>类似</w:t>
+      </w:r>
+      <w:r>
+        <w:rPr>
+          <w:rFonts w:hint="eastAsia"/>
+        </w:rPr>
+        <w:t>gson</w:t>
+      </w:r>
+    </w:p>
+    <w:p>
+      <w:r>
+        <w:rPr>
+          <w:rFonts w:hint="eastAsia"/>
+        </w:rPr>
+        <w:t>使用</w:t>
+      </w:r>
+      <w:r>
+        <w:rPr>
+          <w:rFonts w:hint="eastAsia"/>
+        </w:rPr>
+        <w:t>jackson</w:t>
+      </w:r>
+      <w:r>
+        <w:rPr>
+          <w:rFonts w:hint="eastAsia"/>
+        </w:rPr>
+        <w:t>对</w:t>
+      </w:r>
+      <w:r>
+        <w:rPr>
+          <w:rFonts w:hint="eastAsia"/>
+        </w:rPr>
+        <w:t>json</w:t>
+      </w:r>
+      <w:r>
+        <w:rPr>
+          <w:rFonts w:hint="eastAsia"/>
+        </w:rPr>
+        <w:t>进行操作的例子</w:t>
+      </w:r>
+    </w:p>
+    <w:p/>
+    <w:p>
+      <w:pPr>
+        <w:pStyle w:val="2"/>
+        <w:numPr>
+          <w:ilvl w:val="0"/>
+          <w:numId w:val="1"/>
+        </w:numPr>
+      </w:pPr>
+      <w:r>
+        <w:t>H</w:t>
+      </w:r>
+      <w:r>
+        <w:rPr>
+          <w:rFonts w:hint="eastAsia"/>
+        </w:rPr>
+        <w:t>ellospring</w:t>
+      </w:r>
+    </w:p>
+    <w:p>
+      <w:r>
+        <w:rPr>
+          <w:rFonts w:hint="eastAsia"/>
+        </w:rPr>
+        <w:t>AOP</w:t>
+      </w:r>
+      <w:r>
+        <w:rPr>
+          <w:rFonts w:hint="eastAsia"/>
+        </w:rPr>
+        <w:t>框架</w:t>
+      </w:r>
+      <w:r>
+        <w:rPr>
+          <w:rFonts w:hint="eastAsia"/>
+        </w:rPr>
+        <w:t>DI</w:t>
+      </w:r>
+      <w:r>
+        <w:rPr>
+          <w:rFonts w:hint="eastAsia"/>
+        </w:rPr>
+        <w:t>依赖注入</w:t>
+      </w:r>
+      <w:r>
+        <w:rPr>
+          <w:rFonts w:hint="eastAsia"/>
+        </w:rPr>
+        <w:t xml:space="preserve"> IOC</w:t>
+      </w:r>
+      <w:r>
+        <w:rPr>
+          <w:rFonts w:hint="eastAsia"/>
+        </w:rPr>
+        <w:t>控制反转</w:t>
+      </w:r>
+    </w:p>
+    <w:p>
+      <w:r>
+        <w:t>S</w:t>
+      </w:r>
+      <w:r>
+        <w:rPr>
+          <w:rFonts w:hint="eastAsia"/>
+        </w:rPr>
+        <w:t>pring4.0</w:t>
+      </w:r>
+      <w:r>
+        <w:rPr>
+          <w:rFonts w:hint="eastAsia"/>
+        </w:rPr>
+        <w:t>简单入门</w:t>
+      </w:r>
+    </w:p>
+    <w:p/>
+    <w:p>
+      <w:pPr>
+        <w:pStyle w:val="2"/>
+        <w:numPr>
+          <w:ilvl w:val="0"/>
+          <w:numId w:val="1"/>
+        </w:numPr>
+      </w:pPr>
+      <w:r>
+        <w:t>Springaspectdemo</w:t>
+      </w:r>
+    </w:p>
+    <w:p>
+      <w:r>
+        <w:rPr>
+          <w:rFonts w:hint="eastAsia"/>
+        </w:rPr>
+        <w:t>AOP</w:t>
+      </w:r>
+      <w:r>
+        <w:rPr>
+          <w:rFonts w:hint="eastAsia"/>
+        </w:rPr>
+        <w:t>面向切面编程示例</w:t>
+      </w:r>
+    </w:p>
+    <w:p>
+      <w:r>
+        <w:rPr>
+          <w:rFonts w:hint="eastAsia"/>
+        </w:rPr>
+        <w:t>在</w:t>
+      </w:r>
+      <w:r>
+        <w:rPr>
+          <w:rFonts w:hint="eastAsia"/>
+        </w:rPr>
+        <w:t>Spring</w:t>
+      </w:r>
+      <w:r>
+        <w:rPr>
+          <w:rFonts w:hint="eastAsia"/>
+        </w:rPr>
+        <w:t>中面向切面编程，</w:t>
+      </w:r>
+      <w:r>
+        <w:rPr>
+          <w:rFonts w:hint="eastAsia"/>
         </w:rPr>
         <w:t>java</w:t>
       </w:r>
       <w:r>
         <w:rPr>
-          <w:rFonts w:ascii="Arial" w:hAnsi="Arial" w:cs="Arial" w:hint="eastAsia"/>
-          <w:color w:val="000000"/>
-          <w:sz w:val="20"/>
-          <w:szCs w:val="20"/>
-        </w:rPr>
-        <w:t>原生代码进行</w:t>
-      </w:r>
-      <w:r>
-        <w:rPr>
-          <w:rFonts w:ascii="Arial" w:hAnsi="Arial" w:cs="Arial" w:hint="eastAsia"/>
-          <w:color w:val="000000"/>
-          <w:sz w:val="20"/>
-          <w:szCs w:val="20"/>
-        </w:rPr>
-        <w:t>get</w:t>
-      </w:r>
-      <w:r>
-        <w:rPr>
-          <w:rFonts w:ascii="Arial" w:hAnsi="Arial" w:cs="Arial" w:hint="eastAsia"/>
-          <w:color w:val="000000"/>
-          <w:sz w:val="20"/>
-          <w:szCs w:val="20"/>
-        </w:rPr>
-        <w:t>与</w:t>
-      </w:r>
-      <w:r>
-        <w:rPr>
-          <w:rFonts w:ascii="Arial" w:hAnsi="Arial" w:cs="Arial" w:hint="eastAsia"/>
-          <w:color w:val="000000"/>
-          <w:sz w:val="20"/>
-          <w:szCs w:val="20"/>
-        </w:rPr>
-        <w:t>post</w:t>
-      </w:r>
-      <w:r>
-        <w:rPr>
-          <w:rFonts w:ascii="Arial" w:hAnsi="Arial" w:cs="Arial" w:hint="eastAsia"/>
-          <w:color w:val="000000"/>
-          <w:sz w:val="20"/>
-          <w:szCs w:val="20"/>
-        </w:rPr>
-        <w:t>方式的提交</w:t>
-      </w:r>
-    </w:p>
-    <w:p>
-      <w:pPr>
-        <w:rPr>
-          <w:rFonts w:ascii="Arial" w:hAnsi="Arial" w:cs="Arial"/>
-          <w:color w:val="000000"/>
-          <w:sz w:val="20"/>
-          <w:szCs w:val="20"/>
-        </w:rPr>
-      </w:pPr>
-    </w:p>
-    <w:p>
-      <w:pPr>
-        <w:pStyle w:val="2"/>
-        <w:numPr>
-          <w:ilvl w:val="0"/>
-          <w:numId w:val="1"/>
-        </w:numPr>
-      </w:pPr>
-      <w:proofErr w:type="spellStart"/>
-      <w:r>
-        <w:t>Mybatisdemo</w:t>
-      </w:r>
-      <w:proofErr w:type="spellEnd"/>
-    </w:p>
-    <w:p>
-      <w:r>
-        <w:rPr>
-          <w:rFonts w:hint="eastAsia"/>
-        </w:rPr>
-        <w:t>半自动</w:t>
-      </w:r>
-      <w:r>
-        <w:rPr>
-          <w:rFonts w:hint="eastAsia"/>
-        </w:rPr>
-        <w:t>ORM</w:t>
-      </w:r>
-      <w:r>
-        <w:rPr>
-          <w:rFonts w:hint="eastAsia"/>
-        </w:rPr>
-        <w:t>框架类似</w:t>
-      </w:r>
-      <w:r>
-        <w:rPr>
-          <w:rFonts w:hint="eastAsia"/>
-        </w:rPr>
-        <w:t>hibernate</w:t>
-      </w:r>
-      <w:r>
-        <w:rPr>
-          <w:rFonts w:hint="eastAsia"/>
-        </w:rPr>
-        <w:t>映射数据库与实体类及进行操作</w:t>
-      </w:r>
-    </w:p>
-    <w:p>
-      <w:r>
-        <w:rPr>
-          <w:rFonts w:hint="eastAsia"/>
-        </w:rPr>
-        <w:t>Logs</w:t>
-      </w:r>
-      <w:r>
-        <w:rPr>
-          <w:rFonts w:hint="eastAsia"/>
-        </w:rPr>
-        <w:t>为实体直接映射</w:t>
-      </w:r>
-      <w:r>
-        <w:rPr>
-          <w:rFonts w:hint="eastAsia"/>
-        </w:rPr>
-        <w:t>,Comment</w:t>
-      </w:r>
-      <w:r>
-        <w:rPr>
-          <w:rFonts w:hint="eastAsia"/>
-        </w:rPr>
-        <w:t>为接口映射示例</w:t>
-      </w:r>
-    </w:p>
-    <w:p/>
-    <w:p>
-      <w:pPr>
-        <w:pStyle w:val="2"/>
-        <w:numPr>
-          <w:ilvl w:val="0"/>
-          <w:numId w:val="1"/>
-        </w:numPr>
-      </w:pPr>
-      <w:proofErr w:type="spellStart"/>
-      <w:r>
-        <w:t>Redisdemo</w:t>
-      </w:r>
-      <w:proofErr w:type="spellEnd"/>
-    </w:p>
-    <w:p>
-      <w:r>
-        <w:rPr>
-          <w:rFonts w:hint="eastAsia"/>
-        </w:rPr>
-        <w:t>内存数据库</w:t>
-      </w:r>
-    </w:p>
-    <w:p>
-      <w:r>
-        <w:t>J</w:t>
-      </w:r>
-      <w:r>
-        <w:rPr>
-          <w:rFonts w:hint="eastAsia"/>
-        </w:rPr>
-        <w:t>ava</w:t>
-      </w:r>
-      <w:r>
-        <w:rPr>
-          <w:rFonts w:hint="eastAsia"/>
-        </w:rPr>
-        <w:t>连接</w:t>
-      </w:r>
-      <w:proofErr w:type="spellStart"/>
-      <w:r>
-        <w:rPr>
-          <w:rFonts w:hint="eastAsia"/>
-        </w:rPr>
-        <w:t>redis</w:t>
-      </w:r>
-      <w:proofErr w:type="spellEnd"/>
-      <w:r>
-        <w:rPr>
-          <w:rFonts w:hint="eastAsia"/>
-        </w:rPr>
-        <w:t>并对</w:t>
-      </w:r>
-      <w:proofErr w:type="spellStart"/>
-      <w:r>
-        <w:rPr>
-          <w:rFonts w:hint="eastAsia"/>
-        </w:rPr>
-        <w:t>redis</w:t>
-      </w:r>
-      <w:proofErr w:type="spellEnd"/>
-      <w:r>
-        <w:rPr>
-          <w:rFonts w:hint="eastAsia"/>
-        </w:rPr>
-        <w:t>进行操作</w:t>
-      </w:r>
-    </w:p>
-    <w:p/>
-    <w:p>
-      <w:pPr>
-        <w:pStyle w:val="2"/>
-        <w:numPr>
-          <w:ilvl w:val="0"/>
-          <w:numId w:val="1"/>
-        </w:numPr>
-      </w:pPr>
-      <w:proofErr w:type="spellStart"/>
-      <w:r>
-        <w:t>J</w:t>
-      </w:r>
-      <w:r>
-        <w:t>acksondemo</w:t>
-      </w:r>
-      <w:proofErr w:type="spellEnd"/>
-    </w:p>
-    <w:p>
-      <w:proofErr w:type="spellStart"/>
-      <w:r>
-        <w:t>J</w:t>
-      </w:r>
-      <w:r>
-        <w:rPr>
-          <w:rFonts w:hint="eastAsia"/>
-        </w:rPr>
-        <w:t>son</w:t>
-      </w:r>
-      <w:proofErr w:type="spellEnd"/>
-      <w:r>
-        <w:rPr>
-          <w:rFonts w:hint="eastAsia"/>
-        </w:rPr>
-        <w:t>操作</w:t>
-      </w:r>
-      <w:r>
-        <w:rPr>
-          <w:rFonts w:hint="eastAsia"/>
-        </w:rPr>
-        <w:t>类似</w:t>
-      </w:r>
-      <w:proofErr w:type="spellStart"/>
-      <w:r>
-        <w:rPr>
-          <w:rFonts w:hint="eastAsia"/>
-        </w:rPr>
-        <w:t>gson</w:t>
-      </w:r>
-      <w:proofErr w:type="spellEnd"/>
-    </w:p>
-    <w:p>
-      <w:r>
-        <w:rPr>
-          <w:rFonts w:hint="eastAsia"/>
-        </w:rPr>
-        <w:t>使用</w:t>
-      </w:r>
-      <w:proofErr w:type="spellStart"/>
-      <w:r>
-        <w:rPr>
-          <w:rFonts w:hint="eastAsia"/>
-        </w:rPr>
-        <w:t>jackson</w:t>
-      </w:r>
-      <w:proofErr w:type="spellEnd"/>
-      <w:r>
-        <w:rPr>
-          <w:rFonts w:hint="eastAsia"/>
-        </w:rPr>
-        <w:t>对</w:t>
-      </w:r>
-      <w:proofErr w:type="spellStart"/>
-      <w:r>
-        <w:rPr>
-          <w:rFonts w:hint="eastAsia"/>
-        </w:rPr>
-        <w:t>json</w:t>
-      </w:r>
-      <w:proofErr w:type="spellEnd"/>
-      <w:r>
-        <w:rPr>
-          <w:rFonts w:hint="eastAsia"/>
-        </w:rPr>
-        <w:t>进行操作的例子</w:t>
-      </w:r>
-    </w:p>
-    <w:p/>
-    <w:p>
-      <w:pPr>
-        <w:pStyle w:val="2"/>
-        <w:numPr>
-          <w:ilvl w:val="0"/>
-          <w:numId w:val="1"/>
-        </w:numPr>
-      </w:pPr>
-      <w:proofErr w:type="spellStart"/>
-      <w:r>
-        <w:t>H</w:t>
-      </w:r>
-      <w:r>
-        <w:rPr>
-          <w:rFonts w:hint="eastAsia"/>
-        </w:rPr>
-        <w:t>ellospring</w:t>
-      </w:r>
-      <w:proofErr w:type="spellEnd"/>
-    </w:p>
-    <w:p>
-      <w:r>
-        <w:rPr>
-          <w:rFonts w:hint="eastAsia"/>
-        </w:rPr>
-        <w:t>AOP</w:t>
-      </w:r>
-      <w:r>
-        <w:rPr>
-          <w:rFonts w:hint="eastAsia"/>
-        </w:rPr>
-        <w:t>框架</w:t>
-      </w:r>
-      <w:r>
-        <w:rPr>
-          <w:rFonts w:hint="eastAsia"/>
-        </w:rPr>
-        <w:t>DI</w:t>
-      </w:r>
-      <w:r>
-        <w:rPr>
-          <w:rFonts w:hint="eastAsia"/>
-        </w:rPr>
-        <w:t>依赖注入</w:t>
-      </w:r>
-      <w:r>
-        <w:rPr>
-          <w:rFonts w:hint="eastAsia"/>
-        </w:rPr>
-        <w:t xml:space="preserve"> IOC</w:t>
-      </w:r>
-      <w:r>
-        <w:rPr>
-          <w:rFonts w:hint="eastAsia"/>
-        </w:rPr>
-        <w:t>控制反转</w:t>
-      </w:r>
-    </w:p>
-    <w:p>
-      <w:r>
-        <w:t>S</w:t>
-      </w:r>
-      <w:r>
-        <w:rPr>
-          <w:rFonts w:hint="eastAsia"/>
-        </w:rPr>
-        <w:t>pring4.0</w:t>
-      </w:r>
-      <w:r>
-        <w:rPr>
-          <w:rFonts w:hint="eastAsia"/>
-        </w:rPr>
-        <w:t>简单入门</w:t>
-      </w:r>
-    </w:p>
-    <w:p/>
-    <w:p>
-      <w:pPr>
-        <w:pStyle w:val="2"/>
-        <w:numPr>
-          <w:ilvl w:val="0"/>
-          <w:numId w:val="1"/>
-        </w:numPr>
-      </w:pPr>
-      <w:proofErr w:type="spellStart"/>
-      <w:r>
-        <w:t>Springaspectdemo</w:t>
-      </w:r>
-      <w:proofErr w:type="spellEnd"/>
-    </w:p>
-    <w:p>
-      <w:r>
-        <w:rPr>
-          <w:rFonts w:hint="eastAsia"/>
-        </w:rPr>
-        <w:t>AOP</w:t>
-      </w:r>
-      <w:r>
-        <w:rPr>
-          <w:rFonts w:hint="eastAsia"/>
-        </w:rPr>
-        <w:t>面向切面编程示例</w:t>
-      </w:r>
-    </w:p>
-    <w:p>
-      <w:r>
-        <w:rPr>
-          <w:rFonts w:hint="eastAsia"/>
-        </w:rPr>
-        <w:t>在</w:t>
-      </w:r>
-      <w:r>
-        <w:rPr>
-          <w:rFonts w:hint="eastAsia"/>
-        </w:rPr>
-        <w:t>Spring</w:t>
-      </w:r>
-      <w:r>
-        <w:rPr>
-          <w:rFonts w:hint="eastAsia"/>
-        </w:rPr>
-        <w:t>中面向切面编程，</w:t>
-      </w:r>
-      <w:r>
-        <w:rPr>
-          <w:rFonts w:hint="eastAsia"/>
-        </w:rPr>
-        <w:t>java</w:t>
-      </w:r>
-      <w:r>
-        <w:rPr>
           <w:rFonts w:hint="eastAsia"/>
         </w:rPr>
         <w:t>中注解与反射的使用</w:t>
       </w:r>
-      <w:proofErr w:type="spellStart"/>
       <w:r>
         <w:rPr>
           <w:rFonts w:hint="eastAsia"/>
         </w:rPr>
         <w:t>SpringAOP</w:t>
       </w:r>
-      <w:proofErr w:type="spellEnd"/>
       <w:r>
         <w:rPr>
           <w:rFonts w:hint="eastAsia"/>
@@ -1123,7 +1058,6 @@
           <w:numId w:val="1"/>
         </w:numPr>
       </w:pPr>
-      <w:proofErr w:type="spellStart"/>
       <w:r>
         <w:lastRenderedPageBreak/>
         <w:t>U</w:t>
@@ -1131,17 +1065,14 @@
       <w:r>
         <w:t>rlrewritedemo</w:t>
       </w:r>
-      <w:proofErr w:type="spellEnd"/>
-    </w:p>
-    <w:p>
-      <w:proofErr w:type="spellStart"/>
+    </w:p>
+    <w:p>
       <w:r>
         <w:rPr>
           <w:rFonts w:hint="eastAsia"/>
         </w:rPr>
         <w:t>url</w:t>
       </w:r>
-      <w:proofErr w:type="spellEnd"/>
       <w:r>
         <w:rPr>
           <w:rFonts w:hint="eastAsia"/>
@@ -1190,48 +1121,30 @@
         <w:rPr>
           <w:rFonts w:hint="eastAsia"/>
         </w:rPr>
-        <w:t>文件</w:t>
-      </w:r>
-      <w:proofErr w:type="gramStart"/>
-      <w:r>
-        <w:rPr>
-          <w:rFonts w:hint="eastAsia"/>
-        </w:rPr>
-        <w:t>实际访问</w:t>
-      </w:r>
-      <w:proofErr w:type="gramEnd"/>
-      <w:r>
-        <w:rPr>
-          <w:rFonts w:hint="eastAsia"/>
-        </w:rPr>
-        <w:t>的是</w:t>
-      </w:r>
-      <w:proofErr w:type="spellStart"/>
+        <w:t>文件实际访问的是</w:t>
+      </w:r>
       <w:r>
         <w:rPr>
           <w:rFonts w:hint="eastAsia"/>
         </w:rPr>
         <w:t>jsp</w:t>
       </w:r>
-      <w:proofErr w:type="spellEnd"/>
-    </w:p>
-    <w:p/>
-    <w:p>
-      <w:pPr>
-        <w:pStyle w:val="2"/>
-        <w:numPr>
-          <w:ilvl w:val="0"/>
-          <w:numId w:val="1"/>
-        </w:numPr>
-      </w:pPr>
-      <w:proofErr w:type="spellStart"/>
+    </w:p>
+    <w:p/>
+    <w:p>
+      <w:pPr>
+        <w:pStyle w:val="2"/>
+        <w:numPr>
+          <w:ilvl w:val="0"/>
+          <w:numId w:val="1"/>
+        </w:numPr>
+      </w:pPr>
       <w:r>
         <w:t>S</w:t>
       </w:r>
       <w:r>
         <w:t>pringmvcdemo</w:t>
       </w:r>
-      <w:proofErr w:type="spellEnd"/>
     </w:p>
     <w:p>
       <w:r>
@@ -1248,14 +1161,12 @@
       </w:r>
     </w:p>
     <w:p>
-      <w:proofErr w:type="spellStart"/>
       <w:r>
         <w:rPr>
           <w:rFonts w:hint="eastAsia"/>
         </w:rPr>
         <w:t>springmvc</w:t>
       </w:r>
-      <w:proofErr w:type="spellEnd"/>
       <w:r>
         <w:rPr>
           <w:rFonts w:hint="eastAsia"/>
@@ -1274,14 +1185,12 @@
         </w:rPr>
         <w:t>风格的</w:t>
       </w:r>
-      <w:proofErr w:type="spellStart"/>
       <w:r>
         <w:rPr>
           <w:rFonts w:hint="eastAsia"/>
         </w:rPr>
         <w:t>helloworld</w:t>
       </w:r>
-      <w:proofErr w:type="spellEnd"/>
       <w:r>
         <w:rPr>
           <w:rFonts w:hint="eastAsia"/>
@@ -1310,11 +1219,9 @@
           <w:numId w:val="1"/>
         </w:numPr>
       </w:pPr>
-      <w:proofErr w:type="spellStart"/>
       <w:r>
         <w:t>springmvcjdbctemplatedemo</w:t>
       </w:r>
-      <w:proofErr w:type="spellEnd"/>
     </w:p>
     <w:p>
       <w:r>
@@ -1331,28 +1238,24 @@
       </w:r>
     </w:p>
     <w:p>
-      <w:proofErr w:type="spellStart"/>
       <w:r>
         <w:rPr>
           <w:rFonts w:hint="eastAsia"/>
         </w:rPr>
         <w:t>springmvc</w:t>
       </w:r>
-      <w:proofErr w:type="spellEnd"/>
       <w:r>
         <w:rPr>
           <w:rFonts w:hint="eastAsia"/>
         </w:rPr>
         <w:t>中使用</w:t>
       </w:r>
-      <w:proofErr w:type="spellStart"/>
       <w:r>
         <w:rPr>
           <w:rFonts w:hint="eastAsia"/>
         </w:rPr>
         <w:t>jdbctemplate</w:t>
       </w:r>
-      <w:proofErr w:type="spellEnd"/>
       <w:r>
         <w:rPr>
           <w:rFonts w:hint="eastAsia"/>
@@ -1383,11 +1286,9 @@
           <w:numId w:val="1"/>
         </w:numPr>
       </w:pPr>
-      <w:proofErr w:type="spellStart"/>
       <w:r>
         <w:t>druiddemo</w:t>
       </w:r>
-      <w:proofErr w:type="spellEnd"/>
     </w:p>
     <w:p>
       <w:r>
@@ -1414,11 +1315,9 @@
           <w:numId w:val="1"/>
         </w:numPr>
       </w:pPr>
-      <w:proofErr w:type="spellStart"/>
       <w:r>
         <w:t>Javajdbcdemo</w:t>
       </w:r>
-      <w:proofErr w:type="spellEnd"/>
     </w:p>
     <w:p>
       <w:pPr>
@@ -1447,28 +1346,24 @@
         </w:rPr>
         <w:t>使用</w:t>
       </w:r>
-      <w:proofErr w:type="spellStart"/>
       <w:r>
         <w:rPr>
           <w:rFonts w:hint="eastAsia"/>
         </w:rPr>
         <w:t>javajdbc</w:t>
       </w:r>
-      <w:proofErr w:type="spellEnd"/>
       <w:r>
         <w:rPr>
           <w:rFonts w:hint="eastAsia"/>
         </w:rPr>
         <w:t>连接</w:t>
       </w:r>
-      <w:proofErr w:type="spellStart"/>
       <w:r>
         <w:rPr>
           <w:rFonts w:hint="eastAsia"/>
         </w:rPr>
         <w:t>mysql</w:t>
       </w:r>
-      <w:proofErr w:type="spellEnd"/>
       <w:r>
         <w:rPr>
           <w:rFonts w:hint="eastAsia"/>
@@ -1497,11 +1392,9 @@
           <w:numId w:val="1"/>
         </w:numPr>
       </w:pPr>
-      <w:proofErr w:type="spellStart"/>
       <w:r>
         <w:t>Poidemo</w:t>
       </w:r>
-      <w:proofErr w:type="spellEnd"/>
     </w:p>
     <w:p>
       <w:pPr>
@@ -1519,14 +1412,12 @@
         </w:rPr>
         <w:t>使用</w:t>
       </w:r>
-      <w:proofErr w:type="spellStart"/>
       <w:r>
         <w:rPr>
           <w:rFonts w:hint="eastAsia"/>
         </w:rPr>
         <w:t>apachePOI</w:t>
       </w:r>
-      <w:proofErr w:type="spellEnd"/>
       <w:r>
         <w:rPr>
           <w:rFonts w:hint="eastAsia"/>
@@ -1545,14 +1436,12 @@
         </w:rPr>
         <w:t>文件并拼装成</w:t>
       </w:r>
-      <w:proofErr w:type="spellStart"/>
       <w:r>
         <w:rPr>
           <w:rFonts w:hint="eastAsia"/>
         </w:rPr>
         <w:t>sql</w:t>
       </w:r>
-      <w:proofErr w:type="spellEnd"/>
       <w:r>
         <w:rPr>
           <w:rFonts w:hint="eastAsia"/>
@@ -1565,7 +1454,6 @@
         </w:rPr>
         <w:t>这里使用的是</w:t>
       </w:r>
-      <w:proofErr w:type="spellStart"/>
       <w:r>
         <w:rPr>
           <w:rFonts w:ascii="Consolas" w:hAnsi="Consolas" w:cs="Consolas" w:hint="eastAsia"/>
@@ -1576,7 +1464,6 @@
         </w:rPr>
         <w:t>xssf</w:t>
       </w:r>
-      <w:proofErr w:type="spellEnd"/>
       <w:r>
         <w:rPr>
           <w:rFonts w:ascii="Consolas" w:hAnsi="Consolas" w:cs="Consolas" w:hint="eastAsia"/>
@@ -1620,14 +1507,12 @@
         <w:lastRenderedPageBreak/>
         <w:t>使用</w:t>
       </w:r>
-      <w:proofErr w:type="spellStart"/>
       <w:r>
         <w:rPr>
           <w:rFonts w:hint="eastAsia"/>
         </w:rPr>
         <w:t>springmvc</w:t>
       </w:r>
-      <w:proofErr w:type="spellEnd"/>
       <w:r>
         <w:rPr>
           <w:rFonts w:hint="eastAsia"/>
@@ -1656,17 +1541,14 @@
           <w:numId w:val="1"/>
         </w:numPr>
       </w:pPr>
-      <w:proofErr w:type="spellStart"/>
       <w:r>
         <w:t>S</w:t>
       </w:r>
       <w:r>
         <w:t>pringmvctransactiondemo</w:t>
       </w:r>
-      <w:proofErr w:type="spellEnd"/>
-    </w:p>
-    <w:p>
-      <w:proofErr w:type="spellStart"/>
+    </w:p>
+    <w:p>
       <w:r>
         <w:t>S</w:t>
       </w:r>
@@ -1676,21 +1558,18 @@
         </w:rPr>
         <w:t>pring+springmvc</w:t>
       </w:r>
-      <w:proofErr w:type="spellEnd"/>
       <w:r>
         <w:rPr>
           <w:rFonts w:hint="eastAsia"/>
         </w:rPr>
         <w:t>在</w:t>
       </w:r>
-      <w:proofErr w:type="spellStart"/>
       <w:r>
         <w:rPr>
           <w:rFonts w:hint="eastAsia"/>
         </w:rPr>
         <w:t>mysql</w:t>
       </w:r>
-      <w:proofErr w:type="spellEnd"/>
       <w:r>
         <w:rPr>
           <w:rFonts w:hint="eastAsia"/>
@@ -1707,7 +1586,6 @@
           <w:numId w:val="1"/>
         </w:numPr>
       </w:pPr>
-      <w:proofErr w:type="spellStart"/>
       <w:r>
         <w:rPr>
           <w:rFonts w:hint="eastAsia"/>
@@ -1717,7 +1595,6 @@
       <w:r>
         <w:t>demo</w:t>
       </w:r>
-      <w:proofErr w:type="spellEnd"/>
     </w:p>
     <w:p>
       <w:r>
@@ -1730,63 +1607,21 @@
         <w:rPr>
           <w:rFonts w:hint="eastAsia"/>
         </w:rPr>
-        <w:t>客户端与服务端示例，先</w:t>
-      </w:r>
-      <w:proofErr w:type="gramStart"/>
-      <w:r>
-        <w:rPr>
-          <w:rFonts w:hint="eastAsia"/>
-        </w:rPr>
-        <w:t>启服务端</w:t>
-      </w:r>
-      <w:proofErr w:type="gramEnd"/>
-      <w:r>
-        <w:rPr>
-          <w:rFonts w:hint="eastAsia"/>
-        </w:rPr>
-        <w:t>再启客户端，服务</w:t>
-      </w:r>
-      <w:proofErr w:type="gramStart"/>
-      <w:r>
-        <w:rPr>
-          <w:rFonts w:hint="eastAsia"/>
-        </w:rPr>
-        <w:t>端接受</w:t>
-      </w:r>
-      <w:proofErr w:type="gramEnd"/>
-      <w:r>
-        <w:rPr>
-          <w:rFonts w:hint="eastAsia"/>
-        </w:rPr>
-        <w:t>客户端发送的消息</w:t>
-      </w:r>
-    </w:p>
-    <w:p>
-      <w:r>
-        <w:rPr>
-          <w:rFonts w:hint="eastAsia"/>
-        </w:rPr>
-        <w:t>lesson</w:t>
-      </w:r>
-      <w:proofErr w:type="gramStart"/>
-      <w:r>
-        <w:rPr>
-          <w:rFonts w:hint="eastAsia"/>
-        </w:rPr>
-        <w:t>2</w:t>
-      </w:r>
-      <w:r>
-        <w:rPr>
-          <w:rFonts w:hint="eastAsia"/>
-        </w:rPr>
-        <w:t>多个</w:t>
-      </w:r>
-      <w:proofErr w:type="gramEnd"/>
-      <w:r>
-        <w:rPr>
-          <w:rFonts w:hint="eastAsia"/>
-        </w:rPr>
-        <w:t>客户端一个服务端示例</w:t>
+        <w:t>客户端与服务端示例，先启服务端再启客户端，服务端接受客户端发送的消息</w:t>
+      </w:r>
+    </w:p>
+    <w:p>
+      <w:r>
+        <w:rPr>
+          <w:rFonts w:hint="eastAsia"/>
+        </w:rPr>
+        <w:t>lesson2</w:t>
+      </w:r>
+      <w:r>
+        <w:rPr>
+          <w:rFonts w:hint="eastAsia"/>
+        </w:rPr>
+        <w:t>多个客户端一个服务端示例</w:t>
       </w:r>
     </w:p>
     <w:p>
@@ -1826,11 +1661,9 @@
           <w:numId w:val="1"/>
         </w:numPr>
       </w:pPr>
-      <w:proofErr w:type="spellStart"/>
       <w:r>
         <w:t>hessiandemo</w:t>
       </w:r>
-      <w:proofErr w:type="spellEnd"/>
     </w:p>
     <w:p>
       <w:r>
@@ -1849,7 +1682,6 @@
           <w:numId w:val="1"/>
         </w:numPr>
       </w:pPr>
-      <w:proofErr w:type="spellStart"/>
       <w:r>
         <w:rPr>
           <w:rFonts w:hint="eastAsia"/>
@@ -1859,7 +1691,6 @@
       <w:r>
         <w:t>uartzdemo</w:t>
       </w:r>
-      <w:proofErr w:type="spellEnd"/>
     </w:p>
     <w:p>
       <w:r>
@@ -1890,7 +1721,6 @@
           <w:numId w:val="1"/>
         </w:numPr>
       </w:pPr>
-      <w:proofErr w:type="spellStart"/>
       <w:r>
         <w:t>T</w:t>
       </w:r>
@@ -1900,7 +1730,6 @@
         </w:rPr>
         <w:t>askdemo</w:t>
       </w:r>
-      <w:proofErr w:type="spellEnd"/>
     </w:p>
     <w:p>
       <w:r>
@@ -1963,11 +1792,9 @@
           <w:numId w:val="1"/>
         </w:numPr>
       </w:pPr>
-      <w:proofErr w:type="spellStart"/>
       <w:r>
         <w:t>Nettydemo</w:t>
       </w:r>
-      <w:proofErr w:type="spellEnd"/>
     </w:p>
     <w:p>
       <w:r>
@@ -1976,14 +1803,12 @@
         </w:rPr>
         <w:t>网络通信框架</w:t>
       </w:r>
-      <w:proofErr w:type="spellStart"/>
       <w:r>
         <w:rPr>
           <w:rFonts w:hint="eastAsia"/>
         </w:rPr>
         <w:t>nettydemo</w:t>
       </w:r>
-      <w:proofErr w:type="spellEnd"/>
     </w:p>
     <w:p>
       <w:r>
@@ -2107,11 +1932,9 @@
           <w:numId w:val="1"/>
         </w:numPr>
       </w:pPr>
-      <w:proofErr w:type="spellStart"/>
       <w:r>
         <w:t>Jogampdemo</w:t>
       </w:r>
-      <w:proofErr w:type="spellEnd"/>
     </w:p>
     <w:p>
       <w:r>
@@ -2129,14 +1952,12 @@
         </w:rPr>
         <w:t>地</w:t>
       </w:r>
-      <w:proofErr w:type="spellStart"/>
       <w:r>
         <w:rPr>
           <w:rFonts w:hint="eastAsia"/>
         </w:rPr>
         <w:t>opengl,openal,opencl</w:t>
       </w:r>
-      <w:proofErr w:type="spellEnd"/>
       <w:r>
         <w:rPr>
           <w:rFonts w:hint="eastAsia"/>
@@ -2155,14 +1976,12 @@
         </w:rPr>
         <w:t>对</w:t>
       </w:r>
-      <w:proofErr w:type="spellStart"/>
       <w:r>
         <w:rPr>
           <w:rFonts w:hint="eastAsia"/>
         </w:rPr>
         <w:t>opengl</w:t>
       </w:r>
-      <w:proofErr w:type="spellEnd"/>
       <w:r>
         <w:rPr>
           <w:rFonts w:hint="eastAsia"/>
@@ -2183,14 +2002,12 @@
         </w:rPr>
         <w:t>显示了一个</w:t>
       </w:r>
-      <w:proofErr w:type="spellStart"/>
       <w:r>
         <w:rPr>
           <w:rFonts w:hint="eastAsia"/>
         </w:rPr>
         <w:t>opengl</w:t>
       </w:r>
-      <w:proofErr w:type="spellEnd"/>
       <w:r>
         <w:rPr>
           <w:rFonts w:hint="eastAsia"/>
@@ -2247,18 +2064,14 @@
           <w:numId w:val="1"/>
         </w:numPr>
       </w:pPr>
-      <w:proofErr w:type="spellStart"/>
       <w:r>
         <w:t>Swingdemo</w:t>
       </w:r>
-      <w:proofErr w:type="spellEnd"/>
-    </w:p>
-    <w:p>
-      <w:proofErr w:type="spellStart"/>
+    </w:p>
+    <w:p>
       <w:r>
         <w:t>TestFileChooser</w:t>
       </w:r>
-      <w:proofErr w:type="spellEnd"/>
       <w:r>
         <w:rPr>
           <w:rFonts w:hint="eastAsia"/>
@@ -2267,11 +2080,9 @@
       </w:r>
     </w:p>
     <w:p>
-      <w:proofErr w:type="spellStart"/>
       <w:r>
         <w:t>CustomFileFilter</w:t>
       </w:r>
-      <w:proofErr w:type="spellEnd"/>
       <w:r>
         <w:rPr>
           <w:rFonts w:hint="eastAsia"/>
@@ -2294,11 +2105,9 @@
           <w:numId w:val="1"/>
         </w:numPr>
       </w:pPr>
-      <w:proofErr w:type="spellStart"/>
       <w:r>
         <w:t>Itextdemo</w:t>
       </w:r>
-      <w:proofErr w:type="spellEnd"/>
     </w:p>
     <w:p>
       <w:r>
@@ -2307,14 +2116,12 @@
         </w:rPr>
         <w:t>使用</w:t>
       </w:r>
-      <w:proofErr w:type="spellStart"/>
       <w:r>
         <w:rPr>
           <w:rFonts w:hint="eastAsia"/>
         </w:rPr>
         <w:t>itext</w:t>
       </w:r>
-      <w:proofErr w:type="spellEnd"/>
       <w:r>
         <w:rPr>
           <w:rFonts w:hint="eastAsia"/>
@@ -2376,11 +2183,9 @@
           <w:numId w:val="1"/>
         </w:numPr>
       </w:pPr>
-      <w:proofErr w:type="spellStart"/>
       <w:r>
         <w:t>Maildemo</w:t>
       </w:r>
-      <w:proofErr w:type="spellEnd"/>
     </w:p>
     <w:p>
       <w:r>
@@ -2399,7 +2204,6 @@
           <w:numId w:val="1"/>
         </w:numPr>
       </w:pPr>
-      <w:proofErr w:type="spellStart"/>
       <w:r>
         <w:lastRenderedPageBreak/>
         <w:t>S</w:t>
@@ -2410,7 +2214,6 @@
         </w:rPr>
         <w:t>hirodemo</w:t>
       </w:r>
-      <w:proofErr w:type="spellEnd"/>
     </w:p>
     <w:p>
       <w:r>
@@ -2422,14 +2225,12 @@
         </w:rPr>
         <w:t>从</w:t>
       </w:r>
-      <w:proofErr w:type="spellStart"/>
       <w:r>
         <w:rPr>
           <w:rFonts w:hint="eastAsia"/>
         </w:rPr>
         <w:t>ini</w:t>
       </w:r>
-      <w:proofErr w:type="spellEnd"/>
       <w:r>
         <w:rPr>
           <w:rFonts w:hint="eastAsia"/>
@@ -2438,11 +2239,9 @@
       </w:r>
     </w:p>
     <w:p>
-      <w:proofErr w:type="spellStart"/>
       <w:r>
         <w:t>jdbcrealmdemo</w:t>
       </w:r>
-      <w:proofErr w:type="spellEnd"/>
       <w:r>
         <w:rPr>
           <w:rFonts w:hint="eastAsia"/>
@@ -2451,25 +2250,21 @@
       </w:r>
     </w:p>
     <w:p>
-      <w:proofErr w:type="spellStart"/>
       <w:r>
         <w:t>springmvcmybatisshirodemo</w:t>
       </w:r>
-      <w:proofErr w:type="spellEnd"/>
       <w:r>
         <w:rPr>
           <w:rFonts w:hint="eastAsia"/>
         </w:rPr>
         <w:t>角色权限资源示例</w:t>
       </w:r>
-      <w:proofErr w:type="spellStart"/>
       <w:r>
         <w:rPr>
           <w:rFonts w:hint="eastAsia"/>
         </w:rPr>
         <w:t>mybatis</w:t>
       </w:r>
-      <w:proofErr w:type="spellEnd"/>
       <w:r>
         <w:rPr>
           <w:rFonts w:hint="eastAsia"/>
@@ -2499,28 +2294,24 @@
         </w:rPr>
         <w:t>使用</w:t>
       </w:r>
-      <w:proofErr w:type="spellStart"/>
       <w:r>
         <w:rPr>
           <w:rFonts w:hint="eastAsia"/>
         </w:rPr>
         <w:t>shiro</w:t>
       </w:r>
-      <w:proofErr w:type="spellEnd"/>
       <w:r>
         <w:rPr>
           <w:rFonts w:hint="eastAsia"/>
         </w:rPr>
         <w:t>与</w:t>
       </w:r>
-      <w:proofErr w:type="spellStart"/>
       <w:r>
         <w:rPr>
           <w:rFonts w:hint="eastAsia"/>
         </w:rPr>
         <w:t>mysql</w:t>
       </w:r>
-      <w:proofErr w:type="spellEnd"/>
       <w:r>
         <w:rPr>
           <w:rFonts w:hint="eastAsia"/>
@@ -2553,14 +2344,12 @@
       </w:r>
     </w:p>
     <w:p>
-      <w:proofErr w:type="spellStart"/>
       <w:r>
         <w:rPr>
           <w:rFonts w:hint="eastAsia"/>
         </w:rPr>
         <w:t>ssh</w:t>
       </w:r>
-      <w:proofErr w:type="spellEnd"/>
       <w:r>
         <w:rPr>
           <w:rFonts w:hint="eastAsia"/>
@@ -2573,19 +2362,11 @@
         </w:rPr>
         <w:t>jar</w:t>
       </w:r>
-      <w:proofErr w:type="gramStart"/>
-      <w:r>
-        <w:rPr>
-          <w:rFonts w:hint="eastAsia"/>
-        </w:rPr>
-        <w:t>包并演示</w:t>
-      </w:r>
-      <w:proofErr w:type="gramEnd"/>
-      <w:r>
-        <w:rPr>
-          <w:rFonts w:hint="eastAsia"/>
-        </w:rPr>
-        <w:t>了一个登陆</w:t>
+      <w:r>
+        <w:rPr>
+          <w:rFonts w:hint="eastAsia"/>
+        </w:rPr>
+        <w:t>包并演示了一个登陆</w:t>
       </w:r>
     </w:p>
     <w:p/>
@@ -2623,14 +2404,12 @@
         </w:rPr>
         <w:t>实现的</w:t>
       </w:r>
-      <w:proofErr w:type="spellStart"/>
       <w:r>
         <w:rPr>
           <w:rFonts w:hint="eastAsia"/>
         </w:rPr>
         <w:t>jpa</w:t>
       </w:r>
-      <w:proofErr w:type="spellEnd"/>
       <w:r>
         <w:rPr>
           <w:rFonts w:hint="eastAsia"/>
@@ -2647,11 +2426,9 @@
           <w:numId w:val="1"/>
         </w:numPr>
       </w:pPr>
-      <w:proofErr w:type="spellStart"/>
       <w:r>
         <w:t>pagehelperdemo</w:t>
       </w:r>
-      <w:proofErr w:type="spellEnd"/>
     </w:p>
     <w:p>
       <w:r>
@@ -2660,28 +2437,24 @@
         </w:rPr>
         <w:t>在</w:t>
       </w:r>
-      <w:proofErr w:type="spellStart"/>
       <w:r>
         <w:rPr>
           <w:rFonts w:hint="eastAsia"/>
         </w:rPr>
         <w:t>mybatis</w:t>
       </w:r>
-      <w:proofErr w:type="spellEnd"/>
       <w:r>
         <w:rPr>
           <w:rFonts w:hint="eastAsia"/>
         </w:rPr>
         <w:t>中使用注解并且使用</w:t>
       </w:r>
-      <w:proofErr w:type="spellStart"/>
       <w:r>
         <w:rPr>
           <w:rFonts w:hint="eastAsia"/>
         </w:rPr>
         <w:t>pagehelper</w:t>
       </w:r>
-      <w:proofErr w:type="spellEnd"/>
       <w:r>
         <w:rPr>
           <w:rFonts w:hint="eastAsia"/>
@@ -2698,11 +2471,9 @@
           <w:numId w:val="1"/>
         </w:numPr>
       </w:pPr>
-      <w:proofErr w:type="spellStart"/>
       <w:r>
         <w:t>tilesdemo</w:t>
       </w:r>
-      <w:proofErr w:type="spellEnd"/>
     </w:p>
     <w:p>
       <w:r>
@@ -2740,11 +2511,9 @@
           <w:numId w:val="1"/>
         </w:numPr>
       </w:pPr>
-      <w:proofErr w:type="spellStart"/>
       <w:r>
         <w:t>pjaxdemo</w:t>
       </w:r>
-      <w:proofErr w:type="spellEnd"/>
     </w:p>
     <w:p>
       <w:r>
@@ -2807,11 +2576,9 @@
           <w:numId w:val="1"/>
         </w:numPr>
       </w:pPr>
-      <w:proofErr w:type="spellStart"/>
       <w:r>
         <w:t>Jodatimedemo</w:t>
       </w:r>
-      <w:proofErr w:type="spellEnd"/>
     </w:p>
     <w:p>
       <w:r>
@@ -2820,14 +2587,12 @@
         </w:rPr>
         <w:t>日期时间处理类相比</w:t>
       </w:r>
-      <w:proofErr w:type="spellStart"/>
       <w:r>
         <w:rPr>
           <w:rFonts w:hint="eastAsia"/>
         </w:rPr>
         <w:t>jdk</w:t>
       </w:r>
-      <w:proofErr w:type="spellEnd"/>
       <w:r>
         <w:rPr>
           <w:rFonts w:hint="eastAsia"/>
@@ -2856,15 +2621,12 @@
           <w:numId w:val="1"/>
         </w:numPr>
       </w:pPr>
-      <w:proofErr w:type="spellStart"/>
       <w:r>
         <w:lastRenderedPageBreak/>
         <w:t>Dbcpdemo</w:t>
       </w:r>
-      <w:proofErr w:type="spellEnd"/>
-    </w:p>
-    <w:p>
-      <w:proofErr w:type="spellStart"/>
+    </w:p>
+    <w:p>
       <w:r>
         <w:t>D</w:t>
       </w:r>
@@ -2874,7 +2636,6 @@
         </w:rPr>
         <w:t>bcp</w:t>
       </w:r>
-      <w:proofErr w:type="spellEnd"/>
       <w:r>
         <w:rPr>
           <w:rFonts w:hint="eastAsia"/>
@@ -2957,11 +2718,9 @@
           <w:numId w:val="1"/>
         </w:numPr>
       </w:pPr>
-      <w:proofErr w:type="spellStart"/>
       <w:r>
         <w:t>commoniodemo</w:t>
       </w:r>
-      <w:proofErr w:type="spellEnd"/>
     </w:p>
     <w:p>
       <w:r>
@@ -2970,14 +2729,12 @@
         </w:rPr>
         <w:t>使用</w:t>
       </w:r>
-      <w:proofErr w:type="spellStart"/>
       <w:r>
         <w:rPr>
           <w:rFonts w:hint="eastAsia"/>
         </w:rPr>
         <w:t>commonsio</w:t>
       </w:r>
-      <w:proofErr w:type="spellEnd"/>
       <w:r>
         <w:rPr>
           <w:rFonts w:hint="eastAsia"/>
@@ -2995,11 +2752,9 @@
           <w:numId w:val="1"/>
         </w:numPr>
       </w:pPr>
-      <w:proofErr w:type="spellStart"/>
       <w:r>
         <w:t>springmybatisdemo</w:t>
       </w:r>
-      <w:proofErr w:type="spellEnd"/>
     </w:p>
     <w:p>
       <w:r>
@@ -3014,179 +2769,139 @@
         </w:rPr>
         <w:t>结合</w:t>
       </w:r>
-      <w:proofErr w:type="spellStart"/>
       <w:r>
         <w:rPr>
           <w:rFonts w:hint="eastAsia"/>
         </w:rPr>
         <w:t>springmvc</w:t>
       </w:r>
-      <w:proofErr w:type="spellEnd"/>
       <w:r>
         <w:rPr>
           <w:rFonts w:hint="eastAsia"/>
         </w:rPr>
         <w:t>与</w:t>
       </w:r>
-      <w:proofErr w:type="spellStart"/>
       <w:r>
         <w:rPr>
           <w:rFonts w:hint="eastAsia"/>
         </w:rPr>
         <w:t>mybatis</w:t>
       </w:r>
-      <w:proofErr w:type="spellEnd"/>
-      <w:r>
-        <w:rPr>
-          <w:rFonts w:hint="eastAsia"/>
-        </w:rPr>
-        <w:t>结合没有分</w:t>
-      </w:r>
-      <w:proofErr w:type="gramStart"/>
-      <w:r>
-        <w:rPr>
-          <w:rFonts w:hint="eastAsia"/>
-        </w:rPr>
-        <w:t>页如果</w:t>
-      </w:r>
-      <w:proofErr w:type="gramEnd"/>
+      <w:r>
+        <w:rPr>
+          <w:rFonts w:hint="eastAsia"/>
+        </w:rPr>
+        <w:t>结合没有分页如果使用分页请参照</w:t>
+      </w:r>
+      <w:r>
+        <w:rPr>
+          <w:rFonts w:hint="eastAsia"/>
+        </w:rPr>
+        <w:t>mybatis</w:t>
+      </w:r>
+      <w:r>
+        <w:rPr>
+          <w:rFonts w:hint="eastAsia"/>
+        </w:rPr>
+        <w:t>分页示例</w:t>
+      </w:r>
+    </w:p>
+    <w:p/>
+    <w:p/>
+    <w:p>
+      <w:pPr>
+        <w:pStyle w:val="2"/>
+        <w:numPr>
+          <w:ilvl w:val="0"/>
+          <w:numId w:val="1"/>
+        </w:numPr>
+      </w:pPr>
+      <w:r>
+        <w:t>qrcode</w:t>
+      </w:r>
+    </w:p>
+    <w:p>
+      <w:r>
+        <w:rPr>
+          <w:rFonts w:hint="eastAsia"/>
+        </w:rPr>
+        <w:t>二维码生成</w:t>
+      </w:r>
+      <w:r>
+        <w:rPr>
+          <w:rFonts w:hint="eastAsia"/>
+        </w:rPr>
+        <w:t>,</w:t>
+      </w:r>
       <w:r>
         <w:rPr>
           <w:rFonts w:hint="eastAsia"/>
         </w:rPr>
         <w:t>使用</w:t>
       </w:r>
-      <w:proofErr w:type="gramStart"/>
-      <w:r>
-        <w:rPr>
-          <w:rFonts w:hint="eastAsia"/>
-        </w:rPr>
-        <w:t>分页请参照</w:t>
-      </w:r>
-      <w:proofErr w:type="spellStart"/>
-      <w:proofErr w:type="gramEnd"/>
-      <w:r>
-        <w:rPr>
-          <w:rFonts w:hint="eastAsia"/>
-        </w:rPr>
-        <w:t>mybatis</w:t>
-      </w:r>
-      <w:proofErr w:type="spellEnd"/>
-      <w:r>
-        <w:rPr>
-          <w:rFonts w:hint="eastAsia"/>
-        </w:rPr>
-        <w:t>分页示例</w:t>
-      </w:r>
-    </w:p>
-    <w:p/>
-    <w:p/>
-    <w:p>
-      <w:pPr>
-        <w:pStyle w:val="2"/>
-        <w:numPr>
-          <w:ilvl w:val="0"/>
-          <w:numId w:val="1"/>
-        </w:numPr>
-      </w:pPr>
-      <w:proofErr w:type="spellStart"/>
-      <w:r>
+      <w:r>
+        <w:rPr>
+          <w:rFonts w:hint="eastAsia"/>
+        </w:rPr>
         <w:t>qrcode</w:t>
       </w:r>
-      <w:proofErr w:type="spellEnd"/>
-    </w:p>
-    <w:p>
-      <w:proofErr w:type="gramStart"/>
-      <w:r>
-        <w:rPr>
-          <w:rFonts w:hint="eastAsia"/>
-        </w:rPr>
-        <w:t>二维码生成</w:t>
-      </w:r>
-      <w:proofErr w:type="gramEnd"/>
-      <w:r>
-        <w:rPr>
-          <w:rFonts w:hint="eastAsia"/>
-        </w:rPr>
-        <w:t>,</w:t>
-      </w:r>
+      <w:r>
+        <w:rPr>
+          <w:rFonts w:hint="eastAsia"/>
+        </w:rPr>
+        <w:t>包生成与</w:t>
+      </w:r>
+      <w:r>
+        <w:rPr>
+          <w:rFonts w:hint="eastAsia"/>
+        </w:rPr>
+        <w:t>google</w:t>
+      </w:r>
+      <w:r>
+        <w:rPr>
+          <w:rFonts w:hint="eastAsia"/>
+        </w:rPr>
+        <w:t>的</w:t>
+      </w:r>
+      <w:r>
+        <w:rPr>
+          <w:rFonts w:hint="eastAsia"/>
+        </w:rPr>
+        <w:t>zxing</w:t>
+      </w:r>
+      <w:r>
+        <w:rPr>
+          <w:rFonts w:hint="eastAsia"/>
+        </w:rPr>
+        <w:t>生成两种示例</w:t>
+      </w:r>
+    </w:p>
+    <w:p/>
+    <w:p>
+      <w:pPr>
+        <w:pStyle w:val="2"/>
+        <w:numPr>
+          <w:ilvl w:val="0"/>
+          <w:numId w:val="1"/>
+        </w:numPr>
+      </w:pPr>
+      <w:r>
+        <w:t>freemarkDemo</w:t>
+      </w:r>
+    </w:p>
+    <w:p>
       <w:r>
         <w:rPr>
           <w:rFonts w:hint="eastAsia"/>
         </w:rPr>
         <w:t>使用</w:t>
       </w:r>
-      <w:proofErr w:type="spellStart"/>
-      <w:r>
-        <w:rPr>
-          <w:rFonts w:hint="eastAsia"/>
-        </w:rPr>
-        <w:t>qrcode</w:t>
-      </w:r>
-      <w:proofErr w:type="spellEnd"/>
-      <w:r>
-        <w:rPr>
-          <w:rFonts w:hint="eastAsia"/>
-        </w:rPr>
-        <w:t>包生成与</w:t>
-      </w:r>
-      <w:r>
-        <w:rPr>
-          <w:rFonts w:hint="eastAsia"/>
-        </w:rPr>
-        <w:t>google</w:t>
-      </w:r>
-      <w:r>
-        <w:rPr>
-          <w:rFonts w:hint="eastAsia"/>
-        </w:rPr>
-        <w:t>的</w:t>
-      </w:r>
-      <w:proofErr w:type="spellStart"/>
-      <w:r>
-        <w:rPr>
-          <w:rFonts w:hint="eastAsia"/>
-        </w:rPr>
-        <w:t>zxing</w:t>
-      </w:r>
-      <w:proofErr w:type="spellEnd"/>
-      <w:r>
-        <w:rPr>
-          <w:rFonts w:hint="eastAsia"/>
-        </w:rPr>
-        <w:t>生成两种示例</w:t>
-      </w:r>
-    </w:p>
-    <w:p/>
-    <w:p>
-      <w:pPr>
-        <w:pStyle w:val="2"/>
-        <w:numPr>
-          <w:ilvl w:val="0"/>
-          <w:numId w:val="1"/>
-        </w:numPr>
-      </w:pPr>
-      <w:proofErr w:type="spellStart"/>
-      <w:r>
-        <w:t>freemarkDemo</w:t>
-      </w:r>
-      <w:proofErr w:type="spellEnd"/>
-    </w:p>
-    <w:p>
-      <w:r>
-        <w:rPr>
-          <w:rFonts w:hint="eastAsia"/>
-        </w:rPr>
-        <w:t>使用</w:t>
-      </w:r>
-      <w:proofErr w:type="spellStart"/>
       <w:r>
         <w:rPr>
           <w:rFonts w:hint="eastAsia"/>
         </w:rPr>
         <w:t>freemark</w:t>
       </w:r>
-      <w:proofErr w:type="spellEnd"/>
       <w:r>
         <w:rPr>
           <w:rFonts w:hint="eastAsia"/>
@@ -3215,11 +2930,9 @@
           <w:numId w:val="1"/>
         </w:numPr>
       </w:pPr>
-      <w:proofErr w:type="spellStart"/>
       <w:r>
         <w:t>vskedtemplate</w:t>
       </w:r>
-      <w:proofErr w:type="spellEnd"/>
     </w:p>
     <w:p>
       <w:r>
@@ -3228,28 +2941,24 @@
         </w:rPr>
         <w:t>在</w:t>
       </w:r>
-      <w:proofErr w:type="spellStart"/>
       <w:r>
         <w:rPr>
           <w:rFonts w:hint="eastAsia"/>
         </w:rPr>
         <w:t>jsp</w:t>
       </w:r>
-      <w:proofErr w:type="spellEnd"/>
       <w:r>
         <w:rPr>
           <w:rFonts w:hint="eastAsia"/>
         </w:rPr>
         <w:t>页面中</w:t>
       </w:r>
-      <w:proofErr w:type="spellStart"/>
       <w:r>
         <w:rPr>
           <w:rFonts w:hint="eastAsia"/>
         </w:rPr>
         <w:t>basePath</w:t>
       </w:r>
-      <w:proofErr w:type="spellEnd"/>
       <w:r>
         <w:rPr>
           <w:rFonts w:hint="eastAsia"/>
@@ -3295,25 +3004,21 @@
       </w:r>
     </w:p>
     <w:p>
-      <w:proofErr w:type="spellStart"/>
       <w:r>
         <w:t>Simplefacelet</w:t>
       </w:r>
-      <w:proofErr w:type="spellEnd"/>
       <w:r>
         <w:rPr>
           <w:rFonts w:hint="eastAsia"/>
         </w:rPr>
         <w:t>一个最简单的</w:t>
       </w:r>
-      <w:proofErr w:type="spellStart"/>
       <w:r>
         <w:rPr>
           <w:rFonts w:hint="eastAsia"/>
         </w:rPr>
         <w:t>facelet</w:t>
       </w:r>
-      <w:proofErr w:type="spellEnd"/>
       <w:r>
         <w:rPr>
           <w:rFonts w:hint="eastAsia"/>
@@ -3331,22 +3036,18 @@
           <w:numId w:val="1"/>
         </w:numPr>
       </w:pPr>
-      <w:proofErr w:type="spellStart"/>
       <w:r>
         <w:t>Cdidemo</w:t>
       </w:r>
-      <w:proofErr w:type="spellEnd"/>
-    </w:p>
-    <w:p/>
-    <w:p>
-      <w:proofErr w:type="spellStart"/>
+    </w:p>
+    <w:p/>
+    <w:p>
       <w:r>
         <w:t>S</w:t>
       </w:r>
       <w:r>
         <w:t>implecdi</w:t>
       </w:r>
-      <w:proofErr w:type="spellEnd"/>
       <w:r>
         <w:rPr>
           <w:rFonts w:hint="eastAsia"/>
@@ -3365,14 +3066,12 @@
         </w:rPr>
         <w:t>使用示例结合</w:t>
       </w:r>
-      <w:proofErr w:type="spellStart"/>
       <w:r>
         <w:rPr>
           <w:rFonts w:hint="eastAsia"/>
         </w:rPr>
         <w:t>facelet</w:t>
       </w:r>
-      <w:proofErr w:type="spellEnd"/>
       <w:r>
         <w:rPr>
           <w:rFonts w:hint="eastAsia"/>
@@ -3427,14 +3126,12 @@
         </w:rPr>
         <w:t>使用注解实现</w:t>
       </w:r>
-      <w:proofErr w:type="spellStart"/>
       <w:r>
         <w:rPr>
           <w:rFonts w:hint="eastAsia"/>
         </w:rPr>
         <w:t>servlet,filter,servletcontextlistener</w:t>
       </w:r>
-      <w:proofErr w:type="spellEnd"/>
     </w:p>
     <w:p>
       <w:r>
@@ -3483,14 +3180,12 @@
       </w:r>
     </w:p>
     <w:p>
-      <w:proofErr w:type="spellStart"/>
       <w:r>
         <w:rPr>
           <w:rFonts w:hint="eastAsia"/>
         </w:rPr>
         <w:t>beetl</w:t>
       </w:r>
-      <w:proofErr w:type="spellEnd"/>
       <w:r>
         <w:rPr>
           <w:rFonts w:hint="eastAsia"/>
@@ -3507,11 +3202,9 @@
           <w:numId w:val="1"/>
         </w:numPr>
       </w:pPr>
-      <w:proofErr w:type="spellStart"/>
       <w:r>
         <w:t>ocr</w:t>
       </w:r>
-      <w:proofErr w:type="spellEnd"/>
     </w:p>
     <w:p>
       <w:r>
@@ -3520,14 +3213,12 @@
         </w:rPr>
         <w:t>灵云</w:t>
       </w:r>
-      <w:proofErr w:type="spellStart"/>
       <w:r>
         <w:rPr>
           <w:rFonts w:hint="eastAsia"/>
         </w:rPr>
         <w:t>ocr</w:t>
       </w:r>
-      <w:proofErr w:type="spellEnd"/>
       <w:r>
         <w:rPr>
           <w:rFonts w:hint="eastAsia"/>
@@ -3542,44 +3233,38 @@
         </w:rPr>
         <w:t>实际改装后成为</w:t>
       </w:r>
-      <w:proofErr w:type="spellStart"/>
       <w:r>
         <w:rPr>
           <w:rFonts w:hint="eastAsia"/>
         </w:rPr>
         <w:t>hyfdscard</w:t>
       </w:r>
-      <w:proofErr w:type="spellEnd"/>
       <w:r>
         <w:rPr>
           <w:rFonts w:hint="eastAsia"/>
         </w:rPr>
         <w:t>与</w:t>
       </w:r>
-      <w:proofErr w:type="spellStart"/>
       <w:r>
         <w:rPr>
           <w:rFonts w:hint="eastAsia"/>
         </w:rPr>
         <w:t>hyfdscardweb</w:t>
       </w:r>
-      <w:proofErr w:type="spellEnd"/>
-    </w:p>
-    <w:p/>
-    <w:p/>
-    <w:p>
-      <w:pPr>
-        <w:pStyle w:val="2"/>
-        <w:numPr>
-          <w:ilvl w:val="0"/>
-          <w:numId w:val="1"/>
-        </w:numPr>
-      </w:pPr>
-      <w:proofErr w:type="spellStart"/>
+    </w:p>
+    <w:p/>
+    <w:p/>
+    <w:p>
+      <w:pPr>
+        <w:pStyle w:val="2"/>
+        <w:numPr>
+          <w:ilvl w:val="0"/>
+          <w:numId w:val="1"/>
+        </w:numPr>
+      </w:pPr>
       <w:r>
         <w:t>filedemo</w:t>
       </w:r>
-      <w:proofErr w:type="spellEnd"/>
     </w:p>
     <w:p>
       <w:r>
@@ -3588,14 +3273,12 @@
         </w:rPr>
         <w:t>文件操作包括</w:t>
       </w:r>
-      <w:proofErr w:type="spellStart"/>
       <w:r>
         <w:rPr>
           <w:rFonts w:hint="eastAsia"/>
         </w:rPr>
         <w:t>sftp</w:t>
       </w:r>
-      <w:proofErr w:type="spellEnd"/>
       <w:r>
         <w:rPr>
           <w:rFonts w:hint="eastAsia"/>
@@ -3638,12 +3321,10 @@
           <w:numId w:val="1"/>
         </w:numPr>
       </w:pPr>
-      <w:proofErr w:type="spellStart"/>
       <w:r>
         <w:lastRenderedPageBreak/>
         <w:t>Xmldemo</w:t>
       </w:r>
-      <w:proofErr w:type="spellEnd"/>
     </w:p>
     <w:p>
       <w:r>
@@ -3712,14 +3393,12 @@
         </w:rPr>
         <w:t>原型</w:t>
       </w:r>
-      <w:proofErr w:type="spellStart"/>
       <w:r>
         <w:rPr>
           <w:rFonts w:hint="eastAsia"/>
         </w:rPr>
         <w:t>xstream</w:t>
       </w:r>
-      <w:proofErr w:type="spellEnd"/>
       <w:r>
         <w:rPr>
           <w:rFonts w:hint="eastAsia"/>
@@ -3736,7 +3415,6 @@
           <w:numId w:val="1"/>
         </w:numPr>
       </w:pPr>
-      <w:proofErr w:type="spellStart"/>
       <w:r>
         <w:t>C</w:t>
       </w:r>
@@ -3746,7 +3424,6 @@
         </w:rPr>
         <w:t>achedemo</w:t>
       </w:r>
-      <w:proofErr w:type="spellEnd"/>
     </w:p>
     <w:p>
       <w:r>
@@ -3774,14 +3451,12 @@
           <w:numId w:val="1"/>
         </w:numPr>
       </w:pPr>
-      <w:proofErr w:type="spellStart"/>
       <w:r>
         <w:rPr>
           <w:rFonts w:hint="eastAsia"/>
         </w:rPr>
         <w:t>ajaxdemo</w:t>
       </w:r>
-      <w:proofErr w:type="spellEnd"/>
     </w:p>
     <w:p>
       <w:r>
@@ -3790,14 +3465,12 @@
         </w:rPr>
         <w:t>使用</w:t>
       </w:r>
-      <w:proofErr w:type="spellStart"/>
       <w:r>
         <w:rPr>
           <w:rFonts w:hint="eastAsia"/>
         </w:rPr>
         <w:t>jquery</w:t>
       </w:r>
-      <w:proofErr w:type="spellEnd"/>
       <w:r>
         <w:rPr>
           <w:rFonts w:hint="eastAsia"/>
@@ -3826,11 +3499,9 @@
           <w:numId w:val="1"/>
         </w:numPr>
       </w:pPr>
-      <w:proofErr w:type="spellStart"/>
       <w:r>
         <w:t>vskedjstabledemo</w:t>
       </w:r>
-      <w:proofErr w:type="spellEnd"/>
     </w:p>
     <w:p>
       <w:r>
@@ -3839,28 +3510,12 @@
         </w:rPr>
         <w:t>使用</w:t>
       </w:r>
-      <w:proofErr w:type="spellStart"/>
-      <w:r>
-        <w:rPr>
-          <w:rFonts w:hint="eastAsia"/>
-        </w:rPr>
-        <w:t>jquery</w:t>
-      </w:r>
-      <w:proofErr w:type="spellEnd"/>
-      <w:r>
-        <w:rPr>
-          <w:rFonts w:hint="eastAsia"/>
-        </w:rPr>
-        <w:t xml:space="preserve"> </w:t>
-      </w:r>
-      <w:proofErr w:type="spellStart"/>
-      <w:r>
-        <w:rPr>
-          <w:rFonts w:hint="eastAsia"/>
-        </w:rPr>
-        <w:t>datatables</w:t>
-      </w:r>
-      <w:proofErr w:type="spellEnd"/>
+      <w:r>
+        <w:rPr>
+          <w:rFonts w:hint="eastAsia"/>
+        </w:rPr>
+        <w:t>jquery datatables</w:t>
+      </w:r>
       <w:r>
         <w:rPr>
           <w:rFonts w:hint="eastAsia"/>
@@ -3901,14 +3556,12 @@
         </w:rPr>
         <w:t>写的</w:t>
       </w:r>
-      <w:proofErr w:type="spellStart"/>
       <w:r>
         <w:rPr>
           <w:rFonts w:hint="eastAsia"/>
         </w:rPr>
         <w:t>helloword</w:t>
       </w:r>
-      <w:proofErr w:type="spellEnd"/>
       <w:r>
         <w:rPr>
           <w:rFonts w:hint="eastAsia"/>
@@ -3936,14 +3589,12 @@
         </w:rPr>
         <w:t>演示了使用原生</w:t>
       </w:r>
-      <w:proofErr w:type="spellStart"/>
       <w:r>
         <w:rPr>
           <w:rFonts w:hint="eastAsia"/>
         </w:rPr>
         <w:t>jsp</w:t>
       </w:r>
-      <w:proofErr w:type="spellEnd"/>
       <w:r>
         <w:rPr>
           <w:rFonts w:hint="eastAsia"/>
@@ -3960,11 +3611,9 @@
           <w:numId w:val="1"/>
         </w:numPr>
       </w:pPr>
-      <w:proofErr w:type="spellStart"/>
       <w:r>
         <w:t>highchart</w:t>
       </w:r>
-      <w:proofErr w:type="spellEnd"/>
     </w:p>
     <w:p>
       <w:r>
@@ -4005,22 +3654,18 @@
       </w:r>
     </w:p>
     <w:p>
-      <w:proofErr w:type="spellStart"/>
       <w:r>
         <w:t>validationjq</w:t>
       </w:r>
-      <w:proofErr w:type="spellEnd"/>
       <w:r>
         <w:rPr>
           <w:rFonts w:hint="eastAsia"/>
         </w:rPr>
         <w:t>使用</w:t>
       </w:r>
-      <w:proofErr w:type="spellStart"/>
       <w:r>
         <w:t>jquery.validate</w:t>
       </w:r>
-      <w:proofErr w:type="spellEnd"/>
       <w:r>
         <w:rPr>
           <w:rFonts w:hint="eastAsia"/>
@@ -4043,11 +3688,9 @@
           <w:numId w:val="1"/>
         </w:numPr>
       </w:pPr>
-      <w:proofErr w:type="spellStart"/>
       <w:r>
         <w:t>jdicdemo</w:t>
       </w:r>
-      <w:proofErr w:type="spellEnd"/>
     </w:p>
     <w:p>
       <w:r>
@@ -4068,14 +3711,12 @@
         </w:rPr>
         <w:t>代码将</w:t>
       </w:r>
-      <w:proofErr w:type="spellStart"/>
       <w:r>
         <w:rPr>
           <w:rFonts w:hint="eastAsia"/>
         </w:rPr>
         <w:t>ie</w:t>
       </w:r>
-      <w:proofErr w:type="spellEnd"/>
       <w:r>
         <w:rPr>
           <w:rFonts w:hint="eastAsia"/>
@@ -4094,14 +3735,12 @@
         </w:rPr>
         <w:t>的面板中并且能够使用</w:t>
       </w:r>
-      <w:proofErr w:type="spellStart"/>
       <w:r>
         <w:rPr>
           <w:rFonts w:hint="eastAsia"/>
         </w:rPr>
         <w:t>js</w:t>
       </w:r>
-      <w:proofErr w:type="spellEnd"/>
       <w:r>
         <w:rPr>
           <w:rFonts w:hint="eastAsia"/>
@@ -4118,11 +3757,9 @@
           <w:numId w:val="1"/>
         </w:numPr>
       </w:pPr>
-      <w:proofErr w:type="spellStart"/>
       <w:r>
         <w:t>swtdemo</w:t>
       </w:r>
-      <w:proofErr w:type="spellEnd"/>
     </w:p>
     <w:p>
       <w:r>
@@ -4146,14 +3783,12 @@
         </w:rPr>
         <w:t>代码与</w:t>
       </w:r>
-      <w:proofErr w:type="spellStart"/>
       <w:r>
         <w:rPr>
           <w:rFonts w:hint="eastAsia"/>
         </w:rPr>
         <w:t>ie</w:t>
       </w:r>
-      <w:proofErr w:type="spellEnd"/>
       <w:r>
         <w:rPr>
           <w:rFonts w:hint="eastAsia"/>
@@ -4170,35 +3805,78 @@
           <w:numId w:val="1"/>
         </w:numPr>
       </w:pPr>
-      <w:proofErr w:type="spellStart"/>
-      <w:r>
-        <w:t>jqgridde</w:t>
+      <w:r>
+        <w:t>jqgriddemo</w:t>
+      </w:r>
+    </w:p>
+    <w:p>
+      <w:r>
+        <w:rPr>
+          <w:rFonts w:hint="eastAsia"/>
+        </w:rPr>
+        <w:t>jq</w:t>
+      </w:r>
+      <w:r>
+        <w:t>grid</w:t>
+      </w:r>
+      <w:r>
+        <w:rPr>
+          <w:rFonts w:hint="eastAsia"/>
+        </w:rPr>
+        <w:t>表格使用示例</w:t>
+      </w:r>
+    </w:p>
+    <w:p/>
+    <w:p>
+      <w:pPr>
+        <w:pStyle w:val="2"/>
+        <w:numPr>
+          <w:ilvl w:val="0"/>
+          <w:numId w:val="1"/>
+        </w:numPr>
+      </w:pPr>
+      <w:r>
+        <w:t>axis2demo1</w:t>
+      </w:r>
+    </w:p>
+    <w:p>
+      <w:pPr>
+        <w:rPr>
+          <w:rFonts w:hint="eastAsia"/>
+        </w:rPr>
+      </w:pPr>
+      <w:r>
+        <w:rPr>
+          <w:rFonts w:hint="eastAsia"/>
+        </w:rPr>
+        <w:t>使用</w:t>
+      </w:r>
+      <w:r>
+        <w:rPr>
+          <w:rFonts w:hint="eastAsia"/>
+        </w:rPr>
+        <w:t>axis2</w:t>
+      </w:r>
+      <w:r>
+        <w:rPr>
+          <w:rFonts w:hint="eastAsia"/>
+        </w:rPr>
+        <w:t>编写的</w:t>
+      </w:r>
+      <w:r>
+        <w:rPr>
+          <w:rFonts w:hint="eastAsia"/>
+        </w:rPr>
+        <w:t>webservice</w:t>
+      </w:r>
+      <w:r>
+        <w:rPr>
+          <w:rFonts w:hint="eastAsia"/>
+        </w:rPr>
+        <w:t>服务端与客户端的调用</w:t>
       </w:r>
       <w:bookmarkStart w:id="0" w:name="_GoBack"/>
       <w:bookmarkEnd w:id="0"/>
-      <w:r>
-        <w:t>mo</w:t>
-      </w:r>
-      <w:proofErr w:type="spellEnd"/>
-    </w:p>
-    <w:p>
-      <w:proofErr w:type="spellStart"/>
-      <w:r>
-        <w:rPr>
-          <w:rFonts w:hint="eastAsia"/>
-        </w:rPr>
-        <w:t>jq</w:t>
-      </w:r>
-      <w:r>
-        <w:t>grid</w:t>
-      </w:r>
-      <w:proofErr w:type="spellEnd"/>
-      <w:r>
-        <w:rPr>
-          <w:rFonts w:hint="eastAsia"/>
-        </w:rPr>
-        <w:t>表格使用示例</w:t>
-      </w:r>
     </w:p>
     <w:sectPr>
       <w:pgSz w:w="11906" w:h="16838"/>
@@ -4208,6 +3886,44 @@
     </w:sectPr>
   </w:body>
 </w:document>
+</file>
+
+<file path=word/endnotes.xml><?xml version="1.0" encoding="utf-8"?>
+<w:endnotes xmlns:wpc="http://schemas.microsoft.com/office/word/2010/wordprocessingCanvas" xmlns:cx="http://schemas.microsoft.com/office/drawing/2014/chartex" xmlns:cx1="http://schemas.microsoft.com/office/drawing/2015/9/8/chartex" xmlns:cx2="http://schemas.microsoft.com/office/drawing/2015/10/21/chartex" xmlns:mc="http://schemas.openxmlformats.org/markup-compatibility/2006" xmlns:o="urn:schemas-microsoft-com:office:office" xmlns:r="http://schemas.openxmlformats.org/officeDocument/2006/relationships" xmlns:m="http://schemas.openxmlformats.org/officeDocument/2006/math" xmlns:v="urn:schemas-microsoft-com:vml" xmlns:wp14="http://schemas.microsoft.com/office/word/2010/wordprocessingDrawing" xmlns:wp="http://schemas.openxmlformats.org/drawingml/2006/wordprocessingDrawing" xmlns:w10="urn:schemas-microsoft-com:office:word" xmlns:w="http://schemas.openxmlformats.org/wordprocessingml/2006/main" xmlns:w14="http://schemas.microsoft.com/office/word/2010/wordml" xmlns:w15="http://schemas.microsoft.com/office/word/2012/wordml" xmlns:w16se="http://schemas.microsoft.com/office/word/2015/wordml/symex" xmlns:wpg="http://schemas.microsoft.com/office/word/2010/wordprocessingGroup" xmlns:wpi="http://schemas.microsoft.com/office/word/2010/wordprocessingInk" xmlns:wne="http://schemas.microsoft.com/office/word/2006/wordml" xmlns:wps="http://schemas.microsoft.com/office/word/2010/wordprocessingShape" mc:Ignorable="w14 w15 w16se wp14">
+  <w:endnote w:type="separator" w:id="-1">
+    <w:p>
+      <w:r>
+        <w:separator/>
+      </w:r>
+    </w:p>
+  </w:endnote>
+  <w:endnote w:type="continuationSeparator" w:id="0">
+    <w:p>
+      <w:r>
+        <w:continuationSeparator/>
+      </w:r>
+    </w:p>
+  </w:endnote>
+</w:endnotes>
+</file>
+
+<file path=word/footnotes.xml><?xml version="1.0" encoding="utf-8"?>
+<w:footnotes xmlns:wpc="http://schemas.microsoft.com/office/word/2010/wordprocessingCanvas" xmlns:cx="http://schemas.microsoft.com/office/drawing/2014/chartex" xmlns:cx1="http://schemas.microsoft.com/office/drawing/2015/9/8/chartex" xmlns:cx2="http://schemas.microsoft.com/office/drawing/2015/10/21/chartex" xmlns:mc="http://schemas.openxmlformats.org/markup-compatibility/2006" xmlns:o="urn:schemas-microsoft-com:office:office" xmlns:r="http://schemas.openxmlformats.org/officeDocument/2006/relationships" xmlns:m="http://schemas.openxmlformats.org/officeDocument/2006/math" xmlns:v="urn:schemas-microsoft-com:vml" xmlns:wp14="http://schemas.microsoft.com/office/word/2010/wordprocessingDrawing" xmlns:wp="http://schemas.openxmlformats.org/drawingml/2006/wordprocessingDrawing" xmlns:w10="urn:schemas-microsoft-com:office:word" xmlns:w="http://schemas.openxmlformats.org/wordprocessingml/2006/main" xmlns:w14="http://schemas.microsoft.com/office/word/2010/wordml" xmlns:w15="http://schemas.microsoft.com/office/word/2012/wordml" xmlns:w16se="http://schemas.microsoft.com/office/word/2015/wordml/symex" xmlns:wpg="http://schemas.microsoft.com/office/word/2010/wordprocessingGroup" xmlns:wpi="http://schemas.microsoft.com/office/word/2010/wordprocessingInk" xmlns:wne="http://schemas.microsoft.com/office/word/2006/wordml" xmlns:wps="http://schemas.microsoft.com/office/word/2010/wordprocessingShape" mc:Ignorable="w14 w15 w16se wp14">
+  <w:footnote w:type="separator" w:id="-1">
+    <w:p>
+      <w:r>
+        <w:separator/>
+      </w:r>
+    </w:p>
+  </w:footnote>
+  <w:footnote w:type="continuationSeparator" w:id="0">
+    <w:p>
+      <w:r>
+        <w:continuationSeparator/>
+      </w:r>
+    </w:p>
+  </w:footnote>
+</w:footnotes>
 </file>
 
 <file path=word/numbering.xml><?xml version="1.0" encoding="utf-8"?>
@@ -4810,6 +4526,71 @@
       <w:ind w:firstLineChars="200" w:firstLine="420"/>
     </w:pPr>
   </w:style>
+  <w:style w:type="paragraph" w:styleId="a4">
+    <w:name w:val="header"/>
+    <w:basedOn w:val="a"/>
+    <w:link w:val="a5"/>
+    <w:uiPriority w:val="99"/>
+    <w:unhideWhenUsed/>
+    <w:rsid w:val="0071469A"/>
+    <w:pPr>
+      <w:pBdr>
+        <w:bottom w:val="single" w:sz="6" w:space="1" w:color="auto"/>
+      </w:pBdr>
+      <w:tabs>
+        <w:tab w:val="center" w:pos="4153"/>
+        <w:tab w:val="right" w:pos="8306"/>
+      </w:tabs>
+      <w:snapToGrid w:val="0"/>
+      <w:jc w:val="center"/>
+    </w:pPr>
+    <w:rPr>
+      <w:sz w:val="18"/>
+      <w:szCs w:val="18"/>
+    </w:rPr>
+  </w:style>
+  <w:style w:type="character" w:customStyle="1" w:styleId="a5">
+    <w:name w:val="页眉 字符"/>
+    <w:basedOn w:val="a0"/>
+    <w:link w:val="a4"/>
+    <w:uiPriority w:val="99"/>
+    <w:rsid w:val="0071469A"/>
+    <w:rPr>
+      <w:sz w:val="18"/>
+      <w:szCs w:val="18"/>
+    </w:rPr>
+  </w:style>
+  <w:style w:type="paragraph" w:styleId="a6">
+    <w:name w:val="footer"/>
+    <w:basedOn w:val="a"/>
+    <w:link w:val="a7"/>
+    <w:uiPriority w:val="99"/>
+    <w:unhideWhenUsed/>
+    <w:rsid w:val="0071469A"/>
+    <w:pPr>
+      <w:tabs>
+        <w:tab w:val="center" w:pos="4153"/>
+        <w:tab w:val="right" w:pos="8306"/>
+      </w:tabs>
+      <w:snapToGrid w:val="0"/>
+      <w:jc w:val="left"/>
+    </w:pPr>
+    <w:rPr>
+      <w:sz w:val="18"/>
+      <w:szCs w:val="18"/>
+    </w:rPr>
+  </w:style>
+  <w:style w:type="character" w:customStyle="1" w:styleId="a7">
+    <w:name w:val="页脚 字符"/>
+    <w:basedOn w:val="a0"/>
+    <w:link w:val="a6"/>
+    <w:uiPriority w:val="99"/>
+    <w:rsid w:val="0071469A"/>
+    <w:rPr>
+      <w:sz w:val="18"/>
+      <w:szCs w:val="18"/>
+    </w:rPr>
+  </w:style>
 </w:styles>
 </file>
 
@@ -5103,7 +4884,7 @@
 </file>
 
 <file path=customXml/itemProps1.xml><?xml version="1.0" encoding="utf-8"?>
-<ds:datastoreItem xmlns:ds="http://schemas.openxmlformats.org/officeDocument/2006/customXml" ds:itemID="{8C7AA85D-E479-4CC3-B547-2B78560C2D35}">
+<ds:datastoreItem xmlns:ds="http://schemas.openxmlformats.org/officeDocument/2006/customXml" ds:itemID="{8050BB67-E9A0-4D69-8474-784D8347FD33}">
   <ds:schemaRefs>
     <ds:schemaRef ds:uri="http://schemas.openxmlformats.org/officeDocument/2006/bibliography"/>
   </ds:schemaRefs>

</xml_diff>

<commit_message>
add jquery ui 1.4.5 demo for tab,form,menu
</commit_message>
<xml_diff>
--- a/vskeddemos/documents/demo工程列表说明.docx
+++ b/vskeddemos/documents/demo工程列表说明.docx
@@ -3890,6 +3890,38 @@
           <w:rFonts w:hint="eastAsia"/>
         </w:rPr>
         <w:t>一个模拟请求与响应的例子</w:t>
+      </w:r>
+    </w:p>
+    <w:p/>
+    <w:p>
+      <w:pPr>
+        <w:pStyle w:val="2"/>
+        <w:numPr>
+          <w:ilvl w:val="0"/>
+          <w:numId w:val="1"/>
+        </w:numPr>
+      </w:pPr>
+      <w:r>
+        <w:t>jqueryuidemo</w:t>
+      </w:r>
+    </w:p>
+    <w:p>
+      <w:r>
+        <w:t>jquery 1.4.5</w:t>
+      </w:r>
+      <w:r>
+        <w:rPr>
+          <w:rFonts w:hint="eastAsia"/>
+        </w:rPr>
+        <w:t>示例</w:t>
+      </w:r>
+    </w:p>
+    <w:p>
+      <w:r>
+        <w:rPr>
+          <w:rFonts w:hint="eastAsia"/>
+        </w:rPr>
+        <w:t>菜单，选项卡，表单</w:t>
       </w:r>
       <w:bookmarkStart w:id="0" w:name="_GoBack"/>
       <w:bookmarkEnd w:id="0"/>
@@ -4900,7 +4932,7 @@
 </file>
 
 <file path=customXml/itemProps1.xml><?xml version="1.0" encoding="utf-8"?>
-<ds:datastoreItem xmlns:ds="http://schemas.openxmlformats.org/officeDocument/2006/customXml" ds:itemID="{7CDB1490-4B87-416D-BABC-6E681AC12F10}">
+<ds:datastoreItem xmlns:ds="http://schemas.openxmlformats.org/officeDocument/2006/customXml" ds:itemID="{803E6CE0-6F83-4D52-B7EB-67ABD8554EB0}">
   <ds:schemaRefs>
     <ds:schemaRef ds:uri="http://schemas.openxmlformats.org/officeDocument/2006/bibliography"/>
   </ds:schemaRefs>

</xml_diff>

<commit_message>
add new shiro and spring demo
</commit_message>
<xml_diff>
--- a/vskeddemos/documents/demo工程列表说明.docx
+++ b/vskeddemos/documents/demo工程列表说明.docx
@@ -2332,6 +2332,50 @@
       </w:r>
     </w:p>
     <w:p>
+      <w:r>
+        <w:t>springmvcshiro</w:t>
+      </w:r>
+      <w:r>
+        <w:t xml:space="preserve"> </w:t>
+      </w:r>
+      <w:r>
+        <w:rPr>
+          <w:rFonts w:hint="eastAsia"/>
+        </w:rPr>
+        <w:t>最基本的</w:t>
+      </w:r>
+      <w:r>
+        <w:rPr>
+          <w:rFonts w:hint="eastAsia"/>
+        </w:rPr>
+        <w:t>springmvc</w:t>
+      </w:r>
+      <w:r>
+        <w:rPr>
+          <w:rFonts w:hint="eastAsia"/>
+        </w:rPr>
+        <w:t>与</w:t>
+      </w:r>
+      <w:r>
+        <w:t>shiro</w:t>
+      </w:r>
+      <w:r>
+        <w:rPr>
+          <w:rFonts w:hint="eastAsia"/>
+        </w:rPr>
+        <w:t>进行整合未连接数据库</w:t>
+      </w:r>
+    </w:p>
+    <w:p>
+      <w:pPr>
+        <w:rPr>
+          <w:rFonts w:hint="eastAsia"/>
+        </w:rPr>
+      </w:pPr>
+      <w:bookmarkStart w:id="0" w:name="_GoBack"/>
+      <w:bookmarkEnd w:id="0"/>
+    </w:p>
+    <w:p>
       <w:pPr>
         <w:pStyle w:val="2"/>
         <w:numPr>
@@ -2622,7 +2666,6 @@
         </w:numPr>
       </w:pPr>
       <w:r>
-        <w:lastRenderedPageBreak/>
         <w:t>Dbcpdemo</w:t>
       </w:r>
     </w:p>
@@ -2976,7 +3019,6 @@
         </w:numPr>
       </w:pPr>
       <w:r>
-        <w:lastRenderedPageBreak/>
         <w:t>J</w:t>
       </w:r>
       <w:r>
@@ -3322,7 +3364,6 @@
         </w:numPr>
       </w:pPr>
       <w:r>
-        <w:lastRenderedPageBreak/>
         <w:t>Xmldemo</w:t>
       </w:r>
     </w:p>
@@ -3923,8 +3964,6 @@
         </w:rPr>
         <w:t>菜单，选项卡，表单</w:t>
       </w:r>
-      <w:bookmarkStart w:id="0" w:name="_GoBack"/>
-      <w:bookmarkEnd w:id="0"/>
     </w:p>
     <w:sectPr>
       <w:pgSz w:w="11906" w:h="16838"/>
@@ -4932,7 +4971,7 @@
 </file>
 
 <file path=customXml/itemProps1.xml><?xml version="1.0" encoding="utf-8"?>
-<ds:datastoreItem xmlns:ds="http://schemas.openxmlformats.org/officeDocument/2006/customXml" ds:itemID="{803E6CE0-6F83-4D52-B7EB-67ABD8554EB0}">
+<ds:datastoreItem xmlns:ds="http://schemas.openxmlformats.org/officeDocument/2006/customXml" ds:itemID="{E33E643E-A601-44C8-AE21-4D179E49EF8E}">
   <ds:schemaRefs>
     <ds:schemaRef ds:uri="http://schemas.openxmlformats.org/officeDocument/2006/bibliography"/>
   </ds:schemaRefs>

</xml_diff>

<commit_message>
popcorndemo this is video demo
</commit_message>
<xml_diff>
--- a/vskeddemos/documents/demo工程列表说明.docx
+++ b/vskeddemos/documents/demo工程列表说明.docx
@@ -610,11 +610,6 @@
       </w:r>
     </w:p>
     <w:p>
-      <w:pPr>
-        <w:rPr>
-          <w:rFonts w:hint="eastAsia"/>
-        </w:rPr>
-      </w:pPr>
       <w:r>
         <w:rPr>
           <w:rFonts w:hint="eastAsia"/>
@@ -633,8 +628,6 @@
         </w:rPr>
         <w:t>播放器代码，里面演示了获取当前播放时间</w:t>
       </w:r>
-      <w:bookmarkStart w:id="0" w:name="_GoBack"/>
-      <w:bookmarkEnd w:id="0"/>
     </w:p>
     <w:p>
       <w:pPr>
@@ -3382,6 +3375,54 @@
         </w:numPr>
       </w:pPr>
       <w:r>
+        <w:t>popcorndemo</w:t>
+      </w:r>
+    </w:p>
+    <w:p>
+      <w:pPr>
+        <w:rPr>
+          <w:rFonts w:hint="eastAsia"/>
+        </w:rPr>
+      </w:pPr>
+      <w:r>
+        <w:rPr>
+          <w:rFonts w:hint="eastAsia"/>
+        </w:rPr>
+        <w:t>另外一个视频播放器的示例。不如</w:t>
+      </w:r>
+      <w:r>
+        <w:rPr>
+          <w:rFonts w:hint="eastAsia"/>
+        </w:rPr>
+        <w:t>flowplayer</w:t>
+      </w:r>
+      <w:r>
+        <w:rPr>
+          <w:rFonts w:hint="eastAsia"/>
+        </w:rPr>
+        <w:t>好用。如果浏览器版本很高或是格式固定可以找下</w:t>
+      </w:r>
+      <w:r>
+        <w:rPr>
+          <w:rFonts w:hint="eastAsia"/>
+        </w:rPr>
+        <w:t xml:space="preserve"> vide</w:t>
+      </w:r>
+      <w:r>
+        <w:t>o.js</w:t>
+      </w:r>
+      <w:bookmarkStart w:id="0" w:name="_GoBack"/>
+      <w:bookmarkEnd w:id="0"/>
+    </w:p>
+    <w:p>
+      <w:pPr>
+        <w:pStyle w:val="2"/>
+        <w:numPr>
+          <w:ilvl w:val="0"/>
+          <w:numId w:val="1"/>
+        </w:numPr>
+      </w:pPr>
+      <w:r>
         <w:t>qrcode</w:t>
       </w:r>
     </w:p>
@@ -3700,6 +3741,7 @@
         </w:numPr>
       </w:pPr>
       <w:r>
+        <w:lastRenderedPageBreak/>
         <w:t>s</w:t>
       </w:r>
       <w:r>
@@ -3768,15 +3810,506 @@
     </w:p>
     <w:p>
       <w:r>
+        <w:t>shirodemo2oracle</w:t>
+      </w:r>
+      <w:r>
+        <w:rPr>
+          <w:rFonts w:hint="eastAsia"/>
+        </w:rPr>
+        <w:t xml:space="preserve"> </w:t>
+      </w:r>
+      <w:r>
+        <w:rPr>
+          <w:rFonts w:hint="eastAsia"/>
+        </w:rPr>
+        <w:t>使用</w:t>
+      </w:r>
+      <w:r>
+        <w:rPr>
+          <w:rFonts w:hint="eastAsia"/>
+        </w:rPr>
+        <w:t>shiro</w:t>
+      </w:r>
+      <w:r>
+        <w:rPr>
+          <w:rFonts w:hint="eastAsia"/>
+        </w:rPr>
+        <w:t>与</w:t>
+      </w:r>
+      <w:r>
+        <w:rPr>
+          <w:rFonts w:hint="eastAsia"/>
+        </w:rPr>
+        <w:t>mysql</w:t>
+      </w:r>
+      <w:r>
+        <w:rPr>
+          <w:rFonts w:hint="eastAsia"/>
+        </w:rPr>
+        <w:t>与</w:t>
+      </w:r>
+      <w:r>
+        <w:rPr>
+          <w:rFonts w:hint="eastAsia"/>
+        </w:rPr>
+        <w:t>oracle</w:t>
+      </w:r>
+      <w:r>
+        <w:rPr>
+          <w:rFonts w:hint="eastAsia"/>
+        </w:rPr>
+        <w:t>进行角色权限的管理</w:t>
+      </w:r>
+    </w:p>
+    <w:p>
+      <w:r>
+        <w:t>springmvcshiro</w:t>
+      </w:r>
+      <w:r>
+        <w:t xml:space="preserve"> </w:t>
+      </w:r>
+      <w:r>
+        <w:rPr>
+          <w:rFonts w:hint="eastAsia"/>
+        </w:rPr>
+        <w:t>最基本的</w:t>
+      </w:r>
+      <w:r>
+        <w:rPr>
+          <w:rFonts w:hint="eastAsia"/>
+        </w:rPr>
+        <w:t>springmvc</w:t>
+      </w:r>
+      <w:r>
+        <w:rPr>
+          <w:rFonts w:hint="eastAsia"/>
+        </w:rPr>
+        <w:t>与</w:t>
+      </w:r>
+      <w:r>
+        <w:t>shiro</w:t>
+      </w:r>
+      <w:r>
+        <w:rPr>
+          <w:rFonts w:hint="eastAsia"/>
+        </w:rPr>
+        <w:t>进行整合未连接数据库</w:t>
+      </w:r>
+    </w:p>
+    <w:p/>
+    <w:p>
+      <w:pPr>
+        <w:pStyle w:val="2"/>
+        <w:numPr>
+          <w:ilvl w:val="0"/>
+          <w:numId w:val="1"/>
+        </w:numPr>
+      </w:pPr>
+      <w:r>
+        <w:rPr>
+          <w:rFonts w:hint="eastAsia"/>
+        </w:rPr>
+        <w:t>socket</w:t>
+      </w:r>
+      <w:r>
+        <w:t>demo</w:t>
+      </w:r>
+    </w:p>
+    <w:p>
+      <w:r>
+        <w:rPr>
+          <w:rFonts w:hint="eastAsia"/>
+        </w:rPr>
+        <w:t>lesson1</w:t>
+      </w:r>
+      <w:r>
+        <w:rPr>
+          <w:rFonts w:hint="eastAsia"/>
+        </w:rPr>
+        <w:t>客户端与服务端示例，先启服务端再启客户端，服务端接受客户端发送的消息</w:t>
+      </w:r>
+    </w:p>
+    <w:p>
+      <w:r>
+        <w:rPr>
+          <w:rFonts w:hint="eastAsia"/>
+        </w:rPr>
+        <w:t>lesson2</w:t>
+      </w:r>
+      <w:r>
+        <w:rPr>
+          <w:rFonts w:hint="eastAsia"/>
+        </w:rPr>
+        <w:t>多个客户端一个服务端示例</w:t>
+      </w:r>
+    </w:p>
+    <w:p>
+      <w:r>
+        <w:rPr>
+          <w:rFonts w:hint="eastAsia"/>
+        </w:rPr>
+        <w:t>nio.lession1</w:t>
+      </w:r>
+      <w:r>
+        <w:rPr>
+          <w:rFonts w:hint="eastAsia"/>
+        </w:rPr>
+        <w:t>使用非阻塞实现加法服务器</w:t>
+      </w:r>
+    </w:p>
+    <w:p>
+      <w:r>
+        <w:rPr>
+          <w:rFonts w:hint="eastAsia"/>
+        </w:rPr>
+        <w:t>nio.lession1</w:t>
+      </w:r>
+      <w:r>
+        <w:rPr>
+          <w:rFonts w:hint="eastAsia"/>
+        </w:rPr>
+        <w:t>使用非阻塞实现消息服务器</w:t>
+      </w:r>
+    </w:p>
+    <w:p/>
+    <w:p>
+      <w:pPr>
+        <w:pStyle w:val="2"/>
+        <w:numPr>
+          <w:ilvl w:val="0"/>
+          <w:numId w:val="1"/>
+        </w:numPr>
+      </w:pPr>
+      <w:r>
+        <w:t>spring4struts2h4</w:t>
+      </w:r>
+    </w:p>
+    <w:p>
+      <w:r>
+        <w:rPr>
+          <w:rFonts w:hint="eastAsia"/>
+        </w:rPr>
+        <w:t>ssh</w:t>
+      </w:r>
+      <w:r>
+        <w:rPr>
+          <w:rFonts w:hint="eastAsia"/>
+        </w:rPr>
+        <w:t>整合</w:t>
+      </w:r>
+      <w:r>
+        <w:rPr>
+          <w:rFonts w:hint="eastAsia"/>
+        </w:rPr>
+        <w:t>jar</w:t>
+      </w:r>
+      <w:r>
+        <w:rPr>
+          <w:rFonts w:hint="eastAsia"/>
+        </w:rPr>
+        <w:t>包并演示了一个登陆</w:t>
+      </w:r>
+    </w:p>
+    <w:p/>
+    <w:p>
+      <w:pPr>
+        <w:pStyle w:val="2"/>
+        <w:numPr>
+          <w:ilvl w:val="0"/>
+          <w:numId w:val="1"/>
+        </w:numPr>
+      </w:pPr>
+      <w:r>
+        <w:t>s</w:t>
+      </w:r>
+      <w:r>
+        <w:t>pringaspectdemo</w:t>
+      </w:r>
+    </w:p>
+    <w:p>
+      <w:r>
+        <w:rPr>
+          <w:rFonts w:hint="eastAsia"/>
+        </w:rPr>
+        <w:t>AOP</w:t>
+      </w:r>
+      <w:r>
+        <w:rPr>
+          <w:rFonts w:hint="eastAsia"/>
+        </w:rPr>
+        <w:t>面向切面编程示例</w:t>
+      </w:r>
+    </w:p>
+    <w:p>
+      <w:r>
+        <w:rPr>
+          <w:rFonts w:hint="eastAsia"/>
+        </w:rPr>
+        <w:t>在</w:t>
+      </w:r>
+      <w:r>
+        <w:rPr>
+          <w:rFonts w:hint="eastAsia"/>
+        </w:rPr>
+        <w:t>Spring</w:t>
+      </w:r>
+      <w:r>
+        <w:rPr>
+          <w:rFonts w:hint="eastAsia"/>
+        </w:rPr>
+        <w:t>中面向切面编程，</w:t>
+      </w:r>
+      <w:r>
+        <w:rPr>
+          <w:rFonts w:hint="eastAsia"/>
+        </w:rPr>
+        <w:t>java</w:t>
+      </w:r>
+      <w:r>
+        <w:rPr>
+          <w:rFonts w:hint="eastAsia"/>
+        </w:rPr>
+        <w:t>中注解与反射的使用</w:t>
+      </w:r>
+      <w:r>
+        <w:rPr>
+          <w:rFonts w:hint="eastAsia"/>
+        </w:rPr>
+        <w:t>SpringAOP</w:t>
+      </w:r>
+      <w:r>
+        <w:rPr>
+          <w:rFonts w:hint="eastAsia"/>
+        </w:rPr>
+        <w:t>日志示例</w:t>
+      </w:r>
+    </w:p>
+    <w:p/>
+    <w:p>
+      <w:pPr>
+        <w:pStyle w:val="2"/>
+        <w:numPr>
+          <w:ilvl w:val="0"/>
+          <w:numId w:val="1"/>
+        </w:numPr>
+      </w:pPr>
+      <w:r>
+        <w:t>s</w:t>
+      </w:r>
+      <w:r>
+        <w:t>pringdatajpademos</w:t>
+      </w:r>
+    </w:p>
+    <w:p>
+      <w:r>
+        <w:rPr>
+          <w:rFonts w:hint="eastAsia"/>
+        </w:rPr>
+        <w:t>springdatajp</w:t>
+      </w:r>
+      <w:r>
+        <w:t>a</w:t>
+      </w:r>
+      <w:r>
+        <w:rPr>
+          <w:rFonts w:hint="eastAsia"/>
+        </w:rPr>
+        <w:t>使用示例</w:t>
+      </w:r>
+    </w:p>
+    <w:p/>
+    <w:p>
+      <w:pPr>
+        <w:pStyle w:val="2"/>
+        <w:numPr>
+          <w:ilvl w:val="0"/>
+          <w:numId w:val="1"/>
+        </w:numPr>
+      </w:pPr>
+      <w:r>
+        <w:t>springloadeddemo</w:t>
+      </w:r>
+    </w:p>
+    <w:p>
+      <w:r>
+        <w:rPr>
+          <w:rFonts w:hint="eastAsia"/>
+        </w:rPr>
+        <w:t>本工程演示了使用</w:t>
+      </w:r>
+      <w:r>
+        <w:rPr>
+          <w:rFonts w:hint="eastAsia"/>
+        </w:rPr>
+        <w:t>springloadded</w:t>
+      </w:r>
+      <w:r>
+        <w:rPr>
+          <w:rFonts w:hint="eastAsia"/>
+        </w:rPr>
+        <w:t>进行热部署</w:t>
+      </w:r>
+    </w:p>
+    <w:p/>
+    <w:p>
+      <w:pPr>
+        <w:pStyle w:val="2"/>
+        <w:numPr>
+          <w:ilvl w:val="0"/>
+          <w:numId w:val="1"/>
+        </w:numPr>
+      </w:pPr>
+      <w:r>
         <w:lastRenderedPageBreak/>
-        <w:t>shirodemo2oracle</w:t>
-      </w:r>
-      <w:r>
-        <w:rPr>
-          <w:rFonts w:hint="eastAsia"/>
-        </w:rPr>
-        <w:t xml:space="preserve"> </w:t>
-      </w:r>
+        <w:t>Springmvcdemo</w:t>
+      </w:r>
+    </w:p>
+    <w:p>
+      <w:r>
+        <w:rPr>
+          <w:rFonts w:hint="eastAsia"/>
+        </w:rPr>
+        <w:t>MVC</w:t>
+      </w:r>
+      <w:r>
+        <w:rPr>
+          <w:rFonts w:hint="eastAsia"/>
+        </w:rPr>
+        <w:t>分层</w:t>
+      </w:r>
+    </w:p>
+    <w:p>
+      <w:r>
+        <w:rPr>
+          <w:rFonts w:hint="eastAsia"/>
+        </w:rPr>
+        <w:t>springmvc</w:t>
+      </w:r>
+      <w:r>
+        <w:rPr>
+          <w:rFonts w:hint="eastAsia"/>
+        </w:rPr>
+        <w:t>实现了一个</w:t>
+      </w:r>
+      <w:r>
+        <w:rPr>
+          <w:rFonts w:hint="eastAsia"/>
+        </w:rPr>
+        <w:t>rest</w:t>
+      </w:r>
+      <w:r>
+        <w:rPr>
+          <w:rFonts w:hint="eastAsia"/>
+        </w:rPr>
+        <w:t>风格的</w:t>
+      </w:r>
+      <w:r>
+        <w:rPr>
+          <w:rFonts w:hint="eastAsia"/>
+        </w:rPr>
+        <w:t>helloworld</w:t>
+      </w:r>
+      <w:r>
+        <w:rPr>
+          <w:rFonts w:hint="eastAsia"/>
+        </w:rPr>
+        <w:t>里面的</w:t>
+      </w:r>
+      <w:r>
+        <w:rPr>
+          <w:rFonts w:hint="eastAsia"/>
+        </w:rPr>
+        <w:t>jar</w:t>
+      </w:r>
+      <w:r>
+        <w:rPr>
+          <w:rFonts w:hint="eastAsia"/>
+        </w:rPr>
+        <w:t>包有指导作用</w:t>
+      </w:r>
+    </w:p>
+    <w:p/>
+    <w:p>
+      <w:pPr>
+        <w:pStyle w:val="2"/>
+        <w:numPr>
+          <w:ilvl w:val="0"/>
+          <w:numId w:val="1"/>
+        </w:numPr>
+      </w:pPr>
+      <w:r>
+        <w:t>springmvcjdbctemplatedemo</w:t>
+      </w:r>
+    </w:p>
+    <w:p>
+      <w:r>
+        <w:rPr>
+          <w:rFonts w:hint="eastAsia"/>
+        </w:rPr>
+        <w:t>spring</w:t>
+      </w:r>
+      <w:r>
+        <w:rPr>
+          <w:rFonts w:hint="eastAsia"/>
+        </w:rPr>
+        <w:t>来管理数据库</w:t>
+      </w:r>
+    </w:p>
+    <w:p>
+      <w:r>
+        <w:rPr>
+          <w:rFonts w:hint="eastAsia"/>
+        </w:rPr>
+        <w:t>springmvc</w:t>
+      </w:r>
+      <w:r>
+        <w:rPr>
+          <w:rFonts w:hint="eastAsia"/>
+        </w:rPr>
+        <w:t>中使用</w:t>
+      </w:r>
+      <w:r>
+        <w:rPr>
+          <w:rFonts w:hint="eastAsia"/>
+        </w:rPr>
+        <w:t>jdbctemplate</w:t>
+      </w:r>
+      <w:r>
+        <w:rPr>
+          <w:rFonts w:hint="eastAsia"/>
+        </w:rPr>
+        <w:t>来做用户登陆</w:t>
+      </w:r>
+    </w:p>
+    <w:p>
+      <w:r>
+        <w:rPr>
+          <w:rFonts w:hint="eastAsia"/>
+        </w:rPr>
+        <w:t>spring</w:t>
+      </w:r>
+      <w:r>
+        <w:rPr>
+          <w:rFonts w:hint="eastAsia"/>
+        </w:rPr>
+        <w:t>事务管理</w:t>
+      </w:r>
+    </w:p>
+    <w:p/>
+    <w:p>
+      <w:pPr>
+        <w:pStyle w:val="2"/>
+        <w:numPr>
+          <w:ilvl w:val="0"/>
+          <w:numId w:val="1"/>
+        </w:numPr>
+      </w:pPr>
+      <w:r>
+        <w:t>springmvclog4j1demo</w:t>
+      </w:r>
+    </w:p>
+    <w:p/>
+    <w:p>
       <w:r>
         <w:rPr>
           <w:rFonts w:hint="eastAsia"/>
@@ -3787,7 +4320,7 @@
         <w:rPr>
           <w:rFonts w:hint="eastAsia"/>
         </w:rPr>
-        <w:t>shiro</w:t>
+        <w:t>springmvc</w:t>
       </w:r>
       <w:r>
         <w:rPr>
@@ -3799,45 +4332,505 @@
         <w:rPr>
           <w:rFonts w:hint="eastAsia"/>
         </w:rPr>
+        <w:t>log4j1</w:t>
+      </w:r>
+      <w:r>
+        <w:rPr>
+          <w:rFonts w:hint="eastAsia"/>
+        </w:rPr>
+        <w:t>整合输出日志</w:t>
+      </w:r>
+    </w:p>
+    <w:p/>
+    <w:p>
+      <w:pPr>
+        <w:pStyle w:val="2"/>
+        <w:numPr>
+          <w:ilvl w:val="0"/>
+          <w:numId w:val="1"/>
+        </w:numPr>
+      </w:pPr>
+      <w:r>
+        <w:t>s</w:t>
+      </w:r>
+      <w:r>
+        <w:t>pringmvctransactiondemo</w:t>
+      </w:r>
+    </w:p>
+    <w:p>
+      <w:r>
+        <w:t>S</w:t>
+      </w:r>
+      <w:r>
+        <w:rPr>
+          <w:rFonts w:hint="eastAsia"/>
+        </w:rPr>
+        <w:t>pring+springmvc</w:t>
+      </w:r>
+      <w:r>
+        <w:rPr>
+          <w:rFonts w:hint="eastAsia"/>
+        </w:rPr>
+        <w:t>在</w:t>
+      </w:r>
+      <w:r>
+        <w:rPr>
+          <w:rFonts w:hint="eastAsia"/>
+        </w:rPr>
         <w:t>mysql</w:t>
       </w:r>
       <w:r>
         <w:rPr>
           <w:rFonts w:hint="eastAsia"/>
         </w:rPr>
+        <w:t>下的事务管理</w:t>
+      </w:r>
+    </w:p>
+    <w:p/>
+    <w:p>
+      <w:pPr>
+        <w:pStyle w:val="2"/>
+        <w:numPr>
+          <w:ilvl w:val="0"/>
+          <w:numId w:val="1"/>
+        </w:numPr>
+      </w:pPr>
+      <w:r>
+        <w:t>springmybatisdemo</w:t>
+      </w:r>
+    </w:p>
+    <w:p>
+      <w:r>
+        <w:rPr>
+          <w:rFonts w:hint="eastAsia"/>
+        </w:rPr>
+        <w:t>spring</w:t>
+      </w:r>
+      <w:r>
+        <w:rPr>
+          <w:rFonts w:hint="eastAsia"/>
+        </w:rPr>
+        <w:t>结合</w:t>
+      </w:r>
+      <w:r>
+        <w:rPr>
+          <w:rFonts w:hint="eastAsia"/>
+        </w:rPr>
+        <w:t>springmvc</w:t>
+      </w:r>
+      <w:r>
+        <w:rPr>
+          <w:rFonts w:hint="eastAsia"/>
+        </w:rPr>
         <w:t>与</w:t>
       </w:r>
       <w:r>
         <w:rPr>
           <w:rFonts w:hint="eastAsia"/>
         </w:rPr>
-        <w:t>oracle</w:t>
-      </w:r>
-      <w:r>
-        <w:rPr>
-          <w:rFonts w:hint="eastAsia"/>
-        </w:rPr>
-        <w:t>进行角色权限的管理</w:t>
-      </w:r>
-    </w:p>
-    <w:p>
-      <w:r>
-        <w:t>springmvcshiro</w:t>
-      </w:r>
-      <w:r>
-        <w:t xml:space="preserve"> </w:t>
-      </w:r>
-      <w:r>
-        <w:rPr>
-          <w:rFonts w:hint="eastAsia"/>
-        </w:rPr>
-        <w:t>最基本的</w:t>
-      </w:r>
-      <w:r>
-        <w:rPr>
-          <w:rFonts w:hint="eastAsia"/>
-        </w:rPr>
-        <w:t>springmvc</w:t>
+        <w:t>mybatis</w:t>
+      </w:r>
+      <w:r>
+        <w:rPr>
+          <w:rFonts w:hint="eastAsia"/>
+        </w:rPr>
+        <w:t>结合没有分页如果使用分页请参照</w:t>
+      </w:r>
+      <w:r>
+        <w:rPr>
+          <w:rFonts w:hint="eastAsia"/>
+        </w:rPr>
+        <w:t>mybatis</w:t>
+      </w:r>
+      <w:r>
+        <w:rPr>
+          <w:rFonts w:hint="eastAsia"/>
+        </w:rPr>
+        <w:t>分页示例</w:t>
+      </w:r>
+    </w:p>
+    <w:p/>
+    <w:p>
+      <w:pPr>
+        <w:pStyle w:val="2"/>
+        <w:numPr>
+          <w:ilvl w:val="0"/>
+          <w:numId w:val="1"/>
+        </w:numPr>
+      </w:pPr>
+      <w:r>
+        <w:t>struts2demo</w:t>
+      </w:r>
+    </w:p>
+    <w:p>
+      <w:r>
+        <w:rPr>
+          <w:rFonts w:hint="eastAsia"/>
+        </w:rPr>
+        <w:t>struts2</w:t>
+      </w:r>
+      <w:r>
+        <w:rPr>
+          <w:rFonts w:hint="eastAsia"/>
+        </w:rPr>
+        <w:t>全注解方式并把配置文件放到</w:t>
+      </w:r>
+      <w:r>
+        <w:rPr>
+          <w:rFonts w:hint="eastAsia"/>
+        </w:rPr>
+        <w:t>web-info</w:t>
+      </w:r>
+      <w:r>
+        <w:rPr>
+          <w:rFonts w:hint="eastAsia"/>
+        </w:rPr>
+        <w:t>中</w:t>
+      </w:r>
+    </w:p>
+    <w:p>
+      <w:r>
+        <w:rPr>
+          <w:rFonts w:hint="eastAsia"/>
+        </w:rPr>
+        <w:t>将前台的输入封装为</w:t>
+      </w:r>
+      <w:r>
+        <w:rPr>
+          <w:rFonts w:hint="eastAsia"/>
+        </w:rPr>
+        <w:t>Map</w:t>
+      </w:r>
+      <w:r>
+        <w:rPr>
+          <w:rFonts w:hint="eastAsia"/>
+        </w:rPr>
+        <w:t>以此弱化</w:t>
+      </w:r>
+      <w:r>
+        <w:rPr>
+          <w:rFonts w:hint="eastAsia"/>
+        </w:rPr>
+        <w:t>bean</w:t>
+      </w:r>
+    </w:p>
+    <w:p/>
+    <w:p>
+      <w:pPr>
+        <w:pStyle w:val="2"/>
+        <w:numPr>
+          <w:ilvl w:val="0"/>
+          <w:numId w:val="1"/>
+        </w:numPr>
+      </w:pPr>
+      <w:r>
+        <w:t>s</w:t>
+      </w:r>
+      <w:r>
+        <w:t>wingdemo</w:t>
+      </w:r>
+    </w:p>
+    <w:p>
+      <w:r>
+        <w:t>TestFileChooser</w:t>
+      </w:r>
+      <w:r>
+        <w:rPr>
+          <w:rFonts w:hint="eastAsia"/>
+        </w:rPr>
+        <w:t>展示了一个文件选择器与自定义文件扩展名过滤器示例</w:t>
+      </w:r>
+    </w:p>
+    <w:p>
+      <w:r>
+        <w:t>CustomFileFilter</w:t>
+      </w:r>
+      <w:r>
+        <w:rPr>
+          <w:rFonts w:hint="eastAsia"/>
+        </w:rPr>
+        <w:t>为自定义扩展名过滤器可重用</w:t>
+      </w:r>
+    </w:p>
+    <w:p/>
+    <w:p>
+      <w:pPr>
+        <w:pStyle w:val="2"/>
+        <w:numPr>
+          <w:ilvl w:val="0"/>
+          <w:numId w:val="1"/>
+        </w:numPr>
+      </w:pPr>
+      <w:r>
+        <w:t>switcherydemo</w:t>
+      </w:r>
+    </w:p>
+    <w:p>
+      <w:r>
+        <w:rPr>
+          <w:rFonts w:hint="eastAsia"/>
+        </w:rPr>
+        <w:t>ios</w:t>
+      </w:r>
+      <w:r>
+        <w:rPr>
+          <w:rFonts w:hint="eastAsia"/>
+        </w:rPr>
+        <w:t>风格开关选项</w:t>
+      </w:r>
+    </w:p>
+    <w:p/>
+    <w:p>
+      <w:pPr>
+        <w:pStyle w:val="2"/>
+        <w:numPr>
+          <w:ilvl w:val="0"/>
+          <w:numId w:val="1"/>
+        </w:numPr>
+      </w:pPr>
+      <w:r>
+        <w:t>swtdemo</w:t>
+      </w:r>
+    </w:p>
+    <w:p>
+      <w:r>
+        <w:t>swt4527demo</w:t>
+      </w:r>
+      <w:r>
+        <w:rPr>
+          <w:rFonts w:hint="eastAsia"/>
+        </w:rPr>
+        <w:t>提供了一种可以使用</w:t>
+      </w:r>
+      <w:r>
+        <w:rPr>
+          <w:rFonts w:hint="eastAsia"/>
+        </w:rPr>
+        <w:t>java</w:t>
+      </w:r>
+      <w:r>
+        <w:rPr>
+          <w:rFonts w:hint="eastAsia"/>
+        </w:rPr>
+        <w:t>代码与</w:t>
+      </w:r>
+      <w:r>
+        <w:rPr>
+          <w:rFonts w:hint="eastAsia"/>
+        </w:rPr>
+        <w:t>ie</w:t>
+      </w:r>
+      <w:r>
+        <w:rPr>
+          <w:rFonts w:hint="eastAsia"/>
+        </w:rPr>
+        <w:t>交互的方法</w:t>
+      </w:r>
+    </w:p>
+    <w:p>
+      <w:pPr>
+        <w:pStyle w:val="2"/>
+        <w:numPr>
+          <w:ilvl w:val="0"/>
+          <w:numId w:val="1"/>
+        </w:numPr>
+      </w:pPr>
+      <w:r>
+        <w:t>t</w:t>
+      </w:r>
+      <w:r>
+        <w:rPr>
+          <w:rFonts w:hint="eastAsia"/>
+        </w:rPr>
+        <w:t>askdemo</w:t>
+      </w:r>
+    </w:p>
+    <w:p>
+      <w:r>
+        <w:t>Timer</w:t>
+      </w:r>
+      <w:r>
+        <w:rPr>
+          <w:rFonts w:hint="eastAsia"/>
+        </w:rPr>
+        <w:t>来进行任务调度</w:t>
+      </w:r>
+      <w:r>
+        <w:rPr>
+          <w:rFonts w:hint="eastAsia"/>
+        </w:rPr>
+        <w:t>:</w:t>
+      </w:r>
+      <w:r>
+        <w:rPr>
+          <w:rFonts w:hint="eastAsia"/>
+        </w:rPr>
+        <w:t>不建议使用</w:t>
+      </w:r>
+    </w:p>
+    <w:p>
+      <w:r>
+        <w:t>Executor</w:t>
+      </w:r>
+      <w:r>
+        <w:rPr>
+          <w:rFonts w:hint="eastAsia"/>
+        </w:rPr>
+        <w:t>来进行任务调度</w:t>
+      </w:r>
+      <w:r>
+        <w:rPr>
+          <w:rFonts w:hint="eastAsia"/>
+        </w:rPr>
+        <w:t>:</w:t>
+      </w:r>
+      <w:r>
+        <w:rPr>
+          <w:rFonts w:hint="eastAsia"/>
+        </w:rPr>
+        <w:t>用这个增强或使用</w:t>
+      </w:r>
+      <w:r>
+        <w:rPr>
+          <w:rFonts w:hint="eastAsia"/>
+        </w:rPr>
+        <w:t>quartz</w:t>
+      </w:r>
+    </w:p>
+    <w:p/>
+    <w:p>
+      <w:pPr>
+        <w:pStyle w:val="2"/>
+        <w:numPr>
+          <w:ilvl w:val="0"/>
+          <w:numId w:val="1"/>
+        </w:numPr>
+      </w:pPr>
+      <w:r>
+        <w:t>testdemo</w:t>
+      </w:r>
+    </w:p>
+    <w:p>
+      <w:r>
+        <w:rPr>
+          <w:rFonts w:hint="eastAsia"/>
+        </w:rPr>
+        <w:t>一些</w:t>
+      </w:r>
+      <w:r>
+        <w:rPr>
+          <w:rFonts w:hint="eastAsia"/>
+        </w:rPr>
+        <w:t>java</w:t>
+      </w:r>
+      <w:r>
+        <w:rPr>
+          <w:rFonts w:hint="eastAsia"/>
+        </w:rPr>
+        <w:t>测试与</w:t>
+      </w:r>
+      <w:r>
+        <w:rPr>
+          <w:rFonts w:hint="eastAsia"/>
+        </w:rPr>
+        <w:t>javascript</w:t>
+      </w:r>
+      <w:r>
+        <w:rPr>
+          <w:rFonts w:hint="eastAsia"/>
+        </w:rPr>
+        <w:t>代码测试</w:t>
+      </w:r>
+    </w:p>
+    <w:p>
+      <w:pPr>
+        <w:pStyle w:val="2"/>
+        <w:numPr>
+          <w:ilvl w:val="0"/>
+          <w:numId w:val="1"/>
+        </w:numPr>
+      </w:pPr>
+      <w:r>
+        <w:rPr>
+          <w:rFonts w:hint="eastAsia"/>
+        </w:rPr>
+        <w:t>testExams</w:t>
+      </w:r>
+    </w:p>
+    <w:p>
+      <w:r>
+        <w:rPr>
+          <w:rFonts w:hint="eastAsia"/>
+        </w:rPr>
+        <w:t>示例代码</w:t>
+      </w:r>
+    </w:p>
+    <w:p>
+      <w:r>
+        <w:rPr>
+          <w:rFonts w:hint="eastAsia"/>
+        </w:rPr>
+        <w:t>冒泡排序</w:t>
+      </w:r>
+    </w:p>
+    <w:p/>
+    <w:p>
+      <w:pPr>
+        <w:pStyle w:val="2"/>
+        <w:numPr>
+          <w:ilvl w:val="0"/>
+          <w:numId w:val="1"/>
+        </w:numPr>
+      </w:pPr>
+      <w:r>
+        <w:t>testservlet</w:t>
+      </w:r>
+    </w:p>
+    <w:p>
+      <w:r>
+        <w:rPr>
+          <w:rFonts w:hint="eastAsia"/>
+        </w:rPr>
+        <w:t>serv</w:t>
+      </w:r>
+      <w:r>
+        <w:t>let</w:t>
+      </w:r>
+      <w:r>
+        <w:t>2.5</w:t>
+      </w:r>
+      <w:r>
+        <w:rPr>
+          <w:rFonts w:hint="eastAsia"/>
+        </w:rPr>
+        <w:t>测试</w:t>
+      </w:r>
+    </w:p>
+    <w:p/>
+    <w:p>
+      <w:pPr>
+        <w:pStyle w:val="2"/>
+        <w:numPr>
+          <w:ilvl w:val="0"/>
+          <w:numId w:val="1"/>
+        </w:numPr>
+      </w:pPr>
+      <w:r>
+        <w:t>testsession</w:t>
+      </w:r>
+      <w:r>
+        <w:t>s</w:t>
+      </w:r>
+    </w:p>
+    <w:p>
+      <w:r>
+        <w:rPr>
+          <w:rFonts w:hint="eastAsia"/>
+        </w:rPr>
+        <w:t>ehca</w:t>
+      </w:r>
+      <w:r>
+        <w:t>che</w:t>
       </w:r>
       <w:r>
         <w:rPr>
@@ -3846,157 +4839,320 @@
         <w:t>与</w:t>
       </w:r>
       <w:r>
-        <w:t>shiro</w:t>
-      </w:r>
-      <w:r>
-        <w:rPr>
-          <w:rFonts w:hint="eastAsia"/>
-        </w:rPr>
-        <w:t>进行整合未连接数据库</w:t>
-      </w:r>
-    </w:p>
-    <w:p/>
-    <w:p>
-      <w:pPr>
-        <w:pStyle w:val="2"/>
-        <w:numPr>
-          <w:ilvl w:val="0"/>
-          <w:numId w:val="1"/>
-        </w:numPr>
-      </w:pPr>
-      <w:r>
-        <w:rPr>
-          <w:rFonts w:hint="eastAsia"/>
-        </w:rPr>
-        <w:t>socket</w:t>
-      </w:r>
-      <w:r>
-        <w:t>demo</w:t>
-      </w:r>
-    </w:p>
-    <w:p>
-      <w:r>
-        <w:rPr>
-          <w:rFonts w:hint="eastAsia"/>
-        </w:rPr>
-        <w:t>lesson1</w:t>
-      </w:r>
-      <w:r>
-        <w:rPr>
-          <w:rFonts w:hint="eastAsia"/>
-        </w:rPr>
-        <w:t>客户端与服务端示例，先启服务端再启客户端，服务端接受客户端发送的消息</w:t>
-      </w:r>
-    </w:p>
-    <w:p>
-      <w:r>
-        <w:rPr>
-          <w:rFonts w:hint="eastAsia"/>
-        </w:rPr>
-        <w:t>lesson2</w:t>
-      </w:r>
-      <w:r>
-        <w:rPr>
-          <w:rFonts w:hint="eastAsia"/>
-        </w:rPr>
-        <w:t>多个客户端一个服务端示例</w:t>
-      </w:r>
-    </w:p>
-    <w:p>
-      <w:r>
-        <w:rPr>
-          <w:rFonts w:hint="eastAsia"/>
-        </w:rPr>
-        <w:t>nio.lession1</w:t>
-      </w:r>
-      <w:r>
-        <w:rPr>
-          <w:rFonts w:hint="eastAsia"/>
-        </w:rPr>
-        <w:t>使用非阻塞实现加法服务器</w:t>
-      </w:r>
-    </w:p>
-    <w:p>
-      <w:r>
-        <w:rPr>
-          <w:rFonts w:hint="eastAsia"/>
-        </w:rPr>
-        <w:t>nio.lession1</w:t>
-      </w:r>
-      <w:r>
-        <w:rPr>
-          <w:rFonts w:hint="eastAsia"/>
-        </w:rPr>
-        <w:t>使用非阻塞实现消息服务器</w:t>
-      </w:r>
-    </w:p>
-    <w:p/>
-    <w:p>
-      <w:pPr>
-        <w:pStyle w:val="2"/>
-        <w:numPr>
-          <w:ilvl w:val="0"/>
-          <w:numId w:val="1"/>
-        </w:numPr>
-      </w:pPr>
-      <w:r>
-        <w:t>spring4struts2h4</w:t>
-      </w:r>
-    </w:p>
-    <w:p>
-      <w:r>
-        <w:rPr>
-          <w:rFonts w:hint="eastAsia"/>
-        </w:rPr>
-        <w:t>ssh</w:t>
-      </w:r>
-      <w:r>
-        <w:rPr>
-          <w:rFonts w:hint="eastAsia"/>
-        </w:rPr>
-        <w:t>整合</w:t>
-      </w:r>
-      <w:r>
-        <w:rPr>
-          <w:rFonts w:hint="eastAsia"/>
-        </w:rPr>
-        <w:t>jar</w:t>
-      </w:r>
-      <w:r>
-        <w:rPr>
-          <w:rFonts w:hint="eastAsia"/>
-        </w:rPr>
-        <w:t>包并演示了一个登陆</w:t>
-      </w:r>
-    </w:p>
-    <w:p/>
-    <w:p>
-      <w:pPr>
-        <w:pStyle w:val="2"/>
-        <w:numPr>
-          <w:ilvl w:val="0"/>
-          <w:numId w:val="1"/>
-        </w:numPr>
-      </w:pPr>
-      <w:r>
-        <w:t>s</w:t>
-      </w:r>
-      <w:r>
-        <w:t>pringaspectdemo</w:t>
-      </w:r>
-    </w:p>
-    <w:p>
-      <w:r>
-        <w:rPr>
-          <w:rFonts w:hint="eastAsia"/>
-        </w:rPr>
-        <w:t>AOP</w:t>
-      </w:r>
-      <w:r>
-        <w:rPr>
-          <w:rFonts w:hint="eastAsia"/>
-        </w:rPr>
-        <w:t>面向切面编程示例</w:t>
+        <w:rPr>
+          <w:rFonts w:hint="eastAsia"/>
+        </w:rPr>
+        <w:t>session</w:t>
+      </w:r>
+      <w:r>
+        <w:rPr>
+          <w:rFonts w:hint="eastAsia"/>
+        </w:rPr>
+        <w:t>集群测试，并不能这样用，会导致多个集群间</w:t>
+      </w:r>
+      <w:r>
+        <w:rPr>
+          <w:rFonts w:hint="eastAsia"/>
+        </w:rPr>
+        <w:t>ehcache</w:t>
+      </w:r>
+      <w:r>
+        <w:rPr>
+          <w:rFonts w:hint="eastAsia"/>
+        </w:rPr>
+        <w:t>缓存的不同步</w:t>
+      </w:r>
+    </w:p>
+    <w:p>
+      <w:r>
+        <w:rPr>
+          <w:rFonts w:hint="eastAsia"/>
+        </w:rPr>
+        <w:t>所以这是一个失败的测试，但在单机环境下可以使用</w:t>
+      </w:r>
+    </w:p>
+    <w:p/>
+    <w:p>
+      <w:pPr>
+        <w:pStyle w:val="2"/>
+        <w:numPr>
+          <w:ilvl w:val="0"/>
+          <w:numId w:val="1"/>
+        </w:numPr>
+      </w:pPr>
+      <w:r>
+        <w:lastRenderedPageBreak/>
+        <w:t>tilesdemo</w:t>
+      </w:r>
+    </w:p>
+    <w:p>
+      <w:r>
+        <w:rPr>
+          <w:rFonts w:hint="eastAsia"/>
+        </w:rPr>
+        <w:t>tilesdemo1</w:t>
+      </w:r>
+      <w:r>
+        <w:rPr>
+          <w:rFonts w:hint="eastAsia"/>
+        </w:rPr>
+        <w:t>演示了可复用模板</w:t>
+      </w:r>
+      <w:r>
+        <w:rPr>
+          <w:rFonts w:hint="eastAsia"/>
+        </w:rPr>
+        <w:t>tiles</w:t>
+      </w:r>
+      <w:r>
+        <w:rPr>
+          <w:rFonts w:hint="eastAsia"/>
+        </w:rPr>
+        <w:t>单独使用</w:t>
+      </w:r>
+    </w:p>
+    <w:p/>
+    <w:p>
+      <w:pPr>
+        <w:pStyle w:val="2"/>
+        <w:numPr>
+          <w:ilvl w:val="0"/>
+          <w:numId w:val="1"/>
+        </w:numPr>
+      </w:pPr>
+      <w:r>
+        <w:t>toastrdemo</w:t>
+      </w:r>
+    </w:p>
+    <w:p>
+      <w:r>
+        <w:t>toastrdemo</w:t>
+      </w:r>
+      <w:r>
+        <w:rPr>
+          <w:rFonts w:hint="eastAsia"/>
+        </w:rPr>
+        <w:t>是一个漂亮的</w:t>
+      </w:r>
+      <w:r>
+        <w:rPr>
+          <w:rFonts w:hint="eastAsia"/>
+        </w:rPr>
+        <w:t>js</w:t>
+      </w:r>
+      <w:r>
+        <w:rPr>
+          <w:rFonts w:hint="eastAsia"/>
+        </w:rPr>
+        <w:t>提示框组件，这是一个汽泡提示组件</w:t>
+      </w:r>
+    </w:p>
+    <w:p>
+      <w:pPr>
+        <w:pStyle w:val="2"/>
+        <w:numPr>
+          <w:ilvl w:val="0"/>
+          <w:numId w:val="1"/>
+        </w:numPr>
+      </w:pPr>
+      <w:r>
+        <w:t>u</w:t>
+      </w:r>
+      <w:r>
+        <w:t>rlrewritedemo</w:t>
+      </w:r>
+    </w:p>
+    <w:p>
+      <w:r>
+        <w:rPr>
+          <w:rFonts w:hint="eastAsia"/>
+        </w:rPr>
+        <w:t>url</w:t>
+      </w:r>
+      <w:r>
+        <w:rPr>
+          <w:rFonts w:hint="eastAsia"/>
+        </w:rPr>
+        <w:t>重写技术示例</w:t>
+      </w:r>
+    </w:p>
+    <w:p>
+      <w:r>
+        <w:rPr>
+          <w:rFonts w:hint="eastAsia"/>
+        </w:rPr>
+        <w:t>包括</w:t>
+      </w:r>
+      <w:r>
+        <w:rPr>
+          <w:rFonts w:hint="eastAsia"/>
+        </w:rPr>
+        <w:t>forward</w:t>
+      </w:r>
+      <w:r>
+        <w:rPr>
+          <w:rFonts w:hint="eastAsia"/>
+        </w:rPr>
+        <w:t>重写与</w:t>
+      </w:r>
+      <w:r>
+        <w:rPr>
+          <w:rFonts w:hint="eastAsia"/>
+        </w:rPr>
+        <w:t>redirect</w:t>
+      </w:r>
+      <w:r>
+        <w:rPr>
+          <w:rFonts w:hint="eastAsia"/>
+        </w:rPr>
+        <w:t>重写可以访问</w:t>
+      </w:r>
+      <w:r>
+        <w:rPr>
+          <w:rFonts w:hint="eastAsia"/>
+        </w:rPr>
+        <w:t>html</w:t>
+      </w:r>
+      <w:r>
+        <w:rPr>
+          <w:rFonts w:hint="eastAsia"/>
+        </w:rPr>
+        <w:t>文件实际访问的是</w:t>
+      </w:r>
+      <w:r>
+        <w:rPr>
+          <w:rFonts w:hint="eastAsia"/>
+        </w:rPr>
+        <w:t>jsp</w:t>
+      </w:r>
+    </w:p>
+    <w:p/>
+    <w:p>
+      <w:pPr>
+        <w:pStyle w:val="2"/>
+        <w:numPr>
+          <w:ilvl w:val="0"/>
+          <w:numId w:val="1"/>
+        </w:numPr>
+      </w:pPr>
+      <w:r>
+        <w:t>validate</w:t>
+      </w:r>
+    </w:p>
+    <w:p>
+      <w:r>
+        <w:t>validationjq</w:t>
+      </w:r>
+      <w:r>
+        <w:rPr>
+          <w:rFonts w:hint="eastAsia"/>
+        </w:rPr>
+        <w:t>使用</w:t>
+      </w:r>
+      <w:r>
+        <w:t>jquery.validate</w:t>
+      </w:r>
+      <w:r>
+        <w:rPr>
+          <w:rFonts w:hint="eastAsia"/>
+        </w:rPr>
+        <w:t>插件来进行表单验证，其中包括基本验证，自定义验证方法验证如正则表达式的使用。</w:t>
+      </w:r>
+    </w:p>
+    <w:p/>
+    <w:p>
+      <w:pPr>
+        <w:pStyle w:val="2"/>
+        <w:numPr>
+          <w:ilvl w:val="0"/>
+          <w:numId w:val="1"/>
+        </w:numPr>
+      </w:pPr>
+      <w:r>
+        <w:t>vskedjstabledemo</w:t>
+      </w:r>
+    </w:p>
+    <w:p>
+      <w:r>
+        <w:rPr>
+          <w:rFonts w:hint="eastAsia"/>
+        </w:rPr>
+        <w:t>使用</w:t>
+      </w:r>
+      <w:r>
+        <w:rPr>
+          <w:rFonts w:hint="eastAsia"/>
+        </w:rPr>
+        <w:t>jquery datatables</w:t>
+      </w:r>
+      <w:r>
+        <w:rPr>
+          <w:rFonts w:hint="eastAsia"/>
+        </w:rPr>
+        <w:t>表格控件来显示数据</w:t>
+      </w:r>
+    </w:p>
+    <w:p/>
+    <w:p/>
+    <w:p>
+      <w:pPr>
+        <w:pStyle w:val="2"/>
+        <w:numPr>
+          <w:ilvl w:val="0"/>
+          <w:numId w:val="1"/>
+        </w:numPr>
+      </w:pPr>
+      <w:r>
+        <w:t>vskedrequest</w:t>
+      </w:r>
+    </w:p>
+    <w:p>
+      <w:r>
+        <w:rPr>
+          <w:rFonts w:hint="eastAsia"/>
+        </w:rPr>
+        <w:t>一个模拟请求与响应的例子</w:t>
+      </w:r>
+    </w:p>
+    <w:p/>
+    <w:p/>
+    <w:p>
+      <w:pPr>
+        <w:pStyle w:val="2"/>
+        <w:numPr>
+          <w:ilvl w:val="0"/>
+          <w:numId w:val="1"/>
+        </w:numPr>
+      </w:pPr>
+      <w:r>
+        <w:t>vskedremote</w:t>
+      </w:r>
+    </w:p>
+    <w:p>
+      <w:r>
+        <w:rPr>
+          <w:rFonts w:hint="eastAsia"/>
+        </w:rPr>
+        <w:t>远程监控工具</w:t>
+      </w:r>
+      <w:r>
+        <w:rPr>
+          <w:rFonts w:hint="eastAsia"/>
+        </w:rPr>
+        <w:t>代码非常少</w:t>
+      </w:r>
+    </w:p>
+    <w:p>
+      <w:pPr>
+        <w:pStyle w:val="2"/>
+        <w:numPr>
+          <w:ilvl w:val="0"/>
+          <w:numId w:val="1"/>
+        </w:numPr>
+      </w:pPr>
+      <w:r>
+        <w:lastRenderedPageBreak/>
+        <w:t>vskedtemplate</w:t>
       </w:r>
     </w:p>
     <w:p>
@@ -4010,264 +5166,45 @@
         <w:rPr>
           <w:rFonts w:hint="eastAsia"/>
         </w:rPr>
-        <w:t>Spring</w:t>
-      </w:r>
-      <w:r>
-        <w:rPr>
-          <w:rFonts w:hint="eastAsia"/>
-        </w:rPr>
-        <w:t>中面向切面编程，</w:t>
-      </w:r>
-      <w:r>
-        <w:rPr>
-          <w:rFonts w:hint="eastAsia"/>
-        </w:rPr>
-        <w:t>java</w:t>
-      </w:r>
-      <w:r>
-        <w:rPr>
-          <w:rFonts w:hint="eastAsia"/>
-        </w:rPr>
-        <w:t>中注解与反射的使用</w:t>
-      </w:r>
-      <w:r>
-        <w:rPr>
-          <w:rFonts w:hint="eastAsia"/>
-        </w:rPr>
-        <w:t>SpringAOP</w:t>
-      </w:r>
-      <w:r>
-        <w:rPr>
-          <w:rFonts w:hint="eastAsia"/>
-        </w:rPr>
-        <w:t>日志示例</w:t>
-      </w:r>
-    </w:p>
-    <w:p/>
-    <w:p>
-      <w:pPr>
-        <w:pStyle w:val="2"/>
-        <w:numPr>
-          <w:ilvl w:val="0"/>
-          <w:numId w:val="1"/>
-        </w:numPr>
-      </w:pPr>
-      <w:r>
-        <w:t>s</w:t>
-      </w:r>
-      <w:r>
-        <w:t>pringdatajpademos</w:t>
-      </w:r>
-    </w:p>
-    <w:p>
-      <w:r>
-        <w:rPr>
-          <w:rFonts w:hint="eastAsia"/>
-        </w:rPr>
-        <w:t>springdatajp</w:t>
-      </w:r>
-      <w:r>
-        <w:t>a</w:t>
-      </w:r>
-      <w:r>
-        <w:rPr>
-          <w:rFonts w:hint="eastAsia"/>
-        </w:rPr>
-        <w:t>使用示例</w:t>
-      </w:r>
-    </w:p>
-    <w:p/>
-    <w:p>
-      <w:pPr>
-        <w:pStyle w:val="2"/>
-        <w:numPr>
-          <w:ilvl w:val="0"/>
-          <w:numId w:val="1"/>
-        </w:numPr>
-      </w:pPr>
-      <w:r>
-        <w:t>springloadeddemo</w:t>
-      </w:r>
-    </w:p>
-    <w:p>
-      <w:r>
-        <w:rPr>
-          <w:rFonts w:hint="eastAsia"/>
-        </w:rPr>
-        <w:t>本工程演示了使用</w:t>
-      </w:r>
-      <w:r>
-        <w:rPr>
-          <w:rFonts w:hint="eastAsia"/>
-        </w:rPr>
-        <w:t>springloadded</w:t>
-      </w:r>
-      <w:r>
-        <w:rPr>
-          <w:rFonts w:hint="eastAsia"/>
-        </w:rPr>
-        <w:t>进行热部署</w:t>
-      </w:r>
-    </w:p>
-    <w:p/>
-    <w:p>
-      <w:pPr>
-        <w:pStyle w:val="2"/>
-        <w:numPr>
-          <w:ilvl w:val="0"/>
-          <w:numId w:val="1"/>
-        </w:numPr>
-      </w:pPr>
-      <w:r>
-        <w:t>Springmvcdemo</w:t>
-      </w:r>
-    </w:p>
-    <w:p>
-      <w:r>
-        <w:rPr>
-          <w:rFonts w:hint="eastAsia"/>
-        </w:rPr>
-        <w:t>MVC</w:t>
-      </w:r>
-      <w:r>
-        <w:rPr>
-          <w:rFonts w:hint="eastAsia"/>
-        </w:rPr>
-        <w:t>分层</w:t>
-      </w:r>
-    </w:p>
-    <w:p>
-      <w:r>
-        <w:rPr>
-          <w:rFonts w:hint="eastAsia"/>
-        </w:rPr>
-        <w:t>springmvc</w:t>
-      </w:r>
-      <w:r>
-        <w:rPr>
-          <w:rFonts w:hint="eastAsia"/>
-        </w:rPr>
-        <w:t>实现了一个</w:t>
-      </w:r>
-      <w:r>
-        <w:rPr>
-          <w:rFonts w:hint="eastAsia"/>
-        </w:rPr>
-        <w:t>rest</w:t>
-      </w:r>
-      <w:r>
-        <w:rPr>
-          <w:rFonts w:hint="eastAsia"/>
-        </w:rPr>
-        <w:t>风格的</w:t>
-      </w:r>
-      <w:r>
-        <w:rPr>
-          <w:rFonts w:hint="eastAsia"/>
-        </w:rPr>
-        <w:t>helloworld</w:t>
-      </w:r>
-      <w:r>
-        <w:rPr>
-          <w:rFonts w:hint="eastAsia"/>
-        </w:rPr>
-        <w:t>里面的</w:t>
-      </w:r>
-      <w:r>
-        <w:rPr>
-          <w:rFonts w:hint="eastAsia"/>
-        </w:rPr>
-        <w:t>jar</w:t>
-      </w:r>
-      <w:r>
-        <w:rPr>
-          <w:rFonts w:hint="eastAsia"/>
-        </w:rPr>
-        <w:t>包有指导作用</w:t>
-      </w:r>
-    </w:p>
-    <w:p/>
-    <w:p>
-      <w:pPr>
-        <w:pStyle w:val="2"/>
-        <w:numPr>
-          <w:ilvl w:val="0"/>
-          <w:numId w:val="1"/>
-        </w:numPr>
-      </w:pPr>
-      <w:r>
-        <w:lastRenderedPageBreak/>
-        <w:t>springmvcjdbctemplatedemo</w:t>
-      </w:r>
-    </w:p>
-    <w:p>
-      <w:r>
-        <w:rPr>
-          <w:rFonts w:hint="eastAsia"/>
-        </w:rPr>
-        <w:t>spring</w:t>
-      </w:r>
-      <w:r>
-        <w:rPr>
-          <w:rFonts w:hint="eastAsia"/>
-        </w:rPr>
-        <w:t>来管理数据库</w:t>
-      </w:r>
-    </w:p>
-    <w:p>
-      <w:r>
-        <w:rPr>
-          <w:rFonts w:hint="eastAsia"/>
-        </w:rPr>
-        <w:t>springmvc</w:t>
-      </w:r>
-      <w:r>
-        <w:rPr>
-          <w:rFonts w:hint="eastAsia"/>
-        </w:rPr>
-        <w:t>中使用</w:t>
-      </w:r>
-      <w:r>
-        <w:rPr>
-          <w:rFonts w:hint="eastAsia"/>
-        </w:rPr>
-        <w:t>jdbctemplate</w:t>
-      </w:r>
-      <w:r>
-        <w:rPr>
-          <w:rFonts w:hint="eastAsia"/>
-        </w:rPr>
-        <w:t>来做用户登陆</w:t>
-      </w:r>
-    </w:p>
-    <w:p>
-      <w:r>
-        <w:rPr>
-          <w:rFonts w:hint="eastAsia"/>
-        </w:rPr>
-        <w:t>spring</w:t>
-      </w:r>
-      <w:r>
-        <w:rPr>
-          <w:rFonts w:hint="eastAsia"/>
-        </w:rPr>
-        <w:t>事务管理</w:t>
-      </w:r>
-    </w:p>
-    <w:p/>
-    <w:p>
-      <w:pPr>
-        <w:pStyle w:val="2"/>
-        <w:numPr>
-          <w:ilvl w:val="0"/>
-          <w:numId w:val="1"/>
-        </w:numPr>
-      </w:pPr>
-      <w:r>
-        <w:t>springmvclog4j1demo</w:t>
-      </w:r>
-    </w:p>
-    <w:p/>
+        <w:t>jsp</w:t>
+      </w:r>
+      <w:r>
+        <w:rPr>
+          <w:rFonts w:hint="eastAsia"/>
+        </w:rPr>
+        <w:t>页面中</w:t>
+      </w:r>
+      <w:r>
+        <w:rPr>
+          <w:rFonts w:hint="eastAsia"/>
+        </w:rPr>
+        <w:t>basePath</w:t>
+      </w:r>
+      <w:r>
+        <w:rPr>
+          <w:rFonts w:hint="eastAsia"/>
+        </w:rPr>
+        <w:t>的各种写法测试</w:t>
+      </w:r>
+    </w:p>
+    <w:p/>
+    <w:p>
+      <w:pPr>
+        <w:pStyle w:val="2"/>
+        <w:numPr>
+          <w:ilvl w:val="0"/>
+          <w:numId w:val="1"/>
+        </w:numPr>
+      </w:pPr>
+      <w:r>
+        <w:t>webservice</w:t>
+      </w:r>
+    </w:p>
+    <w:p>
+      <w:r>
+        <w:t>axis1client1</w:t>
+      </w:r>
+    </w:p>
     <w:p>
       <w:r>
         <w:rPr>
@@ -4279,902 +5216,6 @@
         <w:rPr>
           <w:rFonts w:hint="eastAsia"/>
         </w:rPr>
-        <w:t>springmvc</w:t>
-      </w:r>
-      <w:r>
-        <w:rPr>
-          <w:rFonts w:hint="eastAsia"/>
-        </w:rPr>
-        <w:t>与</w:t>
-      </w:r>
-      <w:r>
-        <w:rPr>
-          <w:rFonts w:hint="eastAsia"/>
-        </w:rPr>
-        <w:t>log4j1</w:t>
-      </w:r>
-      <w:r>
-        <w:rPr>
-          <w:rFonts w:hint="eastAsia"/>
-        </w:rPr>
-        <w:t>整合输出日志</w:t>
-      </w:r>
-    </w:p>
-    <w:p/>
-    <w:p>
-      <w:pPr>
-        <w:pStyle w:val="2"/>
-        <w:numPr>
-          <w:ilvl w:val="0"/>
-          <w:numId w:val="1"/>
-        </w:numPr>
-      </w:pPr>
-      <w:r>
-        <w:t>s</w:t>
-      </w:r>
-      <w:r>
-        <w:t>pringmvctransactiondemo</w:t>
-      </w:r>
-    </w:p>
-    <w:p>
-      <w:r>
-        <w:t>S</w:t>
-      </w:r>
-      <w:r>
-        <w:rPr>
-          <w:rFonts w:hint="eastAsia"/>
-        </w:rPr>
-        <w:t>pring+springmvc</w:t>
-      </w:r>
-      <w:r>
-        <w:rPr>
-          <w:rFonts w:hint="eastAsia"/>
-        </w:rPr>
-        <w:t>在</w:t>
-      </w:r>
-      <w:r>
-        <w:rPr>
-          <w:rFonts w:hint="eastAsia"/>
-        </w:rPr>
-        <w:t>mysql</w:t>
-      </w:r>
-      <w:r>
-        <w:rPr>
-          <w:rFonts w:hint="eastAsia"/>
-        </w:rPr>
-        <w:t>下的事务管理</w:t>
-      </w:r>
-    </w:p>
-    <w:p/>
-    <w:p>
-      <w:pPr>
-        <w:pStyle w:val="2"/>
-        <w:numPr>
-          <w:ilvl w:val="0"/>
-          <w:numId w:val="1"/>
-        </w:numPr>
-      </w:pPr>
-      <w:r>
-        <w:t>springmybatisdemo</w:t>
-      </w:r>
-    </w:p>
-    <w:p>
-      <w:r>
-        <w:rPr>
-          <w:rFonts w:hint="eastAsia"/>
-        </w:rPr>
-        <w:t>spring</w:t>
-      </w:r>
-      <w:r>
-        <w:rPr>
-          <w:rFonts w:hint="eastAsia"/>
-        </w:rPr>
-        <w:t>结合</w:t>
-      </w:r>
-      <w:r>
-        <w:rPr>
-          <w:rFonts w:hint="eastAsia"/>
-        </w:rPr>
-        <w:t>springmvc</w:t>
-      </w:r>
-      <w:r>
-        <w:rPr>
-          <w:rFonts w:hint="eastAsia"/>
-        </w:rPr>
-        <w:t>与</w:t>
-      </w:r>
-      <w:r>
-        <w:rPr>
-          <w:rFonts w:hint="eastAsia"/>
-        </w:rPr>
-        <w:t>mybatis</w:t>
-      </w:r>
-      <w:r>
-        <w:rPr>
-          <w:rFonts w:hint="eastAsia"/>
-        </w:rPr>
-        <w:t>结合没有分页如果使用分页请参照</w:t>
-      </w:r>
-      <w:r>
-        <w:rPr>
-          <w:rFonts w:hint="eastAsia"/>
-        </w:rPr>
-        <w:t>mybatis</w:t>
-      </w:r>
-      <w:r>
-        <w:rPr>
-          <w:rFonts w:hint="eastAsia"/>
-        </w:rPr>
-        <w:t>分页示例</w:t>
-      </w:r>
-    </w:p>
-    <w:p/>
-    <w:p>
-      <w:pPr>
-        <w:pStyle w:val="2"/>
-        <w:numPr>
-          <w:ilvl w:val="0"/>
-          <w:numId w:val="1"/>
-        </w:numPr>
-      </w:pPr>
-      <w:r>
-        <w:t>struts2demo</w:t>
-      </w:r>
-    </w:p>
-    <w:p>
-      <w:r>
-        <w:rPr>
-          <w:rFonts w:hint="eastAsia"/>
-        </w:rPr>
-        <w:t>struts2</w:t>
-      </w:r>
-      <w:r>
-        <w:rPr>
-          <w:rFonts w:hint="eastAsia"/>
-        </w:rPr>
-        <w:t>全注解方式并把配置文件放到</w:t>
-      </w:r>
-      <w:r>
-        <w:rPr>
-          <w:rFonts w:hint="eastAsia"/>
-        </w:rPr>
-        <w:t>web-info</w:t>
-      </w:r>
-      <w:r>
-        <w:rPr>
-          <w:rFonts w:hint="eastAsia"/>
-        </w:rPr>
-        <w:t>中</w:t>
-      </w:r>
-    </w:p>
-    <w:p>
-      <w:r>
-        <w:rPr>
-          <w:rFonts w:hint="eastAsia"/>
-        </w:rPr>
-        <w:t>将前台的输入封装为</w:t>
-      </w:r>
-      <w:r>
-        <w:rPr>
-          <w:rFonts w:hint="eastAsia"/>
-        </w:rPr>
-        <w:t>Map</w:t>
-      </w:r>
-      <w:r>
-        <w:rPr>
-          <w:rFonts w:hint="eastAsia"/>
-        </w:rPr>
-        <w:t>以此弱化</w:t>
-      </w:r>
-      <w:r>
-        <w:rPr>
-          <w:rFonts w:hint="eastAsia"/>
-        </w:rPr>
-        <w:t>bean</w:t>
-      </w:r>
-    </w:p>
-    <w:p/>
-    <w:p>
-      <w:pPr>
-        <w:pStyle w:val="2"/>
-        <w:numPr>
-          <w:ilvl w:val="0"/>
-          <w:numId w:val="1"/>
-        </w:numPr>
-      </w:pPr>
-      <w:r>
-        <w:t>s</w:t>
-      </w:r>
-      <w:r>
-        <w:t>wingdemo</w:t>
-      </w:r>
-    </w:p>
-    <w:p>
-      <w:r>
-        <w:t>TestFileChooser</w:t>
-      </w:r>
-      <w:r>
-        <w:rPr>
-          <w:rFonts w:hint="eastAsia"/>
-        </w:rPr>
-        <w:t>展示了一个文件选择器与自定义文件扩展名过滤器示例</w:t>
-      </w:r>
-    </w:p>
-    <w:p>
-      <w:r>
-        <w:t>CustomFileFilter</w:t>
-      </w:r>
-      <w:r>
-        <w:rPr>
-          <w:rFonts w:hint="eastAsia"/>
-        </w:rPr>
-        <w:t>为自定义扩展名过滤器可重用</w:t>
-      </w:r>
-    </w:p>
-    <w:p/>
-    <w:p>
-      <w:pPr>
-        <w:pStyle w:val="2"/>
-        <w:numPr>
-          <w:ilvl w:val="0"/>
-          <w:numId w:val="1"/>
-        </w:numPr>
-      </w:pPr>
-      <w:r>
-        <w:t>switcherydemo</w:t>
-      </w:r>
-    </w:p>
-    <w:p>
-      <w:r>
-        <w:rPr>
-          <w:rFonts w:hint="eastAsia"/>
-        </w:rPr>
-        <w:t>ios</w:t>
-      </w:r>
-      <w:r>
-        <w:rPr>
-          <w:rFonts w:hint="eastAsia"/>
-        </w:rPr>
-        <w:t>风格开关选项</w:t>
-      </w:r>
-    </w:p>
-    <w:p/>
-    <w:p>
-      <w:pPr>
-        <w:pStyle w:val="2"/>
-        <w:numPr>
-          <w:ilvl w:val="0"/>
-          <w:numId w:val="1"/>
-        </w:numPr>
-      </w:pPr>
-      <w:r>
-        <w:lastRenderedPageBreak/>
-        <w:t>swtdemo</w:t>
-      </w:r>
-    </w:p>
-    <w:p>
-      <w:r>
-        <w:t>swt4527demo</w:t>
-      </w:r>
-      <w:r>
-        <w:rPr>
-          <w:rFonts w:hint="eastAsia"/>
-        </w:rPr>
-        <w:t>提供了一种可以使用</w:t>
-      </w:r>
-      <w:r>
-        <w:rPr>
-          <w:rFonts w:hint="eastAsia"/>
-        </w:rPr>
-        <w:t>java</w:t>
-      </w:r>
-      <w:r>
-        <w:rPr>
-          <w:rFonts w:hint="eastAsia"/>
-        </w:rPr>
-        <w:t>代码与</w:t>
-      </w:r>
-      <w:r>
-        <w:rPr>
-          <w:rFonts w:hint="eastAsia"/>
-        </w:rPr>
-        <w:t>ie</w:t>
-      </w:r>
-      <w:r>
-        <w:rPr>
-          <w:rFonts w:hint="eastAsia"/>
-        </w:rPr>
-        <w:t>交互的方法</w:t>
-      </w:r>
-    </w:p>
-    <w:p>
-      <w:pPr>
-        <w:pStyle w:val="2"/>
-        <w:numPr>
-          <w:ilvl w:val="0"/>
-          <w:numId w:val="1"/>
-        </w:numPr>
-      </w:pPr>
-      <w:r>
-        <w:t>t</w:t>
-      </w:r>
-      <w:r>
-        <w:rPr>
-          <w:rFonts w:hint="eastAsia"/>
-        </w:rPr>
-        <w:t>askdemo</w:t>
-      </w:r>
-    </w:p>
-    <w:p>
-      <w:r>
-        <w:t>Timer</w:t>
-      </w:r>
-      <w:r>
-        <w:rPr>
-          <w:rFonts w:hint="eastAsia"/>
-        </w:rPr>
-        <w:t>来进行任务调度</w:t>
-      </w:r>
-      <w:r>
-        <w:rPr>
-          <w:rFonts w:hint="eastAsia"/>
-        </w:rPr>
-        <w:t>:</w:t>
-      </w:r>
-      <w:r>
-        <w:rPr>
-          <w:rFonts w:hint="eastAsia"/>
-        </w:rPr>
-        <w:t>不建议使用</w:t>
-      </w:r>
-    </w:p>
-    <w:p>
-      <w:r>
-        <w:t>Executor</w:t>
-      </w:r>
-      <w:r>
-        <w:rPr>
-          <w:rFonts w:hint="eastAsia"/>
-        </w:rPr>
-        <w:t>来进行任务调度</w:t>
-      </w:r>
-      <w:r>
-        <w:rPr>
-          <w:rFonts w:hint="eastAsia"/>
-        </w:rPr>
-        <w:t>:</w:t>
-      </w:r>
-      <w:r>
-        <w:rPr>
-          <w:rFonts w:hint="eastAsia"/>
-        </w:rPr>
-        <w:t>用这个增强或使用</w:t>
-      </w:r>
-      <w:r>
-        <w:rPr>
-          <w:rFonts w:hint="eastAsia"/>
-        </w:rPr>
-        <w:t>quartz</w:t>
-      </w:r>
-    </w:p>
-    <w:p/>
-    <w:p>
-      <w:pPr>
-        <w:pStyle w:val="2"/>
-        <w:numPr>
-          <w:ilvl w:val="0"/>
-          <w:numId w:val="1"/>
-        </w:numPr>
-      </w:pPr>
-      <w:r>
-        <w:t>testdemo</w:t>
-      </w:r>
-    </w:p>
-    <w:p>
-      <w:r>
-        <w:rPr>
-          <w:rFonts w:hint="eastAsia"/>
-        </w:rPr>
-        <w:t>一些</w:t>
-      </w:r>
-      <w:r>
-        <w:rPr>
-          <w:rFonts w:hint="eastAsia"/>
-        </w:rPr>
-        <w:t>java</w:t>
-      </w:r>
-      <w:r>
-        <w:rPr>
-          <w:rFonts w:hint="eastAsia"/>
-        </w:rPr>
-        <w:t>测试与</w:t>
-      </w:r>
-      <w:r>
-        <w:rPr>
-          <w:rFonts w:hint="eastAsia"/>
-        </w:rPr>
-        <w:t>javascript</w:t>
-      </w:r>
-      <w:r>
-        <w:rPr>
-          <w:rFonts w:hint="eastAsia"/>
-        </w:rPr>
-        <w:t>代码测试</w:t>
-      </w:r>
-    </w:p>
-    <w:p>
-      <w:pPr>
-        <w:pStyle w:val="2"/>
-        <w:numPr>
-          <w:ilvl w:val="0"/>
-          <w:numId w:val="1"/>
-        </w:numPr>
-      </w:pPr>
-      <w:r>
-        <w:rPr>
-          <w:rFonts w:hint="eastAsia"/>
-        </w:rPr>
-        <w:t>testExams</w:t>
-      </w:r>
-    </w:p>
-    <w:p>
-      <w:r>
-        <w:rPr>
-          <w:rFonts w:hint="eastAsia"/>
-        </w:rPr>
-        <w:t>示例代码</w:t>
-      </w:r>
-    </w:p>
-    <w:p>
-      <w:r>
-        <w:rPr>
-          <w:rFonts w:hint="eastAsia"/>
-        </w:rPr>
-        <w:t>冒泡排序</w:t>
-      </w:r>
-    </w:p>
-    <w:p/>
-    <w:p>
-      <w:pPr>
-        <w:pStyle w:val="2"/>
-        <w:numPr>
-          <w:ilvl w:val="0"/>
-          <w:numId w:val="1"/>
-        </w:numPr>
-      </w:pPr>
-      <w:r>
-        <w:t>testservlet</w:t>
-      </w:r>
-    </w:p>
-    <w:p>
-      <w:r>
-        <w:rPr>
-          <w:rFonts w:hint="eastAsia"/>
-        </w:rPr>
-        <w:t>serv</w:t>
-      </w:r>
-      <w:r>
-        <w:t>let</w:t>
-      </w:r>
-      <w:r>
-        <w:t>2.5</w:t>
-      </w:r>
-      <w:r>
-        <w:rPr>
-          <w:rFonts w:hint="eastAsia"/>
-        </w:rPr>
-        <w:t>测试</w:t>
-      </w:r>
-    </w:p>
-    <w:p/>
-    <w:p>
-      <w:pPr>
-        <w:pStyle w:val="2"/>
-        <w:numPr>
-          <w:ilvl w:val="0"/>
-          <w:numId w:val="1"/>
-        </w:numPr>
-      </w:pPr>
-      <w:r>
-        <w:t>testsession</w:t>
-      </w:r>
-      <w:r>
-        <w:t>s</w:t>
-      </w:r>
-    </w:p>
-    <w:p>
-      <w:r>
-        <w:rPr>
-          <w:rFonts w:hint="eastAsia"/>
-        </w:rPr>
-        <w:t>ehca</w:t>
-      </w:r>
-      <w:r>
-        <w:t>che</w:t>
-      </w:r>
-      <w:r>
-        <w:rPr>
-          <w:rFonts w:hint="eastAsia"/>
-        </w:rPr>
-        <w:t>与</w:t>
-      </w:r>
-      <w:r>
-        <w:rPr>
-          <w:rFonts w:hint="eastAsia"/>
-        </w:rPr>
-        <w:t>session</w:t>
-      </w:r>
-      <w:r>
-        <w:rPr>
-          <w:rFonts w:hint="eastAsia"/>
-        </w:rPr>
-        <w:t>集群测试，并不能这样用，会导致多个集群间</w:t>
-      </w:r>
-      <w:r>
-        <w:rPr>
-          <w:rFonts w:hint="eastAsia"/>
-        </w:rPr>
-        <w:t>ehcache</w:t>
-      </w:r>
-      <w:r>
-        <w:rPr>
-          <w:rFonts w:hint="eastAsia"/>
-        </w:rPr>
-        <w:t>缓存的不同步</w:t>
-      </w:r>
-    </w:p>
-    <w:p>
-      <w:r>
-        <w:rPr>
-          <w:rFonts w:hint="eastAsia"/>
-        </w:rPr>
-        <w:t>所以这是一个失败的测试，但在单机环境下可以使用</w:t>
-      </w:r>
-    </w:p>
-    <w:p/>
-    <w:p>
-      <w:pPr>
-        <w:pStyle w:val="2"/>
-        <w:numPr>
-          <w:ilvl w:val="0"/>
-          <w:numId w:val="1"/>
-        </w:numPr>
-      </w:pPr>
-      <w:r>
-        <w:t>tilesdemo</w:t>
-      </w:r>
-    </w:p>
-    <w:p>
-      <w:r>
-        <w:rPr>
-          <w:rFonts w:hint="eastAsia"/>
-        </w:rPr>
-        <w:t>tilesdemo1</w:t>
-      </w:r>
-      <w:r>
-        <w:rPr>
-          <w:rFonts w:hint="eastAsia"/>
-        </w:rPr>
-        <w:t>演示了可复用模板</w:t>
-      </w:r>
-      <w:r>
-        <w:rPr>
-          <w:rFonts w:hint="eastAsia"/>
-        </w:rPr>
-        <w:t>tiles</w:t>
-      </w:r>
-      <w:r>
-        <w:rPr>
-          <w:rFonts w:hint="eastAsia"/>
-        </w:rPr>
-        <w:t>单独使用</w:t>
-      </w:r>
-    </w:p>
-    <w:p/>
-    <w:p>
-      <w:pPr>
-        <w:pStyle w:val="2"/>
-        <w:numPr>
-          <w:ilvl w:val="0"/>
-          <w:numId w:val="1"/>
-        </w:numPr>
-      </w:pPr>
-      <w:r>
-        <w:t>toastrdemo</w:t>
-      </w:r>
-    </w:p>
-    <w:p>
-      <w:r>
-        <w:t>toastrdemo</w:t>
-      </w:r>
-      <w:r>
-        <w:rPr>
-          <w:rFonts w:hint="eastAsia"/>
-        </w:rPr>
-        <w:t>是一个漂亮的</w:t>
-      </w:r>
-      <w:r>
-        <w:rPr>
-          <w:rFonts w:hint="eastAsia"/>
-        </w:rPr>
-        <w:t>js</w:t>
-      </w:r>
-      <w:r>
-        <w:rPr>
-          <w:rFonts w:hint="eastAsia"/>
-        </w:rPr>
-        <w:t>提示框组件，这是一个汽泡提示组件</w:t>
-      </w:r>
-    </w:p>
-    <w:p>
-      <w:pPr>
-        <w:pStyle w:val="2"/>
-        <w:numPr>
-          <w:ilvl w:val="0"/>
-          <w:numId w:val="1"/>
-        </w:numPr>
-      </w:pPr>
-      <w:r>
-        <w:lastRenderedPageBreak/>
-        <w:t>u</w:t>
-      </w:r>
-      <w:r>
-        <w:t>rlrewritedemo</w:t>
-      </w:r>
-    </w:p>
-    <w:p>
-      <w:r>
-        <w:rPr>
-          <w:rFonts w:hint="eastAsia"/>
-        </w:rPr>
-        <w:t>url</w:t>
-      </w:r>
-      <w:r>
-        <w:rPr>
-          <w:rFonts w:hint="eastAsia"/>
-        </w:rPr>
-        <w:t>重写技术示例</w:t>
-      </w:r>
-    </w:p>
-    <w:p>
-      <w:r>
-        <w:rPr>
-          <w:rFonts w:hint="eastAsia"/>
-        </w:rPr>
-        <w:t>包括</w:t>
-      </w:r>
-      <w:r>
-        <w:rPr>
-          <w:rFonts w:hint="eastAsia"/>
-        </w:rPr>
-        <w:t>forward</w:t>
-      </w:r>
-      <w:r>
-        <w:rPr>
-          <w:rFonts w:hint="eastAsia"/>
-        </w:rPr>
-        <w:t>重写与</w:t>
-      </w:r>
-      <w:r>
-        <w:rPr>
-          <w:rFonts w:hint="eastAsia"/>
-        </w:rPr>
-        <w:t>redirect</w:t>
-      </w:r>
-      <w:r>
-        <w:rPr>
-          <w:rFonts w:hint="eastAsia"/>
-        </w:rPr>
-        <w:t>重写可以访问</w:t>
-      </w:r>
-      <w:r>
-        <w:rPr>
-          <w:rFonts w:hint="eastAsia"/>
-        </w:rPr>
-        <w:t>html</w:t>
-      </w:r>
-      <w:r>
-        <w:rPr>
-          <w:rFonts w:hint="eastAsia"/>
-        </w:rPr>
-        <w:t>文件实际访问的是</w:t>
-      </w:r>
-      <w:r>
-        <w:rPr>
-          <w:rFonts w:hint="eastAsia"/>
-        </w:rPr>
-        <w:t>jsp</w:t>
-      </w:r>
-    </w:p>
-    <w:p/>
-    <w:p>
-      <w:pPr>
-        <w:pStyle w:val="2"/>
-        <w:numPr>
-          <w:ilvl w:val="0"/>
-          <w:numId w:val="1"/>
-        </w:numPr>
-      </w:pPr>
-      <w:r>
-        <w:t>validate</w:t>
-      </w:r>
-    </w:p>
-    <w:p>
-      <w:r>
-        <w:t>validationjq</w:t>
-      </w:r>
-      <w:r>
-        <w:rPr>
-          <w:rFonts w:hint="eastAsia"/>
-        </w:rPr>
-        <w:t>使用</w:t>
-      </w:r>
-      <w:r>
-        <w:t>jquery.validate</w:t>
-      </w:r>
-      <w:r>
-        <w:rPr>
-          <w:rFonts w:hint="eastAsia"/>
-        </w:rPr>
-        <w:t>插件来进行表单验证，其中包括基本验证，自定义验证方法验证如正则表达式的使用。</w:t>
-      </w:r>
-    </w:p>
-    <w:p/>
-    <w:p>
-      <w:pPr>
-        <w:pStyle w:val="2"/>
-        <w:numPr>
-          <w:ilvl w:val="0"/>
-          <w:numId w:val="1"/>
-        </w:numPr>
-      </w:pPr>
-      <w:r>
-        <w:t>vskedjstabledemo</w:t>
-      </w:r>
-    </w:p>
-    <w:p>
-      <w:r>
-        <w:rPr>
-          <w:rFonts w:hint="eastAsia"/>
-        </w:rPr>
-        <w:t>使用</w:t>
-      </w:r>
-      <w:r>
-        <w:rPr>
-          <w:rFonts w:hint="eastAsia"/>
-        </w:rPr>
-        <w:t>jquery datatables</w:t>
-      </w:r>
-      <w:r>
-        <w:rPr>
-          <w:rFonts w:hint="eastAsia"/>
-        </w:rPr>
-        <w:t>表格控件来显示数据</w:t>
-      </w:r>
-    </w:p>
-    <w:p/>
-    <w:p/>
-    <w:p>
-      <w:pPr>
-        <w:pStyle w:val="2"/>
-        <w:numPr>
-          <w:ilvl w:val="0"/>
-          <w:numId w:val="1"/>
-        </w:numPr>
-      </w:pPr>
-      <w:r>
-        <w:t>vskedrequest</w:t>
-      </w:r>
-    </w:p>
-    <w:p>
-      <w:r>
-        <w:rPr>
-          <w:rFonts w:hint="eastAsia"/>
-        </w:rPr>
-        <w:t>一个模拟请求与响应的例子</w:t>
-      </w:r>
-    </w:p>
-    <w:p/>
-    <w:p/>
-    <w:p>
-      <w:pPr>
-        <w:pStyle w:val="2"/>
-        <w:numPr>
-          <w:ilvl w:val="0"/>
-          <w:numId w:val="1"/>
-        </w:numPr>
-      </w:pPr>
-      <w:r>
-        <w:t>vskedremote</w:t>
-      </w:r>
-    </w:p>
-    <w:p>
-      <w:r>
-        <w:rPr>
-          <w:rFonts w:hint="eastAsia"/>
-        </w:rPr>
-        <w:t>远程监控工具</w:t>
-      </w:r>
-      <w:r>
-        <w:rPr>
-          <w:rFonts w:hint="eastAsia"/>
-        </w:rPr>
-        <w:t>代码非常少</w:t>
-      </w:r>
-    </w:p>
-    <w:p>
-      <w:pPr>
-        <w:pStyle w:val="2"/>
-        <w:numPr>
-          <w:ilvl w:val="0"/>
-          <w:numId w:val="1"/>
-        </w:numPr>
-      </w:pPr>
-      <w:r>
-        <w:t>vskedtemplate</w:t>
-      </w:r>
-    </w:p>
-    <w:p>
-      <w:r>
-        <w:rPr>
-          <w:rFonts w:hint="eastAsia"/>
-        </w:rPr>
-        <w:t>在</w:t>
-      </w:r>
-      <w:r>
-        <w:rPr>
-          <w:rFonts w:hint="eastAsia"/>
-        </w:rPr>
-        <w:t>jsp</w:t>
-      </w:r>
-      <w:r>
-        <w:rPr>
-          <w:rFonts w:hint="eastAsia"/>
-        </w:rPr>
-        <w:t>页面中</w:t>
-      </w:r>
-      <w:r>
-        <w:rPr>
-          <w:rFonts w:hint="eastAsia"/>
-        </w:rPr>
-        <w:t>basePath</w:t>
-      </w:r>
-      <w:r>
-        <w:rPr>
-          <w:rFonts w:hint="eastAsia"/>
-        </w:rPr>
-        <w:t>的各种写法测试</w:t>
-      </w:r>
-    </w:p>
-    <w:p/>
-    <w:p>
-      <w:pPr>
-        <w:pStyle w:val="2"/>
-        <w:numPr>
-          <w:ilvl w:val="0"/>
-          <w:numId w:val="1"/>
-        </w:numPr>
-      </w:pPr>
-      <w:r>
-        <w:t>webservice</w:t>
-      </w:r>
-    </w:p>
-    <w:p>
-      <w:r>
-        <w:t>axis1client1</w:t>
-      </w:r>
-    </w:p>
-    <w:p>
-      <w:r>
-        <w:rPr>
-          <w:rFonts w:hint="eastAsia"/>
-        </w:rPr>
-        <w:t>使用</w:t>
-      </w:r>
-      <w:r>
-        <w:rPr>
-          <w:rFonts w:hint="eastAsia"/>
-        </w:rPr>
         <w:t>axis1</w:t>
       </w:r>
       <w:r>
@@ -5200,7 +5241,6 @@
     <w:p/>
     <w:p>
       <w:r>
-        <w:lastRenderedPageBreak/>
         <w:t>axis2demo1</w:t>
       </w:r>
     </w:p>
@@ -6344,7 +6384,7 @@
 </file>
 
 <file path=customXml/itemProps1.xml><?xml version="1.0" encoding="utf-8"?>
-<ds:datastoreItem xmlns:ds="http://schemas.openxmlformats.org/officeDocument/2006/customXml" ds:itemID="{CAB759CA-D3B3-4954-8187-215EE2FCCDD3}">
+<ds:datastoreItem xmlns:ds="http://schemas.openxmlformats.org/officeDocument/2006/customXml" ds:itemID="{348A81C8-4356-45B5-85BA-DDFA9C0D9CFE}">
   <ds:schemaRefs>
     <ds:schemaRef ds:uri="http://schemas.openxmlformats.org/officeDocument/2006/bibliography"/>
   </ds:schemaRefs>

</xml_diff>

<commit_message>
add java call javascript demo
</commit_message>
<xml_diff>
--- a/vskeddemos/documents/demo工程列表说明.docx
+++ b/vskeddemos/documents/demo工程列表说明.docx
@@ -1,6 +1,6 @@
 
 <file path=word/document.xml><?xml version="1.0" encoding="utf-8"?>
-<w:document xmlns:wpc="http://schemas.microsoft.com/office/word/2010/wordprocessingCanvas" xmlns:cx="http://schemas.microsoft.com/office/drawing/2014/chartex" xmlns:cx1="http://schemas.microsoft.com/office/drawing/2015/9/8/chartex" xmlns:cx2="http://schemas.microsoft.com/office/drawing/2015/10/21/chartex" xmlns:cx3="http://schemas.microsoft.com/office/drawing/2016/5/9/chartex" xmlns:cx4="http://schemas.microsoft.com/office/drawing/2016/5/10/chartex" xmlns:cx5="http://schemas.microsoft.com/office/drawing/2016/5/11/chartex" xmlns:cx6="http://schemas.microsoft.com/office/drawing/2016/5/12/chartex" xmlns:cx7="http://schemas.microsoft.com/office/drawing/2016/5/13/chartex" xmlns:cx8="http://schemas.microsoft.com/office/drawing/2016/5/14/chartex" xmlns:mc="http://schemas.openxmlformats.org/markup-compatibility/2006" xmlns:aink="http://schemas.microsoft.com/office/drawing/2016/ink" xmlns:o="urn:schemas-microsoft-com:office:office" xmlns:r="http://schemas.openxmlformats.org/officeDocument/2006/relationships" xmlns:m="http://schemas.openxmlformats.org/officeDocument/2006/math" xmlns:v="urn:schemas-microsoft-com:vml" xmlns:wp14="http://schemas.microsoft.com/office/word/2010/wordprocessingDrawing" xmlns:wp="http://schemas.openxmlformats.org/drawingml/2006/wordprocessingDrawing" xmlns:w10="urn:schemas-microsoft-com:office:word" xmlns:w="http://schemas.openxmlformats.org/wordprocessingml/2006/main" xmlns:w14="http://schemas.microsoft.com/office/word/2010/wordml" xmlns:w15="http://schemas.microsoft.com/office/word/2012/wordml" xmlns:w16se="http://schemas.microsoft.com/office/word/2015/wordml/symex" xmlns:wpg="http://schemas.microsoft.com/office/word/2010/wordprocessingGroup" xmlns:wpi="http://schemas.microsoft.com/office/word/2010/wordprocessingInk" xmlns:wne="http://schemas.microsoft.com/office/word/2006/wordml" xmlns:wps="http://schemas.microsoft.com/office/word/2010/wordprocessingShape" mc:Ignorable="w14 w15 w16se wp14">
+<w:document xmlns:wpc="http://schemas.microsoft.com/office/word/2010/wordprocessingCanvas" xmlns:cx="http://schemas.microsoft.com/office/drawing/2014/chartex" xmlns:cx1="http://schemas.microsoft.com/office/drawing/2015/9/8/chartex" xmlns:mc="http://schemas.openxmlformats.org/markup-compatibility/2006" xmlns:o="urn:schemas-microsoft-com:office:office" xmlns:r="http://schemas.openxmlformats.org/officeDocument/2006/relationships" xmlns:m="http://schemas.openxmlformats.org/officeDocument/2006/math" xmlns:v="urn:schemas-microsoft-com:vml" xmlns:wp14="http://schemas.microsoft.com/office/word/2010/wordprocessingDrawing" xmlns:wp="http://schemas.openxmlformats.org/drawingml/2006/wordprocessingDrawing" xmlns:w10="urn:schemas-microsoft-com:office:word" xmlns:w="http://schemas.openxmlformats.org/wordprocessingml/2006/main" xmlns:w14="http://schemas.microsoft.com/office/word/2010/wordml" xmlns:w15="http://schemas.microsoft.com/office/word/2012/wordml" xmlns:w16se="http://schemas.microsoft.com/office/word/2015/wordml/symex" xmlns:wpg="http://schemas.microsoft.com/office/word/2010/wordprocessingGroup" xmlns:wpi="http://schemas.microsoft.com/office/word/2010/wordprocessingInk" xmlns:wne="http://schemas.microsoft.com/office/word/2006/wordml" xmlns:wps="http://schemas.microsoft.com/office/word/2010/wordprocessingShape" mc:Ignorable="w14 w15 w16se wp14">
   <w:body>
     <w:p>
       <w:pPr>
@@ -3379,11 +3379,6 @@
       </w:r>
     </w:p>
     <w:p>
-      <w:pPr>
-        <w:rPr>
-          <w:rFonts w:hint="eastAsia"/>
-        </w:rPr>
-      </w:pPr>
       <w:r>
         <w:rPr>
           <w:rFonts w:hint="eastAsia"/>
@@ -3410,6 +3405,83 @@
       </w:r>
       <w:r>
         <w:t>o.js</w:t>
+      </w:r>
+    </w:p>
+    <w:p/>
+    <w:p>
+      <w:pPr>
+        <w:pStyle w:val="2"/>
+        <w:numPr>
+          <w:ilvl w:val="0"/>
+          <w:numId w:val="1"/>
+        </w:numPr>
+      </w:pPr>
+      <w:r>
+        <w:t>qfxJavaReadJSDemo</w:t>
+      </w:r>
+    </w:p>
+    <w:p>
+      <w:r>
+        <w:rPr>
+          <w:rFonts w:hint="eastAsia"/>
+        </w:rPr>
+        <w:t>这个是</w:t>
+      </w:r>
+      <w:r>
+        <w:rPr>
+          <w:rFonts w:hint="eastAsia"/>
+        </w:rPr>
+        <w:t>java</w:t>
+      </w:r>
+      <w:r>
+        <w:rPr>
+          <w:rFonts w:hint="eastAsia"/>
+        </w:rPr>
+        <w:t>调用</w:t>
+      </w:r>
+      <w:r>
+        <w:rPr>
+          <w:rFonts w:hint="eastAsia"/>
+        </w:rPr>
+        <w:t>js</w:t>
+      </w:r>
+      <w:r>
+        <w:rPr>
+          <w:rFonts w:hint="eastAsia"/>
+        </w:rPr>
+        <w:t>中函数的示例</w:t>
+      </w:r>
+    </w:p>
+    <w:p>
+      <w:r>
+        <w:rPr>
+          <w:rFonts w:hint="eastAsia"/>
+        </w:rPr>
+        <w:t>使用</w:t>
+      </w:r>
+      <w:r>
+        <w:rPr>
+          <w:rFonts w:hint="eastAsia"/>
+        </w:rPr>
+        <w:t>java</w:t>
+      </w:r>
+      <w:r>
+        <w:rPr>
+          <w:rFonts w:hint="eastAsia"/>
+        </w:rPr>
+        <w:t>调用</w:t>
+      </w:r>
+      <w:r>
+        <w:rPr>
+          <w:rFonts w:hint="eastAsia"/>
+        </w:rPr>
+        <w:t>javascript</w:t>
+      </w:r>
+      <w:r>
+        <w:rPr>
+          <w:rFonts w:hint="eastAsia"/>
+        </w:rPr>
+        <w:t>中函数或文件中方法</w:t>
       </w:r>
       <w:bookmarkStart w:id="0" w:name="_GoBack"/>
       <w:bookmarkEnd w:id="0"/>
@@ -3656,6 +3728,7 @@
         </w:numPr>
       </w:pPr>
       <w:r>
+        <w:lastRenderedPageBreak/>
         <w:t>servlet31demo</w:t>
       </w:r>
     </w:p>
@@ -3729,6 +3802,788 @@
           <w:rFonts w:hint="eastAsia"/>
         </w:rPr>
         <w:t>支持</w:t>
+      </w:r>
+    </w:p>
+    <w:p/>
+    <w:p>
+      <w:pPr>
+        <w:pStyle w:val="2"/>
+        <w:numPr>
+          <w:ilvl w:val="0"/>
+          <w:numId w:val="1"/>
+        </w:numPr>
+      </w:pPr>
+      <w:r>
+        <w:t>s</w:t>
+      </w:r>
+      <w:r>
+        <w:rPr>
+          <w:rFonts w:hint="eastAsia"/>
+        </w:rPr>
+        <w:t>hirodemo</w:t>
+      </w:r>
+    </w:p>
+    <w:p>
+      <w:r>
+        <w:t>shirodemo1</w:t>
+      </w:r>
+      <w:r>
+        <w:rPr>
+          <w:rFonts w:hint="eastAsia"/>
+        </w:rPr>
+        <w:t>从</w:t>
+      </w:r>
+      <w:r>
+        <w:rPr>
+          <w:rFonts w:hint="eastAsia"/>
+        </w:rPr>
+        <w:t>ini</w:t>
+      </w:r>
+      <w:r>
+        <w:rPr>
+          <w:rFonts w:hint="eastAsia"/>
+        </w:rPr>
+        <w:t>文件中验证用户名与密码</w:t>
+      </w:r>
+    </w:p>
+    <w:p>
+      <w:r>
+        <w:t>jdbcrealmdemo</w:t>
+      </w:r>
+      <w:r>
+        <w:rPr>
+          <w:rFonts w:hint="eastAsia"/>
+        </w:rPr>
+        <w:t>从数据库中验证用户名与密码</w:t>
+      </w:r>
+    </w:p>
+    <w:p>
+      <w:r>
+        <w:t>springmvcmybatisshirodemo</w:t>
+      </w:r>
+      <w:r>
+        <w:rPr>
+          <w:rFonts w:hint="eastAsia"/>
+        </w:rPr>
+        <w:t>角色权限资源示例</w:t>
+      </w:r>
+      <w:r>
+        <w:rPr>
+          <w:rFonts w:hint="eastAsia"/>
+        </w:rPr>
+        <w:t>mybatis</w:t>
+      </w:r>
+      <w:r>
+        <w:rPr>
+          <w:rFonts w:hint="eastAsia"/>
+        </w:rPr>
+        <w:t>版本并带有前台标签示例</w:t>
+      </w:r>
+    </w:p>
+    <w:p>
+      <w:r>
+        <w:t>shirodemo2oracle</w:t>
+      </w:r>
+      <w:r>
+        <w:rPr>
+          <w:rFonts w:hint="eastAsia"/>
+        </w:rPr>
+        <w:t xml:space="preserve"> </w:t>
+      </w:r>
+      <w:r>
+        <w:rPr>
+          <w:rFonts w:hint="eastAsia"/>
+        </w:rPr>
+        <w:t>使用</w:t>
+      </w:r>
+      <w:r>
+        <w:rPr>
+          <w:rFonts w:hint="eastAsia"/>
+        </w:rPr>
+        <w:t>shiro</w:t>
+      </w:r>
+      <w:r>
+        <w:rPr>
+          <w:rFonts w:hint="eastAsia"/>
+        </w:rPr>
+        <w:t>与</w:t>
+      </w:r>
+      <w:r>
+        <w:rPr>
+          <w:rFonts w:hint="eastAsia"/>
+        </w:rPr>
+        <w:t>mysql</w:t>
+      </w:r>
+      <w:r>
+        <w:rPr>
+          <w:rFonts w:hint="eastAsia"/>
+        </w:rPr>
+        <w:t>与</w:t>
+      </w:r>
+      <w:r>
+        <w:rPr>
+          <w:rFonts w:hint="eastAsia"/>
+        </w:rPr>
+        <w:t>oracle</w:t>
+      </w:r>
+      <w:r>
+        <w:rPr>
+          <w:rFonts w:hint="eastAsia"/>
+        </w:rPr>
+        <w:t>进行角色权限的管理</w:t>
+      </w:r>
+    </w:p>
+    <w:p>
+      <w:r>
+        <w:t>springmvcshiro</w:t>
+      </w:r>
+      <w:r>
+        <w:t xml:space="preserve"> </w:t>
+      </w:r>
+      <w:r>
+        <w:rPr>
+          <w:rFonts w:hint="eastAsia"/>
+        </w:rPr>
+        <w:t>最基本的</w:t>
+      </w:r>
+      <w:r>
+        <w:rPr>
+          <w:rFonts w:hint="eastAsia"/>
+        </w:rPr>
+        <w:t>springmvc</w:t>
+      </w:r>
+      <w:r>
+        <w:rPr>
+          <w:rFonts w:hint="eastAsia"/>
+        </w:rPr>
+        <w:t>与</w:t>
+      </w:r>
+      <w:r>
+        <w:t>shiro</w:t>
+      </w:r>
+      <w:r>
+        <w:rPr>
+          <w:rFonts w:hint="eastAsia"/>
+        </w:rPr>
+        <w:t>进行整合未连接数据库</w:t>
+      </w:r>
+    </w:p>
+    <w:p/>
+    <w:p>
+      <w:pPr>
+        <w:pStyle w:val="2"/>
+        <w:numPr>
+          <w:ilvl w:val="0"/>
+          <w:numId w:val="1"/>
+        </w:numPr>
+      </w:pPr>
+      <w:r>
+        <w:rPr>
+          <w:rFonts w:hint="eastAsia"/>
+        </w:rPr>
+        <w:t>socket</w:t>
+      </w:r>
+      <w:r>
+        <w:t>demo</w:t>
+      </w:r>
+    </w:p>
+    <w:p>
+      <w:r>
+        <w:rPr>
+          <w:rFonts w:hint="eastAsia"/>
+        </w:rPr>
+        <w:t>lesson1</w:t>
+      </w:r>
+      <w:r>
+        <w:rPr>
+          <w:rFonts w:hint="eastAsia"/>
+        </w:rPr>
+        <w:t>客户端与服务端示例，先启服务端再启客户端，服务端接受客户端发送的消息</w:t>
+      </w:r>
+    </w:p>
+    <w:p>
+      <w:r>
+        <w:rPr>
+          <w:rFonts w:hint="eastAsia"/>
+        </w:rPr>
+        <w:t>lesson2</w:t>
+      </w:r>
+      <w:r>
+        <w:rPr>
+          <w:rFonts w:hint="eastAsia"/>
+        </w:rPr>
+        <w:t>多个客户端一个服务端示例</w:t>
+      </w:r>
+    </w:p>
+    <w:p>
+      <w:r>
+        <w:rPr>
+          <w:rFonts w:hint="eastAsia"/>
+        </w:rPr>
+        <w:t>nio.lession1</w:t>
+      </w:r>
+      <w:r>
+        <w:rPr>
+          <w:rFonts w:hint="eastAsia"/>
+        </w:rPr>
+        <w:t>使用非阻塞实现加法服务器</w:t>
+      </w:r>
+    </w:p>
+    <w:p>
+      <w:r>
+        <w:rPr>
+          <w:rFonts w:hint="eastAsia"/>
+        </w:rPr>
+        <w:t>nio.lession1</w:t>
+      </w:r>
+      <w:r>
+        <w:rPr>
+          <w:rFonts w:hint="eastAsia"/>
+        </w:rPr>
+        <w:t>使用非阻塞实现消息服务器</w:t>
+      </w:r>
+    </w:p>
+    <w:p/>
+    <w:p>
+      <w:pPr>
+        <w:pStyle w:val="2"/>
+        <w:numPr>
+          <w:ilvl w:val="0"/>
+          <w:numId w:val="1"/>
+        </w:numPr>
+      </w:pPr>
+      <w:r>
+        <w:t>spring4struts2h4</w:t>
+      </w:r>
+    </w:p>
+    <w:p>
+      <w:r>
+        <w:rPr>
+          <w:rFonts w:hint="eastAsia"/>
+        </w:rPr>
+        <w:t>ssh</w:t>
+      </w:r>
+      <w:r>
+        <w:rPr>
+          <w:rFonts w:hint="eastAsia"/>
+        </w:rPr>
+        <w:t>整合</w:t>
+      </w:r>
+      <w:r>
+        <w:rPr>
+          <w:rFonts w:hint="eastAsia"/>
+        </w:rPr>
+        <w:t>jar</w:t>
+      </w:r>
+      <w:r>
+        <w:rPr>
+          <w:rFonts w:hint="eastAsia"/>
+        </w:rPr>
+        <w:t>包并演示了一个登陆</w:t>
+      </w:r>
+    </w:p>
+    <w:p/>
+    <w:p>
+      <w:pPr>
+        <w:pStyle w:val="2"/>
+        <w:numPr>
+          <w:ilvl w:val="0"/>
+          <w:numId w:val="1"/>
+        </w:numPr>
+      </w:pPr>
+      <w:r>
+        <w:t>s</w:t>
+      </w:r>
+      <w:r>
+        <w:t>pringaspectdemo</w:t>
+      </w:r>
+    </w:p>
+    <w:p>
+      <w:r>
+        <w:rPr>
+          <w:rFonts w:hint="eastAsia"/>
+        </w:rPr>
+        <w:t>AOP</w:t>
+      </w:r>
+      <w:r>
+        <w:rPr>
+          <w:rFonts w:hint="eastAsia"/>
+        </w:rPr>
+        <w:t>面向切面编程示例</w:t>
+      </w:r>
+    </w:p>
+    <w:p>
+      <w:r>
+        <w:rPr>
+          <w:rFonts w:hint="eastAsia"/>
+        </w:rPr>
+        <w:t>在</w:t>
+      </w:r>
+      <w:r>
+        <w:rPr>
+          <w:rFonts w:hint="eastAsia"/>
+        </w:rPr>
+        <w:t>Spring</w:t>
+      </w:r>
+      <w:r>
+        <w:rPr>
+          <w:rFonts w:hint="eastAsia"/>
+        </w:rPr>
+        <w:t>中面向切面编程，</w:t>
+      </w:r>
+      <w:r>
+        <w:rPr>
+          <w:rFonts w:hint="eastAsia"/>
+        </w:rPr>
+        <w:t>java</w:t>
+      </w:r>
+      <w:r>
+        <w:rPr>
+          <w:rFonts w:hint="eastAsia"/>
+        </w:rPr>
+        <w:t>中注解与反射的使用</w:t>
+      </w:r>
+      <w:r>
+        <w:rPr>
+          <w:rFonts w:hint="eastAsia"/>
+        </w:rPr>
+        <w:t>SpringAOP</w:t>
+      </w:r>
+      <w:r>
+        <w:rPr>
+          <w:rFonts w:hint="eastAsia"/>
+        </w:rPr>
+        <w:t>日志示例</w:t>
+      </w:r>
+    </w:p>
+    <w:p/>
+    <w:p>
+      <w:pPr>
+        <w:pStyle w:val="2"/>
+        <w:numPr>
+          <w:ilvl w:val="0"/>
+          <w:numId w:val="1"/>
+        </w:numPr>
+      </w:pPr>
+      <w:r>
+        <w:t>s</w:t>
+      </w:r>
+      <w:r>
+        <w:t>pringdatajpademos</w:t>
+      </w:r>
+    </w:p>
+    <w:p>
+      <w:r>
+        <w:rPr>
+          <w:rFonts w:hint="eastAsia"/>
+        </w:rPr>
+        <w:t>springdatajp</w:t>
+      </w:r>
+      <w:r>
+        <w:t>a</w:t>
+      </w:r>
+      <w:r>
+        <w:rPr>
+          <w:rFonts w:hint="eastAsia"/>
+        </w:rPr>
+        <w:t>使用示例</w:t>
+      </w:r>
+    </w:p>
+    <w:p/>
+    <w:p>
+      <w:pPr>
+        <w:pStyle w:val="2"/>
+        <w:numPr>
+          <w:ilvl w:val="0"/>
+          <w:numId w:val="1"/>
+        </w:numPr>
+      </w:pPr>
+      <w:r>
+        <w:lastRenderedPageBreak/>
+        <w:t>springloadeddemo</w:t>
+      </w:r>
+    </w:p>
+    <w:p>
+      <w:r>
+        <w:rPr>
+          <w:rFonts w:hint="eastAsia"/>
+        </w:rPr>
+        <w:t>本工程演示了使用</w:t>
+      </w:r>
+      <w:r>
+        <w:rPr>
+          <w:rFonts w:hint="eastAsia"/>
+        </w:rPr>
+        <w:t>springloadded</w:t>
+      </w:r>
+      <w:r>
+        <w:rPr>
+          <w:rFonts w:hint="eastAsia"/>
+        </w:rPr>
+        <w:t>进行热部署</w:t>
+      </w:r>
+    </w:p>
+    <w:p/>
+    <w:p>
+      <w:pPr>
+        <w:pStyle w:val="2"/>
+        <w:numPr>
+          <w:ilvl w:val="0"/>
+          <w:numId w:val="1"/>
+        </w:numPr>
+      </w:pPr>
+      <w:r>
+        <w:t>Springmvcdemo</w:t>
+      </w:r>
+    </w:p>
+    <w:p>
+      <w:r>
+        <w:rPr>
+          <w:rFonts w:hint="eastAsia"/>
+        </w:rPr>
+        <w:t>MVC</w:t>
+      </w:r>
+      <w:r>
+        <w:rPr>
+          <w:rFonts w:hint="eastAsia"/>
+        </w:rPr>
+        <w:t>分层</w:t>
+      </w:r>
+    </w:p>
+    <w:p>
+      <w:r>
+        <w:rPr>
+          <w:rFonts w:hint="eastAsia"/>
+        </w:rPr>
+        <w:t>springmvc</w:t>
+      </w:r>
+      <w:r>
+        <w:rPr>
+          <w:rFonts w:hint="eastAsia"/>
+        </w:rPr>
+        <w:t>实现了一个</w:t>
+      </w:r>
+      <w:r>
+        <w:rPr>
+          <w:rFonts w:hint="eastAsia"/>
+        </w:rPr>
+        <w:t>rest</w:t>
+      </w:r>
+      <w:r>
+        <w:rPr>
+          <w:rFonts w:hint="eastAsia"/>
+        </w:rPr>
+        <w:t>风格的</w:t>
+      </w:r>
+      <w:r>
+        <w:rPr>
+          <w:rFonts w:hint="eastAsia"/>
+        </w:rPr>
+        <w:t>helloworld</w:t>
+      </w:r>
+      <w:r>
+        <w:rPr>
+          <w:rFonts w:hint="eastAsia"/>
+        </w:rPr>
+        <w:t>里面的</w:t>
+      </w:r>
+      <w:r>
+        <w:rPr>
+          <w:rFonts w:hint="eastAsia"/>
+        </w:rPr>
+        <w:t>jar</w:t>
+      </w:r>
+      <w:r>
+        <w:rPr>
+          <w:rFonts w:hint="eastAsia"/>
+        </w:rPr>
+        <w:t>包有指导作用</w:t>
+      </w:r>
+    </w:p>
+    <w:p/>
+    <w:p>
+      <w:pPr>
+        <w:pStyle w:val="2"/>
+        <w:numPr>
+          <w:ilvl w:val="0"/>
+          <w:numId w:val="1"/>
+        </w:numPr>
+      </w:pPr>
+      <w:r>
+        <w:t>springmvcjdbctemplatedemo</w:t>
+      </w:r>
+    </w:p>
+    <w:p>
+      <w:r>
+        <w:rPr>
+          <w:rFonts w:hint="eastAsia"/>
+        </w:rPr>
+        <w:t>spring</w:t>
+      </w:r>
+      <w:r>
+        <w:rPr>
+          <w:rFonts w:hint="eastAsia"/>
+        </w:rPr>
+        <w:t>来管理数据库</w:t>
+      </w:r>
+    </w:p>
+    <w:p>
+      <w:r>
+        <w:rPr>
+          <w:rFonts w:hint="eastAsia"/>
+        </w:rPr>
+        <w:t>springmvc</w:t>
+      </w:r>
+      <w:r>
+        <w:rPr>
+          <w:rFonts w:hint="eastAsia"/>
+        </w:rPr>
+        <w:t>中使用</w:t>
+      </w:r>
+      <w:r>
+        <w:rPr>
+          <w:rFonts w:hint="eastAsia"/>
+        </w:rPr>
+        <w:t>jdbctemplate</w:t>
+      </w:r>
+      <w:r>
+        <w:rPr>
+          <w:rFonts w:hint="eastAsia"/>
+        </w:rPr>
+        <w:t>来做用户登陆</w:t>
+      </w:r>
+    </w:p>
+    <w:p>
+      <w:r>
+        <w:rPr>
+          <w:rFonts w:hint="eastAsia"/>
+        </w:rPr>
+        <w:t>spring</w:t>
+      </w:r>
+      <w:r>
+        <w:rPr>
+          <w:rFonts w:hint="eastAsia"/>
+        </w:rPr>
+        <w:t>事务管理</w:t>
+      </w:r>
+    </w:p>
+    <w:p/>
+    <w:p>
+      <w:pPr>
+        <w:pStyle w:val="2"/>
+        <w:numPr>
+          <w:ilvl w:val="0"/>
+          <w:numId w:val="1"/>
+        </w:numPr>
+      </w:pPr>
+      <w:r>
+        <w:t>springmvclog4j1demo</w:t>
+      </w:r>
+    </w:p>
+    <w:p/>
+    <w:p>
+      <w:r>
+        <w:rPr>
+          <w:rFonts w:hint="eastAsia"/>
+        </w:rPr>
+        <w:t>使用</w:t>
+      </w:r>
+      <w:r>
+        <w:rPr>
+          <w:rFonts w:hint="eastAsia"/>
+        </w:rPr>
+        <w:t>springmvc</w:t>
+      </w:r>
+      <w:r>
+        <w:rPr>
+          <w:rFonts w:hint="eastAsia"/>
+        </w:rPr>
+        <w:t>与</w:t>
+      </w:r>
+      <w:r>
+        <w:rPr>
+          <w:rFonts w:hint="eastAsia"/>
+        </w:rPr>
+        <w:t>log4j1</w:t>
+      </w:r>
+      <w:r>
+        <w:rPr>
+          <w:rFonts w:hint="eastAsia"/>
+        </w:rPr>
+        <w:t>整合输出日志</w:t>
+      </w:r>
+    </w:p>
+    <w:p/>
+    <w:p>
+      <w:pPr>
+        <w:pStyle w:val="2"/>
+        <w:numPr>
+          <w:ilvl w:val="0"/>
+          <w:numId w:val="1"/>
+        </w:numPr>
+      </w:pPr>
+      <w:r>
+        <w:t>s</w:t>
+      </w:r>
+      <w:r>
+        <w:t>pringmvctransactiondemo</w:t>
+      </w:r>
+    </w:p>
+    <w:p>
+      <w:r>
+        <w:t>S</w:t>
+      </w:r>
+      <w:r>
+        <w:rPr>
+          <w:rFonts w:hint="eastAsia"/>
+        </w:rPr>
+        <w:t>pring+springmvc</w:t>
+      </w:r>
+      <w:r>
+        <w:rPr>
+          <w:rFonts w:hint="eastAsia"/>
+        </w:rPr>
+        <w:t>在</w:t>
+      </w:r>
+      <w:r>
+        <w:rPr>
+          <w:rFonts w:hint="eastAsia"/>
+        </w:rPr>
+        <w:t>mysql</w:t>
+      </w:r>
+      <w:r>
+        <w:rPr>
+          <w:rFonts w:hint="eastAsia"/>
+        </w:rPr>
+        <w:t>下的事务管理</w:t>
+      </w:r>
+    </w:p>
+    <w:p/>
+    <w:p>
+      <w:pPr>
+        <w:pStyle w:val="2"/>
+        <w:numPr>
+          <w:ilvl w:val="0"/>
+          <w:numId w:val="1"/>
+        </w:numPr>
+      </w:pPr>
+      <w:r>
+        <w:t>springmybatisdemo</w:t>
+      </w:r>
+    </w:p>
+    <w:p>
+      <w:r>
+        <w:rPr>
+          <w:rFonts w:hint="eastAsia"/>
+        </w:rPr>
+        <w:t>spring</w:t>
+      </w:r>
+      <w:r>
+        <w:rPr>
+          <w:rFonts w:hint="eastAsia"/>
+        </w:rPr>
+        <w:t>结合</w:t>
+      </w:r>
+      <w:r>
+        <w:rPr>
+          <w:rFonts w:hint="eastAsia"/>
+        </w:rPr>
+        <w:t>springmvc</w:t>
+      </w:r>
+      <w:r>
+        <w:rPr>
+          <w:rFonts w:hint="eastAsia"/>
+        </w:rPr>
+        <w:t>与</w:t>
+      </w:r>
+      <w:r>
+        <w:rPr>
+          <w:rFonts w:hint="eastAsia"/>
+        </w:rPr>
+        <w:t>mybatis</w:t>
+      </w:r>
+      <w:r>
+        <w:rPr>
+          <w:rFonts w:hint="eastAsia"/>
+        </w:rPr>
+        <w:t>结合没有分页如果使用分页请参照</w:t>
+      </w:r>
+      <w:r>
+        <w:rPr>
+          <w:rFonts w:hint="eastAsia"/>
+        </w:rPr>
+        <w:t>mybatis</w:t>
+      </w:r>
+      <w:r>
+        <w:rPr>
+          <w:rFonts w:hint="eastAsia"/>
+        </w:rPr>
+        <w:t>分页示例</w:t>
+      </w:r>
+    </w:p>
+    <w:p/>
+    <w:p>
+      <w:pPr>
+        <w:pStyle w:val="2"/>
+        <w:numPr>
+          <w:ilvl w:val="0"/>
+          <w:numId w:val="1"/>
+        </w:numPr>
+      </w:pPr>
+      <w:r>
+        <w:t>struts2demo</w:t>
+      </w:r>
+    </w:p>
+    <w:p>
+      <w:r>
+        <w:rPr>
+          <w:rFonts w:hint="eastAsia"/>
+        </w:rPr>
+        <w:t>struts2</w:t>
+      </w:r>
+      <w:r>
+        <w:rPr>
+          <w:rFonts w:hint="eastAsia"/>
+        </w:rPr>
+        <w:t>全注解方式并把配置文件放到</w:t>
+      </w:r>
+      <w:r>
+        <w:rPr>
+          <w:rFonts w:hint="eastAsia"/>
+        </w:rPr>
+        <w:t>web-info</w:t>
+      </w:r>
+      <w:r>
+        <w:rPr>
+          <w:rFonts w:hint="eastAsia"/>
+        </w:rPr>
+        <w:t>中</w:t>
+      </w:r>
+    </w:p>
+    <w:p>
+      <w:r>
+        <w:rPr>
+          <w:rFonts w:hint="eastAsia"/>
+        </w:rPr>
+        <w:t>将前台的输入封装为</w:t>
+      </w:r>
+      <w:r>
+        <w:rPr>
+          <w:rFonts w:hint="eastAsia"/>
+        </w:rPr>
+        <w:t>Map</w:t>
+      </w:r>
+      <w:r>
+        <w:rPr>
+          <w:rFonts w:hint="eastAsia"/>
+        </w:rPr>
+        <w:t>以此弱化</w:t>
+      </w:r>
+      <w:r>
+        <w:rPr>
+          <w:rFonts w:hint="eastAsia"/>
+        </w:rPr>
+        <w:t>bean</w:t>
       </w:r>
     </w:p>
     <w:p/>
@@ -3745,90 +4600,310 @@
         <w:t>s</w:t>
       </w:r>
       <w:r>
-        <w:rPr>
-          <w:rFonts w:hint="eastAsia"/>
-        </w:rPr>
-        <w:t>hirodemo</w:t>
-      </w:r>
-    </w:p>
-    <w:p>
-      <w:r>
-        <w:t>shirodemo1</w:t>
-      </w:r>
-      <w:r>
-        <w:rPr>
-          <w:rFonts w:hint="eastAsia"/>
-        </w:rPr>
-        <w:t>从</w:t>
-      </w:r>
-      <w:r>
-        <w:rPr>
-          <w:rFonts w:hint="eastAsia"/>
-        </w:rPr>
-        <w:t>ini</w:t>
-      </w:r>
-      <w:r>
-        <w:rPr>
-          <w:rFonts w:hint="eastAsia"/>
-        </w:rPr>
-        <w:t>文件中验证用户名与密码</w:t>
-      </w:r>
-    </w:p>
-    <w:p>
-      <w:r>
-        <w:t>jdbcrealmdemo</w:t>
-      </w:r>
-      <w:r>
-        <w:rPr>
-          <w:rFonts w:hint="eastAsia"/>
-        </w:rPr>
-        <w:t>从数据库中验证用户名与密码</w:t>
-      </w:r>
-    </w:p>
-    <w:p>
-      <w:r>
-        <w:t>springmvcmybatisshirodemo</w:t>
-      </w:r>
-      <w:r>
-        <w:rPr>
-          <w:rFonts w:hint="eastAsia"/>
-        </w:rPr>
-        <w:t>角色权限资源示例</w:t>
-      </w:r>
-      <w:r>
-        <w:rPr>
-          <w:rFonts w:hint="eastAsia"/>
-        </w:rPr>
-        <w:t>mybatis</w:t>
-      </w:r>
-      <w:r>
-        <w:rPr>
-          <w:rFonts w:hint="eastAsia"/>
-        </w:rPr>
-        <w:t>版本并带有前台标签示例</w:t>
-      </w:r>
-    </w:p>
-    <w:p>
-      <w:r>
-        <w:t>shirodemo2oracle</w:t>
-      </w:r>
-      <w:r>
-        <w:rPr>
-          <w:rFonts w:hint="eastAsia"/>
-        </w:rPr>
-        <w:t xml:space="preserve"> </w:t>
-      </w:r>
-      <w:r>
-        <w:rPr>
-          <w:rFonts w:hint="eastAsia"/>
-        </w:rPr>
-        <w:t>使用</w:t>
-      </w:r>
-      <w:r>
-        <w:rPr>
-          <w:rFonts w:hint="eastAsia"/>
-        </w:rPr>
-        <w:t>shiro</w:t>
+        <w:t>wingdemo</w:t>
+      </w:r>
+    </w:p>
+    <w:p>
+      <w:r>
+        <w:t>TestFileChooser</w:t>
+      </w:r>
+      <w:r>
+        <w:rPr>
+          <w:rFonts w:hint="eastAsia"/>
+        </w:rPr>
+        <w:t>展示了一个文件选择器与自定义文件扩展名过滤器示例</w:t>
+      </w:r>
+    </w:p>
+    <w:p>
+      <w:r>
+        <w:t>CustomFileFilter</w:t>
+      </w:r>
+      <w:r>
+        <w:rPr>
+          <w:rFonts w:hint="eastAsia"/>
+        </w:rPr>
+        <w:t>为自定义扩展名过滤器可重用</w:t>
+      </w:r>
+    </w:p>
+    <w:p/>
+    <w:p>
+      <w:pPr>
+        <w:pStyle w:val="2"/>
+        <w:numPr>
+          <w:ilvl w:val="0"/>
+          <w:numId w:val="1"/>
+        </w:numPr>
+      </w:pPr>
+      <w:r>
+        <w:t>switcherydemo</w:t>
+      </w:r>
+    </w:p>
+    <w:p>
+      <w:r>
+        <w:rPr>
+          <w:rFonts w:hint="eastAsia"/>
+        </w:rPr>
+        <w:t>ios</w:t>
+      </w:r>
+      <w:r>
+        <w:rPr>
+          <w:rFonts w:hint="eastAsia"/>
+        </w:rPr>
+        <w:t>风格开关选项</w:t>
+      </w:r>
+    </w:p>
+    <w:p/>
+    <w:p>
+      <w:pPr>
+        <w:pStyle w:val="2"/>
+        <w:numPr>
+          <w:ilvl w:val="0"/>
+          <w:numId w:val="1"/>
+        </w:numPr>
+      </w:pPr>
+      <w:r>
+        <w:t>swtdemo</w:t>
+      </w:r>
+    </w:p>
+    <w:p>
+      <w:r>
+        <w:t>swt4527demo</w:t>
+      </w:r>
+      <w:r>
+        <w:rPr>
+          <w:rFonts w:hint="eastAsia"/>
+        </w:rPr>
+        <w:t>提供了一种可以使用</w:t>
+      </w:r>
+      <w:r>
+        <w:rPr>
+          <w:rFonts w:hint="eastAsia"/>
+        </w:rPr>
+        <w:t>java</w:t>
+      </w:r>
+      <w:r>
+        <w:rPr>
+          <w:rFonts w:hint="eastAsia"/>
+        </w:rPr>
+        <w:t>代码与</w:t>
+      </w:r>
+      <w:r>
+        <w:rPr>
+          <w:rFonts w:hint="eastAsia"/>
+        </w:rPr>
+        <w:t>ie</w:t>
+      </w:r>
+      <w:r>
+        <w:rPr>
+          <w:rFonts w:hint="eastAsia"/>
+        </w:rPr>
+        <w:t>交互的方法</w:t>
+      </w:r>
+    </w:p>
+    <w:p>
+      <w:pPr>
+        <w:pStyle w:val="2"/>
+        <w:numPr>
+          <w:ilvl w:val="0"/>
+          <w:numId w:val="1"/>
+        </w:numPr>
+      </w:pPr>
+      <w:r>
+        <w:t>t</w:t>
+      </w:r>
+      <w:r>
+        <w:rPr>
+          <w:rFonts w:hint="eastAsia"/>
+        </w:rPr>
+        <w:t>askdemo</w:t>
+      </w:r>
+    </w:p>
+    <w:p>
+      <w:r>
+        <w:t>Timer</w:t>
+      </w:r>
+      <w:r>
+        <w:rPr>
+          <w:rFonts w:hint="eastAsia"/>
+        </w:rPr>
+        <w:t>来进行任务调度</w:t>
+      </w:r>
+      <w:r>
+        <w:rPr>
+          <w:rFonts w:hint="eastAsia"/>
+        </w:rPr>
+        <w:t>:</w:t>
+      </w:r>
+      <w:r>
+        <w:rPr>
+          <w:rFonts w:hint="eastAsia"/>
+        </w:rPr>
+        <w:t>不建议使用</w:t>
+      </w:r>
+    </w:p>
+    <w:p>
+      <w:r>
+        <w:t>Executor</w:t>
+      </w:r>
+      <w:r>
+        <w:rPr>
+          <w:rFonts w:hint="eastAsia"/>
+        </w:rPr>
+        <w:t>来进行任务调度</w:t>
+      </w:r>
+      <w:r>
+        <w:rPr>
+          <w:rFonts w:hint="eastAsia"/>
+        </w:rPr>
+        <w:t>:</w:t>
+      </w:r>
+      <w:r>
+        <w:rPr>
+          <w:rFonts w:hint="eastAsia"/>
+        </w:rPr>
+        <w:t>用这个增强或使用</w:t>
+      </w:r>
+      <w:r>
+        <w:rPr>
+          <w:rFonts w:hint="eastAsia"/>
+        </w:rPr>
+        <w:t>quartz</w:t>
+      </w:r>
+    </w:p>
+    <w:p/>
+    <w:p>
+      <w:pPr>
+        <w:pStyle w:val="2"/>
+        <w:numPr>
+          <w:ilvl w:val="0"/>
+          <w:numId w:val="1"/>
+        </w:numPr>
+      </w:pPr>
+      <w:r>
+        <w:t>testdemo</w:t>
+      </w:r>
+    </w:p>
+    <w:p>
+      <w:r>
+        <w:rPr>
+          <w:rFonts w:hint="eastAsia"/>
+        </w:rPr>
+        <w:t>一些</w:t>
+      </w:r>
+      <w:r>
+        <w:rPr>
+          <w:rFonts w:hint="eastAsia"/>
+        </w:rPr>
+        <w:t>java</w:t>
+      </w:r>
+      <w:r>
+        <w:rPr>
+          <w:rFonts w:hint="eastAsia"/>
+        </w:rPr>
+        <w:t>测试与</w:t>
+      </w:r>
+      <w:r>
+        <w:rPr>
+          <w:rFonts w:hint="eastAsia"/>
+        </w:rPr>
+        <w:t>javascript</w:t>
+      </w:r>
+      <w:r>
+        <w:rPr>
+          <w:rFonts w:hint="eastAsia"/>
+        </w:rPr>
+        <w:t>代码测试</w:t>
+      </w:r>
+    </w:p>
+    <w:p>
+      <w:pPr>
+        <w:pStyle w:val="2"/>
+        <w:numPr>
+          <w:ilvl w:val="0"/>
+          <w:numId w:val="1"/>
+        </w:numPr>
+      </w:pPr>
+      <w:r>
+        <w:rPr>
+          <w:rFonts w:hint="eastAsia"/>
+        </w:rPr>
+        <w:t>testExams</w:t>
+      </w:r>
+    </w:p>
+    <w:p>
+      <w:r>
+        <w:rPr>
+          <w:rFonts w:hint="eastAsia"/>
+        </w:rPr>
+        <w:t>示例代码</w:t>
+      </w:r>
+    </w:p>
+    <w:p>
+      <w:r>
+        <w:rPr>
+          <w:rFonts w:hint="eastAsia"/>
+        </w:rPr>
+        <w:t>冒泡排序</w:t>
+      </w:r>
+    </w:p>
+    <w:p/>
+    <w:p>
+      <w:pPr>
+        <w:pStyle w:val="2"/>
+        <w:numPr>
+          <w:ilvl w:val="0"/>
+          <w:numId w:val="1"/>
+        </w:numPr>
+      </w:pPr>
+      <w:r>
+        <w:t>testservlet</w:t>
+      </w:r>
+    </w:p>
+    <w:p>
+      <w:r>
+        <w:rPr>
+          <w:rFonts w:hint="eastAsia"/>
+        </w:rPr>
+        <w:t>serv</w:t>
+      </w:r>
+      <w:r>
+        <w:t>let</w:t>
+      </w:r>
+      <w:r>
+        <w:t>2.5</w:t>
+      </w:r>
+      <w:r>
+        <w:rPr>
+          <w:rFonts w:hint="eastAsia"/>
+        </w:rPr>
+        <w:t>测试</w:t>
+      </w:r>
+    </w:p>
+    <w:p/>
+    <w:p>
+      <w:pPr>
+        <w:pStyle w:val="2"/>
+        <w:numPr>
+          <w:ilvl w:val="0"/>
+          <w:numId w:val="1"/>
+        </w:numPr>
+      </w:pPr>
+      <w:r>
+        <w:t>testsession</w:t>
+      </w:r>
+      <w:r>
+        <w:t>s</w:t>
+      </w:r>
+    </w:p>
+    <w:p>
+      <w:r>
+        <w:rPr>
+          <w:rFonts w:hint="eastAsia"/>
+        </w:rPr>
+        <w:t>ehca</w:t>
+      </w:r>
+      <w:r>
+        <w:t>che</w:t>
       </w:r>
       <w:r>
         <w:rPr>
@@ -3840,1034 +4915,33 @@
         <w:rPr>
           <w:rFonts w:hint="eastAsia"/>
         </w:rPr>
-        <w:t>mysql</w:t>
-      </w:r>
-      <w:r>
-        <w:rPr>
-          <w:rFonts w:hint="eastAsia"/>
-        </w:rPr>
-        <w:t>与</w:t>
-      </w:r>
-      <w:r>
-        <w:rPr>
-          <w:rFonts w:hint="eastAsia"/>
-        </w:rPr>
-        <w:t>oracle</w:t>
-      </w:r>
-      <w:r>
-        <w:rPr>
-          <w:rFonts w:hint="eastAsia"/>
-        </w:rPr>
-        <w:t>进行角色权限的管理</w:t>
-      </w:r>
-    </w:p>
-    <w:p>
-      <w:r>
-        <w:t>springmvcshiro</w:t>
-      </w:r>
-      <w:r>
-        <w:t xml:space="preserve"> </w:t>
-      </w:r>
-      <w:r>
-        <w:rPr>
-          <w:rFonts w:hint="eastAsia"/>
-        </w:rPr>
-        <w:t>最基本的</w:t>
-      </w:r>
-      <w:r>
-        <w:rPr>
-          <w:rFonts w:hint="eastAsia"/>
-        </w:rPr>
-        <w:t>springmvc</w:t>
-      </w:r>
-      <w:r>
-        <w:rPr>
-          <w:rFonts w:hint="eastAsia"/>
-        </w:rPr>
-        <w:t>与</w:t>
-      </w:r>
-      <w:r>
-        <w:t>shiro</w:t>
-      </w:r>
-      <w:r>
-        <w:rPr>
-          <w:rFonts w:hint="eastAsia"/>
-        </w:rPr>
-        <w:t>进行整合未连接数据库</w:t>
-      </w:r>
-    </w:p>
-    <w:p/>
-    <w:p>
-      <w:pPr>
-        <w:pStyle w:val="2"/>
-        <w:numPr>
-          <w:ilvl w:val="0"/>
-          <w:numId w:val="1"/>
-        </w:numPr>
-      </w:pPr>
-      <w:r>
-        <w:rPr>
-          <w:rFonts w:hint="eastAsia"/>
-        </w:rPr>
-        <w:t>socket</w:t>
-      </w:r>
-      <w:r>
-        <w:t>demo</w:t>
-      </w:r>
-    </w:p>
-    <w:p>
-      <w:r>
-        <w:rPr>
-          <w:rFonts w:hint="eastAsia"/>
-        </w:rPr>
-        <w:t>lesson1</w:t>
-      </w:r>
-      <w:r>
-        <w:rPr>
-          <w:rFonts w:hint="eastAsia"/>
-        </w:rPr>
-        <w:t>客户端与服务端示例，先启服务端再启客户端，服务端接受客户端发送的消息</w:t>
-      </w:r>
-    </w:p>
-    <w:p>
-      <w:r>
-        <w:rPr>
-          <w:rFonts w:hint="eastAsia"/>
-        </w:rPr>
-        <w:t>lesson2</w:t>
-      </w:r>
-      <w:r>
-        <w:rPr>
-          <w:rFonts w:hint="eastAsia"/>
-        </w:rPr>
-        <w:t>多个客户端一个服务端示例</w:t>
-      </w:r>
-    </w:p>
-    <w:p>
-      <w:r>
-        <w:rPr>
-          <w:rFonts w:hint="eastAsia"/>
-        </w:rPr>
-        <w:t>nio.lession1</w:t>
-      </w:r>
-      <w:r>
-        <w:rPr>
-          <w:rFonts w:hint="eastAsia"/>
-        </w:rPr>
-        <w:t>使用非阻塞实现加法服务器</w:t>
-      </w:r>
-    </w:p>
-    <w:p>
-      <w:r>
-        <w:rPr>
-          <w:rFonts w:hint="eastAsia"/>
-        </w:rPr>
-        <w:t>nio.lession1</w:t>
-      </w:r>
-      <w:r>
-        <w:rPr>
-          <w:rFonts w:hint="eastAsia"/>
-        </w:rPr>
-        <w:t>使用非阻塞实现消息服务器</w:t>
-      </w:r>
-    </w:p>
-    <w:p/>
-    <w:p>
-      <w:pPr>
-        <w:pStyle w:val="2"/>
-        <w:numPr>
-          <w:ilvl w:val="0"/>
-          <w:numId w:val="1"/>
-        </w:numPr>
-      </w:pPr>
-      <w:r>
-        <w:t>spring4struts2h4</w:t>
-      </w:r>
-    </w:p>
-    <w:p>
-      <w:r>
-        <w:rPr>
-          <w:rFonts w:hint="eastAsia"/>
-        </w:rPr>
-        <w:t>ssh</w:t>
-      </w:r>
-      <w:r>
-        <w:rPr>
-          <w:rFonts w:hint="eastAsia"/>
-        </w:rPr>
-        <w:t>整合</w:t>
-      </w:r>
-      <w:r>
-        <w:rPr>
-          <w:rFonts w:hint="eastAsia"/>
-        </w:rPr>
-        <w:t>jar</w:t>
-      </w:r>
-      <w:r>
-        <w:rPr>
-          <w:rFonts w:hint="eastAsia"/>
-        </w:rPr>
-        <w:t>包并演示了一个登陆</w:t>
-      </w:r>
-    </w:p>
-    <w:p/>
-    <w:p>
-      <w:pPr>
-        <w:pStyle w:val="2"/>
-        <w:numPr>
-          <w:ilvl w:val="0"/>
-          <w:numId w:val="1"/>
-        </w:numPr>
-      </w:pPr>
-      <w:r>
-        <w:t>s</w:t>
-      </w:r>
-      <w:r>
-        <w:t>pringaspectdemo</w:t>
-      </w:r>
-    </w:p>
-    <w:p>
-      <w:r>
-        <w:rPr>
-          <w:rFonts w:hint="eastAsia"/>
-        </w:rPr>
-        <w:t>AOP</w:t>
-      </w:r>
-      <w:r>
-        <w:rPr>
-          <w:rFonts w:hint="eastAsia"/>
-        </w:rPr>
-        <w:t>面向切面编程示例</w:t>
-      </w:r>
-    </w:p>
-    <w:p>
-      <w:r>
-        <w:rPr>
-          <w:rFonts w:hint="eastAsia"/>
-        </w:rPr>
-        <w:t>在</w:t>
-      </w:r>
-      <w:r>
-        <w:rPr>
-          <w:rFonts w:hint="eastAsia"/>
-        </w:rPr>
-        <w:t>Spring</w:t>
-      </w:r>
-      <w:r>
-        <w:rPr>
-          <w:rFonts w:hint="eastAsia"/>
-        </w:rPr>
-        <w:t>中面向切面编程，</w:t>
-      </w:r>
-      <w:r>
-        <w:rPr>
-          <w:rFonts w:hint="eastAsia"/>
-        </w:rPr>
-        <w:t>java</w:t>
-      </w:r>
-      <w:r>
-        <w:rPr>
-          <w:rFonts w:hint="eastAsia"/>
-        </w:rPr>
-        <w:t>中注解与反射的使用</w:t>
-      </w:r>
-      <w:r>
-        <w:rPr>
-          <w:rFonts w:hint="eastAsia"/>
-        </w:rPr>
-        <w:t>SpringAOP</w:t>
-      </w:r>
-      <w:r>
-        <w:rPr>
-          <w:rFonts w:hint="eastAsia"/>
-        </w:rPr>
-        <w:t>日志示例</w:t>
-      </w:r>
-    </w:p>
-    <w:p/>
-    <w:p>
-      <w:pPr>
-        <w:pStyle w:val="2"/>
-        <w:numPr>
-          <w:ilvl w:val="0"/>
-          <w:numId w:val="1"/>
-        </w:numPr>
-      </w:pPr>
-      <w:r>
-        <w:t>s</w:t>
-      </w:r>
-      <w:r>
-        <w:t>pringdatajpademos</w:t>
-      </w:r>
-    </w:p>
-    <w:p>
-      <w:r>
-        <w:rPr>
-          <w:rFonts w:hint="eastAsia"/>
-        </w:rPr>
-        <w:t>springdatajp</w:t>
-      </w:r>
-      <w:r>
-        <w:t>a</w:t>
-      </w:r>
-      <w:r>
-        <w:rPr>
-          <w:rFonts w:hint="eastAsia"/>
-        </w:rPr>
-        <w:t>使用示例</w:t>
-      </w:r>
-    </w:p>
-    <w:p/>
-    <w:p>
-      <w:pPr>
-        <w:pStyle w:val="2"/>
-        <w:numPr>
-          <w:ilvl w:val="0"/>
-          <w:numId w:val="1"/>
-        </w:numPr>
-      </w:pPr>
-      <w:r>
-        <w:t>springloadeddemo</w:t>
-      </w:r>
-    </w:p>
-    <w:p>
-      <w:r>
-        <w:rPr>
-          <w:rFonts w:hint="eastAsia"/>
-        </w:rPr>
-        <w:t>本工程演示了使用</w:t>
-      </w:r>
-      <w:r>
-        <w:rPr>
-          <w:rFonts w:hint="eastAsia"/>
-        </w:rPr>
-        <w:t>springloadded</w:t>
-      </w:r>
-      <w:r>
-        <w:rPr>
-          <w:rFonts w:hint="eastAsia"/>
-        </w:rPr>
-        <w:t>进行热部署</w:t>
-      </w:r>
-    </w:p>
-    <w:p/>
-    <w:p>
-      <w:pPr>
-        <w:pStyle w:val="2"/>
-        <w:numPr>
-          <w:ilvl w:val="0"/>
-          <w:numId w:val="1"/>
-        </w:numPr>
-      </w:pPr>
-      <w:r>
+        <w:t>session</w:t>
+      </w:r>
+      <w:r>
+        <w:rPr>
+          <w:rFonts w:hint="eastAsia"/>
+        </w:rPr>
+        <w:t>集群测试，并不能这样用，会导致多个集群间</w:t>
+      </w:r>
+      <w:r>
+        <w:rPr>
+          <w:rFonts w:hint="eastAsia"/>
+        </w:rPr>
+        <w:t>ehcache</w:t>
+      </w:r>
+      <w:r>
+        <w:rPr>
+          <w:rFonts w:hint="eastAsia"/>
+        </w:rPr>
+        <w:t>缓存的不同步</w:t>
+      </w:r>
+    </w:p>
+    <w:p>
+      <w:r>
+        <w:rPr>
+          <w:rFonts w:hint="eastAsia"/>
+        </w:rPr>
         <w:lastRenderedPageBreak/>
-        <w:t>Springmvcdemo</w:t>
-      </w:r>
-    </w:p>
-    <w:p>
-      <w:r>
-        <w:rPr>
-          <w:rFonts w:hint="eastAsia"/>
-        </w:rPr>
-        <w:t>MVC</w:t>
-      </w:r>
-      <w:r>
-        <w:rPr>
-          <w:rFonts w:hint="eastAsia"/>
-        </w:rPr>
-        <w:t>分层</w:t>
-      </w:r>
-    </w:p>
-    <w:p>
-      <w:r>
-        <w:rPr>
-          <w:rFonts w:hint="eastAsia"/>
-        </w:rPr>
-        <w:t>springmvc</w:t>
-      </w:r>
-      <w:r>
-        <w:rPr>
-          <w:rFonts w:hint="eastAsia"/>
-        </w:rPr>
-        <w:t>实现了一个</w:t>
-      </w:r>
-      <w:r>
-        <w:rPr>
-          <w:rFonts w:hint="eastAsia"/>
-        </w:rPr>
-        <w:t>rest</w:t>
-      </w:r>
-      <w:r>
-        <w:rPr>
-          <w:rFonts w:hint="eastAsia"/>
-        </w:rPr>
-        <w:t>风格的</w:t>
-      </w:r>
-      <w:r>
-        <w:rPr>
-          <w:rFonts w:hint="eastAsia"/>
-        </w:rPr>
-        <w:t>helloworld</w:t>
-      </w:r>
-      <w:r>
-        <w:rPr>
-          <w:rFonts w:hint="eastAsia"/>
-        </w:rPr>
-        <w:t>里面的</w:t>
-      </w:r>
-      <w:r>
-        <w:rPr>
-          <w:rFonts w:hint="eastAsia"/>
-        </w:rPr>
-        <w:t>jar</w:t>
-      </w:r>
-      <w:r>
-        <w:rPr>
-          <w:rFonts w:hint="eastAsia"/>
-        </w:rPr>
-        <w:t>包有指导作用</w:t>
-      </w:r>
-    </w:p>
-    <w:p/>
-    <w:p>
-      <w:pPr>
-        <w:pStyle w:val="2"/>
-        <w:numPr>
-          <w:ilvl w:val="0"/>
-          <w:numId w:val="1"/>
-        </w:numPr>
-      </w:pPr>
-      <w:r>
-        <w:t>springmvcjdbctemplatedemo</w:t>
-      </w:r>
-    </w:p>
-    <w:p>
-      <w:r>
-        <w:rPr>
-          <w:rFonts w:hint="eastAsia"/>
-        </w:rPr>
-        <w:t>spring</w:t>
-      </w:r>
-      <w:r>
-        <w:rPr>
-          <w:rFonts w:hint="eastAsia"/>
-        </w:rPr>
-        <w:t>来管理数据库</w:t>
-      </w:r>
-    </w:p>
-    <w:p>
-      <w:r>
-        <w:rPr>
-          <w:rFonts w:hint="eastAsia"/>
-        </w:rPr>
-        <w:t>springmvc</w:t>
-      </w:r>
-      <w:r>
-        <w:rPr>
-          <w:rFonts w:hint="eastAsia"/>
-        </w:rPr>
-        <w:t>中使用</w:t>
-      </w:r>
-      <w:r>
-        <w:rPr>
-          <w:rFonts w:hint="eastAsia"/>
-        </w:rPr>
-        <w:t>jdbctemplate</w:t>
-      </w:r>
-      <w:r>
-        <w:rPr>
-          <w:rFonts w:hint="eastAsia"/>
-        </w:rPr>
-        <w:t>来做用户登陆</w:t>
-      </w:r>
-    </w:p>
-    <w:p>
-      <w:r>
-        <w:rPr>
-          <w:rFonts w:hint="eastAsia"/>
-        </w:rPr>
-        <w:t>spring</w:t>
-      </w:r>
-      <w:r>
-        <w:rPr>
-          <w:rFonts w:hint="eastAsia"/>
-        </w:rPr>
-        <w:t>事务管理</w:t>
-      </w:r>
-    </w:p>
-    <w:p/>
-    <w:p>
-      <w:pPr>
-        <w:pStyle w:val="2"/>
-        <w:numPr>
-          <w:ilvl w:val="0"/>
-          <w:numId w:val="1"/>
-        </w:numPr>
-      </w:pPr>
-      <w:r>
-        <w:t>springmvclog4j1demo</w:t>
-      </w:r>
-    </w:p>
-    <w:p/>
-    <w:p>
-      <w:r>
-        <w:rPr>
-          <w:rFonts w:hint="eastAsia"/>
-        </w:rPr>
-        <w:t>使用</w:t>
-      </w:r>
-      <w:r>
-        <w:rPr>
-          <w:rFonts w:hint="eastAsia"/>
-        </w:rPr>
-        <w:t>springmvc</w:t>
-      </w:r>
-      <w:r>
-        <w:rPr>
-          <w:rFonts w:hint="eastAsia"/>
-        </w:rPr>
-        <w:t>与</w:t>
-      </w:r>
-      <w:r>
-        <w:rPr>
-          <w:rFonts w:hint="eastAsia"/>
-        </w:rPr>
-        <w:t>log4j1</w:t>
-      </w:r>
-      <w:r>
-        <w:rPr>
-          <w:rFonts w:hint="eastAsia"/>
-        </w:rPr>
-        <w:t>整合输出日志</w:t>
-      </w:r>
-    </w:p>
-    <w:p/>
-    <w:p>
-      <w:pPr>
-        <w:pStyle w:val="2"/>
-        <w:numPr>
-          <w:ilvl w:val="0"/>
-          <w:numId w:val="1"/>
-        </w:numPr>
-      </w:pPr>
-      <w:r>
-        <w:t>s</w:t>
-      </w:r>
-      <w:r>
-        <w:t>pringmvctransactiondemo</w:t>
-      </w:r>
-    </w:p>
-    <w:p>
-      <w:r>
-        <w:t>S</w:t>
-      </w:r>
-      <w:r>
-        <w:rPr>
-          <w:rFonts w:hint="eastAsia"/>
-        </w:rPr>
-        <w:t>pring+springmvc</w:t>
-      </w:r>
-      <w:r>
-        <w:rPr>
-          <w:rFonts w:hint="eastAsia"/>
-        </w:rPr>
-        <w:t>在</w:t>
-      </w:r>
-      <w:r>
-        <w:rPr>
-          <w:rFonts w:hint="eastAsia"/>
-        </w:rPr>
-        <w:t>mysql</w:t>
-      </w:r>
-      <w:r>
-        <w:rPr>
-          <w:rFonts w:hint="eastAsia"/>
-        </w:rPr>
-        <w:t>下的事务管理</w:t>
-      </w:r>
-    </w:p>
-    <w:p/>
-    <w:p>
-      <w:pPr>
-        <w:pStyle w:val="2"/>
-        <w:numPr>
-          <w:ilvl w:val="0"/>
-          <w:numId w:val="1"/>
-        </w:numPr>
-      </w:pPr>
-      <w:r>
-        <w:t>springmybatisdemo</w:t>
-      </w:r>
-    </w:p>
-    <w:p>
-      <w:r>
-        <w:rPr>
-          <w:rFonts w:hint="eastAsia"/>
-        </w:rPr>
-        <w:t>spring</w:t>
-      </w:r>
-      <w:r>
-        <w:rPr>
-          <w:rFonts w:hint="eastAsia"/>
-        </w:rPr>
-        <w:t>结合</w:t>
-      </w:r>
-      <w:r>
-        <w:rPr>
-          <w:rFonts w:hint="eastAsia"/>
-        </w:rPr>
-        <w:t>springmvc</w:t>
-      </w:r>
-      <w:r>
-        <w:rPr>
-          <w:rFonts w:hint="eastAsia"/>
-        </w:rPr>
-        <w:t>与</w:t>
-      </w:r>
-      <w:r>
-        <w:rPr>
-          <w:rFonts w:hint="eastAsia"/>
-        </w:rPr>
-        <w:t>mybatis</w:t>
-      </w:r>
-      <w:r>
-        <w:rPr>
-          <w:rFonts w:hint="eastAsia"/>
-        </w:rPr>
-        <w:t>结合没有分页如果使用分页请参照</w:t>
-      </w:r>
-      <w:r>
-        <w:rPr>
-          <w:rFonts w:hint="eastAsia"/>
-        </w:rPr>
-        <w:t>mybatis</w:t>
-      </w:r>
-      <w:r>
-        <w:rPr>
-          <w:rFonts w:hint="eastAsia"/>
-        </w:rPr>
-        <w:t>分页示例</w:t>
-      </w:r>
-    </w:p>
-    <w:p/>
-    <w:p>
-      <w:pPr>
-        <w:pStyle w:val="2"/>
-        <w:numPr>
-          <w:ilvl w:val="0"/>
-          <w:numId w:val="1"/>
-        </w:numPr>
-      </w:pPr>
-      <w:r>
-        <w:t>struts2demo</w:t>
-      </w:r>
-    </w:p>
-    <w:p>
-      <w:r>
-        <w:rPr>
-          <w:rFonts w:hint="eastAsia"/>
-        </w:rPr>
-        <w:t>struts2</w:t>
-      </w:r>
-      <w:r>
-        <w:rPr>
-          <w:rFonts w:hint="eastAsia"/>
-        </w:rPr>
-        <w:t>全注解方式并把配置文件放到</w:t>
-      </w:r>
-      <w:r>
-        <w:rPr>
-          <w:rFonts w:hint="eastAsia"/>
-        </w:rPr>
-        <w:t>web-info</w:t>
-      </w:r>
-      <w:r>
-        <w:rPr>
-          <w:rFonts w:hint="eastAsia"/>
-        </w:rPr>
-        <w:t>中</w:t>
-      </w:r>
-    </w:p>
-    <w:p>
-      <w:r>
-        <w:rPr>
-          <w:rFonts w:hint="eastAsia"/>
-        </w:rPr>
-        <w:t>将前台的输入封装为</w:t>
-      </w:r>
-      <w:r>
-        <w:rPr>
-          <w:rFonts w:hint="eastAsia"/>
-        </w:rPr>
-        <w:t>Map</w:t>
-      </w:r>
-      <w:r>
-        <w:rPr>
-          <w:rFonts w:hint="eastAsia"/>
-        </w:rPr>
-        <w:t>以此弱化</w:t>
-      </w:r>
-      <w:r>
-        <w:rPr>
-          <w:rFonts w:hint="eastAsia"/>
-        </w:rPr>
-        <w:t>bean</w:t>
-      </w:r>
-    </w:p>
-    <w:p/>
-    <w:p>
-      <w:pPr>
-        <w:pStyle w:val="2"/>
-        <w:numPr>
-          <w:ilvl w:val="0"/>
-          <w:numId w:val="1"/>
-        </w:numPr>
-      </w:pPr>
-      <w:r>
-        <w:t>s</w:t>
-      </w:r>
-      <w:r>
-        <w:t>wingdemo</w:t>
-      </w:r>
-    </w:p>
-    <w:p>
-      <w:r>
-        <w:t>TestFileChooser</w:t>
-      </w:r>
-      <w:r>
-        <w:rPr>
-          <w:rFonts w:hint="eastAsia"/>
-        </w:rPr>
-        <w:t>展示了一个文件选择器与自定义文件扩展名过滤器示例</w:t>
-      </w:r>
-    </w:p>
-    <w:p>
-      <w:r>
-        <w:t>CustomFileFilter</w:t>
-      </w:r>
-      <w:r>
-        <w:rPr>
-          <w:rFonts w:hint="eastAsia"/>
-        </w:rPr>
-        <w:t>为自定义扩展名过滤器可重用</w:t>
-      </w:r>
-    </w:p>
-    <w:p/>
-    <w:p>
-      <w:pPr>
-        <w:pStyle w:val="2"/>
-        <w:numPr>
-          <w:ilvl w:val="0"/>
-          <w:numId w:val="1"/>
-        </w:numPr>
-      </w:pPr>
-      <w:r>
-        <w:t>switcherydemo</w:t>
-      </w:r>
-    </w:p>
-    <w:p>
-      <w:r>
-        <w:rPr>
-          <w:rFonts w:hint="eastAsia"/>
-        </w:rPr>
-        <w:t>ios</w:t>
-      </w:r>
-      <w:r>
-        <w:rPr>
-          <w:rFonts w:hint="eastAsia"/>
-        </w:rPr>
-        <w:t>风格开关选项</w:t>
-      </w:r>
-    </w:p>
-    <w:p/>
-    <w:p>
-      <w:pPr>
-        <w:pStyle w:val="2"/>
-        <w:numPr>
-          <w:ilvl w:val="0"/>
-          <w:numId w:val="1"/>
-        </w:numPr>
-      </w:pPr>
-      <w:r>
-        <w:t>swtdemo</w:t>
-      </w:r>
-    </w:p>
-    <w:p>
-      <w:r>
-        <w:t>swt4527demo</w:t>
-      </w:r>
-      <w:r>
-        <w:rPr>
-          <w:rFonts w:hint="eastAsia"/>
-        </w:rPr>
-        <w:t>提供了一种可以使用</w:t>
-      </w:r>
-      <w:r>
-        <w:rPr>
-          <w:rFonts w:hint="eastAsia"/>
-        </w:rPr>
-        <w:t>java</w:t>
-      </w:r>
-      <w:r>
-        <w:rPr>
-          <w:rFonts w:hint="eastAsia"/>
-        </w:rPr>
-        <w:t>代码与</w:t>
-      </w:r>
-      <w:r>
-        <w:rPr>
-          <w:rFonts w:hint="eastAsia"/>
-        </w:rPr>
-        <w:t>ie</w:t>
-      </w:r>
-      <w:r>
-        <w:rPr>
-          <w:rFonts w:hint="eastAsia"/>
-        </w:rPr>
-        <w:t>交互的方法</w:t>
-      </w:r>
-    </w:p>
-    <w:p>
-      <w:pPr>
-        <w:pStyle w:val="2"/>
-        <w:numPr>
-          <w:ilvl w:val="0"/>
-          <w:numId w:val="1"/>
-        </w:numPr>
-      </w:pPr>
-      <w:r>
-        <w:t>t</w:t>
-      </w:r>
-      <w:r>
-        <w:rPr>
-          <w:rFonts w:hint="eastAsia"/>
-        </w:rPr>
-        <w:t>askdemo</w:t>
-      </w:r>
-    </w:p>
-    <w:p>
-      <w:r>
-        <w:t>Timer</w:t>
-      </w:r>
-      <w:r>
-        <w:rPr>
-          <w:rFonts w:hint="eastAsia"/>
-        </w:rPr>
-        <w:t>来进行任务调度</w:t>
-      </w:r>
-      <w:r>
-        <w:rPr>
-          <w:rFonts w:hint="eastAsia"/>
-        </w:rPr>
-        <w:t>:</w:t>
-      </w:r>
-      <w:r>
-        <w:rPr>
-          <w:rFonts w:hint="eastAsia"/>
-        </w:rPr>
-        <w:t>不建议使用</w:t>
-      </w:r>
-    </w:p>
-    <w:p>
-      <w:r>
-        <w:t>Executor</w:t>
-      </w:r>
-      <w:r>
-        <w:rPr>
-          <w:rFonts w:hint="eastAsia"/>
-        </w:rPr>
-        <w:t>来进行任务调度</w:t>
-      </w:r>
-      <w:r>
-        <w:rPr>
-          <w:rFonts w:hint="eastAsia"/>
-        </w:rPr>
-        <w:t>:</w:t>
-      </w:r>
-      <w:r>
-        <w:rPr>
-          <w:rFonts w:hint="eastAsia"/>
-        </w:rPr>
-        <w:t>用这个增强或使用</w:t>
-      </w:r>
-      <w:r>
-        <w:rPr>
-          <w:rFonts w:hint="eastAsia"/>
-        </w:rPr>
-        <w:t>quartz</w:t>
-      </w:r>
-    </w:p>
-    <w:p/>
-    <w:p>
-      <w:pPr>
-        <w:pStyle w:val="2"/>
-        <w:numPr>
-          <w:ilvl w:val="0"/>
-          <w:numId w:val="1"/>
-        </w:numPr>
-      </w:pPr>
-      <w:r>
-        <w:t>testdemo</w:t>
-      </w:r>
-    </w:p>
-    <w:p>
-      <w:r>
-        <w:rPr>
-          <w:rFonts w:hint="eastAsia"/>
-        </w:rPr>
-        <w:t>一些</w:t>
-      </w:r>
-      <w:r>
-        <w:rPr>
-          <w:rFonts w:hint="eastAsia"/>
-        </w:rPr>
-        <w:t>java</w:t>
-      </w:r>
-      <w:r>
-        <w:rPr>
-          <w:rFonts w:hint="eastAsia"/>
-        </w:rPr>
-        <w:t>测试与</w:t>
-      </w:r>
-      <w:r>
-        <w:rPr>
-          <w:rFonts w:hint="eastAsia"/>
-        </w:rPr>
-        <w:t>javascript</w:t>
-      </w:r>
-      <w:r>
-        <w:rPr>
-          <w:rFonts w:hint="eastAsia"/>
-        </w:rPr>
-        <w:t>代码测试</w:t>
-      </w:r>
-    </w:p>
-    <w:p>
-      <w:pPr>
-        <w:pStyle w:val="2"/>
-        <w:numPr>
-          <w:ilvl w:val="0"/>
-          <w:numId w:val="1"/>
-        </w:numPr>
-      </w:pPr>
-      <w:r>
-        <w:rPr>
-          <w:rFonts w:hint="eastAsia"/>
-        </w:rPr>
-        <w:t>testExams</w:t>
-      </w:r>
-    </w:p>
-    <w:p>
-      <w:r>
-        <w:rPr>
-          <w:rFonts w:hint="eastAsia"/>
-        </w:rPr>
-        <w:t>示例代码</w:t>
-      </w:r>
-    </w:p>
-    <w:p>
-      <w:r>
-        <w:rPr>
-          <w:rFonts w:hint="eastAsia"/>
-        </w:rPr>
-        <w:t>冒泡排序</w:t>
-      </w:r>
-    </w:p>
-    <w:p/>
-    <w:p>
-      <w:pPr>
-        <w:pStyle w:val="2"/>
-        <w:numPr>
-          <w:ilvl w:val="0"/>
-          <w:numId w:val="1"/>
-        </w:numPr>
-      </w:pPr>
-      <w:r>
-        <w:t>testservlet</w:t>
-      </w:r>
-    </w:p>
-    <w:p>
-      <w:r>
-        <w:rPr>
-          <w:rFonts w:hint="eastAsia"/>
-        </w:rPr>
-        <w:t>serv</w:t>
-      </w:r>
-      <w:r>
-        <w:t>let</w:t>
-      </w:r>
-      <w:r>
-        <w:t>2.5</w:t>
-      </w:r>
-      <w:r>
-        <w:rPr>
-          <w:rFonts w:hint="eastAsia"/>
-        </w:rPr>
-        <w:t>测试</w:t>
-      </w:r>
-    </w:p>
-    <w:p/>
-    <w:p>
-      <w:pPr>
-        <w:pStyle w:val="2"/>
-        <w:numPr>
-          <w:ilvl w:val="0"/>
-          <w:numId w:val="1"/>
-        </w:numPr>
-      </w:pPr>
-      <w:r>
-        <w:t>testsession</w:t>
-      </w:r>
-      <w:r>
-        <w:t>s</w:t>
-      </w:r>
-    </w:p>
-    <w:p>
-      <w:r>
-        <w:rPr>
-          <w:rFonts w:hint="eastAsia"/>
-        </w:rPr>
-        <w:t>ehca</w:t>
-      </w:r>
-      <w:r>
-        <w:t>che</w:t>
-      </w:r>
-      <w:r>
-        <w:rPr>
-          <w:rFonts w:hint="eastAsia"/>
-        </w:rPr>
-        <w:t>与</w:t>
-      </w:r>
-      <w:r>
-        <w:rPr>
-          <w:rFonts w:hint="eastAsia"/>
-        </w:rPr>
-        <w:t>session</w:t>
-      </w:r>
-      <w:r>
-        <w:rPr>
-          <w:rFonts w:hint="eastAsia"/>
-        </w:rPr>
-        <w:t>集群测试，并不能这样用，会导致多个集群间</w:t>
-      </w:r>
-      <w:r>
-        <w:rPr>
-          <w:rFonts w:hint="eastAsia"/>
-        </w:rPr>
-        <w:t>ehcache</w:t>
-      </w:r>
-      <w:r>
-        <w:rPr>
-          <w:rFonts w:hint="eastAsia"/>
-        </w:rPr>
-        <w:t>缓存的不同步</w:t>
-      </w:r>
-    </w:p>
-    <w:p>
-      <w:r>
-        <w:rPr>
-          <w:rFonts w:hint="eastAsia"/>
-        </w:rPr>
         <w:t>所以这是一个失败的测试，但在单机环境下可以使用</w:t>
       </w:r>
     </w:p>
@@ -4881,7 +4955,6 @@
         </w:numPr>
       </w:pPr>
       <w:r>
-        <w:lastRenderedPageBreak/>
         <w:t>tilesdemo</w:t>
       </w:r>
     </w:p>
@@ -5387,7 +5460,7 @@
 </file>
 
 <file path=word/endnotes.xml><?xml version="1.0" encoding="utf-8"?>
-<w:endnotes xmlns:wpc="http://schemas.microsoft.com/office/word/2010/wordprocessingCanvas" xmlns:cx="http://schemas.microsoft.com/office/drawing/2014/chartex" xmlns:cx1="http://schemas.microsoft.com/office/drawing/2015/9/8/chartex" xmlns:cx2="http://schemas.microsoft.com/office/drawing/2015/10/21/chartex" xmlns:cx3="http://schemas.microsoft.com/office/drawing/2016/5/9/chartex" xmlns:cx4="http://schemas.microsoft.com/office/drawing/2016/5/10/chartex" xmlns:cx5="http://schemas.microsoft.com/office/drawing/2016/5/11/chartex" xmlns:cx6="http://schemas.microsoft.com/office/drawing/2016/5/12/chartex" xmlns:cx7="http://schemas.microsoft.com/office/drawing/2016/5/13/chartex" xmlns:cx8="http://schemas.microsoft.com/office/drawing/2016/5/14/chartex" xmlns:mc="http://schemas.openxmlformats.org/markup-compatibility/2006" xmlns:aink="http://schemas.microsoft.com/office/drawing/2016/ink" xmlns:o="urn:schemas-microsoft-com:office:office" xmlns:r="http://schemas.openxmlformats.org/officeDocument/2006/relationships" xmlns:m="http://schemas.openxmlformats.org/officeDocument/2006/math" xmlns:v="urn:schemas-microsoft-com:vml" xmlns:wp14="http://schemas.microsoft.com/office/word/2010/wordprocessingDrawing" xmlns:wp="http://schemas.openxmlformats.org/drawingml/2006/wordprocessingDrawing" xmlns:w10="urn:schemas-microsoft-com:office:word" xmlns:w="http://schemas.openxmlformats.org/wordprocessingml/2006/main" xmlns:w14="http://schemas.microsoft.com/office/word/2010/wordml" xmlns:w15="http://schemas.microsoft.com/office/word/2012/wordml" xmlns:w16se="http://schemas.microsoft.com/office/word/2015/wordml/symex" xmlns:wpg="http://schemas.microsoft.com/office/word/2010/wordprocessingGroup" xmlns:wpi="http://schemas.microsoft.com/office/word/2010/wordprocessingInk" xmlns:wne="http://schemas.microsoft.com/office/word/2006/wordml" xmlns:wps="http://schemas.microsoft.com/office/word/2010/wordprocessingShape" mc:Ignorable="w14 w15 w16se wp14">
+<w:endnotes xmlns:wpc="http://schemas.microsoft.com/office/word/2010/wordprocessingCanvas" xmlns:cx="http://schemas.microsoft.com/office/drawing/2014/chartex" xmlns:cx1="http://schemas.microsoft.com/office/drawing/2015/9/8/chartex" xmlns:mc="http://schemas.openxmlformats.org/markup-compatibility/2006" xmlns:o="urn:schemas-microsoft-com:office:office" xmlns:r="http://schemas.openxmlformats.org/officeDocument/2006/relationships" xmlns:m="http://schemas.openxmlformats.org/officeDocument/2006/math" xmlns:v="urn:schemas-microsoft-com:vml" xmlns:wp14="http://schemas.microsoft.com/office/word/2010/wordprocessingDrawing" xmlns:wp="http://schemas.openxmlformats.org/drawingml/2006/wordprocessingDrawing" xmlns:w10="urn:schemas-microsoft-com:office:word" xmlns:w="http://schemas.openxmlformats.org/wordprocessingml/2006/main" xmlns:w14="http://schemas.microsoft.com/office/word/2010/wordml" xmlns:w15="http://schemas.microsoft.com/office/word/2012/wordml" xmlns:w16se="http://schemas.microsoft.com/office/word/2015/wordml/symex" xmlns:wpg="http://schemas.microsoft.com/office/word/2010/wordprocessingGroup" xmlns:wpi="http://schemas.microsoft.com/office/word/2010/wordprocessingInk" xmlns:wne="http://schemas.microsoft.com/office/word/2006/wordml" xmlns:wps="http://schemas.microsoft.com/office/word/2010/wordprocessingShape" mc:Ignorable="w14 w15 w16se wp14">
   <w:endnote w:type="separator" w:id="-1">
     <w:p>
       <w:r>
@@ -5406,7 +5479,7 @@
 </file>
 
 <file path=word/footnotes.xml><?xml version="1.0" encoding="utf-8"?>
-<w:footnotes xmlns:wpc="http://schemas.microsoft.com/office/word/2010/wordprocessingCanvas" xmlns:cx="http://schemas.microsoft.com/office/drawing/2014/chartex" xmlns:cx1="http://schemas.microsoft.com/office/drawing/2015/9/8/chartex" xmlns:cx2="http://schemas.microsoft.com/office/drawing/2015/10/21/chartex" xmlns:cx3="http://schemas.microsoft.com/office/drawing/2016/5/9/chartex" xmlns:cx4="http://schemas.microsoft.com/office/drawing/2016/5/10/chartex" xmlns:cx5="http://schemas.microsoft.com/office/drawing/2016/5/11/chartex" xmlns:cx6="http://schemas.microsoft.com/office/drawing/2016/5/12/chartex" xmlns:cx7="http://schemas.microsoft.com/office/drawing/2016/5/13/chartex" xmlns:cx8="http://schemas.microsoft.com/office/drawing/2016/5/14/chartex" xmlns:mc="http://schemas.openxmlformats.org/markup-compatibility/2006" xmlns:aink="http://schemas.microsoft.com/office/drawing/2016/ink" xmlns:o="urn:schemas-microsoft-com:office:office" xmlns:r="http://schemas.openxmlformats.org/officeDocument/2006/relationships" xmlns:m="http://schemas.openxmlformats.org/officeDocument/2006/math" xmlns:v="urn:schemas-microsoft-com:vml" xmlns:wp14="http://schemas.microsoft.com/office/word/2010/wordprocessingDrawing" xmlns:wp="http://schemas.openxmlformats.org/drawingml/2006/wordprocessingDrawing" xmlns:w10="urn:schemas-microsoft-com:office:word" xmlns:w="http://schemas.openxmlformats.org/wordprocessingml/2006/main" xmlns:w14="http://schemas.microsoft.com/office/word/2010/wordml" xmlns:w15="http://schemas.microsoft.com/office/word/2012/wordml" xmlns:w16se="http://schemas.microsoft.com/office/word/2015/wordml/symex" xmlns:wpg="http://schemas.microsoft.com/office/word/2010/wordprocessingGroup" xmlns:wpi="http://schemas.microsoft.com/office/word/2010/wordprocessingInk" xmlns:wne="http://schemas.microsoft.com/office/word/2006/wordml" xmlns:wps="http://schemas.microsoft.com/office/word/2010/wordprocessingShape" mc:Ignorable="w14 w15 w16se wp14">
+<w:footnotes xmlns:wpc="http://schemas.microsoft.com/office/word/2010/wordprocessingCanvas" xmlns:cx="http://schemas.microsoft.com/office/drawing/2014/chartex" xmlns:cx1="http://schemas.microsoft.com/office/drawing/2015/9/8/chartex" xmlns:mc="http://schemas.openxmlformats.org/markup-compatibility/2006" xmlns:o="urn:schemas-microsoft-com:office:office" xmlns:r="http://schemas.openxmlformats.org/officeDocument/2006/relationships" xmlns:m="http://schemas.openxmlformats.org/officeDocument/2006/math" xmlns:v="urn:schemas-microsoft-com:vml" xmlns:wp14="http://schemas.microsoft.com/office/word/2010/wordprocessingDrawing" xmlns:wp="http://schemas.openxmlformats.org/drawingml/2006/wordprocessingDrawing" xmlns:w10="urn:schemas-microsoft-com:office:word" xmlns:w="http://schemas.openxmlformats.org/wordprocessingml/2006/main" xmlns:w14="http://schemas.microsoft.com/office/word/2010/wordml" xmlns:w15="http://schemas.microsoft.com/office/word/2012/wordml" xmlns:w16se="http://schemas.microsoft.com/office/word/2015/wordml/symex" xmlns:wpg="http://schemas.microsoft.com/office/word/2010/wordprocessingGroup" xmlns:wpi="http://schemas.microsoft.com/office/word/2010/wordprocessingInk" xmlns:wne="http://schemas.microsoft.com/office/word/2006/wordml" xmlns:wps="http://schemas.microsoft.com/office/word/2010/wordprocessingShape" mc:Ignorable="w14 w15 w16se wp14">
   <w:footnote w:type="separator" w:id="-1">
     <w:p>
       <w:r>
@@ -5425,7 +5498,7 @@
 </file>
 
 <file path=word/numbering.xml><?xml version="1.0" encoding="utf-8"?>
-<w:numbering xmlns:wpc="http://schemas.microsoft.com/office/word/2010/wordprocessingCanvas" xmlns:cx="http://schemas.microsoft.com/office/drawing/2014/chartex" xmlns:cx1="http://schemas.microsoft.com/office/drawing/2015/9/8/chartex" xmlns:cx2="http://schemas.microsoft.com/office/drawing/2015/10/21/chartex" xmlns:cx3="http://schemas.microsoft.com/office/drawing/2016/5/9/chartex" xmlns:cx4="http://schemas.microsoft.com/office/drawing/2016/5/10/chartex" xmlns:cx5="http://schemas.microsoft.com/office/drawing/2016/5/11/chartex" xmlns:cx6="http://schemas.microsoft.com/office/drawing/2016/5/12/chartex" xmlns:cx7="http://schemas.microsoft.com/office/drawing/2016/5/13/chartex" xmlns:cx8="http://schemas.microsoft.com/office/drawing/2016/5/14/chartex" xmlns:mc="http://schemas.openxmlformats.org/markup-compatibility/2006" xmlns:aink="http://schemas.microsoft.com/office/drawing/2016/ink" xmlns:o="urn:schemas-microsoft-com:office:office" xmlns:r="http://schemas.openxmlformats.org/officeDocument/2006/relationships" xmlns:m="http://schemas.openxmlformats.org/officeDocument/2006/math" xmlns:v="urn:schemas-microsoft-com:vml" xmlns:wp14="http://schemas.microsoft.com/office/word/2010/wordprocessingDrawing" xmlns:wp="http://schemas.openxmlformats.org/drawingml/2006/wordprocessingDrawing" xmlns:w10="urn:schemas-microsoft-com:office:word" xmlns:w="http://schemas.openxmlformats.org/wordprocessingml/2006/main" xmlns:w14="http://schemas.microsoft.com/office/word/2010/wordml" xmlns:w15="http://schemas.microsoft.com/office/word/2012/wordml" xmlns:w16se="http://schemas.microsoft.com/office/word/2015/wordml/symex" xmlns:wpg="http://schemas.microsoft.com/office/word/2010/wordprocessingGroup" xmlns:wpi="http://schemas.microsoft.com/office/word/2010/wordprocessingInk" xmlns:wne="http://schemas.microsoft.com/office/word/2006/wordml" xmlns:wps="http://schemas.microsoft.com/office/word/2010/wordprocessingShape" mc:Ignorable="w14 w15 w16se wp14">
+<w:numbering xmlns:wpc="http://schemas.microsoft.com/office/word/2010/wordprocessingCanvas" xmlns:cx="http://schemas.microsoft.com/office/drawing/2014/chartex" xmlns:cx1="http://schemas.microsoft.com/office/drawing/2015/9/8/chartex" xmlns:mc="http://schemas.openxmlformats.org/markup-compatibility/2006" xmlns:o="urn:schemas-microsoft-com:office:office" xmlns:r="http://schemas.openxmlformats.org/officeDocument/2006/relationships" xmlns:m="http://schemas.openxmlformats.org/officeDocument/2006/math" xmlns:v="urn:schemas-microsoft-com:vml" xmlns:wp14="http://schemas.microsoft.com/office/word/2010/wordprocessingDrawing" xmlns:wp="http://schemas.openxmlformats.org/drawingml/2006/wordprocessingDrawing" xmlns:w10="urn:schemas-microsoft-com:office:word" xmlns:w="http://schemas.openxmlformats.org/wordprocessingml/2006/main" xmlns:w14="http://schemas.microsoft.com/office/word/2010/wordml" xmlns:w15="http://schemas.microsoft.com/office/word/2012/wordml" xmlns:w16se="http://schemas.microsoft.com/office/word/2015/wordml/symex" xmlns:wpg="http://schemas.microsoft.com/office/word/2010/wordprocessingGroup" xmlns:wpi="http://schemas.microsoft.com/office/word/2010/wordprocessingInk" xmlns:wne="http://schemas.microsoft.com/office/word/2006/wordml" xmlns:wps="http://schemas.microsoft.com/office/word/2010/wordprocessingShape" mc:Ignorable="w14 w15 w16se wp14">
   <w:abstractNum w:abstractNumId="0" w15:restartNumberingAfterBreak="0">
     <w:nsid w:val="4B19312B"/>
     <w:multiLevelType w:val="hybridMultilevel"/>
@@ -5532,7 +5605,7 @@
     </w:rPrDefault>
     <w:pPrDefault/>
   </w:docDefaults>
-  <w:latentStyles w:defLockedState="0" w:defUIPriority="99" w:defSemiHidden="0" w:defUnhideWhenUsed="0" w:defQFormat="0" w:count="374">
+  <w:latentStyles w:defLockedState="0" w:defUIPriority="99" w:defSemiHidden="0" w:defUnhideWhenUsed="0" w:defQFormat="0" w:count="371">
     <w:lsdException w:name="Normal" w:uiPriority="0" w:qFormat="1"/>
     <w:lsdException w:name="heading 1" w:uiPriority="9" w:qFormat="1"/>
     <w:lsdException w:name="heading 2" w:semiHidden="1" w:uiPriority="9" w:unhideWhenUsed="1" w:qFormat="1"/>
@@ -5904,9 +5977,6 @@
     <w:lsdException w:name="List Table 5 Dark Accent 6" w:uiPriority="50"/>
     <w:lsdException w:name="List Table 6 Colorful Accent 6" w:uiPriority="51"/>
     <w:lsdException w:name="List Table 7 Colorful Accent 6" w:uiPriority="52"/>
-    <w:lsdException w:name="Mention" w:semiHidden="1" w:unhideWhenUsed="1"/>
-    <w:lsdException w:name="Smart Hyperlink" w:semiHidden="1" w:unhideWhenUsed="1"/>
-    <w:lsdException w:name="Hashtag" w:semiHidden="1" w:unhideWhenUsed="1"/>
   </w:latentStyles>
   <w:style w:type="paragraph" w:default="1" w:styleId="a">
     <w:name w:val="Normal"/>
@@ -6384,7 +6454,7 @@
 </file>
 
 <file path=customXml/itemProps1.xml><?xml version="1.0" encoding="utf-8"?>
-<ds:datastoreItem xmlns:ds="http://schemas.openxmlformats.org/officeDocument/2006/customXml" ds:itemID="{348A81C8-4356-45B5-85BA-DDFA9C0D9CFE}">
+<ds:datastoreItem xmlns:ds="http://schemas.openxmlformats.org/officeDocument/2006/customXml" ds:itemID="{7204ED36-A6C8-425C-A7A2-733D81C17C34}">
   <ds:schemaRefs>
     <ds:schemaRef ds:uri="http://schemas.openxmlformats.org/officeDocument/2006/bibliography"/>
   </ds:schemaRefs>

</xml_diff>